<commit_message>
Changes to the use cases diagrams
</commit_message>
<xml_diff>
--- a/AnaliseDoSistema(emconstrucao).docx
+++ b/AnaliseDoSistema(emconstrucao).docx
@@ -161,6 +161,7 @@
               <w:id w:val="77807134"/>
               <w:picture/>
             </w:sdtPr>
+            <w:sdtEndPr/>
             <w:sdtContent/>
           </w:sdt>
         </w:p>
@@ -248,6 +249,7 @@
             <w:dataBinding w:prefixMappings="xmlns:ns0='http://purl.org/dc/elements/1.1/' xmlns:ns1='http://schemas.openxmlformats.org/package/2006/metadata/core-properties' " w:xpath="/ns1:coreProperties[1]/ns0:description[1]" w:storeItemID="{6C3C8BC8-F283-45AE-878A-BAB7291924A1}"/>
             <w:text w:multiLine="1"/>
           </w:sdtPr>
+          <w:sdtEndPr/>
           <w:sdtContent>
             <w:p>
               <w:pPr>
@@ -4588,13 +4590,15 @@
       </w:pPr>
       <w:r>
         <w:rPr>
+          <w:rFonts w:ascii="Arial" w:hAnsi="Arial" w:cs="Arial"/>
           <w:noProof/>
+          <w:color w:val="000000"/>
         </w:rPr>
         <w:drawing>
-          <wp:inline distT="0" distB="0" distL="0" distR="0" wp14:anchorId="25F8E8C1" wp14:editId="673B4A80">
-            <wp:extent cx="4572000" cy="3771900"/>
-            <wp:effectExtent l="0" t="0" r="0" b="0"/>
-            <wp:docPr id="2083913117" name="picture"/>
+          <wp:inline distT="0" distB="0" distL="0" distR="0" wp14:anchorId="6ADBD734" wp14:editId="21D27E07">
+            <wp:extent cx="5340096" cy="4718304"/>
+            <wp:effectExtent l="0" t="0" r="0" b="6350"/>
+            <wp:docPr id="4" name="Picture 4"/>
             <wp:cNvGraphicFramePr>
               <a:graphicFrameLocks xmlns:a="http://schemas.openxmlformats.org/drawingml/2006/main" noChangeAspect="1"/>
             </wp:cNvGraphicFramePr>
@@ -4602,7 +4606,7 @@
               <a:graphicData uri="http://schemas.openxmlformats.org/drawingml/2006/picture">
                 <pic:pic xmlns:pic="http://schemas.openxmlformats.org/drawingml/2006/picture">
                   <pic:nvPicPr>
-                    <pic:cNvPr id="0" name="picture"/>
+                    <pic:cNvPr id="0" name="APP.png"/>
                     <pic:cNvPicPr/>
                   </pic:nvPicPr>
                   <pic:blipFill>
@@ -4620,7 +4624,7 @@
                   <pic:spPr>
                     <a:xfrm>
                       <a:off x="0" y="0"/>
-                      <a:ext cx="4572000" cy="3771900"/>
+                      <a:ext cx="5340096" cy="4718304"/>
                     </a:xfrm>
                     <a:prstGeom prst="rect">
                       <a:avLst/>
@@ -4745,31 +4749,6 @@
     </w:p>
     <w:p>
       <w:pPr>
-        <w:spacing w:before="0" w:after="0" w:line="240" w:lineRule="auto"/>
-      </w:pPr>
-    </w:p>
-    <w:p>
-      <w:pPr>
-        <w:spacing w:before="0" w:after="0" w:line="240" w:lineRule="auto"/>
-      </w:pPr>
-    </w:p>
-    <w:p>
-      <w:pPr>
-        <w:spacing w:before="0" w:after="0" w:line="240" w:lineRule="auto"/>
-      </w:pPr>
-    </w:p>
-    <w:p>
-      <w:pPr>
-        <w:spacing w:before="0" w:after="0" w:line="240" w:lineRule="auto"/>
-      </w:pPr>
-    </w:p>
-    <w:p>
-      <w:pPr>
-        <w:spacing w:before="0" w:after="0" w:line="240" w:lineRule="auto"/>
-      </w:pPr>
-    </w:p>
-    <w:p>
-      <w:pPr>
         <w:pStyle w:val="Heading2"/>
       </w:pPr>
       <w:r>
@@ -4778,7 +4757,6 @@
           <w:szCs w:val="24"/>
           <w:lang w:val="pt-PT"/>
         </w:rPr>
-        <w:lastRenderedPageBreak/>
         <w:t xml:space="preserve">2.1.3.1 Casos de Utilização do </w:t>
       </w:r>
       <w:proofErr w:type="spellStart"/>
@@ -4847,48 +4825,53 @@
           </wp:inline>
         </w:drawing>
       </w:r>
+    </w:p>
+    <w:p>
+      <w:pPr>
+        <w:spacing w:before="0" w:after="0" w:line="240" w:lineRule="auto"/>
+      </w:pPr>
+      <w:r>
+        <w:t xml:space="preserve">FIG.2 - </w:t>
+      </w:r>
+      <w:proofErr w:type="spellStart"/>
+      <w:r>
+        <w:t>Casos</w:t>
+      </w:r>
+      <w:proofErr w:type="spellEnd"/>
+      <w:r>
+        <w:t xml:space="preserve"> de </w:t>
+      </w:r>
+      <w:proofErr w:type="spellStart"/>
+      <w:r>
+        <w:t>Utilização</w:t>
+      </w:r>
+      <w:proofErr w:type="spellEnd"/>
+      <w:r>
+        <w:t xml:space="preserve"> do </w:t>
+      </w:r>
+      <w:proofErr w:type="spellStart"/>
+      <w:r>
+        <w:t>ator</w:t>
+      </w:r>
+      <w:proofErr w:type="spellEnd"/>
+      <w:r>
+        <w:t xml:space="preserve"> professor e </w:t>
+      </w:r>
+      <w:proofErr w:type="spellStart"/>
+      <w:r>
+        <w:t>administrador</w:t>
+      </w:r>
+      <w:proofErr w:type="spellEnd"/>
+      <w:r>
+        <w:t>.</w:t>
+      </w:r>
+    </w:p>
+    <w:p>
+      <w:pPr>
+        <w:spacing w:before="0" w:after="0" w:line="240" w:lineRule="auto"/>
+      </w:pPr>
       <w:bookmarkStart w:id="10" w:name="_GoBack"/>
       <w:bookmarkEnd w:id="10"/>
-    </w:p>
-    <w:p>
-      <w:pPr>
-        <w:spacing w:before="0" w:after="0" w:line="240" w:lineRule="auto"/>
-      </w:pPr>
-      <w:r>
-        <w:t xml:space="preserve">FIG.2 - </w:t>
-      </w:r>
-      <w:proofErr w:type="spellStart"/>
-      <w:r>
-        <w:t>Casos</w:t>
-      </w:r>
-      <w:proofErr w:type="spellEnd"/>
-      <w:r>
-        <w:t xml:space="preserve"> de </w:t>
-      </w:r>
-      <w:proofErr w:type="spellStart"/>
-      <w:r>
-        <w:t>Utilização</w:t>
-      </w:r>
-      <w:proofErr w:type="spellEnd"/>
-      <w:r>
-        <w:t xml:space="preserve"> do </w:t>
-      </w:r>
-      <w:proofErr w:type="spellStart"/>
-      <w:r>
-        <w:t>ator</w:t>
-      </w:r>
-      <w:proofErr w:type="spellEnd"/>
-      <w:r>
-        <w:t xml:space="preserve"> professor e </w:t>
-      </w:r>
-      <w:proofErr w:type="spellStart"/>
-      <w:r>
-        <w:t>administrador</w:t>
-      </w:r>
-      <w:proofErr w:type="spellEnd"/>
-      <w:r>
-        <w:t>.</w:t>
-      </w:r>
     </w:p>
     <w:p>
       <w:pPr>
@@ -5176,6 +5159,7 @@
               <w:dataBinding w:prefixMappings="xmlns:ns0='http://purl.org/dc/elements/1.1/' xmlns:ns1='http://schemas.openxmlformats.org/package/2006/metadata/core-properties' " w:xpath="/ns1:coreProperties[1]/ns0:description[1]" w:storeItemID="{6C3C8BC8-F283-45AE-878A-BAB7291924A1}"/>
               <w:text w:multiLine="1"/>
             </w:sdtPr>
+            <w:sdtEndPr/>
             <w:sdtContent>
               <w:r>
                 <w:rPr>
@@ -5264,7 +5248,7 @@
               <w:color w:val="F95F56" w:themeColor="accent1" w:themeTint="BF"/>
               <w:lang w:val="pt-BR"/>
             </w:rPr>
-            <w:t>6</w:t>
+            <w:t>8</w:t>
           </w:r>
           <w:r>
             <w:rPr>
@@ -8211,7 +8195,7 @@
 </file>
 
 <file path=customXml/itemProps2.xml><?xml version="1.0" encoding="utf-8"?>
-<ds:datastoreItem xmlns:ds="http://schemas.openxmlformats.org/officeDocument/2006/customXml" ds:itemID="{321DD2B9-F64F-0F44-A989-6794CAB2C975}">
+<ds:datastoreItem xmlns:ds="http://schemas.openxmlformats.org/officeDocument/2006/customXml" ds:itemID="{132EBA54-6BA3-7148-B22B-B9B13D4E2D11}">
   <ds:schemaRefs>
     <ds:schemaRef ds:uri="http://schemas.openxmlformats.org/officeDocument/2006/bibliography"/>
   </ds:schemaRefs>

</xml_diff>

<commit_message>
Changes do the DOC "AnaliseDoSitema(emconstrucao).docx". Use cases changes.
</commit_message>
<xml_diff>
--- a/AnaliseDoSistema(emconstrucao).docx
+++ b/AnaliseDoSistema(emconstrucao).docx
@@ -161,7 +161,6 @@
               <w:id w:val="77807134"/>
               <w:picture/>
             </w:sdtPr>
-            <w:sdtEndPr/>
             <w:sdtContent/>
           </w:sdt>
         </w:p>
@@ -249,7 +248,6 @@
             <w:dataBinding w:prefixMappings="xmlns:ns0='http://purl.org/dc/elements/1.1/' xmlns:ns1='http://schemas.openxmlformats.org/package/2006/metadata/core-properties' " w:xpath="/ns1:coreProperties[1]/ns0:description[1]" w:storeItemID="{6C3C8BC8-F283-45AE-878A-BAB7291924A1}"/>
             <w:text w:multiLine="1"/>
           </w:sdtPr>
-          <w:sdtEndPr/>
           <w:sdtContent>
             <w:p>
               <w:pPr>
@@ -3001,134 +2999,6 @@
               <w:t>Ator do sistema que interage diretamente com a aplicação realizando os testes propostos</w:t>
             </w:r>
           </w:p>
-          <w:p>
-            <w:pPr>
-              <w:autoSpaceDE w:val="0"/>
-              <w:autoSpaceDN w:val="0"/>
-              <w:adjustRightInd w:val="0"/>
-              <w:spacing w:before="0" w:after="0"/>
-              <w:rPr>
-                <w:rFonts w:ascii="Arial" w:hAnsi="Arial" w:cs="Arial"/>
-                <w:color w:val="000000"/>
-                <w:lang w:val="pt-PT"/>
-              </w:rPr>
-            </w:pPr>
-          </w:p>
-          <w:p>
-            <w:pPr>
-              <w:autoSpaceDE w:val="0"/>
-              <w:autoSpaceDN w:val="0"/>
-              <w:adjustRightInd w:val="0"/>
-              <w:spacing w:before="0" w:after="0"/>
-              <w:rPr>
-                <w:rFonts w:ascii="Arial" w:hAnsi="Arial" w:cs="Arial"/>
-                <w:color w:val="000000"/>
-                <w:lang w:val="pt-PT"/>
-              </w:rPr>
-            </w:pPr>
-            <w:r>
-              <w:rPr>
-                <w:rFonts w:ascii="Arial" w:hAnsi="Arial" w:cs="Arial"/>
-                <w:color w:val="000000"/>
-                <w:lang w:val="pt-PT"/>
-              </w:rPr>
-              <w:t>Casos de utilização:</w:t>
-            </w:r>
-          </w:p>
-          <w:p>
-            <w:pPr>
-              <w:autoSpaceDE w:val="0"/>
-              <w:autoSpaceDN w:val="0"/>
-              <w:adjustRightInd w:val="0"/>
-              <w:spacing w:before="0" w:after="0"/>
-              <w:rPr>
-                <w:rFonts w:ascii="Arial" w:hAnsi="Arial" w:cs="Arial"/>
-                <w:color w:val="000000"/>
-                <w:lang w:val="pt-PT"/>
-              </w:rPr>
-            </w:pPr>
-            <w:r>
-              <w:rPr>
-                <w:rFonts w:ascii="Arial" w:hAnsi="Arial" w:cs="Arial"/>
-                <w:color w:val="000000"/>
-                <w:lang w:val="pt-PT"/>
-              </w:rPr>
-              <w:t>-efetuar teste;</w:t>
-            </w:r>
-          </w:p>
-          <w:p>
-            <w:pPr>
-              <w:autoSpaceDE w:val="0"/>
-              <w:autoSpaceDN w:val="0"/>
-              <w:adjustRightInd w:val="0"/>
-              <w:spacing w:before="0" w:after="0"/>
-              <w:rPr>
-                <w:rFonts w:ascii="Arial" w:hAnsi="Arial" w:cs="Arial"/>
-                <w:color w:val="000000"/>
-                <w:lang w:val="pt-PT"/>
-              </w:rPr>
-            </w:pPr>
-            <w:r>
-              <w:rPr>
-                <w:rFonts w:ascii="Arial" w:hAnsi="Arial" w:cs="Arial"/>
-                <w:color w:val="000000"/>
-                <w:lang w:val="pt-PT"/>
-              </w:rPr>
-              <w:t>-submeter teste;</w:t>
-            </w:r>
-          </w:p>
-          <w:p>
-            <w:pPr>
-              <w:autoSpaceDE w:val="0"/>
-              <w:autoSpaceDN w:val="0"/>
-              <w:adjustRightInd w:val="0"/>
-              <w:spacing w:before="0" w:after="0"/>
-              <w:rPr>
-                <w:rFonts w:ascii="Arial" w:hAnsi="Arial" w:cs="Arial"/>
-                <w:color w:val="000000"/>
-                <w:lang w:val="pt-PT"/>
-              </w:rPr>
-            </w:pPr>
-            <w:r>
-              <w:rPr>
-                <w:rFonts w:ascii="Arial" w:hAnsi="Arial" w:cs="Arial"/>
-                <w:color w:val="000000"/>
-                <w:lang w:val="pt-PT"/>
-              </w:rPr>
-              <w:t xml:space="preserve">-efetuar </w:t>
-            </w:r>
-            <w:proofErr w:type="spellStart"/>
-            <w:r>
-              <w:rPr>
-                <w:rFonts w:ascii="Arial" w:hAnsi="Arial" w:cs="Arial"/>
-                <w:color w:val="000000"/>
-                <w:lang w:val="pt-PT"/>
-              </w:rPr>
-              <w:t>auto-avaliação</w:t>
-            </w:r>
-            <w:proofErr w:type="spellEnd"/>
-            <w:r>
-              <w:rPr>
-                <w:rFonts w:ascii="Arial" w:hAnsi="Arial" w:cs="Arial"/>
-                <w:color w:val="000000"/>
-                <w:lang w:val="pt-PT"/>
-              </w:rPr>
-              <w:t>;</w:t>
-            </w:r>
-          </w:p>
-          <w:p>
-            <w:pPr>
-              <w:autoSpaceDE w:val="0"/>
-              <w:autoSpaceDN w:val="0"/>
-              <w:adjustRightInd w:val="0"/>
-              <w:spacing w:before="0" w:after="0"/>
-              <w:rPr>
-                <w:rFonts w:ascii="Arial" w:hAnsi="Arial" w:cs="Arial"/>
-                <w:color w:val="000000"/>
-                <w:lang w:val="pt-PT"/>
-              </w:rPr>
-            </w:pPr>
-          </w:p>
         </w:tc>
       </w:tr>
       <w:tr>
@@ -3183,352 +3053,6 @@
               <w:t>Quem distribui e supervisiona o teste realizado pelo aluno.</w:t>
             </w:r>
           </w:p>
-          <w:p>
-            <w:pPr>
-              <w:autoSpaceDE w:val="0"/>
-              <w:autoSpaceDN w:val="0"/>
-              <w:adjustRightInd w:val="0"/>
-              <w:spacing w:before="0" w:after="0"/>
-              <w:rPr>
-                <w:rFonts w:ascii="Arial" w:hAnsi="Arial" w:cs="Arial"/>
-                <w:color w:val="000000"/>
-                <w:lang w:val="pt-PT"/>
-              </w:rPr>
-            </w:pPr>
-          </w:p>
-          <w:p>
-            <w:pPr>
-              <w:autoSpaceDE w:val="0"/>
-              <w:autoSpaceDN w:val="0"/>
-              <w:adjustRightInd w:val="0"/>
-              <w:spacing w:before="0" w:after="0"/>
-              <w:rPr>
-                <w:rFonts w:ascii="Arial" w:hAnsi="Arial" w:cs="Arial"/>
-                <w:color w:val="000000"/>
-                <w:lang w:val="pt-PT"/>
-              </w:rPr>
-            </w:pPr>
-            <w:r>
-              <w:rPr>
-                <w:rFonts w:ascii="Arial" w:hAnsi="Arial" w:cs="Arial"/>
-                <w:color w:val="000000"/>
-                <w:lang w:val="pt-PT"/>
-              </w:rPr>
-              <w:t>Casos de utilização:</w:t>
-            </w:r>
-          </w:p>
-          <w:p>
-            <w:pPr>
-              <w:autoSpaceDE w:val="0"/>
-              <w:autoSpaceDN w:val="0"/>
-              <w:adjustRightInd w:val="0"/>
-              <w:spacing w:before="0" w:after="0"/>
-              <w:rPr>
-                <w:rFonts w:ascii="Arial" w:hAnsi="Arial" w:cs="Arial"/>
-                <w:color w:val="000000"/>
-                <w:lang w:val="pt-PT"/>
-              </w:rPr>
-            </w:pPr>
-          </w:p>
-          <w:p>
-            <w:pPr>
-              <w:autoSpaceDE w:val="0"/>
-              <w:autoSpaceDN w:val="0"/>
-              <w:adjustRightInd w:val="0"/>
-              <w:spacing w:before="0" w:after="0"/>
-              <w:rPr>
-                <w:rFonts w:ascii="Arial" w:hAnsi="Arial" w:cs="Arial"/>
-                <w:color w:val="000000"/>
-                <w:lang w:val="pt-PT"/>
-              </w:rPr>
-            </w:pPr>
-            <w:r>
-              <w:rPr>
-                <w:rFonts w:ascii="Arial" w:hAnsi="Arial" w:cs="Arial"/>
-                <w:color w:val="000000"/>
-                <w:lang w:val="pt-PT"/>
-              </w:rPr>
-              <w:t>-prepara a realização do teste:</w:t>
-            </w:r>
-          </w:p>
-          <w:p>
-            <w:pPr>
-              <w:autoSpaceDE w:val="0"/>
-              <w:autoSpaceDN w:val="0"/>
-              <w:adjustRightInd w:val="0"/>
-              <w:spacing w:before="0" w:after="0"/>
-              <w:rPr>
-                <w:rFonts w:ascii="Arial" w:hAnsi="Arial" w:cs="Arial"/>
-                <w:color w:val="000000"/>
-                <w:lang w:val="pt-PT"/>
-              </w:rPr>
-            </w:pPr>
-            <w:r>
-              <w:rPr>
-                <w:rFonts w:ascii="Arial" w:hAnsi="Arial" w:cs="Arial"/>
-                <w:color w:val="000000"/>
-                <w:lang w:val="pt-PT"/>
-              </w:rPr>
-              <w:t>--selecionar disciplina</w:t>
-            </w:r>
-          </w:p>
-          <w:p>
-            <w:pPr>
-              <w:autoSpaceDE w:val="0"/>
-              <w:autoSpaceDN w:val="0"/>
-              <w:adjustRightInd w:val="0"/>
-              <w:spacing w:before="0" w:after="0"/>
-              <w:rPr>
-                <w:rFonts w:ascii="Arial" w:hAnsi="Arial" w:cs="Arial"/>
-                <w:color w:val="000000"/>
-                <w:lang w:val="pt-PT"/>
-              </w:rPr>
-            </w:pPr>
-            <w:r>
-              <w:rPr>
-                <w:rFonts w:ascii="Arial" w:hAnsi="Arial" w:cs="Arial"/>
-                <w:color w:val="000000"/>
-                <w:lang w:val="pt-PT"/>
-              </w:rPr>
-              <w:t>--selecionar tipo de teste</w:t>
-            </w:r>
-          </w:p>
-          <w:p>
-            <w:pPr>
-              <w:autoSpaceDE w:val="0"/>
-              <w:autoSpaceDN w:val="0"/>
-              <w:adjustRightInd w:val="0"/>
-              <w:spacing w:before="0" w:after="0"/>
-              <w:rPr>
-                <w:rFonts w:ascii="Arial" w:hAnsi="Arial" w:cs="Arial"/>
-                <w:color w:val="000000"/>
-                <w:lang w:val="pt-PT"/>
-              </w:rPr>
-            </w:pPr>
-            <w:r>
-              <w:rPr>
-                <w:rFonts w:ascii="Arial" w:hAnsi="Arial" w:cs="Arial"/>
-                <w:color w:val="000000"/>
-                <w:lang w:val="pt-PT"/>
-              </w:rPr>
-              <w:t>--selecionar teste/testes</w:t>
-            </w:r>
-          </w:p>
-          <w:p>
-            <w:pPr>
-              <w:autoSpaceDE w:val="0"/>
-              <w:autoSpaceDN w:val="0"/>
-              <w:adjustRightInd w:val="0"/>
-              <w:spacing w:before="0" w:after="0"/>
-              <w:rPr>
-                <w:rFonts w:ascii="Arial" w:hAnsi="Arial" w:cs="Arial"/>
-                <w:color w:val="000000"/>
-                <w:lang w:val="pt-PT"/>
-              </w:rPr>
-            </w:pPr>
-          </w:p>
-          <w:p>
-            <w:pPr>
-              <w:autoSpaceDE w:val="0"/>
-              <w:autoSpaceDN w:val="0"/>
-              <w:adjustRightInd w:val="0"/>
-              <w:spacing w:before="0" w:after="0"/>
-              <w:rPr>
-                <w:rFonts w:ascii="Arial" w:hAnsi="Arial" w:cs="Arial"/>
-                <w:color w:val="000000"/>
-                <w:lang w:val="pt-PT"/>
-              </w:rPr>
-            </w:pPr>
-            <w:r>
-              <w:rPr>
-                <w:rFonts w:ascii="Arial" w:hAnsi="Arial" w:cs="Arial"/>
-                <w:color w:val="000000"/>
-                <w:lang w:val="pt-PT"/>
-              </w:rPr>
-              <w:t>-corrigir o teste do aluno:</w:t>
-            </w:r>
-          </w:p>
-          <w:p>
-            <w:pPr>
-              <w:autoSpaceDE w:val="0"/>
-              <w:autoSpaceDN w:val="0"/>
-              <w:adjustRightInd w:val="0"/>
-              <w:spacing w:before="0" w:after="0"/>
-              <w:rPr>
-                <w:rFonts w:ascii="Arial" w:hAnsi="Arial" w:cs="Arial"/>
-                <w:color w:val="000000"/>
-                <w:lang w:val="pt-PT"/>
-              </w:rPr>
-            </w:pPr>
-            <w:r>
-              <w:rPr>
-                <w:rFonts w:ascii="Arial" w:hAnsi="Arial" w:cs="Arial"/>
-                <w:color w:val="000000"/>
-                <w:lang w:val="pt-PT"/>
-              </w:rPr>
-              <w:t>--selecionar disciplina</w:t>
-            </w:r>
-          </w:p>
-          <w:p>
-            <w:pPr>
-              <w:autoSpaceDE w:val="0"/>
-              <w:autoSpaceDN w:val="0"/>
-              <w:adjustRightInd w:val="0"/>
-              <w:spacing w:before="0" w:after="0"/>
-              <w:rPr>
-                <w:rFonts w:ascii="Arial" w:hAnsi="Arial" w:cs="Arial"/>
-                <w:color w:val="000000"/>
-                <w:lang w:val="pt-PT"/>
-              </w:rPr>
-            </w:pPr>
-            <w:r>
-              <w:rPr>
-                <w:rFonts w:ascii="Arial" w:hAnsi="Arial" w:cs="Arial"/>
-                <w:color w:val="000000"/>
-                <w:lang w:val="pt-PT"/>
-              </w:rPr>
-              <w:t>--selecionar tipo de teste</w:t>
-            </w:r>
-          </w:p>
-          <w:p>
-            <w:pPr>
-              <w:autoSpaceDE w:val="0"/>
-              <w:autoSpaceDN w:val="0"/>
-              <w:adjustRightInd w:val="0"/>
-              <w:spacing w:before="0" w:after="0"/>
-              <w:rPr>
-                <w:rFonts w:ascii="Arial" w:hAnsi="Arial" w:cs="Arial"/>
-                <w:color w:val="000000"/>
-                <w:lang w:val="pt-PT"/>
-              </w:rPr>
-            </w:pPr>
-            <w:r>
-              <w:rPr>
-                <w:rFonts w:ascii="Arial" w:hAnsi="Arial" w:cs="Arial"/>
-                <w:color w:val="000000"/>
-                <w:lang w:val="pt-PT"/>
-              </w:rPr>
-              <w:t>--selecionar teste/testes</w:t>
-            </w:r>
-          </w:p>
-          <w:p>
-            <w:pPr>
-              <w:autoSpaceDE w:val="0"/>
-              <w:autoSpaceDN w:val="0"/>
-              <w:adjustRightInd w:val="0"/>
-              <w:spacing w:before="0" w:after="0"/>
-              <w:rPr>
-                <w:rFonts w:ascii="Arial" w:hAnsi="Arial" w:cs="Arial"/>
-                <w:color w:val="000000"/>
-                <w:lang w:val="pt-PT"/>
-              </w:rPr>
-            </w:pPr>
-            <w:r>
-              <w:rPr>
-                <w:rFonts w:ascii="Arial" w:hAnsi="Arial" w:cs="Arial"/>
-                <w:color w:val="000000"/>
-                <w:lang w:val="pt-PT"/>
-              </w:rPr>
-              <w:t>--ouvir gravação</w:t>
-            </w:r>
-            <w:r>
-              <w:rPr>
-                <w:rFonts w:ascii="Arial" w:hAnsi="Arial" w:cs="Arial"/>
-                <w:color w:val="000000"/>
-                <w:lang w:val="pt-PT"/>
-              </w:rPr>
-              <w:t xml:space="preserve"> do aluno nos testes de leitura</w:t>
-            </w:r>
-          </w:p>
-          <w:p>
-            <w:pPr>
-              <w:autoSpaceDE w:val="0"/>
-              <w:autoSpaceDN w:val="0"/>
-              <w:adjustRightInd w:val="0"/>
-              <w:spacing w:before="0" w:after="0"/>
-              <w:rPr>
-                <w:rFonts w:ascii="Arial" w:hAnsi="Arial" w:cs="Arial"/>
-                <w:color w:val="000000"/>
-                <w:lang w:val="pt-PT"/>
-              </w:rPr>
-            </w:pPr>
-            <w:r>
-              <w:rPr>
-                <w:rFonts w:ascii="Arial" w:hAnsi="Arial" w:cs="Arial"/>
-                <w:color w:val="000000"/>
-                <w:lang w:val="pt-PT"/>
-              </w:rPr>
-              <w:t>--selecionar erros nos testes</w:t>
-            </w:r>
-          </w:p>
-          <w:p>
-            <w:pPr>
-              <w:autoSpaceDE w:val="0"/>
-              <w:autoSpaceDN w:val="0"/>
-              <w:adjustRightInd w:val="0"/>
-              <w:spacing w:before="0" w:after="0"/>
-              <w:rPr>
-                <w:rFonts w:ascii="Arial" w:hAnsi="Arial" w:cs="Arial"/>
-                <w:color w:val="000000"/>
-                <w:lang w:val="pt-PT"/>
-              </w:rPr>
-            </w:pPr>
-            <w:r>
-              <w:rPr>
-                <w:rFonts w:ascii="Arial" w:hAnsi="Arial" w:cs="Arial"/>
-                <w:color w:val="000000"/>
-                <w:lang w:val="pt-PT"/>
-              </w:rPr>
-              <w:t>--submeter correção;</w:t>
-            </w:r>
-          </w:p>
-          <w:p>
-            <w:pPr>
-              <w:autoSpaceDE w:val="0"/>
-              <w:autoSpaceDN w:val="0"/>
-              <w:adjustRightInd w:val="0"/>
-              <w:spacing w:before="0" w:after="0"/>
-              <w:rPr>
-                <w:rFonts w:ascii="Arial" w:hAnsi="Arial" w:cs="Arial"/>
-                <w:color w:val="000000"/>
-                <w:lang w:val="pt-PT"/>
-              </w:rPr>
-            </w:pPr>
-            <w:r>
-              <w:rPr>
-                <w:rFonts w:ascii="Arial" w:hAnsi="Arial" w:cs="Arial"/>
-                <w:color w:val="000000"/>
-                <w:lang w:val="pt-PT"/>
-              </w:rPr>
-              <w:t>--cancelar correção;</w:t>
-            </w:r>
-          </w:p>
-          <w:p>
-            <w:pPr>
-              <w:autoSpaceDE w:val="0"/>
-              <w:autoSpaceDN w:val="0"/>
-              <w:adjustRightInd w:val="0"/>
-              <w:spacing w:before="0" w:after="0"/>
-              <w:rPr>
-                <w:rFonts w:ascii="Arial" w:hAnsi="Arial" w:cs="Arial"/>
-                <w:color w:val="000000"/>
-                <w:lang w:val="pt-PT"/>
-              </w:rPr>
-            </w:pPr>
-          </w:p>
-          <w:p>
-            <w:pPr>
-              <w:autoSpaceDE w:val="0"/>
-              <w:autoSpaceDN w:val="0"/>
-              <w:adjustRightInd w:val="0"/>
-              <w:spacing w:before="0" w:after="0"/>
-              <w:rPr>
-                <w:rFonts w:ascii="Arial" w:hAnsi="Arial" w:cs="Arial"/>
-                <w:color w:val="000000"/>
-                <w:lang w:val="pt-PT"/>
-              </w:rPr>
-            </w:pPr>
-          </w:p>
         </w:tc>
       </w:tr>
     </w:tbl>
@@ -3560,162 +3084,6 @@
     </w:p>
     <w:p>
       <w:pPr>
-        <w:autoSpaceDE w:val="0"/>
-        <w:autoSpaceDN w:val="0"/>
-        <w:adjustRightInd w:val="0"/>
-        <w:spacing w:before="0" w:after="0" w:line="240" w:lineRule="auto"/>
-        <w:rPr>
-          <w:rFonts w:ascii="Arial" w:hAnsi="Arial" w:cs="Arial"/>
-          <w:color w:val="000000"/>
-          <w:lang w:val="pt-PT"/>
-        </w:rPr>
-      </w:pPr>
-    </w:p>
-    <w:p>
-      <w:pPr>
-        <w:autoSpaceDE w:val="0"/>
-        <w:autoSpaceDN w:val="0"/>
-        <w:adjustRightInd w:val="0"/>
-        <w:spacing w:before="0" w:after="0" w:line="240" w:lineRule="auto"/>
-        <w:rPr>
-          <w:rFonts w:ascii="Arial" w:hAnsi="Arial" w:cs="Arial"/>
-          <w:color w:val="000000"/>
-          <w:lang w:val="pt-PT"/>
-        </w:rPr>
-      </w:pPr>
-    </w:p>
-    <w:p>
-      <w:pPr>
-        <w:autoSpaceDE w:val="0"/>
-        <w:autoSpaceDN w:val="0"/>
-        <w:adjustRightInd w:val="0"/>
-        <w:spacing w:before="0" w:after="0" w:line="240" w:lineRule="auto"/>
-        <w:rPr>
-          <w:rFonts w:ascii="Arial" w:hAnsi="Arial" w:cs="Arial"/>
-          <w:color w:val="000000"/>
-          <w:lang w:val="pt-PT"/>
-        </w:rPr>
-      </w:pPr>
-    </w:p>
-    <w:p>
-      <w:pPr>
-        <w:autoSpaceDE w:val="0"/>
-        <w:autoSpaceDN w:val="0"/>
-        <w:adjustRightInd w:val="0"/>
-        <w:spacing w:before="0" w:after="0" w:line="240" w:lineRule="auto"/>
-        <w:rPr>
-          <w:rFonts w:ascii="Arial" w:hAnsi="Arial" w:cs="Arial"/>
-          <w:color w:val="000000"/>
-          <w:lang w:val="pt-PT"/>
-        </w:rPr>
-      </w:pPr>
-    </w:p>
-    <w:p>
-      <w:pPr>
-        <w:autoSpaceDE w:val="0"/>
-        <w:autoSpaceDN w:val="0"/>
-        <w:adjustRightInd w:val="0"/>
-        <w:spacing w:before="0" w:after="0" w:line="240" w:lineRule="auto"/>
-        <w:rPr>
-          <w:rFonts w:ascii="Arial" w:hAnsi="Arial" w:cs="Arial"/>
-          <w:color w:val="000000"/>
-          <w:lang w:val="pt-PT"/>
-        </w:rPr>
-      </w:pPr>
-    </w:p>
-    <w:p>
-      <w:pPr>
-        <w:autoSpaceDE w:val="0"/>
-        <w:autoSpaceDN w:val="0"/>
-        <w:adjustRightInd w:val="0"/>
-        <w:spacing w:before="0" w:after="0" w:line="240" w:lineRule="auto"/>
-        <w:rPr>
-          <w:rFonts w:ascii="Arial" w:hAnsi="Arial" w:cs="Arial"/>
-          <w:color w:val="000000"/>
-          <w:lang w:val="pt-PT"/>
-        </w:rPr>
-      </w:pPr>
-    </w:p>
-    <w:p>
-      <w:pPr>
-        <w:autoSpaceDE w:val="0"/>
-        <w:autoSpaceDN w:val="0"/>
-        <w:adjustRightInd w:val="0"/>
-        <w:spacing w:before="0" w:after="0" w:line="240" w:lineRule="auto"/>
-        <w:rPr>
-          <w:rFonts w:ascii="Arial" w:hAnsi="Arial" w:cs="Arial"/>
-          <w:color w:val="000000"/>
-          <w:lang w:val="pt-PT"/>
-        </w:rPr>
-      </w:pPr>
-    </w:p>
-    <w:p>
-      <w:pPr>
-        <w:autoSpaceDE w:val="0"/>
-        <w:autoSpaceDN w:val="0"/>
-        <w:adjustRightInd w:val="0"/>
-        <w:spacing w:before="0" w:after="0" w:line="240" w:lineRule="auto"/>
-        <w:rPr>
-          <w:rFonts w:ascii="Arial" w:hAnsi="Arial" w:cs="Arial"/>
-          <w:color w:val="000000"/>
-          <w:lang w:val="pt-PT"/>
-        </w:rPr>
-      </w:pPr>
-    </w:p>
-    <w:p>
-      <w:pPr>
-        <w:autoSpaceDE w:val="0"/>
-        <w:autoSpaceDN w:val="0"/>
-        <w:adjustRightInd w:val="0"/>
-        <w:spacing w:before="0" w:after="0" w:line="240" w:lineRule="auto"/>
-        <w:rPr>
-          <w:rFonts w:ascii="Arial" w:hAnsi="Arial" w:cs="Arial"/>
-          <w:color w:val="000000"/>
-          <w:lang w:val="pt-PT"/>
-        </w:rPr>
-      </w:pPr>
-    </w:p>
-    <w:p>
-      <w:pPr>
-        <w:autoSpaceDE w:val="0"/>
-        <w:autoSpaceDN w:val="0"/>
-        <w:adjustRightInd w:val="0"/>
-        <w:spacing w:before="0" w:after="0" w:line="240" w:lineRule="auto"/>
-        <w:rPr>
-          <w:rFonts w:ascii="Arial" w:hAnsi="Arial" w:cs="Arial"/>
-          <w:color w:val="000000"/>
-          <w:lang w:val="pt-PT"/>
-        </w:rPr>
-      </w:pPr>
-    </w:p>
-    <w:p>
-      <w:pPr>
-        <w:autoSpaceDE w:val="0"/>
-        <w:autoSpaceDN w:val="0"/>
-        <w:adjustRightInd w:val="0"/>
-        <w:spacing w:before="0" w:after="0" w:line="240" w:lineRule="auto"/>
-        <w:rPr>
-          <w:rFonts w:ascii="Arial" w:hAnsi="Arial" w:cs="Arial"/>
-          <w:color w:val="000000"/>
-          <w:lang w:val="pt-PT"/>
-        </w:rPr>
-      </w:pPr>
-    </w:p>
-    <w:p>
-      <w:pPr>
-        <w:autoSpaceDE w:val="0"/>
-        <w:autoSpaceDN w:val="0"/>
-        <w:adjustRightInd w:val="0"/>
-        <w:spacing w:before="0" w:after="0" w:line="240" w:lineRule="auto"/>
-        <w:rPr>
-          <w:rFonts w:ascii="Arial" w:hAnsi="Arial" w:cs="Arial"/>
-          <w:color w:val="000000"/>
-          <w:lang w:val="pt-PT"/>
-        </w:rPr>
-      </w:pPr>
-    </w:p>
-    <w:p>
-      <w:pPr>
         <w:pStyle w:val="Heading2"/>
         <w:pBdr>
           <w:bottom w:val="dashSmallGap" w:sz="4" w:space="3" w:color="BFBFBF" w:themeColor="background1" w:themeShade="BF"/>
@@ -3730,7 +3098,6 @@
           <w:sz w:val="24"/>
           <w:lang w:val="pt-PT"/>
         </w:rPr>
-        <w:lastRenderedPageBreak/>
         <w:t>2.1.2 Sistema de Informa</w:t>
       </w:r>
       <w:r>
@@ -3870,169 +3237,6 @@
               <w:t>Ator responsável por criar contas de professor</w:t>
             </w:r>
           </w:p>
-          <w:p>
-            <w:pPr>
-              <w:autoSpaceDE w:val="0"/>
-              <w:autoSpaceDN w:val="0"/>
-              <w:adjustRightInd w:val="0"/>
-              <w:spacing w:before="0" w:after="0"/>
-              <w:rPr>
-                <w:rFonts w:ascii="Arial" w:hAnsi="Arial" w:cs="Arial"/>
-                <w:color w:val="000000"/>
-                <w:lang w:val="pt-PT"/>
-              </w:rPr>
-            </w:pPr>
-          </w:p>
-          <w:p>
-            <w:pPr>
-              <w:autoSpaceDE w:val="0"/>
-              <w:autoSpaceDN w:val="0"/>
-              <w:adjustRightInd w:val="0"/>
-              <w:spacing w:before="0" w:after="0"/>
-              <w:rPr>
-                <w:rFonts w:ascii="Arial" w:hAnsi="Arial" w:cs="Arial"/>
-                <w:color w:val="000000"/>
-                <w:lang w:val="pt-PT"/>
-              </w:rPr>
-            </w:pPr>
-            <w:r>
-              <w:rPr>
-                <w:rFonts w:ascii="Arial" w:hAnsi="Arial" w:cs="Arial"/>
-                <w:color w:val="000000"/>
-                <w:lang w:val="pt-PT"/>
-              </w:rPr>
-              <w:t>Casos de utilização:</w:t>
-            </w:r>
-          </w:p>
-          <w:p>
-            <w:pPr>
-              <w:autoSpaceDE w:val="0"/>
-              <w:autoSpaceDN w:val="0"/>
-              <w:adjustRightInd w:val="0"/>
-              <w:spacing w:before="0" w:after="0"/>
-              <w:rPr>
-                <w:rFonts w:ascii="Arial" w:hAnsi="Arial" w:cs="Arial"/>
-                <w:color w:val="000000"/>
-                <w:lang w:val="pt-PT"/>
-              </w:rPr>
-            </w:pPr>
-            <w:r>
-              <w:rPr>
-                <w:rFonts w:ascii="Arial" w:hAnsi="Arial" w:cs="Arial"/>
-                <w:color w:val="000000"/>
-                <w:lang w:val="pt-PT"/>
-              </w:rPr>
-              <w:t>-adicionar professor;</w:t>
-            </w:r>
-          </w:p>
-          <w:p>
-            <w:pPr>
-              <w:autoSpaceDE w:val="0"/>
-              <w:autoSpaceDN w:val="0"/>
-              <w:adjustRightInd w:val="0"/>
-              <w:spacing w:before="0" w:after="0"/>
-              <w:rPr>
-                <w:rFonts w:ascii="Arial" w:hAnsi="Arial" w:cs="Arial"/>
-                <w:color w:val="000000"/>
-                <w:lang w:val="pt-PT"/>
-              </w:rPr>
-            </w:pPr>
-            <w:r>
-              <w:rPr>
-                <w:rFonts w:ascii="Arial" w:hAnsi="Arial" w:cs="Arial"/>
-                <w:color w:val="000000"/>
-                <w:lang w:val="pt-PT"/>
-              </w:rPr>
-              <w:t>-adicionar escola</w:t>
-            </w:r>
-            <w:r>
-              <w:rPr>
-                <w:rFonts w:ascii="Arial" w:hAnsi="Arial" w:cs="Arial"/>
-                <w:color w:val="000000"/>
-                <w:lang w:val="pt-PT"/>
-              </w:rPr>
-              <w:t>;</w:t>
-            </w:r>
-          </w:p>
-          <w:p>
-            <w:pPr>
-              <w:autoSpaceDE w:val="0"/>
-              <w:autoSpaceDN w:val="0"/>
-              <w:adjustRightInd w:val="0"/>
-              <w:spacing w:before="0" w:after="0"/>
-              <w:rPr>
-                <w:rFonts w:ascii="Arial" w:hAnsi="Arial" w:cs="Arial"/>
-                <w:color w:val="000000"/>
-                <w:lang w:val="pt-PT"/>
-              </w:rPr>
-            </w:pPr>
-            <w:r>
-              <w:rPr>
-                <w:rFonts w:ascii="Arial" w:hAnsi="Arial" w:cs="Arial"/>
-                <w:color w:val="000000"/>
-                <w:lang w:val="pt-PT"/>
-              </w:rPr>
-              <w:t>-adicionar aluno</w:t>
-            </w:r>
-            <w:r>
-              <w:rPr>
-                <w:rFonts w:ascii="Arial" w:hAnsi="Arial" w:cs="Arial"/>
-                <w:color w:val="000000"/>
-                <w:lang w:val="pt-PT"/>
-              </w:rPr>
-              <w:t>;</w:t>
-            </w:r>
-          </w:p>
-          <w:p>
-            <w:pPr>
-              <w:autoSpaceDE w:val="0"/>
-              <w:autoSpaceDN w:val="0"/>
-              <w:adjustRightInd w:val="0"/>
-              <w:spacing w:before="0" w:after="0"/>
-              <w:rPr>
-                <w:rFonts w:ascii="Arial" w:hAnsi="Arial" w:cs="Arial"/>
-                <w:color w:val="000000"/>
-                <w:lang w:val="pt-PT"/>
-              </w:rPr>
-            </w:pPr>
-            <w:r>
-              <w:rPr>
-                <w:rFonts w:ascii="Arial" w:hAnsi="Arial" w:cs="Arial"/>
-                <w:color w:val="000000"/>
-                <w:lang w:val="pt-PT"/>
-              </w:rPr>
-              <w:t>-gerir permissões</w:t>
-            </w:r>
-            <w:r>
-              <w:rPr>
-                <w:rFonts w:ascii="Arial" w:hAnsi="Arial" w:cs="Arial"/>
-                <w:color w:val="000000"/>
-                <w:lang w:val="pt-PT"/>
-              </w:rPr>
-              <w:t xml:space="preserve"> de professor</w:t>
-            </w:r>
-            <w:r>
-              <w:rPr>
-                <w:rFonts w:ascii="Arial" w:hAnsi="Arial" w:cs="Arial"/>
-                <w:color w:val="000000"/>
-                <w:lang w:val="pt-PT"/>
-              </w:rPr>
-              <w:t>;</w:t>
-            </w:r>
-          </w:p>
-          <w:p>
-            <w:pPr>
-              <w:autoSpaceDE w:val="0"/>
-              <w:autoSpaceDN w:val="0"/>
-              <w:adjustRightInd w:val="0"/>
-              <w:spacing w:before="0" w:after="0"/>
-              <w:rPr>
-                <w:rFonts w:ascii="Arial" w:hAnsi="Arial" w:cs="Arial"/>
-                <w:color w:val="000000"/>
-                <w:lang w:val="pt-PT"/>
-              </w:rPr>
-            </w:pPr>
-          </w:p>
         </w:tc>
       </w:tr>
       <w:tr>
@@ -4095,243 +3299,12 @@
               <w:t>avaliação</w:t>
             </w:r>
           </w:p>
-          <w:p>
-            <w:pPr>
-              <w:autoSpaceDE w:val="0"/>
-              <w:autoSpaceDN w:val="0"/>
-              <w:adjustRightInd w:val="0"/>
-              <w:spacing w:before="0" w:after="0"/>
-              <w:rPr>
-                <w:rFonts w:ascii="Arial" w:hAnsi="Arial" w:cs="Arial"/>
-                <w:color w:val="000000"/>
-                <w:lang w:val="pt-PT"/>
-              </w:rPr>
-            </w:pPr>
-          </w:p>
-          <w:p>
-            <w:pPr>
-              <w:autoSpaceDE w:val="0"/>
-              <w:autoSpaceDN w:val="0"/>
-              <w:adjustRightInd w:val="0"/>
-              <w:spacing w:before="0" w:after="0"/>
-              <w:rPr>
-                <w:rFonts w:ascii="Arial" w:hAnsi="Arial" w:cs="Arial"/>
-                <w:color w:val="000000"/>
-                <w:lang w:val="pt-PT"/>
-              </w:rPr>
-            </w:pPr>
-            <w:r>
-              <w:rPr>
-                <w:rFonts w:ascii="Arial" w:hAnsi="Arial" w:cs="Arial"/>
-                <w:color w:val="000000"/>
-                <w:lang w:val="pt-PT"/>
-              </w:rPr>
-              <w:t>Casos de utilização:</w:t>
-            </w:r>
-          </w:p>
-          <w:p>
-            <w:pPr>
-              <w:autoSpaceDE w:val="0"/>
-              <w:autoSpaceDN w:val="0"/>
-              <w:adjustRightInd w:val="0"/>
-              <w:spacing w:before="0" w:after="0"/>
-              <w:rPr>
-                <w:rFonts w:ascii="Arial" w:hAnsi="Arial" w:cs="Arial"/>
-                <w:color w:val="000000"/>
-                <w:lang w:val="pt-PT"/>
-              </w:rPr>
-            </w:pPr>
-            <w:r>
-              <w:rPr>
-                <w:rFonts w:ascii="Arial" w:hAnsi="Arial" w:cs="Arial"/>
-                <w:color w:val="000000"/>
-                <w:lang w:val="pt-PT"/>
-              </w:rPr>
-              <w:t>-efetuar autenticação;</w:t>
-            </w:r>
-          </w:p>
-          <w:p>
-            <w:pPr>
-              <w:autoSpaceDE w:val="0"/>
-              <w:autoSpaceDN w:val="0"/>
-              <w:adjustRightInd w:val="0"/>
-              <w:spacing w:before="0" w:after="0"/>
-              <w:rPr>
-                <w:rFonts w:ascii="Arial" w:hAnsi="Arial" w:cs="Arial"/>
-                <w:color w:val="000000"/>
-                <w:lang w:val="pt-PT"/>
-              </w:rPr>
-            </w:pPr>
-            <w:r>
-              <w:rPr>
-                <w:rFonts w:ascii="Arial" w:hAnsi="Arial" w:cs="Arial"/>
-                <w:color w:val="000000"/>
-                <w:lang w:val="pt-PT"/>
-              </w:rPr>
-              <w:t>-criar teste:</w:t>
-            </w:r>
-          </w:p>
-          <w:p>
-            <w:pPr>
-              <w:autoSpaceDE w:val="0"/>
-              <w:autoSpaceDN w:val="0"/>
-              <w:adjustRightInd w:val="0"/>
-              <w:spacing w:before="0" w:after="0"/>
-              <w:rPr>
-                <w:rFonts w:ascii="Arial" w:hAnsi="Arial" w:cs="Arial"/>
-                <w:color w:val="000000"/>
-                <w:lang w:val="pt-PT"/>
-              </w:rPr>
-            </w:pPr>
-            <w:r>
-              <w:rPr>
-                <w:rFonts w:ascii="Arial" w:hAnsi="Arial" w:cs="Arial"/>
-                <w:color w:val="000000"/>
-                <w:lang w:val="pt-PT"/>
-              </w:rPr>
-              <w:t>--adicionar textos</w:t>
-            </w:r>
-            <w:r>
-              <w:rPr>
-                <w:rFonts w:ascii="Arial" w:hAnsi="Arial" w:cs="Arial"/>
-                <w:color w:val="000000"/>
-                <w:lang w:val="pt-PT"/>
-              </w:rPr>
-              <w:t>;</w:t>
-            </w:r>
-          </w:p>
-          <w:p>
-            <w:pPr>
-              <w:autoSpaceDE w:val="0"/>
-              <w:autoSpaceDN w:val="0"/>
-              <w:adjustRightInd w:val="0"/>
-              <w:spacing w:before="0" w:after="0"/>
-              <w:rPr>
-                <w:rFonts w:ascii="Arial" w:hAnsi="Arial" w:cs="Arial"/>
-                <w:color w:val="000000"/>
-                <w:lang w:val="pt-PT"/>
-              </w:rPr>
-            </w:pPr>
-            <w:r>
-              <w:rPr>
-                <w:rFonts w:ascii="Arial" w:hAnsi="Arial" w:cs="Arial"/>
-                <w:color w:val="000000"/>
-                <w:lang w:val="pt-PT"/>
-              </w:rPr>
-              <w:t>-</w:t>
-            </w:r>
-            <w:r>
-              <w:rPr>
-                <w:rFonts w:ascii="Arial" w:hAnsi="Arial" w:cs="Arial"/>
-                <w:color w:val="000000"/>
-                <w:lang w:val="pt-PT"/>
-              </w:rPr>
-              <w:t>-adicionar conteúdos multimédia;</w:t>
-            </w:r>
-          </w:p>
-          <w:p>
-            <w:pPr>
-              <w:autoSpaceDE w:val="0"/>
-              <w:autoSpaceDN w:val="0"/>
-              <w:adjustRightInd w:val="0"/>
-              <w:spacing w:before="0" w:after="0"/>
-              <w:rPr>
-                <w:rFonts w:ascii="Arial" w:hAnsi="Arial" w:cs="Arial"/>
-                <w:color w:val="000000"/>
-                <w:lang w:val="pt-PT"/>
-              </w:rPr>
-            </w:pPr>
-            <w:r>
-              <w:rPr>
-                <w:rFonts w:ascii="Arial" w:hAnsi="Arial" w:cs="Arial"/>
-                <w:color w:val="000000"/>
-                <w:lang w:val="pt-PT"/>
-              </w:rPr>
-              <w:t>-editar teste (enquanto não houver submissão</w:t>
-            </w:r>
-            <w:r>
-              <w:rPr>
-                <w:rFonts w:ascii="Arial" w:hAnsi="Arial" w:cs="Arial"/>
-                <w:color w:val="000000"/>
-                <w:lang w:val="pt-PT"/>
-              </w:rPr>
-              <w:t xml:space="preserve"> do mesmo)</w:t>
-            </w:r>
-            <w:r>
-              <w:rPr>
-                <w:rFonts w:ascii="Arial" w:hAnsi="Arial" w:cs="Arial"/>
-                <w:color w:val="000000"/>
-                <w:lang w:val="pt-PT"/>
-              </w:rPr>
-              <w:t>;</w:t>
-            </w:r>
-          </w:p>
-          <w:p>
-            <w:pPr>
-              <w:autoSpaceDE w:val="0"/>
-              <w:autoSpaceDN w:val="0"/>
-              <w:adjustRightInd w:val="0"/>
-              <w:spacing w:before="0" w:after="0"/>
-              <w:rPr>
-                <w:rFonts w:ascii="Arial" w:hAnsi="Arial" w:cs="Arial"/>
-                <w:color w:val="000000"/>
-                <w:lang w:val="pt-PT"/>
-              </w:rPr>
-            </w:pPr>
-            <w:r>
-              <w:rPr>
-                <w:rFonts w:ascii="Arial" w:hAnsi="Arial" w:cs="Arial"/>
-                <w:color w:val="000000"/>
-                <w:lang w:val="pt-PT"/>
-              </w:rPr>
-              <w:t>-selecionar aluno;</w:t>
-            </w:r>
-          </w:p>
-          <w:p>
-            <w:pPr>
-              <w:autoSpaceDE w:val="0"/>
-              <w:autoSpaceDN w:val="0"/>
-              <w:adjustRightInd w:val="0"/>
-              <w:spacing w:before="0" w:after="0"/>
-              <w:rPr>
-                <w:rFonts w:ascii="Arial" w:hAnsi="Arial" w:cs="Arial"/>
-                <w:color w:val="000000"/>
-                <w:lang w:val="pt-PT"/>
-              </w:rPr>
-            </w:pPr>
-            <w:r>
-              <w:rPr>
-                <w:rFonts w:ascii="Arial" w:hAnsi="Arial" w:cs="Arial"/>
-                <w:color w:val="000000"/>
-                <w:lang w:val="pt-PT"/>
-              </w:rPr>
-              <w:t>-corrigir teste;</w:t>
-            </w:r>
-          </w:p>
-          <w:p>
-            <w:pPr>
-              <w:autoSpaceDE w:val="0"/>
-              <w:autoSpaceDN w:val="0"/>
-              <w:adjustRightInd w:val="0"/>
-              <w:spacing w:before="0" w:after="0"/>
-              <w:rPr>
-                <w:rFonts w:ascii="Arial" w:hAnsi="Arial" w:cs="Arial"/>
-                <w:color w:val="000000"/>
-                <w:lang w:val="pt-PT"/>
-              </w:rPr>
-            </w:pPr>
-          </w:p>
         </w:tc>
       </w:tr>
     </w:tbl>
     <w:p>
       <w:pPr>
         <w:pStyle w:val="Heading2"/>
-      </w:pPr>
-    </w:p>
-    <w:p>
-      <w:pPr>
-        <w:pStyle w:val="Heading2"/>
         <w:rPr>
           <w:sz w:val="24"/>
           <w:szCs w:val="24"/>
@@ -4358,15 +3331,114 @@
           <w:lang w:val="pt-PT"/>
         </w:rPr>
       </w:pPr>
-    </w:p>
-    <w:p>
-      <w:pPr>
-        <w:pStyle w:val="Heading2"/>
+      <w:r>
         <w:rPr>
           <w:sz w:val="24"/>
           <w:szCs w:val="24"/>
           <w:lang w:val="pt-PT"/>
         </w:rPr>
+        <w:t>2.2 Visão geral</w:t>
+      </w:r>
+    </w:p>
+    <w:p>
+      <w:pPr>
+        <w:rPr>
+          <w:lang w:val="pt-PT"/>
+        </w:rPr>
+      </w:pPr>
+      <w:r>
+        <w:rPr>
+          <w:lang w:val="pt-PT"/>
+        </w:rPr>
+        <w:t>O sistema irá implementar as funções acima descritas e outras que são efectuadas automaticamente pelo sistema e como tal não são visíveis nos casos de utilização.</w:t>
+      </w:r>
+    </w:p>
+    <w:p>
+      <w:pPr>
+        <w:rPr>
+          <w:lang w:val="pt-PT"/>
+        </w:rPr>
+      </w:pPr>
+      <w:r>
+        <w:rPr>
+          <w:lang w:val="pt-PT"/>
+        </w:rPr>
+        <w:t>Aos recolhidos em levantamento de requisitos foram adicionados certos casos de utilização considerados pertinentes.</w:t>
+      </w:r>
+    </w:p>
+    <w:p>
+      <w:pPr>
+        <w:rPr>
+          <w:lang w:val="pt-PT"/>
+        </w:rPr>
+      </w:pPr>
+      <w:r>
+        <w:rPr>
+          <w:lang w:val="pt-PT"/>
+        </w:rPr>
+        <w:t>A</w:t>
+      </w:r>
+      <w:r>
+        <w:rPr>
+          <w:lang w:val="pt-PT"/>
+        </w:rPr>
+        <w:t>baixo temos os diagramas de casos de utilização para uma melhor  visão e compreensão do sistema.</w:t>
+      </w:r>
+    </w:p>
+    <w:p>
+      <w:pPr>
+        <w:rPr>
+          <w:lang w:val="pt-PT"/>
+        </w:rPr>
+      </w:pPr>
+    </w:p>
+    <w:p>
+      <w:pPr>
+        <w:rPr>
+          <w:lang w:val="pt-PT"/>
+        </w:rPr>
+      </w:pPr>
+    </w:p>
+    <w:p>
+      <w:pPr>
+        <w:rPr>
+          <w:lang w:val="pt-PT"/>
+        </w:rPr>
+      </w:pPr>
+    </w:p>
+    <w:p>
+      <w:pPr>
+        <w:rPr>
+          <w:lang w:val="pt-PT"/>
+        </w:rPr>
+      </w:pPr>
+    </w:p>
+    <w:p>
+      <w:pPr>
+        <w:rPr>
+          <w:lang w:val="pt-PT"/>
+        </w:rPr>
+      </w:pPr>
+    </w:p>
+    <w:p>
+      <w:pPr>
+        <w:rPr>
+          <w:lang w:val="pt-PT"/>
+        </w:rPr>
+      </w:pPr>
+    </w:p>
+    <w:p>
+      <w:pPr>
+        <w:rPr>
+          <w:lang w:val="pt-PT"/>
+        </w:rPr>
+      </w:pPr>
+    </w:p>
+    <w:p>
+      <w:pPr>
+        <w:rPr>
+          <w:lang w:val="pt-PT"/>
+        </w:rPr>
       </w:pPr>
     </w:p>
     <w:p>
@@ -4378,197 +3450,43 @@
           <w:lang w:val="pt-PT"/>
         </w:rPr>
       </w:pPr>
-    </w:p>
-    <w:p>
-      <w:pPr>
-        <w:pStyle w:val="Heading2"/>
+      <w:r>
         <w:rPr>
           <w:sz w:val="24"/>
           <w:szCs w:val="24"/>
           <w:lang w:val="pt-PT"/>
         </w:rPr>
-      </w:pPr>
-    </w:p>
-    <w:p>
-      <w:pPr>
-        <w:pStyle w:val="Heading2"/>
+        <w:lastRenderedPageBreak/>
+        <w:t>2.2.1</w:t>
+      </w:r>
+      <w:r>
         <w:rPr>
           <w:sz w:val="24"/>
           <w:szCs w:val="24"/>
           <w:lang w:val="pt-PT"/>
         </w:rPr>
-      </w:pPr>
+        <w:t xml:space="preserve"> Casos de Utilização</w:t>
+      </w:r>
     </w:p>
     <w:p>
       <w:pPr>
         <w:pStyle w:val="Heading2"/>
+      </w:pPr>
+      <w:r>
         <w:rPr>
           <w:sz w:val="24"/>
           <w:szCs w:val="24"/>
           <w:lang w:val="pt-PT"/>
         </w:rPr>
-      </w:pPr>
-    </w:p>
-    <w:p>
-      <w:pPr>
-        <w:pStyle w:val="Heading2"/>
+        <w:t>2.2.1</w:t>
+      </w:r>
+      <w:r>
         <w:rPr>
           <w:sz w:val="24"/>
           <w:szCs w:val="24"/>
           <w:lang w:val="pt-PT"/>
         </w:rPr>
-      </w:pPr>
-    </w:p>
-    <w:p>
-      <w:pPr>
-        <w:pStyle w:val="Heading2"/>
-        <w:rPr>
-          <w:sz w:val="24"/>
-          <w:szCs w:val="24"/>
-          <w:lang w:val="pt-PT"/>
-        </w:rPr>
-      </w:pPr>
-    </w:p>
-    <w:p>
-      <w:pPr>
-        <w:pStyle w:val="Heading2"/>
-        <w:rPr>
-          <w:sz w:val="24"/>
-          <w:szCs w:val="24"/>
-          <w:lang w:val="pt-PT"/>
-        </w:rPr>
-      </w:pPr>
-    </w:p>
-    <w:p>
-      <w:pPr>
-        <w:pStyle w:val="Heading2"/>
-        <w:rPr>
-          <w:sz w:val="24"/>
-          <w:szCs w:val="24"/>
-          <w:lang w:val="pt-PT"/>
-        </w:rPr>
-      </w:pPr>
-    </w:p>
-    <w:p>
-      <w:pPr>
-        <w:pStyle w:val="Heading2"/>
-        <w:rPr>
-          <w:sz w:val="24"/>
-          <w:szCs w:val="24"/>
-          <w:lang w:val="pt-PT"/>
-        </w:rPr>
-      </w:pPr>
-    </w:p>
-    <w:p>
-      <w:pPr>
-        <w:pStyle w:val="Heading2"/>
-        <w:rPr>
-          <w:sz w:val="24"/>
-          <w:szCs w:val="24"/>
-          <w:lang w:val="pt-PT"/>
-        </w:rPr>
-      </w:pPr>
-    </w:p>
-    <w:p>
-      <w:pPr>
-        <w:pStyle w:val="Heading2"/>
-        <w:rPr>
-          <w:sz w:val="24"/>
-          <w:szCs w:val="24"/>
-          <w:lang w:val="pt-PT"/>
-        </w:rPr>
-      </w:pPr>
-    </w:p>
-    <w:p>
-      <w:pPr>
-        <w:pStyle w:val="Heading2"/>
-        <w:rPr>
-          <w:sz w:val="24"/>
-          <w:szCs w:val="24"/>
-          <w:lang w:val="pt-PT"/>
-        </w:rPr>
-      </w:pPr>
-    </w:p>
-    <w:p>
-      <w:pPr>
-        <w:pStyle w:val="Heading2"/>
-        <w:rPr>
-          <w:sz w:val="24"/>
-          <w:szCs w:val="24"/>
-          <w:lang w:val="pt-PT"/>
-        </w:rPr>
-      </w:pPr>
-    </w:p>
-    <w:p>
-      <w:pPr>
-        <w:pStyle w:val="Heading2"/>
-        <w:rPr>
-          <w:sz w:val="24"/>
-          <w:szCs w:val="24"/>
-          <w:lang w:val="pt-PT"/>
-        </w:rPr>
-      </w:pPr>
-    </w:p>
-    <w:p>
-      <w:pPr>
-        <w:pStyle w:val="Heading2"/>
-        <w:rPr>
-          <w:sz w:val="24"/>
-          <w:szCs w:val="24"/>
-          <w:lang w:val="pt-PT"/>
-        </w:rPr>
-      </w:pPr>
-    </w:p>
-    <w:p>
-      <w:pPr>
-        <w:pStyle w:val="Heading2"/>
-        <w:rPr>
-          <w:sz w:val="24"/>
-          <w:szCs w:val="24"/>
-          <w:lang w:val="pt-PT"/>
-        </w:rPr>
-      </w:pPr>
-    </w:p>
-    <w:p>
-      <w:pPr>
-        <w:pStyle w:val="Heading2"/>
-        <w:rPr>
-          <w:sz w:val="24"/>
-          <w:szCs w:val="24"/>
-          <w:lang w:val="pt-PT"/>
-        </w:rPr>
-      </w:pPr>
-    </w:p>
-    <w:p>
-      <w:pPr>
-        <w:pStyle w:val="Heading2"/>
-        <w:rPr>
-          <w:sz w:val="24"/>
-          <w:szCs w:val="24"/>
-          <w:lang w:val="pt-PT"/>
-        </w:rPr>
-      </w:pPr>
-      <w:r>
-        <w:rPr>
-          <w:sz w:val="24"/>
-          <w:szCs w:val="24"/>
-          <w:lang w:val="pt-PT"/>
-        </w:rPr>
-        <w:lastRenderedPageBreak/>
-        <w:t>2.1.3 Casos de Utilização</w:t>
-      </w:r>
-    </w:p>
-    <w:p>
-      <w:pPr>
-        <w:pStyle w:val="Heading2"/>
-      </w:pPr>
-      <w:r>
-        <w:rPr>
-          <w:sz w:val="24"/>
-          <w:szCs w:val="24"/>
-          <w:lang w:val="pt-PT"/>
-        </w:rPr>
-        <w:t xml:space="preserve">2.1.3.1 Casos de Utilização da Aplicação </w:t>
+        <w:t xml:space="preserve">.1 Casos de Utilização da Aplicação </w:t>
       </w:r>
     </w:p>
     <w:p>
@@ -4595,8 +3513,8 @@
           <w:color w:val="000000"/>
         </w:rPr>
         <w:drawing>
-          <wp:inline distT="0" distB="0" distL="0" distR="0" wp14:anchorId="6ADBD734" wp14:editId="21D27E07">
-            <wp:extent cx="5340096" cy="4718304"/>
+          <wp:inline distT="0" distB="0" distL="0" distR="0" wp14:anchorId="6ADBD734" wp14:editId="515C714E">
+            <wp:extent cx="4908251" cy="3372062"/>
             <wp:effectExtent l="0" t="0" r="0" b="6350"/>
             <wp:docPr id="4" name="Picture 4"/>
             <wp:cNvGraphicFramePr>
@@ -4624,7 +3542,7 @@
                   <pic:spPr>
                     <a:xfrm>
                       <a:off x="0" y="0"/>
-                      <a:ext cx="5340096" cy="4718304"/>
+                      <a:ext cx="4911616" cy="3374374"/>
                     </a:xfrm>
                     <a:prstGeom prst="rect">
                       <a:avLst/>
@@ -4654,7 +3572,10 @@
       </w:r>
       <w:proofErr w:type="spellStart"/>
       <w:r>
-        <w:t>Utilização</w:t>
+        <w:t>Utili</w:t>
+      </w:r>
+      <w:r>
+        <w:t>zação</w:t>
       </w:r>
       <w:proofErr w:type="spellEnd"/>
       <w:r>
@@ -4686,66 +3607,733 @@
       <w:pPr>
         <w:spacing w:before="0" w:after="0" w:line="240" w:lineRule="auto"/>
       </w:pPr>
-    </w:p>
-    <w:p>
-      <w:pPr>
-        <w:spacing w:before="0" w:after="0" w:line="240" w:lineRule="auto"/>
-      </w:pPr>
-    </w:p>
-    <w:p>
-      <w:pPr>
-        <w:spacing w:before="0" w:after="0" w:line="240" w:lineRule="auto"/>
-      </w:pPr>
-    </w:p>
-    <w:p>
-      <w:pPr>
-        <w:spacing w:before="0" w:after="0" w:line="240" w:lineRule="auto"/>
-      </w:pPr>
-    </w:p>
-    <w:p>
-      <w:pPr>
-        <w:spacing w:before="0" w:after="0" w:line="240" w:lineRule="auto"/>
-      </w:pPr>
-    </w:p>
-    <w:p>
-      <w:pPr>
-        <w:spacing w:before="0" w:after="0" w:line="240" w:lineRule="auto"/>
-      </w:pPr>
-    </w:p>
-    <w:p>
-      <w:pPr>
-        <w:spacing w:before="0" w:after="0" w:line="240" w:lineRule="auto"/>
-      </w:pPr>
-    </w:p>
-    <w:p>
-      <w:pPr>
-        <w:spacing w:before="0" w:after="0" w:line="240" w:lineRule="auto"/>
-      </w:pPr>
-    </w:p>
-    <w:p>
-      <w:pPr>
-        <w:spacing w:before="0" w:after="0" w:line="240" w:lineRule="auto"/>
-      </w:pPr>
-    </w:p>
-    <w:p>
-      <w:pPr>
-        <w:spacing w:before="0" w:after="0" w:line="240" w:lineRule="auto"/>
-      </w:pPr>
-    </w:p>
-    <w:p>
-      <w:pPr>
-        <w:spacing w:before="0" w:after="0" w:line="240" w:lineRule="auto"/>
-      </w:pPr>
-    </w:p>
-    <w:p>
-      <w:pPr>
-        <w:spacing w:before="0" w:after="0" w:line="240" w:lineRule="auto"/>
-      </w:pPr>
-    </w:p>
-    <w:p>
-      <w:pPr>
-        <w:spacing w:before="0" w:after="0" w:line="240" w:lineRule="auto"/>
-      </w:pPr>
+      <w:proofErr w:type="spellStart"/>
+      <w:r>
+        <w:t>Recorrendo</w:t>
+      </w:r>
+      <w:proofErr w:type="spellEnd"/>
+      <w:r>
+        <w:t xml:space="preserve"> </w:t>
+      </w:r>
+      <w:proofErr w:type="spellStart"/>
+      <w:proofErr w:type="gramStart"/>
+      <w:r>
+        <w:t>ao</w:t>
+      </w:r>
+      <w:proofErr w:type="spellEnd"/>
+      <w:r>
+        <w:t xml:space="preserve"> </w:t>
+      </w:r>
+      <w:r>
+        <w:t xml:space="preserve"> </w:t>
+      </w:r>
+      <w:proofErr w:type="spellStart"/>
+      <w:r>
+        <w:t>diagrama</w:t>
+      </w:r>
+      <w:proofErr w:type="spellEnd"/>
+      <w:proofErr w:type="gramEnd"/>
+      <w:r>
+        <w:t xml:space="preserve"> </w:t>
+      </w:r>
+      <w:proofErr w:type="spellStart"/>
+      <w:r>
+        <w:t>representado</w:t>
+      </w:r>
+      <w:proofErr w:type="spellEnd"/>
+      <w:r>
+        <w:t xml:space="preserve"> </w:t>
+      </w:r>
+      <w:proofErr w:type="spellStart"/>
+      <w:r>
+        <w:t>na</w:t>
+      </w:r>
+      <w:proofErr w:type="spellEnd"/>
+      <w:r>
+        <w:t xml:space="preserve"> </w:t>
+      </w:r>
+      <w:proofErr w:type="spellStart"/>
+      <w:r>
+        <w:t>figura</w:t>
+      </w:r>
+      <w:proofErr w:type="spellEnd"/>
+      <w:r>
+        <w:t xml:space="preserve"> 1 </w:t>
+      </w:r>
+      <w:proofErr w:type="spellStart"/>
+      <w:r>
+        <w:t>podemos</w:t>
+      </w:r>
+      <w:proofErr w:type="spellEnd"/>
+      <w:r>
+        <w:t xml:space="preserve"> </w:t>
+      </w:r>
+      <w:proofErr w:type="spellStart"/>
+      <w:r>
+        <w:t>observar</w:t>
+      </w:r>
+      <w:proofErr w:type="spellEnd"/>
+      <w:r>
+        <w:t xml:space="preserve"> </w:t>
+      </w:r>
+      <w:proofErr w:type="spellStart"/>
+      <w:r>
+        <w:t>os</w:t>
+      </w:r>
+      <w:proofErr w:type="spellEnd"/>
+      <w:r>
+        <w:t xml:space="preserve"> </w:t>
+      </w:r>
+      <w:proofErr w:type="spellStart"/>
+      <w:r>
+        <w:t>casos</w:t>
+      </w:r>
+      <w:proofErr w:type="spellEnd"/>
+      <w:r>
+        <w:t xml:space="preserve"> de </w:t>
+      </w:r>
+      <w:proofErr w:type="spellStart"/>
+      <w:r>
+        <w:t>utilização</w:t>
+      </w:r>
+      <w:proofErr w:type="spellEnd"/>
+      <w:r>
+        <w:t xml:space="preserve"> do </w:t>
+      </w:r>
+      <w:proofErr w:type="spellStart"/>
+      <w:r>
+        <w:t>ator</w:t>
+      </w:r>
+      <w:proofErr w:type="spellEnd"/>
+      <w:r>
+        <w:t xml:space="preserve"> professor:</w:t>
+      </w:r>
+    </w:p>
+    <w:p>
+      <w:pPr>
+        <w:pStyle w:val="ListParagraph"/>
+        <w:numPr>
+          <w:ilvl w:val="0"/>
+          <w:numId w:val="9"/>
+        </w:numPr>
+        <w:autoSpaceDE w:val="0"/>
+        <w:autoSpaceDN w:val="0"/>
+        <w:adjustRightInd w:val="0"/>
+        <w:spacing w:before="0" w:after="0"/>
+        <w:rPr>
+          <w:rFonts w:ascii="Arial" w:hAnsi="Arial" w:cs="Arial"/>
+          <w:color w:val="000000"/>
+          <w:lang w:val="pt-PT"/>
+        </w:rPr>
+      </w:pPr>
+      <w:r>
+        <w:rPr>
+          <w:rFonts w:ascii="Arial" w:hAnsi="Arial" w:cs="Arial"/>
+          <w:color w:val="000000"/>
+          <w:lang w:val="pt-PT"/>
+        </w:rPr>
+        <w:t>P</w:t>
+      </w:r>
+      <w:r>
+        <w:rPr>
+          <w:rFonts w:ascii="Arial" w:hAnsi="Arial" w:cs="Arial"/>
+          <w:color w:val="000000"/>
+          <w:lang w:val="pt-PT"/>
+        </w:rPr>
+        <w:t>repara</w:t>
+      </w:r>
+      <w:r>
+        <w:rPr>
+          <w:rFonts w:ascii="Arial" w:hAnsi="Arial" w:cs="Arial"/>
+          <w:color w:val="000000"/>
+          <w:lang w:val="pt-PT"/>
+        </w:rPr>
+        <w:t>r</w:t>
+      </w:r>
+      <w:r>
+        <w:rPr>
+          <w:rFonts w:ascii="Arial" w:hAnsi="Arial" w:cs="Arial"/>
+          <w:color w:val="000000"/>
+          <w:lang w:val="pt-PT"/>
+        </w:rPr>
+        <w:t xml:space="preserve"> a realização do teste:</w:t>
+      </w:r>
+    </w:p>
+    <w:p>
+      <w:pPr>
+        <w:pStyle w:val="ListParagraph"/>
+        <w:numPr>
+          <w:ilvl w:val="1"/>
+          <w:numId w:val="8"/>
+        </w:numPr>
+        <w:autoSpaceDE w:val="0"/>
+        <w:autoSpaceDN w:val="0"/>
+        <w:adjustRightInd w:val="0"/>
+        <w:spacing w:before="0" w:after="0"/>
+        <w:rPr>
+          <w:rFonts w:ascii="Arial" w:hAnsi="Arial" w:cs="Arial"/>
+          <w:color w:val="000000"/>
+          <w:lang w:val="pt-PT"/>
+        </w:rPr>
+      </w:pPr>
+      <w:r>
+        <w:rPr>
+          <w:rFonts w:ascii="Arial" w:hAnsi="Arial" w:cs="Arial"/>
+          <w:color w:val="000000"/>
+          <w:lang w:val="pt-PT"/>
+        </w:rPr>
+        <w:t>S</w:t>
+      </w:r>
+      <w:r>
+        <w:rPr>
+          <w:rFonts w:ascii="Arial" w:hAnsi="Arial" w:cs="Arial"/>
+          <w:color w:val="000000"/>
+          <w:lang w:val="pt-PT"/>
+        </w:rPr>
+        <w:t>elecionar disciplina</w:t>
+      </w:r>
+      <w:r>
+        <w:rPr>
+          <w:rFonts w:ascii="Arial" w:hAnsi="Arial" w:cs="Arial"/>
+          <w:color w:val="000000"/>
+          <w:lang w:val="pt-PT"/>
+        </w:rPr>
+        <w:t>;</w:t>
+      </w:r>
+    </w:p>
+    <w:p>
+      <w:pPr>
+        <w:pStyle w:val="ListParagraph"/>
+        <w:numPr>
+          <w:ilvl w:val="1"/>
+          <w:numId w:val="8"/>
+        </w:numPr>
+        <w:autoSpaceDE w:val="0"/>
+        <w:autoSpaceDN w:val="0"/>
+        <w:adjustRightInd w:val="0"/>
+        <w:spacing w:before="0" w:after="0"/>
+        <w:rPr>
+          <w:rFonts w:ascii="Arial" w:hAnsi="Arial" w:cs="Arial"/>
+          <w:color w:val="000000"/>
+          <w:lang w:val="pt-PT"/>
+        </w:rPr>
+      </w:pPr>
+      <w:r>
+        <w:rPr>
+          <w:rFonts w:ascii="Arial" w:hAnsi="Arial" w:cs="Arial"/>
+          <w:color w:val="000000"/>
+          <w:lang w:val="pt-PT"/>
+        </w:rPr>
+        <w:t>S</w:t>
+      </w:r>
+      <w:r>
+        <w:rPr>
+          <w:rFonts w:ascii="Arial" w:hAnsi="Arial" w:cs="Arial"/>
+          <w:color w:val="000000"/>
+          <w:lang w:val="pt-PT"/>
+        </w:rPr>
+        <w:t>elecionar tipo de teste</w:t>
+      </w:r>
+      <w:r>
+        <w:rPr>
+          <w:rFonts w:ascii="Arial" w:hAnsi="Arial" w:cs="Arial"/>
+          <w:color w:val="000000"/>
+          <w:lang w:val="pt-PT"/>
+        </w:rPr>
+        <w:t>;</w:t>
+      </w:r>
+    </w:p>
+    <w:p>
+      <w:pPr>
+        <w:pStyle w:val="ListParagraph"/>
+        <w:numPr>
+          <w:ilvl w:val="1"/>
+          <w:numId w:val="8"/>
+        </w:numPr>
+        <w:autoSpaceDE w:val="0"/>
+        <w:autoSpaceDN w:val="0"/>
+        <w:adjustRightInd w:val="0"/>
+        <w:spacing w:before="0" w:after="0"/>
+        <w:rPr>
+          <w:rFonts w:ascii="Arial" w:hAnsi="Arial" w:cs="Arial"/>
+          <w:color w:val="000000"/>
+          <w:lang w:val="pt-PT"/>
+        </w:rPr>
+      </w:pPr>
+      <w:r>
+        <w:rPr>
+          <w:rFonts w:ascii="Arial" w:hAnsi="Arial" w:cs="Arial"/>
+          <w:color w:val="000000"/>
+          <w:lang w:val="pt-PT"/>
+        </w:rPr>
+        <w:t>S</w:t>
+      </w:r>
+      <w:r>
+        <w:rPr>
+          <w:rFonts w:ascii="Arial" w:hAnsi="Arial" w:cs="Arial"/>
+          <w:color w:val="000000"/>
+          <w:lang w:val="pt-PT"/>
+        </w:rPr>
+        <w:t>elecionar teste/testes</w:t>
+      </w:r>
+      <w:r>
+        <w:rPr>
+          <w:rFonts w:ascii="Arial" w:hAnsi="Arial" w:cs="Arial"/>
+          <w:color w:val="000000"/>
+          <w:lang w:val="pt-PT"/>
+        </w:rPr>
+        <w:t>;</w:t>
+      </w:r>
+    </w:p>
+    <w:p>
+      <w:pPr>
+        <w:pStyle w:val="ListParagraph"/>
+        <w:numPr>
+          <w:ilvl w:val="0"/>
+          <w:numId w:val="10"/>
+        </w:numPr>
+        <w:autoSpaceDE w:val="0"/>
+        <w:autoSpaceDN w:val="0"/>
+        <w:adjustRightInd w:val="0"/>
+        <w:spacing w:before="0" w:after="0"/>
+        <w:rPr>
+          <w:rFonts w:ascii="Arial" w:hAnsi="Arial" w:cs="Arial"/>
+          <w:color w:val="000000"/>
+          <w:lang w:val="pt-PT"/>
+        </w:rPr>
+      </w:pPr>
+      <w:r>
+        <w:rPr>
+          <w:rFonts w:ascii="Arial" w:hAnsi="Arial" w:cs="Arial"/>
+          <w:color w:val="000000"/>
+          <w:lang w:val="pt-PT"/>
+        </w:rPr>
+        <w:t>C</w:t>
+      </w:r>
+      <w:r>
+        <w:rPr>
+          <w:rFonts w:ascii="Arial" w:hAnsi="Arial" w:cs="Arial"/>
+          <w:color w:val="000000"/>
+          <w:lang w:val="pt-PT"/>
+        </w:rPr>
+        <w:t>orrigir o teste do aluno:</w:t>
+      </w:r>
+    </w:p>
+    <w:p>
+      <w:pPr>
+        <w:pStyle w:val="ListParagraph"/>
+        <w:numPr>
+          <w:ilvl w:val="1"/>
+          <w:numId w:val="8"/>
+        </w:numPr>
+        <w:autoSpaceDE w:val="0"/>
+        <w:autoSpaceDN w:val="0"/>
+        <w:adjustRightInd w:val="0"/>
+        <w:spacing w:before="0" w:after="0"/>
+        <w:rPr>
+          <w:rFonts w:ascii="Arial" w:hAnsi="Arial" w:cs="Arial"/>
+          <w:color w:val="000000"/>
+          <w:lang w:val="pt-PT"/>
+        </w:rPr>
+      </w:pPr>
+      <w:r>
+        <w:rPr>
+          <w:rFonts w:ascii="Arial" w:hAnsi="Arial" w:cs="Arial"/>
+          <w:color w:val="000000"/>
+          <w:lang w:val="pt-PT"/>
+        </w:rPr>
+        <w:t>S</w:t>
+      </w:r>
+      <w:r>
+        <w:rPr>
+          <w:rFonts w:ascii="Arial" w:hAnsi="Arial" w:cs="Arial"/>
+          <w:color w:val="000000"/>
+          <w:lang w:val="pt-PT"/>
+        </w:rPr>
+        <w:t>elecionar disciplina</w:t>
+      </w:r>
+      <w:r>
+        <w:rPr>
+          <w:rFonts w:ascii="Arial" w:hAnsi="Arial" w:cs="Arial"/>
+          <w:color w:val="000000"/>
+          <w:lang w:val="pt-PT"/>
+        </w:rPr>
+        <w:t>;</w:t>
+      </w:r>
+    </w:p>
+    <w:p>
+      <w:pPr>
+        <w:pStyle w:val="ListParagraph"/>
+        <w:numPr>
+          <w:ilvl w:val="1"/>
+          <w:numId w:val="8"/>
+        </w:numPr>
+        <w:autoSpaceDE w:val="0"/>
+        <w:autoSpaceDN w:val="0"/>
+        <w:adjustRightInd w:val="0"/>
+        <w:spacing w:before="0" w:after="0"/>
+        <w:rPr>
+          <w:rFonts w:ascii="Arial" w:hAnsi="Arial" w:cs="Arial"/>
+          <w:color w:val="000000"/>
+          <w:lang w:val="pt-PT"/>
+        </w:rPr>
+      </w:pPr>
+      <w:r>
+        <w:rPr>
+          <w:rFonts w:ascii="Arial" w:hAnsi="Arial" w:cs="Arial"/>
+          <w:color w:val="000000"/>
+          <w:lang w:val="pt-PT"/>
+        </w:rPr>
+        <w:t>S</w:t>
+      </w:r>
+      <w:r>
+        <w:rPr>
+          <w:rFonts w:ascii="Arial" w:hAnsi="Arial" w:cs="Arial"/>
+          <w:color w:val="000000"/>
+          <w:lang w:val="pt-PT"/>
+        </w:rPr>
+        <w:t>elecionar tipo de teste</w:t>
+      </w:r>
+      <w:r>
+        <w:rPr>
+          <w:rFonts w:ascii="Arial" w:hAnsi="Arial" w:cs="Arial"/>
+          <w:color w:val="000000"/>
+          <w:lang w:val="pt-PT"/>
+        </w:rPr>
+        <w:t>;</w:t>
+      </w:r>
+    </w:p>
+    <w:p>
+      <w:pPr>
+        <w:pStyle w:val="ListParagraph"/>
+        <w:numPr>
+          <w:ilvl w:val="1"/>
+          <w:numId w:val="8"/>
+        </w:numPr>
+        <w:autoSpaceDE w:val="0"/>
+        <w:autoSpaceDN w:val="0"/>
+        <w:adjustRightInd w:val="0"/>
+        <w:spacing w:before="0" w:after="0"/>
+        <w:rPr>
+          <w:rFonts w:ascii="Arial" w:hAnsi="Arial" w:cs="Arial"/>
+          <w:color w:val="000000"/>
+          <w:lang w:val="pt-PT"/>
+        </w:rPr>
+      </w:pPr>
+      <w:r>
+        <w:rPr>
+          <w:rFonts w:ascii="Arial" w:hAnsi="Arial" w:cs="Arial"/>
+          <w:color w:val="000000"/>
+          <w:lang w:val="pt-PT"/>
+        </w:rPr>
+        <w:t>S</w:t>
+      </w:r>
+      <w:r>
+        <w:rPr>
+          <w:rFonts w:ascii="Arial" w:hAnsi="Arial" w:cs="Arial"/>
+          <w:color w:val="000000"/>
+          <w:lang w:val="pt-PT"/>
+        </w:rPr>
+        <w:t>elecionar teste/testes</w:t>
+      </w:r>
+      <w:r>
+        <w:rPr>
+          <w:rFonts w:ascii="Arial" w:hAnsi="Arial" w:cs="Arial"/>
+          <w:color w:val="000000"/>
+          <w:lang w:val="pt-PT"/>
+        </w:rPr>
+        <w:t>;</w:t>
+      </w:r>
+    </w:p>
+    <w:p>
+      <w:pPr>
+        <w:pStyle w:val="ListParagraph"/>
+        <w:numPr>
+          <w:ilvl w:val="1"/>
+          <w:numId w:val="8"/>
+        </w:numPr>
+        <w:autoSpaceDE w:val="0"/>
+        <w:autoSpaceDN w:val="0"/>
+        <w:adjustRightInd w:val="0"/>
+        <w:spacing w:before="0" w:after="0"/>
+        <w:rPr>
+          <w:rFonts w:ascii="Arial" w:hAnsi="Arial" w:cs="Arial"/>
+          <w:color w:val="000000"/>
+          <w:lang w:val="pt-PT"/>
+        </w:rPr>
+      </w:pPr>
+      <w:r>
+        <w:rPr>
+          <w:rFonts w:ascii="Arial" w:hAnsi="Arial" w:cs="Arial"/>
+          <w:color w:val="000000"/>
+          <w:lang w:val="pt-PT"/>
+        </w:rPr>
+        <w:t>O</w:t>
+      </w:r>
+      <w:r>
+        <w:rPr>
+          <w:rFonts w:ascii="Arial" w:hAnsi="Arial" w:cs="Arial"/>
+          <w:color w:val="000000"/>
+          <w:lang w:val="pt-PT"/>
+        </w:rPr>
+        <w:t>uvir gravação do aluno nos testes de leitura</w:t>
+      </w:r>
+      <w:r>
+        <w:rPr>
+          <w:rFonts w:ascii="Arial" w:hAnsi="Arial" w:cs="Arial"/>
+          <w:color w:val="000000"/>
+          <w:lang w:val="pt-PT"/>
+        </w:rPr>
+        <w:t>;</w:t>
+      </w:r>
+    </w:p>
+    <w:p>
+      <w:pPr>
+        <w:pStyle w:val="ListParagraph"/>
+        <w:numPr>
+          <w:ilvl w:val="1"/>
+          <w:numId w:val="8"/>
+        </w:numPr>
+        <w:autoSpaceDE w:val="0"/>
+        <w:autoSpaceDN w:val="0"/>
+        <w:adjustRightInd w:val="0"/>
+        <w:spacing w:before="0" w:after="0"/>
+        <w:rPr>
+          <w:rFonts w:ascii="Arial" w:hAnsi="Arial" w:cs="Arial"/>
+          <w:color w:val="000000"/>
+          <w:lang w:val="pt-PT"/>
+        </w:rPr>
+      </w:pPr>
+      <w:r>
+        <w:rPr>
+          <w:rFonts w:ascii="Arial" w:hAnsi="Arial" w:cs="Arial"/>
+          <w:color w:val="000000"/>
+          <w:lang w:val="pt-PT"/>
+        </w:rPr>
+        <w:t>S</w:t>
+      </w:r>
+      <w:r>
+        <w:rPr>
+          <w:rFonts w:ascii="Arial" w:hAnsi="Arial" w:cs="Arial"/>
+          <w:color w:val="000000"/>
+          <w:lang w:val="pt-PT"/>
+        </w:rPr>
+        <w:t>elecionar erros nos testes</w:t>
+      </w:r>
+      <w:r>
+        <w:rPr>
+          <w:rFonts w:ascii="Arial" w:hAnsi="Arial" w:cs="Arial"/>
+          <w:color w:val="000000"/>
+          <w:lang w:val="pt-PT"/>
+        </w:rPr>
+        <w:t>;</w:t>
+      </w:r>
+    </w:p>
+    <w:p>
+      <w:pPr>
+        <w:pStyle w:val="ListParagraph"/>
+        <w:numPr>
+          <w:ilvl w:val="1"/>
+          <w:numId w:val="8"/>
+        </w:numPr>
+        <w:autoSpaceDE w:val="0"/>
+        <w:autoSpaceDN w:val="0"/>
+        <w:adjustRightInd w:val="0"/>
+        <w:spacing w:before="0" w:after="0"/>
+        <w:rPr>
+          <w:rFonts w:ascii="Arial" w:hAnsi="Arial" w:cs="Arial"/>
+          <w:color w:val="000000"/>
+          <w:lang w:val="pt-PT"/>
+        </w:rPr>
+      </w:pPr>
+      <w:r>
+        <w:rPr>
+          <w:rFonts w:ascii="Arial" w:hAnsi="Arial" w:cs="Arial"/>
+          <w:color w:val="000000"/>
+          <w:lang w:val="pt-PT"/>
+        </w:rPr>
+        <w:t>S</w:t>
+      </w:r>
+      <w:r>
+        <w:rPr>
+          <w:rFonts w:ascii="Arial" w:hAnsi="Arial" w:cs="Arial"/>
+          <w:color w:val="000000"/>
+          <w:lang w:val="pt-PT"/>
+        </w:rPr>
+        <w:t>ubmeter correção;</w:t>
+      </w:r>
+    </w:p>
+    <w:p>
+      <w:pPr>
+        <w:pStyle w:val="ListParagraph"/>
+        <w:numPr>
+          <w:ilvl w:val="1"/>
+          <w:numId w:val="8"/>
+        </w:numPr>
+        <w:autoSpaceDE w:val="0"/>
+        <w:autoSpaceDN w:val="0"/>
+        <w:adjustRightInd w:val="0"/>
+        <w:spacing w:before="0" w:after="0"/>
+        <w:rPr>
+          <w:rFonts w:ascii="Arial" w:hAnsi="Arial" w:cs="Arial"/>
+          <w:color w:val="000000"/>
+          <w:lang w:val="pt-PT"/>
+        </w:rPr>
+      </w:pPr>
+      <w:r>
+        <w:rPr>
+          <w:rFonts w:ascii="Arial" w:hAnsi="Arial" w:cs="Arial"/>
+          <w:color w:val="000000"/>
+          <w:lang w:val="pt-PT"/>
+        </w:rPr>
+        <w:t>C</w:t>
+      </w:r>
+      <w:r>
+        <w:rPr>
+          <w:rFonts w:ascii="Arial" w:hAnsi="Arial" w:cs="Arial"/>
+          <w:color w:val="000000"/>
+          <w:lang w:val="pt-PT"/>
+        </w:rPr>
+        <w:t>ancelar correção.</w:t>
+      </w:r>
+    </w:p>
+    <w:p>
+      <w:pPr>
+        <w:autoSpaceDE w:val="0"/>
+        <w:autoSpaceDN w:val="0"/>
+        <w:adjustRightInd w:val="0"/>
+        <w:spacing w:before="0" w:after="0"/>
+        <w:rPr>
+          <w:rFonts w:ascii="Arial" w:hAnsi="Arial" w:cs="Arial"/>
+          <w:color w:val="000000"/>
+          <w:lang w:val="pt-PT"/>
+        </w:rPr>
+      </w:pPr>
+      <w:r>
+        <w:rPr>
+          <w:rFonts w:ascii="Arial" w:hAnsi="Arial" w:cs="Arial"/>
+          <w:color w:val="000000"/>
+          <w:lang w:val="pt-PT"/>
+        </w:rPr>
+        <w:t>Também podem ser observados os casos de utilização do ator</w:t>
+      </w:r>
+      <w:r>
+        <w:rPr>
+          <w:rFonts w:ascii="Arial" w:hAnsi="Arial" w:cs="Arial"/>
+          <w:color w:val="000000"/>
+          <w:lang w:val="pt-PT"/>
+        </w:rPr>
+        <w:t xml:space="preserve"> aluno</w:t>
+      </w:r>
+      <w:r>
+        <w:rPr>
+          <w:rFonts w:ascii="Arial" w:hAnsi="Arial" w:cs="Arial"/>
+          <w:color w:val="000000"/>
+          <w:lang w:val="pt-PT"/>
+        </w:rPr>
+        <w:t>:</w:t>
+      </w:r>
+    </w:p>
+    <w:p>
+      <w:pPr>
+        <w:pStyle w:val="ListParagraph"/>
+        <w:numPr>
+          <w:ilvl w:val="0"/>
+          <w:numId w:val="12"/>
+        </w:numPr>
+        <w:autoSpaceDE w:val="0"/>
+        <w:autoSpaceDN w:val="0"/>
+        <w:adjustRightInd w:val="0"/>
+        <w:spacing w:before="0" w:after="0"/>
+        <w:rPr>
+          <w:rFonts w:ascii="Arial" w:hAnsi="Arial" w:cs="Arial"/>
+          <w:color w:val="000000"/>
+          <w:lang w:val="pt-PT"/>
+        </w:rPr>
+      </w:pPr>
+      <w:r>
+        <w:rPr>
+          <w:rFonts w:ascii="Arial" w:hAnsi="Arial" w:cs="Arial"/>
+          <w:color w:val="000000"/>
+          <w:lang w:val="pt-PT"/>
+        </w:rPr>
+        <w:t>efetuar teste;</w:t>
+      </w:r>
+    </w:p>
+    <w:p>
+      <w:pPr>
+        <w:pStyle w:val="ListParagraph"/>
+        <w:numPr>
+          <w:ilvl w:val="0"/>
+          <w:numId w:val="12"/>
+        </w:numPr>
+        <w:autoSpaceDE w:val="0"/>
+        <w:autoSpaceDN w:val="0"/>
+        <w:adjustRightInd w:val="0"/>
+        <w:spacing w:before="0" w:after="0"/>
+        <w:rPr>
+          <w:rFonts w:ascii="Arial" w:hAnsi="Arial" w:cs="Arial"/>
+          <w:color w:val="000000"/>
+          <w:lang w:val="pt-PT"/>
+        </w:rPr>
+      </w:pPr>
+      <w:r>
+        <w:rPr>
+          <w:rFonts w:ascii="Arial" w:hAnsi="Arial" w:cs="Arial"/>
+          <w:color w:val="000000"/>
+          <w:lang w:val="pt-PT"/>
+        </w:rPr>
+        <w:t>submeter teste;</w:t>
+      </w:r>
+    </w:p>
+    <w:p>
+      <w:pPr>
+        <w:pStyle w:val="ListParagraph"/>
+        <w:numPr>
+          <w:ilvl w:val="0"/>
+          <w:numId w:val="12"/>
+        </w:numPr>
+        <w:autoSpaceDE w:val="0"/>
+        <w:autoSpaceDN w:val="0"/>
+        <w:adjustRightInd w:val="0"/>
+        <w:spacing w:before="0" w:after="0"/>
+        <w:rPr>
+          <w:rFonts w:ascii="Arial" w:hAnsi="Arial" w:cs="Arial"/>
+          <w:color w:val="000000"/>
+          <w:lang w:val="pt-PT"/>
+        </w:rPr>
+      </w:pPr>
+      <w:r>
+        <w:rPr>
+          <w:rFonts w:ascii="Arial" w:hAnsi="Arial" w:cs="Arial"/>
+          <w:color w:val="000000"/>
+          <w:lang w:val="pt-PT"/>
+        </w:rPr>
+        <w:t>efetuar auto-avaliaçã</w:t>
+      </w:r>
+      <w:r>
+        <w:rPr>
+          <w:rFonts w:ascii="Arial" w:hAnsi="Arial" w:cs="Arial"/>
+          <w:color w:val="000000"/>
+          <w:lang w:val="pt-PT"/>
+        </w:rPr>
+        <w:t>o;</w:t>
+      </w:r>
+    </w:p>
+    <w:p>
+      <w:pPr>
+        <w:autoSpaceDE w:val="0"/>
+        <w:autoSpaceDN w:val="0"/>
+        <w:adjustRightInd w:val="0"/>
+        <w:spacing w:before="0" w:after="0"/>
+        <w:rPr>
+          <w:rFonts w:ascii="Arial" w:hAnsi="Arial" w:cs="Arial"/>
+          <w:color w:val="000000"/>
+          <w:lang w:val="pt-PT"/>
+        </w:rPr>
+      </w:pPr>
+      <w:bookmarkStart w:id="10" w:name="_GoBack"/>
+      <w:bookmarkEnd w:id="10"/>
     </w:p>
     <w:p>
       <w:pPr>
@@ -4757,15 +4345,32 @@
           <w:szCs w:val="24"/>
           <w:lang w:val="pt-PT"/>
         </w:rPr>
-        <w:t xml:space="preserve">2.1.3.1 Casos de Utilização do </w:t>
-      </w:r>
-      <w:proofErr w:type="spellStart"/>
+        <w:lastRenderedPageBreak/>
+        <w:t>2.</w:t>
+      </w:r>
       <w:r>
         <w:rPr>
           <w:sz w:val="24"/>
           <w:szCs w:val="24"/>
           <w:lang w:val="pt-PT"/>
         </w:rPr>
+        <w:t>2.1.2</w:t>
+      </w:r>
+      <w:r>
+        <w:rPr>
+          <w:sz w:val="24"/>
+          <w:szCs w:val="24"/>
+          <w:lang w:val="pt-PT"/>
+        </w:rPr>
+        <w:t xml:space="preserve"> Casos de Utilização do </w:t>
+      </w:r>
+      <w:proofErr w:type="spellStart"/>
+      <w:r>
+        <w:rPr>
+          <w:sz w:val="24"/>
+          <w:szCs w:val="24"/>
+          <w:lang w:val="pt-PT"/>
+        </w:rPr>
         <w:t>BackOffice</w:t>
       </w:r>
       <w:proofErr w:type="spellEnd"/>
@@ -4784,8 +4389,8 @@
           <w:noProof/>
         </w:rPr>
         <w:drawing>
-          <wp:inline distT="0" distB="0" distL="0" distR="0" wp14:anchorId="3A189E3C" wp14:editId="30EA329F">
-            <wp:extent cx="5824914" cy="4405438"/>
+          <wp:inline distT="0" distB="0" distL="0" distR="0" wp14:anchorId="3A189E3C" wp14:editId="6BAA71A1">
+            <wp:extent cx="5368502" cy="3714750"/>
             <wp:effectExtent l="0" t="0" r="0" b="0"/>
             <wp:docPr id="2" name="Picture 2"/>
             <wp:cNvGraphicFramePr>
@@ -4813,7 +4418,7 @@
                   <pic:spPr>
                     <a:xfrm>
                       <a:off x="0" y="0"/>
-                      <a:ext cx="5825500" cy="4405881"/>
+                      <a:ext cx="5368502" cy="3714750"/>
                     </a:xfrm>
                     <a:prstGeom prst="rect">
                       <a:avLst/>
@@ -4870,8 +4475,534 @@
       <w:pPr>
         <w:spacing w:before="0" w:after="0" w:line="240" w:lineRule="auto"/>
       </w:pPr>
-      <w:bookmarkStart w:id="10" w:name="_GoBack"/>
-      <w:bookmarkEnd w:id="10"/>
+    </w:p>
+    <w:p>
+      <w:pPr>
+        <w:spacing w:before="0" w:after="0" w:line="240" w:lineRule="auto"/>
+      </w:pPr>
+      <w:proofErr w:type="spellStart"/>
+      <w:r>
+        <w:t>Recorrendo</w:t>
+      </w:r>
+      <w:proofErr w:type="spellEnd"/>
+      <w:r>
+        <w:t xml:space="preserve"> </w:t>
+      </w:r>
+      <w:proofErr w:type="spellStart"/>
+      <w:proofErr w:type="gramStart"/>
+      <w:r>
+        <w:t>ao</w:t>
+      </w:r>
+      <w:proofErr w:type="spellEnd"/>
+      <w:r>
+        <w:t xml:space="preserve">  </w:t>
+      </w:r>
+      <w:proofErr w:type="spellStart"/>
+      <w:r>
+        <w:t>d</w:t>
+      </w:r>
+      <w:r>
+        <w:t>iagrama</w:t>
+      </w:r>
+      <w:proofErr w:type="spellEnd"/>
+      <w:proofErr w:type="gramEnd"/>
+      <w:r>
+        <w:t xml:space="preserve"> </w:t>
+      </w:r>
+      <w:proofErr w:type="spellStart"/>
+      <w:r>
+        <w:t>representado</w:t>
+      </w:r>
+      <w:proofErr w:type="spellEnd"/>
+      <w:r>
+        <w:t xml:space="preserve"> </w:t>
+      </w:r>
+      <w:proofErr w:type="spellStart"/>
+      <w:r>
+        <w:t>na</w:t>
+      </w:r>
+      <w:proofErr w:type="spellEnd"/>
+      <w:r>
+        <w:t xml:space="preserve"> </w:t>
+      </w:r>
+      <w:proofErr w:type="spellStart"/>
+      <w:r>
+        <w:t>figura</w:t>
+      </w:r>
+      <w:proofErr w:type="spellEnd"/>
+      <w:r>
+        <w:t xml:space="preserve"> 2</w:t>
+      </w:r>
+      <w:r>
+        <w:t xml:space="preserve"> </w:t>
+      </w:r>
+      <w:proofErr w:type="spellStart"/>
+      <w:r>
+        <w:t>podemos</w:t>
+      </w:r>
+      <w:proofErr w:type="spellEnd"/>
+      <w:r>
+        <w:t xml:space="preserve"> </w:t>
+      </w:r>
+      <w:proofErr w:type="spellStart"/>
+      <w:r>
+        <w:t>observar</w:t>
+      </w:r>
+      <w:proofErr w:type="spellEnd"/>
+      <w:r>
+        <w:t xml:space="preserve"> </w:t>
+      </w:r>
+      <w:proofErr w:type="spellStart"/>
+      <w:r>
+        <w:t>os</w:t>
+      </w:r>
+      <w:proofErr w:type="spellEnd"/>
+      <w:r>
+        <w:t xml:space="preserve"> </w:t>
+      </w:r>
+      <w:proofErr w:type="spellStart"/>
+      <w:r>
+        <w:t>casos</w:t>
+      </w:r>
+      <w:proofErr w:type="spellEnd"/>
+      <w:r>
+        <w:t xml:space="preserve"> de </w:t>
+      </w:r>
+      <w:proofErr w:type="spellStart"/>
+      <w:r>
+        <w:t>utilização</w:t>
+      </w:r>
+      <w:proofErr w:type="spellEnd"/>
+      <w:r>
+        <w:t xml:space="preserve"> do </w:t>
+      </w:r>
+      <w:proofErr w:type="spellStart"/>
+      <w:r>
+        <w:t>ator</w:t>
+      </w:r>
+      <w:proofErr w:type="spellEnd"/>
+      <w:r>
+        <w:t xml:space="preserve"> professor:</w:t>
+      </w:r>
+    </w:p>
+    <w:p>
+      <w:pPr>
+        <w:pStyle w:val="ListParagraph"/>
+        <w:numPr>
+          <w:ilvl w:val="0"/>
+          <w:numId w:val="13"/>
+        </w:numPr>
+        <w:autoSpaceDE w:val="0"/>
+        <w:autoSpaceDN w:val="0"/>
+        <w:adjustRightInd w:val="0"/>
+        <w:spacing w:before="0" w:after="0"/>
+        <w:rPr>
+          <w:rFonts w:ascii="Arial" w:hAnsi="Arial" w:cs="Arial"/>
+          <w:color w:val="000000"/>
+          <w:lang w:val="pt-PT"/>
+        </w:rPr>
+      </w:pPr>
+      <w:r>
+        <w:rPr>
+          <w:rFonts w:ascii="Arial" w:hAnsi="Arial" w:cs="Arial"/>
+          <w:color w:val="000000"/>
+          <w:lang w:val="pt-PT"/>
+        </w:rPr>
+        <w:t>E</w:t>
+      </w:r>
+      <w:r>
+        <w:rPr>
+          <w:rFonts w:ascii="Arial" w:hAnsi="Arial" w:cs="Arial"/>
+          <w:color w:val="000000"/>
+          <w:lang w:val="pt-PT"/>
+        </w:rPr>
+        <w:t>fetuar autenticação;</w:t>
+      </w:r>
+    </w:p>
+    <w:p>
+      <w:pPr>
+        <w:pStyle w:val="ListParagraph"/>
+        <w:numPr>
+          <w:ilvl w:val="0"/>
+          <w:numId w:val="13"/>
+        </w:numPr>
+        <w:autoSpaceDE w:val="0"/>
+        <w:autoSpaceDN w:val="0"/>
+        <w:adjustRightInd w:val="0"/>
+        <w:spacing w:before="0" w:after="0"/>
+        <w:rPr>
+          <w:rFonts w:ascii="Arial" w:hAnsi="Arial" w:cs="Arial"/>
+          <w:color w:val="000000"/>
+          <w:lang w:val="pt-PT"/>
+        </w:rPr>
+      </w:pPr>
+      <w:r>
+        <w:rPr>
+          <w:rFonts w:ascii="Arial" w:hAnsi="Arial" w:cs="Arial"/>
+          <w:color w:val="000000"/>
+          <w:lang w:val="pt-PT"/>
+        </w:rPr>
+        <w:t>C</w:t>
+      </w:r>
+      <w:r>
+        <w:rPr>
+          <w:rFonts w:ascii="Arial" w:hAnsi="Arial" w:cs="Arial"/>
+          <w:color w:val="000000"/>
+          <w:lang w:val="pt-PT"/>
+        </w:rPr>
+        <w:t>iar teste:</w:t>
+      </w:r>
+    </w:p>
+    <w:p>
+      <w:pPr>
+        <w:pStyle w:val="ListParagraph"/>
+        <w:numPr>
+          <w:ilvl w:val="1"/>
+          <w:numId w:val="13"/>
+        </w:numPr>
+        <w:autoSpaceDE w:val="0"/>
+        <w:autoSpaceDN w:val="0"/>
+        <w:adjustRightInd w:val="0"/>
+        <w:spacing w:before="0" w:after="0"/>
+        <w:rPr>
+          <w:rFonts w:ascii="Arial" w:hAnsi="Arial" w:cs="Arial"/>
+          <w:color w:val="000000"/>
+          <w:lang w:val="pt-PT"/>
+        </w:rPr>
+      </w:pPr>
+      <w:r>
+        <w:rPr>
+          <w:rFonts w:ascii="Arial" w:hAnsi="Arial" w:cs="Arial"/>
+          <w:color w:val="000000"/>
+          <w:lang w:val="pt-PT"/>
+        </w:rPr>
+        <w:t>A</w:t>
+      </w:r>
+      <w:r>
+        <w:rPr>
+          <w:rFonts w:ascii="Arial" w:hAnsi="Arial" w:cs="Arial"/>
+          <w:color w:val="000000"/>
+          <w:lang w:val="pt-PT"/>
+        </w:rPr>
+        <w:t>dicionar textos;</w:t>
+      </w:r>
+    </w:p>
+    <w:p>
+      <w:pPr>
+        <w:pStyle w:val="ListParagraph"/>
+        <w:numPr>
+          <w:ilvl w:val="1"/>
+          <w:numId w:val="13"/>
+        </w:numPr>
+        <w:autoSpaceDE w:val="0"/>
+        <w:autoSpaceDN w:val="0"/>
+        <w:adjustRightInd w:val="0"/>
+        <w:spacing w:before="0" w:after="0"/>
+        <w:rPr>
+          <w:rFonts w:ascii="Arial" w:hAnsi="Arial" w:cs="Arial"/>
+          <w:color w:val="000000"/>
+          <w:lang w:val="pt-PT"/>
+        </w:rPr>
+      </w:pPr>
+      <w:r>
+        <w:rPr>
+          <w:rFonts w:ascii="Arial" w:hAnsi="Arial" w:cs="Arial"/>
+          <w:color w:val="000000"/>
+          <w:lang w:val="pt-PT"/>
+        </w:rPr>
+        <w:t>A</w:t>
+      </w:r>
+      <w:r>
+        <w:rPr>
+          <w:rFonts w:ascii="Arial" w:hAnsi="Arial" w:cs="Arial"/>
+          <w:color w:val="000000"/>
+          <w:lang w:val="pt-PT"/>
+        </w:rPr>
+        <w:t>dicionar conteúdos multimédia;</w:t>
+      </w:r>
+    </w:p>
+    <w:p>
+      <w:pPr>
+        <w:pStyle w:val="ListParagraph"/>
+        <w:numPr>
+          <w:ilvl w:val="0"/>
+          <w:numId w:val="13"/>
+        </w:numPr>
+        <w:autoSpaceDE w:val="0"/>
+        <w:autoSpaceDN w:val="0"/>
+        <w:adjustRightInd w:val="0"/>
+        <w:spacing w:before="0" w:after="0"/>
+        <w:rPr>
+          <w:rFonts w:ascii="Arial" w:hAnsi="Arial" w:cs="Arial"/>
+          <w:color w:val="000000"/>
+          <w:lang w:val="pt-PT"/>
+        </w:rPr>
+      </w:pPr>
+      <w:r>
+        <w:rPr>
+          <w:rFonts w:ascii="Arial" w:hAnsi="Arial" w:cs="Arial"/>
+          <w:color w:val="000000"/>
+          <w:lang w:val="pt-PT"/>
+        </w:rPr>
+        <w:t>E</w:t>
+      </w:r>
+      <w:r>
+        <w:rPr>
+          <w:rFonts w:ascii="Arial" w:hAnsi="Arial" w:cs="Arial"/>
+          <w:color w:val="000000"/>
+          <w:lang w:val="pt-PT"/>
+        </w:rPr>
+        <w:t>ditar teste (enquanto não houver submissão do mesmo);</w:t>
+      </w:r>
+    </w:p>
+    <w:p>
+      <w:pPr>
+        <w:pStyle w:val="ListParagraph"/>
+        <w:numPr>
+          <w:ilvl w:val="0"/>
+          <w:numId w:val="13"/>
+        </w:numPr>
+        <w:autoSpaceDE w:val="0"/>
+        <w:autoSpaceDN w:val="0"/>
+        <w:adjustRightInd w:val="0"/>
+        <w:spacing w:before="0" w:after="0"/>
+        <w:rPr>
+          <w:rFonts w:ascii="Arial" w:hAnsi="Arial" w:cs="Arial"/>
+          <w:color w:val="000000"/>
+          <w:lang w:val="pt-PT"/>
+        </w:rPr>
+      </w:pPr>
+      <w:r>
+        <w:rPr>
+          <w:rFonts w:ascii="Arial" w:hAnsi="Arial" w:cs="Arial"/>
+          <w:color w:val="000000"/>
+          <w:lang w:val="pt-PT"/>
+        </w:rPr>
+        <w:t>S</w:t>
+      </w:r>
+      <w:r>
+        <w:rPr>
+          <w:rFonts w:ascii="Arial" w:hAnsi="Arial" w:cs="Arial"/>
+          <w:color w:val="000000"/>
+          <w:lang w:val="pt-PT"/>
+        </w:rPr>
+        <w:t>elecionar aluno;</w:t>
+      </w:r>
+    </w:p>
+    <w:p>
+      <w:pPr>
+        <w:pStyle w:val="ListParagraph"/>
+        <w:numPr>
+          <w:ilvl w:val="0"/>
+          <w:numId w:val="13"/>
+        </w:numPr>
+        <w:autoSpaceDE w:val="0"/>
+        <w:autoSpaceDN w:val="0"/>
+        <w:adjustRightInd w:val="0"/>
+        <w:spacing w:before="0" w:after="0"/>
+        <w:rPr>
+          <w:rFonts w:ascii="Arial" w:hAnsi="Arial" w:cs="Arial"/>
+          <w:color w:val="000000"/>
+          <w:lang w:val="pt-PT"/>
+        </w:rPr>
+      </w:pPr>
+      <w:r>
+        <w:rPr>
+          <w:rFonts w:ascii="Arial" w:hAnsi="Arial" w:cs="Arial"/>
+          <w:color w:val="000000"/>
+          <w:lang w:val="pt-PT"/>
+        </w:rPr>
+        <w:t>C</w:t>
+      </w:r>
+      <w:r>
+        <w:rPr>
+          <w:rFonts w:ascii="Arial" w:hAnsi="Arial" w:cs="Arial"/>
+          <w:color w:val="000000"/>
+          <w:lang w:val="pt-PT"/>
+        </w:rPr>
+        <w:t>orrigir teste;</w:t>
+      </w:r>
+    </w:p>
+    <w:p>
+      <w:pPr>
+        <w:autoSpaceDE w:val="0"/>
+        <w:autoSpaceDN w:val="0"/>
+        <w:adjustRightInd w:val="0"/>
+        <w:spacing w:before="0" w:after="0"/>
+        <w:rPr>
+          <w:rFonts w:ascii="Arial" w:hAnsi="Arial" w:cs="Arial"/>
+          <w:color w:val="000000"/>
+          <w:lang w:val="pt-PT"/>
+        </w:rPr>
+      </w:pPr>
+      <w:r>
+        <w:rPr>
+          <w:rFonts w:ascii="Arial" w:hAnsi="Arial" w:cs="Arial"/>
+          <w:color w:val="000000"/>
+          <w:lang w:val="pt-PT"/>
+        </w:rPr>
+        <w:t>Também podem ser observados os casos de utilização do ator</w:t>
+      </w:r>
+      <w:r>
+        <w:rPr>
+          <w:rFonts w:ascii="Arial" w:hAnsi="Arial" w:cs="Arial"/>
+          <w:color w:val="000000"/>
+          <w:lang w:val="pt-PT"/>
+        </w:rPr>
+        <w:t xml:space="preserve"> administrador</w:t>
+      </w:r>
+      <w:r>
+        <w:rPr>
+          <w:rFonts w:ascii="Arial" w:hAnsi="Arial" w:cs="Arial"/>
+          <w:color w:val="000000"/>
+          <w:lang w:val="pt-PT"/>
+        </w:rPr>
+        <w:t>:</w:t>
+      </w:r>
+    </w:p>
+    <w:p>
+      <w:pPr>
+        <w:pStyle w:val="ListParagraph"/>
+        <w:numPr>
+          <w:ilvl w:val="0"/>
+          <w:numId w:val="10"/>
+        </w:numPr>
+        <w:autoSpaceDE w:val="0"/>
+        <w:autoSpaceDN w:val="0"/>
+        <w:adjustRightInd w:val="0"/>
+        <w:spacing w:before="0" w:after="0"/>
+        <w:rPr>
+          <w:rFonts w:ascii="Arial" w:hAnsi="Arial" w:cs="Arial"/>
+          <w:color w:val="000000"/>
+          <w:lang w:val="pt-PT"/>
+        </w:rPr>
+      </w:pPr>
+      <w:r>
+        <w:rPr>
+          <w:rFonts w:ascii="Arial" w:hAnsi="Arial" w:cs="Arial"/>
+          <w:color w:val="000000"/>
+          <w:lang w:val="pt-PT"/>
+        </w:rPr>
+        <w:t>A</w:t>
+      </w:r>
+      <w:r>
+        <w:rPr>
+          <w:rFonts w:ascii="Arial" w:hAnsi="Arial" w:cs="Arial"/>
+          <w:color w:val="000000"/>
+          <w:lang w:val="pt-PT"/>
+        </w:rPr>
+        <w:t>dicionar professor;</w:t>
+      </w:r>
+    </w:p>
+    <w:p>
+      <w:pPr>
+        <w:pStyle w:val="ListParagraph"/>
+        <w:numPr>
+          <w:ilvl w:val="0"/>
+          <w:numId w:val="10"/>
+        </w:numPr>
+        <w:autoSpaceDE w:val="0"/>
+        <w:autoSpaceDN w:val="0"/>
+        <w:adjustRightInd w:val="0"/>
+        <w:spacing w:before="0" w:after="0"/>
+        <w:rPr>
+          <w:rFonts w:ascii="Arial" w:hAnsi="Arial" w:cs="Arial"/>
+          <w:color w:val="000000"/>
+          <w:lang w:val="pt-PT"/>
+        </w:rPr>
+      </w:pPr>
+      <w:r>
+        <w:rPr>
+          <w:rFonts w:ascii="Arial" w:hAnsi="Arial" w:cs="Arial"/>
+          <w:color w:val="000000"/>
+          <w:lang w:val="pt-PT"/>
+        </w:rPr>
+        <w:t>A</w:t>
+      </w:r>
+      <w:r>
+        <w:rPr>
+          <w:rFonts w:ascii="Arial" w:hAnsi="Arial" w:cs="Arial"/>
+          <w:color w:val="000000"/>
+          <w:lang w:val="pt-PT"/>
+        </w:rPr>
+        <w:t>dicionar escola;</w:t>
+      </w:r>
+    </w:p>
+    <w:p>
+      <w:pPr>
+        <w:pStyle w:val="ListParagraph"/>
+        <w:numPr>
+          <w:ilvl w:val="0"/>
+          <w:numId w:val="10"/>
+        </w:numPr>
+        <w:autoSpaceDE w:val="0"/>
+        <w:autoSpaceDN w:val="0"/>
+        <w:adjustRightInd w:val="0"/>
+        <w:spacing w:before="0" w:after="0"/>
+        <w:rPr>
+          <w:rFonts w:ascii="Arial" w:hAnsi="Arial" w:cs="Arial"/>
+          <w:color w:val="000000"/>
+          <w:lang w:val="pt-PT"/>
+        </w:rPr>
+      </w:pPr>
+      <w:r>
+        <w:rPr>
+          <w:rFonts w:ascii="Arial" w:hAnsi="Arial" w:cs="Arial"/>
+          <w:color w:val="000000"/>
+          <w:lang w:val="pt-PT"/>
+        </w:rPr>
+        <w:t>A</w:t>
+      </w:r>
+      <w:r>
+        <w:rPr>
+          <w:rFonts w:ascii="Arial" w:hAnsi="Arial" w:cs="Arial"/>
+          <w:color w:val="000000"/>
+          <w:lang w:val="pt-PT"/>
+        </w:rPr>
+        <w:t>dicionar aluno;</w:t>
+      </w:r>
+    </w:p>
+    <w:p>
+      <w:pPr>
+        <w:pStyle w:val="ListParagraph"/>
+        <w:numPr>
+          <w:ilvl w:val="0"/>
+          <w:numId w:val="10"/>
+        </w:numPr>
+        <w:autoSpaceDE w:val="0"/>
+        <w:autoSpaceDN w:val="0"/>
+        <w:adjustRightInd w:val="0"/>
+        <w:spacing w:before="0" w:after="0"/>
+        <w:rPr>
+          <w:rFonts w:ascii="Arial" w:hAnsi="Arial" w:cs="Arial"/>
+          <w:color w:val="000000"/>
+          <w:lang w:val="pt-PT"/>
+        </w:rPr>
+      </w:pPr>
+      <w:r>
+        <w:rPr>
+          <w:rFonts w:ascii="Arial" w:hAnsi="Arial" w:cs="Arial"/>
+          <w:color w:val="000000"/>
+          <w:lang w:val="pt-PT"/>
+        </w:rPr>
+        <w:t>G</w:t>
+      </w:r>
+      <w:r>
+        <w:rPr>
+          <w:rFonts w:ascii="Arial" w:hAnsi="Arial" w:cs="Arial"/>
+          <w:color w:val="000000"/>
+          <w:lang w:val="pt-PT"/>
+        </w:rPr>
+        <w:t>erir permissões de professor</w:t>
+      </w:r>
+      <w:r>
+        <w:rPr>
+          <w:rFonts w:ascii="Arial" w:hAnsi="Arial" w:cs="Arial"/>
+          <w:color w:val="000000"/>
+          <w:lang w:val="pt-PT"/>
+        </w:rPr>
+        <w:t>.</w:t>
+      </w:r>
     </w:p>
     <w:p>
       <w:pPr>
@@ -5159,7 +5290,6 @@
               <w:dataBinding w:prefixMappings="xmlns:ns0='http://purl.org/dc/elements/1.1/' xmlns:ns1='http://schemas.openxmlformats.org/package/2006/metadata/core-properties' " w:xpath="/ns1:coreProperties[1]/ns0:description[1]" w:storeItemID="{6C3C8BC8-F283-45AE-878A-BAB7291924A1}"/>
               <w:text w:multiLine="1"/>
             </w:sdtPr>
-            <w:sdtEndPr/>
             <w:sdtContent>
               <w:r>
                 <w:rPr>
@@ -5248,7 +5378,7 @@
               <w:color w:val="F95F56" w:themeColor="accent1" w:themeTint="BF"/>
               <w:lang w:val="pt-BR"/>
             </w:rPr>
-            <w:t>8</w:t>
+            <w:t>2</w:t>
           </w:r>
           <w:r>
             <w:rPr>
@@ -5315,6 +5445,232 @@
     </w:lvl>
   </w:abstractNum>
   <w:abstractNum w:abstractNumId="2">
+    <w:nsid w:val="0AB27102"/>
+    <w:multiLevelType w:val="hybridMultilevel"/>
+    <w:tmpl w:val="2EDE83FE"/>
+    <w:lvl w:ilvl="0" w:tplc="04090003">
+      <w:start w:val="1"/>
+      <w:numFmt w:val="bullet"/>
+      <w:lvlText w:val="o"/>
+      <w:lvlJc w:val="left"/>
+      <w:pPr>
+        <w:ind w:left="720" w:hanging="360"/>
+      </w:pPr>
+      <w:rPr>
+        <w:rFonts w:ascii="Courier New" w:hAnsi="Courier New" w:hint="default"/>
+      </w:rPr>
+    </w:lvl>
+    <w:lvl w:ilvl="1" w:tplc="04090003" w:tentative="1">
+      <w:start w:val="1"/>
+      <w:numFmt w:val="bullet"/>
+      <w:lvlText w:val="o"/>
+      <w:lvlJc w:val="left"/>
+      <w:pPr>
+        <w:ind w:left="1440" w:hanging="360"/>
+      </w:pPr>
+      <w:rPr>
+        <w:rFonts w:ascii="Courier New" w:hAnsi="Courier New" w:hint="default"/>
+      </w:rPr>
+    </w:lvl>
+    <w:lvl w:ilvl="2" w:tplc="04090005" w:tentative="1">
+      <w:start w:val="1"/>
+      <w:numFmt w:val="bullet"/>
+      <w:lvlText w:val=""/>
+      <w:lvlJc w:val="left"/>
+      <w:pPr>
+        <w:ind w:left="2160" w:hanging="360"/>
+      </w:pPr>
+      <w:rPr>
+        <w:rFonts w:ascii="Wingdings" w:hAnsi="Wingdings" w:hint="default"/>
+      </w:rPr>
+    </w:lvl>
+    <w:lvl w:ilvl="3" w:tplc="04090001" w:tentative="1">
+      <w:start w:val="1"/>
+      <w:numFmt w:val="bullet"/>
+      <w:lvlText w:val=""/>
+      <w:lvlJc w:val="left"/>
+      <w:pPr>
+        <w:ind w:left="2880" w:hanging="360"/>
+      </w:pPr>
+      <w:rPr>
+        <w:rFonts w:ascii="Symbol" w:hAnsi="Symbol" w:hint="default"/>
+      </w:rPr>
+    </w:lvl>
+    <w:lvl w:ilvl="4" w:tplc="04090003" w:tentative="1">
+      <w:start w:val="1"/>
+      <w:numFmt w:val="bullet"/>
+      <w:lvlText w:val="o"/>
+      <w:lvlJc w:val="left"/>
+      <w:pPr>
+        <w:ind w:left="3600" w:hanging="360"/>
+      </w:pPr>
+      <w:rPr>
+        <w:rFonts w:ascii="Courier New" w:hAnsi="Courier New" w:hint="default"/>
+      </w:rPr>
+    </w:lvl>
+    <w:lvl w:ilvl="5" w:tplc="04090005" w:tentative="1">
+      <w:start w:val="1"/>
+      <w:numFmt w:val="bullet"/>
+      <w:lvlText w:val=""/>
+      <w:lvlJc w:val="left"/>
+      <w:pPr>
+        <w:ind w:left="4320" w:hanging="360"/>
+      </w:pPr>
+      <w:rPr>
+        <w:rFonts w:ascii="Wingdings" w:hAnsi="Wingdings" w:hint="default"/>
+      </w:rPr>
+    </w:lvl>
+    <w:lvl w:ilvl="6" w:tplc="04090001" w:tentative="1">
+      <w:start w:val="1"/>
+      <w:numFmt w:val="bullet"/>
+      <w:lvlText w:val=""/>
+      <w:lvlJc w:val="left"/>
+      <w:pPr>
+        <w:ind w:left="5040" w:hanging="360"/>
+      </w:pPr>
+      <w:rPr>
+        <w:rFonts w:ascii="Symbol" w:hAnsi="Symbol" w:hint="default"/>
+      </w:rPr>
+    </w:lvl>
+    <w:lvl w:ilvl="7" w:tplc="04090003" w:tentative="1">
+      <w:start w:val="1"/>
+      <w:numFmt w:val="bullet"/>
+      <w:lvlText w:val="o"/>
+      <w:lvlJc w:val="left"/>
+      <w:pPr>
+        <w:ind w:left="5760" w:hanging="360"/>
+      </w:pPr>
+      <w:rPr>
+        <w:rFonts w:ascii="Courier New" w:hAnsi="Courier New" w:hint="default"/>
+      </w:rPr>
+    </w:lvl>
+    <w:lvl w:ilvl="8" w:tplc="04090005" w:tentative="1">
+      <w:start w:val="1"/>
+      <w:numFmt w:val="bullet"/>
+      <w:lvlText w:val=""/>
+      <w:lvlJc w:val="left"/>
+      <w:pPr>
+        <w:ind w:left="6480" w:hanging="360"/>
+      </w:pPr>
+      <w:rPr>
+        <w:rFonts w:ascii="Wingdings" w:hAnsi="Wingdings" w:hint="default"/>
+      </w:rPr>
+    </w:lvl>
+  </w:abstractNum>
+  <w:abstractNum w:abstractNumId="3">
+    <w:nsid w:val="13A97526"/>
+    <w:multiLevelType w:val="hybridMultilevel"/>
+    <w:tmpl w:val="279291D0"/>
+    <w:lvl w:ilvl="0" w:tplc="04090001">
+      <w:start w:val="1"/>
+      <w:numFmt w:val="bullet"/>
+      <w:lvlText w:val=""/>
+      <w:lvlJc w:val="left"/>
+      <w:pPr>
+        <w:ind w:left="720" w:hanging="360"/>
+      </w:pPr>
+      <w:rPr>
+        <w:rFonts w:ascii="Symbol" w:hAnsi="Symbol" w:hint="default"/>
+      </w:rPr>
+    </w:lvl>
+    <w:lvl w:ilvl="1" w:tplc="04090003">
+      <w:start w:val="1"/>
+      <w:numFmt w:val="bullet"/>
+      <w:lvlText w:val="o"/>
+      <w:lvlJc w:val="left"/>
+      <w:pPr>
+        <w:ind w:left="1440" w:hanging="360"/>
+      </w:pPr>
+      <w:rPr>
+        <w:rFonts w:ascii="Courier New" w:hAnsi="Courier New" w:hint="default"/>
+      </w:rPr>
+    </w:lvl>
+    <w:lvl w:ilvl="2" w:tplc="04090005" w:tentative="1">
+      <w:start w:val="1"/>
+      <w:numFmt w:val="bullet"/>
+      <w:lvlText w:val=""/>
+      <w:lvlJc w:val="left"/>
+      <w:pPr>
+        <w:ind w:left="2160" w:hanging="360"/>
+      </w:pPr>
+      <w:rPr>
+        <w:rFonts w:ascii="Wingdings" w:hAnsi="Wingdings" w:hint="default"/>
+      </w:rPr>
+    </w:lvl>
+    <w:lvl w:ilvl="3" w:tplc="04090001" w:tentative="1">
+      <w:start w:val="1"/>
+      <w:numFmt w:val="bullet"/>
+      <w:lvlText w:val=""/>
+      <w:lvlJc w:val="left"/>
+      <w:pPr>
+        <w:ind w:left="2880" w:hanging="360"/>
+      </w:pPr>
+      <w:rPr>
+        <w:rFonts w:ascii="Symbol" w:hAnsi="Symbol" w:hint="default"/>
+      </w:rPr>
+    </w:lvl>
+    <w:lvl w:ilvl="4" w:tplc="04090003" w:tentative="1">
+      <w:start w:val="1"/>
+      <w:numFmt w:val="bullet"/>
+      <w:lvlText w:val="o"/>
+      <w:lvlJc w:val="left"/>
+      <w:pPr>
+        <w:ind w:left="3600" w:hanging="360"/>
+      </w:pPr>
+      <w:rPr>
+        <w:rFonts w:ascii="Courier New" w:hAnsi="Courier New" w:hint="default"/>
+      </w:rPr>
+    </w:lvl>
+    <w:lvl w:ilvl="5" w:tplc="04090005" w:tentative="1">
+      <w:start w:val="1"/>
+      <w:numFmt w:val="bullet"/>
+      <w:lvlText w:val=""/>
+      <w:lvlJc w:val="left"/>
+      <w:pPr>
+        <w:ind w:left="4320" w:hanging="360"/>
+      </w:pPr>
+      <w:rPr>
+        <w:rFonts w:ascii="Wingdings" w:hAnsi="Wingdings" w:hint="default"/>
+      </w:rPr>
+    </w:lvl>
+    <w:lvl w:ilvl="6" w:tplc="04090001" w:tentative="1">
+      <w:start w:val="1"/>
+      <w:numFmt w:val="bullet"/>
+      <w:lvlText w:val=""/>
+      <w:lvlJc w:val="left"/>
+      <w:pPr>
+        <w:ind w:left="5040" w:hanging="360"/>
+      </w:pPr>
+      <w:rPr>
+        <w:rFonts w:ascii="Symbol" w:hAnsi="Symbol" w:hint="default"/>
+      </w:rPr>
+    </w:lvl>
+    <w:lvl w:ilvl="7" w:tplc="04090003" w:tentative="1">
+      <w:start w:val="1"/>
+      <w:numFmt w:val="bullet"/>
+      <w:lvlText w:val="o"/>
+      <w:lvlJc w:val="left"/>
+      <w:pPr>
+        <w:ind w:left="5760" w:hanging="360"/>
+      </w:pPr>
+      <w:rPr>
+        <w:rFonts w:ascii="Courier New" w:hAnsi="Courier New" w:hint="default"/>
+      </w:rPr>
+    </w:lvl>
+    <w:lvl w:ilvl="8" w:tplc="04090005" w:tentative="1">
+      <w:start w:val="1"/>
+      <w:numFmt w:val="bullet"/>
+      <w:lvlText w:val=""/>
+      <w:lvlJc w:val="left"/>
+      <w:pPr>
+        <w:ind w:left="6480" w:hanging="360"/>
+      </w:pPr>
+      <w:rPr>
+        <w:rFonts w:ascii="Wingdings" w:hAnsi="Wingdings" w:hint="default"/>
+      </w:rPr>
+    </w:lvl>
+  </w:abstractNum>
+  <w:abstractNum w:abstractNumId="4">
     <w:nsid w:val="247E3AC8"/>
     <w:multiLevelType w:val="hybridMultilevel"/>
     <w:tmpl w:val="A904751C"/>
@@ -5427,7 +5783,120 @@
       </w:rPr>
     </w:lvl>
   </w:abstractNum>
-  <w:abstractNum w:abstractNumId="3">
+  <w:abstractNum w:abstractNumId="5">
+    <w:nsid w:val="29EC6BD3"/>
+    <w:multiLevelType w:val="hybridMultilevel"/>
+    <w:tmpl w:val="A260ED48"/>
+    <w:lvl w:ilvl="0" w:tplc="04090001">
+      <w:start w:val="1"/>
+      <w:numFmt w:val="bullet"/>
+      <w:lvlText w:val=""/>
+      <w:lvlJc w:val="left"/>
+      <w:pPr>
+        <w:ind w:left="720" w:hanging="360"/>
+      </w:pPr>
+      <w:rPr>
+        <w:rFonts w:ascii="Symbol" w:hAnsi="Symbol" w:hint="default"/>
+      </w:rPr>
+    </w:lvl>
+    <w:lvl w:ilvl="1" w:tplc="04090003" w:tentative="1">
+      <w:start w:val="1"/>
+      <w:numFmt w:val="bullet"/>
+      <w:lvlText w:val="o"/>
+      <w:lvlJc w:val="left"/>
+      <w:pPr>
+        <w:ind w:left="1440" w:hanging="360"/>
+      </w:pPr>
+      <w:rPr>
+        <w:rFonts w:ascii="Courier New" w:hAnsi="Courier New" w:hint="default"/>
+      </w:rPr>
+    </w:lvl>
+    <w:lvl w:ilvl="2" w:tplc="04090005" w:tentative="1">
+      <w:start w:val="1"/>
+      <w:numFmt w:val="bullet"/>
+      <w:lvlText w:val=""/>
+      <w:lvlJc w:val="left"/>
+      <w:pPr>
+        <w:ind w:left="2160" w:hanging="360"/>
+      </w:pPr>
+      <w:rPr>
+        <w:rFonts w:ascii="Wingdings" w:hAnsi="Wingdings" w:hint="default"/>
+      </w:rPr>
+    </w:lvl>
+    <w:lvl w:ilvl="3" w:tplc="04090001" w:tentative="1">
+      <w:start w:val="1"/>
+      <w:numFmt w:val="bullet"/>
+      <w:lvlText w:val=""/>
+      <w:lvlJc w:val="left"/>
+      <w:pPr>
+        <w:ind w:left="2880" w:hanging="360"/>
+      </w:pPr>
+      <w:rPr>
+        <w:rFonts w:ascii="Symbol" w:hAnsi="Symbol" w:hint="default"/>
+      </w:rPr>
+    </w:lvl>
+    <w:lvl w:ilvl="4" w:tplc="04090003" w:tentative="1">
+      <w:start w:val="1"/>
+      <w:numFmt w:val="bullet"/>
+      <w:lvlText w:val="o"/>
+      <w:lvlJc w:val="left"/>
+      <w:pPr>
+        <w:ind w:left="3600" w:hanging="360"/>
+      </w:pPr>
+      <w:rPr>
+        <w:rFonts w:ascii="Courier New" w:hAnsi="Courier New" w:hint="default"/>
+      </w:rPr>
+    </w:lvl>
+    <w:lvl w:ilvl="5" w:tplc="04090005" w:tentative="1">
+      <w:start w:val="1"/>
+      <w:numFmt w:val="bullet"/>
+      <w:lvlText w:val=""/>
+      <w:lvlJc w:val="left"/>
+      <w:pPr>
+        <w:ind w:left="4320" w:hanging="360"/>
+      </w:pPr>
+      <w:rPr>
+        <w:rFonts w:ascii="Wingdings" w:hAnsi="Wingdings" w:hint="default"/>
+      </w:rPr>
+    </w:lvl>
+    <w:lvl w:ilvl="6" w:tplc="04090001" w:tentative="1">
+      <w:start w:val="1"/>
+      <w:numFmt w:val="bullet"/>
+      <w:lvlText w:val=""/>
+      <w:lvlJc w:val="left"/>
+      <w:pPr>
+        <w:ind w:left="5040" w:hanging="360"/>
+      </w:pPr>
+      <w:rPr>
+        <w:rFonts w:ascii="Symbol" w:hAnsi="Symbol" w:hint="default"/>
+      </w:rPr>
+    </w:lvl>
+    <w:lvl w:ilvl="7" w:tplc="04090003" w:tentative="1">
+      <w:start w:val="1"/>
+      <w:numFmt w:val="bullet"/>
+      <w:lvlText w:val="o"/>
+      <w:lvlJc w:val="left"/>
+      <w:pPr>
+        <w:ind w:left="5760" w:hanging="360"/>
+      </w:pPr>
+      <w:rPr>
+        <w:rFonts w:ascii="Courier New" w:hAnsi="Courier New" w:hint="default"/>
+      </w:rPr>
+    </w:lvl>
+    <w:lvl w:ilvl="8" w:tplc="04090005" w:tentative="1">
+      <w:start w:val="1"/>
+      <w:numFmt w:val="bullet"/>
+      <w:lvlText w:val=""/>
+      <w:lvlJc w:val="left"/>
+      <w:pPr>
+        <w:ind w:left="6480" w:hanging="360"/>
+      </w:pPr>
+      <w:rPr>
+        <w:rFonts w:ascii="Wingdings" w:hAnsi="Wingdings" w:hint="default"/>
+      </w:rPr>
+    </w:lvl>
+  </w:abstractNum>
+  <w:abstractNum w:abstractNumId="6">
     <w:nsid w:val="2D320ADC"/>
     <w:multiLevelType w:val="hybridMultilevel"/>
     <w:tmpl w:val="E6A60516"/>
@@ -5544,7 +6013,7 @@
       </w:rPr>
     </w:lvl>
   </w:abstractNum>
-  <w:abstractNum w:abstractNumId="4">
+  <w:abstractNum w:abstractNumId="7">
     <w:nsid w:val="35F369CB"/>
     <w:multiLevelType w:val="hybridMultilevel"/>
     <w:tmpl w:val="6FC07668"/>
@@ -5661,7 +6130,233 @@
       </w:rPr>
     </w:lvl>
   </w:abstractNum>
-  <w:abstractNum w:abstractNumId="5">
+  <w:abstractNum w:abstractNumId="8">
+    <w:nsid w:val="3F0A171E"/>
+    <w:multiLevelType w:val="hybridMultilevel"/>
+    <w:tmpl w:val="06183820"/>
+    <w:lvl w:ilvl="0" w:tplc="04090001">
+      <w:start w:val="1"/>
+      <w:numFmt w:val="bullet"/>
+      <w:lvlText w:val=""/>
+      <w:lvlJc w:val="left"/>
+      <w:pPr>
+        <w:ind w:left="720" w:hanging="360"/>
+      </w:pPr>
+      <w:rPr>
+        <w:rFonts w:ascii="Symbol" w:hAnsi="Symbol" w:hint="default"/>
+      </w:rPr>
+    </w:lvl>
+    <w:lvl w:ilvl="1" w:tplc="04090003">
+      <w:start w:val="1"/>
+      <w:numFmt w:val="bullet"/>
+      <w:lvlText w:val="o"/>
+      <w:lvlJc w:val="left"/>
+      <w:pPr>
+        <w:ind w:left="1440" w:hanging="360"/>
+      </w:pPr>
+      <w:rPr>
+        <w:rFonts w:ascii="Courier New" w:hAnsi="Courier New" w:hint="default"/>
+      </w:rPr>
+    </w:lvl>
+    <w:lvl w:ilvl="2" w:tplc="04090005" w:tentative="1">
+      <w:start w:val="1"/>
+      <w:numFmt w:val="bullet"/>
+      <w:lvlText w:val=""/>
+      <w:lvlJc w:val="left"/>
+      <w:pPr>
+        <w:ind w:left="2160" w:hanging="360"/>
+      </w:pPr>
+      <w:rPr>
+        <w:rFonts w:ascii="Wingdings" w:hAnsi="Wingdings" w:hint="default"/>
+      </w:rPr>
+    </w:lvl>
+    <w:lvl w:ilvl="3" w:tplc="04090001" w:tentative="1">
+      <w:start w:val="1"/>
+      <w:numFmt w:val="bullet"/>
+      <w:lvlText w:val=""/>
+      <w:lvlJc w:val="left"/>
+      <w:pPr>
+        <w:ind w:left="2880" w:hanging="360"/>
+      </w:pPr>
+      <w:rPr>
+        <w:rFonts w:ascii="Symbol" w:hAnsi="Symbol" w:hint="default"/>
+      </w:rPr>
+    </w:lvl>
+    <w:lvl w:ilvl="4" w:tplc="04090003" w:tentative="1">
+      <w:start w:val="1"/>
+      <w:numFmt w:val="bullet"/>
+      <w:lvlText w:val="o"/>
+      <w:lvlJc w:val="left"/>
+      <w:pPr>
+        <w:ind w:left="3600" w:hanging="360"/>
+      </w:pPr>
+      <w:rPr>
+        <w:rFonts w:ascii="Courier New" w:hAnsi="Courier New" w:hint="default"/>
+      </w:rPr>
+    </w:lvl>
+    <w:lvl w:ilvl="5" w:tplc="04090005" w:tentative="1">
+      <w:start w:val="1"/>
+      <w:numFmt w:val="bullet"/>
+      <w:lvlText w:val=""/>
+      <w:lvlJc w:val="left"/>
+      <w:pPr>
+        <w:ind w:left="4320" w:hanging="360"/>
+      </w:pPr>
+      <w:rPr>
+        <w:rFonts w:ascii="Wingdings" w:hAnsi="Wingdings" w:hint="default"/>
+      </w:rPr>
+    </w:lvl>
+    <w:lvl w:ilvl="6" w:tplc="04090001" w:tentative="1">
+      <w:start w:val="1"/>
+      <w:numFmt w:val="bullet"/>
+      <w:lvlText w:val=""/>
+      <w:lvlJc w:val="left"/>
+      <w:pPr>
+        <w:ind w:left="5040" w:hanging="360"/>
+      </w:pPr>
+      <w:rPr>
+        <w:rFonts w:ascii="Symbol" w:hAnsi="Symbol" w:hint="default"/>
+      </w:rPr>
+    </w:lvl>
+    <w:lvl w:ilvl="7" w:tplc="04090003" w:tentative="1">
+      <w:start w:val="1"/>
+      <w:numFmt w:val="bullet"/>
+      <w:lvlText w:val="o"/>
+      <w:lvlJc w:val="left"/>
+      <w:pPr>
+        <w:ind w:left="5760" w:hanging="360"/>
+      </w:pPr>
+      <w:rPr>
+        <w:rFonts w:ascii="Courier New" w:hAnsi="Courier New" w:hint="default"/>
+      </w:rPr>
+    </w:lvl>
+    <w:lvl w:ilvl="8" w:tplc="04090005" w:tentative="1">
+      <w:start w:val="1"/>
+      <w:numFmt w:val="bullet"/>
+      <w:lvlText w:val=""/>
+      <w:lvlJc w:val="left"/>
+      <w:pPr>
+        <w:ind w:left="6480" w:hanging="360"/>
+      </w:pPr>
+      <w:rPr>
+        <w:rFonts w:ascii="Wingdings" w:hAnsi="Wingdings" w:hint="default"/>
+      </w:rPr>
+    </w:lvl>
+  </w:abstractNum>
+  <w:abstractNum w:abstractNumId="9">
+    <w:nsid w:val="417279D1"/>
+    <w:multiLevelType w:val="hybridMultilevel"/>
+    <w:tmpl w:val="7F0A370E"/>
+    <w:lvl w:ilvl="0" w:tplc="04090001">
+      <w:start w:val="1"/>
+      <w:numFmt w:val="bullet"/>
+      <w:lvlText w:val=""/>
+      <w:lvlJc w:val="left"/>
+      <w:pPr>
+        <w:ind w:left="720" w:hanging="360"/>
+      </w:pPr>
+      <w:rPr>
+        <w:rFonts w:ascii="Symbol" w:hAnsi="Symbol" w:hint="default"/>
+      </w:rPr>
+    </w:lvl>
+    <w:lvl w:ilvl="1" w:tplc="04090003">
+      <w:start w:val="1"/>
+      <w:numFmt w:val="bullet"/>
+      <w:lvlText w:val="o"/>
+      <w:lvlJc w:val="left"/>
+      <w:pPr>
+        <w:ind w:left="1440" w:hanging="360"/>
+      </w:pPr>
+      <w:rPr>
+        <w:rFonts w:ascii="Courier New" w:hAnsi="Courier New" w:hint="default"/>
+      </w:rPr>
+    </w:lvl>
+    <w:lvl w:ilvl="2" w:tplc="04090005" w:tentative="1">
+      <w:start w:val="1"/>
+      <w:numFmt w:val="bullet"/>
+      <w:lvlText w:val=""/>
+      <w:lvlJc w:val="left"/>
+      <w:pPr>
+        <w:ind w:left="2160" w:hanging="360"/>
+      </w:pPr>
+      <w:rPr>
+        <w:rFonts w:ascii="Wingdings" w:hAnsi="Wingdings" w:hint="default"/>
+      </w:rPr>
+    </w:lvl>
+    <w:lvl w:ilvl="3" w:tplc="04090001" w:tentative="1">
+      <w:start w:val="1"/>
+      <w:numFmt w:val="bullet"/>
+      <w:lvlText w:val=""/>
+      <w:lvlJc w:val="left"/>
+      <w:pPr>
+        <w:ind w:left="2880" w:hanging="360"/>
+      </w:pPr>
+      <w:rPr>
+        <w:rFonts w:ascii="Symbol" w:hAnsi="Symbol" w:hint="default"/>
+      </w:rPr>
+    </w:lvl>
+    <w:lvl w:ilvl="4" w:tplc="04090003" w:tentative="1">
+      <w:start w:val="1"/>
+      <w:numFmt w:val="bullet"/>
+      <w:lvlText w:val="o"/>
+      <w:lvlJc w:val="left"/>
+      <w:pPr>
+        <w:ind w:left="3600" w:hanging="360"/>
+      </w:pPr>
+      <w:rPr>
+        <w:rFonts w:ascii="Courier New" w:hAnsi="Courier New" w:hint="default"/>
+      </w:rPr>
+    </w:lvl>
+    <w:lvl w:ilvl="5" w:tplc="04090005" w:tentative="1">
+      <w:start w:val="1"/>
+      <w:numFmt w:val="bullet"/>
+      <w:lvlText w:val=""/>
+      <w:lvlJc w:val="left"/>
+      <w:pPr>
+        <w:ind w:left="4320" w:hanging="360"/>
+      </w:pPr>
+      <w:rPr>
+        <w:rFonts w:ascii="Wingdings" w:hAnsi="Wingdings" w:hint="default"/>
+      </w:rPr>
+    </w:lvl>
+    <w:lvl w:ilvl="6" w:tplc="04090001" w:tentative="1">
+      <w:start w:val="1"/>
+      <w:numFmt w:val="bullet"/>
+      <w:lvlText w:val=""/>
+      <w:lvlJc w:val="left"/>
+      <w:pPr>
+        <w:ind w:left="5040" w:hanging="360"/>
+      </w:pPr>
+      <w:rPr>
+        <w:rFonts w:ascii="Symbol" w:hAnsi="Symbol" w:hint="default"/>
+      </w:rPr>
+    </w:lvl>
+    <w:lvl w:ilvl="7" w:tplc="04090003" w:tentative="1">
+      <w:start w:val="1"/>
+      <w:numFmt w:val="bullet"/>
+      <w:lvlText w:val="o"/>
+      <w:lvlJc w:val="left"/>
+      <w:pPr>
+        <w:ind w:left="5760" w:hanging="360"/>
+      </w:pPr>
+      <w:rPr>
+        <w:rFonts w:ascii="Courier New" w:hAnsi="Courier New" w:hint="default"/>
+      </w:rPr>
+    </w:lvl>
+    <w:lvl w:ilvl="8" w:tplc="04090005" w:tentative="1">
+      <w:start w:val="1"/>
+      <w:numFmt w:val="bullet"/>
+      <w:lvlText w:val=""/>
+      <w:lvlJc w:val="left"/>
+      <w:pPr>
+        <w:ind w:left="6480" w:hanging="360"/>
+      </w:pPr>
+      <w:rPr>
+        <w:rFonts w:ascii="Wingdings" w:hAnsi="Wingdings" w:hint="default"/>
+      </w:rPr>
+    </w:lvl>
+  </w:abstractNum>
+  <w:abstractNum w:abstractNumId="10">
     <w:nsid w:val="41ED7373"/>
     <w:multiLevelType w:val="hybridMultilevel"/>
     <w:tmpl w:val="8AF4552A"/>
@@ -5774,7 +6469,120 @@
       </w:rPr>
     </w:lvl>
   </w:abstractNum>
-  <w:abstractNum w:abstractNumId="6">
+  <w:abstractNum w:abstractNumId="11">
+    <w:nsid w:val="43AB29AF"/>
+    <w:multiLevelType w:val="hybridMultilevel"/>
+    <w:tmpl w:val="B688ED92"/>
+    <w:lvl w:ilvl="0" w:tplc="04090003">
+      <w:start w:val="1"/>
+      <w:numFmt w:val="bullet"/>
+      <w:lvlText w:val="o"/>
+      <w:lvlJc w:val="left"/>
+      <w:pPr>
+        <w:ind w:left="720" w:hanging="360"/>
+      </w:pPr>
+      <w:rPr>
+        <w:rFonts w:ascii="Courier New" w:hAnsi="Courier New" w:hint="default"/>
+      </w:rPr>
+    </w:lvl>
+    <w:lvl w:ilvl="1" w:tplc="04090003">
+      <w:start w:val="1"/>
+      <w:numFmt w:val="bullet"/>
+      <w:lvlText w:val="o"/>
+      <w:lvlJc w:val="left"/>
+      <w:pPr>
+        <w:ind w:left="1440" w:hanging="360"/>
+      </w:pPr>
+      <w:rPr>
+        <w:rFonts w:ascii="Courier New" w:hAnsi="Courier New" w:hint="default"/>
+      </w:rPr>
+    </w:lvl>
+    <w:lvl w:ilvl="2" w:tplc="04090005" w:tentative="1">
+      <w:start w:val="1"/>
+      <w:numFmt w:val="bullet"/>
+      <w:lvlText w:val=""/>
+      <w:lvlJc w:val="left"/>
+      <w:pPr>
+        <w:ind w:left="2160" w:hanging="360"/>
+      </w:pPr>
+      <w:rPr>
+        <w:rFonts w:ascii="Wingdings" w:hAnsi="Wingdings" w:hint="default"/>
+      </w:rPr>
+    </w:lvl>
+    <w:lvl w:ilvl="3" w:tplc="04090001" w:tentative="1">
+      <w:start w:val="1"/>
+      <w:numFmt w:val="bullet"/>
+      <w:lvlText w:val=""/>
+      <w:lvlJc w:val="left"/>
+      <w:pPr>
+        <w:ind w:left="2880" w:hanging="360"/>
+      </w:pPr>
+      <w:rPr>
+        <w:rFonts w:ascii="Symbol" w:hAnsi="Symbol" w:hint="default"/>
+      </w:rPr>
+    </w:lvl>
+    <w:lvl w:ilvl="4" w:tplc="04090003" w:tentative="1">
+      <w:start w:val="1"/>
+      <w:numFmt w:val="bullet"/>
+      <w:lvlText w:val="o"/>
+      <w:lvlJc w:val="left"/>
+      <w:pPr>
+        <w:ind w:left="3600" w:hanging="360"/>
+      </w:pPr>
+      <w:rPr>
+        <w:rFonts w:ascii="Courier New" w:hAnsi="Courier New" w:hint="default"/>
+      </w:rPr>
+    </w:lvl>
+    <w:lvl w:ilvl="5" w:tplc="04090005" w:tentative="1">
+      <w:start w:val="1"/>
+      <w:numFmt w:val="bullet"/>
+      <w:lvlText w:val=""/>
+      <w:lvlJc w:val="left"/>
+      <w:pPr>
+        <w:ind w:left="4320" w:hanging="360"/>
+      </w:pPr>
+      <w:rPr>
+        <w:rFonts w:ascii="Wingdings" w:hAnsi="Wingdings" w:hint="default"/>
+      </w:rPr>
+    </w:lvl>
+    <w:lvl w:ilvl="6" w:tplc="04090001" w:tentative="1">
+      <w:start w:val="1"/>
+      <w:numFmt w:val="bullet"/>
+      <w:lvlText w:val=""/>
+      <w:lvlJc w:val="left"/>
+      <w:pPr>
+        <w:ind w:left="5040" w:hanging="360"/>
+      </w:pPr>
+      <w:rPr>
+        <w:rFonts w:ascii="Symbol" w:hAnsi="Symbol" w:hint="default"/>
+      </w:rPr>
+    </w:lvl>
+    <w:lvl w:ilvl="7" w:tplc="04090003" w:tentative="1">
+      <w:start w:val="1"/>
+      <w:numFmt w:val="bullet"/>
+      <w:lvlText w:val="o"/>
+      <w:lvlJc w:val="left"/>
+      <w:pPr>
+        <w:ind w:left="5760" w:hanging="360"/>
+      </w:pPr>
+      <w:rPr>
+        <w:rFonts w:ascii="Courier New" w:hAnsi="Courier New" w:hint="default"/>
+      </w:rPr>
+    </w:lvl>
+    <w:lvl w:ilvl="8" w:tplc="04090005" w:tentative="1">
+      <w:start w:val="1"/>
+      <w:numFmt w:val="bullet"/>
+      <w:lvlText w:val=""/>
+      <w:lvlJc w:val="left"/>
+      <w:pPr>
+        <w:ind w:left="6480" w:hanging="360"/>
+      </w:pPr>
+      <w:rPr>
+        <w:rFonts w:ascii="Wingdings" w:hAnsi="Wingdings" w:hint="default"/>
+      </w:rPr>
+    </w:lvl>
+  </w:abstractNum>
+  <w:abstractNum w:abstractNumId="12">
     <w:nsid w:val="5E92621E"/>
     <w:multiLevelType w:val="hybridMultilevel"/>
     <w:tmpl w:val="D7961F0E"/>
@@ -5887,10 +6695,10 @@
     </w:lvl>
   </w:abstractNum>
   <w:num w:numId="1">
-    <w:abstractNumId w:val="6"/>
+    <w:abstractNumId w:val="12"/>
   </w:num>
   <w:num w:numId="2">
-    <w:abstractNumId w:val="4"/>
+    <w:abstractNumId w:val="7"/>
   </w:num>
   <w:num w:numId="3">
     <w:abstractNumId w:val="1"/>
@@ -5899,13 +6707,31 @@
     <w:abstractNumId w:val="0"/>
   </w:num>
   <w:num w:numId="5">
-    <w:abstractNumId w:val="3"/>
+    <w:abstractNumId w:val="6"/>
   </w:num>
   <w:num w:numId="6">
+    <w:abstractNumId w:val="4"/>
+  </w:num>
+  <w:num w:numId="7">
+    <w:abstractNumId w:val="10"/>
+  </w:num>
+  <w:num w:numId="8">
+    <w:abstractNumId w:val="11"/>
+  </w:num>
+  <w:num w:numId="9">
+    <w:abstractNumId w:val="8"/>
+  </w:num>
+  <w:num w:numId="10">
+    <w:abstractNumId w:val="9"/>
+  </w:num>
+  <w:num w:numId="11">
     <w:abstractNumId w:val="2"/>
   </w:num>
-  <w:num w:numId="7">
+  <w:num w:numId="12">
     <w:abstractNumId w:val="5"/>
+  </w:num>
+  <w:num w:numId="13">
+    <w:abstractNumId w:val="3"/>
   </w:num>
 </w:numbering>
 </file>
@@ -8195,7 +9021,7 @@
 </file>
 
 <file path=customXml/itemProps2.xml><?xml version="1.0" encoding="utf-8"?>
-<ds:datastoreItem xmlns:ds="http://schemas.openxmlformats.org/officeDocument/2006/customXml" ds:itemID="{132EBA54-6BA3-7148-B22B-B9B13D4E2D11}">
+<ds:datastoreItem xmlns:ds="http://schemas.openxmlformats.org/officeDocument/2006/customXml" ds:itemID="{9719B0B2-7B83-E747-973F-EDA0B7F08E13}">
   <ds:schemaRefs>
     <ds:schemaRef ds:uri="http://schemas.openxmlformats.org/officeDocument/2006/bibliography"/>
   </ds:schemaRefs>

</xml_diff>

<commit_message>
Some updates do the "AnaliseDoSistema(emConstrucao).docx" file. Activities diagrams
</commit_message>
<xml_diff>
--- a/AnaliseDoSistema(emconstrucao).docx
+++ b/AnaliseDoSistema(emconstrucao).docx
@@ -4332,8 +4332,6 @@
           <w:lang w:val="pt-PT"/>
         </w:rPr>
       </w:pPr>
-      <w:bookmarkStart w:id="10" w:name="_GoBack"/>
-      <w:bookmarkEnd w:id="10"/>
     </w:p>
     <w:p>
       <w:pPr>
@@ -4499,10 +4497,7 @@
       </w:r>
       <w:proofErr w:type="spellStart"/>
       <w:r>
-        <w:t>d</w:t>
-      </w:r>
-      <w:r>
-        <w:t>iagrama</w:t>
+        <w:t>diagrama</w:t>
       </w:r>
       <w:proofErr w:type="spellEnd"/>
       <w:proofErr w:type="gramEnd"/>
@@ -4531,10 +4526,7 @@
       </w:r>
       <w:proofErr w:type="spellEnd"/>
       <w:r>
-        <w:t xml:space="preserve"> 2</w:t>
-      </w:r>
-      <w:r>
-        <w:t xml:space="preserve"> </w:t>
+        <w:t xml:space="preserve"> 2 </w:t>
       </w:r>
       <w:proofErr w:type="spellStart"/>
       <w:r>
@@ -4841,23 +4833,7 @@
           <w:color w:val="000000"/>
           <w:lang w:val="pt-PT"/>
         </w:rPr>
-        <w:t>Também podem ser observados os casos de utilização do ator</w:t>
-      </w:r>
-      <w:r>
-        <w:rPr>
-          <w:rFonts w:ascii="Arial" w:hAnsi="Arial" w:cs="Arial"/>
-          <w:color w:val="000000"/>
-          <w:lang w:val="pt-PT"/>
-        </w:rPr>
-        <w:t xml:space="preserve"> administrador</w:t>
-      </w:r>
-      <w:r>
-        <w:rPr>
-          <w:rFonts w:ascii="Arial" w:hAnsi="Arial" w:cs="Arial"/>
-          <w:color w:val="000000"/>
-          <w:lang w:val="pt-PT"/>
-        </w:rPr>
-        <w:t>:</w:t>
+        <w:t>Também podem ser observados os casos de utilização do ator administrador:</w:t>
       </w:r>
     </w:p>
     <w:p>
@@ -5006,18 +4982,960 @@
     </w:p>
     <w:p>
       <w:pPr>
+        <w:autoSpaceDE w:val="0"/>
+        <w:autoSpaceDN w:val="0"/>
+        <w:adjustRightInd w:val="0"/>
+        <w:spacing w:before="0" w:after="0"/>
+        <w:rPr>
+          <w:rFonts w:ascii="Arial" w:hAnsi="Arial" w:cs="Arial"/>
+          <w:color w:val="000000"/>
+          <w:lang w:val="pt-PT"/>
+        </w:rPr>
+      </w:pPr>
+    </w:p>
+    <w:p>
+      <w:pPr>
+        <w:autoSpaceDE w:val="0"/>
+        <w:autoSpaceDN w:val="0"/>
+        <w:adjustRightInd w:val="0"/>
+        <w:spacing w:before="0" w:after="0"/>
+        <w:rPr>
+          <w:rFonts w:ascii="Arial" w:hAnsi="Arial" w:cs="Arial"/>
+          <w:color w:val="000000"/>
+          <w:lang w:val="pt-PT"/>
+        </w:rPr>
+      </w:pPr>
+    </w:p>
+    <w:p>
+      <w:pPr>
+        <w:autoSpaceDE w:val="0"/>
+        <w:autoSpaceDN w:val="0"/>
+        <w:adjustRightInd w:val="0"/>
+        <w:spacing w:before="0" w:after="0"/>
+        <w:rPr>
+          <w:rFonts w:ascii="Arial" w:hAnsi="Arial" w:cs="Arial"/>
+          <w:color w:val="000000"/>
+          <w:lang w:val="pt-PT"/>
+        </w:rPr>
+      </w:pPr>
+    </w:p>
+    <w:p>
+      <w:pPr>
+        <w:autoSpaceDE w:val="0"/>
+        <w:autoSpaceDN w:val="0"/>
+        <w:adjustRightInd w:val="0"/>
+        <w:spacing w:before="0" w:after="0"/>
+        <w:rPr>
+          <w:rFonts w:ascii="Arial" w:hAnsi="Arial" w:cs="Arial"/>
+          <w:color w:val="000000"/>
+          <w:lang w:val="pt-PT"/>
+        </w:rPr>
+      </w:pPr>
+    </w:p>
+    <w:p>
+      <w:pPr>
+        <w:pStyle w:val="Heading2"/>
+        <w:rPr>
+          <w:rFonts w:ascii="Arial" w:hAnsi="Arial" w:cs="Arial"/>
+          <w:color w:val="000000"/>
+          <w:lang w:val="pt-PT"/>
+        </w:rPr>
+      </w:pPr>
+      <w:r>
+        <w:rPr>
+          <w:rFonts w:ascii="Arial" w:hAnsi="Arial" w:cs="Arial"/>
+          <w:color w:val="000000"/>
+          <w:lang w:val="pt-PT"/>
+        </w:rPr>
+        <w:lastRenderedPageBreak/>
+        <w:t xml:space="preserve">2.4 Descrição dos </w:t>
+      </w:r>
+      <w:r>
+        <w:rPr>
+          <w:sz w:val="24"/>
+          <w:szCs w:val="24"/>
+          <w:lang w:val="pt-PT"/>
+        </w:rPr>
+        <w:t>Casos</w:t>
+      </w:r>
+      <w:r>
+        <w:rPr>
+          <w:rFonts w:ascii="Arial" w:hAnsi="Arial" w:cs="Arial"/>
+          <w:color w:val="000000"/>
+          <w:lang w:val="pt-PT"/>
+        </w:rPr>
+        <w:t xml:space="preserve"> de Utilização</w:t>
+      </w:r>
+    </w:p>
+    <w:p>
+      <w:pPr>
+        <w:rPr>
+          <w:color w:val="FF0000"/>
+          <w:sz w:val="40"/>
+          <w:szCs w:val="40"/>
+          <w:lang w:val="pt-PT"/>
+        </w:rPr>
+      </w:pPr>
+      <w:r>
+        <w:rPr>
+          <w:color w:val="FF0000"/>
+          <w:sz w:val="40"/>
+          <w:szCs w:val="40"/>
+          <w:lang w:val="pt-PT"/>
+        </w:rPr>
+        <w:t>Diagramas de actividades.</w:t>
+      </w:r>
+    </w:p>
+    <w:tbl>
+      <w:tblPr>
+        <w:tblStyle w:val="LightGrid-Accent4"/>
+        <w:tblW w:w="0" w:type="auto"/>
+        <w:tblLook w:val="04A0" w:firstRow="1" w:lastRow="0" w:firstColumn="1" w:lastColumn="0" w:noHBand="0" w:noVBand="1"/>
+      </w:tblPr>
+      <w:tblGrid>
+        <w:gridCol w:w="4357"/>
+        <w:gridCol w:w="4358"/>
+      </w:tblGrid>
+      <w:tr>
+        <w:trPr>
+          <w:cnfStyle w:val="100000000000" w:firstRow="1" w:lastRow="0" w:firstColumn="0" w:lastColumn="0" w:oddVBand="0" w:evenVBand="0" w:oddHBand="0" w:evenHBand="0" w:firstRowFirstColumn="0" w:firstRowLastColumn="0" w:lastRowFirstColumn="0" w:lastRowLastColumn="0"/>
+        </w:trPr>
+        <w:tc>
+          <w:tcPr>
+            <w:cnfStyle w:val="001000000000" w:firstRow="0" w:lastRow="0" w:firstColumn="1" w:lastColumn="0" w:oddVBand="0" w:evenVBand="0" w:oddHBand="0" w:evenHBand="0" w:firstRowFirstColumn="0" w:firstRowLastColumn="0" w:lastRowFirstColumn="0" w:lastRowLastColumn="0"/>
+            <w:tcW w:w="4357" w:type="dxa"/>
+          </w:tcPr>
+          <w:p>
+            <w:pPr>
+              <w:autoSpaceDE w:val="0"/>
+              <w:autoSpaceDN w:val="0"/>
+              <w:adjustRightInd w:val="0"/>
+              <w:spacing w:before="0" w:after="0"/>
+              <w:ind w:left="1080"/>
+              <w:rPr>
+                <w:sz w:val="24"/>
+                <w:szCs w:val="24"/>
+                <w:lang w:val="pt-PT"/>
+              </w:rPr>
+            </w:pPr>
+            <w:r>
+              <w:rPr>
+                <w:sz w:val="24"/>
+                <w:szCs w:val="24"/>
+                <w:lang w:val="pt-PT"/>
+              </w:rPr>
+              <w:t>Nome</w:t>
+            </w:r>
+            <w:r>
+              <w:rPr>
+                <w:sz w:val="24"/>
+                <w:szCs w:val="24"/>
+                <w:lang w:val="pt-PT"/>
+              </w:rPr>
+              <w:t>:</w:t>
+            </w:r>
+          </w:p>
+        </w:tc>
+        <w:tc>
+          <w:tcPr>
+            <w:tcW w:w="4358" w:type="dxa"/>
+          </w:tcPr>
+          <w:p>
+            <w:pPr>
+              <w:autoSpaceDE w:val="0"/>
+              <w:autoSpaceDN w:val="0"/>
+              <w:adjustRightInd w:val="0"/>
+              <w:spacing w:before="0" w:after="0"/>
+              <w:ind w:left="1080"/>
+              <w:cnfStyle w:val="100000000000" w:firstRow="1" w:lastRow="0" w:firstColumn="0" w:lastColumn="0" w:oddVBand="0" w:evenVBand="0" w:oddHBand="0" w:evenHBand="0" w:firstRowFirstColumn="0" w:firstRowLastColumn="0" w:lastRowFirstColumn="0" w:lastRowLastColumn="0"/>
+              <w:rPr>
+                <w:sz w:val="24"/>
+                <w:szCs w:val="24"/>
+                <w:lang w:val="pt-PT"/>
+              </w:rPr>
+            </w:pPr>
+          </w:p>
+        </w:tc>
+      </w:tr>
+      <w:tr>
+        <w:trPr>
+          <w:cnfStyle w:val="000000100000" w:firstRow="0" w:lastRow="0" w:firstColumn="0" w:lastColumn="0" w:oddVBand="0" w:evenVBand="0" w:oddHBand="1" w:evenHBand="0" w:firstRowFirstColumn="0" w:firstRowLastColumn="0" w:lastRowFirstColumn="0" w:lastRowLastColumn="0"/>
+        </w:trPr>
+        <w:tc>
+          <w:tcPr>
+            <w:cnfStyle w:val="001000000000" w:firstRow="0" w:lastRow="0" w:firstColumn="1" w:lastColumn="0" w:oddVBand="0" w:evenVBand="0" w:oddHBand="0" w:evenHBand="0" w:firstRowFirstColumn="0" w:firstRowLastColumn="0" w:lastRowFirstColumn="0" w:lastRowLastColumn="0"/>
+            <w:tcW w:w="4357" w:type="dxa"/>
+          </w:tcPr>
+          <w:p>
+            <w:pPr>
+              <w:autoSpaceDE w:val="0"/>
+              <w:autoSpaceDN w:val="0"/>
+              <w:adjustRightInd w:val="0"/>
+              <w:spacing w:before="0" w:after="0"/>
+              <w:ind w:left="1080"/>
+              <w:rPr>
+                <w:sz w:val="24"/>
+                <w:szCs w:val="24"/>
+                <w:lang w:val="pt-PT"/>
+              </w:rPr>
+            </w:pPr>
+            <w:r>
+              <w:rPr>
+                <w:sz w:val="24"/>
+                <w:szCs w:val="24"/>
+                <w:lang w:val="pt-PT"/>
+              </w:rPr>
+              <w:t>Â</w:t>
+            </w:r>
+            <w:r>
+              <w:rPr>
+                <w:sz w:val="24"/>
+                <w:szCs w:val="24"/>
+                <w:lang w:val="pt-PT"/>
+              </w:rPr>
+              <w:t>mbito:</w:t>
+            </w:r>
+          </w:p>
+        </w:tc>
+        <w:tc>
+          <w:tcPr>
+            <w:tcW w:w="4358" w:type="dxa"/>
+          </w:tcPr>
+          <w:p>
+            <w:pPr>
+              <w:autoSpaceDE w:val="0"/>
+              <w:autoSpaceDN w:val="0"/>
+              <w:adjustRightInd w:val="0"/>
+              <w:spacing w:before="0" w:after="0"/>
+              <w:ind w:left="1080"/>
+              <w:cnfStyle w:val="000000100000" w:firstRow="0" w:lastRow="0" w:firstColumn="0" w:lastColumn="0" w:oddVBand="0" w:evenVBand="0" w:oddHBand="1" w:evenHBand="0" w:firstRowFirstColumn="0" w:firstRowLastColumn="0" w:lastRowFirstColumn="0" w:lastRowLastColumn="0"/>
+              <w:rPr>
+                <w:sz w:val="24"/>
+                <w:szCs w:val="24"/>
+                <w:lang w:val="pt-PT"/>
+              </w:rPr>
+            </w:pPr>
+          </w:p>
+        </w:tc>
+      </w:tr>
+      <w:tr>
+        <w:trPr>
+          <w:cnfStyle w:val="000000010000" w:firstRow="0" w:lastRow="0" w:firstColumn="0" w:lastColumn="0" w:oddVBand="0" w:evenVBand="0" w:oddHBand="0" w:evenHBand="1" w:firstRowFirstColumn="0" w:firstRowLastColumn="0" w:lastRowFirstColumn="0" w:lastRowLastColumn="0"/>
+        </w:trPr>
+        <w:tc>
+          <w:tcPr>
+            <w:cnfStyle w:val="001000000000" w:firstRow="0" w:lastRow="0" w:firstColumn="1" w:lastColumn="0" w:oddVBand="0" w:evenVBand="0" w:oddHBand="0" w:evenHBand="0" w:firstRowFirstColumn="0" w:firstRowLastColumn="0" w:lastRowFirstColumn="0" w:lastRowLastColumn="0"/>
+            <w:tcW w:w="4357" w:type="dxa"/>
+          </w:tcPr>
+          <w:p>
+            <w:pPr>
+              <w:autoSpaceDE w:val="0"/>
+              <w:autoSpaceDN w:val="0"/>
+              <w:adjustRightInd w:val="0"/>
+              <w:spacing w:before="0" w:after="0"/>
+              <w:ind w:left="1080"/>
+              <w:rPr>
+                <w:color w:val="FF0000"/>
+                <w:sz w:val="40"/>
+                <w:szCs w:val="40"/>
+                <w:lang w:val="pt-PT"/>
+              </w:rPr>
+            </w:pPr>
+            <w:r>
+              <w:rPr>
+                <w:sz w:val="24"/>
+                <w:szCs w:val="24"/>
+                <w:lang w:val="pt-PT"/>
+              </w:rPr>
+              <w:t>Finalidade:</w:t>
+            </w:r>
+          </w:p>
+        </w:tc>
+        <w:tc>
+          <w:tcPr>
+            <w:tcW w:w="4358" w:type="dxa"/>
+          </w:tcPr>
+          <w:p>
+            <w:pPr>
+              <w:autoSpaceDE w:val="0"/>
+              <w:autoSpaceDN w:val="0"/>
+              <w:adjustRightInd w:val="0"/>
+              <w:spacing w:before="0" w:after="0"/>
+              <w:ind w:left="1080"/>
+              <w:cnfStyle w:val="000000010000" w:firstRow="0" w:lastRow="0" w:firstColumn="0" w:lastColumn="0" w:oddVBand="0" w:evenVBand="0" w:oddHBand="0" w:evenHBand="1" w:firstRowFirstColumn="0" w:firstRowLastColumn="0" w:lastRowFirstColumn="0" w:lastRowLastColumn="0"/>
+              <w:rPr>
+                <w:sz w:val="24"/>
+                <w:szCs w:val="24"/>
+                <w:lang w:val="pt-PT"/>
+              </w:rPr>
+            </w:pPr>
+          </w:p>
+        </w:tc>
+      </w:tr>
+      <w:tr>
+        <w:trPr>
+          <w:cnfStyle w:val="000000100000" w:firstRow="0" w:lastRow="0" w:firstColumn="0" w:lastColumn="0" w:oddVBand="0" w:evenVBand="0" w:oddHBand="1" w:evenHBand="0" w:firstRowFirstColumn="0" w:firstRowLastColumn="0" w:lastRowFirstColumn="0" w:lastRowLastColumn="0"/>
+        </w:trPr>
+        <w:tc>
+          <w:tcPr>
+            <w:cnfStyle w:val="001000000000" w:firstRow="0" w:lastRow="0" w:firstColumn="1" w:lastColumn="0" w:oddVBand="0" w:evenVBand="0" w:oddHBand="0" w:evenHBand="0" w:firstRowFirstColumn="0" w:firstRowLastColumn="0" w:lastRowFirstColumn="0" w:lastRowLastColumn="0"/>
+            <w:tcW w:w="4357" w:type="dxa"/>
+          </w:tcPr>
+          <w:p>
+            <w:pPr>
+              <w:autoSpaceDE w:val="0"/>
+              <w:autoSpaceDN w:val="0"/>
+              <w:adjustRightInd w:val="0"/>
+              <w:spacing w:before="0" w:after="0"/>
+              <w:ind w:left="1080"/>
+              <w:rPr>
+                <w:color w:val="FF0000"/>
+                <w:sz w:val="40"/>
+                <w:szCs w:val="40"/>
+                <w:lang w:val="pt-PT"/>
+              </w:rPr>
+            </w:pPr>
+            <w:r>
+              <w:rPr>
+                <w:sz w:val="24"/>
+                <w:szCs w:val="24"/>
+                <w:lang w:val="pt-PT"/>
+              </w:rPr>
+              <w:t xml:space="preserve">Requisitos cobertos por este </w:t>
+            </w:r>
+            <w:proofErr w:type="spellStart"/>
+            <w:r>
+              <w:rPr>
+                <w:sz w:val="24"/>
+                <w:szCs w:val="24"/>
+                <w:lang w:val="pt-PT"/>
+              </w:rPr>
+              <w:t>CaU</w:t>
+            </w:r>
+            <w:proofErr w:type="spellEnd"/>
+            <w:r>
+              <w:rPr>
+                <w:sz w:val="24"/>
+                <w:szCs w:val="24"/>
+                <w:lang w:val="pt-PT"/>
+              </w:rPr>
+              <w:t>:</w:t>
+            </w:r>
+          </w:p>
+        </w:tc>
+        <w:tc>
+          <w:tcPr>
+            <w:tcW w:w="4358" w:type="dxa"/>
+          </w:tcPr>
+          <w:p>
+            <w:pPr>
+              <w:autoSpaceDE w:val="0"/>
+              <w:autoSpaceDN w:val="0"/>
+              <w:adjustRightInd w:val="0"/>
+              <w:spacing w:before="0" w:after="0"/>
+              <w:ind w:left="1080"/>
+              <w:cnfStyle w:val="000000100000" w:firstRow="0" w:lastRow="0" w:firstColumn="0" w:lastColumn="0" w:oddVBand="0" w:evenVBand="0" w:oddHBand="1" w:evenHBand="0" w:firstRowFirstColumn="0" w:firstRowLastColumn="0" w:lastRowFirstColumn="0" w:lastRowLastColumn="0"/>
+              <w:rPr>
+                <w:sz w:val="24"/>
+                <w:szCs w:val="24"/>
+                <w:lang w:val="pt-PT"/>
+              </w:rPr>
+            </w:pPr>
+          </w:p>
+        </w:tc>
+      </w:tr>
+      <w:tr>
+        <w:trPr>
+          <w:cnfStyle w:val="000000010000" w:firstRow="0" w:lastRow="0" w:firstColumn="0" w:lastColumn="0" w:oddVBand="0" w:evenVBand="0" w:oddHBand="0" w:evenHBand="1" w:firstRowFirstColumn="0" w:firstRowLastColumn="0" w:lastRowFirstColumn="0" w:lastRowLastColumn="0"/>
+        </w:trPr>
+        <w:tc>
+          <w:tcPr>
+            <w:cnfStyle w:val="001000000000" w:firstRow="0" w:lastRow="0" w:firstColumn="1" w:lastColumn="0" w:oddVBand="0" w:evenVBand="0" w:oddHBand="0" w:evenHBand="0" w:firstRowFirstColumn="0" w:firstRowLastColumn="0" w:lastRowFirstColumn="0" w:lastRowLastColumn="0"/>
+            <w:tcW w:w="4357" w:type="dxa"/>
+          </w:tcPr>
+          <w:p>
+            <w:pPr>
+              <w:autoSpaceDE w:val="0"/>
+              <w:autoSpaceDN w:val="0"/>
+              <w:adjustRightInd w:val="0"/>
+              <w:spacing w:before="0" w:after="0"/>
+              <w:ind w:left="1080"/>
+              <w:rPr>
+                <w:sz w:val="24"/>
+                <w:szCs w:val="24"/>
+                <w:lang w:val="pt-PT"/>
+              </w:rPr>
+            </w:pPr>
+            <w:r>
+              <w:rPr>
+                <w:sz w:val="24"/>
+                <w:szCs w:val="24"/>
+                <w:lang w:val="pt-PT"/>
+              </w:rPr>
+              <w:t>Atores:</w:t>
+            </w:r>
+          </w:p>
+        </w:tc>
+        <w:tc>
+          <w:tcPr>
+            <w:tcW w:w="4358" w:type="dxa"/>
+          </w:tcPr>
+          <w:p>
+            <w:pPr>
+              <w:autoSpaceDE w:val="0"/>
+              <w:autoSpaceDN w:val="0"/>
+              <w:adjustRightInd w:val="0"/>
+              <w:spacing w:before="0" w:after="0"/>
+              <w:ind w:left="1080"/>
+              <w:cnfStyle w:val="000000010000" w:firstRow="0" w:lastRow="0" w:firstColumn="0" w:lastColumn="0" w:oddVBand="0" w:evenVBand="0" w:oddHBand="0" w:evenHBand="1" w:firstRowFirstColumn="0" w:firstRowLastColumn="0" w:lastRowFirstColumn="0" w:lastRowLastColumn="0"/>
+              <w:rPr>
+                <w:sz w:val="24"/>
+                <w:szCs w:val="24"/>
+                <w:lang w:val="pt-PT"/>
+              </w:rPr>
+            </w:pPr>
+          </w:p>
+        </w:tc>
+      </w:tr>
+      <w:tr>
+        <w:trPr>
+          <w:cnfStyle w:val="000000100000" w:firstRow="0" w:lastRow="0" w:firstColumn="0" w:lastColumn="0" w:oddVBand="0" w:evenVBand="0" w:oddHBand="1" w:evenHBand="0" w:firstRowFirstColumn="0" w:firstRowLastColumn="0" w:lastRowFirstColumn="0" w:lastRowLastColumn="0"/>
+        </w:trPr>
+        <w:tc>
+          <w:tcPr>
+            <w:cnfStyle w:val="001000000000" w:firstRow="0" w:lastRow="0" w:firstColumn="1" w:lastColumn="0" w:oddVBand="0" w:evenVBand="0" w:oddHBand="0" w:evenHBand="0" w:firstRowFirstColumn="0" w:firstRowLastColumn="0" w:lastRowFirstColumn="0" w:lastRowLastColumn="0"/>
+            <w:tcW w:w="4357" w:type="dxa"/>
+          </w:tcPr>
+          <w:p>
+            <w:pPr>
+              <w:autoSpaceDE w:val="0"/>
+              <w:autoSpaceDN w:val="0"/>
+              <w:adjustRightInd w:val="0"/>
+              <w:spacing w:before="0" w:after="0"/>
+              <w:ind w:left="1080"/>
+              <w:rPr>
+                <w:color w:val="FF0000"/>
+                <w:sz w:val="40"/>
+                <w:szCs w:val="40"/>
+                <w:lang w:val="pt-PT"/>
+              </w:rPr>
+            </w:pPr>
+            <w:r>
+              <w:rPr>
+                <w:sz w:val="24"/>
+                <w:szCs w:val="24"/>
+                <w:lang w:val="pt-PT"/>
+              </w:rPr>
+              <w:t>Pré-condições:</w:t>
+            </w:r>
+          </w:p>
+        </w:tc>
+        <w:tc>
+          <w:tcPr>
+            <w:tcW w:w="4358" w:type="dxa"/>
+          </w:tcPr>
+          <w:p>
+            <w:pPr>
+              <w:autoSpaceDE w:val="0"/>
+              <w:autoSpaceDN w:val="0"/>
+              <w:adjustRightInd w:val="0"/>
+              <w:spacing w:before="0" w:after="0"/>
+              <w:ind w:left="1080"/>
+              <w:cnfStyle w:val="000000100000" w:firstRow="0" w:lastRow="0" w:firstColumn="0" w:lastColumn="0" w:oddVBand="0" w:evenVBand="0" w:oddHBand="1" w:evenHBand="0" w:firstRowFirstColumn="0" w:firstRowLastColumn="0" w:lastRowFirstColumn="0" w:lastRowLastColumn="0"/>
+              <w:rPr>
+                <w:sz w:val="24"/>
+                <w:szCs w:val="24"/>
+                <w:lang w:val="pt-PT"/>
+              </w:rPr>
+            </w:pPr>
+          </w:p>
+        </w:tc>
+      </w:tr>
+      <w:tr>
+        <w:trPr>
+          <w:cnfStyle w:val="000000010000" w:firstRow="0" w:lastRow="0" w:firstColumn="0" w:lastColumn="0" w:oddVBand="0" w:evenVBand="0" w:oddHBand="0" w:evenHBand="1" w:firstRowFirstColumn="0" w:firstRowLastColumn="0" w:lastRowFirstColumn="0" w:lastRowLastColumn="0"/>
+        </w:trPr>
+        <w:tc>
+          <w:tcPr>
+            <w:cnfStyle w:val="001000000000" w:firstRow="0" w:lastRow="0" w:firstColumn="1" w:lastColumn="0" w:oddVBand="0" w:evenVBand="0" w:oddHBand="0" w:evenHBand="0" w:firstRowFirstColumn="0" w:firstRowLastColumn="0" w:lastRowFirstColumn="0" w:lastRowLastColumn="0"/>
+            <w:tcW w:w="4357" w:type="dxa"/>
+          </w:tcPr>
+          <w:p>
+            <w:pPr>
+              <w:autoSpaceDE w:val="0"/>
+              <w:autoSpaceDN w:val="0"/>
+              <w:adjustRightInd w:val="0"/>
+              <w:spacing w:before="0" w:after="0"/>
+              <w:ind w:left="1080"/>
+              <w:rPr>
+                <w:color w:val="FF0000"/>
+                <w:sz w:val="40"/>
+                <w:szCs w:val="40"/>
+                <w:lang w:val="pt-PT"/>
+              </w:rPr>
+            </w:pPr>
+            <w:r>
+              <w:rPr>
+                <w:sz w:val="24"/>
+                <w:szCs w:val="24"/>
+                <w:lang w:val="pt-PT"/>
+              </w:rPr>
+              <w:t>Sequência típica dos eventos:</w:t>
+            </w:r>
+          </w:p>
+        </w:tc>
+        <w:tc>
+          <w:tcPr>
+            <w:tcW w:w="4358" w:type="dxa"/>
+          </w:tcPr>
+          <w:p>
+            <w:pPr>
+              <w:autoSpaceDE w:val="0"/>
+              <w:autoSpaceDN w:val="0"/>
+              <w:adjustRightInd w:val="0"/>
+              <w:spacing w:before="0" w:after="0"/>
+              <w:ind w:left="1080"/>
+              <w:cnfStyle w:val="000000010000" w:firstRow="0" w:lastRow="0" w:firstColumn="0" w:lastColumn="0" w:oddVBand="0" w:evenVBand="0" w:oddHBand="0" w:evenHBand="1" w:firstRowFirstColumn="0" w:firstRowLastColumn="0" w:lastRowFirstColumn="0" w:lastRowLastColumn="0"/>
+              <w:rPr>
+                <w:sz w:val="24"/>
+                <w:szCs w:val="24"/>
+                <w:lang w:val="pt-PT"/>
+              </w:rPr>
+            </w:pPr>
+          </w:p>
+        </w:tc>
+      </w:tr>
+      <w:tr>
+        <w:trPr>
+          <w:cnfStyle w:val="000000100000" w:firstRow="0" w:lastRow="0" w:firstColumn="0" w:lastColumn="0" w:oddVBand="0" w:evenVBand="0" w:oddHBand="1" w:evenHBand="0" w:firstRowFirstColumn="0" w:firstRowLastColumn="0" w:lastRowFirstColumn="0" w:lastRowLastColumn="0"/>
+        </w:trPr>
+        <w:tc>
+          <w:tcPr>
+            <w:cnfStyle w:val="001000000000" w:firstRow="0" w:lastRow="0" w:firstColumn="1" w:lastColumn="0" w:oddVBand="0" w:evenVBand="0" w:oddHBand="0" w:evenHBand="0" w:firstRowFirstColumn="0" w:firstRowLastColumn="0" w:lastRowFirstColumn="0" w:lastRowLastColumn="0"/>
+            <w:tcW w:w="4357" w:type="dxa"/>
+          </w:tcPr>
+          <w:p>
+            <w:pPr>
+              <w:autoSpaceDE w:val="0"/>
+              <w:autoSpaceDN w:val="0"/>
+              <w:adjustRightInd w:val="0"/>
+              <w:spacing w:before="0" w:after="0"/>
+              <w:ind w:left="1080"/>
+              <w:rPr>
+                <w:sz w:val="24"/>
+                <w:szCs w:val="24"/>
+                <w:lang w:val="pt-PT"/>
+              </w:rPr>
+            </w:pPr>
+            <w:r>
+              <w:rPr>
+                <w:sz w:val="24"/>
+                <w:szCs w:val="24"/>
+                <w:lang w:val="pt-PT"/>
+              </w:rPr>
+              <w:t>Sequência alternativa e extensões:</w:t>
+            </w:r>
+          </w:p>
+        </w:tc>
+        <w:tc>
+          <w:tcPr>
+            <w:tcW w:w="4358" w:type="dxa"/>
+          </w:tcPr>
+          <w:p>
+            <w:pPr>
+              <w:autoSpaceDE w:val="0"/>
+              <w:autoSpaceDN w:val="0"/>
+              <w:adjustRightInd w:val="0"/>
+              <w:spacing w:before="0" w:after="0"/>
+              <w:ind w:left="1080"/>
+              <w:cnfStyle w:val="000000100000" w:firstRow="0" w:lastRow="0" w:firstColumn="0" w:lastColumn="0" w:oddVBand="0" w:evenVBand="0" w:oddHBand="1" w:evenHBand="0" w:firstRowFirstColumn="0" w:firstRowLastColumn="0" w:lastRowFirstColumn="0" w:lastRowLastColumn="0"/>
+              <w:rPr>
+                <w:sz w:val="24"/>
+                <w:szCs w:val="24"/>
+                <w:lang w:val="pt-PT"/>
+              </w:rPr>
+            </w:pPr>
+          </w:p>
+        </w:tc>
+      </w:tr>
+      <w:tr>
+        <w:trPr>
+          <w:cnfStyle w:val="000000010000" w:firstRow="0" w:lastRow="0" w:firstColumn="0" w:lastColumn="0" w:oddVBand="0" w:evenVBand="0" w:oddHBand="0" w:evenHBand="1" w:firstRowFirstColumn="0" w:firstRowLastColumn="0" w:lastRowFirstColumn="0" w:lastRowLastColumn="0"/>
+        </w:trPr>
+        <w:tc>
+          <w:tcPr>
+            <w:cnfStyle w:val="001000000000" w:firstRow="0" w:lastRow="0" w:firstColumn="1" w:lastColumn="0" w:oddVBand="0" w:evenVBand="0" w:oddHBand="0" w:evenHBand="0" w:firstRowFirstColumn="0" w:firstRowLastColumn="0" w:lastRowFirstColumn="0" w:lastRowLastColumn="0"/>
+            <w:tcW w:w="4357" w:type="dxa"/>
+          </w:tcPr>
+          <w:p>
+            <w:pPr>
+              <w:autoSpaceDE w:val="0"/>
+              <w:autoSpaceDN w:val="0"/>
+              <w:adjustRightInd w:val="0"/>
+              <w:spacing w:before="0" w:after="0"/>
+              <w:ind w:left="1080"/>
+              <w:rPr>
+                <w:sz w:val="24"/>
+                <w:szCs w:val="24"/>
+                <w:lang w:val="pt-PT"/>
+              </w:rPr>
+            </w:pPr>
+            <w:r>
+              <w:rPr>
+                <w:sz w:val="24"/>
+                <w:szCs w:val="24"/>
+                <w:lang w:val="pt-PT"/>
+              </w:rPr>
+              <w:t>Requisitos especiais:</w:t>
+            </w:r>
+          </w:p>
+        </w:tc>
+        <w:tc>
+          <w:tcPr>
+            <w:tcW w:w="4358" w:type="dxa"/>
+          </w:tcPr>
+          <w:p>
+            <w:pPr>
+              <w:autoSpaceDE w:val="0"/>
+              <w:autoSpaceDN w:val="0"/>
+              <w:adjustRightInd w:val="0"/>
+              <w:spacing w:before="0" w:after="0"/>
+              <w:ind w:left="1080"/>
+              <w:cnfStyle w:val="000000010000" w:firstRow="0" w:lastRow="0" w:firstColumn="0" w:lastColumn="0" w:oddVBand="0" w:evenVBand="0" w:oddHBand="0" w:evenHBand="1" w:firstRowFirstColumn="0" w:firstRowLastColumn="0" w:lastRowFirstColumn="0" w:lastRowLastColumn="0"/>
+              <w:rPr>
+                <w:sz w:val="24"/>
+                <w:szCs w:val="24"/>
+                <w:lang w:val="pt-PT"/>
+              </w:rPr>
+            </w:pPr>
+          </w:p>
+        </w:tc>
+      </w:tr>
+      <w:tr>
+        <w:trPr>
+          <w:cnfStyle w:val="000000100000" w:firstRow="0" w:lastRow="0" w:firstColumn="0" w:lastColumn="0" w:oddVBand="0" w:evenVBand="0" w:oddHBand="1" w:evenHBand="0" w:firstRowFirstColumn="0" w:firstRowLastColumn="0" w:lastRowFirstColumn="0" w:lastRowLastColumn="0"/>
+        </w:trPr>
+        <w:tc>
+          <w:tcPr>
+            <w:cnfStyle w:val="001000000000" w:firstRow="0" w:lastRow="0" w:firstColumn="1" w:lastColumn="0" w:oddVBand="0" w:evenVBand="0" w:oddHBand="0" w:evenHBand="0" w:firstRowFirstColumn="0" w:firstRowLastColumn="0" w:lastRowFirstColumn="0" w:lastRowLastColumn="0"/>
+            <w:tcW w:w="4357" w:type="dxa"/>
+          </w:tcPr>
+          <w:p>
+            <w:pPr>
+              <w:autoSpaceDE w:val="0"/>
+              <w:autoSpaceDN w:val="0"/>
+              <w:adjustRightInd w:val="0"/>
+              <w:spacing w:before="0" w:after="0"/>
+              <w:ind w:left="1080"/>
+              <w:rPr>
+                <w:sz w:val="24"/>
+                <w:szCs w:val="24"/>
+                <w:lang w:val="pt-PT"/>
+              </w:rPr>
+            </w:pPr>
+            <w:r>
+              <w:rPr>
+                <w:sz w:val="24"/>
+                <w:szCs w:val="24"/>
+                <w:lang w:val="pt-PT"/>
+              </w:rPr>
+              <w:t>Aspectos em Aberto:</w:t>
+            </w:r>
+          </w:p>
+        </w:tc>
+        <w:tc>
+          <w:tcPr>
+            <w:tcW w:w="4358" w:type="dxa"/>
+          </w:tcPr>
+          <w:p>
+            <w:pPr>
+              <w:autoSpaceDE w:val="0"/>
+              <w:autoSpaceDN w:val="0"/>
+              <w:adjustRightInd w:val="0"/>
+              <w:spacing w:before="0" w:after="0"/>
+              <w:ind w:left="1080"/>
+              <w:cnfStyle w:val="000000100000" w:firstRow="0" w:lastRow="0" w:firstColumn="0" w:lastColumn="0" w:oddVBand="0" w:evenVBand="0" w:oddHBand="1" w:evenHBand="0" w:firstRowFirstColumn="0" w:firstRowLastColumn="0" w:lastRowFirstColumn="0" w:lastRowLastColumn="0"/>
+              <w:rPr>
+                <w:sz w:val="24"/>
+                <w:szCs w:val="24"/>
+                <w:lang w:val="pt-PT"/>
+              </w:rPr>
+            </w:pPr>
+          </w:p>
+        </w:tc>
+      </w:tr>
+    </w:tbl>
+    <w:p>
+      <w:pPr>
         <w:spacing w:before="0" w:after="0" w:line="240" w:lineRule="auto"/>
       </w:pPr>
-    </w:p>
-    <w:p>
-      <w:pPr>
+      <w:r>
+        <w:rPr>
+          <w:color w:val="FF0000"/>
+          <w:sz w:val="40"/>
+          <w:szCs w:val="40"/>
+          <w:lang w:val="pt-PT"/>
+        </w:rPr>
+        <w:tab/>
+      </w:r>
+      <w:r>
+        <w:rPr>
+          <w:color w:val="FF0000"/>
+          <w:sz w:val="40"/>
+          <w:szCs w:val="40"/>
+          <w:lang w:val="pt-PT"/>
+        </w:rPr>
+        <w:tab/>
+      </w:r>
+      <w:r>
+        <w:rPr>
+          <w:color w:val="FF0000"/>
+          <w:sz w:val="40"/>
+          <w:szCs w:val="40"/>
+          <w:lang w:val="pt-PT"/>
+        </w:rPr>
+        <w:tab/>
+      </w:r>
+      <w:r>
+        <w:rPr>
+          <w:color w:val="FF0000"/>
+          <w:sz w:val="40"/>
+          <w:szCs w:val="40"/>
+          <w:lang w:val="pt-PT"/>
+        </w:rPr>
+        <w:tab/>
+      </w:r>
+      <w:r>
+        <w:t>T</w:t>
+      </w:r>
+      <w:r>
+        <w:t>AB</w:t>
+      </w:r>
+      <w:r>
+        <w:t xml:space="preserve"> </w:t>
+      </w:r>
+      <w:proofErr w:type="gramStart"/>
+      <w:r>
+        <w:t>1 :</w:t>
+      </w:r>
+      <w:proofErr w:type="gramEnd"/>
+      <w:r>
+        <w:t xml:space="preserve"> Caso de utilização XPTO</w:t>
+      </w:r>
+    </w:p>
+    <w:p>
+      <w:pPr>
+        <w:autoSpaceDE w:val="0"/>
+        <w:autoSpaceDN w:val="0"/>
+        <w:adjustRightInd w:val="0"/>
         <w:spacing w:before="0" w:after="0" w:line="240" w:lineRule="auto"/>
+        <w:ind w:left="1080"/>
+        <w:cnfStyle w:val="001000100000" w:firstRow="0" w:lastRow="0" w:firstColumn="1" w:lastColumn="0" w:oddVBand="0" w:evenVBand="0" w:oddHBand="1" w:evenHBand="0" w:firstRowFirstColumn="0" w:firstRowLastColumn="0" w:lastRowFirstColumn="0" w:lastRowLastColumn="0"/>
+        <w:rPr>
+          <w:color w:val="FF0000"/>
+          <w:sz w:val="40"/>
+          <w:szCs w:val="40"/>
+          <w:lang w:val="pt-PT"/>
+        </w:rPr>
       </w:pPr>
     </w:p>
     <w:p>
       <w:pPr>
         <w:spacing w:before="0" w:after="0" w:line="240" w:lineRule="auto"/>
       </w:pPr>
+    </w:p>
+    <w:p>
+      <w:pPr>
+        <w:spacing w:before="0" w:after="0" w:line="240" w:lineRule="auto"/>
+      </w:pPr>
+    </w:p>
+    <w:p>
+      <w:pPr>
+        <w:spacing w:before="0" w:after="0" w:line="240" w:lineRule="auto"/>
+      </w:pPr>
+    </w:p>
+    <w:p>
+      <w:pPr>
+        <w:spacing w:before="0" w:after="0" w:line="240" w:lineRule="auto"/>
+      </w:pPr>
+    </w:p>
+    <w:p>
+      <w:pPr>
+        <w:spacing w:before="0" w:after="0" w:line="240" w:lineRule="auto"/>
+      </w:pPr>
+    </w:p>
+    <w:p>
+      <w:pPr>
+        <w:spacing w:before="0" w:after="0" w:line="240" w:lineRule="auto"/>
+      </w:pPr>
+    </w:p>
+    <w:p>
+      <w:pPr>
+        <w:spacing w:before="0" w:after="0" w:line="240" w:lineRule="auto"/>
+      </w:pPr>
+    </w:p>
+    <w:p>
+      <w:pPr>
+        <w:spacing w:before="0" w:after="0" w:line="240" w:lineRule="auto"/>
+      </w:pPr>
+    </w:p>
+    <w:p>
+      <w:pPr>
+        <w:spacing w:before="0" w:after="0" w:line="240" w:lineRule="auto"/>
+      </w:pPr>
+    </w:p>
+    <w:p>
+      <w:pPr>
+        <w:spacing w:before="0" w:after="0" w:line="240" w:lineRule="auto"/>
+      </w:pPr>
+    </w:p>
+    <w:p>
+      <w:pPr>
+        <w:spacing w:before="0" w:after="0" w:line="240" w:lineRule="auto"/>
+      </w:pPr>
+    </w:p>
+    <w:p>
+      <w:pPr>
+        <w:spacing w:before="0" w:after="0" w:line="240" w:lineRule="auto"/>
+      </w:pPr>
+    </w:p>
+    <w:p>
+      <w:pPr>
+        <w:spacing w:before="0" w:after="0" w:line="240" w:lineRule="auto"/>
+      </w:pPr>
+    </w:p>
+    <w:p>
+      <w:pPr>
+        <w:spacing w:before="0" w:after="0" w:line="240" w:lineRule="auto"/>
+      </w:pPr>
+    </w:p>
+    <w:p>
+      <w:pPr>
+        <w:spacing w:before="0" w:after="0" w:line="240" w:lineRule="auto"/>
+      </w:pPr>
+    </w:p>
+    <w:p>
+      <w:pPr>
+        <w:spacing w:before="0" w:after="0" w:line="240" w:lineRule="auto"/>
+      </w:pPr>
+    </w:p>
+    <w:p>
+      <w:pPr>
+        <w:spacing w:before="0" w:after="0" w:line="240" w:lineRule="auto"/>
+      </w:pPr>
+    </w:p>
+    <w:p>
+      <w:pPr>
+        <w:spacing w:before="0" w:after="0" w:line="240" w:lineRule="auto"/>
+      </w:pPr>
+    </w:p>
+    <w:p>
+      <w:pPr>
+        <w:spacing w:before="0" w:after="0" w:line="240" w:lineRule="auto"/>
+      </w:pPr>
+    </w:p>
+    <w:p>
+      <w:pPr>
+        <w:spacing w:before="0" w:after="0" w:line="240" w:lineRule="auto"/>
+      </w:pPr>
+    </w:p>
+    <w:p>
+      <w:pPr>
+        <w:spacing w:before="0" w:after="0" w:line="240" w:lineRule="auto"/>
+      </w:pPr>
+    </w:p>
+    <w:p>
+      <w:pPr>
+        <w:spacing w:before="0" w:after="0" w:line="240" w:lineRule="auto"/>
+      </w:pPr>
+    </w:p>
+    <w:p>
+      <w:pPr>
+        <w:spacing w:before="0" w:after="0" w:line="240" w:lineRule="auto"/>
+      </w:pPr>
+    </w:p>
+    <w:p>
+      <w:pPr>
+        <w:spacing w:before="0" w:after="0" w:line="240" w:lineRule="auto"/>
+      </w:pPr>
+    </w:p>
+    <w:p>
+      <w:pPr>
+        <w:pStyle w:val="Heading2"/>
+        <w:rPr>
+          <w:rFonts w:ascii="Arial" w:hAnsi="Arial" w:cs="Arial"/>
+          <w:color w:val="000000"/>
+          <w:lang w:val="pt-PT"/>
+        </w:rPr>
+      </w:pPr>
+      <w:r>
+        <w:rPr>
+          <w:rFonts w:ascii="Arial" w:hAnsi="Arial" w:cs="Arial"/>
+          <w:color w:val="000000"/>
+          <w:lang w:val="pt-PT"/>
+        </w:rPr>
+        <w:lastRenderedPageBreak/>
+        <w:t xml:space="preserve">3 </w:t>
+      </w:r>
+      <w:proofErr w:type="spellStart"/>
+      <w:r>
+        <w:rPr>
+          <w:rFonts w:ascii="Arial" w:hAnsi="Arial" w:cs="Arial"/>
+          <w:color w:val="000000"/>
+          <w:lang w:val="pt-PT"/>
+        </w:rPr>
+        <w:t>Modelo</w:t>
+      </w:r>
+      <w:proofErr w:type="spellEnd"/>
+      <w:r>
+        <w:rPr>
+          <w:rFonts w:ascii="Arial" w:hAnsi="Arial" w:cs="Arial"/>
+          <w:color w:val="000000"/>
+          <w:lang w:val="pt-PT"/>
+        </w:rPr>
+        <w:t xml:space="preserve"> do Domínio</w:t>
+      </w:r>
+    </w:p>
+    <w:p>
+      <w:pPr>
+        <w:pStyle w:val="Heading2"/>
+        <w:rPr>
+          <w:rFonts w:ascii="Arial" w:hAnsi="Arial" w:cs="Arial"/>
+          <w:color w:val="000000"/>
+          <w:lang w:val="pt-PT"/>
+        </w:rPr>
+      </w:pPr>
+      <w:r>
+        <w:rPr>
+          <w:rFonts w:ascii="Arial" w:hAnsi="Arial" w:cs="Arial"/>
+          <w:color w:val="000000"/>
+          <w:lang w:val="pt-PT"/>
+        </w:rPr>
+        <w:t>3.1 Visão Geral</w:t>
+      </w:r>
+    </w:p>
+    <w:p>
+      <w:pPr>
+        <w:rPr>
+          <w:color w:val="FF7B0F" w:themeColor="accent2"/>
+          <w:lang w:val="pt-PT"/>
+        </w:rPr>
+      </w:pPr>
+      <w:r>
+        <w:rPr>
+          <w:lang w:val="pt-PT"/>
+        </w:rPr>
+        <w:t xml:space="preserve">O modelo de domínio mostra a estrutura principal do nosso sistema. </w:t>
+      </w:r>
+      <w:r>
+        <w:rPr>
+          <w:color w:val="FF7B0F" w:themeColor="accent2"/>
+          <w:lang w:val="pt-PT"/>
+        </w:rPr>
+        <w:t>±±±±±±±±±±±±§</w:t>
+      </w:r>
+      <w:bookmarkStart w:id="10" w:name="_GoBack"/>
+      <w:bookmarkEnd w:id="10"/>
     </w:p>
     <w:sectPr>
       <w:headerReference w:type="default" r:id="rId14"/>
@@ -5273,12 +6191,6 @@
               <w:lang w:val="pt-BR"/>
             </w:rPr>
           </w:pPr>
-          <w:r>
-            <w:rPr>
-              <w:lang w:val="pt-BR"/>
-            </w:rPr>
-            <w:t>(</w:t>
-          </w:r>
           <w:sdt>
             <w:sdtPr>
               <w:rPr>
@@ -5332,6 +6244,11 @@
                   <w:lang w:val="pt-PT"/>
                 </w:rPr>
                 <w:br/>
+              </w:r>
+              <w:r>
+                <w:rPr>
+                  <w:lang w:val="pt-PT"/>
+                </w:rPr>
                 <w:t xml:space="preserve">Projeto de Sistemas de Informação </w:t>
               </w:r>
               <w:r>
@@ -7752,6 +8669,331 @@
       <w:contextualSpacing/>
     </w:pPr>
   </w:style>
+  <w:style w:type="table" w:styleId="LightShading-Accent4">
+    <w:name w:val="Light Shading Accent 4"/>
+    <w:basedOn w:val="TableNormal"/>
+    <w:uiPriority w:val="60"/>
+    <w:rsid w:val="005F3905"/>
+    <w:pPr>
+      <w:spacing w:after="0" w:line="240" w:lineRule="auto"/>
+    </w:pPr>
+    <w:rPr>
+      <w:color w:val="424242" w:themeColor="accent4" w:themeShade="BF"/>
+    </w:rPr>
+    <w:tblPr>
+      <w:tblStyleRowBandSize w:val="1"/>
+      <w:tblStyleColBandSize w:val="1"/>
+      <w:tblInd w:w="0" w:type="dxa"/>
+      <w:tblBorders>
+        <w:top w:val="single" w:sz="8" w:space="0" w:color="595959" w:themeColor="accent4"/>
+        <w:bottom w:val="single" w:sz="8" w:space="0" w:color="595959" w:themeColor="accent4"/>
+      </w:tblBorders>
+      <w:tblCellMar>
+        <w:top w:w="0" w:type="dxa"/>
+        <w:left w:w="108" w:type="dxa"/>
+        <w:bottom w:w="0" w:type="dxa"/>
+        <w:right w:w="108" w:type="dxa"/>
+      </w:tblCellMar>
+    </w:tblPr>
+    <w:tblStylePr w:type="firstRow">
+      <w:pPr>
+        <w:spacing w:before="0" w:after="0" w:line="240" w:lineRule="auto"/>
+      </w:pPr>
+      <w:rPr>
+        <w:b/>
+        <w:bCs/>
+      </w:rPr>
+      <w:tblPr/>
+      <w:tcPr>
+        <w:tcBorders>
+          <w:top w:val="single" w:sz="8" w:space="0" w:color="595959" w:themeColor="accent4"/>
+          <w:left w:val="nil"/>
+          <w:bottom w:val="single" w:sz="8" w:space="0" w:color="595959" w:themeColor="accent4"/>
+          <w:right w:val="nil"/>
+          <w:insideH w:val="nil"/>
+          <w:insideV w:val="nil"/>
+        </w:tcBorders>
+      </w:tcPr>
+    </w:tblStylePr>
+    <w:tblStylePr w:type="lastRow">
+      <w:pPr>
+        <w:spacing w:before="0" w:after="0" w:line="240" w:lineRule="auto"/>
+      </w:pPr>
+      <w:rPr>
+        <w:b/>
+        <w:bCs/>
+      </w:rPr>
+      <w:tblPr/>
+      <w:tcPr>
+        <w:tcBorders>
+          <w:top w:val="single" w:sz="8" w:space="0" w:color="595959" w:themeColor="accent4"/>
+          <w:left w:val="nil"/>
+          <w:bottom w:val="single" w:sz="8" w:space="0" w:color="595959" w:themeColor="accent4"/>
+          <w:right w:val="nil"/>
+          <w:insideH w:val="nil"/>
+          <w:insideV w:val="nil"/>
+        </w:tcBorders>
+      </w:tcPr>
+    </w:tblStylePr>
+    <w:tblStylePr w:type="firstCol">
+      <w:rPr>
+        <w:b/>
+        <w:bCs/>
+      </w:rPr>
+    </w:tblStylePr>
+    <w:tblStylePr w:type="lastCol">
+      <w:rPr>
+        <w:b/>
+        <w:bCs/>
+      </w:rPr>
+    </w:tblStylePr>
+    <w:tblStylePr w:type="band1Vert">
+      <w:tblPr/>
+      <w:tcPr>
+        <w:tcBorders>
+          <w:left w:val="nil"/>
+          <w:right w:val="nil"/>
+          <w:insideH w:val="nil"/>
+          <w:insideV w:val="nil"/>
+        </w:tcBorders>
+        <w:shd w:val="clear" w:color="auto" w:fill="D5D5D5" w:themeFill="accent4" w:themeFillTint="3F"/>
+      </w:tcPr>
+    </w:tblStylePr>
+    <w:tblStylePr w:type="band1Horz">
+      <w:tblPr/>
+      <w:tcPr>
+        <w:tcBorders>
+          <w:left w:val="nil"/>
+          <w:right w:val="nil"/>
+          <w:insideH w:val="nil"/>
+          <w:insideV w:val="nil"/>
+        </w:tcBorders>
+        <w:shd w:val="clear" w:color="auto" w:fill="D5D5D5" w:themeFill="accent4" w:themeFillTint="3F"/>
+      </w:tcPr>
+    </w:tblStylePr>
+  </w:style>
+  <w:style w:type="table" w:styleId="LightList-Accent4">
+    <w:name w:val="Light List Accent 4"/>
+    <w:basedOn w:val="TableNormal"/>
+    <w:uiPriority w:val="61"/>
+    <w:rsid w:val="005F3905"/>
+    <w:pPr>
+      <w:spacing w:after="0" w:line="240" w:lineRule="auto"/>
+    </w:pPr>
+    <w:tblPr>
+      <w:tblStyleRowBandSize w:val="1"/>
+      <w:tblStyleColBandSize w:val="1"/>
+      <w:tblInd w:w="0" w:type="dxa"/>
+      <w:tblBorders>
+        <w:top w:val="single" w:sz="8" w:space="0" w:color="595959" w:themeColor="accent4"/>
+        <w:left w:val="single" w:sz="8" w:space="0" w:color="595959" w:themeColor="accent4"/>
+        <w:bottom w:val="single" w:sz="8" w:space="0" w:color="595959" w:themeColor="accent4"/>
+        <w:right w:val="single" w:sz="8" w:space="0" w:color="595959" w:themeColor="accent4"/>
+      </w:tblBorders>
+      <w:tblCellMar>
+        <w:top w:w="0" w:type="dxa"/>
+        <w:left w:w="108" w:type="dxa"/>
+        <w:bottom w:w="0" w:type="dxa"/>
+        <w:right w:w="108" w:type="dxa"/>
+      </w:tblCellMar>
+    </w:tblPr>
+    <w:tblStylePr w:type="firstRow">
+      <w:pPr>
+        <w:spacing w:before="0" w:after="0" w:line="240" w:lineRule="auto"/>
+      </w:pPr>
+      <w:rPr>
+        <w:b/>
+        <w:bCs/>
+        <w:color w:val="FFFFFF" w:themeColor="background1"/>
+      </w:rPr>
+      <w:tblPr/>
+      <w:tcPr>
+        <w:shd w:val="clear" w:color="auto" w:fill="595959" w:themeFill="accent4"/>
+      </w:tcPr>
+    </w:tblStylePr>
+    <w:tblStylePr w:type="lastRow">
+      <w:pPr>
+        <w:spacing w:before="0" w:after="0" w:line="240" w:lineRule="auto"/>
+      </w:pPr>
+      <w:rPr>
+        <w:b/>
+        <w:bCs/>
+      </w:rPr>
+      <w:tblPr/>
+      <w:tcPr>
+        <w:tcBorders>
+          <w:top w:val="double" w:sz="6" w:space="0" w:color="595959" w:themeColor="accent4"/>
+          <w:left w:val="single" w:sz="8" w:space="0" w:color="595959" w:themeColor="accent4"/>
+          <w:bottom w:val="single" w:sz="8" w:space="0" w:color="595959" w:themeColor="accent4"/>
+          <w:right w:val="single" w:sz="8" w:space="0" w:color="595959" w:themeColor="accent4"/>
+        </w:tcBorders>
+      </w:tcPr>
+    </w:tblStylePr>
+    <w:tblStylePr w:type="firstCol">
+      <w:rPr>
+        <w:b/>
+        <w:bCs/>
+      </w:rPr>
+    </w:tblStylePr>
+    <w:tblStylePr w:type="lastCol">
+      <w:rPr>
+        <w:b/>
+        <w:bCs/>
+      </w:rPr>
+    </w:tblStylePr>
+    <w:tblStylePr w:type="band1Vert">
+      <w:tblPr/>
+      <w:tcPr>
+        <w:tcBorders>
+          <w:top w:val="single" w:sz="8" w:space="0" w:color="595959" w:themeColor="accent4"/>
+          <w:left w:val="single" w:sz="8" w:space="0" w:color="595959" w:themeColor="accent4"/>
+          <w:bottom w:val="single" w:sz="8" w:space="0" w:color="595959" w:themeColor="accent4"/>
+          <w:right w:val="single" w:sz="8" w:space="0" w:color="595959" w:themeColor="accent4"/>
+        </w:tcBorders>
+      </w:tcPr>
+    </w:tblStylePr>
+    <w:tblStylePr w:type="band1Horz">
+      <w:tblPr/>
+      <w:tcPr>
+        <w:tcBorders>
+          <w:top w:val="single" w:sz="8" w:space="0" w:color="595959" w:themeColor="accent4"/>
+          <w:left w:val="single" w:sz="8" w:space="0" w:color="595959" w:themeColor="accent4"/>
+          <w:bottom w:val="single" w:sz="8" w:space="0" w:color="595959" w:themeColor="accent4"/>
+          <w:right w:val="single" w:sz="8" w:space="0" w:color="595959" w:themeColor="accent4"/>
+        </w:tcBorders>
+      </w:tcPr>
+    </w:tblStylePr>
+  </w:style>
+  <w:style w:type="table" w:styleId="LightGrid-Accent4">
+    <w:name w:val="Light Grid Accent 4"/>
+    <w:basedOn w:val="TableNormal"/>
+    <w:uiPriority w:val="62"/>
+    <w:rsid w:val="005F3905"/>
+    <w:pPr>
+      <w:spacing w:after="0" w:line="240" w:lineRule="auto"/>
+    </w:pPr>
+    <w:tblPr>
+      <w:tblStyleRowBandSize w:val="1"/>
+      <w:tblStyleColBandSize w:val="1"/>
+      <w:tblInd w:w="0" w:type="dxa"/>
+      <w:tblBorders>
+        <w:top w:val="single" w:sz="8" w:space="0" w:color="595959" w:themeColor="accent4"/>
+        <w:left w:val="single" w:sz="8" w:space="0" w:color="595959" w:themeColor="accent4"/>
+        <w:bottom w:val="single" w:sz="8" w:space="0" w:color="595959" w:themeColor="accent4"/>
+        <w:right w:val="single" w:sz="8" w:space="0" w:color="595959" w:themeColor="accent4"/>
+        <w:insideH w:val="single" w:sz="8" w:space="0" w:color="595959" w:themeColor="accent4"/>
+        <w:insideV w:val="single" w:sz="8" w:space="0" w:color="595959" w:themeColor="accent4"/>
+      </w:tblBorders>
+      <w:tblCellMar>
+        <w:top w:w="0" w:type="dxa"/>
+        <w:left w:w="108" w:type="dxa"/>
+        <w:bottom w:w="0" w:type="dxa"/>
+        <w:right w:w="108" w:type="dxa"/>
+      </w:tblCellMar>
+    </w:tblPr>
+    <w:tblStylePr w:type="firstRow">
+      <w:pPr>
+        <w:spacing w:before="0" w:after="0" w:line="240" w:lineRule="auto"/>
+      </w:pPr>
+      <w:rPr>
+        <w:rFonts w:asciiTheme="majorHAnsi" w:eastAsiaTheme="majorEastAsia" w:hAnsiTheme="majorHAnsi" w:cstheme="majorBidi"/>
+        <w:b/>
+        <w:bCs/>
+      </w:rPr>
+      <w:tblPr/>
+      <w:tcPr>
+        <w:tcBorders>
+          <w:top w:val="single" w:sz="8" w:space="0" w:color="595959" w:themeColor="accent4"/>
+          <w:left w:val="single" w:sz="8" w:space="0" w:color="595959" w:themeColor="accent4"/>
+          <w:bottom w:val="single" w:sz="18" w:space="0" w:color="595959" w:themeColor="accent4"/>
+          <w:right w:val="single" w:sz="8" w:space="0" w:color="595959" w:themeColor="accent4"/>
+          <w:insideH w:val="nil"/>
+          <w:insideV w:val="single" w:sz="8" w:space="0" w:color="595959" w:themeColor="accent4"/>
+        </w:tcBorders>
+      </w:tcPr>
+    </w:tblStylePr>
+    <w:tblStylePr w:type="lastRow">
+      <w:pPr>
+        <w:spacing w:before="0" w:after="0" w:line="240" w:lineRule="auto"/>
+      </w:pPr>
+      <w:rPr>
+        <w:rFonts w:asciiTheme="majorHAnsi" w:eastAsiaTheme="majorEastAsia" w:hAnsiTheme="majorHAnsi" w:cstheme="majorBidi"/>
+        <w:b/>
+        <w:bCs/>
+      </w:rPr>
+      <w:tblPr/>
+      <w:tcPr>
+        <w:tcBorders>
+          <w:top w:val="double" w:sz="6" w:space="0" w:color="595959" w:themeColor="accent4"/>
+          <w:left w:val="single" w:sz="8" w:space="0" w:color="595959" w:themeColor="accent4"/>
+          <w:bottom w:val="single" w:sz="8" w:space="0" w:color="595959" w:themeColor="accent4"/>
+          <w:right w:val="single" w:sz="8" w:space="0" w:color="595959" w:themeColor="accent4"/>
+          <w:insideH w:val="nil"/>
+          <w:insideV w:val="single" w:sz="8" w:space="0" w:color="595959" w:themeColor="accent4"/>
+        </w:tcBorders>
+      </w:tcPr>
+    </w:tblStylePr>
+    <w:tblStylePr w:type="firstCol">
+      <w:rPr>
+        <w:rFonts w:asciiTheme="majorHAnsi" w:eastAsiaTheme="majorEastAsia" w:hAnsiTheme="majorHAnsi" w:cstheme="majorBidi"/>
+        <w:b/>
+        <w:bCs/>
+      </w:rPr>
+    </w:tblStylePr>
+    <w:tblStylePr w:type="lastCol">
+      <w:rPr>
+        <w:rFonts w:asciiTheme="majorHAnsi" w:eastAsiaTheme="majorEastAsia" w:hAnsiTheme="majorHAnsi" w:cstheme="majorBidi"/>
+        <w:b/>
+        <w:bCs/>
+      </w:rPr>
+      <w:tblPr/>
+      <w:tcPr>
+        <w:tcBorders>
+          <w:top w:val="single" w:sz="8" w:space="0" w:color="595959" w:themeColor="accent4"/>
+          <w:left w:val="single" w:sz="8" w:space="0" w:color="595959" w:themeColor="accent4"/>
+          <w:bottom w:val="single" w:sz="8" w:space="0" w:color="595959" w:themeColor="accent4"/>
+          <w:right w:val="single" w:sz="8" w:space="0" w:color="595959" w:themeColor="accent4"/>
+        </w:tcBorders>
+      </w:tcPr>
+    </w:tblStylePr>
+    <w:tblStylePr w:type="band1Vert">
+      <w:tblPr/>
+      <w:tcPr>
+        <w:tcBorders>
+          <w:top w:val="single" w:sz="8" w:space="0" w:color="595959" w:themeColor="accent4"/>
+          <w:left w:val="single" w:sz="8" w:space="0" w:color="595959" w:themeColor="accent4"/>
+          <w:bottom w:val="single" w:sz="8" w:space="0" w:color="595959" w:themeColor="accent4"/>
+          <w:right w:val="single" w:sz="8" w:space="0" w:color="595959" w:themeColor="accent4"/>
+        </w:tcBorders>
+        <w:shd w:val="clear" w:color="auto" w:fill="D5D5D5" w:themeFill="accent4" w:themeFillTint="3F"/>
+      </w:tcPr>
+    </w:tblStylePr>
+    <w:tblStylePr w:type="band1Horz">
+      <w:tblPr/>
+      <w:tcPr>
+        <w:tcBorders>
+          <w:top w:val="single" w:sz="8" w:space="0" w:color="595959" w:themeColor="accent4"/>
+          <w:left w:val="single" w:sz="8" w:space="0" w:color="595959" w:themeColor="accent4"/>
+          <w:bottom w:val="single" w:sz="8" w:space="0" w:color="595959" w:themeColor="accent4"/>
+          <w:right w:val="single" w:sz="8" w:space="0" w:color="595959" w:themeColor="accent4"/>
+          <w:insideV w:val="single" w:sz="8" w:space="0" w:color="595959" w:themeColor="accent4"/>
+        </w:tcBorders>
+        <w:shd w:val="clear" w:color="auto" w:fill="D5D5D5" w:themeFill="accent4" w:themeFillTint="3F"/>
+      </w:tcPr>
+    </w:tblStylePr>
+    <w:tblStylePr w:type="band2Horz">
+      <w:tblPr/>
+      <w:tcPr>
+        <w:tcBorders>
+          <w:top w:val="single" w:sz="8" w:space="0" w:color="595959" w:themeColor="accent4"/>
+          <w:left w:val="single" w:sz="8" w:space="0" w:color="595959" w:themeColor="accent4"/>
+          <w:bottom w:val="single" w:sz="8" w:space="0" w:color="595959" w:themeColor="accent4"/>
+          <w:right w:val="single" w:sz="8" w:space="0" w:color="595959" w:themeColor="accent4"/>
+          <w:insideV w:val="single" w:sz="8" w:space="0" w:color="595959" w:themeColor="accent4"/>
+        </w:tcBorders>
+      </w:tcPr>
+    </w:tblStylePr>
+  </w:style>
 </w:styles>
 </file>
 
@@ -8770,6 +10012,331 @@
       <w:ind w:left="720"/>
       <w:contextualSpacing/>
     </w:pPr>
+  </w:style>
+  <w:style w:type="table" w:styleId="LightShading-Accent4">
+    <w:name w:val="Light Shading Accent 4"/>
+    <w:basedOn w:val="TableNormal"/>
+    <w:uiPriority w:val="60"/>
+    <w:rsid w:val="005F3905"/>
+    <w:pPr>
+      <w:spacing w:after="0" w:line="240" w:lineRule="auto"/>
+    </w:pPr>
+    <w:rPr>
+      <w:color w:val="424242" w:themeColor="accent4" w:themeShade="BF"/>
+    </w:rPr>
+    <w:tblPr>
+      <w:tblStyleRowBandSize w:val="1"/>
+      <w:tblStyleColBandSize w:val="1"/>
+      <w:tblInd w:w="0" w:type="dxa"/>
+      <w:tblBorders>
+        <w:top w:val="single" w:sz="8" w:space="0" w:color="595959" w:themeColor="accent4"/>
+        <w:bottom w:val="single" w:sz="8" w:space="0" w:color="595959" w:themeColor="accent4"/>
+      </w:tblBorders>
+      <w:tblCellMar>
+        <w:top w:w="0" w:type="dxa"/>
+        <w:left w:w="108" w:type="dxa"/>
+        <w:bottom w:w="0" w:type="dxa"/>
+        <w:right w:w="108" w:type="dxa"/>
+      </w:tblCellMar>
+    </w:tblPr>
+    <w:tblStylePr w:type="firstRow">
+      <w:pPr>
+        <w:spacing w:before="0" w:after="0" w:line="240" w:lineRule="auto"/>
+      </w:pPr>
+      <w:rPr>
+        <w:b/>
+        <w:bCs/>
+      </w:rPr>
+      <w:tblPr/>
+      <w:tcPr>
+        <w:tcBorders>
+          <w:top w:val="single" w:sz="8" w:space="0" w:color="595959" w:themeColor="accent4"/>
+          <w:left w:val="nil"/>
+          <w:bottom w:val="single" w:sz="8" w:space="0" w:color="595959" w:themeColor="accent4"/>
+          <w:right w:val="nil"/>
+          <w:insideH w:val="nil"/>
+          <w:insideV w:val="nil"/>
+        </w:tcBorders>
+      </w:tcPr>
+    </w:tblStylePr>
+    <w:tblStylePr w:type="lastRow">
+      <w:pPr>
+        <w:spacing w:before="0" w:after="0" w:line="240" w:lineRule="auto"/>
+      </w:pPr>
+      <w:rPr>
+        <w:b/>
+        <w:bCs/>
+      </w:rPr>
+      <w:tblPr/>
+      <w:tcPr>
+        <w:tcBorders>
+          <w:top w:val="single" w:sz="8" w:space="0" w:color="595959" w:themeColor="accent4"/>
+          <w:left w:val="nil"/>
+          <w:bottom w:val="single" w:sz="8" w:space="0" w:color="595959" w:themeColor="accent4"/>
+          <w:right w:val="nil"/>
+          <w:insideH w:val="nil"/>
+          <w:insideV w:val="nil"/>
+        </w:tcBorders>
+      </w:tcPr>
+    </w:tblStylePr>
+    <w:tblStylePr w:type="firstCol">
+      <w:rPr>
+        <w:b/>
+        <w:bCs/>
+      </w:rPr>
+    </w:tblStylePr>
+    <w:tblStylePr w:type="lastCol">
+      <w:rPr>
+        <w:b/>
+        <w:bCs/>
+      </w:rPr>
+    </w:tblStylePr>
+    <w:tblStylePr w:type="band1Vert">
+      <w:tblPr/>
+      <w:tcPr>
+        <w:tcBorders>
+          <w:left w:val="nil"/>
+          <w:right w:val="nil"/>
+          <w:insideH w:val="nil"/>
+          <w:insideV w:val="nil"/>
+        </w:tcBorders>
+        <w:shd w:val="clear" w:color="auto" w:fill="D5D5D5" w:themeFill="accent4" w:themeFillTint="3F"/>
+      </w:tcPr>
+    </w:tblStylePr>
+    <w:tblStylePr w:type="band1Horz">
+      <w:tblPr/>
+      <w:tcPr>
+        <w:tcBorders>
+          <w:left w:val="nil"/>
+          <w:right w:val="nil"/>
+          <w:insideH w:val="nil"/>
+          <w:insideV w:val="nil"/>
+        </w:tcBorders>
+        <w:shd w:val="clear" w:color="auto" w:fill="D5D5D5" w:themeFill="accent4" w:themeFillTint="3F"/>
+      </w:tcPr>
+    </w:tblStylePr>
+  </w:style>
+  <w:style w:type="table" w:styleId="LightList-Accent4">
+    <w:name w:val="Light List Accent 4"/>
+    <w:basedOn w:val="TableNormal"/>
+    <w:uiPriority w:val="61"/>
+    <w:rsid w:val="005F3905"/>
+    <w:pPr>
+      <w:spacing w:after="0" w:line="240" w:lineRule="auto"/>
+    </w:pPr>
+    <w:tblPr>
+      <w:tblStyleRowBandSize w:val="1"/>
+      <w:tblStyleColBandSize w:val="1"/>
+      <w:tblInd w:w="0" w:type="dxa"/>
+      <w:tblBorders>
+        <w:top w:val="single" w:sz="8" w:space="0" w:color="595959" w:themeColor="accent4"/>
+        <w:left w:val="single" w:sz="8" w:space="0" w:color="595959" w:themeColor="accent4"/>
+        <w:bottom w:val="single" w:sz="8" w:space="0" w:color="595959" w:themeColor="accent4"/>
+        <w:right w:val="single" w:sz="8" w:space="0" w:color="595959" w:themeColor="accent4"/>
+      </w:tblBorders>
+      <w:tblCellMar>
+        <w:top w:w="0" w:type="dxa"/>
+        <w:left w:w="108" w:type="dxa"/>
+        <w:bottom w:w="0" w:type="dxa"/>
+        <w:right w:w="108" w:type="dxa"/>
+      </w:tblCellMar>
+    </w:tblPr>
+    <w:tblStylePr w:type="firstRow">
+      <w:pPr>
+        <w:spacing w:before="0" w:after="0" w:line="240" w:lineRule="auto"/>
+      </w:pPr>
+      <w:rPr>
+        <w:b/>
+        <w:bCs/>
+        <w:color w:val="FFFFFF" w:themeColor="background1"/>
+      </w:rPr>
+      <w:tblPr/>
+      <w:tcPr>
+        <w:shd w:val="clear" w:color="auto" w:fill="595959" w:themeFill="accent4"/>
+      </w:tcPr>
+    </w:tblStylePr>
+    <w:tblStylePr w:type="lastRow">
+      <w:pPr>
+        <w:spacing w:before="0" w:after="0" w:line="240" w:lineRule="auto"/>
+      </w:pPr>
+      <w:rPr>
+        <w:b/>
+        <w:bCs/>
+      </w:rPr>
+      <w:tblPr/>
+      <w:tcPr>
+        <w:tcBorders>
+          <w:top w:val="double" w:sz="6" w:space="0" w:color="595959" w:themeColor="accent4"/>
+          <w:left w:val="single" w:sz="8" w:space="0" w:color="595959" w:themeColor="accent4"/>
+          <w:bottom w:val="single" w:sz="8" w:space="0" w:color="595959" w:themeColor="accent4"/>
+          <w:right w:val="single" w:sz="8" w:space="0" w:color="595959" w:themeColor="accent4"/>
+        </w:tcBorders>
+      </w:tcPr>
+    </w:tblStylePr>
+    <w:tblStylePr w:type="firstCol">
+      <w:rPr>
+        <w:b/>
+        <w:bCs/>
+      </w:rPr>
+    </w:tblStylePr>
+    <w:tblStylePr w:type="lastCol">
+      <w:rPr>
+        <w:b/>
+        <w:bCs/>
+      </w:rPr>
+    </w:tblStylePr>
+    <w:tblStylePr w:type="band1Vert">
+      <w:tblPr/>
+      <w:tcPr>
+        <w:tcBorders>
+          <w:top w:val="single" w:sz="8" w:space="0" w:color="595959" w:themeColor="accent4"/>
+          <w:left w:val="single" w:sz="8" w:space="0" w:color="595959" w:themeColor="accent4"/>
+          <w:bottom w:val="single" w:sz="8" w:space="0" w:color="595959" w:themeColor="accent4"/>
+          <w:right w:val="single" w:sz="8" w:space="0" w:color="595959" w:themeColor="accent4"/>
+        </w:tcBorders>
+      </w:tcPr>
+    </w:tblStylePr>
+    <w:tblStylePr w:type="band1Horz">
+      <w:tblPr/>
+      <w:tcPr>
+        <w:tcBorders>
+          <w:top w:val="single" w:sz="8" w:space="0" w:color="595959" w:themeColor="accent4"/>
+          <w:left w:val="single" w:sz="8" w:space="0" w:color="595959" w:themeColor="accent4"/>
+          <w:bottom w:val="single" w:sz="8" w:space="0" w:color="595959" w:themeColor="accent4"/>
+          <w:right w:val="single" w:sz="8" w:space="0" w:color="595959" w:themeColor="accent4"/>
+        </w:tcBorders>
+      </w:tcPr>
+    </w:tblStylePr>
+  </w:style>
+  <w:style w:type="table" w:styleId="LightGrid-Accent4">
+    <w:name w:val="Light Grid Accent 4"/>
+    <w:basedOn w:val="TableNormal"/>
+    <w:uiPriority w:val="62"/>
+    <w:rsid w:val="005F3905"/>
+    <w:pPr>
+      <w:spacing w:after="0" w:line="240" w:lineRule="auto"/>
+    </w:pPr>
+    <w:tblPr>
+      <w:tblStyleRowBandSize w:val="1"/>
+      <w:tblStyleColBandSize w:val="1"/>
+      <w:tblInd w:w="0" w:type="dxa"/>
+      <w:tblBorders>
+        <w:top w:val="single" w:sz="8" w:space="0" w:color="595959" w:themeColor="accent4"/>
+        <w:left w:val="single" w:sz="8" w:space="0" w:color="595959" w:themeColor="accent4"/>
+        <w:bottom w:val="single" w:sz="8" w:space="0" w:color="595959" w:themeColor="accent4"/>
+        <w:right w:val="single" w:sz="8" w:space="0" w:color="595959" w:themeColor="accent4"/>
+        <w:insideH w:val="single" w:sz="8" w:space="0" w:color="595959" w:themeColor="accent4"/>
+        <w:insideV w:val="single" w:sz="8" w:space="0" w:color="595959" w:themeColor="accent4"/>
+      </w:tblBorders>
+      <w:tblCellMar>
+        <w:top w:w="0" w:type="dxa"/>
+        <w:left w:w="108" w:type="dxa"/>
+        <w:bottom w:w="0" w:type="dxa"/>
+        <w:right w:w="108" w:type="dxa"/>
+      </w:tblCellMar>
+    </w:tblPr>
+    <w:tblStylePr w:type="firstRow">
+      <w:pPr>
+        <w:spacing w:before="0" w:after="0" w:line="240" w:lineRule="auto"/>
+      </w:pPr>
+      <w:rPr>
+        <w:rFonts w:asciiTheme="majorHAnsi" w:eastAsiaTheme="majorEastAsia" w:hAnsiTheme="majorHAnsi" w:cstheme="majorBidi"/>
+        <w:b/>
+        <w:bCs/>
+      </w:rPr>
+      <w:tblPr/>
+      <w:tcPr>
+        <w:tcBorders>
+          <w:top w:val="single" w:sz="8" w:space="0" w:color="595959" w:themeColor="accent4"/>
+          <w:left w:val="single" w:sz="8" w:space="0" w:color="595959" w:themeColor="accent4"/>
+          <w:bottom w:val="single" w:sz="18" w:space="0" w:color="595959" w:themeColor="accent4"/>
+          <w:right w:val="single" w:sz="8" w:space="0" w:color="595959" w:themeColor="accent4"/>
+          <w:insideH w:val="nil"/>
+          <w:insideV w:val="single" w:sz="8" w:space="0" w:color="595959" w:themeColor="accent4"/>
+        </w:tcBorders>
+      </w:tcPr>
+    </w:tblStylePr>
+    <w:tblStylePr w:type="lastRow">
+      <w:pPr>
+        <w:spacing w:before="0" w:after="0" w:line="240" w:lineRule="auto"/>
+      </w:pPr>
+      <w:rPr>
+        <w:rFonts w:asciiTheme="majorHAnsi" w:eastAsiaTheme="majorEastAsia" w:hAnsiTheme="majorHAnsi" w:cstheme="majorBidi"/>
+        <w:b/>
+        <w:bCs/>
+      </w:rPr>
+      <w:tblPr/>
+      <w:tcPr>
+        <w:tcBorders>
+          <w:top w:val="double" w:sz="6" w:space="0" w:color="595959" w:themeColor="accent4"/>
+          <w:left w:val="single" w:sz="8" w:space="0" w:color="595959" w:themeColor="accent4"/>
+          <w:bottom w:val="single" w:sz="8" w:space="0" w:color="595959" w:themeColor="accent4"/>
+          <w:right w:val="single" w:sz="8" w:space="0" w:color="595959" w:themeColor="accent4"/>
+          <w:insideH w:val="nil"/>
+          <w:insideV w:val="single" w:sz="8" w:space="0" w:color="595959" w:themeColor="accent4"/>
+        </w:tcBorders>
+      </w:tcPr>
+    </w:tblStylePr>
+    <w:tblStylePr w:type="firstCol">
+      <w:rPr>
+        <w:rFonts w:asciiTheme="majorHAnsi" w:eastAsiaTheme="majorEastAsia" w:hAnsiTheme="majorHAnsi" w:cstheme="majorBidi"/>
+        <w:b/>
+        <w:bCs/>
+      </w:rPr>
+    </w:tblStylePr>
+    <w:tblStylePr w:type="lastCol">
+      <w:rPr>
+        <w:rFonts w:asciiTheme="majorHAnsi" w:eastAsiaTheme="majorEastAsia" w:hAnsiTheme="majorHAnsi" w:cstheme="majorBidi"/>
+        <w:b/>
+        <w:bCs/>
+      </w:rPr>
+      <w:tblPr/>
+      <w:tcPr>
+        <w:tcBorders>
+          <w:top w:val="single" w:sz="8" w:space="0" w:color="595959" w:themeColor="accent4"/>
+          <w:left w:val="single" w:sz="8" w:space="0" w:color="595959" w:themeColor="accent4"/>
+          <w:bottom w:val="single" w:sz="8" w:space="0" w:color="595959" w:themeColor="accent4"/>
+          <w:right w:val="single" w:sz="8" w:space="0" w:color="595959" w:themeColor="accent4"/>
+        </w:tcBorders>
+      </w:tcPr>
+    </w:tblStylePr>
+    <w:tblStylePr w:type="band1Vert">
+      <w:tblPr/>
+      <w:tcPr>
+        <w:tcBorders>
+          <w:top w:val="single" w:sz="8" w:space="0" w:color="595959" w:themeColor="accent4"/>
+          <w:left w:val="single" w:sz="8" w:space="0" w:color="595959" w:themeColor="accent4"/>
+          <w:bottom w:val="single" w:sz="8" w:space="0" w:color="595959" w:themeColor="accent4"/>
+          <w:right w:val="single" w:sz="8" w:space="0" w:color="595959" w:themeColor="accent4"/>
+        </w:tcBorders>
+        <w:shd w:val="clear" w:color="auto" w:fill="D5D5D5" w:themeFill="accent4" w:themeFillTint="3F"/>
+      </w:tcPr>
+    </w:tblStylePr>
+    <w:tblStylePr w:type="band1Horz">
+      <w:tblPr/>
+      <w:tcPr>
+        <w:tcBorders>
+          <w:top w:val="single" w:sz="8" w:space="0" w:color="595959" w:themeColor="accent4"/>
+          <w:left w:val="single" w:sz="8" w:space="0" w:color="595959" w:themeColor="accent4"/>
+          <w:bottom w:val="single" w:sz="8" w:space="0" w:color="595959" w:themeColor="accent4"/>
+          <w:right w:val="single" w:sz="8" w:space="0" w:color="595959" w:themeColor="accent4"/>
+          <w:insideV w:val="single" w:sz="8" w:space="0" w:color="595959" w:themeColor="accent4"/>
+        </w:tcBorders>
+        <w:shd w:val="clear" w:color="auto" w:fill="D5D5D5" w:themeFill="accent4" w:themeFillTint="3F"/>
+      </w:tcPr>
+    </w:tblStylePr>
+    <w:tblStylePr w:type="band2Horz">
+      <w:tblPr/>
+      <w:tcPr>
+        <w:tcBorders>
+          <w:top w:val="single" w:sz="8" w:space="0" w:color="595959" w:themeColor="accent4"/>
+          <w:left w:val="single" w:sz="8" w:space="0" w:color="595959" w:themeColor="accent4"/>
+          <w:bottom w:val="single" w:sz="8" w:space="0" w:color="595959" w:themeColor="accent4"/>
+          <w:right w:val="single" w:sz="8" w:space="0" w:color="595959" w:themeColor="accent4"/>
+          <w:insideV w:val="single" w:sz="8" w:space="0" w:color="595959" w:themeColor="accent4"/>
+        </w:tcBorders>
+      </w:tcPr>
+    </w:tblStylePr>
   </w:style>
 </w:styles>
 </file>
@@ -9021,7 +10588,7 @@
 </file>
 
 <file path=customXml/itemProps2.xml><?xml version="1.0" encoding="utf-8"?>
-<ds:datastoreItem xmlns:ds="http://schemas.openxmlformats.org/officeDocument/2006/customXml" ds:itemID="{9719B0B2-7B83-E747-973F-EDA0B7F08E13}">
+<ds:datastoreItem xmlns:ds="http://schemas.openxmlformats.org/officeDocument/2006/customXml" ds:itemID="{39D7C476-5BAC-DD4E-AFD7-21592E861AD5}">
   <ds:schemaRefs>
     <ds:schemaRef ds:uri="http://schemas.openxmlformats.org/officeDocument/2006/bibliography"/>
   </ds:schemaRefs>

</xml_diff>

<commit_message>
Changes to the doc AnaliseDoSistema(emconstrucao).docx added backoffice data
</commit_message>
<xml_diff>
--- a/AnaliseDoSistema(emconstrucao).docx
+++ b/AnaliseDoSistema(emconstrucao).docx
@@ -3560,7 +3560,10 @@
         <w:spacing w:before="0" w:after="0" w:line="240" w:lineRule="auto"/>
       </w:pPr>
       <w:r>
-        <w:t xml:space="preserve">FIG.1 - </w:t>
+        <w:t>Fig</w:t>
+      </w:r>
+      <w:r>
+        <w:t xml:space="preserve">.1 - </w:t>
       </w:r>
       <w:proofErr w:type="spellStart"/>
       <w:r>
@@ -4434,7 +4437,10 @@
         <w:spacing w:before="0" w:after="0" w:line="240" w:lineRule="auto"/>
       </w:pPr>
       <w:r>
-        <w:t xml:space="preserve">FIG.2 - </w:t>
+        <w:t>Fig</w:t>
+      </w:r>
+      <w:r>
+        <w:t xml:space="preserve">.2 - </w:t>
       </w:r>
       <w:proofErr w:type="spellStart"/>
       <w:r>
@@ -5730,7 +5736,6 @@
         <w:adjustRightInd w:val="0"/>
         <w:spacing w:before="0" w:after="0" w:line="240" w:lineRule="auto"/>
         <w:ind w:left="1080"/>
-        <w:cnfStyle w:val="001000100000" w:firstRow="0" w:lastRow="0" w:firstColumn="1" w:lastColumn="0" w:oddVBand="0" w:evenVBand="0" w:oddHBand="1" w:evenHBand="0" w:firstRowFirstColumn="0" w:firstRowLastColumn="0" w:lastRowFirstColumn="0" w:lastRowLastColumn="0"/>
         <w:rPr>
           <w:color w:val="FF0000"/>
           <w:sz w:val="40"/>
@@ -5875,25 +5880,7 @@
           <w:lang w:val="pt-PT"/>
         </w:rPr>
         <w:lastRenderedPageBreak/>
-        <w:t xml:space="preserve">3 </w:t>
-      </w:r>
-      <w:proofErr w:type="spellStart"/>
-      <w:r>
-        <w:rPr>
-          <w:rFonts w:ascii="Arial" w:hAnsi="Arial" w:cs="Arial"/>
-          <w:color w:val="000000"/>
-          <w:lang w:val="pt-PT"/>
-        </w:rPr>
-        <w:t>Modelo</w:t>
-      </w:r>
-      <w:proofErr w:type="spellEnd"/>
-      <w:r>
-        <w:rPr>
-          <w:rFonts w:ascii="Arial" w:hAnsi="Arial" w:cs="Arial"/>
-          <w:color w:val="000000"/>
-          <w:lang w:val="pt-PT"/>
-        </w:rPr>
-        <w:t xml:space="preserve"> do Domínio</w:t>
+        <w:t>3 Modelo do Domínio</w:t>
       </w:r>
     </w:p>
     <w:p>
@@ -5911,7 +5898,100 @@
           <w:color w:val="000000"/>
           <w:lang w:val="pt-PT"/>
         </w:rPr>
-        <w:t>3.1 Visão Geral</w:t>
+        <w:t>3.1 Aplicação</w:t>
+      </w:r>
+    </w:p>
+    <w:p>
+      <w:pPr>
+        <w:pStyle w:val="Heading2"/>
+        <w:rPr>
+          <w:rFonts w:ascii="Arial" w:hAnsi="Arial" w:cs="Arial"/>
+          <w:color w:val="000000"/>
+          <w:lang w:val="pt-PT"/>
+        </w:rPr>
+      </w:pPr>
+    </w:p>
+    <w:p/>
+    <w:p>
+      <w:pPr>
+        <w:pStyle w:val="Heading2"/>
+        <w:rPr>
+          <w:rFonts w:ascii="Arial" w:hAnsi="Arial" w:cs="Arial"/>
+          <w:color w:val="000000"/>
+          <w:lang w:val="pt-PT"/>
+        </w:rPr>
+      </w:pPr>
+      <w:r>
+        <w:rPr>
+          <w:rFonts w:ascii="Arial" w:hAnsi="Arial" w:cs="Arial"/>
+          <w:color w:val="000000"/>
+          <w:lang w:val="pt-PT"/>
+        </w:rPr>
+        <w:t>4</w:t>
+      </w:r>
+      <w:r>
+        <w:rPr>
+          <w:rFonts w:ascii="Arial" w:hAnsi="Arial" w:cs="Arial"/>
+          <w:color w:val="000000"/>
+          <w:lang w:val="pt-PT"/>
+        </w:rPr>
+        <w:t xml:space="preserve">.1 </w:t>
+      </w:r>
+      <w:r>
+        <w:rPr>
+          <w:rFonts w:ascii="Arial" w:hAnsi="Arial" w:cs="Arial"/>
+          <w:color w:val="000000"/>
+          <w:lang w:val="pt-PT"/>
+        </w:rPr>
+        <w:t>Sistema de Informação</w:t>
+      </w:r>
+    </w:p>
+    <w:p>
+      <w:r>
+        <w:rPr>
+          <w:noProof/>
+        </w:rPr>
+        <w:drawing>
+          <wp:inline distT="0" distB="0" distL="0" distR="0" wp14:anchorId="585AE36D" wp14:editId="1F37AD47">
+            <wp:extent cx="3867150" cy="3390900"/>
+            <wp:effectExtent l="0" t="0" r="0" b="12700"/>
+            <wp:docPr id="10" name="Picture 10"/>
+            <wp:cNvGraphicFramePr>
+              <a:graphicFrameLocks xmlns:a="http://schemas.openxmlformats.org/drawingml/2006/main" noChangeAspect="1"/>
+            </wp:cNvGraphicFramePr>
+            <a:graphic xmlns:a="http://schemas.openxmlformats.org/drawingml/2006/main">
+              <a:graphicData uri="http://schemas.openxmlformats.org/drawingml/2006/picture">
+                <pic:pic xmlns:pic="http://schemas.openxmlformats.org/drawingml/2006/picture">
+                  <pic:nvPicPr>
+                    <pic:cNvPr id="0" name="Diagrama de Classes.png"/>
+                    <pic:cNvPicPr/>
+                  </pic:nvPicPr>
+                  <pic:blipFill>
+                    <a:blip r:embed="rId14">
+                      <a:extLst>
+                        <a:ext uri="{28A0092B-C50C-407E-A947-70E740481C1C}">
+                          <a14:useLocalDpi xmlns:a14="http://schemas.microsoft.com/office/drawing/2010/main" val="0"/>
+                        </a:ext>
+                      </a:extLst>
+                    </a:blip>
+                    <a:stretch>
+                      <a:fillRect/>
+                    </a:stretch>
+                  </pic:blipFill>
+                  <pic:spPr>
+                    <a:xfrm>
+                      <a:off x="0" y="0"/>
+                      <a:ext cx="3867150" cy="3390900"/>
+                    </a:xfrm>
+                    <a:prstGeom prst="rect">
+                      <a:avLst/>
+                    </a:prstGeom>
+                  </pic:spPr>
+                </pic:pic>
+              </a:graphicData>
+            </a:graphic>
+          </wp:inline>
+        </w:drawing>
       </w:r>
     </w:p>
     <w:p>
@@ -5921,6 +6001,198 @@
           <w:lang w:val="pt-PT"/>
         </w:rPr>
       </w:pPr>
+    </w:p>
+    <w:p>
+      <w:pPr>
+        <w:rPr>
+          <w:color w:val="FF7B0F" w:themeColor="accent2"/>
+          <w:lang w:val="pt-PT"/>
+        </w:rPr>
+      </w:pPr>
+    </w:p>
+    <w:p>
+      <w:pPr>
+        <w:rPr>
+          <w:color w:val="FF7B0F" w:themeColor="accent2"/>
+          <w:lang w:val="pt-PT"/>
+        </w:rPr>
+      </w:pPr>
+    </w:p>
+    <w:p>
+      <w:pPr>
+        <w:rPr>
+          <w:color w:val="FF7B0F" w:themeColor="accent2"/>
+          <w:lang w:val="pt-PT"/>
+        </w:rPr>
+      </w:pPr>
+    </w:p>
+    <w:p>
+      <w:pPr>
+        <w:rPr>
+          <w:color w:val="FF7B0F" w:themeColor="accent2"/>
+          <w:lang w:val="pt-PT"/>
+        </w:rPr>
+      </w:pPr>
+    </w:p>
+    <w:p>
+      <w:pPr>
+        <w:rPr>
+          <w:color w:val="FF7B0F" w:themeColor="accent2"/>
+          <w:lang w:val="pt-PT"/>
+        </w:rPr>
+      </w:pPr>
+    </w:p>
+    <w:p>
+      <w:pPr>
+        <w:rPr>
+          <w:color w:val="FF7B0F" w:themeColor="accent2"/>
+          <w:lang w:val="pt-PT"/>
+        </w:rPr>
+      </w:pPr>
+    </w:p>
+    <w:p>
+      <w:pPr>
+        <w:rPr>
+          <w:color w:val="FF7B0F" w:themeColor="accent2"/>
+          <w:lang w:val="pt-PT"/>
+        </w:rPr>
+      </w:pPr>
+    </w:p>
+    <w:p>
+      <w:pPr>
+        <w:rPr>
+          <w:color w:val="FF7B0F" w:themeColor="accent2"/>
+          <w:lang w:val="pt-PT"/>
+        </w:rPr>
+      </w:pPr>
+    </w:p>
+    <w:p>
+      <w:pPr>
+        <w:pStyle w:val="Heading2"/>
+        <w:rPr>
+          <w:rFonts w:ascii="Arial" w:hAnsi="Arial" w:cs="Arial"/>
+          <w:color w:val="000000"/>
+          <w:lang w:val="pt-PT"/>
+        </w:rPr>
+      </w:pPr>
+      <w:r>
+        <w:rPr>
+          <w:rFonts w:ascii="Arial" w:hAnsi="Arial" w:cs="Arial"/>
+          <w:color w:val="000000"/>
+          <w:lang w:val="pt-PT"/>
+        </w:rPr>
+        <w:lastRenderedPageBreak/>
+        <w:t>4 Modelo de Dados Persistente</w:t>
+      </w:r>
+    </w:p>
+    <w:p>
+      <w:pPr>
+        <w:pStyle w:val="Heading2"/>
+        <w:rPr>
+          <w:rFonts w:ascii="Arial" w:hAnsi="Arial" w:cs="Arial"/>
+          <w:color w:val="000000"/>
+          <w:lang w:val="pt-PT"/>
+        </w:rPr>
+      </w:pPr>
+      <w:r>
+        <w:rPr>
+          <w:rFonts w:ascii="Arial" w:hAnsi="Arial" w:cs="Arial"/>
+          <w:color w:val="000000"/>
+          <w:lang w:val="pt-PT"/>
+        </w:rPr>
+        <w:t>4</w:t>
+      </w:r>
+      <w:r>
+        <w:rPr>
+          <w:rFonts w:ascii="Arial" w:hAnsi="Arial" w:cs="Arial"/>
+          <w:color w:val="000000"/>
+          <w:lang w:val="pt-PT"/>
+        </w:rPr>
+        <w:t xml:space="preserve">.1 Aplicação </w:t>
+      </w:r>
+    </w:p>
+    <w:p/>
+    <w:p>
+      <w:pPr>
+        <w:pStyle w:val="Heading2"/>
+        <w:rPr>
+          <w:rFonts w:ascii="Arial" w:hAnsi="Arial" w:cs="Arial"/>
+          <w:color w:val="000000"/>
+          <w:lang w:val="pt-PT"/>
+        </w:rPr>
+      </w:pPr>
+      <w:r>
+        <w:rPr>
+          <w:rFonts w:ascii="Arial" w:hAnsi="Arial" w:cs="Arial"/>
+          <w:color w:val="000000"/>
+          <w:lang w:val="pt-PT"/>
+        </w:rPr>
+        <w:t>4</w:t>
+      </w:r>
+      <w:r>
+        <w:rPr>
+          <w:rFonts w:ascii="Arial" w:hAnsi="Arial" w:cs="Arial"/>
+          <w:color w:val="000000"/>
+          <w:lang w:val="pt-PT"/>
+        </w:rPr>
+        <w:t>.1 Sistema de Informação</w:t>
+      </w:r>
+    </w:p>
+    <w:p>
+      <w:r>
+        <w:rPr>
+          <w:noProof/>
+        </w:rPr>
+        <w:drawing>
+          <wp:inline distT="0" distB="0" distL="0" distR="0" wp14:anchorId="2615E5C5" wp14:editId="226CE3FA">
+            <wp:extent cx="5396865" cy="3401060"/>
+            <wp:effectExtent l="0" t="0" r="0" b="2540"/>
+            <wp:docPr id="9" name="Picture 9"/>
+            <wp:cNvGraphicFramePr>
+              <a:graphicFrameLocks xmlns:a="http://schemas.openxmlformats.org/drawingml/2006/main" noChangeAspect="1"/>
+            </wp:cNvGraphicFramePr>
+            <a:graphic xmlns:a="http://schemas.openxmlformats.org/drawingml/2006/main">
+              <a:graphicData uri="http://schemas.openxmlformats.org/drawingml/2006/picture">
+                <pic:pic xmlns:pic="http://schemas.openxmlformats.org/drawingml/2006/picture">
+                  <pic:nvPicPr>
+                    <pic:cNvPr id="0" name="Modelo de Dados Persistente.png"/>
+                    <pic:cNvPicPr/>
+                  </pic:nvPicPr>
+                  <pic:blipFill>
+                    <a:blip r:embed="rId15">
+                      <a:extLst>
+                        <a:ext uri="{28A0092B-C50C-407E-A947-70E740481C1C}">
+                          <a14:useLocalDpi xmlns:a14="http://schemas.microsoft.com/office/drawing/2010/main" val="0"/>
+                        </a:ext>
+                      </a:extLst>
+                    </a:blip>
+                    <a:stretch>
+                      <a:fillRect/>
+                    </a:stretch>
+                  </pic:blipFill>
+                  <pic:spPr>
+                    <a:xfrm>
+                      <a:off x="0" y="0"/>
+                      <a:ext cx="5396865" cy="3401060"/>
+                    </a:xfrm>
+                    <a:prstGeom prst="rect">
+                      <a:avLst/>
+                    </a:prstGeom>
+                  </pic:spPr>
+                </pic:pic>
+              </a:graphicData>
+            </a:graphic>
+          </wp:inline>
+        </w:drawing>
+      </w:r>
+    </w:p>
+    <w:p>
+      <w:pPr>
+        <w:rPr>
+          <w:color w:val="FF7B0F" w:themeColor="accent2"/>
+          <w:lang w:val="pt-PT"/>
+        </w:rPr>
+      </w:pPr>
       <w:r>
         <w:rPr>
           <w:lang w:val="pt-PT"/>
@@ -5934,12 +6206,790 @@
         </w:rPr>
         <w:t>±±±±±±±±±±±±§</w:t>
       </w:r>
+    </w:p>
+    <w:p>
+      <w:pPr>
+        <w:rPr>
+          <w:color w:val="FF7B0F" w:themeColor="accent2"/>
+          <w:lang w:val="pt-PT"/>
+        </w:rPr>
+      </w:pPr>
+    </w:p>
+    <w:p>
+      <w:pPr>
+        <w:rPr>
+          <w:color w:val="FF7B0F" w:themeColor="accent2"/>
+          <w:lang w:val="pt-PT"/>
+        </w:rPr>
+      </w:pPr>
+    </w:p>
+    <w:p>
+      <w:pPr>
+        <w:rPr>
+          <w:color w:val="FF7B0F" w:themeColor="accent2"/>
+          <w:lang w:val="pt-PT"/>
+        </w:rPr>
+      </w:pPr>
+    </w:p>
+    <w:p>
+      <w:pPr>
+        <w:rPr>
+          <w:color w:val="FF7B0F" w:themeColor="accent2"/>
+          <w:lang w:val="pt-PT"/>
+        </w:rPr>
+      </w:pPr>
+    </w:p>
+    <w:p>
+      <w:pPr>
+        <w:rPr>
+          <w:color w:val="FF7B0F" w:themeColor="accent2"/>
+          <w:lang w:val="pt-PT"/>
+        </w:rPr>
+      </w:pPr>
+    </w:p>
+    <w:p>
+      <w:pPr>
+        <w:rPr>
+          <w:color w:val="FF7B0F" w:themeColor="accent2"/>
+          <w:lang w:val="pt-PT"/>
+        </w:rPr>
+      </w:pPr>
+    </w:p>
+    <w:p>
+      <w:pPr>
+        <w:rPr>
+          <w:color w:val="FF7B0F" w:themeColor="accent2"/>
+          <w:lang w:val="pt-PT"/>
+        </w:rPr>
+      </w:pPr>
+    </w:p>
+    <w:p>
+      <w:pPr>
+        <w:rPr>
+          <w:color w:val="FF7B0F" w:themeColor="accent2"/>
+          <w:lang w:val="pt-PT"/>
+        </w:rPr>
+      </w:pPr>
+    </w:p>
+    <w:p>
+      <w:pPr>
+        <w:rPr>
+          <w:color w:val="FF7B0F" w:themeColor="accent2"/>
+          <w:lang w:val="pt-PT"/>
+        </w:rPr>
+      </w:pPr>
       <w:bookmarkStart w:id="10" w:name="_GoBack"/>
       <w:bookmarkEnd w:id="10"/>
     </w:p>
+    <w:p>
+      <w:pPr>
+        <w:pStyle w:val="Heading2"/>
+        <w:rPr>
+          <w:rFonts w:ascii="Arial" w:hAnsi="Arial" w:cs="Arial"/>
+          <w:color w:val="000000"/>
+          <w:lang w:val="pt-PT"/>
+        </w:rPr>
+      </w:pPr>
+      <w:r>
+        <w:rPr>
+          <w:rFonts w:ascii="Arial" w:hAnsi="Arial" w:cs="Arial"/>
+          <w:color w:val="000000"/>
+          <w:lang w:val="pt-PT"/>
+        </w:rPr>
+        <w:lastRenderedPageBreak/>
+        <w:t>5 Protótipo Exploratório</w:t>
+      </w:r>
+    </w:p>
+    <w:p>
+      <w:pPr>
+        <w:pStyle w:val="Heading2"/>
+        <w:rPr>
+          <w:rFonts w:ascii="Arial" w:hAnsi="Arial" w:cs="Arial"/>
+          <w:color w:val="000000"/>
+          <w:lang w:val="pt-PT"/>
+        </w:rPr>
+      </w:pPr>
+      <w:r>
+        <w:rPr>
+          <w:rFonts w:ascii="Arial" w:hAnsi="Arial" w:cs="Arial"/>
+          <w:color w:val="000000"/>
+          <w:lang w:val="pt-PT"/>
+        </w:rPr>
+        <w:t>5.1 Aplicação</w:t>
+      </w:r>
+    </w:p>
+    <w:p/>
+    <w:p/>
+    <w:p/>
+    <w:p/>
+    <w:p/>
+    <w:p/>
+    <w:p/>
+    <w:p/>
+    <w:p/>
+    <w:p/>
+    <w:p/>
+    <w:p/>
+    <w:p/>
+    <w:p/>
+    <w:p/>
+    <w:p/>
+    <w:p/>
+    <w:p/>
+    <w:p/>
+    <w:p/>
+    <w:p/>
+    <w:p/>
+    <w:p/>
+    <w:p/>
+    <w:p>
+      <w:pPr>
+        <w:pStyle w:val="Heading2"/>
+        <w:rPr>
+          <w:rFonts w:ascii="Arial" w:hAnsi="Arial" w:cs="Arial"/>
+          <w:color w:val="000000"/>
+          <w:lang w:val="pt-PT"/>
+        </w:rPr>
+      </w:pPr>
+      <w:r>
+        <w:rPr>
+          <w:rFonts w:ascii="Arial" w:hAnsi="Arial" w:cs="Arial"/>
+          <w:color w:val="000000"/>
+          <w:lang w:val="pt-PT"/>
+        </w:rPr>
+        <w:lastRenderedPageBreak/>
+        <w:t xml:space="preserve">5.2 </w:t>
+      </w:r>
+      <w:proofErr w:type="spellStart"/>
+      <w:r>
+        <w:rPr>
+          <w:rFonts w:ascii="Arial" w:hAnsi="Arial" w:cs="Arial"/>
+          <w:color w:val="000000"/>
+          <w:lang w:val="pt-PT"/>
+        </w:rPr>
+        <w:t>Sistema</w:t>
+      </w:r>
+      <w:proofErr w:type="spellEnd"/>
+      <w:r>
+        <w:rPr>
+          <w:rFonts w:ascii="Arial" w:hAnsi="Arial" w:cs="Arial"/>
+          <w:color w:val="000000"/>
+          <w:lang w:val="pt-PT"/>
+        </w:rPr>
+        <w:t xml:space="preserve"> de </w:t>
+      </w:r>
+      <w:proofErr w:type="spellStart"/>
+      <w:r>
+        <w:rPr>
+          <w:rFonts w:ascii="Arial" w:hAnsi="Arial" w:cs="Arial"/>
+          <w:color w:val="000000"/>
+          <w:lang w:val="pt-PT"/>
+        </w:rPr>
+        <w:t>Informação</w:t>
+      </w:r>
+      <w:proofErr w:type="spellEnd"/>
+    </w:p>
+    <w:p>
+      <w:pPr>
+        <w:rPr>
+          <w:color w:val="FF7B0F" w:themeColor="accent2"/>
+          <w:lang w:val="pt-PT"/>
+        </w:rPr>
+      </w:pPr>
+      <w:r>
+        <w:rPr>
+          <w:noProof/>
+        </w:rPr>
+        <w:drawing>
+          <wp:inline distT="0" distB="0" distL="0" distR="0" wp14:anchorId="0EB661FE" wp14:editId="267B299C">
+            <wp:extent cx="4087949" cy="2555028"/>
+            <wp:effectExtent l="0" t="0" r="1905" b="10795"/>
+            <wp:docPr id="5" name="Picture 5"/>
+            <wp:cNvGraphicFramePr>
+              <a:graphicFrameLocks xmlns:a="http://schemas.openxmlformats.org/drawingml/2006/main" noChangeAspect="1"/>
+            </wp:cNvGraphicFramePr>
+            <a:graphic xmlns:a="http://schemas.openxmlformats.org/drawingml/2006/main">
+              <a:graphicData uri="http://schemas.openxmlformats.org/drawingml/2006/picture">
+                <pic:pic xmlns:pic="http://schemas.openxmlformats.org/drawingml/2006/picture">
+                  <pic:nvPicPr>
+                    <pic:cNvPr id="0" name="1-Log-In.png"/>
+                    <pic:cNvPicPr/>
+                  </pic:nvPicPr>
+                  <pic:blipFill>
+                    <a:blip r:embed="rId16">
+                      <a:extLst>
+                        <a:ext uri="{28A0092B-C50C-407E-A947-70E740481C1C}">
+                          <a14:useLocalDpi xmlns:a14="http://schemas.microsoft.com/office/drawing/2010/main" val="0"/>
+                        </a:ext>
+                      </a:extLst>
+                    </a:blip>
+                    <a:stretch>
+                      <a:fillRect/>
+                    </a:stretch>
+                  </pic:blipFill>
+                  <pic:spPr>
+                    <a:xfrm>
+                      <a:off x="0" y="0"/>
+                      <a:ext cx="4088484" cy="2555362"/>
+                    </a:xfrm>
+                    <a:prstGeom prst="rect">
+                      <a:avLst/>
+                    </a:prstGeom>
+                  </pic:spPr>
+                </pic:pic>
+              </a:graphicData>
+            </a:graphic>
+          </wp:inline>
+        </w:drawing>
+      </w:r>
+    </w:p>
+    <w:p>
+      <w:pPr>
+        <w:spacing w:before="0" w:after="0" w:line="240" w:lineRule="auto"/>
+      </w:pPr>
+      <w:proofErr w:type="spellStart"/>
+      <w:r>
+        <w:t>Fig.XPTO</w:t>
+      </w:r>
+      <w:proofErr w:type="spellEnd"/>
+      <w:r>
+        <w:t xml:space="preserve"> – </w:t>
+      </w:r>
+      <w:proofErr w:type="spellStart"/>
+      <w:r>
+        <w:t>Protótipo</w:t>
+      </w:r>
+      <w:proofErr w:type="spellEnd"/>
+      <w:r>
+        <w:t xml:space="preserve"> </w:t>
+      </w:r>
+      <w:proofErr w:type="spellStart"/>
+      <w:r>
+        <w:t>exploratório</w:t>
+      </w:r>
+      <w:proofErr w:type="spellEnd"/>
+      <w:r>
+        <w:t xml:space="preserve"> </w:t>
+      </w:r>
+      <w:proofErr w:type="spellStart"/>
+      <w:r>
+        <w:t>Sistema</w:t>
+      </w:r>
+      <w:proofErr w:type="spellEnd"/>
+      <w:r>
+        <w:t xml:space="preserve"> de </w:t>
+      </w:r>
+      <w:proofErr w:type="spellStart"/>
+      <w:r>
+        <w:t>Informação</w:t>
+      </w:r>
+      <w:proofErr w:type="spellEnd"/>
+      <w:r>
+        <w:t xml:space="preserve">. </w:t>
+      </w:r>
+    </w:p>
+    <w:p>
+      <w:pPr>
+        <w:spacing w:before="0" w:after="0" w:line="240" w:lineRule="auto"/>
+      </w:pPr>
+    </w:p>
+    <w:p>
+      <w:pPr>
+        <w:spacing w:after="200"/>
+        <w:jc w:val="both"/>
+        <w:rPr>
+          <w:lang w:val="pt-PT"/>
+        </w:rPr>
+      </w:pPr>
+      <w:r>
+        <w:rPr>
+          <w:lang w:val="pt-PT"/>
+        </w:rPr>
+        <w:t>Nesta primeira figura do protótipo exploratório do sistema de informação, podemos observar um formulário de autenticação.</w:t>
+      </w:r>
+    </w:p>
+    <w:p>
+      <w:pPr>
+        <w:spacing w:after="200"/>
+        <w:jc w:val="both"/>
+        <w:rPr>
+          <w:lang w:val="pt-PT"/>
+        </w:rPr>
+      </w:pPr>
+      <w:r>
+        <w:rPr>
+          <w:noProof/>
+        </w:rPr>
+        <w:drawing>
+          <wp:inline distT="0" distB="0" distL="0" distR="0" wp14:anchorId="08A65805" wp14:editId="31D531B8">
+            <wp:extent cx="4225502" cy="2641000"/>
+            <wp:effectExtent l="0" t="0" r="0" b="635"/>
+            <wp:docPr id="6" name="Picture 6"/>
+            <wp:cNvGraphicFramePr>
+              <a:graphicFrameLocks xmlns:a="http://schemas.openxmlformats.org/drawingml/2006/main" noChangeAspect="1"/>
+            </wp:cNvGraphicFramePr>
+            <a:graphic xmlns:a="http://schemas.openxmlformats.org/drawingml/2006/main">
+              <a:graphicData uri="http://schemas.openxmlformats.org/drawingml/2006/picture">
+                <pic:pic xmlns:pic="http://schemas.openxmlformats.org/drawingml/2006/picture">
+                  <pic:nvPicPr>
+                    <pic:cNvPr id="0" name="2-Home.png"/>
+                    <pic:cNvPicPr/>
+                  </pic:nvPicPr>
+                  <pic:blipFill>
+                    <a:blip r:embed="rId17">
+                      <a:extLst>
+                        <a:ext uri="{28A0092B-C50C-407E-A947-70E740481C1C}">
+                          <a14:useLocalDpi xmlns:a14="http://schemas.microsoft.com/office/drawing/2010/main" val="0"/>
+                        </a:ext>
+                      </a:extLst>
+                    </a:blip>
+                    <a:stretch>
+                      <a:fillRect/>
+                    </a:stretch>
+                  </pic:blipFill>
+                  <pic:spPr>
+                    <a:xfrm>
+                      <a:off x="0" y="0"/>
+                      <a:ext cx="4226067" cy="2641353"/>
+                    </a:xfrm>
+                    <a:prstGeom prst="rect">
+                      <a:avLst/>
+                    </a:prstGeom>
+                  </pic:spPr>
+                </pic:pic>
+              </a:graphicData>
+            </a:graphic>
+          </wp:inline>
+        </w:drawing>
+      </w:r>
+    </w:p>
+    <w:p>
+      <w:pPr>
+        <w:spacing w:before="0" w:after="0" w:line="240" w:lineRule="auto"/>
+      </w:pPr>
+      <w:proofErr w:type="spellStart"/>
+      <w:r>
+        <w:t>Fig.XPTO</w:t>
+      </w:r>
+      <w:proofErr w:type="spellEnd"/>
+      <w:r>
+        <w:t xml:space="preserve"> – </w:t>
+      </w:r>
+      <w:proofErr w:type="spellStart"/>
+      <w:r>
+        <w:t>Protótipo</w:t>
+      </w:r>
+      <w:proofErr w:type="spellEnd"/>
+      <w:r>
+        <w:t xml:space="preserve"> </w:t>
+      </w:r>
+      <w:proofErr w:type="spellStart"/>
+      <w:r>
+        <w:t>exploratório</w:t>
+      </w:r>
+      <w:proofErr w:type="spellEnd"/>
+      <w:r>
+        <w:t xml:space="preserve"> </w:t>
+      </w:r>
+      <w:proofErr w:type="spellStart"/>
+      <w:r>
+        <w:t>Sistema</w:t>
+      </w:r>
+      <w:proofErr w:type="spellEnd"/>
+      <w:r>
+        <w:t xml:space="preserve"> de </w:t>
+      </w:r>
+      <w:proofErr w:type="spellStart"/>
+      <w:r>
+        <w:t>Informação</w:t>
+      </w:r>
+      <w:proofErr w:type="spellEnd"/>
+      <w:r>
+        <w:t xml:space="preserve">. </w:t>
+      </w:r>
+    </w:p>
+    <w:p>
+      <w:pPr>
+        <w:spacing w:before="0" w:after="0" w:line="240" w:lineRule="auto"/>
+      </w:pPr>
+    </w:p>
+    <w:p>
+      <w:pPr>
+        <w:spacing w:before="0" w:after="0" w:line="240" w:lineRule="auto"/>
+      </w:pPr>
+      <w:proofErr w:type="spellStart"/>
+      <w:r>
+        <w:t>Encontramos</w:t>
+      </w:r>
+      <w:proofErr w:type="spellEnd"/>
+      <w:r>
+        <w:t xml:space="preserve"> de forma </w:t>
+      </w:r>
+      <w:proofErr w:type="spellStart"/>
+      <w:r>
+        <w:t>gráfica</w:t>
+      </w:r>
+      <w:proofErr w:type="spellEnd"/>
+      <w:r>
+        <w:t xml:space="preserve"> </w:t>
+      </w:r>
+      <w:proofErr w:type="spellStart"/>
+      <w:proofErr w:type="gramStart"/>
+      <w:r>
+        <w:t>na</w:t>
+      </w:r>
+      <w:proofErr w:type="spellEnd"/>
+      <w:proofErr w:type="gramEnd"/>
+      <w:r>
+        <w:t xml:space="preserve"> </w:t>
+      </w:r>
+      <w:proofErr w:type="spellStart"/>
+      <w:r>
+        <w:t>figura</w:t>
+      </w:r>
+      <w:proofErr w:type="spellEnd"/>
+      <w:r>
+        <w:t xml:space="preserve"> </w:t>
+      </w:r>
+      <w:proofErr w:type="spellStart"/>
+      <w:r>
+        <w:t>acima</w:t>
+      </w:r>
+      <w:proofErr w:type="spellEnd"/>
+      <w:r>
+        <w:t xml:space="preserve"> o menu </w:t>
+      </w:r>
+      <w:proofErr w:type="spellStart"/>
+      <w:r>
+        <w:t>em</w:t>
+      </w:r>
+      <w:proofErr w:type="spellEnd"/>
+      <w:r>
+        <w:t xml:space="preserve"> </w:t>
+      </w:r>
+      <w:proofErr w:type="spellStart"/>
+      <w:r>
+        <w:t>modo</w:t>
+      </w:r>
+      <w:proofErr w:type="spellEnd"/>
+      <w:r>
+        <w:t xml:space="preserve"> de professor </w:t>
+      </w:r>
+      <w:proofErr w:type="spellStart"/>
+      <w:r>
+        <w:t>que</w:t>
+      </w:r>
+      <w:proofErr w:type="spellEnd"/>
+      <w:r>
+        <w:t xml:space="preserve"> </w:t>
+      </w:r>
+      <w:proofErr w:type="spellStart"/>
+      <w:r>
+        <w:t>inclui</w:t>
+      </w:r>
+      <w:proofErr w:type="spellEnd"/>
+      <w:r>
+        <w:t xml:space="preserve"> </w:t>
+      </w:r>
+      <w:proofErr w:type="spellStart"/>
+      <w:r>
+        <w:t>criar</w:t>
+      </w:r>
+      <w:proofErr w:type="spellEnd"/>
+      <w:r>
+        <w:t xml:space="preserve">, </w:t>
+      </w:r>
+      <w:proofErr w:type="spellStart"/>
+      <w:r>
+        <w:t>corrigir</w:t>
+      </w:r>
+      <w:proofErr w:type="spellEnd"/>
+      <w:r>
+        <w:t xml:space="preserve"> </w:t>
+      </w:r>
+      <w:proofErr w:type="spellStart"/>
+      <w:r>
+        <w:t>seleccionar</w:t>
+      </w:r>
+      <w:proofErr w:type="spellEnd"/>
+      <w:r>
+        <w:t xml:space="preserve"> </w:t>
+      </w:r>
+      <w:proofErr w:type="spellStart"/>
+      <w:r>
+        <w:t>teste</w:t>
+      </w:r>
+      <w:proofErr w:type="spellEnd"/>
+      <w:r>
+        <w:t xml:space="preserve">, e </w:t>
+      </w:r>
+      <w:proofErr w:type="spellStart"/>
+      <w:r>
+        <w:t>consultar</w:t>
+      </w:r>
+      <w:proofErr w:type="spellEnd"/>
+      <w:r>
+        <w:t xml:space="preserve"> </w:t>
+      </w:r>
+      <w:proofErr w:type="spellStart"/>
+      <w:r>
+        <w:t>notas</w:t>
+      </w:r>
+      <w:proofErr w:type="spellEnd"/>
+      <w:r>
+        <w:t>.</w:t>
+      </w:r>
+    </w:p>
+    <w:p>
+      <w:pPr>
+        <w:spacing w:before="0" w:after="0" w:line="240" w:lineRule="auto"/>
+      </w:pPr>
+    </w:p>
+    <w:p>
+      <w:pPr>
+        <w:spacing w:before="0" w:after="0" w:line="240" w:lineRule="auto"/>
+      </w:pPr>
+      <w:r>
+        <w:rPr>
+          <w:noProof/>
+        </w:rPr>
+        <w:lastRenderedPageBreak/>
+        <w:drawing>
+          <wp:inline distT="0" distB="0" distL="0" distR="0" wp14:anchorId="68BBB83D" wp14:editId="0DD5B6D9">
+            <wp:extent cx="5396865" cy="3373120"/>
+            <wp:effectExtent l="0" t="0" r="0" b="5080"/>
+            <wp:docPr id="8" name="Picture 8"/>
+            <wp:cNvGraphicFramePr>
+              <a:graphicFrameLocks xmlns:a="http://schemas.openxmlformats.org/drawingml/2006/main" noChangeAspect="1"/>
+            </wp:cNvGraphicFramePr>
+            <a:graphic xmlns:a="http://schemas.openxmlformats.org/drawingml/2006/main">
+              <a:graphicData uri="http://schemas.openxmlformats.org/drawingml/2006/picture">
+                <pic:pic xmlns:pic="http://schemas.openxmlformats.org/drawingml/2006/picture">
+                  <pic:nvPicPr>
+                    <pic:cNvPr id="0" name="4-Teste Leitura.png"/>
+                    <pic:cNvPicPr/>
+                  </pic:nvPicPr>
+                  <pic:blipFill>
+                    <a:blip r:embed="rId18">
+                      <a:extLst>
+                        <a:ext uri="{28A0092B-C50C-407E-A947-70E740481C1C}">
+                          <a14:useLocalDpi xmlns:a14="http://schemas.microsoft.com/office/drawing/2010/main" val="0"/>
+                        </a:ext>
+                      </a:extLst>
+                    </a:blip>
+                    <a:stretch>
+                      <a:fillRect/>
+                    </a:stretch>
+                  </pic:blipFill>
+                  <pic:spPr>
+                    <a:xfrm>
+                      <a:off x="0" y="0"/>
+                      <a:ext cx="5396865" cy="3373120"/>
+                    </a:xfrm>
+                    <a:prstGeom prst="rect">
+                      <a:avLst/>
+                    </a:prstGeom>
+                  </pic:spPr>
+                </pic:pic>
+              </a:graphicData>
+            </a:graphic>
+          </wp:inline>
+        </w:drawing>
+      </w:r>
+    </w:p>
+    <w:p>
+      <w:pPr>
+        <w:spacing w:before="0" w:after="0" w:line="240" w:lineRule="auto"/>
+      </w:pPr>
+    </w:p>
+    <w:p>
+      <w:pPr>
+        <w:spacing w:before="0" w:after="0" w:line="240" w:lineRule="auto"/>
+      </w:pPr>
+      <w:proofErr w:type="spellStart"/>
+      <w:r>
+        <w:t>Fig.XPTO</w:t>
+      </w:r>
+      <w:proofErr w:type="spellEnd"/>
+      <w:r>
+        <w:t xml:space="preserve"> – </w:t>
+      </w:r>
+      <w:proofErr w:type="spellStart"/>
+      <w:r>
+        <w:t>Protótipo</w:t>
+      </w:r>
+      <w:proofErr w:type="spellEnd"/>
+      <w:r>
+        <w:t xml:space="preserve"> </w:t>
+      </w:r>
+      <w:proofErr w:type="spellStart"/>
+      <w:r>
+        <w:t>exploratório</w:t>
+      </w:r>
+      <w:proofErr w:type="spellEnd"/>
+      <w:r>
+        <w:t xml:space="preserve"> </w:t>
+      </w:r>
+      <w:proofErr w:type="spellStart"/>
+      <w:r>
+        <w:t>Sistema</w:t>
+      </w:r>
+      <w:proofErr w:type="spellEnd"/>
+      <w:r>
+        <w:t xml:space="preserve"> de </w:t>
+      </w:r>
+      <w:proofErr w:type="spellStart"/>
+      <w:r>
+        <w:t>Informação</w:t>
+      </w:r>
+      <w:proofErr w:type="spellEnd"/>
+      <w:r>
+        <w:t xml:space="preserve">. </w:t>
+      </w:r>
+    </w:p>
+    <w:p>
+      <w:pPr>
+        <w:spacing w:before="0" w:after="0" w:line="240" w:lineRule="auto"/>
+      </w:pPr>
+    </w:p>
+    <w:p>
+      <w:pPr>
+        <w:spacing w:before="0" w:after="0" w:line="240" w:lineRule="auto"/>
+      </w:pPr>
+      <w:proofErr w:type="spellStart"/>
+      <w:r>
+        <w:t>C</w:t>
+      </w:r>
+      <w:r>
+        <w:t>riação</w:t>
+      </w:r>
+      <w:proofErr w:type="spellEnd"/>
+      <w:r>
+        <w:t xml:space="preserve"> de um </w:t>
+      </w:r>
+      <w:proofErr w:type="spellStart"/>
+      <w:r>
+        <w:t>teste</w:t>
+      </w:r>
+      <w:proofErr w:type="spellEnd"/>
+      <w:r>
+        <w:t xml:space="preserve"> de </w:t>
+      </w:r>
+      <w:proofErr w:type="spellStart"/>
+      <w:r>
+        <w:t>leitura</w:t>
+      </w:r>
+      <w:proofErr w:type="spellEnd"/>
+      <w:r>
+        <w:t xml:space="preserve"> (</w:t>
+      </w:r>
+      <w:proofErr w:type="spellStart"/>
+      <w:r>
+        <w:rPr>
+          <w:color w:val="FF7B0F" w:themeColor="accent2"/>
+          <w:sz w:val="24"/>
+          <w:szCs w:val="24"/>
+        </w:rPr>
+        <w:t>Falta</w:t>
+      </w:r>
+      <w:proofErr w:type="spellEnd"/>
+      <w:r>
+        <w:rPr>
+          <w:color w:val="FF7B0F" w:themeColor="accent2"/>
+          <w:sz w:val="24"/>
+          <w:szCs w:val="24"/>
+        </w:rPr>
+        <w:t xml:space="preserve"> </w:t>
+      </w:r>
+      <w:proofErr w:type="spellStart"/>
+      <w:r>
+        <w:rPr>
+          <w:color w:val="FF7B0F" w:themeColor="accent2"/>
+          <w:sz w:val="24"/>
+          <w:szCs w:val="24"/>
+        </w:rPr>
+        <w:t>incluir</w:t>
+      </w:r>
+      <w:proofErr w:type="spellEnd"/>
+      <w:r>
+        <w:rPr>
+          <w:color w:val="FF7B0F" w:themeColor="accent2"/>
+          <w:sz w:val="24"/>
+          <w:szCs w:val="24"/>
+        </w:rPr>
+        <w:t xml:space="preserve"> </w:t>
+      </w:r>
+      <w:proofErr w:type="spellStart"/>
+      <w:r>
+        <w:rPr>
+          <w:color w:val="FF7B0F" w:themeColor="accent2"/>
+          <w:sz w:val="24"/>
+          <w:szCs w:val="24"/>
+        </w:rPr>
+        <w:t>opção</w:t>
+      </w:r>
+      <w:proofErr w:type="spellEnd"/>
+      <w:r>
+        <w:rPr>
+          <w:color w:val="FF7B0F" w:themeColor="accent2"/>
+          <w:sz w:val="24"/>
+          <w:szCs w:val="24"/>
+        </w:rPr>
+        <w:t xml:space="preserve"> de </w:t>
+      </w:r>
+      <w:proofErr w:type="spellStart"/>
+      <w:r>
+        <w:rPr>
+          <w:color w:val="FF7B0F" w:themeColor="accent2"/>
+          <w:sz w:val="24"/>
+          <w:szCs w:val="24"/>
+        </w:rPr>
+        <w:t>colocar</w:t>
+      </w:r>
+      <w:proofErr w:type="spellEnd"/>
+      <w:r>
+        <w:rPr>
+          <w:color w:val="FF7B0F" w:themeColor="accent2"/>
+          <w:sz w:val="24"/>
+          <w:szCs w:val="24"/>
+        </w:rPr>
+        <w:t xml:space="preserve"> </w:t>
+      </w:r>
+      <w:proofErr w:type="spellStart"/>
+      <w:r>
+        <w:rPr>
+          <w:color w:val="FF7B0F" w:themeColor="accent2"/>
+          <w:sz w:val="24"/>
+          <w:szCs w:val="24"/>
+        </w:rPr>
+        <w:t>em</w:t>
+      </w:r>
+      <w:proofErr w:type="spellEnd"/>
+      <w:r>
+        <w:rPr>
+          <w:color w:val="FF7B0F" w:themeColor="accent2"/>
+          <w:sz w:val="24"/>
+          <w:szCs w:val="24"/>
+        </w:rPr>
+        <w:t xml:space="preserve"> </w:t>
+      </w:r>
+      <w:proofErr w:type="spellStart"/>
+      <w:r>
+        <w:rPr>
+          <w:color w:val="FF7B0F" w:themeColor="accent2"/>
+          <w:sz w:val="24"/>
+          <w:szCs w:val="24"/>
+        </w:rPr>
+        <w:t>poema</w:t>
+      </w:r>
+      <w:proofErr w:type="spellEnd"/>
+      <w:r>
+        <w:t>)</w:t>
+      </w:r>
+    </w:p>
     <w:sectPr>
-      <w:headerReference w:type="default" r:id="rId14"/>
-      <w:footerReference w:type="default" r:id="rId15"/>
+      <w:headerReference w:type="default" r:id="rId19"/>
+      <w:footerReference w:type="default" r:id="rId20"/>
       <w:pgSz w:w="11901" w:h="16817" w:code="1"/>
       <w:pgMar w:top="1417" w:right="1701" w:bottom="1417" w:left="1701" w:header="578" w:footer="720" w:gutter="0"/>
       <w:cols w:space="720"/>
@@ -6244,11 +7294,6 @@
                   <w:lang w:val="pt-PT"/>
                 </w:rPr>
                 <w:br/>
-              </w:r>
-              <w:r>
-                <w:rPr>
-                  <w:lang w:val="pt-PT"/>
-                </w:rPr>
                 <w:t xml:space="preserve">Projeto de Sistemas de Informação </w:t>
               </w:r>
               <w:r>
@@ -10588,7 +11633,7 @@
 </file>
 
 <file path=customXml/itemProps2.xml><?xml version="1.0" encoding="utf-8"?>
-<ds:datastoreItem xmlns:ds="http://schemas.openxmlformats.org/officeDocument/2006/customXml" ds:itemID="{39D7C476-5BAC-DD4E-AFD7-21592E861AD5}">
+<ds:datastoreItem xmlns:ds="http://schemas.openxmlformats.org/officeDocument/2006/customXml" ds:itemID="{307139C8-D7A2-734A-A938-6139C3A872D2}">
   <ds:schemaRefs>
     <ds:schemaRef ds:uri="http://schemas.openxmlformats.org/officeDocument/2006/bibliography"/>
   </ds:schemaRefs>

</xml_diff>

<commit_message>
Somme changes to the AnaliseDoSistema(emconstrucao).docx doc.
</commit_message>
<xml_diff>
--- a/AnaliseDoSistema(emconstrucao).docx
+++ b/AnaliseDoSistema(emconstrucao).docx
@@ -1127,21 +1127,7 @@
         <w:rPr>
           <w:lang w:val="pt-PT"/>
         </w:rPr>
-        <w:t xml:space="preserve">rso a um </w:t>
-      </w:r>
-      <w:proofErr w:type="spellStart"/>
-      <w:r>
-        <w:rPr>
-          <w:lang w:val="pt-PT"/>
-        </w:rPr>
-        <w:t>tablet</w:t>
-      </w:r>
-      <w:proofErr w:type="spellEnd"/>
-      <w:r>
-        <w:rPr>
-          <w:lang w:val="pt-PT"/>
-        </w:rPr>
-        <w:t xml:space="preserve">. </w:t>
+        <w:t xml:space="preserve">rso a um tablet. </w:t>
       </w:r>
     </w:p>
     <w:p>
@@ -1157,21 +1143,7 @@
           <w:lang w:val="pt-PT"/>
         </w:rPr>
         <w:tab/>
-        <w:t xml:space="preserve">O sistema será composto por uma aplicação </w:t>
-      </w:r>
-      <w:proofErr w:type="spellStart"/>
-      <w:r>
-        <w:rPr>
-          <w:lang w:val="pt-PT"/>
-        </w:rPr>
-        <w:t>Android</w:t>
-      </w:r>
-      <w:proofErr w:type="spellEnd"/>
-      <w:r>
-        <w:rPr>
-          <w:lang w:val="pt-PT"/>
-        </w:rPr>
-        <w:t xml:space="preserve"> e o respetivo sistema de informação.</w:t>
+        <w:t>O sistema será composto por uma aplicação Android e o respetivo sistema de informação.</w:t>
       </w:r>
     </w:p>
     <w:p>
@@ -1195,18 +1167,9 @@
           <w:sz w:val="24"/>
           <w:lang w:val="pt-PT"/>
         </w:rPr>
-        <w:t xml:space="preserve">.1.1 Aplicação para </w:t>
-      </w:r>
-      <w:proofErr w:type="spellStart"/>
-      <w:r>
-        <w:rPr>
-          <w:sz w:val="24"/>
-          <w:lang w:val="pt-PT"/>
-        </w:rPr>
-        <w:t>tablet</w:t>
+        <w:t>.1.1 Aplicação para tablet</w:t>
       </w:r>
       <w:bookmarkEnd w:id="2"/>
-      <w:proofErr w:type="spellEnd"/>
     </w:p>
     <w:p>
       <w:pPr>
@@ -1228,35 +1191,7 @@
         <w:rPr>
           <w:lang w:val="pt-PT"/>
         </w:rPr>
-        <w:t xml:space="preserve">A aplicação </w:t>
-      </w:r>
-      <w:proofErr w:type="spellStart"/>
-      <w:r>
-        <w:rPr>
-          <w:lang w:val="pt-PT"/>
-        </w:rPr>
-        <w:t>Android</w:t>
-      </w:r>
-      <w:proofErr w:type="spellEnd"/>
-      <w:r>
-        <w:rPr>
-          <w:lang w:val="pt-PT"/>
-        </w:rPr>
-        <w:t xml:space="preserve"> deverá permitir dois tipos de acessos, o do Professor, para fazer a correção dos testes na própria aplicação e o do aluno que através do interface do </w:t>
-      </w:r>
-      <w:proofErr w:type="spellStart"/>
-      <w:r>
-        <w:rPr>
-          <w:lang w:val="pt-PT"/>
-        </w:rPr>
-        <w:t>tablet</w:t>
-      </w:r>
-      <w:proofErr w:type="spellEnd"/>
-      <w:r>
-        <w:rPr>
-          <w:lang w:val="pt-PT"/>
-        </w:rPr>
-        <w:t xml:space="preserve"> deverá realizar os testes propostos pelo professor.</w:t>
+        <w:t>A aplicação Android deverá permitir dois tipos de acessos, o do Professor, para fazer a correção dos testes na própria aplicação e o do aluno que através do interface do tablet deverá realizar os testes propostos pelo professor.</w:t>
       </w:r>
     </w:p>
     <w:p>
@@ -1310,21 +1245,7 @@
         <w:rPr>
           <w:lang w:val="pt-PT"/>
         </w:rPr>
-        <w:t xml:space="preserve">formulários </w:t>
-      </w:r>
-      <w:proofErr w:type="spellStart"/>
-      <w:r>
-        <w:rPr>
-          <w:lang w:val="pt-PT"/>
-        </w:rPr>
-        <w:t>web</w:t>
-      </w:r>
-      <w:proofErr w:type="spellEnd"/>
-      <w:r>
-        <w:rPr>
-          <w:lang w:val="pt-PT"/>
-        </w:rPr>
-        <w:t>.</w:t>
+        <w:t>formulários web.</w:t>
       </w:r>
     </w:p>
     <w:p>
@@ -1592,41 +1513,13 @@
           <w:lang w:val="pt-PT"/>
         </w:rPr>
       </w:pPr>
-      <w:proofErr w:type="spellStart"/>
-      <w:r>
-        <w:rPr>
-          <w:rFonts w:ascii="Arial" w:hAnsi="Arial" w:cs="Arial"/>
-          <w:color w:val="000000"/>
-          <w:lang w:val="pt-PT"/>
-        </w:rPr>
-        <w:t>eRecorder</w:t>
-      </w:r>
-      <w:proofErr w:type="spellEnd"/>
-      <w:r>
-        <w:rPr>
-          <w:rFonts w:ascii="Arial" w:hAnsi="Arial" w:cs="Arial"/>
-          <w:color w:val="000000"/>
-          <w:lang w:val="pt-PT"/>
-        </w:rPr>
-        <w:t xml:space="preserve"> (Aplicação para </w:t>
-      </w:r>
-      <w:proofErr w:type="spellStart"/>
-      <w:r>
-        <w:rPr>
-          <w:rFonts w:ascii="Arial" w:hAnsi="Arial" w:cs="Arial"/>
-          <w:color w:val="000000"/>
-          <w:lang w:val="pt-PT"/>
-        </w:rPr>
-        <w:t>android</w:t>
-      </w:r>
-      <w:proofErr w:type="spellEnd"/>
-      <w:r>
-        <w:rPr>
-          <w:rFonts w:ascii="Arial" w:hAnsi="Arial" w:cs="Arial"/>
-          <w:color w:val="000000"/>
-          <w:lang w:val="pt-PT"/>
-        </w:rPr>
-        <w:t>);</w:t>
+      <w:r>
+        <w:rPr>
+          <w:rFonts w:ascii="Arial" w:hAnsi="Arial" w:cs="Arial"/>
+          <w:color w:val="000000"/>
+          <w:lang w:val="pt-PT"/>
+        </w:rPr>
+        <w:t>eRecorder (Aplicação para android);</w:t>
       </w:r>
     </w:p>
     <w:p>
@@ -1646,77 +1539,13 @@
           <w:lang w:val="pt-PT"/>
         </w:rPr>
       </w:pPr>
-      <w:proofErr w:type="spellStart"/>
-      <w:r>
-        <w:rPr>
-          <w:rFonts w:ascii="Arial" w:hAnsi="Arial" w:cs="Arial"/>
-          <w:color w:val="000000"/>
-          <w:lang w:val="pt-PT"/>
-        </w:rPr>
-        <w:t>Smart</w:t>
-      </w:r>
-      <w:proofErr w:type="spellEnd"/>
-      <w:r>
-        <w:rPr>
-          <w:rFonts w:ascii="Arial" w:hAnsi="Arial" w:cs="Arial"/>
-          <w:color w:val="000000"/>
-          <w:lang w:val="pt-PT"/>
-        </w:rPr>
-        <w:t xml:space="preserve"> </w:t>
-      </w:r>
-      <w:proofErr w:type="spellStart"/>
-      <w:r>
-        <w:rPr>
-          <w:rFonts w:ascii="Arial" w:hAnsi="Arial" w:cs="Arial"/>
-          <w:color w:val="000000"/>
-          <w:lang w:val="pt-PT"/>
-        </w:rPr>
-        <w:t>Voice</w:t>
-      </w:r>
-      <w:proofErr w:type="spellEnd"/>
-      <w:r>
-        <w:rPr>
-          <w:rFonts w:ascii="Arial" w:hAnsi="Arial" w:cs="Arial"/>
-          <w:color w:val="000000"/>
-          <w:lang w:val="pt-PT"/>
-        </w:rPr>
-        <w:t xml:space="preserve"> </w:t>
-      </w:r>
-      <w:proofErr w:type="spellStart"/>
-      <w:r>
-        <w:rPr>
-          <w:rFonts w:ascii="Arial" w:hAnsi="Arial" w:cs="Arial"/>
-          <w:color w:val="000000"/>
-          <w:lang w:val="pt-PT"/>
-        </w:rPr>
-        <w:t>Recorder</w:t>
-      </w:r>
-      <w:proofErr w:type="spellEnd"/>
-      <w:r>
-        <w:rPr>
-          <w:rFonts w:ascii="Arial" w:hAnsi="Arial" w:cs="Arial"/>
-          <w:color w:val="000000"/>
-          <w:lang w:val="pt-PT"/>
-        </w:rPr>
-        <w:t xml:space="preserve"> (Aplicação para </w:t>
-      </w:r>
-      <w:proofErr w:type="spellStart"/>
-      <w:r>
-        <w:rPr>
-          <w:rFonts w:ascii="Arial" w:hAnsi="Arial" w:cs="Arial"/>
-          <w:color w:val="000000"/>
-          <w:lang w:val="pt-PT"/>
-        </w:rPr>
-        <w:t>Android</w:t>
-      </w:r>
-      <w:proofErr w:type="spellEnd"/>
-      <w:r>
-        <w:rPr>
-          <w:rFonts w:ascii="Arial" w:hAnsi="Arial" w:cs="Arial"/>
-          <w:color w:val="000000"/>
-          <w:lang w:val="pt-PT"/>
-        </w:rPr>
-        <w:t>);</w:t>
+      <w:r>
+        <w:rPr>
+          <w:rFonts w:ascii="Arial" w:hAnsi="Arial" w:cs="Arial"/>
+          <w:color w:val="000000"/>
+          <w:lang w:val="pt-PT"/>
+        </w:rPr>
+        <w:t>Smart Voice Recorder (Aplicação para Android);</w:t>
       </w:r>
     </w:p>
     <w:p>
@@ -1737,59 +1566,13 @@
           <w:lang w:val="pt-PT"/>
         </w:rPr>
       </w:pPr>
-      <w:proofErr w:type="spellStart"/>
-      <w:r>
-        <w:rPr>
-          <w:rFonts w:ascii="Arial" w:hAnsi="Arial" w:cs="Arial"/>
-          <w:color w:val="000000"/>
-          <w:lang w:val="pt-PT"/>
-        </w:rPr>
-        <w:t>Voice</w:t>
-      </w:r>
-      <w:proofErr w:type="spellEnd"/>
-      <w:r>
-        <w:rPr>
-          <w:rFonts w:ascii="Arial" w:hAnsi="Arial" w:cs="Arial"/>
-          <w:color w:val="000000"/>
-          <w:lang w:val="pt-PT"/>
-        </w:rPr>
-        <w:t xml:space="preserve"> </w:t>
-      </w:r>
-      <w:proofErr w:type="spellStart"/>
-      <w:r>
-        <w:rPr>
-          <w:rFonts w:ascii="Arial" w:hAnsi="Arial" w:cs="Arial"/>
-          <w:color w:val="000000"/>
-          <w:lang w:val="pt-PT"/>
-        </w:rPr>
-        <w:t>Recorder</w:t>
-      </w:r>
-      <w:proofErr w:type="spellEnd"/>
-      <w:r>
-        <w:rPr>
-          <w:rFonts w:ascii="Arial" w:hAnsi="Arial" w:cs="Arial"/>
-          <w:color w:val="000000"/>
-          <w:lang w:val="pt-PT"/>
-        </w:rPr>
-        <w:t xml:space="preserve"> Pro. (Aplicação para </w:t>
-      </w:r>
-      <w:proofErr w:type="spellStart"/>
-      <w:r>
-        <w:rPr>
-          <w:rFonts w:ascii="Arial" w:hAnsi="Arial" w:cs="Arial"/>
-          <w:color w:val="000000"/>
-          <w:lang w:val="pt-PT"/>
-        </w:rPr>
-        <w:t>Android</w:t>
-      </w:r>
-      <w:proofErr w:type="spellEnd"/>
-      <w:r>
-        <w:rPr>
-          <w:rFonts w:ascii="Arial" w:hAnsi="Arial" w:cs="Arial"/>
-          <w:color w:val="000000"/>
-          <w:lang w:val="pt-PT"/>
-        </w:rPr>
-        <w:t>);</w:t>
+      <w:r>
+        <w:rPr>
+          <w:rFonts w:ascii="Arial" w:hAnsi="Arial" w:cs="Arial"/>
+          <w:color w:val="000000"/>
+          <w:lang w:val="pt-PT"/>
+        </w:rPr>
+        <w:t>Voice Recorder Pro. (Aplicação para Android);</w:t>
       </w:r>
     </w:p>
     <w:p>
@@ -1852,41 +1635,13 @@
           <w:lang w:val="pt-PT"/>
         </w:rPr>
       </w:pPr>
-      <w:proofErr w:type="spellStart"/>
-      <w:r>
-        <w:rPr>
-          <w:rFonts w:ascii="Arial" w:hAnsi="Arial" w:cs="Arial"/>
-          <w:color w:val="000000"/>
-          <w:lang w:val="pt-PT"/>
-        </w:rPr>
-        <w:t>ListNote</w:t>
-      </w:r>
-      <w:proofErr w:type="spellEnd"/>
-      <w:r>
-        <w:rPr>
-          <w:rFonts w:ascii="Arial" w:hAnsi="Arial" w:cs="Arial"/>
-          <w:color w:val="000000"/>
-          <w:lang w:val="pt-PT"/>
-        </w:rPr>
-        <w:t xml:space="preserve"> Fala-para-texto Notas (Aplicação para </w:t>
-      </w:r>
-      <w:proofErr w:type="spellStart"/>
-      <w:r>
-        <w:rPr>
-          <w:rFonts w:ascii="Arial" w:hAnsi="Arial" w:cs="Arial"/>
-          <w:color w:val="000000"/>
-          <w:lang w:val="pt-PT"/>
-        </w:rPr>
-        <w:t>Android</w:t>
-      </w:r>
-      <w:proofErr w:type="spellEnd"/>
-      <w:r>
-        <w:rPr>
-          <w:rFonts w:ascii="Arial" w:hAnsi="Arial" w:cs="Arial"/>
-          <w:color w:val="000000"/>
-          <w:lang w:val="pt-PT"/>
-        </w:rPr>
-        <w:t>);</w:t>
+      <w:r>
+        <w:rPr>
+          <w:rFonts w:ascii="Arial" w:hAnsi="Arial" w:cs="Arial"/>
+          <w:color w:val="000000"/>
+          <w:lang w:val="pt-PT"/>
+        </w:rPr>
+        <w:t>ListNote Fala-para-texto Notas (Aplicação para Android);</w:t>
       </w:r>
     </w:p>
     <w:p>
@@ -1906,59 +1661,13 @@
           <w:lang w:val="pt-PT"/>
         </w:rPr>
       </w:pPr>
-      <w:proofErr w:type="spellStart"/>
-      <w:r>
-        <w:rPr>
-          <w:rFonts w:ascii="Arial" w:hAnsi="Arial" w:cs="Arial"/>
-          <w:color w:val="000000"/>
-          <w:lang w:val="pt-PT"/>
-        </w:rPr>
-        <w:t>Speach</w:t>
-      </w:r>
-      <w:proofErr w:type="spellEnd"/>
-      <w:r>
-        <w:rPr>
-          <w:rFonts w:ascii="Arial" w:hAnsi="Arial" w:cs="Arial"/>
-          <w:color w:val="000000"/>
-          <w:lang w:val="pt-PT"/>
-        </w:rPr>
-        <w:t xml:space="preserve"> to </w:t>
-      </w:r>
-      <w:proofErr w:type="spellStart"/>
-      <w:r>
-        <w:rPr>
-          <w:rFonts w:ascii="Arial" w:hAnsi="Arial" w:cs="Arial"/>
-          <w:color w:val="000000"/>
-          <w:lang w:val="pt-PT"/>
-        </w:rPr>
-        <w:t>text</w:t>
-      </w:r>
-      <w:proofErr w:type="spellEnd"/>
-      <w:r>
-        <w:rPr>
-          <w:rFonts w:ascii="Arial" w:hAnsi="Arial" w:cs="Arial"/>
-          <w:color w:val="000000"/>
-          <w:lang w:val="pt-PT"/>
-        </w:rPr>
-        <w:t xml:space="preserve"> (Aplicação para </w:t>
-      </w:r>
-      <w:proofErr w:type="spellStart"/>
-      <w:r>
-        <w:rPr>
-          <w:rFonts w:ascii="Arial" w:hAnsi="Arial" w:cs="Arial"/>
-          <w:color w:val="000000"/>
-          <w:lang w:val="pt-PT"/>
-        </w:rPr>
-        <w:t>Android</w:t>
-      </w:r>
-      <w:proofErr w:type="spellEnd"/>
-      <w:r>
-        <w:rPr>
-          <w:rFonts w:ascii="Arial" w:hAnsi="Arial" w:cs="Arial"/>
-          <w:color w:val="000000"/>
-          <w:lang w:val="pt-PT"/>
-        </w:rPr>
-        <w:t>);</w:t>
+      <w:r>
+        <w:rPr>
+          <w:rFonts w:ascii="Arial" w:hAnsi="Arial" w:cs="Arial"/>
+          <w:color w:val="000000"/>
+          <w:lang w:val="pt-PT"/>
+        </w:rPr>
+        <w:t>Speach to text (Aplicação para Android);</w:t>
       </w:r>
     </w:p>
     <w:p>
@@ -1982,55 +1691,7 @@
           <w:rFonts w:ascii="Arial" w:hAnsi="Arial" w:cs="Arial"/>
           <w:color w:val="000000"/>
         </w:rPr>
-        <w:t xml:space="preserve">Text to </w:t>
-      </w:r>
-      <w:proofErr w:type="spellStart"/>
-      <w:r>
-        <w:rPr>
-          <w:rFonts w:ascii="Arial" w:hAnsi="Arial" w:cs="Arial"/>
-          <w:color w:val="000000"/>
-        </w:rPr>
-        <w:t>speach</w:t>
-      </w:r>
-      <w:proofErr w:type="spellEnd"/>
-      <w:r>
-        <w:rPr>
-          <w:rFonts w:ascii="Arial" w:hAnsi="Arial" w:cs="Arial"/>
-          <w:color w:val="000000"/>
-        </w:rPr>
-        <w:t xml:space="preserve"> - Voice to text (</w:t>
-      </w:r>
-      <w:proofErr w:type="spellStart"/>
-      <w:r>
-        <w:rPr>
-          <w:rFonts w:ascii="Arial" w:hAnsi="Arial" w:cs="Arial"/>
-          <w:color w:val="000000"/>
-        </w:rPr>
-        <w:t>Aplicação</w:t>
-      </w:r>
-      <w:proofErr w:type="spellEnd"/>
-      <w:r>
-        <w:rPr>
-          <w:rFonts w:ascii="Arial" w:hAnsi="Arial" w:cs="Arial"/>
-          <w:color w:val="000000"/>
-        </w:rPr>
-        <w:t xml:space="preserve"> </w:t>
-      </w:r>
-      <w:proofErr w:type="spellStart"/>
-      <w:r>
-        <w:rPr>
-          <w:rFonts w:ascii="Arial" w:hAnsi="Arial" w:cs="Arial"/>
-          <w:color w:val="000000"/>
-        </w:rPr>
-        <w:t>para</w:t>
-      </w:r>
-      <w:proofErr w:type="spellEnd"/>
-      <w:r>
-        <w:rPr>
-          <w:rFonts w:ascii="Arial" w:hAnsi="Arial" w:cs="Arial"/>
-          <w:color w:val="000000"/>
-        </w:rPr>
-        <w:t xml:space="preserve"> Android);</w:t>
+        <w:t>Text to speach - Voice to text (Aplicação para Android);</w:t>
       </w:r>
     </w:p>
     <w:p>
@@ -2069,18 +1730,9 @@
           <w:sz w:val="24"/>
           <w:lang w:val="pt-PT"/>
         </w:rPr>
-        <w:t xml:space="preserve">Software Open </w:t>
-      </w:r>
-      <w:proofErr w:type="spellStart"/>
-      <w:r>
-        <w:rPr>
-          <w:sz w:val="24"/>
-          <w:lang w:val="pt-PT"/>
-        </w:rPr>
-        <w:t>Source</w:t>
+        <w:t>Software Open Source</w:t>
       </w:r>
       <w:bookmarkEnd w:id="9"/>
-      <w:proofErr w:type="spellEnd"/>
     </w:p>
     <w:p>
       <w:pPr>
@@ -2106,43 +1758,7 @@
           <w:color w:val="000000"/>
           <w:lang w:val="pt-PT"/>
         </w:rPr>
-        <w:t xml:space="preserve">Mi </w:t>
-      </w:r>
-      <w:proofErr w:type="spellStart"/>
-      <w:r>
-        <w:rPr>
-          <w:rFonts w:ascii="Arial" w:hAnsi="Arial" w:cs="Arial"/>
-          <w:color w:val="000000"/>
-          <w:lang w:val="pt-PT"/>
-        </w:rPr>
-        <w:t>sound</w:t>
-      </w:r>
-      <w:proofErr w:type="spellEnd"/>
-      <w:r>
-        <w:rPr>
-          <w:rFonts w:ascii="Arial" w:hAnsi="Arial" w:cs="Arial"/>
-          <w:color w:val="000000"/>
-          <w:lang w:val="pt-PT"/>
-        </w:rPr>
-        <w:t xml:space="preserve"> </w:t>
-      </w:r>
-      <w:proofErr w:type="spellStart"/>
-      <w:r>
-        <w:rPr>
-          <w:rFonts w:ascii="Arial" w:hAnsi="Arial" w:cs="Arial"/>
-          <w:color w:val="000000"/>
-          <w:lang w:val="pt-PT"/>
-        </w:rPr>
-        <w:t>recorder</w:t>
-      </w:r>
-      <w:proofErr w:type="spellEnd"/>
-      <w:r>
-        <w:rPr>
-          <w:rFonts w:ascii="Arial" w:hAnsi="Arial" w:cs="Arial"/>
-          <w:color w:val="000000"/>
-          <w:lang w:val="pt-PT"/>
-        </w:rPr>
-        <w:t xml:space="preserve"> (Aplica</w:t>
+        <w:t>Mi sound recorder (Aplica</w:t>
       </w:r>
       <w:r>
         <w:rPr>
@@ -2158,25 +1774,7 @@
           <w:color w:val="000000"/>
           <w:lang w:val="pt-PT"/>
         </w:rPr>
-        <w:t xml:space="preserve">o para </w:t>
-      </w:r>
-      <w:proofErr w:type="spellStart"/>
-      <w:r>
-        <w:rPr>
-          <w:rFonts w:ascii="Arial" w:hAnsi="Arial" w:cs="Arial"/>
-          <w:color w:val="000000"/>
-          <w:lang w:val="pt-PT"/>
-        </w:rPr>
-        <w:t>Android</w:t>
-      </w:r>
-      <w:proofErr w:type="spellEnd"/>
-      <w:r>
-        <w:rPr>
-          <w:rFonts w:ascii="Arial" w:hAnsi="Arial" w:cs="Arial"/>
-          <w:color w:val="000000"/>
-          <w:lang w:val="pt-PT"/>
-        </w:rPr>
-        <w:t>);</w:t>
+        <w:t>o para Android);</w:t>
       </w:r>
     </w:p>
     <w:p>
@@ -2196,23 +1794,13 @@
           <w:lang w:val="pt-PT"/>
         </w:rPr>
       </w:pPr>
-      <w:proofErr w:type="spellStart"/>
-      <w:r>
-        <w:rPr>
-          <w:rFonts w:ascii="Arial" w:hAnsi="Arial" w:cs="Arial"/>
-          <w:color w:val="000000"/>
-          <w:lang w:val="pt-PT"/>
-        </w:rPr>
-        <w:t>Auphonic</w:t>
-      </w:r>
-      <w:proofErr w:type="spellEnd"/>
-      <w:r>
-        <w:rPr>
-          <w:rFonts w:ascii="Arial" w:hAnsi="Arial" w:cs="Arial"/>
-          <w:color w:val="000000"/>
-          <w:lang w:val="pt-PT"/>
-        </w:rPr>
-        <w:t xml:space="preserve"> Software (</w:t>
+      <w:r>
+        <w:rPr>
+          <w:rFonts w:ascii="Arial" w:hAnsi="Arial" w:cs="Arial"/>
+          <w:color w:val="000000"/>
+          <w:lang w:val="pt-PT"/>
+        </w:rPr>
+        <w:t>Auphonic Software (</w:t>
       </w:r>
       <w:r>
         <w:rPr>
@@ -2244,43 +1832,7 @@
           <w:color w:val="000000"/>
           <w:lang w:val="pt-PT"/>
         </w:rPr>
-        <w:t xml:space="preserve">para </w:t>
-      </w:r>
-      <w:proofErr w:type="spellStart"/>
-      <w:r>
-        <w:rPr>
-          <w:rFonts w:ascii="Arial" w:hAnsi="Arial" w:cs="Arial"/>
-          <w:color w:val="000000"/>
-          <w:lang w:val="pt-PT"/>
-        </w:rPr>
-        <w:t>Android</w:t>
-      </w:r>
-      <w:proofErr w:type="spellEnd"/>
-      <w:r>
-        <w:rPr>
-          <w:rFonts w:ascii="Arial" w:hAnsi="Arial" w:cs="Arial"/>
-          <w:color w:val="000000"/>
-          <w:lang w:val="pt-PT"/>
-        </w:rPr>
-        <w:t xml:space="preserve"> &amp; </w:t>
-      </w:r>
-      <w:proofErr w:type="spellStart"/>
-      <w:r>
-        <w:rPr>
-          <w:rFonts w:ascii="Arial" w:hAnsi="Arial" w:cs="Arial"/>
-          <w:color w:val="000000"/>
-          <w:lang w:val="pt-PT"/>
-        </w:rPr>
-        <w:t>Iphone</w:t>
-      </w:r>
-      <w:proofErr w:type="spellEnd"/>
-      <w:r>
-        <w:rPr>
-          <w:rFonts w:ascii="Arial" w:hAnsi="Arial" w:cs="Arial"/>
-          <w:color w:val="000000"/>
-          <w:lang w:val="pt-PT"/>
-        </w:rPr>
-        <w:t>);</w:t>
+        <w:t>para Android &amp; Iphone);</w:t>
       </w:r>
     </w:p>
     <w:p>
@@ -2300,59 +1852,13 @@
           <w:lang w:val="pt-PT"/>
         </w:rPr>
       </w:pPr>
-      <w:proofErr w:type="spellStart"/>
-      <w:r>
-        <w:rPr>
-          <w:rFonts w:ascii="Arial" w:hAnsi="Arial" w:cs="Arial"/>
-          <w:color w:val="000000"/>
-          <w:lang w:val="pt-PT"/>
-        </w:rPr>
-        <w:t>Android</w:t>
-      </w:r>
-      <w:proofErr w:type="spellEnd"/>
-      <w:r>
-        <w:rPr>
-          <w:rFonts w:ascii="Arial" w:hAnsi="Arial" w:cs="Arial"/>
-          <w:color w:val="000000"/>
-          <w:lang w:val="pt-PT"/>
-        </w:rPr>
-        <w:t xml:space="preserve"> </w:t>
-      </w:r>
-      <w:proofErr w:type="spellStart"/>
-      <w:r>
-        <w:rPr>
-          <w:rFonts w:ascii="Arial" w:hAnsi="Arial" w:cs="Arial"/>
-          <w:color w:val="000000"/>
-          <w:lang w:val="pt-PT"/>
-        </w:rPr>
-        <w:t>Voice</w:t>
-      </w:r>
-      <w:proofErr w:type="spellEnd"/>
-      <w:r>
-        <w:rPr>
-          <w:rFonts w:ascii="Arial" w:hAnsi="Arial" w:cs="Arial"/>
-          <w:color w:val="000000"/>
-          <w:lang w:val="pt-PT"/>
-        </w:rPr>
-        <w:t xml:space="preserve"> </w:t>
-      </w:r>
-      <w:proofErr w:type="spellStart"/>
-      <w:r>
-        <w:rPr>
-          <w:rFonts w:ascii="Arial" w:hAnsi="Arial" w:cs="Arial"/>
-          <w:color w:val="000000"/>
-          <w:lang w:val="pt-PT"/>
-        </w:rPr>
-        <w:t>Recognition</w:t>
-      </w:r>
-      <w:proofErr w:type="spellEnd"/>
-      <w:r>
-        <w:rPr>
-          <w:rFonts w:ascii="Arial" w:hAnsi="Arial" w:cs="Arial"/>
-          <w:color w:val="000000"/>
-          <w:lang w:val="pt-PT"/>
-        </w:rPr>
-        <w:t xml:space="preserve"> Tutorial;</w:t>
+      <w:r>
+        <w:rPr>
+          <w:rFonts w:ascii="Arial" w:hAnsi="Arial" w:cs="Arial"/>
+          <w:color w:val="000000"/>
+          <w:lang w:val="pt-PT"/>
+        </w:rPr>
+        <w:t>Android Voice Recognition Tutorial;</w:t>
       </w:r>
     </w:p>
     <w:p>
@@ -2372,41 +1878,13 @@
           <w:lang w:val="pt-PT"/>
         </w:rPr>
       </w:pPr>
-      <w:proofErr w:type="spellStart"/>
-      <w:r>
-        <w:rPr>
-          <w:rFonts w:ascii="Arial" w:hAnsi="Arial" w:cs="Arial"/>
-          <w:color w:val="000000"/>
-          <w:lang w:val="pt-PT"/>
-        </w:rPr>
-        <w:t>Rehearsal</w:t>
-      </w:r>
-      <w:proofErr w:type="spellEnd"/>
-      <w:r>
-        <w:rPr>
-          <w:rFonts w:ascii="Arial" w:hAnsi="Arial" w:cs="Arial"/>
-          <w:color w:val="000000"/>
-          <w:lang w:val="pt-PT"/>
-        </w:rPr>
-        <w:t xml:space="preserve"> </w:t>
-      </w:r>
-      <w:proofErr w:type="spellStart"/>
-      <w:r>
-        <w:rPr>
-          <w:rFonts w:ascii="Arial" w:hAnsi="Arial" w:cs="Arial"/>
-          <w:color w:val="000000"/>
-          <w:lang w:val="pt-PT"/>
-        </w:rPr>
-        <w:t>Assistant</w:t>
-      </w:r>
-      <w:proofErr w:type="spellEnd"/>
-      <w:r>
-        <w:rPr>
-          <w:rFonts w:ascii="Arial" w:hAnsi="Arial" w:cs="Arial"/>
-          <w:color w:val="000000"/>
-          <w:lang w:val="pt-PT"/>
-        </w:rPr>
-        <w:t xml:space="preserve"> (</w:t>
+      <w:r>
+        <w:rPr>
+          <w:rFonts w:ascii="Arial" w:hAnsi="Arial" w:cs="Arial"/>
+          <w:color w:val="000000"/>
+          <w:lang w:val="pt-PT"/>
+        </w:rPr>
+        <w:t>Rehearsal Assistant (</w:t>
       </w:r>
       <w:r>
         <w:rPr>
@@ -2438,25 +1916,7 @@
           <w:color w:val="000000"/>
           <w:lang w:val="pt-PT"/>
         </w:rPr>
-        <w:t xml:space="preserve">para </w:t>
-      </w:r>
-      <w:proofErr w:type="spellStart"/>
-      <w:r>
-        <w:rPr>
-          <w:rFonts w:ascii="Arial" w:hAnsi="Arial" w:cs="Arial"/>
-          <w:color w:val="000000"/>
-          <w:lang w:val="pt-PT"/>
-        </w:rPr>
-        <w:t>Android</w:t>
-      </w:r>
-      <w:proofErr w:type="spellEnd"/>
-      <w:r>
-        <w:rPr>
-          <w:rFonts w:ascii="Arial" w:hAnsi="Arial" w:cs="Arial"/>
-          <w:color w:val="000000"/>
-          <w:lang w:val="pt-PT"/>
-        </w:rPr>
-        <w:t>);</w:t>
+        <w:t>para Android);</w:t>
       </w:r>
     </w:p>
     <w:p>
@@ -2532,7 +1992,6 @@
                 <w:lang w:val="pt-PT"/>
               </w:rPr>
             </w:pPr>
-            <w:proofErr w:type="spellStart"/>
             <w:r>
               <w:rPr>
                 <w:rFonts w:ascii="Arial" w:hAnsi="Arial" w:cs="Arial"/>
@@ -2541,7 +2000,6 @@
               </w:rPr>
               <w:t>Android</w:t>
             </w:r>
-            <w:proofErr w:type="spellEnd"/>
           </w:p>
         </w:tc>
         <w:tc>
@@ -2607,18 +2065,8 @@
                 <w:color w:val="000000"/>
                 <w:lang w:val="pt-PT"/>
               </w:rPr>
-              <w:t xml:space="preserve">Open </w:t>
+              <w:t>Open Source</w:t>
             </w:r>
-            <w:proofErr w:type="spellStart"/>
-            <w:r>
-              <w:rPr>
-                <w:rFonts w:ascii="Arial" w:hAnsi="Arial" w:cs="Arial"/>
-                <w:color w:val="000000"/>
-                <w:lang w:val="pt-PT"/>
-              </w:rPr>
-              <w:t>Source</w:t>
-            </w:r>
-            <w:proofErr w:type="spellEnd"/>
           </w:p>
         </w:tc>
         <w:tc>
@@ -2643,25 +2091,7 @@
                 <w:color w:val="000000"/>
                 <w:lang w:val="pt-PT"/>
               </w:rPr>
-              <w:t xml:space="preserve">Software Informático que respeita as quatro liberdades definidas pela </w:t>
-            </w:r>
-            <w:proofErr w:type="spellStart"/>
-            <w:r>
-              <w:rPr>
-                <w:rFonts w:ascii="Arial" w:hAnsi="Arial" w:cs="Arial"/>
-                <w:color w:val="000000"/>
-                <w:lang w:val="pt-PT"/>
-              </w:rPr>
-              <w:t>Free</w:t>
-            </w:r>
-            <w:proofErr w:type="spellEnd"/>
-            <w:r>
-              <w:rPr>
-                <w:rFonts w:ascii="Arial" w:hAnsi="Arial" w:cs="Arial"/>
-                <w:color w:val="000000"/>
-                <w:lang w:val="pt-PT"/>
-              </w:rPr>
-              <w:t xml:space="preserve"> Software Foundation</w:t>
+              <w:t>Software Informático que respeita as quatro liberdades definidas pela Free Software Foundation</w:t>
             </w:r>
           </w:p>
         </w:tc>
@@ -3563,42 +2993,10 @@
         <w:t>Fig</w:t>
       </w:r>
       <w:r>
-        <w:t xml:space="preserve">.1 - </w:t>
-      </w:r>
-      <w:proofErr w:type="spellStart"/>
-      <w:r>
-        <w:t>Casos</w:t>
-      </w:r>
-      <w:proofErr w:type="spellEnd"/>
-      <w:r>
-        <w:t xml:space="preserve"> de </w:t>
-      </w:r>
-      <w:proofErr w:type="spellStart"/>
-      <w:r>
-        <w:t>Utili</w:t>
-      </w:r>
-      <w:r>
-        <w:t>zação</w:t>
-      </w:r>
-      <w:proofErr w:type="spellEnd"/>
-      <w:r>
-        <w:t xml:space="preserve"> do </w:t>
-      </w:r>
-      <w:proofErr w:type="spellStart"/>
-      <w:r>
-        <w:t>ator</w:t>
-      </w:r>
-      <w:proofErr w:type="spellEnd"/>
-      <w:r>
-        <w:t xml:space="preserve"> professor e </w:t>
-      </w:r>
-      <w:proofErr w:type="spellStart"/>
-      <w:r>
-        <w:t>aluno</w:t>
-      </w:r>
-      <w:proofErr w:type="spellEnd"/>
-      <w:r>
-        <w:t>.</w:t>
+        <w:t>.1 - Casos de Utili</w:t>
+      </w:r>
+      <w:r>
+        <w:t>zação do ator professor e aluno.</w:t>
       </w:r>
     </w:p>
     <w:p>
@@ -3610,106 +3008,11 @@
       <w:pPr>
         <w:spacing w:before="0" w:after="0" w:line="240" w:lineRule="auto"/>
       </w:pPr>
-      <w:proofErr w:type="spellStart"/>
-      <w:r>
-        <w:t>Recorrendo</w:t>
-      </w:r>
-      <w:proofErr w:type="spellEnd"/>
-      <w:r>
-        <w:t xml:space="preserve"> </w:t>
-      </w:r>
-      <w:proofErr w:type="spellStart"/>
-      <w:proofErr w:type="gramStart"/>
-      <w:r>
-        <w:t>ao</w:t>
-      </w:r>
-      <w:proofErr w:type="spellEnd"/>
-      <w:r>
-        <w:t xml:space="preserve"> </w:t>
-      </w:r>
-      <w:r>
-        <w:t xml:space="preserve"> </w:t>
-      </w:r>
-      <w:proofErr w:type="spellStart"/>
-      <w:r>
-        <w:t>diagrama</w:t>
-      </w:r>
-      <w:proofErr w:type="spellEnd"/>
-      <w:proofErr w:type="gramEnd"/>
-      <w:r>
-        <w:t xml:space="preserve"> </w:t>
-      </w:r>
-      <w:proofErr w:type="spellStart"/>
-      <w:r>
-        <w:t>representado</w:t>
-      </w:r>
-      <w:proofErr w:type="spellEnd"/>
-      <w:r>
-        <w:t xml:space="preserve"> </w:t>
-      </w:r>
-      <w:proofErr w:type="spellStart"/>
-      <w:r>
-        <w:t>na</w:t>
-      </w:r>
-      <w:proofErr w:type="spellEnd"/>
-      <w:r>
-        <w:t xml:space="preserve"> </w:t>
-      </w:r>
-      <w:proofErr w:type="spellStart"/>
-      <w:r>
-        <w:t>figura</w:t>
-      </w:r>
-      <w:proofErr w:type="spellEnd"/>
-      <w:r>
-        <w:t xml:space="preserve"> 1 </w:t>
-      </w:r>
-      <w:proofErr w:type="spellStart"/>
-      <w:r>
-        <w:t>podemos</w:t>
-      </w:r>
-      <w:proofErr w:type="spellEnd"/>
-      <w:r>
-        <w:t xml:space="preserve"> </w:t>
-      </w:r>
-      <w:proofErr w:type="spellStart"/>
-      <w:r>
-        <w:t>observar</w:t>
-      </w:r>
-      <w:proofErr w:type="spellEnd"/>
-      <w:r>
-        <w:t xml:space="preserve"> </w:t>
-      </w:r>
-      <w:proofErr w:type="spellStart"/>
-      <w:r>
-        <w:t>os</w:t>
-      </w:r>
-      <w:proofErr w:type="spellEnd"/>
-      <w:r>
-        <w:t xml:space="preserve"> </w:t>
-      </w:r>
-      <w:proofErr w:type="spellStart"/>
-      <w:r>
-        <w:t>casos</w:t>
-      </w:r>
-      <w:proofErr w:type="spellEnd"/>
-      <w:r>
-        <w:t xml:space="preserve"> de </w:t>
-      </w:r>
-      <w:proofErr w:type="spellStart"/>
-      <w:r>
-        <w:t>utilização</w:t>
-      </w:r>
-      <w:proofErr w:type="spellEnd"/>
-      <w:r>
-        <w:t xml:space="preserve"> do </w:t>
-      </w:r>
-      <w:proofErr w:type="spellStart"/>
-      <w:r>
-        <w:t>ator</w:t>
-      </w:r>
-      <w:proofErr w:type="spellEnd"/>
-      <w:r>
-        <w:t xml:space="preserve"> professor:</w:t>
+      <w:r>
+        <w:t xml:space="preserve">Recorrendo ao </w:t>
+      </w:r>
+      <w:r>
+        <w:t xml:space="preserve"> diagrama representado na figura 1 podemos observar os casos de utilização do ator professor:</w:t>
       </w:r>
     </w:p>
     <w:p>
@@ -4363,18 +3666,8 @@
           <w:szCs w:val="24"/>
           <w:lang w:val="pt-PT"/>
         </w:rPr>
-        <w:t xml:space="preserve"> Casos de Utilização do </w:t>
-      </w:r>
-      <w:proofErr w:type="spellStart"/>
-      <w:r>
-        <w:rPr>
-          <w:sz w:val="24"/>
-          <w:szCs w:val="24"/>
-          <w:lang w:val="pt-PT"/>
-        </w:rPr>
-        <w:t>BackOffice</w:t>
-      </w:r>
-      <w:proofErr w:type="spellEnd"/>
+        <w:t xml:space="preserve"> Casos de Utilização do BackOffice</w:t>
+      </w:r>
     </w:p>
     <w:p>
       <w:pPr>
@@ -4440,39 +3733,7 @@
         <w:t>Fig</w:t>
       </w:r>
       <w:r>
-        <w:t xml:space="preserve">.2 - </w:t>
-      </w:r>
-      <w:proofErr w:type="spellStart"/>
-      <w:r>
-        <w:t>Casos</w:t>
-      </w:r>
-      <w:proofErr w:type="spellEnd"/>
-      <w:r>
-        <w:t xml:space="preserve"> de </w:t>
-      </w:r>
-      <w:proofErr w:type="spellStart"/>
-      <w:r>
-        <w:t>Utilização</w:t>
-      </w:r>
-      <w:proofErr w:type="spellEnd"/>
-      <w:r>
-        <w:t xml:space="preserve"> do </w:t>
-      </w:r>
-      <w:proofErr w:type="spellStart"/>
-      <w:r>
-        <w:t>ator</w:t>
-      </w:r>
-      <w:proofErr w:type="spellEnd"/>
-      <w:r>
-        <w:t xml:space="preserve"> professor e </w:t>
-      </w:r>
-      <w:proofErr w:type="spellStart"/>
-      <w:r>
-        <w:t>administrador</w:t>
-      </w:r>
-      <w:proofErr w:type="spellEnd"/>
-      <w:r>
-        <w:t>.</w:t>
+        <w:t>.2 - Casos de Utilização do ator professor e administrador.</w:t>
       </w:r>
     </w:p>
     <w:p>
@@ -4484,103 +3745,8 @@
       <w:pPr>
         <w:spacing w:before="0" w:after="0" w:line="240" w:lineRule="auto"/>
       </w:pPr>
-      <w:proofErr w:type="spellStart"/>
-      <w:r>
-        <w:t>Recorrendo</w:t>
-      </w:r>
-      <w:proofErr w:type="spellEnd"/>
-      <w:r>
-        <w:t xml:space="preserve"> </w:t>
-      </w:r>
-      <w:proofErr w:type="spellStart"/>
-      <w:proofErr w:type="gramStart"/>
-      <w:r>
-        <w:t>ao</w:t>
-      </w:r>
-      <w:proofErr w:type="spellEnd"/>
-      <w:r>
-        <w:t xml:space="preserve">  </w:t>
-      </w:r>
-      <w:proofErr w:type="spellStart"/>
-      <w:r>
-        <w:t>diagrama</w:t>
-      </w:r>
-      <w:proofErr w:type="spellEnd"/>
-      <w:proofErr w:type="gramEnd"/>
-      <w:r>
-        <w:t xml:space="preserve"> </w:t>
-      </w:r>
-      <w:proofErr w:type="spellStart"/>
-      <w:r>
-        <w:t>representado</w:t>
-      </w:r>
-      <w:proofErr w:type="spellEnd"/>
-      <w:r>
-        <w:t xml:space="preserve"> </w:t>
-      </w:r>
-      <w:proofErr w:type="spellStart"/>
-      <w:r>
-        <w:t>na</w:t>
-      </w:r>
-      <w:proofErr w:type="spellEnd"/>
-      <w:r>
-        <w:t xml:space="preserve"> </w:t>
-      </w:r>
-      <w:proofErr w:type="spellStart"/>
-      <w:r>
-        <w:t>figura</w:t>
-      </w:r>
-      <w:proofErr w:type="spellEnd"/>
-      <w:r>
-        <w:t xml:space="preserve"> 2 </w:t>
-      </w:r>
-      <w:proofErr w:type="spellStart"/>
-      <w:r>
-        <w:t>podemos</w:t>
-      </w:r>
-      <w:proofErr w:type="spellEnd"/>
-      <w:r>
-        <w:t xml:space="preserve"> </w:t>
-      </w:r>
-      <w:proofErr w:type="spellStart"/>
-      <w:r>
-        <w:t>observar</w:t>
-      </w:r>
-      <w:proofErr w:type="spellEnd"/>
-      <w:r>
-        <w:t xml:space="preserve"> </w:t>
-      </w:r>
-      <w:proofErr w:type="spellStart"/>
-      <w:r>
-        <w:t>os</w:t>
-      </w:r>
-      <w:proofErr w:type="spellEnd"/>
-      <w:r>
-        <w:t xml:space="preserve"> </w:t>
-      </w:r>
-      <w:proofErr w:type="spellStart"/>
-      <w:r>
-        <w:t>casos</w:t>
-      </w:r>
-      <w:proofErr w:type="spellEnd"/>
-      <w:r>
-        <w:t xml:space="preserve"> de </w:t>
-      </w:r>
-      <w:proofErr w:type="spellStart"/>
-      <w:r>
-        <w:t>utilização</w:t>
-      </w:r>
-      <w:proofErr w:type="spellEnd"/>
-      <w:r>
-        <w:t xml:space="preserve"> do </w:t>
-      </w:r>
-      <w:proofErr w:type="spellStart"/>
-      <w:r>
-        <w:t>ator</w:t>
-      </w:r>
-      <w:proofErr w:type="spellEnd"/>
-      <w:r>
-        <w:t xml:space="preserve"> professor:</w:t>
+      <w:r>
+        <w:t>Recorrendo ao  diagrama representado na figura 2 podemos observar os casos de utilização do ator professor:</w:t>
       </w:r>
     </w:p>
     <w:p>
@@ -5075,22 +4241,97 @@
     </w:p>
     <w:p>
       <w:pPr>
-        <w:rPr>
-          <w:color w:val="FF0000"/>
-          <w:sz w:val="40"/>
-          <w:szCs w:val="40"/>
-          <w:lang w:val="pt-PT"/>
-        </w:rPr>
-      </w:pPr>
-      <w:r>
-        <w:rPr>
-          <w:color w:val="FF0000"/>
-          <w:sz w:val="40"/>
-          <w:szCs w:val="40"/>
-          <w:lang w:val="pt-PT"/>
-        </w:rPr>
-        <w:t>Diagramas de actividades.</w:t>
-      </w:r>
+        <w:pStyle w:val="Heading2"/>
+        <w:rPr>
+          <w:sz w:val="24"/>
+          <w:szCs w:val="24"/>
+          <w:lang w:val="pt-PT"/>
+        </w:rPr>
+      </w:pPr>
+      <w:r>
+        <w:rPr>
+          <w:sz w:val="24"/>
+          <w:szCs w:val="24"/>
+          <w:lang w:val="pt-PT"/>
+        </w:rPr>
+        <w:t>2.4.1 Diagrama de actividades da aplicação</w:t>
+      </w:r>
+    </w:p>
+    <w:p>
+      <w:pPr>
+        <w:pStyle w:val="Heading2"/>
+        <w:rPr>
+          <w:sz w:val="24"/>
+          <w:szCs w:val="24"/>
+          <w:lang w:val="pt-PT"/>
+        </w:rPr>
+      </w:pPr>
+      <w:r>
+        <w:rPr>
+          <w:sz w:val="24"/>
+          <w:szCs w:val="24"/>
+          <w:lang w:val="pt-PT"/>
+        </w:rPr>
+        <w:t>2.4.1</w:t>
+      </w:r>
+      <w:r>
+        <w:rPr>
+          <w:sz w:val="24"/>
+          <w:szCs w:val="24"/>
+          <w:lang w:val="pt-PT"/>
+        </w:rPr>
+        <w:t>.1</w:t>
+      </w:r>
+      <w:r>
+        <w:rPr>
+          <w:sz w:val="24"/>
+          <w:szCs w:val="24"/>
+          <w:lang w:val="pt-PT"/>
+        </w:rPr>
+        <w:t xml:space="preserve"> </w:t>
+      </w:r>
+      <w:r>
+        <w:rPr>
+          <w:sz w:val="24"/>
+          <w:szCs w:val="24"/>
+          <w:lang w:val="pt-PT"/>
+        </w:rPr>
+        <w:t>Corrigir Teste</w:t>
+      </w:r>
+    </w:p>
+    <w:p>
+      <w:pPr>
+        <w:spacing w:before="0" w:after="0" w:line="240" w:lineRule="auto"/>
+      </w:pPr>
+      <w:r>
+        <w:tab/>
+      </w:r>
+    </w:p>
+    <w:p>
+      <w:pPr>
+        <w:spacing w:before="0" w:after="0" w:line="240" w:lineRule="auto"/>
+        <w:rPr>
+          <w:color w:val="FF7B0F" w:themeColor="accent2"/>
+          <w:sz w:val="32"/>
+        </w:rPr>
+      </w:pPr>
+      <w:r>
+        <w:rPr>
+          <w:color w:val="FF7B0F" w:themeColor="accent2"/>
+          <w:sz w:val="32"/>
+        </w:rPr>
+        <w:t>Falta diagrama de actividades</w:t>
+      </w:r>
+    </w:p>
+    <w:p>
+      <w:pPr>
+        <w:spacing w:before="0" w:after="0" w:line="240" w:lineRule="auto"/>
+      </w:pPr>
+    </w:p>
+    <w:p>
+      <w:pPr>
+        <w:spacing w:before="0" w:after="0" w:line="240" w:lineRule="auto"/>
+      </w:pPr>
     </w:p>
     <w:tbl>
       <w:tblPr>
@@ -5099,8 +4340,8 @@
         <w:tblLook w:val="04A0" w:firstRow="1" w:lastRow="0" w:firstColumn="1" w:lastColumn="0" w:noHBand="0" w:noVBand="1"/>
       </w:tblPr>
       <w:tblGrid>
-        <w:gridCol w:w="4357"/>
-        <w:gridCol w:w="4358"/>
+        <w:gridCol w:w="4208"/>
+        <w:gridCol w:w="4507"/>
       </w:tblGrid>
       <w:tr>
         <w:trPr>
@@ -5109,7 +4350,7 @@
         <w:tc>
           <w:tcPr>
             <w:cnfStyle w:val="001000000000" w:firstRow="0" w:lastRow="0" w:firstColumn="1" w:lastColumn="0" w:oddVBand="0" w:evenVBand="0" w:oddHBand="0" w:evenHBand="0" w:firstRowFirstColumn="0" w:firstRowLastColumn="0" w:lastRowFirstColumn="0" w:lastRowLastColumn="0"/>
-            <w:tcW w:w="4357" w:type="dxa"/>
+            <w:tcW w:w="4208" w:type="dxa"/>
           </w:tcPr>
           <w:p>
             <w:pPr>
@@ -5144,7 +4385,7 @@
         </w:tc>
         <w:tc>
           <w:tcPr>
-            <w:tcW w:w="4358" w:type="dxa"/>
+            <w:tcW w:w="4507" w:type="dxa"/>
           </w:tcPr>
           <w:p>
             <w:pPr>
@@ -5157,6 +4398,1490 @@
               <w:rPr>
                 <w:sz w:val="24"/>
                 <w:szCs w:val="24"/>
+                <w:lang w:val="pt-PT"/>
+              </w:rPr>
+            </w:pPr>
+            <w:r>
+              <w:rPr>
+                <w:sz w:val="24"/>
+                <w:szCs w:val="24"/>
+                <w:lang w:val="pt-PT"/>
+              </w:rPr>
+              <w:t>Corrigir Teste</w:t>
+            </w:r>
+          </w:p>
+        </w:tc>
+      </w:tr>
+      <w:tr>
+        <w:trPr>
+          <w:cnfStyle w:val="000000100000" w:firstRow="0" w:lastRow="0" w:firstColumn="0" w:lastColumn="0" w:oddVBand="0" w:evenVBand="0" w:oddHBand="1" w:evenHBand="0" w:firstRowFirstColumn="0" w:firstRowLastColumn="0" w:lastRowFirstColumn="0" w:lastRowLastColumn="0"/>
+        </w:trPr>
+        <w:tc>
+          <w:tcPr>
+            <w:cnfStyle w:val="001000000000" w:firstRow="0" w:lastRow="0" w:firstColumn="1" w:lastColumn="0" w:oddVBand="0" w:evenVBand="0" w:oddHBand="0" w:evenHBand="0" w:firstRowFirstColumn="0" w:firstRowLastColumn="0" w:lastRowFirstColumn="0" w:lastRowLastColumn="0"/>
+            <w:tcW w:w="4208" w:type="dxa"/>
+          </w:tcPr>
+          <w:p>
+            <w:pPr>
+              <w:autoSpaceDE w:val="0"/>
+              <w:autoSpaceDN w:val="0"/>
+              <w:adjustRightInd w:val="0"/>
+              <w:spacing w:before="0" w:after="0"/>
+              <w:ind w:left="1080"/>
+              <w:rPr>
+                <w:sz w:val="24"/>
+                <w:szCs w:val="24"/>
+                <w:lang w:val="pt-PT"/>
+              </w:rPr>
+            </w:pPr>
+            <w:r>
+              <w:rPr>
+                <w:sz w:val="24"/>
+                <w:szCs w:val="24"/>
+                <w:lang w:val="pt-PT"/>
+              </w:rPr>
+              <w:t>Â</w:t>
+            </w:r>
+            <w:r>
+              <w:rPr>
+                <w:sz w:val="24"/>
+                <w:szCs w:val="24"/>
+                <w:lang w:val="pt-PT"/>
+              </w:rPr>
+              <w:t>mbito:</w:t>
+            </w:r>
+          </w:p>
+        </w:tc>
+        <w:tc>
+          <w:tcPr>
+            <w:tcW w:w="4507" w:type="dxa"/>
+          </w:tcPr>
+          <w:p>
+            <w:pPr>
+              <w:autoSpaceDE w:val="0"/>
+              <w:autoSpaceDN w:val="0"/>
+              <w:adjustRightInd w:val="0"/>
+              <w:spacing w:before="0" w:after="0"/>
+              <w:ind w:left="1080"/>
+              <w:cnfStyle w:val="000000100000" w:firstRow="0" w:lastRow="0" w:firstColumn="0" w:lastColumn="0" w:oddVBand="0" w:evenVBand="0" w:oddHBand="1" w:evenHBand="0" w:firstRowFirstColumn="0" w:firstRowLastColumn="0" w:lastRowFirstColumn="0" w:lastRowLastColumn="0"/>
+              <w:rPr>
+                <w:sz w:val="22"/>
+                <w:szCs w:val="22"/>
+                <w:lang w:val="pt-PT"/>
+              </w:rPr>
+            </w:pPr>
+            <w:r>
+              <w:rPr>
+                <w:sz w:val="22"/>
+                <w:szCs w:val="22"/>
+                <w:lang w:val="pt-PT"/>
+              </w:rPr>
+              <w:t>Letrinhas</w:t>
+            </w:r>
+          </w:p>
+        </w:tc>
+      </w:tr>
+      <w:tr>
+        <w:trPr>
+          <w:cnfStyle w:val="000000010000" w:firstRow="0" w:lastRow="0" w:firstColumn="0" w:lastColumn="0" w:oddVBand="0" w:evenVBand="0" w:oddHBand="0" w:evenHBand="1" w:firstRowFirstColumn="0" w:firstRowLastColumn="0" w:lastRowFirstColumn="0" w:lastRowLastColumn="0"/>
+        </w:trPr>
+        <w:tc>
+          <w:tcPr>
+            <w:cnfStyle w:val="001000000000" w:firstRow="0" w:lastRow="0" w:firstColumn="1" w:lastColumn="0" w:oddVBand="0" w:evenVBand="0" w:oddHBand="0" w:evenHBand="0" w:firstRowFirstColumn="0" w:firstRowLastColumn="0" w:lastRowFirstColumn="0" w:lastRowLastColumn="0"/>
+            <w:tcW w:w="4208" w:type="dxa"/>
+          </w:tcPr>
+          <w:p>
+            <w:pPr>
+              <w:autoSpaceDE w:val="0"/>
+              <w:autoSpaceDN w:val="0"/>
+              <w:adjustRightInd w:val="0"/>
+              <w:spacing w:before="0" w:after="0"/>
+              <w:ind w:left="1080"/>
+              <w:rPr>
+                <w:color w:val="FF0000"/>
+                <w:sz w:val="40"/>
+                <w:szCs w:val="40"/>
+                <w:lang w:val="pt-PT"/>
+              </w:rPr>
+            </w:pPr>
+            <w:r>
+              <w:rPr>
+                <w:sz w:val="24"/>
+                <w:szCs w:val="24"/>
+                <w:lang w:val="pt-PT"/>
+              </w:rPr>
+              <w:t>Finalidade:</w:t>
+            </w:r>
+          </w:p>
+        </w:tc>
+        <w:tc>
+          <w:tcPr>
+            <w:tcW w:w="4507" w:type="dxa"/>
+          </w:tcPr>
+          <w:p>
+            <w:pPr>
+              <w:autoSpaceDE w:val="0"/>
+              <w:autoSpaceDN w:val="0"/>
+              <w:adjustRightInd w:val="0"/>
+              <w:spacing w:before="0" w:after="0"/>
+              <w:ind w:left="1080"/>
+              <w:cnfStyle w:val="000000010000" w:firstRow="0" w:lastRow="0" w:firstColumn="0" w:lastColumn="0" w:oddVBand="0" w:evenVBand="0" w:oddHBand="0" w:evenHBand="1" w:firstRowFirstColumn="0" w:firstRowLastColumn="0" w:lastRowFirstColumn="0" w:lastRowLastColumn="0"/>
+              <w:rPr>
+                <w:sz w:val="22"/>
+                <w:szCs w:val="22"/>
+                <w:lang w:val="pt-PT"/>
+              </w:rPr>
+            </w:pPr>
+            <w:r>
+              <w:rPr>
+                <w:sz w:val="22"/>
+                <w:szCs w:val="22"/>
+                <w:lang w:val="pt-PT"/>
+              </w:rPr>
+              <w:t>Correcção de um teste</w:t>
+            </w:r>
+          </w:p>
+        </w:tc>
+      </w:tr>
+      <w:tr>
+        <w:trPr>
+          <w:cnfStyle w:val="000000100000" w:firstRow="0" w:lastRow="0" w:firstColumn="0" w:lastColumn="0" w:oddVBand="0" w:evenVBand="0" w:oddHBand="1" w:evenHBand="0" w:firstRowFirstColumn="0" w:firstRowLastColumn="0" w:lastRowFirstColumn="0" w:lastRowLastColumn="0"/>
+        </w:trPr>
+        <w:tc>
+          <w:tcPr>
+            <w:cnfStyle w:val="001000000000" w:firstRow="0" w:lastRow="0" w:firstColumn="1" w:lastColumn="0" w:oddVBand="0" w:evenVBand="0" w:oddHBand="0" w:evenHBand="0" w:firstRowFirstColumn="0" w:firstRowLastColumn="0" w:lastRowFirstColumn="0" w:lastRowLastColumn="0"/>
+            <w:tcW w:w="4208" w:type="dxa"/>
+          </w:tcPr>
+          <w:p>
+            <w:pPr>
+              <w:autoSpaceDE w:val="0"/>
+              <w:autoSpaceDN w:val="0"/>
+              <w:adjustRightInd w:val="0"/>
+              <w:spacing w:before="0" w:after="0"/>
+              <w:ind w:left="1080"/>
+              <w:rPr>
+                <w:color w:val="FF0000"/>
+                <w:sz w:val="40"/>
+                <w:szCs w:val="40"/>
+                <w:lang w:val="pt-PT"/>
+              </w:rPr>
+            </w:pPr>
+            <w:r>
+              <w:rPr>
+                <w:sz w:val="24"/>
+                <w:szCs w:val="24"/>
+                <w:lang w:val="pt-PT"/>
+              </w:rPr>
+              <w:t>Atores:</w:t>
+            </w:r>
+          </w:p>
+        </w:tc>
+        <w:tc>
+          <w:tcPr>
+            <w:tcW w:w="4507" w:type="dxa"/>
+          </w:tcPr>
+          <w:p>
+            <w:pPr>
+              <w:autoSpaceDE w:val="0"/>
+              <w:autoSpaceDN w:val="0"/>
+              <w:adjustRightInd w:val="0"/>
+              <w:spacing w:before="0" w:after="0"/>
+              <w:ind w:left="1080"/>
+              <w:cnfStyle w:val="000000100000" w:firstRow="0" w:lastRow="0" w:firstColumn="0" w:lastColumn="0" w:oddVBand="0" w:evenVBand="0" w:oddHBand="1" w:evenHBand="0" w:firstRowFirstColumn="0" w:firstRowLastColumn="0" w:lastRowFirstColumn="0" w:lastRowLastColumn="0"/>
+              <w:rPr>
+                <w:sz w:val="22"/>
+                <w:szCs w:val="22"/>
+                <w:lang w:val="pt-PT"/>
+              </w:rPr>
+            </w:pPr>
+            <w:r>
+              <w:rPr>
+                <w:sz w:val="22"/>
+                <w:szCs w:val="22"/>
+                <w:lang w:val="pt-PT"/>
+              </w:rPr>
+              <w:t>Professor</w:t>
+            </w:r>
+          </w:p>
+        </w:tc>
+      </w:tr>
+      <w:tr>
+        <w:trPr>
+          <w:cnfStyle w:val="000000010000" w:firstRow="0" w:lastRow="0" w:firstColumn="0" w:lastColumn="0" w:oddVBand="0" w:evenVBand="0" w:oddHBand="0" w:evenHBand="1" w:firstRowFirstColumn="0" w:firstRowLastColumn="0" w:lastRowFirstColumn="0" w:lastRowLastColumn="0"/>
+        </w:trPr>
+        <w:tc>
+          <w:tcPr>
+            <w:cnfStyle w:val="001000000000" w:firstRow="0" w:lastRow="0" w:firstColumn="1" w:lastColumn="0" w:oddVBand="0" w:evenVBand="0" w:oddHBand="0" w:evenHBand="0" w:firstRowFirstColumn="0" w:firstRowLastColumn="0" w:lastRowFirstColumn="0" w:lastRowLastColumn="0"/>
+            <w:tcW w:w="4208" w:type="dxa"/>
+          </w:tcPr>
+          <w:p>
+            <w:pPr>
+              <w:autoSpaceDE w:val="0"/>
+              <w:autoSpaceDN w:val="0"/>
+              <w:adjustRightInd w:val="0"/>
+              <w:spacing w:before="0" w:after="0"/>
+              <w:ind w:left="1080"/>
+              <w:rPr>
+                <w:sz w:val="24"/>
+                <w:szCs w:val="24"/>
+                <w:lang w:val="pt-PT"/>
+              </w:rPr>
+            </w:pPr>
+            <w:r>
+              <w:rPr>
+                <w:sz w:val="24"/>
+                <w:szCs w:val="24"/>
+                <w:lang w:val="pt-PT"/>
+              </w:rPr>
+              <w:t>Pré-condições:</w:t>
+            </w:r>
+          </w:p>
+        </w:tc>
+        <w:tc>
+          <w:tcPr>
+            <w:tcW w:w="4507" w:type="dxa"/>
+          </w:tcPr>
+          <w:p>
+            <w:pPr>
+              <w:autoSpaceDE w:val="0"/>
+              <w:autoSpaceDN w:val="0"/>
+              <w:adjustRightInd w:val="0"/>
+              <w:spacing w:before="0" w:after="0"/>
+              <w:ind w:left="1080"/>
+              <w:cnfStyle w:val="000000010000" w:firstRow="0" w:lastRow="0" w:firstColumn="0" w:lastColumn="0" w:oddVBand="0" w:evenVBand="0" w:oddHBand="0" w:evenHBand="1" w:firstRowFirstColumn="0" w:firstRowLastColumn="0" w:lastRowFirstColumn="0" w:lastRowLastColumn="0"/>
+              <w:rPr>
+                <w:sz w:val="22"/>
+                <w:szCs w:val="22"/>
+                <w:lang w:val="pt-PT"/>
+              </w:rPr>
+            </w:pPr>
+            <w:r>
+              <w:rPr>
+                <w:sz w:val="22"/>
+                <w:szCs w:val="22"/>
+                <w:lang w:val="pt-PT"/>
+              </w:rPr>
+              <w:t>Dever</w:t>
+            </w:r>
+            <w:r>
+              <w:rPr>
+                <w:sz w:val="22"/>
+                <w:szCs w:val="22"/>
+                <w:lang w:val="pt-PT"/>
+              </w:rPr>
+              <w:t>ão existir testes submetidos pelo  aluno</w:t>
+            </w:r>
+            <w:bookmarkStart w:id="10" w:name="_GoBack"/>
+            <w:bookmarkEnd w:id="10"/>
+            <w:r>
+              <w:rPr>
+                <w:sz w:val="22"/>
+                <w:szCs w:val="22"/>
+                <w:lang w:val="pt-PT"/>
+              </w:rPr>
+              <w:t>.</w:t>
+            </w:r>
+          </w:p>
+          <w:p>
+            <w:pPr>
+              <w:autoSpaceDE w:val="0"/>
+              <w:autoSpaceDN w:val="0"/>
+              <w:adjustRightInd w:val="0"/>
+              <w:spacing w:before="0" w:after="0"/>
+              <w:ind w:left="1080"/>
+              <w:cnfStyle w:val="000000010000" w:firstRow="0" w:lastRow="0" w:firstColumn="0" w:lastColumn="0" w:oddVBand="0" w:evenVBand="0" w:oddHBand="0" w:evenHBand="1" w:firstRowFirstColumn="0" w:firstRowLastColumn="0" w:lastRowFirstColumn="0" w:lastRowLastColumn="0"/>
+              <w:rPr>
+                <w:sz w:val="22"/>
+                <w:szCs w:val="22"/>
+                <w:lang w:val="pt-PT"/>
+              </w:rPr>
+            </w:pPr>
+          </w:p>
+          <w:p>
+            <w:pPr>
+              <w:autoSpaceDE w:val="0"/>
+              <w:autoSpaceDN w:val="0"/>
+              <w:adjustRightInd w:val="0"/>
+              <w:spacing w:before="0" w:after="0"/>
+              <w:ind w:left="1080"/>
+              <w:cnfStyle w:val="000000010000" w:firstRow="0" w:lastRow="0" w:firstColumn="0" w:lastColumn="0" w:oddVBand="0" w:evenVBand="0" w:oddHBand="0" w:evenHBand="1" w:firstRowFirstColumn="0" w:firstRowLastColumn="0" w:lastRowFirstColumn="0" w:lastRowLastColumn="0"/>
+              <w:rPr>
+                <w:sz w:val="22"/>
+                <w:szCs w:val="22"/>
+                <w:lang w:val="pt-PT"/>
+              </w:rPr>
+            </w:pPr>
+            <w:r>
+              <w:rPr>
+                <w:sz w:val="22"/>
+                <w:szCs w:val="22"/>
+                <w:lang w:val="pt-PT"/>
+              </w:rPr>
+              <w:t>O utilizador deverá</w:t>
+            </w:r>
+            <w:r>
+              <w:rPr>
+                <w:sz w:val="22"/>
+                <w:szCs w:val="22"/>
+                <w:lang w:val="pt-PT"/>
+              </w:rPr>
+              <w:t xml:space="preserve"> e</w:t>
+            </w:r>
+            <w:r>
+              <w:rPr>
+                <w:sz w:val="22"/>
+                <w:szCs w:val="22"/>
+                <w:lang w:val="pt-PT"/>
+              </w:rPr>
+              <w:t>scolher</w:t>
+            </w:r>
+            <w:r>
+              <w:rPr>
+                <w:sz w:val="22"/>
+                <w:szCs w:val="22"/>
+                <w:lang w:val="pt-PT"/>
+              </w:rPr>
+              <w:t xml:space="preserve"> a </w:t>
+            </w:r>
+            <w:r>
+              <w:rPr>
+                <w:sz w:val="22"/>
+                <w:szCs w:val="22"/>
+                <w:lang w:val="pt-PT"/>
+              </w:rPr>
+              <w:t xml:space="preserve"> Escola</w:t>
+            </w:r>
+            <w:r>
+              <w:rPr>
+                <w:sz w:val="22"/>
+                <w:szCs w:val="22"/>
+                <w:lang w:val="pt-PT"/>
+              </w:rPr>
+              <w:t>, escolher o professor, escolher a turma, seleccionar o aluno.</w:t>
+            </w:r>
+          </w:p>
+        </w:tc>
+      </w:tr>
+      <w:tr>
+        <w:trPr>
+          <w:cnfStyle w:val="000000100000" w:firstRow="0" w:lastRow="0" w:firstColumn="0" w:lastColumn="0" w:oddVBand="0" w:evenVBand="0" w:oddHBand="1" w:evenHBand="0" w:firstRowFirstColumn="0" w:firstRowLastColumn="0" w:lastRowFirstColumn="0" w:lastRowLastColumn="0"/>
+        </w:trPr>
+        <w:tc>
+          <w:tcPr>
+            <w:cnfStyle w:val="001000000000" w:firstRow="0" w:lastRow="0" w:firstColumn="1" w:lastColumn="0" w:oddVBand="0" w:evenVBand="0" w:oddHBand="0" w:evenHBand="0" w:firstRowFirstColumn="0" w:firstRowLastColumn="0" w:lastRowFirstColumn="0" w:lastRowLastColumn="0"/>
+            <w:tcW w:w="4208" w:type="dxa"/>
+          </w:tcPr>
+          <w:p>
+            <w:pPr>
+              <w:autoSpaceDE w:val="0"/>
+              <w:autoSpaceDN w:val="0"/>
+              <w:adjustRightInd w:val="0"/>
+              <w:spacing w:before="0" w:after="0"/>
+              <w:ind w:left="1080"/>
+              <w:rPr>
+                <w:color w:val="FF0000"/>
+                <w:sz w:val="40"/>
+                <w:szCs w:val="40"/>
+                <w:lang w:val="pt-PT"/>
+              </w:rPr>
+            </w:pPr>
+            <w:r>
+              <w:rPr>
+                <w:sz w:val="24"/>
+                <w:szCs w:val="24"/>
+                <w:lang w:val="pt-PT"/>
+              </w:rPr>
+              <w:t>Sequência típica dos eventos:</w:t>
+            </w:r>
+          </w:p>
+        </w:tc>
+        <w:tc>
+          <w:tcPr>
+            <w:tcW w:w="4507" w:type="dxa"/>
+          </w:tcPr>
+          <w:p>
+            <w:pPr>
+              <w:autoSpaceDE w:val="0"/>
+              <w:autoSpaceDN w:val="0"/>
+              <w:adjustRightInd w:val="0"/>
+              <w:spacing w:before="0" w:after="0"/>
+              <w:ind w:left="1080"/>
+              <w:cnfStyle w:val="000000100000" w:firstRow="0" w:lastRow="0" w:firstColumn="0" w:lastColumn="0" w:oddVBand="0" w:evenVBand="0" w:oddHBand="1" w:evenHBand="0" w:firstRowFirstColumn="0" w:firstRowLastColumn="0" w:lastRowFirstColumn="0" w:lastRowLastColumn="0"/>
+              <w:rPr>
+                <w:sz w:val="22"/>
+                <w:szCs w:val="22"/>
+                <w:lang w:val="pt-PT"/>
+              </w:rPr>
+            </w:pPr>
+            <w:r>
+              <w:rPr>
+                <w:sz w:val="22"/>
+                <w:szCs w:val="22"/>
+                <w:lang w:val="pt-PT"/>
+              </w:rPr>
+              <w:t>O utilizador deve:</w:t>
+            </w:r>
+          </w:p>
+          <w:p>
+            <w:pPr>
+              <w:pStyle w:val="ListParagraph"/>
+              <w:numPr>
+                <w:ilvl w:val="0"/>
+                <w:numId w:val="16"/>
+              </w:numPr>
+              <w:autoSpaceDE w:val="0"/>
+              <w:autoSpaceDN w:val="0"/>
+              <w:adjustRightInd w:val="0"/>
+              <w:spacing w:before="0" w:after="0"/>
+              <w:cnfStyle w:val="000000100000" w:firstRow="0" w:lastRow="0" w:firstColumn="0" w:lastColumn="0" w:oddVBand="0" w:evenVBand="0" w:oddHBand="1" w:evenHBand="0" w:firstRowFirstColumn="0" w:firstRowLastColumn="0" w:lastRowFirstColumn="0" w:lastRowLastColumn="0"/>
+              <w:rPr>
+                <w:sz w:val="22"/>
+                <w:szCs w:val="22"/>
+                <w:lang w:val="pt-PT"/>
+              </w:rPr>
+            </w:pPr>
+            <w:r>
+              <w:rPr>
+                <w:sz w:val="22"/>
+                <w:szCs w:val="22"/>
+                <w:lang w:val="pt-PT"/>
+              </w:rPr>
+              <w:t>Seleccionar Corrigir Teste;</w:t>
+            </w:r>
+          </w:p>
+          <w:p>
+            <w:pPr>
+              <w:pStyle w:val="ListParagraph"/>
+              <w:numPr>
+                <w:ilvl w:val="0"/>
+                <w:numId w:val="16"/>
+              </w:numPr>
+              <w:autoSpaceDE w:val="0"/>
+              <w:autoSpaceDN w:val="0"/>
+              <w:adjustRightInd w:val="0"/>
+              <w:spacing w:before="0" w:after="0"/>
+              <w:cnfStyle w:val="000000100000" w:firstRow="0" w:lastRow="0" w:firstColumn="0" w:lastColumn="0" w:oddVBand="0" w:evenVBand="0" w:oddHBand="1" w:evenHBand="0" w:firstRowFirstColumn="0" w:firstRowLastColumn="0" w:lastRowFirstColumn="0" w:lastRowLastColumn="0"/>
+              <w:rPr>
+                <w:sz w:val="22"/>
+                <w:szCs w:val="22"/>
+                <w:lang w:val="pt-PT"/>
+              </w:rPr>
+            </w:pPr>
+            <w:r>
+              <w:rPr>
+                <w:sz w:val="22"/>
+                <w:szCs w:val="22"/>
+                <w:lang w:val="pt-PT"/>
+              </w:rPr>
+              <w:t>Seleccionar Disciplina;</w:t>
+            </w:r>
+          </w:p>
+          <w:p>
+            <w:pPr>
+              <w:pStyle w:val="ListParagraph"/>
+              <w:numPr>
+                <w:ilvl w:val="0"/>
+                <w:numId w:val="16"/>
+              </w:numPr>
+              <w:autoSpaceDE w:val="0"/>
+              <w:autoSpaceDN w:val="0"/>
+              <w:adjustRightInd w:val="0"/>
+              <w:spacing w:before="0" w:after="0"/>
+              <w:cnfStyle w:val="000000100000" w:firstRow="0" w:lastRow="0" w:firstColumn="0" w:lastColumn="0" w:oddVBand="0" w:evenVBand="0" w:oddHBand="1" w:evenHBand="0" w:firstRowFirstColumn="0" w:firstRowLastColumn="0" w:lastRowFirstColumn="0" w:lastRowLastColumn="0"/>
+              <w:rPr>
+                <w:sz w:val="22"/>
+                <w:szCs w:val="22"/>
+                <w:lang w:val="pt-PT"/>
+              </w:rPr>
+            </w:pPr>
+            <w:r>
+              <w:rPr>
+                <w:sz w:val="22"/>
+                <w:szCs w:val="22"/>
+                <w:lang w:val="pt-PT"/>
+              </w:rPr>
+              <w:t>Seleccionar o tipo de teste;</w:t>
+            </w:r>
+          </w:p>
+          <w:p>
+            <w:pPr>
+              <w:pStyle w:val="ListParagraph"/>
+              <w:numPr>
+                <w:ilvl w:val="0"/>
+                <w:numId w:val="16"/>
+              </w:numPr>
+              <w:autoSpaceDE w:val="0"/>
+              <w:autoSpaceDN w:val="0"/>
+              <w:adjustRightInd w:val="0"/>
+              <w:spacing w:before="0" w:after="0"/>
+              <w:cnfStyle w:val="000000100000" w:firstRow="0" w:lastRow="0" w:firstColumn="0" w:lastColumn="0" w:oddVBand="0" w:evenVBand="0" w:oddHBand="1" w:evenHBand="0" w:firstRowFirstColumn="0" w:firstRowLastColumn="0" w:lastRowFirstColumn="0" w:lastRowLastColumn="0"/>
+              <w:rPr>
+                <w:sz w:val="22"/>
+                <w:szCs w:val="22"/>
+                <w:lang w:val="pt-PT"/>
+              </w:rPr>
+            </w:pPr>
+            <w:r>
+              <w:rPr>
+                <w:sz w:val="22"/>
+                <w:szCs w:val="22"/>
+                <w:lang w:val="pt-PT"/>
+              </w:rPr>
+              <w:t>Selecciona o teste a corrigir entre os realizados;</w:t>
+            </w:r>
+          </w:p>
+          <w:p>
+            <w:pPr>
+              <w:pStyle w:val="ListParagraph"/>
+              <w:numPr>
+                <w:ilvl w:val="0"/>
+                <w:numId w:val="16"/>
+              </w:numPr>
+              <w:autoSpaceDE w:val="0"/>
+              <w:autoSpaceDN w:val="0"/>
+              <w:adjustRightInd w:val="0"/>
+              <w:spacing w:before="0" w:after="0"/>
+              <w:cnfStyle w:val="000000100000" w:firstRow="0" w:lastRow="0" w:firstColumn="0" w:lastColumn="0" w:oddVBand="0" w:evenVBand="0" w:oddHBand="1" w:evenHBand="0" w:firstRowFirstColumn="0" w:firstRowLastColumn="0" w:lastRowFirstColumn="0" w:lastRowLastColumn="0"/>
+              <w:rPr>
+                <w:sz w:val="22"/>
+                <w:szCs w:val="22"/>
+                <w:lang w:val="pt-PT"/>
+              </w:rPr>
+            </w:pPr>
+            <w:r>
+              <w:rPr>
+                <w:sz w:val="22"/>
+                <w:szCs w:val="22"/>
+                <w:lang w:val="pt-PT"/>
+              </w:rPr>
+              <w:t>Ouve a gravação do aluno;</w:t>
+            </w:r>
+          </w:p>
+          <w:p>
+            <w:pPr>
+              <w:pStyle w:val="ListParagraph"/>
+              <w:numPr>
+                <w:ilvl w:val="0"/>
+                <w:numId w:val="16"/>
+              </w:numPr>
+              <w:autoSpaceDE w:val="0"/>
+              <w:autoSpaceDN w:val="0"/>
+              <w:adjustRightInd w:val="0"/>
+              <w:spacing w:before="0" w:after="0"/>
+              <w:cnfStyle w:val="000000100000" w:firstRow="0" w:lastRow="0" w:firstColumn="0" w:lastColumn="0" w:oddVBand="0" w:evenVBand="0" w:oddHBand="1" w:evenHBand="0" w:firstRowFirstColumn="0" w:firstRowLastColumn="0" w:lastRowFirstColumn="0" w:lastRowLastColumn="0"/>
+              <w:rPr>
+                <w:sz w:val="22"/>
+                <w:szCs w:val="22"/>
+                <w:lang w:val="pt-PT"/>
+              </w:rPr>
+            </w:pPr>
+            <w:r>
+              <w:rPr>
+                <w:sz w:val="22"/>
+                <w:szCs w:val="22"/>
+                <w:lang w:val="pt-PT"/>
+              </w:rPr>
+              <w:t>Corrige;</w:t>
+            </w:r>
+          </w:p>
+          <w:p>
+            <w:pPr>
+              <w:pStyle w:val="ListParagraph"/>
+              <w:numPr>
+                <w:ilvl w:val="0"/>
+                <w:numId w:val="16"/>
+              </w:numPr>
+              <w:autoSpaceDE w:val="0"/>
+              <w:autoSpaceDN w:val="0"/>
+              <w:adjustRightInd w:val="0"/>
+              <w:spacing w:before="0" w:after="0"/>
+              <w:cnfStyle w:val="000000100000" w:firstRow="0" w:lastRow="0" w:firstColumn="0" w:lastColumn="0" w:oddVBand="0" w:evenVBand="0" w:oddHBand="1" w:evenHBand="0" w:firstRowFirstColumn="0" w:firstRowLastColumn="0" w:lastRowFirstColumn="0" w:lastRowLastColumn="0"/>
+              <w:rPr>
+                <w:rFonts w:ascii="Helvetica" w:hAnsi="Helvetica" w:cs="Helvetica"/>
+                <w:sz w:val="24"/>
+                <w:szCs w:val="24"/>
+              </w:rPr>
+            </w:pPr>
+            <w:r>
+              <w:rPr>
+                <w:sz w:val="22"/>
+                <w:szCs w:val="22"/>
+                <w:lang w:val="pt-PT"/>
+              </w:rPr>
+              <w:t>Valida a correcção.</w:t>
+            </w:r>
+          </w:p>
+        </w:tc>
+      </w:tr>
+      <w:tr>
+        <w:trPr>
+          <w:cnfStyle w:val="000000010000" w:firstRow="0" w:lastRow="0" w:firstColumn="0" w:lastColumn="0" w:oddVBand="0" w:evenVBand="0" w:oddHBand="0" w:evenHBand="1" w:firstRowFirstColumn="0" w:firstRowLastColumn="0" w:lastRowFirstColumn="0" w:lastRowLastColumn="0"/>
+        </w:trPr>
+        <w:tc>
+          <w:tcPr>
+            <w:cnfStyle w:val="001000000000" w:firstRow="0" w:lastRow="0" w:firstColumn="1" w:lastColumn="0" w:oddVBand="0" w:evenVBand="0" w:oddHBand="0" w:evenHBand="0" w:firstRowFirstColumn="0" w:firstRowLastColumn="0" w:lastRowFirstColumn="0" w:lastRowLastColumn="0"/>
+            <w:tcW w:w="4208" w:type="dxa"/>
+          </w:tcPr>
+          <w:p>
+            <w:pPr>
+              <w:autoSpaceDE w:val="0"/>
+              <w:autoSpaceDN w:val="0"/>
+              <w:adjustRightInd w:val="0"/>
+              <w:spacing w:before="0" w:after="0"/>
+              <w:ind w:left="1080"/>
+              <w:rPr>
+                <w:color w:val="FF0000"/>
+                <w:sz w:val="40"/>
+                <w:szCs w:val="40"/>
+                <w:lang w:val="pt-PT"/>
+              </w:rPr>
+            </w:pPr>
+            <w:r>
+              <w:rPr>
+                <w:sz w:val="24"/>
+                <w:szCs w:val="24"/>
+                <w:lang w:val="pt-PT"/>
+              </w:rPr>
+              <w:t>Sequência alternativa e extensões:</w:t>
+            </w:r>
+          </w:p>
+        </w:tc>
+        <w:tc>
+          <w:tcPr>
+            <w:tcW w:w="4507" w:type="dxa"/>
+          </w:tcPr>
+          <w:p>
+            <w:pPr>
+              <w:autoSpaceDE w:val="0"/>
+              <w:autoSpaceDN w:val="0"/>
+              <w:adjustRightInd w:val="0"/>
+              <w:spacing w:before="0" w:after="0"/>
+              <w:ind w:left="1080"/>
+              <w:cnfStyle w:val="000000010000" w:firstRow="0" w:lastRow="0" w:firstColumn="0" w:lastColumn="0" w:oddVBand="0" w:evenVBand="0" w:oddHBand="0" w:evenHBand="1" w:firstRowFirstColumn="0" w:firstRowLastColumn="0" w:lastRowFirstColumn="0" w:lastRowLastColumn="0"/>
+              <w:rPr>
+                <w:sz w:val="22"/>
+                <w:szCs w:val="22"/>
+                <w:lang w:val="pt-PT"/>
+              </w:rPr>
+            </w:pPr>
+            <w:r>
+              <w:rPr>
+                <w:sz w:val="22"/>
+                <w:szCs w:val="22"/>
+                <w:lang w:val="pt-PT"/>
+              </w:rPr>
+              <w:t>4</w:t>
+            </w:r>
+            <w:r>
+              <w:rPr>
+                <w:sz w:val="22"/>
+                <w:szCs w:val="22"/>
+                <w:vertAlign w:val="superscript"/>
+                <w:lang w:val="pt-PT"/>
+              </w:rPr>
+              <w:t xml:space="preserve"> </w:t>
+            </w:r>
+            <w:r>
+              <w:rPr>
+                <w:sz w:val="22"/>
+                <w:szCs w:val="22"/>
+                <w:lang w:val="pt-PT"/>
+              </w:rPr>
+              <w:t>a</w:t>
+            </w:r>
+            <w:r>
+              <w:rPr>
+                <w:sz w:val="22"/>
+                <w:szCs w:val="22"/>
+                <w:lang w:val="pt-PT"/>
+              </w:rPr>
+              <w:t>. O utilizador cancela a correcção do teste.</w:t>
+            </w:r>
+          </w:p>
+        </w:tc>
+      </w:tr>
+      <w:tr>
+        <w:trPr>
+          <w:cnfStyle w:val="000000100000" w:firstRow="0" w:lastRow="0" w:firstColumn="0" w:lastColumn="0" w:oddVBand="0" w:evenVBand="0" w:oddHBand="1" w:evenHBand="0" w:firstRowFirstColumn="0" w:firstRowLastColumn="0" w:lastRowFirstColumn="0" w:lastRowLastColumn="0"/>
+        </w:trPr>
+        <w:tc>
+          <w:tcPr>
+            <w:cnfStyle w:val="001000000000" w:firstRow="0" w:lastRow="0" w:firstColumn="1" w:lastColumn="0" w:oddVBand="0" w:evenVBand="0" w:oddHBand="0" w:evenHBand="0" w:firstRowFirstColumn="0" w:firstRowLastColumn="0" w:lastRowFirstColumn="0" w:lastRowLastColumn="0"/>
+            <w:tcW w:w="4208" w:type="dxa"/>
+          </w:tcPr>
+          <w:p>
+            <w:pPr>
+              <w:autoSpaceDE w:val="0"/>
+              <w:autoSpaceDN w:val="0"/>
+              <w:adjustRightInd w:val="0"/>
+              <w:spacing w:before="0" w:after="0"/>
+              <w:ind w:left="1080"/>
+              <w:rPr>
+                <w:sz w:val="24"/>
+                <w:szCs w:val="24"/>
+                <w:lang w:val="pt-PT"/>
+              </w:rPr>
+            </w:pPr>
+            <w:r>
+              <w:rPr>
+                <w:sz w:val="24"/>
+                <w:szCs w:val="24"/>
+                <w:lang w:val="pt-PT"/>
+              </w:rPr>
+              <w:t>Requisitos especiais:</w:t>
+            </w:r>
+          </w:p>
+        </w:tc>
+        <w:tc>
+          <w:tcPr>
+            <w:tcW w:w="4507" w:type="dxa"/>
+          </w:tcPr>
+          <w:p>
+            <w:pPr>
+              <w:autoSpaceDE w:val="0"/>
+              <w:autoSpaceDN w:val="0"/>
+              <w:adjustRightInd w:val="0"/>
+              <w:spacing w:before="0" w:after="0"/>
+              <w:ind w:left="1080"/>
+              <w:cnfStyle w:val="000000100000" w:firstRow="0" w:lastRow="0" w:firstColumn="0" w:lastColumn="0" w:oddVBand="0" w:evenVBand="0" w:oddHBand="1" w:evenHBand="0" w:firstRowFirstColumn="0" w:firstRowLastColumn="0" w:lastRowFirstColumn="0" w:lastRowLastColumn="0"/>
+              <w:rPr>
+                <w:sz w:val="22"/>
+                <w:szCs w:val="22"/>
+                <w:lang w:val="pt-PT"/>
+              </w:rPr>
+            </w:pPr>
+            <w:r>
+              <w:rPr>
+                <w:sz w:val="22"/>
+                <w:szCs w:val="22"/>
+                <w:lang w:val="pt-PT"/>
+              </w:rPr>
+              <w:t>Nenhum</w:t>
+            </w:r>
+          </w:p>
+        </w:tc>
+      </w:tr>
+      <w:tr>
+        <w:trPr>
+          <w:cnfStyle w:val="000000010000" w:firstRow="0" w:lastRow="0" w:firstColumn="0" w:lastColumn="0" w:oddVBand="0" w:evenVBand="0" w:oddHBand="0" w:evenHBand="1" w:firstRowFirstColumn="0" w:firstRowLastColumn="0" w:lastRowFirstColumn="0" w:lastRowLastColumn="0"/>
+        </w:trPr>
+        <w:tc>
+          <w:tcPr>
+            <w:cnfStyle w:val="001000000000" w:firstRow="0" w:lastRow="0" w:firstColumn="1" w:lastColumn="0" w:oddVBand="0" w:evenVBand="0" w:oddHBand="0" w:evenHBand="0" w:firstRowFirstColumn="0" w:firstRowLastColumn="0" w:lastRowFirstColumn="0" w:lastRowLastColumn="0"/>
+            <w:tcW w:w="4208" w:type="dxa"/>
+          </w:tcPr>
+          <w:p>
+            <w:pPr>
+              <w:autoSpaceDE w:val="0"/>
+              <w:autoSpaceDN w:val="0"/>
+              <w:adjustRightInd w:val="0"/>
+              <w:spacing w:before="0" w:after="0"/>
+              <w:ind w:left="1080"/>
+              <w:rPr>
+                <w:sz w:val="24"/>
+                <w:szCs w:val="24"/>
+                <w:lang w:val="pt-PT"/>
+              </w:rPr>
+            </w:pPr>
+            <w:r>
+              <w:rPr>
+                <w:sz w:val="24"/>
+                <w:szCs w:val="24"/>
+                <w:lang w:val="pt-PT"/>
+              </w:rPr>
+              <w:t>Aspectos em Aberto:</w:t>
+            </w:r>
+          </w:p>
+        </w:tc>
+        <w:tc>
+          <w:tcPr>
+            <w:tcW w:w="4507" w:type="dxa"/>
+          </w:tcPr>
+          <w:p>
+            <w:pPr>
+              <w:autoSpaceDE w:val="0"/>
+              <w:autoSpaceDN w:val="0"/>
+              <w:adjustRightInd w:val="0"/>
+              <w:spacing w:before="0" w:after="0"/>
+              <w:ind w:left="1080"/>
+              <w:cnfStyle w:val="000000010000" w:firstRow="0" w:lastRow="0" w:firstColumn="0" w:lastColumn="0" w:oddVBand="0" w:evenVBand="0" w:oddHBand="0" w:evenHBand="1" w:firstRowFirstColumn="0" w:firstRowLastColumn="0" w:lastRowFirstColumn="0" w:lastRowLastColumn="0"/>
+              <w:rPr>
+                <w:sz w:val="22"/>
+                <w:szCs w:val="22"/>
+                <w:lang w:val="pt-PT"/>
+              </w:rPr>
+            </w:pPr>
+          </w:p>
+        </w:tc>
+      </w:tr>
+    </w:tbl>
+    <w:p>
+      <w:pPr>
+        <w:spacing w:before="0" w:after="0" w:line="240" w:lineRule="auto"/>
+      </w:pPr>
+      <w:r>
+        <w:rPr>
+          <w:color w:val="FF0000"/>
+          <w:sz w:val="40"/>
+          <w:szCs w:val="40"/>
+          <w:lang w:val="pt-PT"/>
+        </w:rPr>
+        <w:tab/>
+      </w:r>
+      <w:r>
+        <w:rPr>
+          <w:color w:val="FF0000"/>
+          <w:sz w:val="40"/>
+          <w:szCs w:val="40"/>
+          <w:lang w:val="pt-PT"/>
+        </w:rPr>
+        <w:tab/>
+      </w:r>
+      <w:r>
+        <w:rPr>
+          <w:color w:val="FF0000"/>
+          <w:sz w:val="40"/>
+          <w:szCs w:val="40"/>
+          <w:lang w:val="pt-PT"/>
+        </w:rPr>
+        <w:tab/>
+      </w:r>
+      <w:r>
+        <w:rPr>
+          <w:color w:val="FF0000"/>
+          <w:sz w:val="40"/>
+          <w:szCs w:val="40"/>
+          <w:lang w:val="pt-PT"/>
+        </w:rPr>
+        <w:tab/>
+      </w:r>
+      <w:r>
+        <w:t>T</w:t>
+      </w:r>
+      <w:r>
+        <w:t>AB</w:t>
+      </w:r>
+      <w:r>
+        <w:t xml:space="preserve"> 1 : Caso de utilização XPTO</w:t>
+      </w:r>
+    </w:p>
+    <w:p>
+      <w:pPr>
+        <w:autoSpaceDE w:val="0"/>
+        <w:autoSpaceDN w:val="0"/>
+        <w:adjustRightInd w:val="0"/>
+        <w:spacing w:before="0" w:after="0" w:line="240" w:lineRule="auto"/>
+        <w:ind w:left="1080"/>
+        <w:rPr>
+          <w:color w:val="FF0000"/>
+          <w:sz w:val="40"/>
+          <w:szCs w:val="40"/>
+          <w:lang w:val="pt-PT"/>
+        </w:rPr>
+      </w:pPr>
+    </w:p>
+    <w:p>
+      <w:pPr>
+        <w:spacing w:before="0" w:after="0" w:line="240" w:lineRule="auto"/>
+      </w:pPr>
+    </w:p>
+    <w:p>
+      <w:pPr>
+        <w:spacing w:before="0" w:after="0" w:line="240" w:lineRule="auto"/>
+      </w:pPr>
+    </w:p>
+    <w:p>
+      <w:pPr>
+        <w:spacing w:before="0" w:after="0" w:line="240" w:lineRule="auto"/>
+      </w:pPr>
+    </w:p>
+    <w:p>
+      <w:pPr>
+        <w:spacing w:before="0" w:after="0" w:line="240" w:lineRule="auto"/>
+      </w:pPr>
+    </w:p>
+    <w:p>
+      <w:pPr>
+        <w:spacing w:before="0" w:after="0" w:line="240" w:lineRule="auto"/>
+      </w:pPr>
+    </w:p>
+    <w:p>
+      <w:pPr>
+        <w:spacing w:before="0" w:after="0" w:line="240" w:lineRule="auto"/>
+      </w:pPr>
+    </w:p>
+    <w:p>
+      <w:pPr>
+        <w:spacing w:before="0" w:after="0" w:line="240" w:lineRule="auto"/>
+      </w:pPr>
+    </w:p>
+    <w:p>
+      <w:pPr>
+        <w:spacing w:before="0" w:after="0" w:line="240" w:lineRule="auto"/>
+      </w:pPr>
+    </w:p>
+    <w:p>
+      <w:pPr>
+        <w:spacing w:before="0" w:after="0" w:line="240" w:lineRule="auto"/>
+      </w:pPr>
+    </w:p>
+    <w:p>
+      <w:pPr>
+        <w:spacing w:before="0" w:after="0" w:line="240" w:lineRule="auto"/>
+      </w:pPr>
+    </w:p>
+    <w:p>
+      <w:pPr>
+        <w:pStyle w:val="Heading2"/>
+        <w:rPr>
+          <w:sz w:val="24"/>
+          <w:szCs w:val="24"/>
+          <w:lang w:val="pt-PT"/>
+        </w:rPr>
+      </w:pPr>
+      <w:r>
+        <w:rPr>
+          <w:sz w:val="24"/>
+          <w:szCs w:val="24"/>
+          <w:lang w:val="pt-PT"/>
+        </w:rPr>
+        <w:t>2.4.1</w:t>
+      </w:r>
+      <w:r>
+        <w:rPr>
+          <w:sz w:val="24"/>
+          <w:szCs w:val="24"/>
+          <w:lang w:val="pt-PT"/>
+        </w:rPr>
+        <w:t>.2</w:t>
+      </w:r>
+      <w:r>
+        <w:rPr>
+          <w:sz w:val="24"/>
+          <w:szCs w:val="24"/>
+          <w:lang w:val="pt-PT"/>
+        </w:rPr>
+        <w:t xml:space="preserve"> </w:t>
+      </w:r>
+      <w:r>
+        <w:rPr>
+          <w:sz w:val="24"/>
+          <w:szCs w:val="24"/>
+          <w:lang w:val="pt-PT"/>
+        </w:rPr>
+        <w:t>Preparar a realização do teste para o aulo</w:t>
+      </w:r>
+    </w:p>
+    <w:p>
+      <w:pPr>
+        <w:spacing w:before="0" w:after="0" w:line="240" w:lineRule="auto"/>
+      </w:pPr>
+    </w:p>
+    <w:p>
+      <w:pPr>
+        <w:spacing w:before="0" w:after="0" w:line="240" w:lineRule="auto"/>
+      </w:pPr>
+    </w:p>
+    <w:p>
+      <w:pPr>
+        <w:spacing w:before="0" w:after="0" w:line="240" w:lineRule="auto"/>
+      </w:pPr>
+    </w:p>
+    <w:p>
+      <w:pPr>
+        <w:spacing w:before="0" w:after="0" w:line="240" w:lineRule="auto"/>
+      </w:pPr>
+    </w:p>
+    <w:tbl>
+      <w:tblPr>
+        <w:tblStyle w:val="LightGrid-Accent4"/>
+        <w:tblW w:w="0" w:type="auto"/>
+        <w:tblLook w:val="04A0" w:firstRow="1" w:lastRow="0" w:firstColumn="1" w:lastColumn="0" w:noHBand="0" w:noVBand="1"/>
+      </w:tblPr>
+      <w:tblGrid>
+        <w:gridCol w:w="4208"/>
+        <w:gridCol w:w="4507"/>
+      </w:tblGrid>
+      <w:tr>
+        <w:trPr>
+          <w:cnfStyle w:val="100000000000" w:firstRow="1" w:lastRow="0" w:firstColumn="0" w:lastColumn="0" w:oddVBand="0" w:evenVBand="0" w:oddHBand="0" w:evenHBand="0" w:firstRowFirstColumn="0" w:firstRowLastColumn="0" w:lastRowFirstColumn="0" w:lastRowLastColumn="0"/>
+        </w:trPr>
+        <w:tc>
+          <w:tcPr>
+            <w:cnfStyle w:val="001000000000" w:firstRow="0" w:lastRow="0" w:firstColumn="1" w:lastColumn="0" w:oddVBand="0" w:evenVBand="0" w:oddHBand="0" w:evenHBand="0" w:firstRowFirstColumn="0" w:firstRowLastColumn="0" w:lastRowFirstColumn="0" w:lastRowLastColumn="0"/>
+            <w:tcW w:w="4208" w:type="dxa"/>
+          </w:tcPr>
+          <w:p>
+            <w:pPr>
+              <w:autoSpaceDE w:val="0"/>
+              <w:autoSpaceDN w:val="0"/>
+              <w:adjustRightInd w:val="0"/>
+              <w:spacing w:before="0" w:after="0"/>
+              <w:ind w:left="1080"/>
+              <w:rPr>
+                <w:sz w:val="24"/>
+                <w:szCs w:val="24"/>
+                <w:lang w:val="pt-PT"/>
+              </w:rPr>
+            </w:pPr>
+            <w:r>
+              <w:rPr>
+                <w:sz w:val="24"/>
+                <w:szCs w:val="24"/>
+                <w:lang w:val="pt-PT"/>
+              </w:rPr>
+              <w:t>Nome</w:t>
+            </w:r>
+            <w:r>
+              <w:rPr>
+                <w:sz w:val="24"/>
+                <w:szCs w:val="24"/>
+                <w:lang w:val="pt-PT"/>
+              </w:rPr>
+              <w:t>:</w:t>
+            </w:r>
+          </w:p>
+        </w:tc>
+        <w:tc>
+          <w:tcPr>
+            <w:tcW w:w="4507" w:type="dxa"/>
+          </w:tcPr>
+          <w:p>
+            <w:pPr>
+              <w:autoSpaceDE w:val="0"/>
+              <w:autoSpaceDN w:val="0"/>
+              <w:adjustRightInd w:val="0"/>
+              <w:spacing w:before="0" w:after="0"/>
+              <w:ind w:left="1080"/>
+              <w:cnfStyle w:val="100000000000" w:firstRow="1" w:lastRow="0" w:firstColumn="0" w:lastColumn="0" w:oddVBand="0" w:evenVBand="0" w:oddHBand="0" w:evenHBand="0" w:firstRowFirstColumn="0" w:firstRowLastColumn="0" w:lastRowFirstColumn="0" w:lastRowLastColumn="0"/>
+              <w:rPr>
+                <w:sz w:val="24"/>
+                <w:szCs w:val="24"/>
+                <w:lang w:val="pt-PT"/>
+              </w:rPr>
+            </w:pPr>
+            <w:r>
+              <w:rPr>
+                <w:sz w:val="24"/>
+                <w:szCs w:val="24"/>
+                <w:lang w:val="pt-PT"/>
+              </w:rPr>
+              <w:t>Preparar realização do teste</w:t>
+            </w:r>
+          </w:p>
+        </w:tc>
+      </w:tr>
+      <w:tr>
+        <w:trPr>
+          <w:cnfStyle w:val="000000100000" w:firstRow="0" w:lastRow="0" w:firstColumn="0" w:lastColumn="0" w:oddVBand="0" w:evenVBand="0" w:oddHBand="1" w:evenHBand="0" w:firstRowFirstColumn="0" w:firstRowLastColumn="0" w:lastRowFirstColumn="0" w:lastRowLastColumn="0"/>
+        </w:trPr>
+        <w:tc>
+          <w:tcPr>
+            <w:cnfStyle w:val="001000000000" w:firstRow="0" w:lastRow="0" w:firstColumn="1" w:lastColumn="0" w:oddVBand="0" w:evenVBand="0" w:oddHBand="0" w:evenHBand="0" w:firstRowFirstColumn="0" w:firstRowLastColumn="0" w:lastRowFirstColumn="0" w:lastRowLastColumn="0"/>
+            <w:tcW w:w="4208" w:type="dxa"/>
+          </w:tcPr>
+          <w:p>
+            <w:pPr>
+              <w:autoSpaceDE w:val="0"/>
+              <w:autoSpaceDN w:val="0"/>
+              <w:adjustRightInd w:val="0"/>
+              <w:spacing w:before="0" w:after="0"/>
+              <w:ind w:left="1080"/>
+              <w:rPr>
+                <w:sz w:val="24"/>
+                <w:szCs w:val="24"/>
+                <w:lang w:val="pt-PT"/>
+              </w:rPr>
+            </w:pPr>
+            <w:r>
+              <w:rPr>
+                <w:sz w:val="24"/>
+                <w:szCs w:val="24"/>
+                <w:lang w:val="pt-PT"/>
+              </w:rPr>
+              <w:t>Â</w:t>
+            </w:r>
+            <w:r>
+              <w:rPr>
+                <w:sz w:val="24"/>
+                <w:szCs w:val="24"/>
+                <w:lang w:val="pt-PT"/>
+              </w:rPr>
+              <w:t>mbito:</w:t>
+            </w:r>
+          </w:p>
+        </w:tc>
+        <w:tc>
+          <w:tcPr>
+            <w:tcW w:w="4507" w:type="dxa"/>
+          </w:tcPr>
+          <w:p>
+            <w:pPr>
+              <w:autoSpaceDE w:val="0"/>
+              <w:autoSpaceDN w:val="0"/>
+              <w:adjustRightInd w:val="0"/>
+              <w:spacing w:before="0" w:after="0"/>
+              <w:ind w:left="1080"/>
+              <w:cnfStyle w:val="000000100000" w:firstRow="0" w:lastRow="0" w:firstColumn="0" w:lastColumn="0" w:oddVBand="0" w:evenVBand="0" w:oddHBand="1" w:evenHBand="0" w:firstRowFirstColumn="0" w:firstRowLastColumn="0" w:lastRowFirstColumn="0" w:lastRowLastColumn="0"/>
+              <w:rPr>
+                <w:sz w:val="22"/>
+                <w:szCs w:val="22"/>
+                <w:lang w:val="pt-PT"/>
+              </w:rPr>
+            </w:pPr>
+            <w:r>
+              <w:rPr>
+                <w:sz w:val="22"/>
+                <w:szCs w:val="22"/>
+                <w:lang w:val="pt-PT"/>
+              </w:rPr>
+              <w:t>Letrinhas</w:t>
+            </w:r>
+          </w:p>
+        </w:tc>
+      </w:tr>
+      <w:tr>
+        <w:trPr>
+          <w:cnfStyle w:val="000000010000" w:firstRow="0" w:lastRow="0" w:firstColumn="0" w:lastColumn="0" w:oddVBand="0" w:evenVBand="0" w:oddHBand="0" w:evenHBand="1" w:firstRowFirstColumn="0" w:firstRowLastColumn="0" w:lastRowFirstColumn="0" w:lastRowLastColumn="0"/>
+        </w:trPr>
+        <w:tc>
+          <w:tcPr>
+            <w:cnfStyle w:val="001000000000" w:firstRow="0" w:lastRow="0" w:firstColumn="1" w:lastColumn="0" w:oddVBand="0" w:evenVBand="0" w:oddHBand="0" w:evenHBand="0" w:firstRowFirstColumn="0" w:firstRowLastColumn="0" w:lastRowFirstColumn="0" w:lastRowLastColumn="0"/>
+            <w:tcW w:w="4208" w:type="dxa"/>
+          </w:tcPr>
+          <w:p>
+            <w:pPr>
+              <w:autoSpaceDE w:val="0"/>
+              <w:autoSpaceDN w:val="0"/>
+              <w:adjustRightInd w:val="0"/>
+              <w:spacing w:before="0" w:after="0"/>
+              <w:ind w:left="1080"/>
+              <w:rPr>
+                <w:color w:val="FF0000"/>
+                <w:sz w:val="40"/>
+                <w:szCs w:val="40"/>
+                <w:lang w:val="pt-PT"/>
+              </w:rPr>
+            </w:pPr>
+            <w:r>
+              <w:rPr>
+                <w:sz w:val="24"/>
+                <w:szCs w:val="24"/>
+                <w:lang w:val="pt-PT"/>
+              </w:rPr>
+              <w:t>Finalidade:</w:t>
+            </w:r>
+          </w:p>
+        </w:tc>
+        <w:tc>
+          <w:tcPr>
+            <w:tcW w:w="4507" w:type="dxa"/>
+          </w:tcPr>
+          <w:p>
+            <w:pPr>
+              <w:autoSpaceDE w:val="0"/>
+              <w:autoSpaceDN w:val="0"/>
+              <w:adjustRightInd w:val="0"/>
+              <w:spacing w:before="0" w:after="0"/>
+              <w:ind w:left="1080"/>
+              <w:cnfStyle w:val="000000010000" w:firstRow="0" w:lastRow="0" w:firstColumn="0" w:lastColumn="0" w:oddVBand="0" w:evenVBand="0" w:oddHBand="0" w:evenHBand="1" w:firstRowFirstColumn="0" w:firstRowLastColumn="0" w:lastRowFirstColumn="0" w:lastRowLastColumn="0"/>
+              <w:rPr>
+                <w:sz w:val="22"/>
+                <w:szCs w:val="22"/>
+                <w:lang w:val="pt-PT"/>
+              </w:rPr>
+            </w:pPr>
+            <w:r>
+              <w:rPr>
+                <w:sz w:val="22"/>
+                <w:szCs w:val="22"/>
+                <w:lang w:val="pt-PT"/>
+              </w:rPr>
+              <w:t>Correcção de um teste</w:t>
+            </w:r>
+          </w:p>
+        </w:tc>
+      </w:tr>
+      <w:tr>
+        <w:trPr>
+          <w:cnfStyle w:val="000000100000" w:firstRow="0" w:lastRow="0" w:firstColumn="0" w:lastColumn="0" w:oddVBand="0" w:evenVBand="0" w:oddHBand="1" w:evenHBand="0" w:firstRowFirstColumn="0" w:firstRowLastColumn="0" w:lastRowFirstColumn="0" w:lastRowLastColumn="0"/>
+        </w:trPr>
+        <w:tc>
+          <w:tcPr>
+            <w:cnfStyle w:val="001000000000" w:firstRow="0" w:lastRow="0" w:firstColumn="1" w:lastColumn="0" w:oddVBand="0" w:evenVBand="0" w:oddHBand="0" w:evenHBand="0" w:firstRowFirstColumn="0" w:firstRowLastColumn="0" w:lastRowFirstColumn="0" w:lastRowLastColumn="0"/>
+            <w:tcW w:w="4208" w:type="dxa"/>
+          </w:tcPr>
+          <w:p>
+            <w:pPr>
+              <w:autoSpaceDE w:val="0"/>
+              <w:autoSpaceDN w:val="0"/>
+              <w:adjustRightInd w:val="0"/>
+              <w:spacing w:before="0" w:after="0"/>
+              <w:ind w:left="1080"/>
+              <w:rPr>
+                <w:color w:val="FF0000"/>
+                <w:sz w:val="40"/>
+                <w:szCs w:val="40"/>
+                <w:lang w:val="pt-PT"/>
+              </w:rPr>
+            </w:pPr>
+            <w:r>
+              <w:rPr>
+                <w:sz w:val="24"/>
+                <w:szCs w:val="24"/>
+                <w:lang w:val="pt-PT"/>
+              </w:rPr>
+              <w:t>Atores:</w:t>
+            </w:r>
+          </w:p>
+        </w:tc>
+        <w:tc>
+          <w:tcPr>
+            <w:tcW w:w="4507" w:type="dxa"/>
+          </w:tcPr>
+          <w:p>
+            <w:pPr>
+              <w:autoSpaceDE w:val="0"/>
+              <w:autoSpaceDN w:val="0"/>
+              <w:adjustRightInd w:val="0"/>
+              <w:spacing w:before="0" w:after="0"/>
+              <w:ind w:left="1080"/>
+              <w:cnfStyle w:val="000000100000" w:firstRow="0" w:lastRow="0" w:firstColumn="0" w:lastColumn="0" w:oddVBand="0" w:evenVBand="0" w:oddHBand="1" w:evenHBand="0" w:firstRowFirstColumn="0" w:firstRowLastColumn="0" w:lastRowFirstColumn="0" w:lastRowLastColumn="0"/>
+              <w:rPr>
+                <w:sz w:val="22"/>
+                <w:szCs w:val="22"/>
+                <w:lang w:val="pt-PT"/>
+              </w:rPr>
+            </w:pPr>
+            <w:r>
+              <w:rPr>
+                <w:sz w:val="22"/>
+                <w:szCs w:val="22"/>
+                <w:lang w:val="pt-PT"/>
+              </w:rPr>
+              <w:t>Professor</w:t>
+            </w:r>
+          </w:p>
+        </w:tc>
+      </w:tr>
+      <w:tr>
+        <w:trPr>
+          <w:cnfStyle w:val="000000010000" w:firstRow="0" w:lastRow="0" w:firstColumn="0" w:lastColumn="0" w:oddVBand="0" w:evenVBand="0" w:oddHBand="0" w:evenHBand="1" w:firstRowFirstColumn="0" w:firstRowLastColumn="0" w:lastRowFirstColumn="0" w:lastRowLastColumn="0"/>
+        </w:trPr>
+        <w:tc>
+          <w:tcPr>
+            <w:cnfStyle w:val="001000000000" w:firstRow="0" w:lastRow="0" w:firstColumn="1" w:lastColumn="0" w:oddVBand="0" w:evenVBand="0" w:oddHBand="0" w:evenHBand="0" w:firstRowFirstColumn="0" w:firstRowLastColumn="0" w:lastRowFirstColumn="0" w:lastRowLastColumn="0"/>
+            <w:tcW w:w="4208" w:type="dxa"/>
+          </w:tcPr>
+          <w:p>
+            <w:pPr>
+              <w:autoSpaceDE w:val="0"/>
+              <w:autoSpaceDN w:val="0"/>
+              <w:adjustRightInd w:val="0"/>
+              <w:spacing w:before="0" w:after="0"/>
+              <w:ind w:left="1080"/>
+              <w:rPr>
+                <w:sz w:val="24"/>
+                <w:szCs w:val="24"/>
+                <w:lang w:val="pt-PT"/>
+              </w:rPr>
+            </w:pPr>
+            <w:r>
+              <w:rPr>
+                <w:sz w:val="24"/>
+                <w:szCs w:val="24"/>
+                <w:lang w:val="pt-PT"/>
+              </w:rPr>
+              <w:t>Pré-condições:</w:t>
+            </w:r>
+          </w:p>
+        </w:tc>
+        <w:tc>
+          <w:tcPr>
+            <w:tcW w:w="4507" w:type="dxa"/>
+          </w:tcPr>
+          <w:p>
+            <w:pPr>
+              <w:autoSpaceDE w:val="0"/>
+              <w:autoSpaceDN w:val="0"/>
+              <w:adjustRightInd w:val="0"/>
+              <w:spacing w:before="0" w:after="0"/>
+              <w:ind w:left="1080"/>
+              <w:cnfStyle w:val="000000010000" w:firstRow="0" w:lastRow="0" w:firstColumn="0" w:lastColumn="0" w:oddVBand="0" w:evenVBand="0" w:oddHBand="0" w:evenHBand="1" w:firstRowFirstColumn="0" w:firstRowLastColumn="0" w:lastRowFirstColumn="0" w:lastRowLastColumn="0"/>
+              <w:rPr>
+                <w:sz w:val="22"/>
+                <w:szCs w:val="22"/>
+                <w:lang w:val="pt-PT"/>
+              </w:rPr>
+            </w:pPr>
+            <w:r>
+              <w:rPr>
+                <w:sz w:val="22"/>
+                <w:szCs w:val="22"/>
+                <w:lang w:val="pt-PT"/>
+              </w:rPr>
+              <w:t>O utilizador deverá:</w:t>
+            </w:r>
+          </w:p>
+          <w:p>
+            <w:pPr>
+              <w:pStyle w:val="ListParagraph"/>
+              <w:numPr>
+                <w:ilvl w:val="0"/>
+                <w:numId w:val="17"/>
+              </w:numPr>
+              <w:autoSpaceDE w:val="0"/>
+              <w:autoSpaceDN w:val="0"/>
+              <w:adjustRightInd w:val="0"/>
+              <w:spacing w:before="0" w:after="0"/>
+              <w:cnfStyle w:val="000000010000" w:firstRow="0" w:lastRow="0" w:firstColumn="0" w:lastColumn="0" w:oddVBand="0" w:evenVBand="0" w:oddHBand="0" w:evenHBand="1" w:firstRowFirstColumn="0" w:firstRowLastColumn="0" w:lastRowFirstColumn="0" w:lastRowLastColumn="0"/>
+              <w:rPr>
+                <w:sz w:val="22"/>
+                <w:szCs w:val="22"/>
+                <w:lang w:val="pt-PT"/>
+              </w:rPr>
+            </w:pPr>
+            <w:r>
+              <w:rPr>
+                <w:sz w:val="22"/>
+                <w:szCs w:val="22"/>
+                <w:lang w:val="pt-PT"/>
+              </w:rPr>
+              <w:t>Escolher Escola</w:t>
+            </w:r>
+            <w:r>
+              <w:rPr>
+                <w:sz w:val="22"/>
+                <w:szCs w:val="22"/>
+                <w:lang w:val="pt-PT"/>
+              </w:rPr>
+              <w:t>;</w:t>
+            </w:r>
+            <w:r>
+              <w:rPr>
+                <w:sz w:val="22"/>
+                <w:szCs w:val="22"/>
+                <w:lang w:val="pt-PT"/>
+              </w:rPr>
+              <w:t xml:space="preserve"> </w:t>
+            </w:r>
+          </w:p>
+          <w:p>
+            <w:pPr>
+              <w:pStyle w:val="ListParagraph"/>
+              <w:numPr>
+                <w:ilvl w:val="0"/>
+                <w:numId w:val="17"/>
+              </w:numPr>
+              <w:autoSpaceDE w:val="0"/>
+              <w:autoSpaceDN w:val="0"/>
+              <w:adjustRightInd w:val="0"/>
+              <w:spacing w:before="0" w:after="0"/>
+              <w:cnfStyle w:val="000000010000" w:firstRow="0" w:lastRow="0" w:firstColumn="0" w:lastColumn="0" w:oddVBand="0" w:evenVBand="0" w:oddHBand="0" w:evenHBand="1" w:firstRowFirstColumn="0" w:firstRowLastColumn="0" w:lastRowFirstColumn="0" w:lastRowLastColumn="0"/>
+              <w:rPr>
+                <w:sz w:val="22"/>
+                <w:szCs w:val="22"/>
+                <w:lang w:val="pt-PT"/>
+              </w:rPr>
+            </w:pPr>
+            <w:r>
+              <w:rPr>
+                <w:sz w:val="22"/>
+                <w:szCs w:val="22"/>
+                <w:lang w:val="pt-PT"/>
+              </w:rPr>
+              <w:t>Escolher Professor</w:t>
+            </w:r>
+            <w:r>
+              <w:rPr>
+                <w:sz w:val="22"/>
+                <w:szCs w:val="22"/>
+                <w:lang w:val="pt-PT"/>
+              </w:rPr>
+              <w:t>;</w:t>
+            </w:r>
+          </w:p>
+          <w:p>
+            <w:pPr>
+              <w:pStyle w:val="ListParagraph"/>
+              <w:numPr>
+                <w:ilvl w:val="0"/>
+                <w:numId w:val="17"/>
+              </w:numPr>
+              <w:autoSpaceDE w:val="0"/>
+              <w:autoSpaceDN w:val="0"/>
+              <w:adjustRightInd w:val="0"/>
+              <w:spacing w:before="0" w:after="0"/>
+              <w:cnfStyle w:val="000000010000" w:firstRow="0" w:lastRow="0" w:firstColumn="0" w:lastColumn="0" w:oddVBand="0" w:evenVBand="0" w:oddHBand="0" w:evenHBand="1" w:firstRowFirstColumn="0" w:firstRowLastColumn="0" w:lastRowFirstColumn="0" w:lastRowLastColumn="0"/>
+              <w:rPr>
+                <w:sz w:val="22"/>
+                <w:szCs w:val="22"/>
+                <w:lang w:val="pt-PT"/>
+              </w:rPr>
+            </w:pPr>
+            <w:r>
+              <w:rPr>
+                <w:sz w:val="22"/>
+                <w:szCs w:val="22"/>
+                <w:lang w:val="pt-PT"/>
+              </w:rPr>
+              <w:t>Escolher Turma</w:t>
+            </w:r>
+            <w:r>
+              <w:rPr>
+                <w:sz w:val="22"/>
+                <w:szCs w:val="22"/>
+                <w:lang w:val="pt-PT"/>
+              </w:rPr>
+              <w:t>;</w:t>
+            </w:r>
+          </w:p>
+          <w:p>
+            <w:pPr>
+              <w:pStyle w:val="ListParagraph"/>
+              <w:numPr>
+                <w:ilvl w:val="0"/>
+                <w:numId w:val="17"/>
+              </w:numPr>
+              <w:autoSpaceDE w:val="0"/>
+              <w:autoSpaceDN w:val="0"/>
+              <w:adjustRightInd w:val="0"/>
+              <w:spacing w:before="0" w:after="0"/>
+              <w:cnfStyle w:val="000000010000" w:firstRow="0" w:lastRow="0" w:firstColumn="0" w:lastColumn="0" w:oddVBand="0" w:evenVBand="0" w:oddHBand="0" w:evenHBand="1" w:firstRowFirstColumn="0" w:firstRowLastColumn="0" w:lastRowFirstColumn="0" w:lastRowLastColumn="0"/>
+              <w:rPr>
+                <w:sz w:val="22"/>
+                <w:szCs w:val="22"/>
+                <w:lang w:val="pt-PT"/>
+              </w:rPr>
+            </w:pPr>
+            <w:r>
+              <w:rPr>
+                <w:sz w:val="22"/>
+                <w:szCs w:val="22"/>
+                <w:lang w:val="pt-PT"/>
+              </w:rPr>
+              <w:t>Seleccionar Aluno</w:t>
+            </w:r>
+            <w:r>
+              <w:rPr>
+                <w:sz w:val="22"/>
+                <w:szCs w:val="22"/>
+                <w:lang w:val="pt-PT"/>
+              </w:rPr>
+              <w:t>;</w:t>
+            </w:r>
+          </w:p>
+          <w:p>
+            <w:pPr>
+              <w:autoSpaceDE w:val="0"/>
+              <w:autoSpaceDN w:val="0"/>
+              <w:adjustRightInd w:val="0"/>
+              <w:spacing w:before="0" w:after="0"/>
+              <w:ind w:left="1080"/>
+              <w:cnfStyle w:val="000000010000" w:firstRow="0" w:lastRow="0" w:firstColumn="0" w:lastColumn="0" w:oddVBand="0" w:evenVBand="0" w:oddHBand="0" w:evenHBand="1" w:firstRowFirstColumn="0" w:firstRowLastColumn="0" w:lastRowFirstColumn="0" w:lastRowLastColumn="0"/>
+              <w:rPr>
+                <w:sz w:val="22"/>
+                <w:szCs w:val="22"/>
                 <w:lang w:val="pt-PT"/>
               </w:rPr>
             </w:pPr>
@@ -5170,7 +5895,7 @@
         <w:tc>
           <w:tcPr>
             <w:cnfStyle w:val="001000000000" w:firstRow="0" w:lastRow="0" w:firstColumn="1" w:lastColumn="0" w:oddVBand="0" w:evenVBand="0" w:oddHBand="0" w:evenHBand="0" w:firstRowFirstColumn="0" w:firstRowLastColumn="0" w:lastRowFirstColumn="0" w:lastRowLastColumn="0"/>
-            <w:tcW w:w="4357" w:type="dxa"/>
+            <w:tcW w:w="4208" w:type="dxa"/>
           </w:tcPr>
           <w:p>
             <w:pPr>
@@ -5180,32 +5905,25 @@
               <w:spacing w:before="0" w:after="0"/>
               <w:ind w:left="1080"/>
               <w:rPr>
+                <w:color w:val="FF0000"/>
+                <w:sz w:val="40"/>
+                <w:szCs w:val="40"/>
+                <w:lang w:val="pt-PT"/>
+              </w:rPr>
+            </w:pPr>
+            <w:r>
+              <w:rPr>
                 <w:sz w:val="24"/>
                 <w:szCs w:val="24"/>
                 <w:lang w:val="pt-PT"/>
               </w:rPr>
-            </w:pPr>
-            <w:r>
-              <w:rPr>
-                <w:sz w:val="24"/>
-                <w:szCs w:val="24"/>
-                <w:lang w:val="pt-PT"/>
-              </w:rPr>
-              <w:t>Â</w:t>
-            </w:r>
-            <w:r>
-              <w:rPr>
-                <w:sz w:val="24"/>
-                <w:szCs w:val="24"/>
-                <w:lang w:val="pt-PT"/>
-              </w:rPr>
-              <w:t>mbito:</w:t>
+              <w:t>Sequência típica dos eventos:</w:t>
             </w:r>
           </w:p>
         </w:tc>
         <w:tc>
           <w:tcPr>
-            <w:tcW w:w="4358" w:type="dxa"/>
+            <w:tcW w:w="4507" w:type="dxa"/>
           </w:tcPr>
           <w:p>
             <w:pPr>
@@ -5216,11 +5934,208 @@
               <w:ind w:left="1080"/>
               <w:cnfStyle w:val="000000100000" w:firstRow="0" w:lastRow="0" w:firstColumn="0" w:lastColumn="0" w:oddVBand="0" w:evenVBand="0" w:oddHBand="1" w:evenHBand="0" w:firstRowFirstColumn="0" w:firstRowLastColumn="0" w:lastRowFirstColumn="0" w:lastRowLastColumn="0"/>
               <w:rPr>
+                <w:sz w:val="22"/>
+                <w:szCs w:val="22"/>
+                <w:lang w:val="pt-PT"/>
+              </w:rPr>
+            </w:pPr>
+            <w:r>
+              <w:rPr>
+                <w:sz w:val="22"/>
+                <w:szCs w:val="22"/>
+                <w:lang w:val="pt-PT"/>
+              </w:rPr>
+              <w:t>O utilizador deve:</w:t>
+            </w:r>
+          </w:p>
+          <w:p>
+            <w:pPr>
+              <w:pStyle w:val="ListParagraph"/>
+              <w:numPr>
+                <w:ilvl w:val="0"/>
+                <w:numId w:val="16"/>
+              </w:numPr>
+              <w:autoSpaceDE w:val="0"/>
+              <w:autoSpaceDN w:val="0"/>
+              <w:adjustRightInd w:val="0"/>
+              <w:spacing w:before="0" w:after="0"/>
+              <w:cnfStyle w:val="000000100000" w:firstRow="0" w:lastRow="0" w:firstColumn="0" w:lastColumn="0" w:oddVBand="0" w:evenVBand="0" w:oddHBand="1" w:evenHBand="0" w:firstRowFirstColumn="0" w:firstRowLastColumn="0" w:lastRowFirstColumn="0" w:lastRowLastColumn="0"/>
+              <w:rPr>
+                <w:sz w:val="22"/>
+                <w:szCs w:val="22"/>
+                <w:lang w:val="pt-PT"/>
+              </w:rPr>
+            </w:pPr>
+            <w:r>
+              <w:rPr>
+                <w:sz w:val="22"/>
+                <w:szCs w:val="22"/>
+                <w:lang w:val="pt-PT"/>
+              </w:rPr>
+              <w:t>Seleccionar Corrigir Teste;</w:t>
+            </w:r>
+          </w:p>
+          <w:p>
+            <w:pPr>
+              <w:pStyle w:val="ListParagraph"/>
+              <w:numPr>
+                <w:ilvl w:val="0"/>
+                <w:numId w:val="16"/>
+              </w:numPr>
+              <w:autoSpaceDE w:val="0"/>
+              <w:autoSpaceDN w:val="0"/>
+              <w:adjustRightInd w:val="0"/>
+              <w:spacing w:before="0" w:after="0"/>
+              <w:cnfStyle w:val="000000100000" w:firstRow="0" w:lastRow="0" w:firstColumn="0" w:lastColumn="0" w:oddVBand="0" w:evenVBand="0" w:oddHBand="1" w:evenHBand="0" w:firstRowFirstColumn="0" w:firstRowLastColumn="0" w:lastRowFirstColumn="0" w:lastRowLastColumn="0"/>
+              <w:rPr>
+                <w:sz w:val="22"/>
+                <w:szCs w:val="22"/>
+                <w:lang w:val="pt-PT"/>
+              </w:rPr>
+            </w:pPr>
+            <w:r>
+              <w:rPr>
+                <w:sz w:val="22"/>
+                <w:szCs w:val="22"/>
+                <w:lang w:val="pt-PT"/>
+              </w:rPr>
+              <w:t>Seleccionar Disciplina;</w:t>
+            </w:r>
+          </w:p>
+          <w:p>
+            <w:pPr>
+              <w:pStyle w:val="ListParagraph"/>
+              <w:numPr>
+                <w:ilvl w:val="0"/>
+                <w:numId w:val="16"/>
+              </w:numPr>
+              <w:autoSpaceDE w:val="0"/>
+              <w:autoSpaceDN w:val="0"/>
+              <w:adjustRightInd w:val="0"/>
+              <w:spacing w:before="0" w:after="0"/>
+              <w:cnfStyle w:val="000000100000" w:firstRow="0" w:lastRow="0" w:firstColumn="0" w:lastColumn="0" w:oddVBand="0" w:evenVBand="0" w:oddHBand="1" w:evenHBand="0" w:firstRowFirstColumn="0" w:firstRowLastColumn="0" w:lastRowFirstColumn="0" w:lastRowLastColumn="0"/>
+              <w:rPr>
+                <w:sz w:val="22"/>
+                <w:szCs w:val="22"/>
+                <w:lang w:val="pt-PT"/>
+              </w:rPr>
+            </w:pPr>
+            <w:r>
+              <w:rPr>
+                <w:sz w:val="22"/>
+                <w:szCs w:val="22"/>
+                <w:lang w:val="pt-PT"/>
+              </w:rPr>
+              <w:t>Seleccionar o tipo de teste;</w:t>
+            </w:r>
+          </w:p>
+          <w:p>
+            <w:pPr>
+              <w:pStyle w:val="ListParagraph"/>
+              <w:numPr>
+                <w:ilvl w:val="0"/>
+                <w:numId w:val="16"/>
+              </w:numPr>
+              <w:autoSpaceDE w:val="0"/>
+              <w:autoSpaceDN w:val="0"/>
+              <w:adjustRightInd w:val="0"/>
+              <w:spacing w:before="0" w:after="0"/>
+              <w:cnfStyle w:val="000000100000" w:firstRow="0" w:lastRow="0" w:firstColumn="0" w:lastColumn="0" w:oddVBand="0" w:evenVBand="0" w:oddHBand="1" w:evenHBand="0" w:firstRowFirstColumn="0" w:firstRowLastColumn="0" w:lastRowFirstColumn="0" w:lastRowLastColumn="0"/>
+              <w:rPr>
+                <w:sz w:val="22"/>
+                <w:szCs w:val="22"/>
+                <w:lang w:val="pt-PT"/>
+              </w:rPr>
+            </w:pPr>
+            <w:r>
+              <w:rPr>
+                <w:sz w:val="22"/>
+                <w:szCs w:val="22"/>
+                <w:lang w:val="pt-PT"/>
+              </w:rPr>
+              <w:t>Selecciona o teste a corrigir entre os realizados;</w:t>
+            </w:r>
+          </w:p>
+          <w:p>
+            <w:pPr>
+              <w:pStyle w:val="ListParagraph"/>
+              <w:numPr>
+                <w:ilvl w:val="0"/>
+                <w:numId w:val="16"/>
+              </w:numPr>
+              <w:autoSpaceDE w:val="0"/>
+              <w:autoSpaceDN w:val="0"/>
+              <w:adjustRightInd w:val="0"/>
+              <w:spacing w:before="0" w:after="0"/>
+              <w:cnfStyle w:val="000000100000" w:firstRow="0" w:lastRow="0" w:firstColumn="0" w:lastColumn="0" w:oddVBand="0" w:evenVBand="0" w:oddHBand="1" w:evenHBand="0" w:firstRowFirstColumn="0" w:firstRowLastColumn="0" w:lastRowFirstColumn="0" w:lastRowLastColumn="0"/>
+              <w:rPr>
+                <w:sz w:val="22"/>
+                <w:szCs w:val="22"/>
+                <w:lang w:val="pt-PT"/>
+              </w:rPr>
+            </w:pPr>
+            <w:r>
+              <w:rPr>
+                <w:sz w:val="22"/>
+                <w:szCs w:val="22"/>
+                <w:lang w:val="pt-PT"/>
+              </w:rPr>
+              <w:t>Ouve a gravação do aluno;</w:t>
+            </w:r>
+          </w:p>
+          <w:p>
+            <w:pPr>
+              <w:pStyle w:val="ListParagraph"/>
+              <w:numPr>
+                <w:ilvl w:val="0"/>
+                <w:numId w:val="16"/>
+              </w:numPr>
+              <w:autoSpaceDE w:val="0"/>
+              <w:autoSpaceDN w:val="0"/>
+              <w:adjustRightInd w:val="0"/>
+              <w:spacing w:before="0" w:after="0"/>
+              <w:cnfStyle w:val="000000100000" w:firstRow="0" w:lastRow="0" w:firstColumn="0" w:lastColumn="0" w:oddVBand="0" w:evenVBand="0" w:oddHBand="1" w:evenHBand="0" w:firstRowFirstColumn="0" w:firstRowLastColumn="0" w:lastRowFirstColumn="0" w:lastRowLastColumn="0"/>
+              <w:rPr>
+                <w:sz w:val="22"/>
+                <w:szCs w:val="22"/>
+                <w:lang w:val="pt-PT"/>
+              </w:rPr>
+            </w:pPr>
+            <w:r>
+              <w:rPr>
+                <w:sz w:val="22"/>
+                <w:szCs w:val="22"/>
+                <w:lang w:val="pt-PT"/>
+              </w:rPr>
+              <w:t>Corrige;</w:t>
+            </w:r>
+          </w:p>
+          <w:p>
+            <w:pPr>
+              <w:pStyle w:val="ListParagraph"/>
+              <w:numPr>
+                <w:ilvl w:val="0"/>
+                <w:numId w:val="16"/>
+              </w:numPr>
+              <w:autoSpaceDE w:val="0"/>
+              <w:autoSpaceDN w:val="0"/>
+              <w:adjustRightInd w:val="0"/>
+              <w:spacing w:before="0" w:after="0"/>
+              <w:cnfStyle w:val="000000100000" w:firstRow="0" w:lastRow="0" w:firstColumn="0" w:lastColumn="0" w:oddVBand="0" w:evenVBand="0" w:oddHBand="1" w:evenHBand="0" w:firstRowFirstColumn="0" w:firstRowLastColumn="0" w:lastRowFirstColumn="0" w:lastRowLastColumn="0"/>
+              <w:rPr>
+                <w:rFonts w:ascii="Helvetica" w:hAnsi="Helvetica" w:cs="Helvetica"/>
                 <w:sz w:val="24"/>
                 <w:szCs w:val="24"/>
-                <w:lang w:val="pt-PT"/>
               </w:rPr>
             </w:pPr>
+            <w:r>
+              <w:rPr>
+                <w:sz w:val="22"/>
+                <w:szCs w:val="22"/>
+                <w:lang w:val="pt-PT"/>
+              </w:rPr>
+              <w:t>Valida a correcção.</w:t>
+            </w:r>
           </w:p>
         </w:tc>
       </w:tr>
@@ -5231,7 +6146,7 @@
         <w:tc>
           <w:tcPr>
             <w:cnfStyle w:val="001000000000" w:firstRow="0" w:lastRow="0" w:firstColumn="1" w:lastColumn="0" w:oddVBand="0" w:evenVBand="0" w:oddHBand="0" w:evenHBand="0" w:firstRowFirstColumn="0" w:firstRowLastColumn="0" w:lastRowFirstColumn="0" w:lastRowLastColumn="0"/>
-            <w:tcW w:w="4357" w:type="dxa"/>
+            <w:tcW w:w="4208" w:type="dxa"/>
           </w:tcPr>
           <w:p>
             <w:pPr>
@@ -5253,13 +6168,13 @@
                 <w:szCs w:val="24"/>
                 <w:lang w:val="pt-PT"/>
               </w:rPr>
-              <w:t>Finalidade:</w:t>
+              <w:t>Sequência alternativa e extensões:</w:t>
             </w:r>
           </w:p>
         </w:tc>
         <w:tc>
           <w:tcPr>
-            <w:tcW w:w="4358" w:type="dxa"/>
+            <w:tcW w:w="4507" w:type="dxa"/>
           </w:tcPr>
           <w:p>
             <w:pPr>
@@ -5270,11 +6185,36 @@
               <w:ind w:left="1080"/>
               <w:cnfStyle w:val="000000010000" w:firstRow="0" w:lastRow="0" w:firstColumn="0" w:lastColumn="0" w:oddVBand="0" w:evenVBand="0" w:oddHBand="0" w:evenHBand="1" w:firstRowFirstColumn="0" w:firstRowLastColumn="0" w:lastRowFirstColumn="0" w:lastRowLastColumn="0"/>
               <w:rPr>
-                <w:sz w:val="24"/>
-                <w:szCs w:val="24"/>
+                <w:sz w:val="22"/>
+                <w:szCs w:val="22"/>
                 <w:lang w:val="pt-PT"/>
               </w:rPr>
             </w:pPr>
+            <w:r>
+              <w:rPr>
+                <w:sz w:val="22"/>
+                <w:szCs w:val="22"/>
+                <w:lang w:val="pt-PT"/>
+              </w:rPr>
+              <w:t>4</w:t>
+            </w:r>
+            <w:r>
+              <w:rPr>
+                <w:sz w:val="22"/>
+                <w:szCs w:val="22"/>
+                <w:vertAlign w:val="superscript"/>
+                <w:lang w:val="pt-PT"/>
+              </w:rPr>
+              <w:t>a</w:t>
+            </w:r>
+            <w:r>
+              <w:rPr>
+                <w:sz w:val="22"/>
+                <w:szCs w:val="22"/>
+                <w:lang w:val="pt-PT"/>
+              </w:rPr>
+              <w:t xml:space="preserve"> . O utilizador cancela a correcção do teste.</w:t>
+            </w:r>
           </w:p>
         </w:tc>
       </w:tr>
@@ -5285,7 +6225,7 @@
         <w:tc>
           <w:tcPr>
             <w:cnfStyle w:val="001000000000" w:firstRow="0" w:lastRow="0" w:firstColumn="1" w:lastColumn="0" w:oddVBand="0" w:evenVBand="0" w:oddHBand="0" w:evenHBand="0" w:firstRowFirstColumn="0" w:firstRowLastColumn="0" w:lastRowFirstColumn="0" w:lastRowLastColumn="0"/>
-            <w:tcW w:w="4357" w:type="dxa"/>
+            <w:tcW w:w="4208" w:type="dxa"/>
           </w:tcPr>
           <w:p>
             <w:pPr>
@@ -5295,9 +6235,8 @@
               <w:spacing w:before="0" w:after="0"/>
               <w:ind w:left="1080"/>
               <w:rPr>
-                <w:color w:val="FF0000"/>
-                <w:sz w:val="40"/>
-                <w:szCs w:val="40"/>
+                <w:sz w:val="24"/>
+                <w:szCs w:val="24"/>
                 <w:lang w:val="pt-PT"/>
               </w:rPr>
             </w:pPr>
@@ -5307,31 +6246,13 @@
                 <w:szCs w:val="24"/>
                 <w:lang w:val="pt-PT"/>
               </w:rPr>
-              <w:t xml:space="preserve">Requisitos cobertos por este </w:t>
-            </w:r>
-            <w:proofErr w:type="spellStart"/>
-            <w:r>
-              <w:rPr>
-                <w:sz w:val="24"/>
-                <w:szCs w:val="24"/>
-                <w:lang w:val="pt-PT"/>
-              </w:rPr>
-              <w:t>CaU</w:t>
-            </w:r>
-            <w:proofErr w:type="spellEnd"/>
-            <w:r>
-              <w:rPr>
-                <w:sz w:val="24"/>
-                <w:szCs w:val="24"/>
-                <w:lang w:val="pt-PT"/>
-              </w:rPr>
-              <w:t>:</w:t>
+              <w:t>Requisitos especiais:</w:t>
             </w:r>
           </w:p>
         </w:tc>
         <w:tc>
           <w:tcPr>
-            <w:tcW w:w="4358" w:type="dxa"/>
+            <w:tcW w:w="4507" w:type="dxa"/>
           </w:tcPr>
           <w:p>
             <w:pPr>
@@ -5342,11 +6263,19 @@
               <w:ind w:left="1080"/>
               <w:cnfStyle w:val="000000100000" w:firstRow="0" w:lastRow="0" w:firstColumn="0" w:lastColumn="0" w:oddVBand="0" w:evenVBand="0" w:oddHBand="1" w:evenHBand="0" w:firstRowFirstColumn="0" w:firstRowLastColumn="0" w:lastRowFirstColumn="0" w:lastRowLastColumn="0"/>
               <w:rPr>
-                <w:sz w:val="24"/>
-                <w:szCs w:val="24"/>
+                <w:sz w:val="22"/>
+                <w:szCs w:val="22"/>
                 <w:lang w:val="pt-PT"/>
               </w:rPr>
             </w:pPr>
+            <w:r>
+              <w:rPr>
+                <w:sz w:val="22"/>
+                <w:szCs w:val="22"/>
+                <w:lang w:val="pt-PT"/>
+              </w:rPr>
+              <w:t>Nenhum</w:t>
+            </w:r>
           </w:p>
         </w:tc>
       </w:tr>
@@ -5357,7 +6286,7 @@
         <w:tc>
           <w:tcPr>
             <w:cnfStyle w:val="001000000000" w:firstRow="0" w:lastRow="0" w:firstColumn="1" w:lastColumn="0" w:oddVBand="0" w:evenVBand="0" w:oddHBand="0" w:evenHBand="0" w:firstRowFirstColumn="0" w:firstRowLastColumn="0" w:lastRowFirstColumn="0" w:lastRowLastColumn="0"/>
-            <w:tcW w:w="4357" w:type="dxa"/>
+            <w:tcW w:w="4208" w:type="dxa"/>
           </w:tcPr>
           <w:p>
             <w:pPr>
@@ -5378,13 +6307,13 @@
                 <w:szCs w:val="24"/>
                 <w:lang w:val="pt-PT"/>
               </w:rPr>
-              <w:t>Atores:</w:t>
+              <w:t>Aspectos em Aberto:</w:t>
             </w:r>
           </w:p>
         </w:tc>
         <w:tc>
           <w:tcPr>
-            <w:tcW w:w="4358" w:type="dxa"/>
+            <w:tcW w:w="4507" w:type="dxa"/>
           </w:tcPr>
           <w:p>
             <w:pPr>
@@ -5395,275 +6324,8 @@
               <w:ind w:left="1080"/>
               <w:cnfStyle w:val="000000010000" w:firstRow="0" w:lastRow="0" w:firstColumn="0" w:lastColumn="0" w:oddVBand="0" w:evenVBand="0" w:oddHBand="0" w:evenHBand="1" w:firstRowFirstColumn="0" w:firstRowLastColumn="0" w:lastRowFirstColumn="0" w:lastRowLastColumn="0"/>
               <w:rPr>
-                <w:sz w:val="24"/>
-                <w:szCs w:val="24"/>
-                <w:lang w:val="pt-PT"/>
-              </w:rPr>
-            </w:pPr>
-          </w:p>
-        </w:tc>
-      </w:tr>
-      <w:tr>
-        <w:trPr>
-          <w:cnfStyle w:val="000000100000" w:firstRow="0" w:lastRow="0" w:firstColumn="0" w:lastColumn="0" w:oddVBand="0" w:evenVBand="0" w:oddHBand="1" w:evenHBand="0" w:firstRowFirstColumn="0" w:firstRowLastColumn="0" w:lastRowFirstColumn="0" w:lastRowLastColumn="0"/>
-        </w:trPr>
-        <w:tc>
-          <w:tcPr>
-            <w:cnfStyle w:val="001000000000" w:firstRow="0" w:lastRow="0" w:firstColumn="1" w:lastColumn="0" w:oddVBand="0" w:evenVBand="0" w:oddHBand="0" w:evenHBand="0" w:firstRowFirstColumn="0" w:firstRowLastColumn="0" w:lastRowFirstColumn="0" w:lastRowLastColumn="0"/>
-            <w:tcW w:w="4357" w:type="dxa"/>
-          </w:tcPr>
-          <w:p>
-            <w:pPr>
-              <w:autoSpaceDE w:val="0"/>
-              <w:autoSpaceDN w:val="0"/>
-              <w:adjustRightInd w:val="0"/>
-              <w:spacing w:before="0" w:after="0"/>
-              <w:ind w:left="1080"/>
-              <w:rPr>
-                <w:color w:val="FF0000"/>
-                <w:sz w:val="40"/>
-                <w:szCs w:val="40"/>
-                <w:lang w:val="pt-PT"/>
-              </w:rPr>
-            </w:pPr>
-            <w:r>
-              <w:rPr>
-                <w:sz w:val="24"/>
-                <w:szCs w:val="24"/>
-                <w:lang w:val="pt-PT"/>
-              </w:rPr>
-              <w:t>Pré-condições:</w:t>
-            </w:r>
-          </w:p>
-        </w:tc>
-        <w:tc>
-          <w:tcPr>
-            <w:tcW w:w="4358" w:type="dxa"/>
-          </w:tcPr>
-          <w:p>
-            <w:pPr>
-              <w:autoSpaceDE w:val="0"/>
-              <w:autoSpaceDN w:val="0"/>
-              <w:adjustRightInd w:val="0"/>
-              <w:spacing w:before="0" w:after="0"/>
-              <w:ind w:left="1080"/>
-              <w:cnfStyle w:val="000000100000" w:firstRow="0" w:lastRow="0" w:firstColumn="0" w:lastColumn="0" w:oddVBand="0" w:evenVBand="0" w:oddHBand="1" w:evenHBand="0" w:firstRowFirstColumn="0" w:firstRowLastColumn="0" w:lastRowFirstColumn="0" w:lastRowLastColumn="0"/>
-              <w:rPr>
-                <w:sz w:val="24"/>
-                <w:szCs w:val="24"/>
-                <w:lang w:val="pt-PT"/>
-              </w:rPr>
-            </w:pPr>
-          </w:p>
-        </w:tc>
-      </w:tr>
-      <w:tr>
-        <w:trPr>
-          <w:cnfStyle w:val="000000010000" w:firstRow="0" w:lastRow="0" w:firstColumn="0" w:lastColumn="0" w:oddVBand="0" w:evenVBand="0" w:oddHBand="0" w:evenHBand="1" w:firstRowFirstColumn="0" w:firstRowLastColumn="0" w:lastRowFirstColumn="0" w:lastRowLastColumn="0"/>
-        </w:trPr>
-        <w:tc>
-          <w:tcPr>
-            <w:cnfStyle w:val="001000000000" w:firstRow="0" w:lastRow="0" w:firstColumn="1" w:lastColumn="0" w:oddVBand="0" w:evenVBand="0" w:oddHBand="0" w:evenHBand="0" w:firstRowFirstColumn="0" w:firstRowLastColumn="0" w:lastRowFirstColumn="0" w:lastRowLastColumn="0"/>
-            <w:tcW w:w="4357" w:type="dxa"/>
-          </w:tcPr>
-          <w:p>
-            <w:pPr>
-              <w:autoSpaceDE w:val="0"/>
-              <w:autoSpaceDN w:val="0"/>
-              <w:adjustRightInd w:val="0"/>
-              <w:spacing w:before="0" w:after="0"/>
-              <w:ind w:left="1080"/>
-              <w:rPr>
-                <w:color w:val="FF0000"/>
-                <w:sz w:val="40"/>
-                <w:szCs w:val="40"/>
-                <w:lang w:val="pt-PT"/>
-              </w:rPr>
-            </w:pPr>
-            <w:r>
-              <w:rPr>
-                <w:sz w:val="24"/>
-                <w:szCs w:val="24"/>
-                <w:lang w:val="pt-PT"/>
-              </w:rPr>
-              <w:t>Sequência típica dos eventos:</w:t>
-            </w:r>
-          </w:p>
-        </w:tc>
-        <w:tc>
-          <w:tcPr>
-            <w:tcW w:w="4358" w:type="dxa"/>
-          </w:tcPr>
-          <w:p>
-            <w:pPr>
-              <w:autoSpaceDE w:val="0"/>
-              <w:autoSpaceDN w:val="0"/>
-              <w:adjustRightInd w:val="0"/>
-              <w:spacing w:before="0" w:after="0"/>
-              <w:ind w:left="1080"/>
-              <w:cnfStyle w:val="000000010000" w:firstRow="0" w:lastRow="0" w:firstColumn="0" w:lastColumn="0" w:oddVBand="0" w:evenVBand="0" w:oddHBand="0" w:evenHBand="1" w:firstRowFirstColumn="0" w:firstRowLastColumn="0" w:lastRowFirstColumn="0" w:lastRowLastColumn="0"/>
-              <w:rPr>
-                <w:sz w:val="24"/>
-                <w:szCs w:val="24"/>
-                <w:lang w:val="pt-PT"/>
-              </w:rPr>
-            </w:pPr>
-          </w:p>
-        </w:tc>
-      </w:tr>
-      <w:tr>
-        <w:trPr>
-          <w:cnfStyle w:val="000000100000" w:firstRow="0" w:lastRow="0" w:firstColumn="0" w:lastColumn="0" w:oddVBand="0" w:evenVBand="0" w:oddHBand="1" w:evenHBand="0" w:firstRowFirstColumn="0" w:firstRowLastColumn="0" w:lastRowFirstColumn="0" w:lastRowLastColumn="0"/>
-        </w:trPr>
-        <w:tc>
-          <w:tcPr>
-            <w:cnfStyle w:val="001000000000" w:firstRow="0" w:lastRow="0" w:firstColumn="1" w:lastColumn="0" w:oddVBand="0" w:evenVBand="0" w:oddHBand="0" w:evenHBand="0" w:firstRowFirstColumn="0" w:firstRowLastColumn="0" w:lastRowFirstColumn="0" w:lastRowLastColumn="0"/>
-            <w:tcW w:w="4357" w:type="dxa"/>
-          </w:tcPr>
-          <w:p>
-            <w:pPr>
-              <w:autoSpaceDE w:val="0"/>
-              <w:autoSpaceDN w:val="0"/>
-              <w:adjustRightInd w:val="0"/>
-              <w:spacing w:before="0" w:after="0"/>
-              <w:ind w:left="1080"/>
-              <w:rPr>
-                <w:sz w:val="24"/>
-                <w:szCs w:val="24"/>
-                <w:lang w:val="pt-PT"/>
-              </w:rPr>
-            </w:pPr>
-            <w:r>
-              <w:rPr>
-                <w:sz w:val="24"/>
-                <w:szCs w:val="24"/>
-                <w:lang w:val="pt-PT"/>
-              </w:rPr>
-              <w:t>Sequência alternativa e extensões:</w:t>
-            </w:r>
-          </w:p>
-        </w:tc>
-        <w:tc>
-          <w:tcPr>
-            <w:tcW w:w="4358" w:type="dxa"/>
-          </w:tcPr>
-          <w:p>
-            <w:pPr>
-              <w:autoSpaceDE w:val="0"/>
-              <w:autoSpaceDN w:val="0"/>
-              <w:adjustRightInd w:val="0"/>
-              <w:spacing w:before="0" w:after="0"/>
-              <w:ind w:left="1080"/>
-              <w:cnfStyle w:val="000000100000" w:firstRow="0" w:lastRow="0" w:firstColumn="0" w:lastColumn="0" w:oddVBand="0" w:evenVBand="0" w:oddHBand="1" w:evenHBand="0" w:firstRowFirstColumn="0" w:firstRowLastColumn="0" w:lastRowFirstColumn="0" w:lastRowLastColumn="0"/>
-              <w:rPr>
-                <w:sz w:val="24"/>
-                <w:szCs w:val="24"/>
-                <w:lang w:val="pt-PT"/>
-              </w:rPr>
-            </w:pPr>
-          </w:p>
-        </w:tc>
-      </w:tr>
-      <w:tr>
-        <w:trPr>
-          <w:cnfStyle w:val="000000010000" w:firstRow="0" w:lastRow="0" w:firstColumn="0" w:lastColumn="0" w:oddVBand="0" w:evenVBand="0" w:oddHBand="0" w:evenHBand="1" w:firstRowFirstColumn="0" w:firstRowLastColumn="0" w:lastRowFirstColumn="0" w:lastRowLastColumn="0"/>
-        </w:trPr>
-        <w:tc>
-          <w:tcPr>
-            <w:cnfStyle w:val="001000000000" w:firstRow="0" w:lastRow="0" w:firstColumn="1" w:lastColumn="0" w:oddVBand="0" w:evenVBand="0" w:oddHBand="0" w:evenHBand="0" w:firstRowFirstColumn="0" w:firstRowLastColumn="0" w:lastRowFirstColumn="0" w:lastRowLastColumn="0"/>
-            <w:tcW w:w="4357" w:type="dxa"/>
-          </w:tcPr>
-          <w:p>
-            <w:pPr>
-              <w:autoSpaceDE w:val="0"/>
-              <w:autoSpaceDN w:val="0"/>
-              <w:adjustRightInd w:val="0"/>
-              <w:spacing w:before="0" w:after="0"/>
-              <w:ind w:left="1080"/>
-              <w:rPr>
-                <w:sz w:val="24"/>
-                <w:szCs w:val="24"/>
-                <w:lang w:val="pt-PT"/>
-              </w:rPr>
-            </w:pPr>
-            <w:r>
-              <w:rPr>
-                <w:sz w:val="24"/>
-                <w:szCs w:val="24"/>
-                <w:lang w:val="pt-PT"/>
-              </w:rPr>
-              <w:t>Requisitos especiais:</w:t>
-            </w:r>
-          </w:p>
-        </w:tc>
-        <w:tc>
-          <w:tcPr>
-            <w:tcW w:w="4358" w:type="dxa"/>
-          </w:tcPr>
-          <w:p>
-            <w:pPr>
-              <w:autoSpaceDE w:val="0"/>
-              <w:autoSpaceDN w:val="0"/>
-              <w:adjustRightInd w:val="0"/>
-              <w:spacing w:before="0" w:after="0"/>
-              <w:ind w:left="1080"/>
-              <w:cnfStyle w:val="000000010000" w:firstRow="0" w:lastRow="0" w:firstColumn="0" w:lastColumn="0" w:oddVBand="0" w:evenVBand="0" w:oddHBand="0" w:evenHBand="1" w:firstRowFirstColumn="0" w:firstRowLastColumn="0" w:lastRowFirstColumn="0" w:lastRowLastColumn="0"/>
-              <w:rPr>
-                <w:sz w:val="24"/>
-                <w:szCs w:val="24"/>
-                <w:lang w:val="pt-PT"/>
-              </w:rPr>
-            </w:pPr>
-          </w:p>
-        </w:tc>
-      </w:tr>
-      <w:tr>
-        <w:trPr>
-          <w:cnfStyle w:val="000000100000" w:firstRow="0" w:lastRow="0" w:firstColumn="0" w:lastColumn="0" w:oddVBand="0" w:evenVBand="0" w:oddHBand="1" w:evenHBand="0" w:firstRowFirstColumn="0" w:firstRowLastColumn="0" w:lastRowFirstColumn="0" w:lastRowLastColumn="0"/>
-        </w:trPr>
-        <w:tc>
-          <w:tcPr>
-            <w:cnfStyle w:val="001000000000" w:firstRow="0" w:lastRow="0" w:firstColumn="1" w:lastColumn="0" w:oddVBand="0" w:evenVBand="0" w:oddHBand="0" w:evenHBand="0" w:firstRowFirstColumn="0" w:firstRowLastColumn="0" w:lastRowFirstColumn="0" w:lastRowLastColumn="0"/>
-            <w:tcW w:w="4357" w:type="dxa"/>
-          </w:tcPr>
-          <w:p>
-            <w:pPr>
-              <w:autoSpaceDE w:val="0"/>
-              <w:autoSpaceDN w:val="0"/>
-              <w:adjustRightInd w:val="0"/>
-              <w:spacing w:before="0" w:after="0"/>
-              <w:ind w:left="1080"/>
-              <w:rPr>
-                <w:sz w:val="24"/>
-                <w:szCs w:val="24"/>
-                <w:lang w:val="pt-PT"/>
-              </w:rPr>
-            </w:pPr>
-            <w:r>
-              <w:rPr>
-                <w:sz w:val="24"/>
-                <w:szCs w:val="24"/>
-                <w:lang w:val="pt-PT"/>
-              </w:rPr>
-              <w:t>Aspectos em Aberto:</w:t>
-            </w:r>
-          </w:p>
-        </w:tc>
-        <w:tc>
-          <w:tcPr>
-            <w:tcW w:w="4358" w:type="dxa"/>
-          </w:tcPr>
-          <w:p>
-            <w:pPr>
-              <w:autoSpaceDE w:val="0"/>
-              <w:autoSpaceDN w:val="0"/>
-              <w:adjustRightInd w:val="0"/>
-              <w:spacing w:before="0" w:after="0"/>
-              <w:ind w:left="1080"/>
-              <w:cnfStyle w:val="000000100000" w:firstRow="0" w:lastRow="0" w:firstColumn="0" w:lastColumn="0" w:oddVBand="0" w:evenVBand="0" w:oddHBand="1" w:evenHBand="0" w:firstRowFirstColumn="0" w:firstRowLastColumn="0" w:lastRowFirstColumn="0" w:lastRowLastColumn="0"/>
-              <w:rPr>
-                <w:sz w:val="24"/>
-                <w:szCs w:val="24"/>
+                <w:sz w:val="22"/>
+                <w:szCs w:val="22"/>
                 <w:lang w:val="pt-PT"/>
               </w:rPr>
             </w:pPr>
@@ -5718,30 +6380,12 @@
         <w:t>AB</w:t>
       </w:r>
       <w:r>
-        <w:t xml:space="preserve"> </w:t>
-      </w:r>
-      <w:proofErr w:type="gramStart"/>
-      <w:r>
-        <w:t>1 :</w:t>
-      </w:r>
-      <w:proofErr w:type="gramEnd"/>
-      <w:r>
-        <w:t xml:space="preserve"> Caso de utilização XPTO</w:t>
-      </w:r>
-    </w:p>
-    <w:p>
-      <w:pPr>
-        <w:autoSpaceDE w:val="0"/>
-        <w:autoSpaceDN w:val="0"/>
-        <w:adjustRightInd w:val="0"/>
+        <w:t xml:space="preserve"> 1 : Caso de utilização XPTO</w:t>
+      </w:r>
+    </w:p>
+    <w:p>
+      <w:pPr>
         <w:spacing w:before="0" w:after="0" w:line="240" w:lineRule="auto"/>
-        <w:ind w:left="1080"/>
-        <w:rPr>
-          <w:color w:val="FF0000"/>
-          <w:sz w:val="40"/>
-          <w:szCs w:val="40"/>
-          <w:lang w:val="pt-PT"/>
-        </w:rPr>
       </w:pPr>
     </w:p>
     <w:p>
@@ -5846,26 +6490,6 @@
     </w:p>
     <w:p>
       <w:pPr>
-        <w:spacing w:before="0" w:after="0" w:line="240" w:lineRule="auto"/>
-      </w:pPr>
-    </w:p>
-    <w:p>
-      <w:pPr>
-        <w:spacing w:before="0" w:after="0" w:line="240" w:lineRule="auto"/>
-      </w:pPr>
-    </w:p>
-    <w:p>
-      <w:pPr>
-        <w:spacing w:before="0" w:after="0" w:line="240" w:lineRule="auto"/>
-      </w:pPr>
-    </w:p>
-    <w:p>
-      <w:pPr>
-        <w:spacing w:before="0" w:after="0" w:line="240" w:lineRule="auto"/>
-      </w:pPr>
-    </w:p>
-    <w:p>
-      <w:pPr>
         <w:pStyle w:val="Heading2"/>
         <w:rPr>
           <w:rFonts w:ascii="Arial" w:hAnsi="Arial" w:cs="Arial"/>
@@ -5879,7 +6503,6 @@
           <w:color w:val="000000"/>
           <w:lang w:val="pt-PT"/>
         </w:rPr>
-        <w:lastRenderedPageBreak/>
         <w:t>3 Modelo do Domínio</w:t>
       </w:r>
     </w:p>
@@ -6081,7 +6704,6 @@
           <w:color w:val="000000"/>
           <w:lang w:val="pt-PT"/>
         </w:rPr>
-        <w:lastRenderedPageBreak/>
         <w:t>4 Modelo de Dados Persistente</w:t>
       </w:r>
     </w:p>
@@ -6127,15 +6749,7 @@
           <w:color w:val="000000"/>
           <w:lang w:val="pt-PT"/>
         </w:rPr>
-        <w:t>4</w:t>
-      </w:r>
-      <w:r>
-        <w:rPr>
-          <w:rFonts w:ascii="Arial" w:hAnsi="Arial" w:cs="Arial"/>
-          <w:color w:val="000000"/>
-          <w:lang w:val="pt-PT"/>
-        </w:rPr>
-        <w:t>.1 Sistema de Informação</w:t>
+        <w:t>4.1 Sistema de Informação</w:t>
       </w:r>
     </w:p>
     <w:p>
@@ -6278,8 +6892,6 @@
           <w:lang w:val="pt-PT"/>
         </w:rPr>
       </w:pPr>
-      <w:bookmarkStart w:id="10" w:name="_GoBack"/>
-      <w:bookmarkEnd w:id="10"/>
     </w:p>
     <w:p>
       <w:pPr>
@@ -6296,7 +6908,6 @@
           <w:color w:val="000000"/>
           <w:lang w:val="pt-PT"/>
         </w:rPr>
-        <w:lastRenderedPageBreak/>
         <w:t>5 Protótipo Exploratório</w:t>
       </w:r>
     </w:p>
@@ -6357,37 +6968,8 @@
           <w:color w:val="000000"/>
           <w:lang w:val="pt-PT"/>
         </w:rPr>
-        <w:lastRenderedPageBreak/>
-        <w:t xml:space="preserve">5.2 </w:t>
-      </w:r>
-      <w:proofErr w:type="spellStart"/>
-      <w:r>
-        <w:rPr>
-          <w:rFonts w:ascii="Arial" w:hAnsi="Arial" w:cs="Arial"/>
-          <w:color w:val="000000"/>
-          <w:lang w:val="pt-PT"/>
-        </w:rPr>
-        <w:t>Sistema</w:t>
-      </w:r>
-      <w:proofErr w:type="spellEnd"/>
-      <w:r>
-        <w:rPr>
-          <w:rFonts w:ascii="Arial" w:hAnsi="Arial" w:cs="Arial"/>
-          <w:color w:val="000000"/>
-          <w:lang w:val="pt-PT"/>
-        </w:rPr>
-        <w:t xml:space="preserve"> de </w:t>
-      </w:r>
-      <w:proofErr w:type="spellStart"/>
-      <w:r>
-        <w:rPr>
-          <w:rFonts w:ascii="Arial" w:hAnsi="Arial" w:cs="Arial"/>
-          <w:color w:val="000000"/>
-          <w:lang w:val="pt-PT"/>
-        </w:rPr>
-        <w:t>Informação</w:t>
-      </w:r>
-      <w:proofErr w:type="spellEnd"/>
+        <w:t>5.2 Sistema de Informação</w:t>
+      </w:r>
     </w:p>
     <w:p>
       <w:pPr>
@@ -6447,45 +7029,8 @@
       <w:pPr>
         <w:spacing w:before="0" w:after="0" w:line="240" w:lineRule="auto"/>
       </w:pPr>
-      <w:proofErr w:type="spellStart"/>
-      <w:r>
-        <w:t>Fig.XPTO</w:t>
-      </w:r>
-      <w:proofErr w:type="spellEnd"/>
-      <w:r>
-        <w:t xml:space="preserve"> – </w:t>
-      </w:r>
-      <w:proofErr w:type="spellStart"/>
-      <w:r>
-        <w:t>Protótipo</w:t>
-      </w:r>
-      <w:proofErr w:type="spellEnd"/>
-      <w:r>
-        <w:t xml:space="preserve"> </w:t>
-      </w:r>
-      <w:proofErr w:type="spellStart"/>
-      <w:r>
-        <w:t>exploratório</w:t>
-      </w:r>
-      <w:proofErr w:type="spellEnd"/>
-      <w:r>
-        <w:t xml:space="preserve"> </w:t>
-      </w:r>
-      <w:proofErr w:type="spellStart"/>
-      <w:r>
-        <w:t>Sistema</w:t>
-      </w:r>
-      <w:proofErr w:type="spellEnd"/>
-      <w:r>
-        <w:t xml:space="preserve"> de </w:t>
-      </w:r>
-      <w:proofErr w:type="spellStart"/>
-      <w:r>
-        <w:t>Informação</w:t>
-      </w:r>
-      <w:proofErr w:type="spellEnd"/>
-      <w:r>
-        <w:t xml:space="preserve">. </w:t>
+      <w:r>
+        <w:t xml:space="preserve">Fig.XPTO – Protótipo exploratório Sistema de Informação. </w:t>
       </w:r>
     </w:p>
     <w:p>
@@ -6567,45 +7112,9 @@
       <w:pPr>
         <w:spacing w:before="0" w:after="0" w:line="240" w:lineRule="auto"/>
       </w:pPr>
-      <w:proofErr w:type="spellStart"/>
-      <w:r>
-        <w:t>Fig.XPTO</w:t>
-      </w:r>
-      <w:proofErr w:type="spellEnd"/>
-      <w:r>
-        <w:t xml:space="preserve"> – </w:t>
-      </w:r>
-      <w:proofErr w:type="spellStart"/>
-      <w:r>
-        <w:t>Protótipo</w:t>
-      </w:r>
-      <w:proofErr w:type="spellEnd"/>
-      <w:r>
-        <w:t xml:space="preserve"> </w:t>
-      </w:r>
-      <w:proofErr w:type="spellStart"/>
-      <w:r>
-        <w:t>exploratório</w:t>
-      </w:r>
-      <w:proofErr w:type="spellEnd"/>
-      <w:r>
-        <w:t xml:space="preserve"> </w:t>
-      </w:r>
-      <w:proofErr w:type="spellStart"/>
-      <w:r>
-        <w:t>Sistema</w:t>
-      </w:r>
-      <w:proofErr w:type="spellEnd"/>
-      <w:r>
-        <w:t xml:space="preserve"> de </w:t>
-      </w:r>
-      <w:proofErr w:type="spellStart"/>
-      <w:r>
-        <w:t>Informação</w:t>
-      </w:r>
-      <w:proofErr w:type="spellEnd"/>
-      <w:r>
-        <w:t xml:space="preserve">. </w:t>
+      <w:r>
+        <w:lastRenderedPageBreak/>
+        <w:t xml:space="preserve">Fig.XPTO – Protótipo exploratório Sistema de Informação. </w:t>
       </w:r>
     </w:p>
     <w:p>
@@ -6617,127 +7126,8 @@
       <w:pPr>
         <w:spacing w:before="0" w:after="0" w:line="240" w:lineRule="auto"/>
       </w:pPr>
-      <w:proofErr w:type="spellStart"/>
-      <w:r>
-        <w:t>Encontramos</w:t>
-      </w:r>
-      <w:proofErr w:type="spellEnd"/>
-      <w:r>
-        <w:t xml:space="preserve"> de forma </w:t>
-      </w:r>
-      <w:proofErr w:type="spellStart"/>
-      <w:r>
-        <w:t>gráfica</w:t>
-      </w:r>
-      <w:proofErr w:type="spellEnd"/>
-      <w:r>
-        <w:t xml:space="preserve"> </w:t>
-      </w:r>
-      <w:proofErr w:type="spellStart"/>
-      <w:proofErr w:type="gramStart"/>
-      <w:r>
-        <w:t>na</w:t>
-      </w:r>
-      <w:proofErr w:type="spellEnd"/>
-      <w:proofErr w:type="gramEnd"/>
-      <w:r>
-        <w:t xml:space="preserve"> </w:t>
-      </w:r>
-      <w:proofErr w:type="spellStart"/>
-      <w:r>
-        <w:t>figura</w:t>
-      </w:r>
-      <w:proofErr w:type="spellEnd"/>
-      <w:r>
-        <w:t xml:space="preserve"> </w:t>
-      </w:r>
-      <w:proofErr w:type="spellStart"/>
-      <w:r>
-        <w:t>acima</w:t>
-      </w:r>
-      <w:proofErr w:type="spellEnd"/>
-      <w:r>
-        <w:t xml:space="preserve"> o menu </w:t>
-      </w:r>
-      <w:proofErr w:type="spellStart"/>
-      <w:r>
-        <w:t>em</w:t>
-      </w:r>
-      <w:proofErr w:type="spellEnd"/>
-      <w:r>
-        <w:t xml:space="preserve"> </w:t>
-      </w:r>
-      <w:proofErr w:type="spellStart"/>
-      <w:r>
-        <w:t>modo</w:t>
-      </w:r>
-      <w:proofErr w:type="spellEnd"/>
-      <w:r>
-        <w:t xml:space="preserve"> de professor </w:t>
-      </w:r>
-      <w:proofErr w:type="spellStart"/>
-      <w:r>
-        <w:t>que</w:t>
-      </w:r>
-      <w:proofErr w:type="spellEnd"/>
-      <w:r>
-        <w:t xml:space="preserve"> </w:t>
-      </w:r>
-      <w:proofErr w:type="spellStart"/>
-      <w:r>
-        <w:t>inclui</w:t>
-      </w:r>
-      <w:proofErr w:type="spellEnd"/>
-      <w:r>
-        <w:t xml:space="preserve"> </w:t>
-      </w:r>
-      <w:proofErr w:type="spellStart"/>
-      <w:r>
-        <w:t>criar</w:t>
-      </w:r>
-      <w:proofErr w:type="spellEnd"/>
-      <w:r>
-        <w:t xml:space="preserve">, </w:t>
-      </w:r>
-      <w:proofErr w:type="spellStart"/>
-      <w:r>
-        <w:t>corrigir</w:t>
-      </w:r>
-      <w:proofErr w:type="spellEnd"/>
-      <w:r>
-        <w:t xml:space="preserve"> </w:t>
-      </w:r>
-      <w:proofErr w:type="spellStart"/>
-      <w:r>
-        <w:t>seleccionar</w:t>
-      </w:r>
-      <w:proofErr w:type="spellEnd"/>
-      <w:r>
-        <w:t xml:space="preserve"> </w:t>
-      </w:r>
-      <w:proofErr w:type="spellStart"/>
-      <w:r>
-        <w:t>teste</w:t>
-      </w:r>
-      <w:proofErr w:type="spellEnd"/>
-      <w:r>
-        <w:t xml:space="preserve">, e </w:t>
-      </w:r>
-      <w:proofErr w:type="spellStart"/>
-      <w:r>
-        <w:t>consultar</w:t>
-      </w:r>
-      <w:proofErr w:type="spellEnd"/>
-      <w:r>
-        <w:t xml:space="preserve"> </w:t>
-      </w:r>
-      <w:proofErr w:type="spellStart"/>
-      <w:r>
-        <w:t>notas</w:t>
-      </w:r>
-      <w:proofErr w:type="spellEnd"/>
-      <w:r>
-        <w:t>.</w:t>
+      <w:r>
+        <w:t>Encontramos de forma gráfica na figura acima o menu em modo de professor que inclui criar, corrigir seleccionar teste, e consultar notas.</w:t>
       </w:r>
     </w:p>
     <w:p>
@@ -6753,7 +7143,6 @@
         <w:rPr>
           <w:noProof/>
         </w:rPr>
-        <w:lastRenderedPageBreak/>
         <w:drawing>
           <wp:inline distT="0" distB="0" distL="0" distR="0" wp14:anchorId="68BBB83D" wp14:editId="0DD5B6D9">
             <wp:extent cx="5396865" cy="3373120"/>
@@ -6806,45 +7195,8 @@
       <w:pPr>
         <w:spacing w:before="0" w:after="0" w:line="240" w:lineRule="auto"/>
       </w:pPr>
-      <w:proofErr w:type="spellStart"/>
-      <w:r>
-        <w:t>Fig.XPTO</w:t>
-      </w:r>
-      <w:proofErr w:type="spellEnd"/>
-      <w:r>
-        <w:t xml:space="preserve"> – </w:t>
-      </w:r>
-      <w:proofErr w:type="spellStart"/>
-      <w:r>
-        <w:t>Protótipo</w:t>
-      </w:r>
-      <w:proofErr w:type="spellEnd"/>
-      <w:r>
-        <w:t xml:space="preserve"> </w:t>
-      </w:r>
-      <w:proofErr w:type="spellStart"/>
-      <w:r>
-        <w:t>exploratório</w:t>
-      </w:r>
-      <w:proofErr w:type="spellEnd"/>
-      <w:r>
-        <w:t xml:space="preserve"> </w:t>
-      </w:r>
-      <w:proofErr w:type="spellStart"/>
-      <w:r>
-        <w:t>Sistema</w:t>
-      </w:r>
-      <w:proofErr w:type="spellEnd"/>
-      <w:r>
-        <w:t xml:space="preserve"> de </w:t>
-      </w:r>
-      <w:proofErr w:type="spellStart"/>
-      <w:r>
-        <w:t>Informação</w:t>
-      </w:r>
-      <w:proofErr w:type="spellEnd"/>
-      <w:r>
-        <w:t xml:space="preserve">. </w:t>
+      <w:r>
+        <w:t xml:space="preserve">Fig.XPTO – Protótipo exploratório Sistema de Informação. </w:t>
       </w:r>
     </w:p>
     <w:p>
@@ -6856,133 +7208,20 @@
       <w:pPr>
         <w:spacing w:before="0" w:after="0" w:line="240" w:lineRule="auto"/>
       </w:pPr>
-      <w:proofErr w:type="spellStart"/>
       <w:r>
         <w:t>C</w:t>
       </w:r>
       <w:r>
-        <w:t>riação</w:t>
-      </w:r>
-      <w:proofErr w:type="spellEnd"/>
-      <w:r>
-        <w:t xml:space="preserve"> de um </w:t>
-      </w:r>
-      <w:proofErr w:type="spellStart"/>
-      <w:r>
-        <w:t>teste</w:t>
-      </w:r>
-      <w:proofErr w:type="spellEnd"/>
-      <w:r>
-        <w:t xml:space="preserve"> de </w:t>
-      </w:r>
-      <w:proofErr w:type="spellStart"/>
-      <w:r>
-        <w:t>leitura</w:t>
-      </w:r>
-      <w:proofErr w:type="spellEnd"/>
-      <w:r>
-        <w:t xml:space="preserve"> (</w:t>
-      </w:r>
-      <w:proofErr w:type="spellStart"/>
+        <w:t>riação de um teste de leitura (</w:t>
+      </w:r>
       <w:r>
         <w:rPr>
           <w:color w:val="FF7B0F" w:themeColor="accent2"/>
           <w:sz w:val="24"/>
           <w:szCs w:val="24"/>
         </w:rPr>
-        <w:t>Falta</w:t>
-      </w:r>
-      <w:proofErr w:type="spellEnd"/>
-      <w:r>
-        <w:rPr>
-          <w:color w:val="FF7B0F" w:themeColor="accent2"/>
-          <w:sz w:val="24"/>
-          <w:szCs w:val="24"/>
-        </w:rPr>
-        <w:t xml:space="preserve"> </w:t>
-      </w:r>
-      <w:proofErr w:type="spellStart"/>
-      <w:r>
-        <w:rPr>
-          <w:color w:val="FF7B0F" w:themeColor="accent2"/>
-          <w:sz w:val="24"/>
-          <w:szCs w:val="24"/>
-        </w:rPr>
-        <w:t>incluir</w:t>
-      </w:r>
-      <w:proofErr w:type="spellEnd"/>
-      <w:r>
-        <w:rPr>
-          <w:color w:val="FF7B0F" w:themeColor="accent2"/>
-          <w:sz w:val="24"/>
-          <w:szCs w:val="24"/>
-        </w:rPr>
-        <w:t xml:space="preserve"> </w:t>
-      </w:r>
-      <w:proofErr w:type="spellStart"/>
-      <w:r>
-        <w:rPr>
-          <w:color w:val="FF7B0F" w:themeColor="accent2"/>
-          <w:sz w:val="24"/>
-          <w:szCs w:val="24"/>
-        </w:rPr>
-        <w:t>opção</w:t>
-      </w:r>
-      <w:proofErr w:type="spellEnd"/>
-      <w:r>
-        <w:rPr>
-          <w:color w:val="FF7B0F" w:themeColor="accent2"/>
-          <w:sz w:val="24"/>
-          <w:szCs w:val="24"/>
-        </w:rPr>
-        <w:t xml:space="preserve"> de </w:t>
-      </w:r>
-      <w:proofErr w:type="spellStart"/>
-      <w:r>
-        <w:rPr>
-          <w:color w:val="FF7B0F" w:themeColor="accent2"/>
-          <w:sz w:val="24"/>
-          <w:szCs w:val="24"/>
-        </w:rPr>
-        <w:t>colocar</w:t>
-      </w:r>
-      <w:proofErr w:type="spellEnd"/>
-      <w:r>
-        <w:rPr>
-          <w:color w:val="FF7B0F" w:themeColor="accent2"/>
-          <w:sz w:val="24"/>
-          <w:szCs w:val="24"/>
-        </w:rPr>
-        <w:t xml:space="preserve"> </w:t>
-      </w:r>
-      <w:proofErr w:type="spellStart"/>
-      <w:r>
-        <w:rPr>
-          <w:color w:val="FF7B0F" w:themeColor="accent2"/>
-          <w:sz w:val="24"/>
-          <w:szCs w:val="24"/>
-        </w:rPr>
-        <w:t>em</w:t>
-      </w:r>
-      <w:proofErr w:type="spellEnd"/>
-      <w:r>
-        <w:rPr>
-          <w:color w:val="FF7B0F" w:themeColor="accent2"/>
-          <w:sz w:val="24"/>
-          <w:szCs w:val="24"/>
-        </w:rPr>
-        <w:t xml:space="preserve"> </w:t>
-      </w:r>
-      <w:proofErr w:type="spellStart"/>
-      <w:r>
-        <w:rPr>
-          <w:color w:val="FF7B0F" w:themeColor="accent2"/>
-          <w:sz w:val="24"/>
-          <w:szCs w:val="24"/>
-        </w:rPr>
-        <w:t>poema</w:t>
-      </w:r>
-      <w:proofErr w:type="spellEnd"/>
+        <w:t>Falta incluir opção de colocar em poema</w:t>
+      </w:r>
       <w:r>
         <w:t>)</w:t>
       </w:r>
@@ -7340,7 +7579,7 @@
               <w:color w:val="F95F56" w:themeColor="accent1" w:themeTint="BF"/>
               <w:lang w:val="pt-BR"/>
             </w:rPr>
-            <w:t>2</w:t>
+            <w:t>8</w:t>
           </w:r>
           <w:r>
             <w:rPr>
@@ -7407,6 +7646,205 @@
     </w:lvl>
   </w:abstractNum>
   <w:abstractNum w:abstractNumId="2">
+    <w:nsid w:val="005C79A1"/>
+    <w:multiLevelType w:val="hybridMultilevel"/>
+    <w:tmpl w:val="EAE4C482"/>
+    <w:lvl w:ilvl="0" w:tplc="0409000F">
+      <w:start w:val="1"/>
+      <w:numFmt w:val="decimal"/>
+      <w:lvlText w:val="%1."/>
+      <w:lvlJc w:val="left"/>
+      <w:pPr>
+        <w:ind w:left="1800" w:hanging="360"/>
+      </w:pPr>
+    </w:lvl>
+    <w:lvl w:ilvl="1" w:tplc="04090019" w:tentative="1">
+      <w:start w:val="1"/>
+      <w:numFmt w:val="lowerLetter"/>
+      <w:lvlText w:val="%2."/>
+      <w:lvlJc w:val="left"/>
+      <w:pPr>
+        <w:ind w:left="2520" w:hanging="360"/>
+      </w:pPr>
+    </w:lvl>
+    <w:lvl w:ilvl="2" w:tplc="0409001B" w:tentative="1">
+      <w:start w:val="1"/>
+      <w:numFmt w:val="lowerRoman"/>
+      <w:lvlText w:val="%3."/>
+      <w:lvlJc w:val="right"/>
+      <w:pPr>
+        <w:ind w:left="3240" w:hanging="180"/>
+      </w:pPr>
+    </w:lvl>
+    <w:lvl w:ilvl="3" w:tplc="0409000F" w:tentative="1">
+      <w:start w:val="1"/>
+      <w:numFmt w:val="decimal"/>
+      <w:lvlText w:val="%4."/>
+      <w:lvlJc w:val="left"/>
+      <w:pPr>
+        <w:ind w:left="3960" w:hanging="360"/>
+      </w:pPr>
+    </w:lvl>
+    <w:lvl w:ilvl="4" w:tplc="04090019" w:tentative="1">
+      <w:start w:val="1"/>
+      <w:numFmt w:val="lowerLetter"/>
+      <w:lvlText w:val="%5."/>
+      <w:lvlJc w:val="left"/>
+      <w:pPr>
+        <w:ind w:left="4680" w:hanging="360"/>
+      </w:pPr>
+    </w:lvl>
+    <w:lvl w:ilvl="5" w:tplc="0409001B" w:tentative="1">
+      <w:start w:val="1"/>
+      <w:numFmt w:val="lowerRoman"/>
+      <w:lvlText w:val="%6."/>
+      <w:lvlJc w:val="right"/>
+      <w:pPr>
+        <w:ind w:left="5400" w:hanging="180"/>
+      </w:pPr>
+    </w:lvl>
+    <w:lvl w:ilvl="6" w:tplc="0409000F" w:tentative="1">
+      <w:start w:val="1"/>
+      <w:numFmt w:val="decimal"/>
+      <w:lvlText w:val="%7."/>
+      <w:lvlJc w:val="left"/>
+      <w:pPr>
+        <w:ind w:left="6120" w:hanging="360"/>
+      </w:pPr>
+    </w:lvl>
+    <w:lvl w:ilvl="7" w:tplc="04090019" w:tentative="1">
+      <w:start w:val="1"/>
+      <w:numFmt w:val="lowerLetter"/>
+      <w:lvlText w:val="%8."/>
+      <w:lvlJc w:val="left"/>
+      <w:pPr>
+        <w:ind w:left="6840" w:hanging="360"/>
+      </w:pPr>
+    </w:lvl>
+    <w:lvl w:ilvl="8" w:tplc="0409001B" w:tentative="1">
+      <w:start w:val="1"/>
+      <w:numFmt w:val="lowerRoman"/>
+      <w:lvlText w:val="%9."/>
+      <w:lvlJc w:val="right"/>
+      <w:pPr>
+        <w:ind w:left="7560" w:hanging="180"/>
+      </w:pPr>
+    </w:lvl>
+  </w:abstractNum>
+  <w:abstractNum w:abstractNumId="3">
+    <w:nsid w:val="08AE2B3B"/>
+    <w:multiLevelType w:val="hybridMultilevel"/>
+    <w:tmpl w:val="3EFEE66C"/>
+    <w:lvl w:ilvl="0" w:tplc="04090001">
+      <w:start w:val="1"/>
+      <w:numFmt w:val="bullet"/>
+      <w:lvlText w:val=""/>
+      <w:lvlJc w:val="left"/>
+      <w:pPr>
+        <w:ind w:left="720" w:hanging="360"/>
+      </w:pPr>
+      <w:rPr>
+        <w:rFonts w:ascii="Symbol" w:hAnsi="Symbol" w:hint="default"/>
+      </w:rPr>
+    </w:lvl>
+    <w:lvl w:ilvl="1" w:tplc="04090003" w:tentative="1">
+      <w:start w:val="1"/>
+      <w:numFmt w:val="bullet"/>
+      <w:lvlText w:val="o"/>
+      <w:lvlJc w:val="left"/>
+      <w:pPr>
+        <w:ind w:left="1440" w:hanging="360"/>
+      </w:pPr>
+      <w:rPr>
+        <w:rFonts w:ascii="Courier New" w:hAnsi="Courier New" w:hint="default"/>
+      </w:rPr>
+    </w:lvl>
+    <w:lvl w:ilvl="2" w:tplc="04090005" w:tentative="1">
+      <w:start w:val="1"/>
+      <w:numFmt w:val="bullet"/>
+      <w:lvlText w:val=""/>
+      <w:lvlJc w:val="left"/>
+      <w:pPr>
+        <w:ind w:left="2160" w:hanging="360"/>
+      </w:pPr>
+      <w:rPr>
+        <w:rFonts w:ascii="Wingdings" w:hAnsi="Wingdings" w:hint="default"/>
+      </w:rPr>
+    </w:lvl>
+    <w:lvl w:ilvl="3" w:tplc="04090001" w:tentative="1">
+      <w:start w:val="1"/>
+      <w:numFmt w:val="bullet"/>
+      <w:lvlText w:val=""/>
+      <w:lvlJc w:val="left"/>
+      <w:pPr>
+        <w:ind w:left="2880" w:hanging="360"/>
+      </w:pPr>
+      <w:rPr>
+        <w:rFonts w:ascii="Symbol" w:hAnsi="Symbol" w:hint="default"/>
+      </w:rPr>
+    </w:lvl>
+    <w:lvl w:ilvl="4" w:tplc="04090003" w:tentative="1">
+      <w:start w:val="1"/>
+      <w:numFmt w:val="bullet"/>
+      <w:lvlText w:val="o"/>
+      <w:lvlJc w:val="left"/>
+      <w:pPr>
+        <w:ind w:left="3600" w:hanging="360"/>
+      </w:pPr>
+      <w:rPr>
+        <w:rFonts w:ascii="Courier New" w:hAnsi="Courier New" w:hint="default"/>
+      </w:rPr>
+    </w:lvl>
+    <w:lvl w:ilvl="5" w:tplc="04090005" w:tentative="1">
+      <w:start w:val="1"/>
+      <w:numFmt w:val="bullet"/>
+      <w:lvlText w:val=""/>
+      <w:lvlJc w:val="left"/>
+      <w:pPr>
+        <w:ind w:left="4320" w:hanging="360"/>
+      </w:pPr>
+      <w:rPr>
+        <w:rFonts w:ascii="Wingdings" w:hAnsi="Wingdings" w:hint="default"/>
+      </w:rPr>
+    </w:lvl>
+    <w:lvl w:ilvl="6" w:tplc="04090001" w:tentative="1">
+      <w:start w:val="1"/>
+      <w:numFmt w:val="bullet"/>
+      <w:lvlText w:val=""/>
+      <w:lvlJc w:val="left"/>
+      <w:pPr>
+        <w:ind w:left="5040" w:hanging="360"/>
+      </w:pPr>
+      <w:rPr>
+        <w:rFonts w:ascii="Symbol" w:hAnsi="Symbol" w:hint="default"/>
+      </w:rPr>
+    </w:lvl>
+    <w:lvl w:ilvl="7" w:tplc="04090003" w:tentative="1">
+      <w:start w:val="1"/>
+      <w:numFmt w:val="bullet"/>
+      <w:lvlText w:val="o"/>
+      <w:lvlJc w:val="left"/>
+      <w:pPr>
+        <w:ind w:left="5760" w:hanging="360"/>
+      </w:pPr>
+      <w:rPr>
+        <w:rFonts w:ascii="Courier New" w:hAnsi="Courier New" w:hint="default"/>
+      </w:rPr>
+    </w:lvl>
+    <w:lvl w:ilvl="8" w:tplc="04090005" w:tentative="1">
+      <w:start w:val="1"/>
+      <w:numFmt w:val="bullet"/>
+      <w:lvlText w:val=""/>
+      <w:lvlJc w:val="left"/>
+      <w:pPr>
+        <w:ind w:left="6480" w:hanging="360"/>
+      </w:pPr>
+      <w:rPr>
+        <w:rFonts w:ascii="Wingdings" w:hAnsi="Wingdings" w:hint="default"/>
+      </w:rPr>
+    </w:lvl>
+  </w:abstractNum>
+  <w:abstractNum w:abstractNumId="4">
     <w:nsid w:val="0AB27102"/>
     <w:multiLevelType w:val="hybridMultilevel"/>
     <w:tmpl w:val="2EDE83FE"/>
@@ -7519,7 +7957,7 @@
       </w:rPr>
     </w:lvl>
   </w:abstractNum>
-  <w:abstractNum w:abstractNumId="3">
+  <w:abstractNum w:abstractNumId="5">
     <w:nsid w:val="13A97526"/>
     <w:multiLevelType w:val="hybridMultilevel"/>
     <w:tmpl w:val="279291D0"/>
@@ -7632,7 +8070,7 @@
       </w:rPr>
     </w:lvl>
   </w:abstractNum>
-  <w:abstractNum w:abstractNumId="4">
+  <w:abstractNum w:abstractNumId="6">
     <w:nsid w:val="247E3AC8"/>
     <w:multiLevelType w:val="hybridMultilevel"/>
     <w:tmpl w:val="A904751C"/>
@@ -7745,7 +8183,7 @@
       </w:rPr>
     </w:lvl>
   </w:abstractNum>
-  <w:abstractNum w:abstractNumId="5">
+  <w:abstractNum w:abstractNumId="7">
     <w:nsid w:val="29EC6BD3"/>
     <w:multiLevelType w:val="hybridMultilevel"/>
     <w:tmpl w:val="A260ED48"/>
@@ -7858,7 +8296,7 @@
       </w:rPr>
     </w:lvl>
   </w:abstractNum>
-  <w:abstractNum w:abstractNumId="6">
+  <w:abstractNum w:abstractNumId="8">
     <w:nsid w:val="2D320ADC"/>
     <w:multiLevelType w:val="hybridMultilevel"/>
     <w:tmpl w:val="E6A60516"/>
@@ -7975,7 +8413,7 @@
       </w:rPr>
     </w:lvl>
   </w:abstractNum>
-  <w:abstractNum w:abstractNumId="7">
+  <w:abstractNum w:abstractNumId="9">
     <w:nsid w:val="35F369CB"/>
     <w:multiLevelType w:val="hybridMultilevel"/>
     <w:tmpl w:val="6FC07668"/>
@@ -8092,7 +8530,7 @@
       </w:rPr>
     </w:lvl>
   </w:abstractNum>
-  <w:abstractNum w:abstractNumId="8">
+  <w:abstractNum w:abstractNumId="10">
     <w:nsid w:val="3F0A171E"/>
     <w:multiLevelType w:val="hybridMultilevel"/>
     <w:tmpl w:val="06183820"/>
@@ -8205,7 +8643,7 @@
       </w:rPr>
     </w:lvl>
   </w:abstractNum>
-  <w:abstractNum w:abstractNumId="9">
+  <w:abstractNum w:abstractNumId="11">
     <w:nsid w:val="417279D1"/>
     <w:multiLevelType w:val="hybridMultilevel"/>
     <w:tmpl w:val="7F0A370E"/>
@@ -8318,7 +8756,7 @@
       </w:rPr>
     </w:lvl>
   </w:abstractNum>
-  <w:abstractNum w:abstractNumId="10">
+  <w:abstractNum w:abstractNumId="12">
     <w:nsid w:val="41ED7373"/>
     <w:multiLevelType w:val="hybridMultilevel"/>
     <w:tmpl w:val="8AF4552A"/>
@@ -8431,7 +8869,7 @@
       </w:rPr>
     </w:lvl>
   </w:abstractNum>
-  <w:abstractNum w:abstractNumId="11">
+  <w:abstractNum w:abstractNumId="13">
     <w:nsid w:val="43AB29AF"/>
     <w:multiLevelType w:val="hybridMultilevel"/>
     <w:tmpl w:val="B688ED92"/>
@@ -8544,7 +8982,206 @@
       </w:rPr>
     </w:lvl>
   </w:abstractNum>
-  <w:abstractNum w:abstractNumId="12">
+  <w:abstractNum w:abstractNumId="14">
+    <w:nsid w:val="579D72B8"/>
+    <w:multiLevelType w:val="hybridMultilevel"/>
+    <w:tmpl w:val="9526626E"/>
+    <w:lvl w:ilvl="0" w:tplc="04090001">
+      <w:start w:val="1"/>
+      <w:numFmt w:val="bullet"/>
+      <w:lvlText w:val=""/>
+      <w:lvlJc w:val="left"/>
+      <w:pPr>
+        <w:ind w:left="1800" w:hanging="360"/>
+      </w:pPr>
+      <w:rPr>
+        <w:rFonts w:ascii="Symbol" w:hAnsi="Symbol" w:hint="default"/>
+      </w:rPr>
+    </w:lvl>
+    <w:lvl w:ilvl="1" w:tplc="04090003" w:tentative="1">
+      <w:start w:val="1"/>
+      <w:numFmt w:val="bullet"/>
+      <w:lvlText w:val="o"/>
+      <w:lvlJc w:val="left"/>
+      <w:pPr>
+        <w:ind w:left="2520" w:hanging="360"/>
+      </w:pPr>
+      <w:rPr>
+        <w:rFonts w:ascii="Courier New" w:hAnsi="Courier New" w:hint="default"/>
+      </w:rPr>
+    </w:lvl>
+    <w:lvl w:ilvl="2" w:tplc="04090005" w:tentative="1">
+      <w:start w:val="1"/>
+      <w:numFmt w:val="bullet"/>
+      <w:lvlText w:val=""/>
+      <w:lvlJc w:val="left"/>
+      <w:pPr>
+        <w:ind w:left="3240" w:hanging="360"/>
+      </w:pPr>
+      <w:rPr>
+        <w:rFonts w:ascii="Wingdings" w:hAnsi="Wingdings" w:hint="default"/>
+      </w:rPr>
+    </w:lvl>
+    <w:lvl w:ilvl="3" w:tplc="04090001" w:tentative="1">
+      <w:start w:val="1"/>
+      <w:numFmt w:val="bullet"/>
+      <w:lvlText w:val=""/>
+      <w:lvlJc w:val="left"/>
+      <w:pPr>
+        <w:ind w:left="3960" w:hanging="360"/>
+      </w:pPr>
+      <w:rPr>
+        <w:rFonts w:ascii="Symbol" w:hAnsi="Symbol" w:hint="default"/>
+      </w:rPr>
+    </w:lvl>
+    <w:lvl w:ilvl="4" w:tplc="04090003" w:tentative="1">
+      <w:start w:val="1"/>
+      <w:numFmt w:val="bullet"/>
+      <w:lvlText w:val="o"/>
+      <w:lvlJc w:val="left"/>
+      <w:pPr>
+        <w:ind w:left="4680" w:hanging="360"/>
+      </w:pPr>
+      <w:rPr>
+        <w:rFonts w:ascii="Courier New" w:hAnsi="Courier New" w:hint="default"/>
+      </w:rPr>
+    </w:lvl>
+    <w:lvl w:ilvl="5" w:tplc="04090005" w:tentative="1">
+      <w:start w:val="1"/>
+      <w:numFmt w:val="bullet"/>
+      <w:lvlText w:val=""/>
+      <w:lvlJc w:val="left"/>
+      <w:pPr>
+        <w:ind w:left="5400" w:hanging="360"/>
+      </w:pPr>
+      <w:rPr>
+        <w:rFonts w:ascii="Wingdings" w:hAnsi="Wingdings" w:hint="default"/>
+      </w:rPr>
+    </w:lvl>
+    <w:lvl w:ilvl="6" w:tplc="04090001" w:tentative="1">
+      <w:start w:val="1"/>
+      <w:numFmt w:val="bullet"/>
+      <w:lvlText w:val=""/>
+      <w:lvlJc w:val="left"/>
+      <w:pPr>
+        <w:ind w:left="6120" w:hanging="360"/>
+      </w:pPr>
+      <w:rPr>
+        <w:rFonts w:ascii="Symbol" w:hAnsi="Symbol" w:hint="default"/>
+      </w:rPr>
+    </w:lvl>
+    <w:lvl w:ilvl="7" w:tplc="04090003" w:tentative="1">
+      <w:start w:val="1"/>
+      <w:numFmt w:val="bullet"/>
+      <w:lvlText w:val="o"/>
+      <w:lvlJc w:val="left"/>
+      <w:pPr>
+        <w:ind w:left="6840" w:hanging="360"/>
+      </w:pPr>
+      <w:rPr>
+        <w:rFonts w:ascii="Courier New" w:hAnsi="Courier New" w:hint="default"/>
+      </w:rPr>
+    </w:lvl>
+    <w:lvl w:ilvl="8" w:tplc="04090005" w:tentative="1">
+      <w:start w:val="1"/>
+      <w:numFmt w:val="bullet"/>
+      <w:lvlText w:val=""/>
+      <w:lvlJc w:val="left"/>
+      <w:pPr>
+        <w:ind w:left="7560" w:hanging="360"/>
+      </w:pPr>
+      <w:rPr>
+        <w:rFonts w:ascii="Wingdings" w:hAnsi="Wingdings" w:hint="default"/>
+      </w:rPr>
+    </w:lvl>
+  </w:abstractNum>
+  <w:abstractNum w:abstractNumId="15">
+    <w:nsid w:val="5AF81AD3"/>
+    <w:multiLevelType w:val="hybridMultilevel"/>
+    <w:tmpl w:val="76701A0C"/>
+    <w:lvl w:ilvl="0" w:tplc="0409000F">
+      <w:start w:val="1"/>
+      <w:numFmt w:val="decimal"/>
+      <w:lvlText w:val="%1."/>
+      <w:lvlJc w:val="left"/>
+      <w:pPr>
+        <w:ind w:left="1800" w:hanging="360"/>
+      </w:pPr>
+    </w:lvl>
+    <w:lvl w:ilvl="1" w:tplc="04090019" w:tentative="1">
+      <w:start w:val="1"/>
+      <w:numFmt w:val="lowerLetter"/>
+      <w:lvlText w:val="%2."/>
+      <w:lvlJc w:val="left"/>
+      <w:pPr>
+        <w:ind w:left="2520" w:hanging="360"/>
+      </w:pPr>
+    </w:lvl>
+    <w:lvl w:ilvl="2" w:tplc="0409001B" w:tentative="1">
+      <w:start w:val="1"/>
+      <w:numFmt w:val="lowerRoman"/>
+      <w:lvlText w:val="%3."/>
+      <w:lvlJc w:val="right"/>
+      <w:pPr>
+        <w:ind w:left="3240" w:hanging="180"/>
+      </w:pPr>
+    </w:lvl>
+    <w:lvl w:ilvl="3" w:tplc="0409000F" w:tentative="1">
+      <w:start w:val="1"/>
+      <w:numFmt w:val="decimal"/>
+      <w:lvlText w:val="%4."/>
+      <w:lvlJc w:val="left"/>
+      <w:pPr>
+        <w:ind w:left="3960" w:hanging="360"/>
+      </w:pPr>
+    </w:lvl>
+    <w:lvl w:ilvl="4" w:tplc="04090019" w:tentative="1">
+      <w:start w:val="1"/>
+      <w:numFmt w:val="lowerLetter"/>
+      <w:lvlText w:val="%5."/>
+      <w:lvlJc w:val="left"/>
+      <w:pPr>
+        <w:ind w:left="4680" w:hanging="360"/>
+      </w:pPr>
+    </w:lvl>
+    <w:lvl w:ilvl="5" w:tplc="0409001B" w:tentative="1">
+      <w:start w:val="1"/>
+      <w:numFmt w:val="lowerRoman"/>
+      <w:lvlText w:val="%6."/>
+      <w:lvlJc w:val="right"/>
+      <w:pPr>
+        <w:ind w:left="5400" w:hanging="180"/>
+      </w:pPr>
+    </w:lvl>
+    <w:lvl w:ilvl="6" w:tplc="0409000F" w:tentative="1">
+      <w:start w:val="1"/>
+      <w:numFmt w:val="decimal"/>
+      <w:lvlText w:val="%7."/>
+      <w:lvlJc w:val="left"/>
+      <w:pPr>
+        <w:ind w:left="6120" w:hanging="360"/>
+      </w:pPr>
+    </w:lvl>
+    <w:lvl w:ilvl="7" w:tplc="04090019" w:tentative="1">
+      <w:start w:val="1"/>
+      <w:numFmt w:val="lowerLetter"/>
+      <w:lvlText w:val="%8."/>
+      <w:lvlJc w:val="left"/>
+      <w:pPr>
+        <w:ind w:left="6840" w:hanging="360"/>
+      </w:pPr>
+    </w:lvl>
+    <w:lvl w:ilvl="8" w:tplc="0409001B" w:tentative="1">
+      <w:start w:val="1"/>
+      <w:numFmt w:val="lowerRoman"/>
+      <w:lvlText w:val="%9."/>
+      <w:lvlJc w:val="right"/>
+      <w:pPr>
+        <w:ind w:left="7560" w:hanging="180"/>
+      </w:pPr>
+    </w:lvl>
+  </w:abstractNum>
+  <w:abstractNum w:abstractNumId="16">
     <w:nsid w:val="5E92621E"/>
     <w:multiLevelType w:val="hybridMultilevel"/>
     <w:tmpl w:val="D7961F0E"/>
@@ -8657,10 +9294,10 @@
     </w:lvl>
   </w:abstractNum>
   <w:num w:numId="1">
-    <w:abstractNumId w:val="12"/>
+    <w:abstractNumId w:val="16"/>
   </w:num>
   <w:num w:numId="2">
-    <w:abstractNumId w:val="7"/>
+    <w:abstractNumId w:val="9"/>
   </w:num>
   <w:num w:numId="3">
     <w:abstractNumId w:val="1"/>
@@ -8669,31 +9306,43 @@
     <w:abstractNumId w:val="0"/>
   </w:num>
   <w:num w:numId="5">
+    <w:abstractNumId w:val="8"/>
+  </w:num>
+  <w:num w:numId="6">
     <w:abstractNumId w:val="6"/>
   </w:num>
-  <w:num w:numId="6">
+  <w:num w:numId="7">
+    <w:abstractNumId w:val="12"/>
+  </w:num>
+  <w:num w:numId="8">
+    <w:abstractNumId w:val="13"/>
+  </w:num>
+  <w:num w:numId="9">
+    <w:abstractNumId w:val="10"/>
+  </w:num>
+  <w:num w:numId="10">
+    <w:abstractNumId w:val="11"/>
+  </w:num>
+  <w:num w:numId="11">
     <w:abstractNumId w:val="4"/>
   </w:num>
-  <w:num w:numId="7">
-    <w:abstractNumId w:val="10"/>
+  <w:num w:numId="12">
+    <w:abstractNumId w:val="7"/>
   </w:num>
-  <w:num w:numId="8">
-    <w:abstractNumId w:val="11"/>
-  </w:num>
-  <w:num w:numId="9">
-    <w:abstractNumId w:val="8"/>
-  </w:num>
-  <w:num w:numId="10">
-    <w:abstractNumId w:val="9"/>
-  </w:num>
-  <w:num w:numId="11">
-    <w:abstractNumId w:val="2"/>
-  </w:num>
-  <w:num w:numId="12">
+  <w:num w:numId="13">
     <w:abstractNumId w:val="5"/>
   </w:num>
-  <w:num w:numId="13">
+  <w:num w:numId="14">
+    <w:abstractNumId w:val="14"/>
+  </w:num>
+  <w:num w:numId="15">
     <w:abstractNumId w:val="3"/>
+  </w:num>
+  <w:num w:numId="16">
+    <w:abstractNumId w:val="15"/>
+  </w:num>
+  <w:num w:numId="17">
+    <w:abstractNumId w:val="2"/>
   </w:num>
 </w:numbering>
 </file>
@@ -11633,7 +12282,7 @@
 </file>
 
 <file path=customXml/itemProps2.xml><?xml version="1.0" encoding="utf-8"?>
-<ds:datastoreItem xmlns:ds="http://schemas.openxmlformats.org/officeDocument/2006/customXml" ds:itemID="{307139C8-D7A2-734A-A938-6139C3A872D2}">
+<ds:datastoreItem xmlns:ds="http://schemas.openxmlformats.org/officeDocument/2006/customXml" ds:itemID="{6B1C97D5-84CF-C441-B96E-91AC95503DB5}">
   <ds:schemaRefs>
     <ds:schemaRef ds:uri="http://schemas.openxmlformats.org/officeDocument/2006/bibliography"/>
   </ds:schemaRefs>

</xml_diff>

<commit_message>
Changes to the Analise... doc.
</commit_message>
<xml_diff>
--- a/AnaliseDoSistema(emconstrucao).docx
+++ b/AnaliseDoSistema(emconstrucao).docx
@@ -4540,6 +4540,16 @@
               </w:rPr>
               <w:t>Correcção de um teste</w:t>
             </w:r>
+            <w:r>
+              <w:rPr>
+                <w:sz w:val="22"/>
+                <w:szCs w:val="22"/>
+                <w:lang w:val="pt-PT"/>
+              </w:rPr>
+              <w:t>.</w:t>
+            </w:r>
+            <w:bookmarkStart w:id="10" w:name="_GoBack"/>
+            <w:bookmarkEnd w:id="10"/>
           </w:p>
         </w:tc>
       </w:tr>
@@ -4671,8 +4681,6 @@
               </w:rPr>
               <w:t>ão existir testes submetidos pelo  aluno</w:t>
             </w:r>
-            <w:bookmarkStart w:id="10" w:name="_GoBack"/>
-            <w:bookmarkEnd w:id="10"/>
             <w:r>
               <w:rPr>
                 <w:sz w:val="22"/>
@@ -12282,7 +12290,7 @@
 </file>
 
 <file path=customXml/itemProps2.xml><?xml version="1.0" encoding="utf-8"?>
-<ds:datastoreItem xmlns:ds="http://schemas.openxmlformats.org/officeDocument/2006/customXml" ds:itemID="{6B1C97D5-84CF-C441-B96E-91AC95503DB5}">
+<ds:datastoreItem xmlns:ds="http://schemas.openxmlformats.org/officeDocument/2006/customXml" ds:itemID="{02A1F346-7503-1141-B29C-16D7785C8AA2}">
   <ds:schemaRefs>
     <ds:schemaRef ds:uri="http://schemas.openxmlformats.org/officeDocument/2006/bibliography"/>
   </ds:schemaRefs>

</xml_diff>

<commit_message>
Somme changes to the "AnaliseDoSistema(emconstrucao).docx". ps: com auxilio precioso de Artur G e André M.
</commit_message>
<xml_diff>
--- a/AnaliseDoSistema(emconstrucao).docx
+++ b/AnaliseDoSistema(emconstrucao).docx
@@ -1127,7 +1127,21 @@
         <w:rPr>
           <w:lang w:val="pt-PT"/>
         </w:rPr>
-        <w:t xml:space="preserve">rso a um tablet. </w:t>
+        <w:t xml:space="preserve">rso a um </w:t>
+      </w:r>
+      <w:proofErr w:type="spellStart"/>
+      <w:r>
+        <w:rPr>
+          <w:lang w:val="pt-PT"/>
+        </w:rPr>
+        <w:t>tablet</w:t>
+      </w:r>
+      <w:proofErr w:type="spellEnd"/>
+      <w:r>
+        <w:rPr>
+          <w:lang w:val="pt-PT"/>
+        </w:rPr>
+        <w:t xml:space="preserve">. </w:t>
       </w:r>
     </w:p>
     <w:p>
@@ -1143,7 +1157,21 @@
           <w:lang w:val="pt-PT"/>
         </w:rPr>
         <w:tab/>
-        <w:t>O sistema será composto por uma aplicação Android e o respetivo sistema de informação.</w:t>
+        <w:t xml:space="preserve">O sistema será composto por uma aplicação </w:t>
+      </w:r>
+      <w:proofErr w:type="spellStart"/>
+      <w:r>
+        <w:rPr>
+          <w:lang w:val="pt-PT"/>
+        </w:rPr>
+        <w:t>Android</w:t>
+      </w:r>
+      <w:proofErr w:type="spellEnd"/>
+      <w:r>
+        <w:rPr>
+          <w:lang w:val="pt-PT"/>
+        </w:rPr>
+        <w:t xml:space="preserve"> e o respetivo sistema de informação.</w:t>
       </w:r>
     </w:p>
     <w:p>
@@ -1167,9 +1195,18 @@
           <w:sz w:val="24"/>
           <w:lang w:val="pt-PT"/>
         </w:rPr>
-        <w:t>.1.1 Aplicação para tablet</w:t>
+        <w:t xml:space="preserve">.1.1 Aplicação para </w:t>
+      </w:r>
+      <w:proofErr w:type="spellStart"/>
+      <w:r>
+        <w:rPr>
+          <w:sz w:val="24"/>
+          <w:lang w:val="pt-PT"/>
+        </w:rPr>
+        <w:t>tablet</w:t>
       </w:r>
       <w:bookmarkEnd w:id="2"/>
+      <w:proofErr w:type="spellEnd"/>
     </w:p>
     <w:p>
       <w:pPr>
@@ -1191,7 +1228,35 @@
         <w:rPr>
           <w:lang w:val="pt-PT"/>
         </w:rPr>
-        <w:t>A aplicação Android deverá permitir dois tipos de acessos, o do Professor, para fazer a correção dos testes na própria aplicação e o do aluno que através do interface do tablet deverá realizar os testes propostos pelo professor.</w:t>
+        <w:t xml:space="preserve">A aplicação </w:t>
+      </w:r>
+      <w:proofErr w:type="spellStart"/>
+      <w:r>
+        <w:rPr>
+          <w:lang w:val="pt-PT"/>
+        </w:rPr>
+        <w:t>Android</w:t>
+      </w:r>
+      <w:proofErr w:type="spellEnd"/>
+      <w:r>
+        <w:rPr>
+          <w:lang w:val="pt-PT"/>
+        </w:rPr>
+        <w:t xml:space="preserve"> deverá permitir dois tipos de acessos, o do Professor, para fazer a correção dos testes na própria aplicação e o do aluno que através do interface do </w:t>
+      </w:r>
+      <w:proofErr w:type="spellStart"/>
+      <w:r>
+        <w:rPr>
+          <w:lang w:val="pt-PT"/>
+        </w:rPr>
+        <w:t>tablet</w:t>
+      </w:r>
+      <w:proofErr w:type="spellEnd"/>
+      <w:r>
+        <w:rPr>
+          <w:lang w:val="pt-PT"/>
+        </w:rPr>
+        <w:t xml:space="preserve"> deverá realizar os testes propostos pelo professor.</w:t>
       </w:r>
     </w:p>
     <w:p>
@@ -1245,7 +1310,21 @@
         <w:rPr>
           <w:lang w:val="pt-PT"/>
         </w:rPr>
-        <w:t>formulários web.</w:t>
+        <w:t xml:space="preserve">formulários </w:t>
+      </w:r>
+      <w:proofErr w:type="spellStart"/>
+      <w:r>
+        <w:rPr>
+          <w:lang w:val="pt-PT"/>
+        </w:rPr>
+        <w:t>web</w:t>
+      </w:r>
+      <w:proofErr w:type="spellEnd"/>
+      <w:r>
+        <w:rPr>
+          <w:lang w:val="pt-PT"/>
+        </w:rPr>
+        <w:t>.</w:t>
       </w:r>
     </w:p>
     <w:p>
@@ -1513,13 +1592,41 @@
           <w:lang w:val="pt-PT"/>
         </w:rPr>
       </w:pPr>
-      <w:r>
-        <w:rPr>
-          <w:rFonts w:ascii="Arial" w:hAnsi="Arial" w:cs="Arial"/>
-          <w:color w:val="000000"/>
-          <w:lang w:val="pt-PT"/>
-        </w:rPr>
-        <w:t>eRecorder (Aplicação para android);</w:t>
+      <w:proofErr w:type="spellStart"/>
+      <w:r>
+        <w:rPr>
+          <w:rFonts w:ascii="Arial" w:hAnsi="Arial" w:cs="Arial"/>
+          <w:color w:val="000000"/>
+          <w:lang w:val="pt-PT"/>
+        </w:rPr>
+        <w:t>eRecorder</w:t>
+      </w:r>
+      <w:proofErr w:type="spellEnd"/>
+      <w:r>
+        <w:rPr>
+          <w:rFonts w:ascii="Arial" w:hAnsi="Arial" w:cs="Arial"/>
+          <w:color w:val="000000"/>
+          <w:lang w:val="pt-PT"/>
+        </w:rPr>
+        <w:t xml:space="preserve"> (Aplicação para </w:t>
+      </w:r>
+      <w:proofErr w:type="spellStart"/>
+      <w:r>
+        <w:rPr>
+          <w:rFonts w:ascii="Arial" w:hAnsi="Arial" w:cs="Arial"/>
+          <w:color w:val="000000"/>
+          <w:lang w:val="pt-PT"/>
+        </w:rPr>
+        <w:t>android</w:t>
+      </w:r>
+      <w:proofErr w:type="spellEnd"/>
+      <w:r>
+        <w:rPr>
+          <w:rFonts w:ascii="Arial" w:hAnsi="Arial" w:cs="Arial"/>
+          <w:color w:val="000000"/>
+          <w:lang w:val="pt-PT"/>
+        </w:rPr>
+        <w:t>);</w:t>
       </w:r>
     </w:p>
     <w:p>
@@ -1539,13 +1646,77 @@
           <w:lang w:val="pt-PT"/>
         </w:rPr>
       </w:pPr>
-      <w:r>
-        <w:rPr>
-          <w:rFonts w:ascii="Arial" w:hAnsi="Arial" w:cs="Arial"/>
-          <w:color w:val="000000"/>
-          <w:lang w:val="pt-PT"/>
-        </w:rPr>
-        <w:t>Smart Voice Recorder (Aplicação para Android);</w:t>
+      <w:proofErr w:type="spellStart"/>
+      <w:r>
+        <w:rPr>
+          <w:rFonts w:ascii="Arial" w:hAnsi="Arial" w:cs="Arial"/>
+          <w:color w:val="000000"/>
+          <w:lang w:val="pt-PT"/>
+        </w:rPr>
+        <w:t>Smart</w:t>
+      </w:r>
+      <w:proofErr w:type="spellEnd"/>
+      <w:r>
+        <w:rPr>
+          <w:rFonts w:ascii="Arial" w:hAnsi="Arial" w:cs="Arial"/>
+          <w:color w:val="000000"/>
+          <w:lang w:val="pt-PT"/>
+        </w:rPr>
+        <w:t xml:space="preserve"> </w:t>
+      </w:r>
+      <w:proofErr w:type="spellStart"/>
+      <w:r>
+        <w:rPr>
+          <w:rFonts w:ascii="Arial" w:hAnsi="Arial" w:cs="Arial"/>
+          <w:color w:val="000000"/>
+          <w:lang w:val="pt-PT"/>
+        </w:rPr>
+        <w:t>Voice</w:t>
+      </w:r>
+      <w:proofErr w:type="spellEnd"/>
+      <w:r>
+        <w:rPr>
+          <w:rFonts w:ascii="Arial" w:hAnsi="Arial" w:cs="Arial"/>
+          <w:color w:val="000000"/>
+          <w:lang w:val="pt-PT"/>
+        </w:rPr>
+        <w:t xml:space="preserve"> </w:t>
+      </w:r>
+      <w:proofErr w:type="spellStart"/>
+      <w:r>
+        <w:rPr>
+          <w:rFonts w:ascii="Arial" w:hAnsi="Arial" w:cs="Arial"/>
+          <w:color w:val="000000"/>
+          <w:lang w:val="pt-PT"/>
+        </w:rPr>
+        <w:t>Recorder</w:t>
+      </w:r>
+      <w:proofErr w:type="spellEnd"/>
+      <w:r>
+        <w:rPr>
+          <w:rFonts w:ascii="Arial" w:hAnsi="Arial" w:cs="Arial"/>
+          <w:color w:val="000000"/>
+          <w:lang w:val="pt-PT"/>
+        </w:rPr>
+        <w:t xml:space="preserve"> (Aplicação para </w:t>
+      </w:r>
+      <w:proofErr w:type="spellStart"/>
+      <w:r>
+        <w:rPr>
+          <w:rFonts w:ascii="Arial" w:hAnsi="Arial" w:cs="Arial"/>
+          <w:color w:val="000000"/>
+          <w:lang w:val="pt-PT"/>
+        </w:rPr>
+        <w:t>Android</w:t>
+      </w:r>
+      <w:proofErr w:type="spellEnd"/>
+      <w:r>
+        <w:rPr>
+          <w:rFonts w:ascii="Arial" w:hAnsi="Arial" w:cs="Arial"/>
+          <w:color w:val="000000"/>
+          <w:lang w:val="pt-PT"/>
+        </w:rPr>
+        <w:t>);</w:t>
       </w:r>
     </w:p>
     <w:p>
@@ -1566,13 +1737,59 @@
           <w:lang w:val="pt-PT"/>
         </w:rPr>
       </w:pPr>
-      <w:r>
-        <w:rPr>
-          <w:rFonts w:ascii="Arial" w:hAnsi="Arial" w:cs="Arial"/>
-          <w:color w:val="000000"/>
-          <w:lang w:val="pt-PT"/>
-        </w:rPr>
-        <w:t>Voice Recorder Pro. (Aplicação para Android);</w:t>
+      <w:proofErr w:type="spellStart"/>
+      <w:r>
+        <w:rPr>
+          <w:rFonts w:ascii="Arial" w:hAnsi="Arial" w:cs="Arial"/>
+          <w:color w:val="000000"/>
+          <w:lang w:val="pt-PT"/>
+        </w:rPr>
+        <w:t>Voice</w:t>
+      </w:r>
+      <w:proofErr w:type="spellEnd"/>
+      <w:r>
+        <w:rPr>
+          <w:rFonts w:ascii="Arial" w:hAnsi="Arial" w:cs="Arial"/>
+          <w:color w:val="000000"/>
+          <w:lang w:val="pt-PT"/>
+        </w:rPr>
+        <w:t xml:space="preserve"> </w:t>
+      </w:r>
+      <w:proofErr w:type="spellStart"/>
+      <w:r>
+        <w:rPr>
+          <w:rFonts w:ascii="Arial" w:hAnsi="Arial" w:cs="Arial"/>
+          <w:color w:val="000000"/>
+          <w:lang w:val="pt-PT"/>
+        </w:rPr>
+        <w:t>Recorder</w:t>
+      </w:r>
+      <w:proofErr w:type="spellEnd"/>
+      <w:r>
+        <w:rPr>
+          <w:rFonts w:ascii="Arial" w:hAnsi="Arial" w:cs="Arial"/>
+          <w:color w:val="000000"/>
+          <w:lang w:val="pt-PT"/>
+        </w:rPr>
+        <w:t xml:space="preserve"> Pro. (Aplicação para </w:t>
+      </w:r>
+      <w:proofErr w:type="spellStart"/>
+      <w:r>
+        <w:rPr>
+          <w:rFonts w:ascii="Arial" w:hAnsi="Arial" w:cs="Arial"/>
+          <w:color w:val="000000"/>
+          <w:lang w:val="pt-PT"/>
+        </w:rPr>
+        <w:t>Android</w:t>
+      </w:r>
+      <w:proofErr w:type="spellEnd"/>
+      <w:r>
+        <w:rPr>
+          <w:rFonts w:ascii="Arial" w:hAnsi="Arial" w:cs="Arial"/>
+          <w:color w:val="000000"/>
+          <w:lang w:val="pt-PT"/>
+        </w:rPr>
+        <w:t>);</w:t>
       </w:r>
     </w:p>
     <w:p>
@@ -1635,13 +1852,41 @@
           <w:lang w:val="pt-PT"/>
         </w:rPr>
       </w:pPr>
-      <w:r>
-        <w:rPr>
-          <w:rFonts w:ascii="Arial" w:hAnsi="Arial" w:cs="Arial"/>
-          <w:color w:val="000000"/>
-          <w:lang w:val="pt-PT"/>
-        </w:rPr>
-        <w:t>ListNote Fala-para-texto Notas (Aplicação para Android);</w:t>
+      <w:proofErr w:type="spellStart"/>
+      <w:r>
+        <w:rPr>
+          <w:rFonts w:ascii="Arial" w:hAnsi="Arial" w:cs="Arial"/>
+          <w:color w:val="000000"/>
+          <w:lang w:val="pt-PT"/>
+        </w:rPr>
+        <w:t>ListNote</w:t>
+      </w:r>
+      <w:proofErr w:type="spellEnd"/>
+      <w:r>
+        <w:rPr>
+          <w:rFonts w:ascii="Arial" w:hAnsi="Arial" w:cs="Arial"/>
+          <w:color w:val="000000"/>
+          <w:lang w:val="pt-PT"/>
+        </w:rPr>
+        <w:t xml:space="preserve"> Fala-para-texto Notas (Aplicação para </w:t>
+      </w:r>
+      <w:proofErr w:type="spellStart"/>
+      <w:r>
+        <w:rPr>
+          <w:rFonts w:ascii="Arial" w:hAnsi="Arial" w:cs="Arial"/>
+          <w:color w:val="000000"/>
+          <w:lang w:val="pt-PT"/>
+        </w:rPr>
+        <w:t>Android</w:t>
+      </w:r>
+      <w:proofErr w:type="spellEnd"/>
+      <w:r>
+        <w:rPr>
+          <w:rFonts w:ascii="Arial" w:hAnsi="Arial" w:cs="Arial"/>
+          <w:color w:val="000000"/>
+          <w:lang w:val="pt-PT"/>
+        </w:rPr>
+        <w:t>);</w:t>
       </w:r>
     </w:p>
     <w:p>
@@ -1661,13 +1906,59 @@
           <w:lang w:val="pt-PT"/>
         </w:rPr>
       </w:pPr>
-      <w:r>
-        <w:rPr>
-          <w:rFonts w:ascii="Arial" w:hAnsi="Arial" w:cs="Arial"/>
-          <w:color w:val="000000"/>
-          <w:lang w:val="pt-PT"/>
-        </w:rPr>
-        <w:t>Speach to text (Aplicação para Android);</w:t>
+      <w:proofErr w:type="spellStart"/>
+      <w:r>
+        <w:rPr>
+          <w:rFonts w:ascii="Arial" w:hAnsi="Arial" w:cs="Arial"/>
+          <w:color w:val="000000"/>
+          <w:lang w:val="pt-PT"/>
+        </w:rPr>
+        <w:t>Speach</w:t>
+      </w:r>
+      <w:proofErr w:type="spellEnd"/>
+      <w:r>
+        <w:rPr>
+          <w:rFonts w:ascii="Arial" w:hAnsi="Arial" w:cs="Arial"/>
+          <w:color w:val="000000"/>
+          <w:lang w:val="pt-PT"/>
+        </w:rPr>
+        <w:t xml:space="preserve"> to </w:t>
+      </w:r>
+      <w:proofErr w:type="spellStart"/>
+      <w:r>
+        <w:rPr>
+          <w:rFonts w:ascii="Arial" w:hAnsi="Arial" w:cs="Arial"/>
+          <w:color w:val="000000"/>
+          <w:lang w:val="pt-PT"/>
+        </w:rPr>
+        <w:t>text</w:t>
+      </w:r>
+      <w:proofErr w:type="spellEnd"/>
+      <w:r>
+        <w:rPr>
+          <w:rFonts w:ascii="Arial" w:hAnsi="Arial" w:cs="Arial"/>
+          <w:color w:val="000000"/>
+          <w:lang w:val="pt-PT"/>
+        </w:rPr>
+        <w:t xml:space="preserve"> (Aplicação para </w:t>
+      </w:r>
+      <w:proofErr w:type="spellStart"/>
+      <w:r>
+        <w:rPr>
+          <w:rFonts w:ascii="Arial" w:hAnsi="Arial" w:cs="Arial"/>
+          <w:color w:val="000000"/>
+          <w:lang w:val="pt-PT"/>
+        </w:rPr>
+        <w:t>Android</w:t>
+      </w:r>
+      <w:proofErr w:type="spellEnd"/>
+      <w:r>
+        <w:rPr>
+          <w:rFonts w:ascii="Arial" w:hAnsi="Arial" w:cs="Arial"/>
+          <w:color w:val="000000"/>
+          <w:lang w:val="pt-PT"/>
+        </w:rPr>
+        <w:t>);</w:t>
       </w:r>
     </w:p>
     <w:p>
@@ -1691,7 +1982,55 @@
           <w:rFonts w:ascii="Arial" w:hAnsi="Arial" w:cs="Arial"/>
           <w:color w:val="000000"/>
         </w:rPr>
-        <w:t>Text to speach - Voice to text (Aplicação para Android);</w:t>
+        <w:t xml:space="preserve">Text to </w:t>
+      </w:r>
+      <w:proofErr w:type="spellStart"/>
+      <w:r>
+        <w:rPr>
+          <w:rFonts w:ascii="Arial" w:hAnsi="Arial" w:cs="Arial"/>
+          <w:color w:val="000000"/>
+        </w:rPr>
+        <w:t>speach</w:t>
+      </w:r>
+      <w:proofErr w:type="spellEnd"/>
+      <w:r>
+        <w:rPr>
+          <w:rFonts w:ascii="Arial" w:hAnsi="Arial" w:cs="Arial"/>
+          <w:color w:val="000000"/>
+        </w:rPr>
+        <w:t xml:space="preserve"> - Voice to text (</w:t>
+      </w:r>
+      <w:proofErr w:type="spellStart"/>
+      <w:r>
+        <w:rPr>
+          <w:rFonts w:ascii="Arial" w:hAnsi="Arial" w:cs="Arial"/>
+          <w:color w:val="000000"/>
+        </w:rPr>
+        <w:t>Aplicação</w:t>
+      </w:r>
+      <w:proofErr w:type="spellEnd"/>
+      <w:r>
+        <w:rPr>
+          <w:rFonts w:ascii="Arial" w:hAnsi="Arial" w:cs="Arial"/>
+          <w:color w:val="000000"/>
+        </w:rPr>
+        <w:t xml:space="preserve"> </w:t>
+      </w:r>
+      <w:proofErr w:type="spellStart"/>
+      <w:r>
+        <w:rPr>
+          <w:rFonts w:ascii="Arial" w:hAnsi="Arial" w:cs="Arial"/>
+          <w:color w:val="000000"/>
+        </w:rPr>
+        <w:t>para</w:t>
+      </w:r>
+      <w:proofErr w:type="spellEnd"/>
+      <w:r>
+        <w:rPr>
+          <w:rFonts w:ascii="Arial" w:hAnsi="Arial" w:cs="Arial"/>
+          <w:color w:val="000000"/>
+        </w:rPr>
+        <w:t xml:space="preserve"> Android);</w:t>
       </w:r>
     </w:p>
     <w:p>
@@ -1730,9 +2069,18 @@
           <w:sz w:val="24"/>
           <w:lang w:val="pt-PT"/>
         </w:rPr>
-        <w:t>Software Open Source</w:t>
+        <w:t xml:space="preserve">Software Open </w:t>
+      </w:r>
+      <w:proofErr w:type="spellStart"/>
+      <w:r>
+        <w:rPr>
+          <w:sz w:val="24"/>
+          <w:lang w:val="pt-PT"/>
+        </w:rPr>
+        <w:t>Source</w:t>
       </w:r>
       <w:bookmarkEnd w:id="9"/>
+      <w:proofErr w:type="spellEnd"/>
     </w:p>
     <w:p>
       <w:pPr>
@@ -1758,7 +2106,43 @@
           <w:color w:val="000000"/>
           <w:lang w:val="pt-PT"/>
         </w:rPr>
-        <w:t>Mi sound recorder (Aplica</w:t>
+        <w:t xml:space="preserve">Mi </w:t>
+      </w:r>
+      <w:proofErr w:type="spellStart"/>
+      <w:r>
+        <w:rPr>
+          <w:rFonts w:ascii="Arial" w:hAnsi="Arial" w:cs="Arial"/>
+          <w:color w:val="000000"/>
+          <w:lang w:val="pt-PT"/>
+        </w:rPr>
+        <w:t>sound</w:t>
+      </w:r>
+      <w:proofErr w:type="spellEnd"/>
+      <w:r>
+        <w:rPr>
+          <w:rFonts w:ascii="Arial" w:hAnsi="Arial" w:cs="Arial"/>
+          <w:color w:val="000000"/>
+          <w:lang w:val="pt-PT"/>
+        </w:rPr>
+        <w:t xml:space="preserve"> </w:t>
+      </w:r>
+      <w:proofErr w:type="spellStart"/>
+      <w:r>
+        <w:rPr>
+          <w:rFonts w:ascii="Arial" w:hAnsi="Arial" w:cs="Arial"/>
+          <w:color w:val="000000"/>
+          <w:lang w:val="pt-PT"/>
+        </w:rPr>
+        <w:t>recorder</w:t>
+      </w:r>
+      <w:proofErr w:type="spellEnd"/>
+      <w:r>
+        <w:rPr>
+          <w:rFonts w:ascii="Arial" w:hAnsi="Arial" w:cs="Arial"/>
+          <w:color w:val="000000"/>
+          <w:lang w:val="pt-PT"/>
+        </w:rPr>
+        <w:t xml:space="preserve"> (Aplica</w:t>
       </w:r>
       <w:r>
         <w:rPr>
@@ -1774,7 +2158,25 @@
           <w:color w:val="000000"/>
           <w:lang w:val="pt-PT"/>
         </w:rPr>
-        <w:t>o para Android);</w:t>
+        <w:t xml:space="preserve">o para </w:t>
+      </w:r>
+      <w:proofErr w:type="spellStart"/>
+      <w:r>
+        <w:rPr>
+          <w:rFonts w:ascii="Arial" w:hAnsi="Arial" w:cs="Arial"/>
+          <w:color w:val="000000"/>
+          <w:lang w:val="pt-PT"/>
+        </w:rPr>
+        <w:t>Android</w:t>
+      </w:r>
+      <w:proofErr w:type="spellEnd"/>
+      <w:r>
+        <w:rPr>
+          <w:rFonts w:ascii="Arial" w:hAnsi="Arial" w:cs="Arial"/>
+          <w:color w:val="000000"/>
+          <w:lang w:val="pt-PT"/>
+        </w:rPr>
+        <w:t>);</w:t>
       </w:r>
     </w:p>
     <w:p>
@@ -1794,13 +2196,23 @@
           <w:lang w:val="pt-PT"/>
         </w:rPr>
       </w:pPr>
-      <w:r>
-        <w:rPr>
-          <w:rFonts w:ascii="Arial" w:hAnsi="Arial" w:cs="Arial"/>
-          <w:color w:val="000000"/>
-          <w:lang w:val="pt-PT"/>
-        </w:rPr>
-        <w:t>Auphonic Software (</w:t>
+      <w:proofErr w:type="spellStart"/>
+      <w:r>
+        <w:rPr>
+          <w:rFonts w:ascii="Arial" w:hAnsi="Arial" w:cs="Arial"/>
+          <w:color w:val="000000"/>
+          <w:lang w:val="pt-PT"/>
+        </w:rPr>
+        <w:t>Auphonic</w:t>
+      </w:r>
+      <w:proofErr w:type="spellEnd"/>
+      <w:r>
+        <w:rPr>
+          <w:rFonts w:ascii="Arial" w:hAnsi="Arial" w:cs="Arial"/>
+          <w:color w:val="000000"/>
+          <w:lang w:val="pt-PT"/>
+        </w:rPr>
+        <w:t xml:space="preserve"> Software (</w:t>
       </w:r>
       <w:r>
         <w:rPr>
@@ -1832,7 +2244,43 @@
           <w:color w:val="000000"/>
           <w:lang w:val="pt-PT"/>
         </w:rPr>
-        <w:t>para Android &amp; Iphone);</w:t>
+        <w:t xml:space="preserve">para </w:t>
+      </w:r>
+      <w:proofErr w:type="spellStart"/>
+      <w:r>
+        <w:rPr>
+          <w:rFonts w:ascii="Arial" w:hAnsi="Arial" w:cs="Arial"/>
+          <w:color w:val="000000"/>
+          <w:lang w:val="pt-PT"/>
+        </w:rPr>
+        <w:t>Android</w:t>
+      </w:r>
+      <w:proofErr w:type="spellEnd"/>
+      <w:r>
+        <w:rPr>
+          <w:rFonts w:ascii="Arial" w:hAnsi="Arial" w:cs="Arial"/>
+          <w:color w:val="000000"/>
+          <w:lang w:val="pt-PT"/>
+        </w:rPr>
+        <w:t xml:space="preserve"> &amp; </w:t>
+      </w:r>
+      <w:proofErr w:type="spellStart"/>
+      <w:r>
+        <w:rPr>
+          <w:rFonts w:ascii="Arial" w:hAnsi="Arial" w:cs="Arial"/>
+          <w:color w:val="000000"/>
+          <w:lang w:val="pt-PT"/>
+        </w:rPr>
+        <w:t>Iphone</w:t>
+      </w:r>
+      <w:proofErr w:type="spellEnd"/>
+      <w:r>
+        <w:rPr>
+          <w:rFonts w:ascii="Arial" w:hAnsi="Arial" w:cs="Arial"/>
+          <w:color w:val="000000"/>
+          <w:lang w:val="pt-PT"/>
+        </w:rPr>
+        <w:t>);</w:t>
       </w:r>
     </w:p>
     <w:p>
@@ -1852,13 +2300,59 @@
           <w:lang w:val="pt-PT"/>
         </w:rPr>
       </w:pPr>
-      <w:r>
-        <w:rPr>
-          <w:rFonts w:ascii="Arial" w:hAnsi="Arial" w:cs="Arial"/>
-          <w:color w:val="000000"/>
-          <w:lang w:val="pt-PT"/>
-        </w:rPr>
-        <w:t>Android Voice Recognition Tutorial;</w:t>
+      <w:proofErr w:type="spellStart"/>
+      <w:r>
+        <w:rPr>
+          <w:rFonts w:ascii="Arial" w:hAnsi="Arial" w:cs="Arial"/>
+          <w:color w:val="000000"/>
+          <w:lang w:val="pt-PT"/>
+        </w:rPr>
+        <w:t>Android</w:t>
+      </w:r>
+      <w:proofErr w:type="spellEnd"/>
+      <w:r>
+        <w:rPr>
+          <w:rFonts w:ascii="Arial" w:hAnsi="Arial" w:cs="Arial"/>
+          <w:color w:val="000000"/>
+          <w:lang w:val="pt-PT"/>
+        </w:rPr>
+        <w:t xml:space="preserve"> </w:t>
+      </w:r>
+      <w:proofErr w:type="spellStart"/>
+      <w:r>
+        <w:rPr>
+          <w:rFonts w:ascii="Arial" w:hAnsi="Arial" w:cs="Arial"/>
+          <w:color w:val="000000"/>
+          <w:lang w:val="pt-PT"/>
+        </w:rPr>
+        <w:t>Voice</w:t>
+      </w:r>
+      <w:proofErr w:type="spellEnd"/>
+      <w:r>
+        <w:rPr>
+          <w:rFonts w:ascii="Arial" w:hAnsi="Arial" w:cs="Arial"/>
+          <w:color w:val="000000"/>
+          <w:lang w:val="pt-PT"/>
+        </w:rPr>
+        <w:t xml:space="preserve"> </w:t>
+      </w:r>
+      <w:proofErr w:type="spellStart"/>
+      <w:r>
+        <w:rPr>
+          <w:rFonts w:ascii="Arial" w:hAnsi="Arial" w:cs="Arial"/>
+          <w:color w:val="000000"/>
+          <w:lang w:val="pt-PT"/>
+        </w:rPr>
+        <w:t>Recognition</w:t>
+      </w:r>
+      <w:proofErr w:type="spellEnd"/>
+      <w:r>
+        <w:rPr>
+          <w:rFonts w:ascii="Arial" w:hAnsi="Arial" w:cs="Arial"/>
+          <w:color w:val="000000"/>
+          <w:lang w:val="pt-PT"/>
+        </w:rPr>
+        <w:t xml:space="preserve"> Tutorial;</w:t>
       </w:r>
     </w:p>
     <w:p>
@@ -1878,13 +2372,41 @@
           <w:lang w:val="pt-PT"/>
         </w:rPr>
       </w:pPr>
-      <w:r>
-        <w:rPr>
-          <w:rFonts w:ascii="Arial" w:hAnsi="Arial" w:cs="Arial"/>
-          <w:color w:val="000000"/>
-          <w:lang w:val="pt-PT"/>
-        </w:rPr>
-        <w:t>Rehearsal Assistant (</w:t>
+      <w:proofErr w:type="spellStart"/>
+      <w:r>
+        <w:rPr>
+          <w:rFonts w:ascii="Arial" w:hAnsi="Arial" w:cs="Arial"/>
+          <w:color w:val="000000"/>
+          <w:lang w:val="pt-PT"/>
+        </w:rPr>
+        <w:t>Rehearsal</w:t>
+      </w:r>
+      <w:proofErr w:type="spellEnd"/>
+      <w:r>
+        <w:rPr>
+          <w:rFonts w:ascii="Arial" w:hAnsi="Arial" w:cs="Arial"/>
+          <w:color w:val="000000"/>
+          <w:lang w:val="pt-PT"/>
+        </w:rPr>
+        <w:t xml:space="preserve"> </w:t>
+      </w:r>
+      <w:proofErr w:type="spellStart"/>
+      <w:r>
+        <w:rPr>
+          <w:rFonts w:ascii="Arial" w:hAnsi="Arial" w:cs="Arial"/>
+          <w:color w:val="000000"/>
+          <w:lang w:val="pt-PT"/>
+        </w:rPr>
+        <w:t>Assistant</w:t>
+      </w:r>
+      <w:proofErr w:type="spellEnd"/>
+      <w:r>
+        <w:rPr>
+          <w:rFonts w:ascii="Arial" w:hAnsi="Arial" w:cs="Arial"/>
+          <w:color w:val="000000"/>
+          <w:lang w:val="pt-PT"/>
+        </w:rPr>
+        <w:t xml:space="preserve"> (</w:t>
       </w:r>
       <w:r>
         <w:rPr>
@@ -1916,7 +2438,25 @@
           <w:color w:val="000000"/>
           <w:lang w:val="pt-PT"/>
         </w:rPr>
-        <w:t>para Android);</w:t>
+        <w:t xml:space="preserve">para </w:t>
+      </w:r>
+      <w:proofErr w:type="spellStart"/>
+      <w:r>
+        <w:rPr>
+          <w:rFonts w:ascii="Arial" w:hAnsi="Arial" w:cs="Arial"/>
+          <w:color w:val="000000"/>
+          <w:lang w:val="pt-PT"/>
+        </w:rPr>
+        <w:t>Android</w:t>
+      </w:r>
+      <w:proofErr w:type="spellEnd"/>
+      <w:r>
+        <w:rPr>
+          <w:rFonts w:ascii="Arial" w:hAnsi="Arial" w:cs="Arial"/>
+          <w:color w:val="000000"/>
+          <w:lang w:val="pt-PT"/>
+        </w:rPr>
+        <w:t>);</w:t>
       </w:r>
     </w:p>
     <w:p>
@@ -1992,6 +2532,7 @@
                 <w:lang w:val="pt-PT"/>
               </w:rPr>
             </w:pPr>
+            <w:proofErr w:type="spellStart"/>
             <w:r>
               <w:rPr>
                 <w:rFonts w:ascii="Arial" w:hAnsi="Arial" w:cs="Arial"/>
@@ -2000,6 +2541,7 @@
               </w:rPr>
               <w:t>Android</w:t>
             </w:r>
+            <w:proofErr w:type="spellEnd"/>
           </w:p>
         </w:tc>
         <w:tc>
@@ -2065,8 +2607,18 @@
                 <w:color w:val="000000"/>
                 <w:lang w:val="pt-PT"/>
               </w:rPr>
-              <w:t>Open Source</w:t>
+              <w:t xml:space="preserve">Open </w:t>
             </w:r>
+            <w:proofErr w:type="spellStart"/>
+            <w:r>
+              <w:rPr>
+                <w:rFonts w:ascii="Arial" w:hAnsi="Arial" w:cs="Arial"/>
+                <w:color w:val="000000"/>
+                <w:lang w:val="pt-PT"/>
+              </w:rPr>
+              <w:t>Source</w:t>
+            </w:r>
+            <w:proofErr w:type="spellEnd"/>
           </w:p>
         </w:tc>
         <w:tc>
@@ -2091,7 +2643,25 @@
                 <w:color w:val="000000"/>
                 <w:lang w:val="pt-PT"/>
               </w:rPr>
-              <w:t>Software Informático que respeita as quatro liberdades definidas pela Free Software Foundation</w:t>
+              <w:t xml:space="preserve">Software Informático que respeita as quatro liberdades definidas pela </w:t>
+            </w:r>
+            <w:proofErr w:type="spellStart"/>
+            <w:r>
+              <w:rPr>
+                <w:rFonts w:ascii="Arial" w:hAnsi="Arial" w:cs="Arial"/>
+                <w:color w:val="000000"/>
+                <w:lang w:val="pt-PT"/>
+              </w:rPr>
+              <w:t>Free</w:t>
+            </w:r>
+            <w:proofErr w:type="spellEnd"/>
+            <w:r>
+              <w:rPr>
+                <w:rFonts w:ascii="Arial" w:hAnsi="Arial" w:cs="Arial"/>
+                <w:color w:val="000000"/>
+                <w:lang w:val="pt-PT"/>
+              </w:rPr>
+              <w:t xml:space="preserve"> Software Foundation</w:t>
             </w:r>
           </w:p>
         </w:tc>
@@ -2930,6 +3500,7 @@
         <w:autoSpaceDN w:val="0"/>
         <w:adjustRightInd w:val="0"/>
         <w:spacing w:before="0" w:after="0" w:line="240" w:lineRule="auto"/>
+        <w:jc w:val="center"/>
         <w:rPr>
           <w:rFonts w:ascii="Arial" w:hAnsi="Arial" w:cs="Arial"/>
           <w:color w:val="000000"/>
@@ -2984,6 +3555,37 @@
           </wp:inline>
         </w:drawing>
       </w:r>
+      <w:bookmarkStart w:id="10" w:name="_GoBack"/>
+      <w:bookmarkEnd w:id="10"/>
+      <w:r>
+        <w:rPr>
+          <w:rFonts w:ascii="Arial" w:hAnsi="Arial" w:cs="Arial"/>
+          <w:color w:val="FF7B0F" w:themeColor="accent2"/>
+          <w:sz w:val="72"/>
+          <w:lang w:val="pt-PT"/>
+        </w:rPr>
+        <w:t>por Alterar</w:t>
+      </w:r>
+      <w:r>
+        <w:rPr>
+          <w:rFonts w:ascii="Arial" w:hAnsi="Arial" w:cs="Arial"/>
+          <w:color w:val="FF7B0F" w:themeColor="accent2"/>
+          <w:sz w:val="72"/>
+          <w:lang w:val="pt-PT"/>
+        </w:rPr>
+        <w:t xml:space="preserve"> </w:t>
+      </w:r>
+      <w:proofErr w:type="spellStart"/>
+      <w:r>
+        <w:rPr>
+          <w:rFonts w:ascii="Arial" w:hAnsi="Arial" w:cs="Arial"/>
+          <w:color w:val="FF7B0F" w:themeColor="accent2"/>
+          <w:sz w:val="72"/>
+          <w:lang w:val="pt-PT"/>
+        </w:rPr>
+        <w:t>img</w:t>
+      </w:r>
+      <w:proofErr w:type="spellEnd"/>
     </w:p>
     <w:p>
       <w:pPr>
@@ -2993,10 +3595,42 @@
         <w:t>Fig</w:t>
       </w:r>
       <w:r>
-        <w:t>.1 - Casos de Utili</w:t>
-      </w:r>
-      <w:r>
-        <w:t>zação do ator professor e aluno.</w:t>
+        <w:t xml:space="preserve">.1 - </w:t>
+      </w:r>
+      <w:proofErr w:type="spellStart"/>
+      <w:r>
+        <w:t>Casos</w:t>
+      </w:r>
+      <w:proofErr w:type="spellEnd"/>
+      <w:r>
+        <w:t xml:space="preserve"> de </w:t>
+      </w:r>
+      <w:proofErr w:type="spellStart"/>
+      <w:r>
+        <w:t>Utili</w:t>
+      </w:r>
+      <w:r>
+        <w:t>zação</w:t>
+      </w:r>
+      <w:proofErr w:type="spellEnd"/>
+      <w:r>
+        <w:t xml:space="preserve"> do </w:t>
+      </w:r>
+      <w:proofErr w:type="spellStart"/>
+      <w:r>
+        <w:t>ator</w:t>
+      </w:r>
+      <w:proofErr w:type="spellEnd"/>
+      <w:r>
+        <w:t xml:space="preserve"> professor e </w:t>
+      </w:r>
+      <w:proofErr w:type="spellStart"/>
+      <w:r>
+        <w:t>aluno</w:t>
+      </w:r>
+      <w:proofErr w:type="spellEnd"/>
+      <w:r>
+        <w:t>.</w:t>
       </w:r>
     </w:p>
     <w:p>
@@ -3008,11 +3642,106 @@
       <w:pPr>
         <w:spacing w:before="0" w:after="0" w:line="240" w:lineRule="auto"/>
       </w:pPr>
-      <w:r>
-        <w:t xml:space="preserve">Recorrendo ao </w:t>
-      </w:r>
-      <w:r>
-        <w:t xml:space="preserve"> diagrama representado na figura 1 podemos observar os casos de utilização do ator professor:</w:t>
+      <w:proofErr w:type="spellStart"/>
+      <w:r>
+        <w:t>Recorrendo</w:t>
+      </w:r>
+      <w:proofErr w:type="spellEnd"/>
+      <w:r>
+        <w:t xml:space="preserve"> </w:t>
+      </w:r>
+      <w:proofErr w:type="spellStart"/>
+      <w:proofErr w:type="gramStart"/>
+      <w:r>
+        <w:t>ao</w:t>
+      </w:r>
+      <w:proofErr w:type="spellEnd"/>
+      <w:r>
+        <w:t xml:space="preserve"> </w:t>
+      </w:r>
+      <w:r>
+        <w:t xml:space="preserve"> </w:t>
+      </w:r>
+      <w:proofErr w:type="spellStart"/>
+      <w:r>
+        <w:t>diagrama</w:t>
+      </w:r>
+      <w:proofErr w:type="spellEnd"/>
+      <w:proofErr w:type="gramEnd"/>
+      <w:r>
+        <w:t xml:space="preserve"> </w:t>
+      </w:r>
+      <w:proofErr w:type="spellStart"/>
+      <w:r>
+        <w:t>representado</w:t>
+      </w:r>
+      <w:proofErr w:type="spellEnd"/>
+      <w:r>
+        <w:t xml:space="preserve"> </w:t>
+      </w:r>
+      <w:proofErr w:type="spellStart"/>
+      <w:r>
+        <w:t>na</w:t>
+      </w:r>
+      <w:proofErr w:type="spellEnd"/>
+      <w:r>
+        <w:t xml:space="preserve"> </w:t>
+      </w:r>
+      <w:proofErr w:type="spellStart"/>
+      <w:r>
+        <w:t>figura</w:t>
+      </w:r>
+      <w:proofErr w:type="spellEnd"/>
+      <w:r>
+        <w:t xml:space="preserve"> 1 </w:t>
+      </w:r>
+      <w:proofErr w:type="spellStart"/>
+      <w:r>
+        <w:t>podemos</w:t>
+      </w:r>
+      <w:proofErr w:type="spellEnd"/>
+      <w:r>
+        <w:t xml:space="preserve"> </w:t>
+      </w:r>
+      <w:proofErr w:type="spellStart"/>
+      <w:r>
+        <w:t>observar</w:t>
+      </w:r>
+      <w:proofErr w:type="spellEnd"/>
+      <w:r>
+        <w:t xml:space="preserve"> </w:t>
+      </w:r>
+      <w:proofErr w:type="spellStart"/>
+      <w:r>
+        <w:t>os</w:t>
+      </w:r>
+      <w:proofErr w:type="spellEnd"/>
+      <w:r>
+        <w:t xml:space="preserve"> </w:t>
+      </w:r>
+      <w:proofErr w:type="spellStart"/>
+      <w:r>
+        <w:t>casos</w:t>
+      </w:r>
+      <w:proofErr w:type="spellEnd"/>
+      <w:r>
+        <w:t xml:space="preserve"> de </w:t>
+      </w:r>
+      <w:proofErr w:type="spellStart"/>
+      <w:r>
+        <w:t>utilização</w:t>
+      </w:r>
+      <w:proofErr w:type="spellEnd"/>
+      <w:r>
+        <w:t xml:space="preserve"> do </w:t>
+      </w:r>
+      <w:proofErr w:type="spellStart"/>
+      <w:r>
+        <w:t>ator</w:t>
+      </w:r>
+      <w:proofErr w:type="spellEnd"/>
+      <w:r>
+        <w:t xml:space="preserve"> professor:</w:t>
       </w:r>
     </w:p>
     <w:p>
@@ -3589,6 +4318,7 @@
           <w:color w:val="000000"/>
           <w:lang w:val="pt-PT"/>
         </w:rPr>
+        <w:lastRenderedPageBreak/>
         <w:t>submeter teste;</w:t>
       </w:r>
     </w:p>
@@ -3649,7 +4379,6 @@
           <w:szCs w:val="24"/>
           <w:lang w:val="pt-PT"/>
         </w:rPr>
-        <w:lastRenderedPageBreak/>
         <w:t>2.</w:t>
       </w:r>
       <w:r>
@@ -3666,8 +4395,18 @@
           <w:szCs w:val="24"/>
           <w:lang w:val="pt-PT"/>
         </w:rPr>
-        <w:t xml:space="preserve"> Casos de Utilização do BackOffice</w:t>
-      </w:r>
+        <w:t xml:space="preserve"> Casos de Utilização do </w:t>
+      </w:r>
+      <w:proofErr w:type="spellStart"/>
+      <w:r>
+        <w:rPr>
+          <w:sz w:val="24"/>
+          <w:szCs w:val="24"/>
+          <w:lang w:val="pt-PT"/>
+        </w:rPr>
+        <w:t>BackOffice</w:t>
+      </w:r>
+      <w:proofErr w:type="spellEnd"/>
     </w:p>
     <w:p>
       <w:pPr>
@@ -3733,7 +4472,39 @@
         <w:t>Fig</w:t>
       </w:r>
       <w:r>
-        <w:t>.2 - Casos de Utilização do ator professor e administrador.</w:t>
+        <w:t xml:space="preserve">.2 - </w:t>
+      </w:r>
+      <w:proofErr w:type="spellStart"/>
+      <w:r>
+        <w:t>Casos</w:t>
+      </w:r>
+      <w:proofErr w:type="spellEnd"/>
+      <w:r>
+        <w:t xml:space="preserve"> de </w:t>
+      </w:r>
+      <w:proofErr w:type="spellStart"/>
+      <w:r>
+        <w:t>Utilização</w:t>
+      </w:r>
+      <w:proofErr w:type="spellEnd"/>
+      <w:r>
+        <w:t xml:space="preserve"> do </w:t>
+      </w:r>
+      <w:proofErr w:type="spellStart"/>
+      <w:r>
+        <w:t>ator</w:t>
+      </w:r>
+      <w:proofErr w:type="spellEnd"/>
+      <w:r>
+        <w:t xml:space="preserve"> professor e </w:t>
+      </w:r>
+      <w:proofErr w:type="spellStart"/>
+      <w:r>
+        <w:t>administrador</w:t>
+      </w:r>
+      <w:proofErr w:type="spellEnd"/>
+      <w:r>
+        <w:t>.</w:t>
       </w:r>
     </w:p>
     <w:p>
@@ -3745,8 +4516,103 @@
       <w:pPr>
         <w:spacing w:before="0" w:after="0" w:line="240" w:lineRule="auto"/>
       </w:pPr>
-      <w:r>
-        <w:t>Recorrendo ao  diagrama representado na figura 2 podemos observar os casos de utilização do ator professor:</w:t>
+      <w:proofErr w:type="spellStart"/>
+      <w:r>
+        <w:t>Recorrendo</w:t>
+      </w:r>
+      <w:proofErr w:type="spellEnd"/>
+      <w:r>
+        <w:t xml:space="preserve"> </w:t>
+      </w:r>
+      <w:proofErr w:type="spellStart"/>
+      <w:proofErr w:type="gramStart"/>
+      <w:r>
+        <w:t>ao</w:t>
+      </w:r>
+      <w:proofErr w:type="spellEnd"/>
+      <w:r>
+        <w:t xml:space="preserve">  </w:t>
+      </w:r>
+      <w:proofErr w:type="spellStart"/>
+      <w:r>
+        <w:t>diagrama</w:t>
+      </w:r>
+      <w:proofErr w:type="spellEnd"/>
+      <w:proofErr w:type="gramEnd"/>
+      <w:r>
+        <w:t xml:space="preserve"> </w:t>
+      </w:r>
+      <w:proofErr w:type="spellStart"/>
+      <w:r>
+        <w:t>representado</w:t>
+      </w:r>
+      <w:proofErr w:type="spellEnd"/>
+      <w:r>
+        <w:t xml:space="preserve"> </w:t>
+      </w:r>
+      <w:proofErr w:type="spellStart"/>
+      <w:r>
+        <w:t>na</w:t>
+      </w:r>
+      <w:proofErr w:type="spellEnd"/>
+      <w:r>
+        <w:t xml:space="preserve"> </w:t>
+      </w:r>
+      <w:proofErr w:type="spellStart"/>
+      <w:r>
+        <w:t>figura</w:t>
+      </w:r>
+      <w:proofErr w:type="spellEnd"/>
+      <w:r>
+        <w:t xml:space="preserve"> 2 </w:t>
+      </w:r>
+      <w:proofErr w:type="spellStart"/>
+      <w:r>
+        <w:t>podemos</w:t>
+      </w:r>
+      <w:proofErr w:type="spellEnd"/>
+      <w:r>
+        <w:t xml:space="preserve"> </w:t>
+      </w:r>
+      <w:proofErr w:type="spellStart"/>
+      <w:r>
+        <w:t>observar</w:t>
+      </w:r>
+      <w:proofErr w:type="spellEnd"/>
+      <w:r>
+        <w:t xml:space="preserve"> </w:t>
+      </w:r>
+      <w:proofErr w:type="spellStart"/>
+      <w:r>
+        <w:t>os</w:t>
+      </w:r>
+      <w:proofErr w:type="spellEnd"/>
+      <w:r>
+        <w:t xml:space="preserve"> </w:t>
+      </w:r>
+      <w:proofErr w:type="spellStart"/>
+      <w:r>
+        <w:t>casos</w:t>
+      </w:r>
+      <w:proofErr w:type="spellEnd"/>
+      <w:r>
+        <w:t xml:space="preserve"> de </w:t>
+      </w:r>
+      <w:proofErr w:type="spellStart"/>
+      <w:r>
+        <w:t>utilização</w:t>
+      </w:r>
+      <w:proofErr w:type="spellEnd"/>
+      <w:r>
+        <w:t xml:space="preserve"> do </w:t>
+      </w:r>
+      <w:proofErr w:type="spellStart"/>
+      <w:r>
+        <w:t>ator</w:t>
+      </w:r>
+      <w:proofErr w:type="spellEnd"/>
+      <w:r>
+        <w:t xml:space="preserve"> professor:</w:t>
       </w:r>
     </w:p>
     <w:p>
@@ -4219,7 +5085,6 @@
           <w:color w:val="000000"/>
           <w:lang w:val="pt-PT"/>
         </w:rPr>
-        <w:lastRenderedPageBreak/>
         <w:t xml:space="preserve">2.4 Descrição dos </w:t>
       </w:r>
       <w:r>
@@ -4315,13 +5180,47 @@
           <w:sz w:val="32"/>
         </w:rPr>
       </w:pPr>
+      <w:proofErr w:type="spellStart"/>
       <w:r>
         <w:rPr>
           <w:color w:val="FF7B0F" w:themeColor="accent2"/>
           <w:sz w:val="32"/>
         </w:rPr>
-        <w:t>Falta diagrama de actividades</w:t>
-      </w:r>
+        <w:t>Falta</w:t>
+      </w:r>
+      <w:proofErr w:type="spellEnd"/>
+      <w:r>
+        <w:rPr>
+          <w:color w:val="FF7B0F" w:themeColor="accent2"/>
+          <w:sz w:val="32"/>
+        </w:rPr>
+        <w:t xml:space="preserve"> </w:t>
+      </w:r>
+      <w:proofErr w:type="spellStart"/>
+      <w:r>
+        <w:rPr>
+          <w:color w:val="FF7B0F" w:themeColor="accent2"/>
+          <w:sz w:val="32"/>
+        </w:rPr>
+        <w:t>diagrama</w:t>
+      </w:r>
+      <w:proofErr w:type="spellEnd"/>
+      <w:r>
+        <w:rPr>
+          <w:color w:val="FF7B0F" w:themeColor="accent2"/>
+          <w:sz w:val="32"/>
+        </w:rPr>
+        <w:t xml:space="preserve"> de </w:t>
+      </w:r>
+      <w:proofErr w:type="spellStart"/>
+      <w:r>
+        <w:rPr>
+          <w:color w:val="FF7B0F" w:themeColor="accent2"/>
+          <w:sz w:val="32"/>
+        </w:rPr>
+        <w:t>actividades</w:t>
+      </w:r>
+      <w:proofErr w:type="spellEnd"/>
     </w:p>
     <w:p>
       <w:pPr>
@@ -4548,8 +5447,6 @@
               </w:rPr>
               <w:t>.</w:t>
             </w:r>
-            <w:bookmarkStart w:id="10" w:name="_GoBack"/>
-            <w:bookmarkEnd w:id="10"/>
           </w:p>
         </w:tc>
       </w:tr>
@@ -4725,6 +5622,52 @@
                 <w:szCs w:val="22"/>
                 <w:lang w:val="pt-PT"/>
               </w:rPr>
+              <w:t xml:space="preserve">Os testes </w:t>
+            </w:r>
+            <w:r>
+              <w:rPr>
+                <w:sz w:val="22"/>
+                <w:szCs w:val="22"/>
+                <w:lang w:val="pt-PT"/>
+              </w:rPr>
+              <w:t>enquadrados neste use case são os de leitura.</w:t>
+            </w:r>
+          </w:p>
+          <w:p>
+            <w:pPr>
+              <w:autoSpaceDE w:val="0"/>
+              <w:autoSpaceDN w:val="0"/>
+              <w:adjustRightInd w:val="0"/>
+              <w:spacing w:before="0" w:after="0"/>
+              <w:ind w:left="1080"/>
+              <w:cnfStyle w:val="000000010000" w:firstRow="0" w:lastRow="0" w:firstColumn="0" w:lastColumn="0" w:oddVBand="0" w:evenVBand="0" w:oddHBand="0" w:evenHBand="1" w:firstRowFirstColumn="0" w:firstRowLastColumn="0" w:lastRowFirstColumn="0" w:lastRowLastColumn="0"/>
+              <w:rPr>
+                <w:sz w:val="22"/>
+                <w:szCs w:val="22"/>
+                <w:lang w:val="pt-PT"/>
+              </w:rPr>
+            </w:pPr>
+          </w:p>
+          <w:p>
+            <w:pPr>
+              <w:autoSpaceDE w:val="0"/>
+              <w:autoSpaceDN w:val="0"/>
+              <w:adjustRightInd w:val="0"/>
+              <w:spacing w:before="0" w:after="0"/>
+              <w:ind w:left="1080"/>
+              <w:cnfStyle w:val="000000010000" w:firstRow="0" w:lastRow="0" w:firstColumn="0" w:lastColumn="0" w:oddVBand="0" w:evenVBand="0" w:oddHBand="0" w:evenHBand="1" w:firstRowFirstColumn="0" w:firstRowLastColumn="0" w:lastRowFirstColumn="0" w:lastRowLastColumn="0"/>
+              <w:rPr>
+                <w:sz w:val="22"/>
+                <w:szCs w:val="22"/>
+                <w:lang w:val="pt-PT"/>
+              </w:rPr>
+            </w:pPr>
+            <w:r>
+              <w:rPr>
+                <w:sz w:val="22"/>
+                <w:szCs w:val="22"/>
+                <w:lang w:val="pt-PT"/>
+              </w:rPr>
               <w:t>O utilizador deverá</w:t>
             </w:r>
             <w:r>
@@ -4854,7 +5797,43 @@
                 <w:szCs w:val="22"/>
                 <w:lang w:val="pt-PT"/>
               </w:rPr>
-              <w:t>Seleccionar Corrigir Teste;</w:t>
+              <w:t xml:space="preserve">Seleccionar </w:t>
+            </w:r>
+            <w:proofErr w:type="spellStart"/>
+            <w:r>
+              <w:rPr>
+                <w:sz w:val="22"/>
+                <w:szCs w:val="22"/>
+                <w:lang w:val="pt-PT"/>
+              </w:rPr>
+              <w:t>Corrigir</w:t>
+            </w:r>
+            <w:proofErr w:type="spellEnd"/>
+            <w:r>
+              <w:rPr>
+                <w:sz w:val="22"/>
+                <w:szCs w:val="22"/>
+                <w:lang w:val="pt-PT"/>
+              </w:rPr>
+              <w:t xml:space="preserve"> </w:t>
+            </w:r>
+            <w:proofErr w:type="spellStart"/>
+            <w:r>
+              <w:rPr>
+                <w:sz w:val="22"/>
+                <w:szCs w:val="22"/>
+                <w:lang w:val="pt-PT"/>
+              </w:rPr>
+              <w:t>Teste</w:t>
+            </w:r>
+            <w:proofErr w:type="spellEnd"/>
+            <w:r>
+              <w:rPr>
+                <w:sz w:val="22"/>
+                <w:szCs w:val="22"/>
+                <w:lang w:val="pt-PT"/>
+              </w:rPr>
+              <w:t>;</w:t>
             </w:r>
           </w:p>
           <w:p>
@@ -4875,13 +5854,41 @@
                 <w:lang w:val="pt-PT"/>
               </w:rPr>
             </w:pPr>
+            <w:proofErr w:type="spellStart"/>
             <w:r>
               <w:rPr>
                 <w:sz w:val="22"/>
                 <w:szCs w:val="22"/>
                 <w:lang w:val="pt-PT"/>
               </w:rPr>
-              <w:t>Seleccionar Disciplina;</w:t>
+              <w:t>Seleccionar</w:t>
+            </w:r>
+            <w:proofErr w:type="spellEnd"/>
+            <w:r>
+              <w:rPr>
+                <w:sz w:val="22"/>
+                <w:szCs w:val="22"/>
+                <w:lang w:val="pt-PT"/>
+              </w:rPr>
+              <w:t xml:space="preserve"> </w:t>
+            </w:r>
+            <w:proofErr w:type="spellStart"/>
+            <w:r>
+              <w:rPr>
+                <w:sz w:val="22"/>
+                <w:szCs w:val="22"/>
+                <w:lang w:val="pt-PT"/>
+              </w:rPr>
+              <w:t>Disciplina</w:t>
+            </w:r>
+            <w:proofErr w:type="spellEnd"/>
+            <w:r>
+              <w:rPr>
+                <w:sz w:val="22"/>
+                <w:szCs w:val="22"/>
+                <w:lang w:val="pt-PT"/>
+              </w:rPr>
+              <w:t>;</w:t>
             </w:r>
           </w:p>
           <w:p>
@@ -4902,13 +5909,59 @@
                 <w:lang w:val="pt-PT"/>
               </w:rPr>
             </w:pPr>
+            <w:proofErr w:type="spellStart"/>
             <w:r>
               <w:rPr>
                 <w:sz w:val="22"/>
                 <w:szCs w:val="22"/>
                 <w:lang w:val="pt-PT"/>
               </w:rPr>
-              <w:t>Seleccionar o tipo de teste;</w:t>
+              <w:t>Seleccionar</w:t>
+            </w:r>
+            <w:proofErr w:type="spellEnd"/>
+            <w:r>
+              <w:rPr>
+                <w:sz w:val="22"/>
+                <w:szCs w:val="22"/>
+                <w:lang w:val="pt-PT"/>
+              </w:rPr>
+              <w:t xml:space="preserve"> o </w:t>
+            </w:r>
+            <w:proofErr w:type="spellStart"/>
+            <w:r>
+              <w:rPr>
+                <w:sz w:val="22"/>
+                <w:szCs w:val="22"/>
+                <w:lang w:val="pt-PT"/>
+              </w:rPr>
+              <w:t>tipo</w:t>
+            </w:r>
+            <w:proofErr w:type="spellEnd"/>
+            <w:r>
+              <w:rPr>
+                <w:sz w:val="22"/>
+                <w:szCs w:val="22"/>
+                <w:lang w:val="pt-PT"/>
+              </w:rPr>
+              <w:t xml:space="preserve"> de </w:t>
+            </w:r>
+            <w:proofErr w:type="spellStart"/>
+            <w:r>
+              <w:rPr>
+                <w:sz w:val="22"/>
+                <w:szCs w:val="22"/>
+                <w:lang w:val="pt-PT"/>
+              </w:rPr>
+              <w:t>teste</w:t>
+            </w:r>
+            <w:proofErr w:type="spellEnd"/>
+            <w:r>
+              <w:rPr>
+                <w:sz w:val="22"/>
+                <w:szCs w:val="22"/>
+                <w:lang w:val="pt-PT"/>
+              </w:rPr>
+              <w:t>;</w:t>
             </w:r>
           </w:p>
           <w:p>
@@ -4929,13 +5982,95 @@
                 <w:lang w:val="pt-PT"/>
               </w:rPr>
             </w:pPr>
+            <w:proofErr w:type="spellStart"/>
             <w:r>
               <w:rPr>
                 <w:sz w:val="22"/>
                 <w:szCs w:val="22"/>
                 <w:lang w:val="pt-PT"/>
               </w:rPr>
-              <w:t>Selecciona o teste a corrigir entre os realizados;</w:t>
+              <w:t>Selecciona</w:t>
+            </w:r>
+            <w:proofErr w:type="spellEnd"/>
+            <w:r>
+              <w:rPr>
+                <w:sz w:val="22"/>
+                <w:szCs w:val="22"/>
+                <w:lang w:val="pt-PT"/>
+              </w:rPr>
+              <w:t xml:space="preserve"> o </w:t>
+            </w:r>
+            <w:proofErr w:type="spellStart"/>
+            <w:r>
+              <w:rPr>
+                <w:sz w:val="22"/>
+                <w:szCs w:val="22"/>
+                <w:lang w:val="pt-PT"/>
+              </w:rPr>
+              <w:t>teste</w:t>
+            </w:r>
+            <w:proofErr w:type="spellEnd"/>
+            <w:r>
+              <w:rPr>
+                <w:sz w:val="22"/>
+                <w:szCs w:val="22"/>
+                <w:lang w:val="pt-PT"/>
+              </w:rPr>
+              <w:t xml:space="preserve"> a </w:t>
+            </w:r>
+            <w:proofErr w:type="spellStart"/>
+            <w:r>
+              <w:rPr>
+                <w:sz w:val="22"/>
+                <w:szCs w:val="22"/>
+                <w:lang w:val="pt-PT"/>
+              </w:rPr>
+              <w:t>corrigir</w:t>
+            </w:r>
+            <w:proofErr w:type="spellEnd"/>
+            <w:r>
+              <w:rPr>
+                <w:sz w:val="22"/>
+                <w:szCs w:val="22"/>
+                <w:lang w:val="pt-PT"/>
+              </w:rPr>
+              <w:t xml:space="preserve"> entre </w:t>
+            </w:r>
+            <w:proofErr w:type="spellStart"/>
+            <w:r>
+              <w:rPr>
+                <w:sz w:val="22"/>
+                <w:szCs w:val="22"/>
+                <w:lang w:val="pt-PT"/>
+              </w:rPr>
+              <w:t>os</w:t>
+            </w:r>
+            <w:proofErr w:type="spellEnd"/>
+            <w:r>
+              <w:rPr>
+                <w:sz w:val="22"/>
+                <w:szCs w:val="22"/>
+                <w:lang w:val="pt-PT"/>
+              </w:rPr>
+              <w:t xml:space="preserve"> </w:t>
+            </w:r>
+            <w:proofErr w:type="spellStart"/>
+            <w:r>
+              <w:rPr>
+                <w:sz w:val="22"/>
+                <w:szCs w:val="22"/>
+                <w:lang w:val="pt-PT"/>
+              </w:rPr>
+              <w:t>realizados</w:t>
+            </w:r>
+            <w:proofErr w:type="spellEnd"/>
+            <w:r>
+              <w:rPr>
+                <w:sz w:val="22"/>
+                <w:szCs w:val="22"/>
+                <w:lang w:val="pt-PT"/>
+              </w:rPr>
+              <w:t>;</w:t>
             </w:r>
           </w:p>
           <w:p>
@@ -4956,13 +6091,41 @@
                 <w:lang w:val="pt-PT"/>
               </w:rPr>
             </w:pPr>
+            <w:proofErr w:type="spellStart"/>
             <w:r>
               <w:rPr>
                 <w:sz w:val="22"/>
                 <w:szCs w:val="22"/>
                 <w:lang w:val="pt-PT"/>
               </w:rPr>
-              <w:t>Ouve a gravação do aluno;</w:t>
+              <w:t>Ouve</w:t>
+            </w:r>
+            <w:proofErr w:type="spellEnd"/>
+            <w:r>
+              <w:rPr>
+                <w:sz w:val="22"/>
+                <w:szCs w:val="22"/>
+                <w:lang w:val="pt-PT"/>
+              </w:rPr>
+              <w:t xml:space="preserve"> a </w:t>
+            </w:r>
+            <w:proofErr w:type="spellStart"/>
+            <w:r>
+              <w:rPr>
+                <w:sz w:val="22"/>
+                <w:szCs w:val="22"/>
+                <w:lang w:val="pt-PT"/>
+              </w:rPr>
+              <w:t>gravação</w:t>
+            </w:r>
+            <w:proofErr w:type="spellEnd"/>
+            <w:r>
+              <w:rPr>
+                <w:sz w:val="22"/>
+                <w:szCs w:val="22"/>
+                <w:lang w:val="pt-PT"/>
+              </w:rPr>
+              <w:t xml:space="preserve"> do aluno;</w:t>
             </w:r>
           </w:p>
           <w:p>
@@ -4983,13 +6146,23 @@
                 <w:lang w:val="pt-PT"/>
               </w:rPr>
             </w:pPr>
+            <w:proofErr w:type="spellStart"/>
             <w:r>
               <w:rPr>
                 <w:sz w:val="22"/>
                 <w:szCs w:val="22"/>
                 <w:lang w:val="pt-PT"/>
               </w:rPr>
-              <w:t>Corrige;</w:t>
+              <w:t>Corrige</w:t>
+            </w:r>
+            <w:proofErr w:type="spellEnd"/>
+            <w:r>
+              <w:rPr>
+                <w:sz w:val="22"/>
+                <w:szCs w:val="22"/>
+                <w:lang w:val="pt-PT"/>
+              </w:rPr>
+              <w:t>;</w:t>
             </w:r>
           </w:p>
           <w:p>
@@ -5010,13 +6183,41 @@
                 <w:szCs w:val="24"/>
               </w:rPr>
             </w:pPr>
+            <w:proofErr w:type="spellStart"/>
             <w:r>
               <w:rPr>
                 <w:sz w:val="22"/>
                 <w:szCs w:val="22"/>
                 <w:lang w:val="pt-PT"/>
               </w:rPr>
-              <w:t>Valida a correcção.</w:t>
+              <w:t>Valida</w:t>
+            </w:r>
+            <w:proofErr w:type="spellEnd"/>
+            <w:r>
+              <w:rPr>
+                <w:sz w:val="22"/>
+                <w:szCs w:val="22"/>
+                <w:lang w:val="pt-PT"/>
+              </w:rPr>
+              <w:t xml:space="preserve"> a </w:t>
+            </w:r>
+            <w:proofErr w:type="spellStart"/>
+            <w:r>
+              <w:rPr>
+                <w:sz w:val="22"/>
+                <w:szCs w:val="22"/>
+                <w:lang w:val="pt-PT"/>
+              </w:rPr>
+              <w:t>correcção</w:t>
+            </w:r>
+            <w:proofErr w:type="spellEnd"/>
+            <w:r>
+              <w:rPr>
+                <w:sz w:val="22"/>
+                <w:szCs w:val="22"/>
+                <w:lang w:val="pt-PT"/>
+              </w:rPr>
+              <w:t>.</w:t>
             </w:r>
           </w:p>
         </w:tc>
@@ -5078,7 +6279,7 @@
                 <w:szCs w:val="22"/>
                 <w:lang w:val="pt-PT"/>
               </w:rPr>
-              <w:t>4</w:t>
+              <w:t>5</w:t>
             </w:r>
             <w:r>
               <w:rPr>
@@ -5095,7 +6296,7 @@
                 <w:szCs w:val="22"/>
                 <w:lang w:val="pt-PT"/>
               </w:rPr>
-              <w:t>a</w:t>
+              <w:t>a. O</w:t>
             </w:r>
             <w:r>
               <w:rPr>
@@ -5103,7 +6304,30 @@
                 <w:szCs w:val="22"/>
                 <w:lang w:val="pt-PT"/>
               </w:rPr>
-              <w:t>. O utilizador cancela a correcção do teste.</w:t>
+              <w:t xml:space="preserve"> professor ouve a gravação sugerida pelo sistema.</w:t>
+            </w:r>
+          </w:p>
+          <w:p>
+            <w:pPr>
+              <w:autoSpaceDE w:val="0"/>
+              <w:autoSpaceDN w:val="0"/>
+              <w:adjustRightInd w:val="0"/>
+              <w:spacing w:before="0" w:after="0"/>
+              <w:ind w:left="1080"/>
+              <w:cnfStyle w:val="000000010000" w:firstRow="0" w:lastRow="0" w:firstColumn="0" w:lastColumn="0" w:oddVBand="0" w:evenVBand="0" w:oddHBand="0" w:evenHBand="1" w:firstRowFirstColumn="0" w:firstRowLastColumn="0" w:lastRowFirstColumn="0" w:lastRowLastColumn="0"/>
+              <w:rPr>
+                <w:sz w:val="22"/>
+                <w:szCs w:val="22"/>
+                <w:lang w:val="pt-PT"/>
+              </w:rPr>
+            </w:pPr>
+            <w:r>
+              <w:rPr>
+                <w:sz w:val="22"/>
+                <w:szCs w:val="22"/>
+                <w:lang w:val="pt-PT"/>
+              </w:rPr>
+              <w:t>7 a. Cancela a correcção do teste;</w:t>
             </w:r>
           </w:p>
         </w:tc>
@@ -5219,6 +6443,14 @@
                 <w:lang w:val="pt-PT"/>
               </w:rPr>
             </w:pPr>
+            <w:r>
+              <w:rPr>
+                <w:sz w:val="22"/>
+                <w:szCs w:val="22"/>
+                <w:lang w:val="pt-PT"/>
+              </w:rPr>
+              <w:t>Nenhum</w:t>
+            </w:r>
           </w:p>
         </w:tc>
       </w:tr>
@@ -5270,8 +6502,29 @@
         <w:t>AB</w:t>
       </w:r>
       <w:r>
-        <w:t xml:space="preserve"> 1 : Caso de utilização XPTO</w:t>
-      </w:r>
+        <w:t xml:space="preserve"> </w:t>
+      </w:r>
+      <w:proofErr w:type="gramStart"/>
+      <w:r>
+        <w:t>1 :</w:t>
+      </w:r>
+      <w:proofErr w:type="gramEnd"/>
+      <w:r>
+        <w:t xml:space="preserve"> Caso de utilização </w:t>
+      </w:r>
+      <w:proofErr w:type="spellStart"/>
+      <w:r>
+        <w:t>corrigir</w:t>
+      </w:r>
+      <w:proofErr w:type="spellEnd"/>
+      <w:r>
+        <w:t xml:space="preserve"> </w:t>
+      </w:r>
+      <w:proofErr w:type="spellStart"/>
+      <w:r>
+        <w:t>teste</w:t>
+      </w:r>
+      <w:proofErr w:type="spellEnd"/>
     </w:p>
     <w:p>
       <w:pPr>
@@ -5377,7 +6630,15 @@
           <w:szCs w:val="24"/>
           <w:lang w:val="pt-PT"/>
         </w:rPr>
-        <w:t>Preparar a realização do teste para o aulo</w:t>
+        <w:t>Preparar a realização</w:t>
+      </w:r>
+      <w:r>
+        <w:rPr>
+          <w:sz w:val="24"/>
+          <w:szCs w:val="24"/>
+          <w:lang w:val="pt-PT"/>
+        </w:rPr>
+        <w:t xml:space="preserve"> do teste para o aluno</w:t>
       </w:r>
     </w:p>
     <w:p>
@@ -5388,7 +6649,52 @@
     <w:p>
       <w:pPr>
         <w:spacing w:before="0" w:after="0" w:line="240" w:lineRule="auto"/>
-      </w:pPr>
+        <w:rPr>
+          <w:color w:val="FF7B0F" w:themeColor="accent2"/>
+          <w:sz w:val="32"/>
+        </w:rPr>
+      </w:pPr>
+      <w:proofErr w:type="spellStart"/>
+      <w:r>
+        <w:rPr>
+          <w:color w:val="FF7B0F" w:themeColor="accent2"/>
+          <w:sz w:val="32"/>
+        </w:rPr>
+        <w:t>Falta</w:t>
+      </w:r>
+      <w:proofErr w:type="spellEnd"/>
+      <w:r>
+        <w:rPr>
+          <w:color w:val="FF7B0F" w:themeColor="accent2"/>
+          <w:sz w:val="32"/>
+        </w:rPr>
+        <w:t xml:space="preserve"> </w:t>
+      </w:r>
+      <w:proofErr w:type="spellStart"/>
+      <w:r>
+        <w:rPr>
+          <w:color w:val="FF7B0F" w:themeColor="accent2"/>
+          <w:sz w:val="32"/>
+        </w:rPr>
+        <w:t>diagrama</w:t>
+      </w:r>
+      <w:proofErr w:type="spellEnd"/>
+      <w:r>
+        <w:rPr>
+          <w:color w:val="FF7B0F" w:themeColor="accent2"/>
+          <w:sz w:val="32"/>
+        </w:rPr>
+        <w:t xml:space="preserve"> de </w:t>
+      </w:r>
+      <w:proofErr w:type="spellStart"/>
+      <w:r>
+        <w:rPr>
+          <w:color w:val="FF7B0F" w:themeColor="accent2"/>
+          <w:sz w:val="32"/>
+        </w:rPr>
+        <w:t>actividades</w:t>
+      </w:r>
+      <w:proofErr w:type="spellEnd"/>
     </w:p>
     <w:p>
       <w:pPr>
@@ -5605,7 +6911,7 @@
                 <w:szCs w:val="22"/>
                 <w:lang w:val="pt-PT"/>
               </w:rPr>
-              <w:t>Correcção de um teste</w:t>
+              <w:t xml:space="preserve">Seleccionar teste  a realizar pelo aluno. </w:t>
             </w:r>
           </w:p>
         </w:tc>
@@ -5714,7 +7020,7 @@
               <w:autoSpaceDN w:val="0"/>
               <w:adjustRightInd w:val="0"/>
               <w:spacing w:before="0" w:after="0"/>
-              <w:ind w:left="1080"/>
+              <w:ind w:left="1440"/>
               <w:cnfStyle w:val="000000010000" w:firstRow="0" w:lastRow="0" w:firstColumn="0" w:lastColumn="0" w:oddVBand="0" w:evenVBand="0" w:oddHBand="0" w:evenHBand="1" w:firstRowFirstColumn="0" w:firstRowLastColumn="0" w:lastRowFirstColumn="0" w:lastRowLastColumn="0"/>
               <w:rPr>
                 <w:sz w:val="22"/>
@@ -5728,171 +7034,8 @@
                 <w:szCs w:val="22"/>
                 <w:lang w:val="pt-PT"/>
               </w:rPr>
-              <w:t>O utilizador deverá:</w:t>
+              <w:t>Ter o teste a realizar previamente submetido no sistema.</w:t>
             </w:r>
-          </w:p>
-          <w:p>
-            <w:pPr>
-              <w:pStyle w:val="ListParagraph"/>
-              <w:numPr>
-                <w:ilvl w:val="0"/>
-                <w:numId w:val="17"/>
-              </w:numPr>
-              <w:autoSpaceDE w:val="0"/>
-              <w:autoSpaceDN w:val="0"/>
-              <w:adjustRightInd w:val="0"/>
-              <w:spacing w:before="0" w:after="0"/>
-              <w:cnfStyle w:val="000000010000" w:firstRow="0" w:lastRow="0" w:firstColumn="0" w:lastColumn="0" w:oddVBand="0" w:evenVBand="0" w:oddHBand="0" w:evenHBand="1" w:firstRowFirstColumn="0" w:firstRowLastColumn="0" w:lastRowFirstColumn="0" w:lastRowLastColumn="0"/>
-              <w:rPr>
-                <w:sz w:val="22"/>
-                <w:szCs w:val="22"/>
-                <w:lang w:val="pt-PT"/>
-              </w:rPr>
-            </w:pPr>
-            <w:r>
-              <w:rPr>
-                <w:sz w:val="22"/>
-                <w:szCs w:val="22"/>
-                <w:lang w:val="pt-PT"/>
-              </w:rPr>
-              <w:t>Escolher Escola</w:t>
-            </w:r>
-            <w:r>
-              <w:rPr>
-                <w:sz w:val="22"/>
-                <w:szCs w:val="22"/>
-                <w:lang w:val="pt-PT"/>
-              </w:rPr>
-              <w:t>;</w:t>
-            </w:r>
-            <w:r>
-              <w:rPr>
-                <w:sz w:val="22"/>
-                <w:szCs w:val="22"/>
-                <w:lang w:val="pt-PT"/>
-              </w:rPr>
-              <w:t xml:space="preserve"> </w:t>
-            </w:r>
-          </w:p>
-          <w:p>
-            <w:pPr>
-              <w:pStyle w:val="ListParagraph"/>
-              <w:numPr>
-                <w:ilvl w:val="0"/>
-                <w:numId w:val="17"/>
-              </w:numPr>
-              <w:autoSpaceDE w:val="0"/>
-              <w:autoSpaceDN w:val="0"/>
-              <w:adjustRightInd w:val="0"/>
-              <w:spacing w:before="0" w:after="0"/>
-              <w:cnfStyle w:val="000000010000" w:firstRow="0" w:lastRow="0" w:firstColumn="0" w:lastColumn="0" w:oddVBand="0" w:evenVBand="0" w:oddHBand="0" w:evenHBand="1" w:firstRowFirstColumn="0" w:firstRowLastColumn="0" w:lastRowFirstColumn="0" w:lastRowLastColumn="0"/>
-              <w:rPr>
-                <w:sz w:val="22"/>
-                <w:szCs w:val="22"/>
-                <w:lang w:val="pt-PT"/>
-              </w:rPr>
-            </w:pPr>
-            <w:r>
-              <w:rPr>
-                <w:sz w:val="22"/>
-                <w:szCs w:val="22"/>
-                <w:lang w:val="pt-PT"/>
-              </w:rPr>
-              <w:t>Escolher Professor</w:t>
-            </w:r>
-            <w:r>
-              <w:rPr>
-                <w:sz w:val="22"/>
-                <w:szCs w:val="22"/>
-                <w:lang w:val="pt-PT"/>
-              </w:rPr>
-              <w:t>;</w:t>
-            </w:r>
-          </w:p>
-          <w:p>
-            <w:pPr>
-              <w:pStyle w:val="ListParagraph"/>
-              <w:numPr>
-                <w:ilvl w:val="0"/>
-                <w:numId w:val="17"/>
-              </w:numPr>
-              <w:autoSpaceDE w:val="0"/>
-              <w:autoSpaceDN w:val="0"/>
-              <w:adjustRightInd w:val="0"/>
-              <w:spacing w:before="0" w:after="0"/>
-              <w:cnfStyle w:val="000000010000" w:firstRow="0" w:lastRow="0" w:firstColumn="0" w:lastColumn="0" w:oddVBand="0" w:evenVBand="0" w:oddHBand="0" w:evenHBand="1" w:firstRowFirstColumn="0" w:firstRowLastColumn="0" w:lastRowFirstColumn="0" w:lastRowLastColumn="0"/>
-              <w:rPr>
-                <w:sz w:val="22"/>
-                <w:szCs w:val="22"/>
-                <w:lang w:val="pt-PT"/>
-              </w:rPr>
-            </w:pPr>
-            <w:r>
-              <w:rPr>
-                <w:sz w:val="22"/>
-                <w:szCs w:val="22"/>
-                <w:lang w:val="pt-PT"/>
-              </w:rPr>
-              <w:t>Escolher Turma</w:t>
-            </w:r>
-            <w:r>
-              <w:rPr>
-                <w:sz w:val="22"/>
-                <w:szCs w:val="22"/>
-                <w:lang w:val="pt-PT"/>
-              </w:rPr>
-              <w:t>;</w:t>
-            </w:r>
-          </w:p>
-          <w:p>
-            <w:pPr>
-              <w:pStyle w:val="ListParagraph"/>
-              <w:numPr>
-                <w:ilvl w:val="0"/>
-                <w:numId w:val="17"/>
-              </w:numPr>
-              <w:autoSpaceDE w:val="0"/>
-              <w:autoSpaceDN w:val="0"/>
-              <w:adjustRightInd w:val="0"/>
-              <w:spacing w:before="0" w:after="0"/>
-              <w:cnfStyle w:val="000000010000" w:firstRow="0" w:lastRow="0" w:firstColumn="0" w:lastColumn="0" w:oddVBand="0" w:evenVBand="0" w:oddHBand="0" w:evenHBand="1" w:firstRowFirstColumn="0" w:firstRowLastColumn="0" w:lastRowFirstColumn="0" w:lastRowLastColumn="0"/>
-              <w:rPr>
-                <w:sz w:val="22"/>
-                <w:szCs w:val="22"/>
-                <w:lang w:val="pt-PT"/>
-              </w:rPr>
-            </w:pPr>
-            <w:r>
-              <w:rPr>
-                <w:sz w:val="22"/>
-                <w:szCs w:val="22"/>
-                <w:lang w:val="pt-PT"/>
-              </w:rPr>
-              <w:t>Seleccionar Aluno</w:t>
-            </w:r>
-            <w:r>
-              <w:rPr>
-                <w:sz w:val="22"/>
-                <w:szCs w:val="22"/>
-                <w:lang w:val="pt-PT"/>
-              </w:rPr>
-              <w:t>;</w:t>
-            </w:r>
-          </w:p>
-          <w:p>
-            <w:pPr>
-              <w:autoSpaceDE w:val="0"/>
-              <w:autoSpaceDN w:val="0"/>
-              <w:adjustRightInd w:val="0"/>
-              <w:spacing w:before="0" w:after="0"/>
-              <w:ind w:left="1080"/>
-              <w:cnfStyle w:val="000000010000" w:firstRow="0" w:lastRow="0" w:firstColumn="0" w:lastColumn="0" w:oddVBand="0" w:evenVBand="0" w:oddHBand="0" w:evenHBand="1" w:firstRowFirstColumn="0" w:firstRowLastColumn="0" w:lastRowFirstColumn="0" w:lastRowLastColumn="0"/>
-              <w:rPr>
-                <w:sz w:val="22"/>
-                <w:szCs w:val="22"/>
-                <w:lang w:val="pt-PT"/>
-              </w:rPr>
-            </w:pPr>
           </w:p>
         </w:tc>
       </w:tr>
@@ -5953,7 +7096,7 @@
                 <w:szCs w:val="22"/>
                 <w:lang w:val="pt-PT"/>
               </w:rPr>
-              <w:t>O utilizador deve:</w:t>
+              <w:t>O utilizador deverá:</w:t>
             </w:r>
           </w:p>
           <w:p>
@@ -5961,7 +7104,7 @@
               <w:pStyle w:val="ListParagraph"/>
               <w:numPr>
                 <w:ilvl w:val="0"/>
-                <w:numId w:val="16"/>
+                <w:numId w:val="18"/>
               </w:numPr>
               <w:autoSpaceDE w:val="0"/>
               <w:autoSpaceDN w:val="0"/>
@@ -5980,7 +7123,23 @@
                 <w:szCs w:val="22"/>
                 <w:lang w:val="pt-PT"/>
               </w:rPr>
-              <w:t>Seleccionar Corrigir Teste;</w:t>
+              <w:t>Escolher Escola</w:t>
+            </w:r>
+            <w:r>
+              <w:rPr>
+                <w:sz w:val="22"/>
+                <w:szCs w:val="22"/>
+                <w:lang w:val="pt-PT"/>
+              </w:rPr>
+              <w:t>;</w:t>
+            </w:r>
+            <w:r>
+              <w:rPr>
+                <w:sz w:val="22"/>
+                <w:szCs w:val="22"/>
+                <w:lang w:val="pt-PT"/>
+              </w:rPr>
+              <w:t xml:space="preserve"> </w:t>
             </w:r>
           </w:p>
           <w:p>
@@ -5988,7 +7147,7 @@
               <w:pStyle w:val="ListParagraph"/>
               <w:numPr>
                 <w:ilvl w:val="0"/>
-                <w:numId w:val="16"/>
+                <w:numId w:val="18"/>
               </w:numPr>
               <w:autoSpaceDE w:val="0"/>
               <w:autoSpaceDN w:val="0"/>
@@ -6007,7 +7166,15 @@
                 <w:szCs w:val="22"/>
                 <w:lang w:val="pt-PT"/>
               </w:rPr>
-              <w:t>Seleccionar Disciplina;</w:t>
+              <w:t>Escolher Professor</w:t>
+            </w:r>
+            <w:r>
+              <w:rPr>
+                <w:sz w:val="22"/>
+                <w:szCs w:val="22"/>
+                <w:lang w:val="pt-PT"/>
+              </w:rPr>
+              <w:t>;</w:t>
             </w:r>
           </w:p>
           <w:p>
@@ -6015,7 +7182,7 @@
               <w:pStyle w:val="ListParagraph"/>
               <w:numPr>
                 <w:ilvl w:val="0"/>
-                <w:numId w:val="16"/>
+                <w:numId w:val="18"/>
               </w:numPr>
               <w:autoSpaceDE w:val="0"/>
               <w:autoSpaceDN w:val="0"/>
@@ -6034,7 +7201,15 @@
                 <w:szCs w:val="22"/>
                 <w:lang w:val="pt-PT"/>
               </w:rPr>
-              <w:t>Seleccionar o tipo de teste;</w:t>
+              <w:t>Escolher Turma</w:t>
+            </w:r>
+            <w:r>
+              <w:rPr>
+                <w:sz w:val="22"/>
+                <w:szCs w:val="22"/>
+                <w:lang w:val="pt-PT"/>
+              </w:rPr>
+              <w:t>;</w:t>
             </w:r>
           </w:p>
           <w:p>
@@ -6042,7 +7217,7 @@
               <w:pStyle w:val="ListParagraph"/>
               <w:numPr>
                 <w:ilvl w:val="0"/>
-                <w:numId w:val="16"/>
+                <w:numId w:val="18"/>
               </w:numPr>
               <w:autoSpaceDE w:val="0"/>
               <w:autoSpaceDN w:val="0"/>
@@ -6061,7 +7236,15 @@
                 <w:szCs w:val="22"/>
                 <w:lang w:val="pt-PT"/>
               </w:rPr>
-              <w:t>Selecciona o teste a corrigir entre os realizados;</w:t>
+              <w:t>Seleccionar Aluno</w:t>
+            </w:r>
+            <w:r>
+              <w:rPr>
+                <w:sz w:val="22"/>
+                <w:szCs w:val="22"/>
+                <w:lang w:val="pt-PT"/>
+              </w:rPr>
+              <w:t>;</w:t>
             </w:r>
           </w:p>
           <w:p>
@@ -6069,7 +7252,7 @@
               <w:pStyle w:val="ListParagraph"/>
               <w:numPr>
                 <w:ilvl w:val="0"/>
-                <w:numId w:val="16"/>
+                <w:numId w:val="18"/>
               </w:numPr>
               <w:autoSpaceDE w:val="0"/>
               <w:autoSpaceDN w:val="0"/>
@@ -6088,7 +7271,7 @@
                 <w:szCs w:val="22"/>
                 <w:lang w:val="pt-PT"/>
               </w:rPr>
-              <w:t>Ouve a gravação do aluno;</w:t>
+              <w:t>Seleccionar Realizar teste;</w:t>
             </w:r>
           </w:p>
           <w:p>
@@ -6096,7 +7279,7 @@
               <w:pStyle w:val="ListParagraph"/>
               <w:numPr>
                 <w:ilvl w:val="0"/>
-                <w:numId w:val="16"/>
+                <w:numId w:val="18"/>
               </w:numPr>
               <w:autoSpaceDE w:val="0"/>
               <w:autoSpaceDN w:val="0"/>
@@ -6115,7 +7298,7 @@
                 <w:szCs w:val="22"/>
                 <w:lang w:val="pt-PT"/>
               </w:rPr>
-              <w:t>Corrige;</w:t>
+              <w:t xml:space="preserve">Seleccionar disciplina </w:t>
             </w:r>
           </w:p>
           <w:p>
@@ -6123,7 +7306,7 @@
               <w:pStyle w:val="ListParagraph"/>
               <w:numPr>
                 <w:ilvl w:val="0"/>
-                <w:numId w:val="16"/>
+                <w:numId w:val="18"/>
               </w:numPr>
               <w:autoSpaceDE w:val="0"/>
               <w:autoSpaceDN w:val="0"/>
@@ -6131,9 +7314,9 @@
               <w:spacing w:before="0" w:after="0"/>
               <w:cnfStyle w:val="000000100000" w:firstRow="0" w:lastRow="0" w:firstColumn="0" w:lastColumn="0" w:oddVBand="0" w:evenVBand="0" w:oddHBand="1" w:evenHBand="0" w:firstRowFirstColumn="0" w:firstRowLastColumn="0" w:lastRowFirstColumn="0" w:lastRowLastColumn="0"/>
               <w:rPr>
-                <w:rFonts w:ascii="Helvetica" w:hAnsi="Helvetica" w:cs="Helvetica"/>
-                <w:sz w:val="24"/>
-                <w:szCs w:val="24"/>
+                <w:sz w:val="22"/>
+                <w:szCs w:val="22"/>
+                <w:lang w:val="pt-PT"/>
               </w:rPr>
             </w:pPr>
             <w:r>
@@ -6142,7 +7325,34 @@
                 <w:szCs w:val="22"/>
                 <w:lang w:val="pt-PT"/>
               </w:rPr>
-              <w:t>Valida a correcção.</w:t>
+              <w:t>Tipo de teste;</w:t>
+            </w:r>
+          </w:p>
+          <w:p>
+            <w:pPr>
+              <w:pStyle w:val="ListParagraph"/>
+              <w:numPr>
+                <w:ilvl w:val="0"/>
+                <w:numId w:val="18"/>
+              </w:numPr>
+              <w:autoSpaceDE w:val="0"/>
+              <w:autoSpaceDN w:val="0"/>
+              <w:adjustRightInd w:val="0"/>
+              <w:spacing w:before="0" w:after="0"/>
+              <w:cnfStyle w:val="000000100000" w:firstRow="0" w:lastRow="0" w:firstColumn="0" w:lastColumn="0" w:oddVBand="0" w:evenVBand="0" w:oddHBand="1" w:evenHBand="0" w:firstRowFirstColumn="0" w:firstRowLastColumn="0" w:lastRowFirstColumn="0" w:lastRowLastColumn="0"/>
+              <w:rPr>
+                <w:sz w:val="22"/>
+                <w:szCs w:val="22"/>
+                <w:lang w:val="pt-PT"/>
+              </w:rPr>
+            </w:pPr>
+            <w:r>
+              <w:rPr>
+                <w:sz w:val="22"/>
+                <w:szCs w:val="22"/>
+                <w:lang w:val="pt-PT"/>
+              </w:rPr>
+              <w:t>Selecciona o teste;</w:t>
             </w:r>
           </w:p>
         </w:tc>
@@ -6204,7 +7414,7 @@
                 <w:szCs w:val="22"/>
                 <w:lang w:val="pt-PT"/>
               </w:rPr>
-              <w:t>4</w:t>
+              <w:t>8</w:t>
             </w:r>
             <w:r>
               <w:rPr>
@@ -6213,7 +7423,7 @@
                 <w:vertAlign w:val="superscript"/>
                 <w:lang w:val="pt-PT"/>
               </w:rPr>
-              <w:t>a</w:t>
+              <w:t xml:space="preserve"> </w:t>
             </w:r>
             <w:r>
               <w:rPr>
@@ -6221,7 +7431,7 @@
                 <w:szCs w:val="22"/>
                 <w:lang w:val="pt-PT"/>
               </w:rPr>
-              <w:t xml:space="preserve"> . O utilizador cancela a correcção do teste.</w:t>
+              <w:t>a. O professor cancela a realização do teste</w:t>
             </w:r>
           </w:p>
         </w:tc>
@@ -6337,6 +7547,14 @@
                 <w:lang w:val="pt-PT"/>
               </w:rPr>
             </w:pPr>
+            <w:r>
+              <w:rPr>
+                <w:sz w:val="22"/>
+                <w:szCs w:val="22"/>
+                <w:lang w:val="pt-PT"/>
+              </w:rPr>
+              <w:t>Nenhum</w:t>
+            </w:r>
           </w:p>
         </w:tc>
       </w:tr>
@@ -6388,7 +7606,50 @@
         <w:t>AB</w:t>
       </w:r>
       <w:r>
-        <w:t xml:space="preserve"> 1 : Caso de utilização XPTO</w:t>
+        <w:t xml:space="preserve"> </w:t>
+      </w:r>
+      <w:proofErr w:type="gramStart"/>
+      <w:r>
+        <w:t>1 :</w:t>
+      </w:r>
+      <w:proofErr w:type="gramEnd"/>
+      <w:r>
+        <w:t xml:space="preserve"> </w:t>
+      </w:r>
+      <w:proofErr w:type="spellStart"/>
+      <w:r>
+        <w:t>Caso</w:t>
+      </w:r>
+      <w:proofErr w:type="spellEnd"/>
+      <w:r>
+        <w:t xml:space="preserve"> de </w:t>
+      </w:r>
+      <w:proofErr w:type="spellStart"/>
+      <w:r>
+        <w:t>utilização</w:t>
+      </w:r>
+      <w:proofErr w:type="spellEnd"/>
+      <w:r>
+        <w:t xml:space="preserve"> </w:t>
+      </w:r>
+      <w:proofErr w:type="spellStart"/>
+      <w:r>
+        <w:t>p</w:t>
+      </w:r>
+      <w:r>
+        <w:t>reparar</w:t>
+      </w:r>
+      <w:proofErr w:type="spellEnd"/>
+      <w:r>
+        <w:t xml:space="preserve"> realização do </w:t>
+      </w:r>
+      <w:proofErr w:type="spellStart"/>
+      <w:r>
+        <w:t>teste</w:t>
+      </w:r>
+      <w:proofErr w:type="spellEnd"/>
+      <w:r>
+        <w:t>.</w:t>
       </w:r>
     </w:p>
     <w:p>
@@ -7037,8 +8298,45 @@
       <w:pPr>
         <w:spacing w:before="0" w:after="0" w:line="240" w:lineRule="auto"/>
       </w:pPr>
-      <w:r>
-        <w:t xml:space="preserve">Fig.XPTO – Protótipo exploratório Sistema de Informação. </w:t>
+      <w:proofErr w:type="spellStart"/>
+      <w:r>
+        <w:t>Fig.XPTO</w:t>
+      </w:r>
+      <w:proofErr w:type="spellEnd"/>
+      <w:r>
+        <w:t xml:space="preserve"> – </w:t>
+      </w:r>
+      <w:proofErr w:type="spellStart"/>
+      <w:r>
+        <w:t>Protótipo</w:t>
+      </w:r>
+      <w:proofErr w:type="spellEnd"/>
+      <w:r>
+        <w:t xml:space="preserve"> </w:t>
+      </w:r>
+      <w:proofErr w:type="spellStart"/>
+      <w:r>
+        <w:t>exploratório</w:t>
+      </w:r>
+      <w:proofErr w:type="spellEnd"/>
+      <w:r>
+        <w:t xml:space="preserve"> </w:t>
+      </w:r>
+      <w:proofErr w:type="spellStart"/>
+      <w:r>
+        <w:t>Sistema</w:t>
+      </w:r>
+      <w:proofErr w:type="spellEnd"/>
+      <w:r>
+        <w:t xml:space="preserve"> de </w:t>
+      </w:r>
+      <w:proofErr w:type="spellStart"/>
+      <w:r>
+        <w:t>Informação</w:t>
+      </w:r>
+      <w:proofErr w:type="spellEnd"/>
+      <w:r>
+        <w:t xml:space="preserve">. </w:t>
       </w:r>
     </w:p>
     <w:p>
@@ -7073,6 +8371,7 @@
         <w:rPr>
           <w:noProof/>
         </w:rPr>
+        <w:lastRenderedPageBreak/>
         <w:drawing>
           <wp:inline distT="0" distB="0" distL="0" distR="0" wp14:anchorId="08A65805" wp14:editId="31D531B8">
             <wp:extent cx="4225502" cy="2641000"/>
@@ -7120,9 +8419,45 @@
       <w:pPr>
         <w:spacing w:before="0" w:after="0" w:line="240" w:lineRule="auto"/>
       </w:pPr>
-      <w:r>
-        <w:lastRenderedPageBreak/>
-        <w:t xml:space="preserve">Fig.XPTO – Protótipo exploratório Sistema de Informação. </w:t>
+      <w:proofErr w:type="spellStart"/>
+      <w:r>
+        <w:t>Fig.XPTO</w:t>
+      </w:r>
+      <w:proofErr w:type="spellEnd"/>
+      <w:r>
+        <w:t xml:space="preserve"> – </w:t>
+      </w:r>
+      <w:proofErr w:type="spellStart"/>
+      <w:r>
+        <w:t>Protótipo</w:t>
+      </w:r>
+      <w:proofErr w:type="spellEnd"/>
+      <w:r>
+        <w:t xml:space="preserve"> </w:t>
+      </w:r>
+      <w:proofErr w:type="spellStart"/>
+      <w:r>
+        <w:t>exploratório</w:t>
+      </w:r>
+      <w:proofErr w:type="spellEnd"/>
+      <w:r>
+        <w:t xml:space="preserve"> </w:t>
+      </w:r>
+      <w:proofErr w:type="spellStart"/>
+      <w:r>
+        <w:t>Sistema</w:t>
+      </w:r>
+      <w:proofErr w:type="spellEnd"/>
+      <w:r>
+        <w:t xml:space="preserve"> de </w:t>
+      </w:r>
+      <w:proofErr w:type="spellStart"/>
+      <w:r>
+        <w:t>Informação</w:t>
+      </w:r>
+      <w:proofErr w:type="spellEnd"/>
+      <w:r>
+        <w:t xml:space="preserve">. </w:t>
       </w:r>
     </w:p>
     <w:p>
@@ -7134,8 +8469,127 @@
       <w:pPr>
         <w:spacing w:before="0" w:after="0" w:line="240" w:lineRule="auto"/>
       </w:pPr>
-      <w:r>
-        <w:t>Encontramos de forma gráfica na figura acima o menu em modo de professor que inclui criar, corrigir seleccionar teste, e consultar notas.</w:t>
+      <w:proofErr w:type="spellStart"/>
+      <w:r>
+        <w:t>Encontramos</w:t>
+      </w:r>
+      <w:proofErr w:type="spellEnd"/>
+      <w:r>
+        <w:t xml:space="preserve"> de forma </w:t>
+      </w:r>
+      <w:proofErr w:type="spellStart"/>
+      <w:r>
+        <w:t>gráfica</w:t>
+      </w:r>
+      <w:proofErr w:type="spellEnd"/>
+      <w:r>
+        <w:t xml:space="preserve"> </w:t>
+      </w:r>
+      <w:proofErr w:type="spellStart"/>
+      <w:proofErr w:type="gramStart"/>
+      <w:r>
+        <w:t>na</w:t>
+      </w:r>
+      <w:proofErr w:type="spellEnd"/>
+      <w:proofErr w:type="gramEnd"/>
+      <w:r>
+        <w:t xml:space="preserve"> </w:t>
+      </w:r>
+      <w:proofErr w:type="spellStart"/>
+      <w:r>
+        <w:t>figura</w:t>
+      </w:r>
+      <w:proofErr w:type="spellEnd"/>
+      <w:r>
+        <w:t xml:space="preserve"> </w:t>
+      </w:r>
+      <w:proofErr w:type="spellStart"/>
+      <w:r>
+        <w:t>acima</w:t>
+      </w:r>
+      <w:proofErr w:type="spellEnd"/>
+      <w:r>
+        <w:t xml:space="preserve"> o menu </w:t>
+      </w:r>
+      <w:proofErr w:type="spellStart"/>
+      <w:r>
+        <w:t>em</w:t>
+      </w:r>
+      <w:proofErr w:type="spellEnd"/>
+      <w:r>
+        <w:t xml:space="preserve"> </w:t>
+      </w:r>
+      <w:proofErr w:type="spellStart"/>
+      <w:r>
+        <w:t>modo</w:t>
+      </w:r>
+      <w:proofErr w:type="spellEnd"/>
+      <w:r>
+        <w:t xml:space="preserve"> de professor </w:t>
+      </w:r>
+      <w:proofErr w:type="spellStart"/>
+      <w:r>
+        <w:t>que</w:t>
+      </w:r>
+      <w:proofErr w:type="spellEnd"/>
+      <w:r>
+        <w:t xml:space="preserve"> </w:t>
+      </w:r>
+      <w:proofErr w:type="spellStart"/>
+      <w:r>
+        <w:t>inclui</w:t>
+      </w:r>
+      <w:proofErr w:type="spellEnd"/>
+      <w:r>
+        <w:t xml:space="preserve"> </w:t>
+      </w:r>
+      <w:proofErr w:type="spellStart"/>
+      <w:r>
+        <w:t>criar</w:t>
+      </w:r>
+      <w:proofErr w:type="spellEnd"/>
+      <w:r>
+        <w:t xml:space="preserve">, </w:t>
+      </w:r>
+      <w:proofErr w:type="spellStart"/>
+      <w:r>
+        <w:t>corrigir</w:t>
+      </w:r>
+      <w:proofErr w:type="spellEnd"/>
+      <w:r>
+        <w:t xml:space="preserve"> </w:t>
+      </w:r>
+      <w:proofErr w:type="spellStart"/>
+      <w:r>
+        <w:t>seleccionar</w:t>
+      </w:r>
+      <w:proofErr w:type="spellEnd"/>
+      <w:r>
+        <w:t xml:space="preserve"> </w:t>
+      </w:r>
+      <w:proofErr w:type="spellStart"/>
+      <w:r>
+        <w:t>teste</w:t>
+      </w:r>
+      <w:proofErr w:type="spellEnd"/>
+      <w:r>
+        <w:t xml:space="preserve">, e </w:t>
+      </w:r>
+      <w:proofErr w:type="spellStart"/>
+      <w:r>
+        <w:t>consultar</w:t>
+      </w:r>
+      <w:proofErr w:type="spellEnd"/>
+      <w:r>
+        <w:t xml:space="preserve"> </w:t>
+      </w:r>
+      <w:proofErr w:type="spellStart"/>
+      <w:r>
+        <w:t>notas</w:t>
+      </w:r>
+      <w:proofErr w:type="spellEnd"/>
+      <w:r>
+        <w:t>.</w:t>
       </w:r>
     </w:p>
     <w:p>
@@ -7203,8 +8657,45 @@
       <w:pPr>
         <w:spacing w:before="0" w:after="0" w:line="240" w:lineRule="auto"/>
       </w:pPr>
-      <w:r>
-        <w:t xml:space="preserve">Fig.XPTO – Protótipo exploratório Sistema de Informação. </w:t>
+      <w:proofErr w:type="spellStart"/>
+      <w:r>
+        <w:t>Fig.XPTO</w:t>
+      </w:r>
+      <w:proofErr w:type="spellEnd"/>
+      <w:r>
+        <w:t xml:space="preserve"> – </w:t>
+      </w:r>
+      <w:proofErr w:type="spellStart"/>
+      <w:r>
+        <w:t>Protótipo</w:t>
+      </w:r>
+      <w:proofErr w:type="spellEnd"/>
+      <w:r>
+        <w:t xml:space="preserve"> </w:t>
+      </w:r>
+      <w:proofErr w:type="spellStart"/>
+      <w:r>
+        <w:t>exploratório</w:t>
+      </w:r>
+      <w:proofErr w:type="spellEnd"/>
+      <w:r>
+        <w:t xml:space="preserve"> </w:t>
+      </w:r>
+      <w:proofErr w:type="spellStart"/>
+      <w:r>
+        <w:t>Sistema</w:t>
+      </w:r>
+      <w:proofErr w:type="spellEnd"/>
+      <w:r>
+        <w:t xml:space="preserve"> de </w:t>
+      </w:r>
+      <w:proofErr w:type="spellStart"/>
+      <w:r>
+        <w:t>Informação</w:t>
+      </w:r>
+      <w:proofErr w:type="spellEnd"/>
+      <w:r>
+        <w:t xml:space="preserve">. </w:t>
       </w:r>
     </w:p>
     <w:p>
@@ -7216,20 +8707,133 @@
       <w:pPr>
         <w:spacing w:before="0" w:after="0" w:line="240" w:lineRule="auto"/>
       </w:pPr>
+      <w:proofErr w:type="spellStart"/>
       <w:r>
         <w:t>C</w:t>
       </w:r>
       <w:r>
-        <w:t>riação de um teste de leitura (</w:t>
-      </w:r>
+        <w:t>riação</w:t>
+      </w:r>
+      <w:proofErr w:type="spellEnd"/>
+      <w:r>
+        <w:t xml:space="preserve"> de um </w:t>
+      </w:r>
+      <w:proofErr w:type="spellStart"/>
+      <w:r>
+        <w:t>teste</w:t>
+      </w:r>
+      <w:proofErr w:type="spellEnd"/>
+      <w:r>
+        <w:t xml:space="preserve"> de </w:t>
+      </w:r>
+      <w:proofErr w:type="spellStart"/>
+      <w:r>
+        <w:t>leitura</w:t>
+      </w:r>
+      <w:proofErr w:type="spellEnd"/>
+      <w:r>
+        <w:t xml:space="preserve"> (</w:t>
+      </w:r>
+      <w:proofErr w:type="spellStart"/>
       <w:r>
         <w:rPr>
           <w:color w:val="FF7B0F" w:themeColor="accent2"/>
           <w:sz w:val="24"/>
           <w:szCs w:val="24"/>
         </w:rPr>
-        <w:t>Falta incluir opção de colocar em poema</w:t>
-      </w:r>
+        <w:t>Falta</w:t>
+      </w:r>
+      <w:proofErr w:type="spellEnd"/>
+      <w:r>
+        <w:rPr>
+          <w:color w:val="FF7B0F" w:themeColor="accent2"/>
+          <w:sz w:val="24"/>
+          <w:szCs w:val="24"/>
+        </w:rPr>
+        <w:t xml:space="preserve"> </w:t>
+      </w:r>
+      <w:proofErr w:type="spellStart"/>
+      <w:r>
+        <w:rPr>
+          <w:color w:val="FF7B0F" w:themeColor="accent2"/>
+          <w:sz w:val="24"/>
+          <w:szCs w:val="24"/>
+        </w:rPr>
+        <w:t>incluir</w:t>
+      </w:r>
+      <w:proofErr w:type="spellEnd"/>
+      <w:r>
+        <w:rPr>
+          <w:color w:val="FF7B0F" w:themeColor="accent2"/>
+          <w:sz w:val="24"/>
+          <w:szCs w:val="24"/>
+        </w:rPr>
+        <w:t xml:space="preserve"> </w:t>
+      </w:r>
+      <w:proofErr w:type="spellStart"/>
+      <w:r>
+        <w:rPr>
+          <w:color w:val="FF7B0F" w:themeColor="accent2"/>
+          <w:sz w:val="24"/>
+          <w:szCs w:val="24"/>
+        </w:rPr>
+        <w:t>opção</w:t>
+      </w:r>
+      <w:proofErr w:type="spellEnd"/>
+      <w:r>
+        <w:rPr>
+          <w:color w:val="FF7B0F" w:themeColor="accent2"/>
+          <w:sz w:val="24"/>
+          <w:szCs w:val="24"/>
+        </w:rPr>
+        <w:t xml:space="preserve"> de </w:t>
+      </w:r>
+      <w:proofErr w:type="spellStart"/>
+      <w:r>
+        <w:rPr>
+          <w:color w:val="FF7B0F" w:themeColor="accent2"/>
+          <w:sz w:val="24"/>
+          <w:szCs w:val="24"/>
+        </w:rPr>
+        <w:t>colocar</w:t>
+      </w:r>
+      <w:proofErr w:type="spellEnd"/>
+      <w:r>
+        <w:rPr>
+          <w:color w:val="FF7B0F" w:themeColor="accent2"/>
+          <w:sz w:val="24"/>
+          <w:szCs w:val="24"/>
+        </w:rPr>
+        <w:t xml:space="preserve"> </w:t>
+      </w:r>
+      <w:proofErr w:type="spellStart"/>
+      <w:r>
+        <w:rPr>
+          <w:color w:val="FF7B0F" w:themeColor="accent2"/>
+          <w:sz w:val="24"/>
+          <w:szCs w:val="24"/>
+        </w:rPr>
+        <w:t>em</w:t>
+      </w:r>
+      <w:proofErr w:type="spellEnd"/>
+      <w:r>
+        <w:rPr>
+          <w:color w:val="FF7B0F" w:themeColor="accent2"/>
+          <w:sz w:val="24"/>
+          <w:szCs w:val="24"/>
+        </w:rPr>
+        <w:t xml:space="preserve"> </w:t>
+      </w:r>
+      <w:proofErr w:type="spellStart"/>
+      <w:r>
+        <w:rPr>
+          <w:color w:val="FF7B0F" w:themeColor="accent2"/>
+          <w:sz w:val="24"/>
+          <w:szCs w:val="24"/>
+        </w:rPr>
+        <w:t>poema</w:t>
+      </w:r>
+      <w:proofErr w:type="spellEnd"/>
       <w:r>
         <w:t>)</w:t>
       </w:r>
@@ -7587,7 +9191,7 @@
               <w:color w:val="F95F56" w:themeColor="accent1" w:themeTint="BF"/>
               <w:lang w:val="pt-BR"/>
             </w:rPr>
-            <w:t>8</w:t>
+            <w:t>6</w:t>
           </w:r>
           <w:r>
             <w:rPr>
@@ -9299,6 +10903,92 @@
       <w:rPr>
         <w:rFonts w:ascii="Wingdings" w:hAnsi="Wingdings" w:hint="default"/>
       </w:rPr>
+    </w:lvl>
+  </w:abstractNum>
+  <w:abstractNum w:abstractNumId="17">
+    <w:nsid w:val="75B27F57"/>
+    <w:multiLevelType w:val="hybridMultilevel"/>
+    <w:tmpl w:val="76701A0C"/>
+    <w:lvl w:ilvl="0" w:tplc="0409000F">
+      <w:start w:val="1"/>
+      <w:numFmt w:val="decimal"/>
+      <w:lvlText w:val="%1."/>
+      <w:lvlJc w:val="left"/>
+      <w:pPr>
+        <w:ind w:left="1800" w:hanging="360"/>
+      </w:pPr>
+    </w:lvl>
+    <w:lvl w:ilvl="1" w:tplc="04090019" w:tentative="1">
+      <w:start w:val="1"/>
+      <w:numFmt w:val="lowerLetter"/>
+      <w:lvlText w:val="%2."/>
+      <w:lvlJc w:val="left"/>
+      <w:pPr>
+        <w:ind w:left="2520" w:hanging="360"/>
+      </w:pPr>
+    </w:lvl>
+    <w:lvl w:ilvl="2" w:tplc="0409001B" w:tentative="1">
+      <w:start w:val="1"/>
+      <w:numFmt w:val="lowerRoman"/>
+      <w:lvlText w:val="%3."/>
+      <w:lvlJc w:val="right"/>
+      <w:pPr>
+        <w:ind w:left="3240" w:hanging="180"/>
+      </w:pPr>
+    </w:lvl>
+    <w:lvl w:ilvl="3" w:tplc="0409000F" w:tentative="1">
+      <w:start w:val="1"/>
+      <w:numFmt w:val="decimal"/>
+      <w:lvlText w:val="%4."/>
+      <w:lvlJc w:val="left"/>
+      <w:pPr>
+        <w:ind w:left="3960" w:hanging="360"/>
+      </w:pPr>
+    </w:lvl>
+    <w:lvl w:ilvl="4" w:tplc="04090019" w:tentative="1">
+      <w:start w:val="1"/>
+      <w:numFmt w:val="lowerLetter"/>
+      <w:lvlText w:val="%5."/>
+      <w:lvlJc w:val="left"/>
+      <w:pPr>
+        <w:ind w:left="4680" w:hanging="360"/>
+      </w:pPr>
+    </w:lvl>
+    <w:lvl w:ilvl="5" w:tplc="0409001B" w:tentative="1">
+      <w:start w:val="1"/>
+      <w:numFmt w:val="lowerRoman"/>
+      <w:lvlText w:val="%6."/>
+      <w:lvlJc w:val="right"/>
+      <w:pPr>
+        <w:ind w:left="5400" w:hanging="180"/>
+      </w:pPr>
+    </w:lvl>
+    <w:lvl w:ilvl="6" w:tplc="0409000F" w:tentative="1">
+      <w:start w:val="1"/>
+      <w:numFmt w:val="decimal"/>
+      <w:lvlText w:val="%7."/>
+      <w:lvlJc w:val="left"/>
+      <w:pPr>
+        <w:ind w:left="6120" w:hanging="360"/>
+      </w:pPr>
+    </w:lvl>
+    <w:lvl w:ilvl="7" w:tplc="04090019" w:tentative="1">
+      <w:start w:val="1"/>
+      <w:numFmt w:val="lowerLetter"/>
+      <w:lvlText w:val="%8."/>
+      <w:lvlJc w:val="left"/>
+      <w:pPr>
+        <w:ind w:left="6840" w:hanging="360"/>
+      </w:pPr>
+    </w:lvl>
+    <w:lvl w:ilvl="8" w:tplc="0409001B" w:tentative="1">
+      <w:start w:val="1"/>
+      <w:numFmt w:val="lowerRoman"/>
+      <w:lvlText w:val="%9."/>
+      <w:lvlJc w:val="right"/>
+      <w:pPr>
+        <w:ind w:left="7560" w:hanging="180"/>
+      </w:pPr>
     </w:lvl>
   </w:abstractNum>
   <w:num w:numId="1">
@@ -9351,6 +11041,9 @@
   </w:num>
   <w:num w:numId="17">
     <w:abstractNumId w:val="2"/>
+  </w:num>
+  <w:num w:numId="18">
+    <w:abstractNumId w:val="17"/>
   </w:num>
 </w:numbering>
 </file>
@@ -12290,7 +13983,7 @@
 </file>
 
 <file path=customXml/itemProps2.xml><?xml version="1.0" encoding="utf-8"?>
-<ds:datastoreItem xmlns:ds="http://schemas.openxmlformats.org/officeDocument/2006/customXml" ds:itemID="{02A1F346-7503-1141-B29C-16D7785C8AA2}">
+<ds:datastoreItem xmlns:ds="http://schemas.openxmlformats.org/officeDocument/2006/customXml" ds:itemID="{14905BAB-DB0D-9F45-A3C6-72F365545566}">
   <ds:schemaRefs>
     <ds:schemaRef ds:uri="http://schemas.openxmlformats.org/officeDocument/2006/bibliography"/>
   </ds:schemaRefs>

</xml_diff>

<commit_message>
Some changes to the "AnaliseDoSistema(emconstrucao).docx".
</commit_message>
<xml_diff>
--- a/AnaliseDoSistema(emconstrucao).docx
+++ b/AnaliseDoSistema(emconstrucao).docx
@@ -161,6 +161,7 @@
               <w:id w:val="77807134"/>
               <w:picture/>
             </w:sdtPr>
+            <w:sdtEndPr/>
             <w:sdtContent/>
           </w:sdt>
         </w:p>
@@ -248,6 +249,7 @@
             <w:dataBinding w:prefixMappings="xmlns:ns0='http://purl.org/dc/elements/1.1/' xmlns:ns1='http://schemas.openxmlformats.org/package/2006/metadata/core-properties' " w:xpath="/ns1:coreProperties[1]/ns0:description[1]" w:storeItemID="{6C3C8BC8-F283-45AE-878A-BAB7291924A1}"/>
             <w:text w:multiLine="1"/>
           </w:sdtPr>
+          <w:sdtEndPr/>
           <w:sdtContent>
             <w:p>
               <w:pPr>
@@ -1127,21 +1129,7 @@
         <w:rPr>
           <w:lang w:val="pt-PT"/>
         </w:rPr>
-        <w:t xml:space="preserve">rso a um </w:t>
-      </w:r>
-      <w:proofErr w:type="spellStart"/>
-      <w:r>
-        <w:rPr>
-          <w:lang w:val="pt-PT"/>
-        </w:rPr>
-        <w:t>tablet</w:t>
-      </w:r>
-      <w:proofErr w:type="spellEnd"/>
-      <w:r>
-        <w:rPr>
-          <w:lang w:val="pt-PT"/>
-        </w:rPr>
-        <w:t xml:space="preserve">. </w:t>
+        <w:t xml:space="preserve">rso a um tablet. </w:t>
       </w:r>
     </w:p>
     <w:p>
@@ -1157,21 +1145,7 @@
           <w:lang w:val="pt-PT"/>
         </w:rPr>
         <w:tab/>
-        <w:t xml:space="preserve">O sistema será composto por uma aplicação </w:t>
-      </w:r>
-      <w:proofErr w:type="spellStart"/>
-      <w:r>
-        <w:rPr>
-          <w:lang w:val="pt-PT"/>
-        </w:rPr>
-        <w:t>Android</w:t>
-      </w:r>
-      <w:proofErr w:type="spellEnd"/>
-      <w:r>
-        <w:rPr>
-          <w:lang w:val="pt-PT"/>
-        </w:rPr>
-        <w:t xml:space="preserve"> e o respetivo sistema de informação.</w:t>
+        <w:t>O sistema será composto por uma aplicação Android e o respetivo sistema de informação.</w:t>
       </w:r>
     </w:p>
     <w:p>
@@ -1195,18 +1169,9 @@
           <w:sz w:val="24"/>
           <w:lang w:val="pt-PT"/>
         </w:rPr>
-        <w:t xml:space="preserve">.1.1 Aplicação para </w:t>
-      </w:r>
-      <w:proofErr w:type="spellStart"/>
-      <w:r>
-        <w:rPr>
-          <w:sz w:val="24"/>
-          <w:lang w:val="pt-PT"/>
-        </w:rPr>
-        <w:t>tablet</w:t>
+        <w:t>.1.1 Aplicação para tablet</w:t>
       </w:r>
       <w:bookmarkEnd w:id="2"/>
-      <w:proofErr w:type="spellEnd"/>
     </w:p>
     <w:p>
       <w:pPr>
@@ -1228,35 +1193,7 @@
         <w:rPr>
           <w:lang w:val="pt-PT"/>
         </w:rPr>
-        <w:t xml:space="preserve">A aplicação </w:t>
-      </w:r>
-      <w:proofErr w:type="spellStart"/>
-      <w:r>
-        <w:rPr>
-          <w:lang w:val="pt-PT"/>
-        </w:rPr>
-        <w:t>Android</w:t>
-      </w:r>
-      <w:proofErr w:type="spellEnd"/>
-      <w:r>
-        <w:rPr>
-          <w:lang w:val="pt-PT"/>
-        </w:rPr>
-        <w:t xml:space="preserve"> deverá permitir dois tipos de acessos, o do Professor, para fazer a correção dos testes na própria aplicação e o do aluno que através do interface do </w:t>
-      </w:r>
-      <w:proofErr w:type="spellStart"/>
-      <w:r>
-        <w:rPr>
-          <w:lang w:val="pt-PT"/>
-        </w:rPr>
-        <w:t>tablet</w:t>
-      </w:r>
-      <w:proofErr w:type="spellEnd"/>
-      <w:r>
-        <w:rPr>
-          <w:lang w:val="pt-PT"/>
-        </w:rPr>
-        <w:t xml:space="preserve"> deverá realizar os testes propostos pelo professor.</w:t>
+        <w:t>A aplicação Android deverá permitir dois tipos de acessos, o do Professor, para fazer a correção dos testes na própria aplicação e o do aluno que através do interface do tablet deverá realizar os testes propostos pelo professor.</w:t>
       </w:r>
     </w:p>
     <w:p>
@@ -1310,21 +1247,7 @@
         <w:rPr>
           <w:lang w:val="pt-PT"/>
         </w:rPr>
-        <w:t xml:space="preserve">formulários </w:t>
-      </w:r>
-      <w:proofErr w:type="spellStart"/>
-      <w:r>
-        <w:rPr>
-          <w:lang w:val="pt-PT"/>
-        </w:rPr>
-        <w:t>web</w:t>
-      </w:r>
-      <w:proofErr w:type="spellEnd"/>
-      <w:r>
-        <w:rPr>
-          <w:lang w:val="pt-PT"/>
-        </w:rPr>
-        <w:t>.</w:t>
+        <w:t>formulários web.</w:t>
       </w:r>
     </w:p>
     <w:p>
@@ -1592,41 +1515,13 @@
           <w:lang w:val="pt-PT"/>
         </w:rPr>
       </w:pPr>
-      <w:proofErr w:type="spellStart"/>
-      <w:r>
-        <w:rPr>
-          <w:rFonts w:ascii="Arial" w:hAnsi="Arial" w:cs="Arial"/>
-          <w:color w:val="000000"/>
-          <w:lang w:val="pt-PT"/>
-        </w:rPr>
-        <w:t>eRecorder</w:t>
-      </w:r>
-      <w:proofErr w:type="spellEnd"/>
-      <w:r>
-        <w:rPr>
-          <w:rFonts w:ascii="Arial" w:hAnsi="Arial" w:cs="Arial"/>
-          <w:color w:val="000000"/>
-          <w:lang w:val="pt-PT"/>
-        </w:rPr>
-        <w:t xml:space="preserve"> (Aplicação para </w:t>
-      </w:r>
-      <w:proofErr w:type="spellStart"/>
-      <w:r>
-        <w:rPr>
-          <w:rFonts w:ascii="Arial" w:hAnsi="Arial" w:cs="Arial"/>
-          <w:color w:val="000000"/>
-          <w:lang w:val="pt-PT"/>
-        </w:rPr>
-        <w:t>android</w:t>
-      </w:r>
-      <w:proofErr w:type="spellEnd"/>
-      <w:r>
-        <w:rPr>
-          <w:rFonts w:ascii="Arial" w:hAnsi="Arial" w:cs="Arial"/>
-          <w:color w:val="000000"/>
-          <w:lang w:val="pt-PT"/>
-        </w:rPr>
-        <w:t>);</w:t>
+      <w:r>
+        <w:rPr>
+          <w:rFonts w:ascii="Arial" w:hAnsi="Arial" w:cs="Arial"/>
+          <w:color w:val="000000"/>
+          <w:lang w:val="pt-PT"/>
+        </w:rPr>
+        <w:t>eRecorder (Aplicação para android);</w:t>
       </w:r>
     </w:p>
     <w:p>
@@ -1646,77 +1541,13 @@
           <w:lang w:val="pt-PT"/>
         </w:rPr>
       </w:pPr>
-      <w:proofErr w:type="spellStart"/>
-      <w:r>
-        <w:rPr>
-          <w:rFonts w:ascii="Arial" w:hAnsi="Arial" w:cs="Arial"/>
-          <w:color w:val="000000"/>
-          <w:lang w:val="pt-PT"/>
-        </w:rPr>
-        <w:t>Smart</w:t>
-      </w:r>
-      <w:proofErr w:type="spellEnd"/>
-      <w:r>
-        <w:rPr>
-          <w:rFonts w:ascii="Arial" w:hAnsi="Arial" w:cs="Arial"/>
-          <w:color w:val="000000"/>
-          <w:lang w:val="pt-PT"/>
-        </w:rPr>
-        <w:t xml:space="preserve"> </w:t>
-      </w:r>
-      <w:proofErr w:type="spellStart"/>
-      <w:r>
-        <w:rPr>
-          <w:rFonts w:ascii="Arial" w:hAnsi="Arial" w:cs="Arial"/>
-          <w:color w:val="000000"/>
-          <w:lang w:val="pt-PT"/>
-        </w:rPr>
-        <w:t>Voice</w:t>
-      </w:r>
-      <w:proofErr w:type="spellEnd"/>
-      <w:r>
-        <w:rPr>
-          <w:rFonts w:ascii="Arial" w:hAnsi="Arial" w:cs="Arial"/>
-          <w:color w:val="000000"/>
-          <w:lang w:val="pt-PT"/>
-        </w:rPr>
-        <w:t xml:space="preserve"> </w:t>
-      </w:r>
-      <w:proofErr w:type="spellStart"/>
-      <w:r>
-        <w:rPr>
-          <w:rFonts w:ascii="Arial" w:hAnsi="Arial" w:cs="Arial"/>
-          <w:color w:val="000000"/>
-          <w:lang w:val="pt-PT"/>
-        </w:rPr>
-        <w:t>Recorder</w:t>
-      </w:r>
-      <w:proofErr w:type="spellEnd"/>
-      <w:r>
-        <w:rPr>
-          <w:rFonts w:ascii="Arial" w:hAnsi="Arial" w:cs="Arial"/>
-          <w:color w:val="000000"/>
-          <w:lang w:val="pt-PT"/>
-        </w:rPr>
-        <w:t xml:space="preserve"> (Aplicação para </w:t>
-      </w:r>
-      <w:proofErr w:type="spellStart"/>
-      <w:r>
-        <w:rPr>
-          <w:rFonts w:ascii="Arial" w:hAnsi="Arial" w:cs="Arial"/>
-          <w:color w:val="000000"/>
-          <w:lang w:val="pt-PT"/>
-        </w:rPr>
-        <w:t>Android</w:t>
-      </w:r>
-      <w:proofErr w:type="spellEnd"/>
-      <w:r>
-        <w:rPr>
-          <w:rFonts w:ascii="Arial" w:hAnsi="Arial" w:cs="Arial"/>
-          <w:color w:val="000000"/>
-          <w:lang w:val="pt-PT"/>
-        </w:rPr>
-        <w:t>);</w:t>
+      <w:r>
+        <w:rPr>
+          <w:rFonts w:ascii="Arial" w:hAnsi="Arial" w:cs="Arial"/>
+          <w:color w:val="000000"/>
+          <w:lang w:val="pt-PT"/>
+        </w:rPr>
+        <w:t>Smart Voice Recorder (Aplicação para Android);</w:t>
       </w:r>
     </w:p>
     <w:p>
@@ -1737,59 +1568,13 @@
           <w:lang w:val="pt-PT"/>
         </w:rPr>
       </w:pPr>
-      <w:proofErr w:type="spellStart"/>
-      <w:r>
-        <w:rPr>
-          <w:rFonts w:ascii="Arial" w:hAnsi="Arial" w:cs="Arial"/>
-          <w:color w:val="000000"/>
-          <w:lang w:val="pt-PT"/>
-        </w:rPr>
-        <w:t>Voice</w:t>
-      </w:r>
-      <w:proofErr w:type="spellEnd"/>
-      <w:r>
-        <w:rPr>
-          <w:rFonts w:ascii="Arial" w:hAnsi="Arial" w:cs="Arial"/>
-          <w:color w:val="000000"/>
-          <w:lang w:val="pt-PT"/>
-        </w:rPr>
-        <w:t xml:space="preserve"> </w:t>
-      </w:r>
-      <w:proofErr w:type="spellStart"/>
-      <w:r>
-        <w:rPr>
-          <w:rFonts w:ascii="Arial" w:hAnsi="Arial" w:cs="Arial"/>
-          <w:color w:val="000000"/>
-          <w:lang w:val="pt-PT"/>
-        </w:rPr>
-        <w:t>Recorder</w:t>
-      </w:r>
-      <w:proofErr w:type="spellEnd"/>
-      <w:r>
-        <w:rPr>
-          <w:rFonts w:ascii="Arial" w:hAnsi="Arial" w:cs="Arial"/>
-          <w:color w:val="000000"/>
-          <w:lang w:val="pt-PT"/>
-        </w:rPr>
-        <w:t xml:space="preserve"> Pro. (Aplicação para </w:t>
-      </w:r>
-      <w:proofErr w:type="spellStart"/>
-      <w:r>
-        <w:rPr>
-          <w:rFonts w:ascii="Arial" w:hAnsi="Arial" w:cs="Arial"/>
-          <w:color w:val="000000"/>
-          <w:lang w:val="pt-PT"/>
-        </w:rPr>
-        <w:t>Android</w:t>
-      </w:r>
-      <w:proofErr w:type="spellEnd"/>
-      <w:r>
-        <w:rPr>
-          <w:rFonts w:ascii="Arial" w:hAnsi="Arial" w:cs="Arial"/>
-          <w:color w:val="000000"/>
-          <w:lang w:val="pt-PT"/>
-        </w:rPr>
-        <w:t>);</w:t>
+      <w:r>
+        <w:rPr>
+          <w:rFonts w:ascii="Arial" w:hAnsi="Arial" w:cs="Arial"/>
+          <w:color w:val="000000"/>
+          <w:lang w:val="pt-PT"/>
+        </w:rPr>
+        <w:t>Voice Recorder Pro. (Aplicação para Android);</w:t>
       </w:r>
     </w:p>
     <w:p>
@@ -1852,41 +1637,13 @@
           <w:lang w:val="pt-PT"/>
         </w:rPr>
       </w:pPr>
-      <w:proofErr w:type="spellStart"/>
-      <w:r>
-        <w:rPr>
-          <w:rFonts w:ascii="Arial" w:hAnsi="Arial" w:cs="Arial"/>
-          <w:color w:val="000000"/>
-          <w:lang w:val="pt-PT"/>
-        </w:rPr>
-        <w:t>ListNote</w:t>
-      </w:r>
-      <w:proofErr w:type="spellEnd"/>
-      <w:r>
-        <w:rPr>
-          <w:rFonts w:ascii="Arial" w:hAnsi="Arial" w:cs="Arial"/>
-          <w:color w:val="000000"/>
-          <w:lang w:val="pt-PT"/>
-        </w:rPr>
-        <w:t xml:space="preserve"> Fala-para-texto Notas (Aplicação para </w:t>
-      </w:r>
-      <w:proofErr w:type="spellStart"/>
-      <w:r>
-        <w:rPr>
-          <w:rFonts w:ascii="Arial" w:hAnsi="Arial" w:cs="Arial"/>
-          <w:color w:val="000000"/>
-          <w:lang w:val="pt-PT"/>
-        </w:rPr>
-        <w:t>Android</w:t>
-      </w:r>
-      <w:proofErr w:type="spellEnd"/>
-      <w:r>
-        <w:rPr>
-          <w:rFonts w:ascii="Arial" w:hAnsi="Arial" w:cs="Arial"/>
-          <w:color w:val="000000"/>
-          <w:lang w:val="pt-PT"/>
-        </w:rPr>
-        <w:t>);</w:t>
+      <w:r>
+        <w:rPr>
+          <w:rFonts w:ascii="Arial" w:hAnsi="Arial" w:cs="Arial"/>
+          <w:color w:val="000000"/>
+          <w:lang w:val="pt-PT"/>
+        </w:rPr>
+        <w:t>ListNote Fala-para-texto Notas (Aplicação para Android);</w:t>
       </w:r>
     </w:p>
     <w:p>
@@ -1906,59 +1663,13 @@
           <w:lang w:val="pt-PT"/>
         </w:rPr>
       </w:pPr>
-      <w:proofErr w:type="spellStart"/>
-      <w:r>
-        <w:rPr>
-          <w:rFonts w:ascii="Arial" w:hAnsi="Arial" w:cs="Arial"/>
-          <w:color w:val="000000"/>
-          <w:lang w:val="pt-PT"/>
-        </w:rPr>
-        <w:t>Speach</w:t>
-      </w:r>
-      <w:proofErr w:type="spellEnd"/>
-      <w:r>
-        <w:rPr>
-          <w:rFonts w:ascii="Arial" w:hAnsi="Arial" w:cs="Arial"/>
-          <w:color w:val="000000"/>
-          <w:lang w:val="pt-PT"/>
-        </w:rPr>
-        <w:t xml:space="preserve"> to </w:t>
-      </w:r>
-      <w:proofErr w:type="spellStart"/>
-      <w:r>
-        <w:rPr>
-          <w:rFonts w:ascii="Arial" w:hAnsi="Arial" w:cs="Arial"/>
-          <w:color w:val="000000"/>
-          <w:lang w:val="pt-PT"/>
-        </w:rPr>
-        <w:t>text</w:t>
-      </w:r>
-      <w:proofErr w:type="spellEnd"/>
-      <w:r>
-        <w:rPr>
-          <w:rFonts w:ascii="Arial" w:hAnsi="Arial" w:cs="Arial"/>
-          <w:color w:val="000000"/>
-          <w:lang w:val="pt-PT"/>
-        </w:rPr>
-        <w:t xml:space="preserve"> (Aplicação para </w:t>
-      </w:r>
-      <w:proofErr w:type="spellStart"/>
-      <w:r>
-        <w:rPr>
-          <w:rFonts w:ascii="Arial" w:hAnsi="Arial" w:cs="Arial"/>
-          <w:color w:val="000000"/>
-          <w:lang w:val="pt-PT"/>
-        </w:rPr>
-        <w:t>Android</w:t>
-      </w:r>
-      <w:proofErr w:type="spellEnd"/>
-      <w:r>
-        <w:rPr>
-          <w:rFonts w:ascii="Arial" w:hAnsi="Arial" w:cs="Arial"/>
-          <w:color w:val="000000"/>
-          <w:lang w:val="pt-PT"/>
-        </w:rPr>
-        <w:t>);</w:t>
+      <w:r>
+        <w:rPr>
+          <w:rFonts w:ascii="Arial" w:hAnsi="Arial" w:cs="Arial"/>
+          <w:color w:val="000000"/>
+          <w:lang w:val="pt-PT"/>
+        </w:rPr>
+        <w:t>Speach to text (Aplicação para Android);</w:t>
       </w:r>
     </w:p>
     <w:p>
@@ -1982,55 +1693,7 @@
           <w:rFonts w:ascii="Arial" w:hAnsi="Arial" w:cs="Arial"/>
           <w:color w:val="000000"/>
         </w:rPr>
-        <w:t xml:space="preserve">Text to </w:t>
-      </w:r>
-      <w:proofErr w:type="spellStart"/>
-      <w:r>
-        <w:rPr>
-          <w:rFonts w:ascii="Arial" w:hAnsi="Arial" w:cs="Arial"/>
-          <w:color w:val="000000"/>
-        </w:rPr>
-        <w:t>speach</w:t>
-      </w:r>
-      <w:proofErr w:type="spellEnd"/>
-      <w:r>
-        <w:rPr>
-          <w:rFonts w:ascii="Arial" w:hAnsi="Arial" w:cs="Arial"/>
-          <w:color w:val="000000"/>
-        </w:rPr>
-        <w:t xml:space="preserve"> - Voice to text (</w:t>
-      </w:r>
-      <w:proofErr w:type="spellStart"/>
-      <w:r>
-        <w:rPr>
-          <w:rFonts w:ascii="Arial" w:hAnsi="Arial" w:cs="Arial"/>
-          <w:color w:val="000000"/>
-        </w:rPr>
-        <w:t>Aplicação</w:t>
-      </w:r>
-      <w:proofErr w:type="spellEnd"/>
-      <w:r>
-        <w:rPr>
-          <w:rFonts w:ascii="Arial" w:hAnsi="Arial" w:cs="Arial"/>
-          <w:color w:val="000000"/>
-        </w:rPr>
-        <w:t xml:space="preserve"> </w:t>
-      </w:r>
-      <w:proofErr w:type="spellStart"/>
-      <w:r>
-        <w:rPr>
-          <w:rFonts w:ascii="Arial" w:hAnsi="Arial" w:cs="Arial"/>
-          <w:color w:val="000000"/>
-        </w:rPr>
-        <w:t>para</w:t>
-      </w:r>
-      <w:proofErr w:type="spellEnd"/>
-      <w:r>
-        <w:rPr>
-          <w:rFonts w:ascii="Arial" w:hAnsi="Arial" w:cs="Arial"/>
-          <w:color w:val="000000"/>
-        </w:rPr>
-        <w:t xml:space="preserve"> Android);</w:t>
+        <w:t>Text to speach - Voice to text (Aplicação para Android);</w:t>
       </w:r>
     </w:p>
     <w:p>
@@ -2069,18 +1732,9 @@
           <w:sz w:val="24"/>
           <w:lang w:val="pt-PT"/>
         </w:rPr>
-        <w:t xml:space="preserve">Software Open </w:t>
-      </w:r>
-      <w:proofErr w:type="spellStart"/>
-      <w:r>
-        <w:rPr>
-          <w:sz w:val="24"/>
-          <w:lang w:val="pt-PT"/>
-        </w:rPr>
-        <w:t>Source</w:t>
+        <w:t>Software Open Source</w:t>
       </w:r>
       <w:bookmarkEnd w:id="9"/>
-      <w:proofErr w:type="spellEnd"/>
     </w:p>
     <w:p>
       <w:pPr>
@@ -2106,43 +1760,7 @@
           <w:color w:val="000000"/>
           <w:lang w:val="pt-PT"/>
         </w:rPr>
-        <w:t xml:space="preserve">Mi </w:t>
-      </w:r>
-      <w:proofErr w:type="spellStart"/>
-      <w:r>
-        <w:rPr>
-          <w:rFonts w:ascii="Arial" w:hAnsi="Arial" w:cs="Arial"/>
-          <w:color w:val="000000"/>
-          <w:lang w:val="pt-PT"/>
-        </w:rPr>
-        <w:t>sound</w:t>
-      </w:r>
-      <w:proofErr w:type="spellEnd"/>
-      <w:r>
-        <w:rPr>
-          <w:rFonts w:ascii="Arial" w:hAnsi="Arial" w:cs="Arial"/>
-          <w:color w:val="000000"/>
-          <w:lang w:val="pt-PT"/>
-        </w:rPr>
-        <w:t xml:space="preserve"> </w:t>
-      </w:r>
-      <w:proofErr w:type="spellStart"/>
-      <w:r>
-        <w:rPr>
-          <w:rFonts w:ascii="Arial" w:hAnsi="Arial" w:cs="Arial"/>
-          <w:color w:val="000000"/>
-          <w:lang w:val="pt-PT"/>
-        </w:rPr>
-        <w:t>recorder</w:t>
-      </w:r>
-      <w:proofErr w:type="spellEnd"/>
-      <w:r>
-        <w:rPr>
-          <w:rFonts w:ascii="Arial" w:hAnsi="Arial" w:cs="Arial"/>
-          <w:color w:val="000000"/>
-          <w:lang w:val="pt-PT"/>
-        </w:rPr>
-        <w:t xml:space="preserve"> (Aplica</w:t>
+        <w:t>Mi sound recorder (Aplica</w:t>
       </w:r>
       <w:r>
         <w:rPr>
@@ -2158,25 +1776,7 @@
           <w:color w:val="000000"/>
           <w:lang w:val="pt-PT"/>
         </w:rPr>
-        <w:t xml:space="preserve">o para </w:t>
-      </w:r>
-      <w:proofErr w:type="spellStart"/>
-      <w:r>
-        <w:rPr>
-          <w:rFonts w:ascii="Arial" w:hAnsi="Arial" w:cs="Arial"/>
-          <w:color w:val="000000"/>
-          <w:lang w:val="pt-PT"/>
-        </w:rPr>
-        <w:t>Android</w:t>
-      </w:r>
-      <w:proofErr w:type="spellEnd"/>
-      <w:r>
-        <w:rPr>
-          <w:rFonts w:ascii="Arial" w:hAnsi="Arial" w:cs="Arial"/>
-          <w:color w:val="000000"/>
-          <w:lang w:val="pt-PT"/>
-        </w:rPr>
-        <w:t>);</w:t>
+        <w:t>o para Android);</w:t>
       </w:r>
     </w:p>
     <w:p>
@@ -2196,23 +1796,13 @@
           <w:lang w:val="pt-PT"/>
         </w:rPr>
       </w:pPr>
-      <w:proofErr w:type="spellStart"/>
-      <w:r>
-        <w:rPr>
-          <w:rFonts w:ascii="Arial" w:hAnsi="Arial" w:cs="Arial"/>
-          <w:color w:val="000000"/>
-          <w:lang w:val="pt-PT"/>
-        </w:rPr>
-        <w:t>Auphonic</w:t>
-      </w:r>
-      <w:proofErr w:type="spellEnd"/>
-      <w:r>
-        <w:rPr>
-          <w:rFonts w:ascii="Arial" w:hAnsi="Arial" w:cs="Arial"/>
-          <w:color w:val="000000"/>
-          <w:lang w:val="pt-PT"/>
-        </w:rPr>
-        <w:t xml:space="preserve"> Software (</w:t>
+      <w:r>
+        <w:rPr>
+          <w:rFonts w:ascii="Arial" w:hAnsi="Arial" w:cs="Arial"/>
+          <w:color w:val="000000"/>
+          <w:lang w:val="pt-PT"/>
+        </w:rPr>
+        <w:t>Auphonic Software (</w:t>
       </w:r>
       <w:r>
         <w:rPr>
@@ -2244,43 +1834,7 @@
           <w:color w:val="000000"/>
           <w:lang w:val="pt-PT"/>
         </w:rPr>
-        <w:t xml:space="preserve">para </w:t>
-      </w:r>
-      <w:proofErr w:type="spellStart"/>
-      <w:r>
-        <w:rPr>
-          <w:rFonts w:ascii="Arial" w:hAnsi="Arial" w:cs="Arial"/>
-          <w:color w:val="000000"/>
-          <w:lang w:val="pt-PT"/>
-        </w:rPr>
-        <w:t>Android</w:t>
-      </w:r>
-      <w:proofErr w:type="spellEnd"/>
-      <w:r>
-        <w:rPr>
-          <w:rFonts w:ascii="Arial" w:hAnsi="Arial" w:cs="Arial"/>
-          <w:color w:val="000000"/>
-          <w:lang w:val="pt-PT"/>
-        </w:rPr>
-        <w:t xml:space="preserve"> &amp; </w:t>
-      </w:r>
-      <w:proofErr w:type="spellStart"/>
-      <w:r>
-        <w:rPr>
-          <w:rFonts w:ascii="Arial" w:hAnsi="Arial" w:cs="Arial"/>
-          <w:color w:val="000000"/>
-          <w:lang w:val="pt-PT"/>
-        </w:rPr>
-        <w:t>Iphone</w:t>
-      </w:r>
-      <w:proofErr w:type="spellEnd"/>
-      <w:r>
-        <w:rPr>
-          <w:rFonts w:ascii="Arial" w:hAnsi="Arial" w:cs="Arial"/>
-          <w:color w:val="000000"/>
-          <w:lang w:val="pt-PT"/>
-        </w:rPr>
-        <w:t>);</w:t>
+        <w:t>para Android &amp; Iphone);</w:t>
       </w:r>
     </w:p>
     <w:p>
@@ -2300,59 +1854,13 @@
           <w:lang w:val="pt-PT"/>
         </w:rPr>
       </w:pPr>
-      <w:proofErr w:type="spellStart"/>
-      <w:r>
-        <w:rPr>
-          <w:rFonts w:ascii="Arial" w:hAnsi="Arial" w:cs="Arial"/>
-          <w:color w:val="000000"/>
-          <w:lang w:val="pt-PT"/>
-        </w:rPr>
-        <w:t>Android</w:t>
-      </w:r>
-      <w:proofErr w:type="spellEnd"/>
-      <w:r>
-        <w:rPr>
-          <w:rFonts w:ascii="Arial" w:hAnsi="Arial" w:cs="Arial"/>
-          <w:color w:val="000000"/>
-          <w:lang w:val="pt-PT"/>
-        </w:rPr>
-        <w:t xml:space="preserve"> </w:t>
-      </w:r>
-      <w:proofErr w:type="spellStart"/>
-      <w:r>
-        <w:rPr>
-          <w:rFonts w:ascii="Arial" w:hAnsi="Arial" w:cs="Arial"/>
-          <w:color w:val="000000"/>
-          <w:lang w:val="pt-PT"/>
-        </w:rPr>
-        <w:t>Voice</w:t>
-      </w:r>
-      <w:proofErr w:type="spellEnd"/>
-      <w:r>
-        <w:rPr>
-          <w:rFonts w:ascii="Arial" w:hAnsi="Arial" w:cs="Arial"/>
-          <w:color w:val="000000"/>
-          <w:lang w:val="pt-PT"/>
-        </w:rPr>
-        <w:t xml:space="preserve"> </w:t>
-      </w:r>
-      <w:proofErr w:type="spellStart"/>
-      <w:r>
-        <w:rPr>
-          <w:rFonts w:ascii="Arial" w:hAnsi="Arial" w:cs="Arial"/>
-          <w:color w:val="000000"/>
-          <w:lang w:val="pt-PT"/>
-        </w:rPr>
-        <w:t>Recognition</w:t>
-      </w:r>
-      <w:proofErr w:type="spellEnd"/>
-      <w:r>
-        <w:rPr>
-          <w:rFonts w:ascii="Arial" w:hAnsi="Arial" w:cs="Arial"/>
-          <w:color w:val="000000"/>
-          <w:lang w:val="pt-PT"/>
-        </w:rPr>
-        <w:t xml:space="preserve"> Tutorial;</w:t>
+      <w:r>
+        <w:rPr>
+          <w:rFonts w:ascii="Arial" w:hAnsi="Arial" w:cs="Arial"/>
+          <w:color w:val="000000"/>
+          <w:lang w:val="pt-PT"/>
+        </w:rPr>
+        <w:t>Android Voice Recognition Tutorial;</w:t>
       </w:r>
     </w:p>
     <w:p>
@@ -2372,41 +1880,13 @@
           <w:lang w:val="pt-PT"/>
         </w:rPr>
       </w:pPr>
-      <w:proofErr w:type="spellStart"/>
-      <w:r>
-        <w:rPr>
-          <w:rFonts w:ascii="Arial" w:hAnsi="Arial" w:cs="Arial"/>
-          <w:color w:val="000000"/>
-          <w:lang w:val="pt-PT"/>
-        </w:rPr>
-        <w:t>Rehearsal</w:t>
-      </w:r>
-      <w:proofErr w:type="spellEnd"/>
-      <w:r>
-        <w:rPr>
-          <w:rFonts w:ascii="Arial" w:hAnsi="Arial" w:cs="Arial"/>
-          <w:color w:val="000000"/>
-          <w:lang w:val="pt-PT"/>
-        </w:rPr>
-        <w:t xml:space="preserve"> </w:t>
-      </w:r>
-      <w:proofErr w:type="spellStart"/>
-      <w:r>
-        <w:rPr>
-          <w:rFonts w:ascii="Arial" w:hAnsi="Arial" w:cs="Arial"/>
-          <w:color w:val="000000"/>
-          <w:lang w:val="pt-PT"/>
-        </w:rPr>
-        <w:t>Assistant</w:t>
-      </w:r>
-      <w:proofErr w:type="spellEnd"/>
-      <w:r>
-        <w:rPr>
-          <w:rFonts w:ascii="Arial" w:hAnsi="Arial" w:cs="Arial"/>
-          <w:color w:val="000000"/>
-          <w:lang w:val="pt-PT"/>
-        </w:rPr>
-        <w:t xml:space="preserve"> (</w:t>
+      <w:r>
+        <w:rPr>
+          <w:rFonts w:ascii="Arial" w:hAnsi="Arial" w:cs="Arial"/>
+          <w:color w:val="000000"/>
+          <w:lang w:val="pt-PT"/>
+        </w:rPr>
+        <w:t>Rehearsal Assistant (</w:t>
       </w:r>
       <w:r>
         <w:rPr>
@@ -2438,25 +1918,7 @@
           <w:color w:val="000000"/>
           <w:lang w:val="pt-PT"/>
         </w:rPr>
-        <w:t xml:space="preserve">para </w:t>
-      </w:r>
-      <w:proofErr w:type="spellStart"/>
-      <w:r>
-        <w:rPr>
-          <w:rFonts w:ascii="Arial" w:hAnsi="Arial" w:cs="Arial"/>
-          <w:color w:val="000000"/>
-          <w:lang w:val="pt-PT"/>
-        </w:rPr>
-        <w:t>Android</w:t>
-      </w:r>
-      <w:proofErr w:type="spellEnd"/>
-      <w:r>
-        <w:rPr>
-          <w:rFonts w:ascii="Arial" w:hAnsi="Arial" w:cs="Arial"/>
-          <w:color w:val="000000"/>
-          <w:lang w:val="pt-PT"/>
-        </w:rPr>
-        <w:t>);</w:t>
+        <w:t>para Android);</w:t>
       </w:r>
     </w:p>
     <w:p>
@@ -2532,7 +1994,6 @@
                 <w:lang w:val="pt-PT"/>
               </w:rPr>
             </w:pPr>
-            <w:proofErr w:type="spellStart"/>
             <w:r>
               <w:rPr>
                 <w:rFonts w:ascii="Arial" w:hAnsi="Arial" w:cs="Arial"/>
@@ -2541,7 +2002,6 @@
               </w:rPr>
               <w:t>Android</w:t>
             </w:r>
-            <w:proofErr w:type="spellEnd"/>
           </w:p>
         </w:tc>
         <w:tc>
@@ -2607,18 +2067,8 @@
                 <w:color w:val="000000"/>
                 <w:lang w:val="pt-PT"/>
               </w:rPr>
-              <w:t xml:space="preserve">Open </w:t>
+              <w:t>Open Source</w:t>
             </w:r>
-            <w:proofErr w:type="spellStart"/>
-            <w:r>
-              <w:rPr>
-                <w:rFonts w:ascii="Arial" w:hAnsi="Arial" w:cs="Arial"/>
-                <w:color w:val="000000"/>
-                <w:lang w:val="pt-PT"/>
-              </w:rPr>
-              <w:t>Source</w:t>
-            </w:r>
-            <w:proofErr w:type="spellEnd"/>
           </w:p>
         </w:tc>
         <w:tc>
@@ -2643,25 +2093,7 @@
                 <w:color w:val="000000"/>
                 <w:lang w:val="pt-PT"/>
               </w:rPr>
-              <w:t xml:space="preserve">Software Informático que respeita as quatro liberdades definidas pela </w:t>
-            </w:r>
-            <w:proofErr w:type="spellStart"/>
-            <w:r>
-              <w:rPr>
-                <w:rFonts w:ascii="Arial" w:hAnsi="Arial" w:cs="Arial"/>
-                <w:color w:val="000000"/>
-                <w:lang w:val="pt-PT"/>
-              </w:rPr>
-              <w:t>Free</w:t>
-            </w:r>
-            <w:proofErr w:type="spellEnd"/>
-            <w:r>
-              <w:rPr>
-                <w:rFonts w:ascii="Arial" w:hAnsi="Arial" w:cs="Arial"/>
-                <w:color w:val="000000"/>
-                <w:lang w:val="pt-PT"/>
-              </w:rPr>
-              <w:t xml:space="preserve"> Software Foundation</w:t>
+              <w:t>Software Informático que respeita as quatro liberdades definidas pela Free Software Foundation</w:t>
             </w:r>
           </w:p>
         </w:tc>
@@ -3555,8 +2987,6 @@
           </wp:inline>
         </w:drawing>
       </w:r>
-      <w:bookmarkStart w:id="10" w:name="_GoBack"/>
-      <w:bookmarkEnd w:id="10"/>
       <w:r>
         <w:rPr>
           <w:rFonts w:ascii="Arial" w:hAnsi="Arial" w:cs="Arial"/>
@@ -3573,19 +3003,8 @@
           <w:sz w:val="72"/>
           <w:lang w:val="pt-PT"/>
         </w:rPr>
-        <w:t xml:space="preserve"> </w:t>
-      </w:r>
-      <w:proofErr w:type="spellStart"/>
-      <w:r>
-        <w:rPr>
-          <w:rFonts w:ascii="Arial" w:hAnsi="Arial" w:cs="Arial"/>
-          <w:color w:val="FF7B0F" w:themeColor="accent2"/>
-          <w:sz w:val="72"/>
-          <w:lang w:val="pt-PT"/>
-        </w:rPr>
-        <w:t>img</w:t>
-      </w:r>
-      <w:proofErr w:type="spellEnd"/>
+        <w:t xml:space="preserve"> img</w:t>
+      </w:r>
     </w:p>
     <w:p>
       <w:pPr>
@@ -3595,42 +3014,10 @@
         <w:t>Fig</w:t>
       </w:r>
       <w:r>
-        <w:t xml:space="preserve">.1 - </w:t>
-      </w:r>
-      <w:proofErr w:type="spellStart"/>
-      <w:r>
-        <w:t>Casos</w:t>
-      </w:r>
-      <w:proofErr w:type="spellEnd"/>
-      <w:r>
-        <w:t xml:space="preserve"> de </w:t>
-      </w:r>
-      <w:proofErr w:type="spellStart"/>
-      <w:r>
-        <w:t>Utili</w:t>
-      </w:r>
-      <w:r>
-        <w:t>zação</w:t>
-      </w:r>
-      <w:proofErr w:type="spellEnd"/>
-      <w:r>
-        <w:t xml:space="preserve"> do </w:t>
-      </w:r>
-      <w:proofErr w:type="spellStart"/>
-      <w:r>
-        <w:t>ator</w:t>
-      </w:r>
-      <w:proofErr w:type="spellEnd"/>
-      <w:r>
-        <w:t xml:space="preserve"> professor e </w:t>
-      </w:r>
-      <w:proofErr w:type="spellStart"/>
-      <w:r>
-        <w:t>aluno</w:t>
-      </w:r>
-      <w:proofErr w:type="spellEnd"/>
-      <w:r>
-        <w:t>.</w:t>
+        <w:t>.1 - Casos de Utili</w:t>
+      </w:r>
+      <w:r>
+        <w:t>zação do ator professor e aluno.</w:t>
       </w:r>
     </w:p>
     <w:p>
@@ -3642,106 +3029,11 @@
       <w:pPr>
         <w:spacing w:before="0" w:after="0" w:line="240" w:lineRule="auto"/>
       </w:pPr>
-      <w:proofErr w:type="spellStart"/>
-      <w:r>
-        <w:t>Recorrendo</w:t>
-      </w:r>
-      <w:proofErr w:type="spellEnd"/>
-      <w:r>
-        <w:t xml:space="preserve"> </w:t>
-      </w:r>
-      <w:proofErr w:type="spellStart"/>
-      <w:proofErr w:type="gramStart"/>
-      <w:r>
-        <w:t>ao</w:t>
-      </w:r>
-      <w:proofErr w:type="spellEnd"/>
-      <w:r>
-        <w:t xml:space="preserve"> </w:t>
-      </w:r>
-      <w:r>
-        <w:t xml:space="preserve"> </w:t>
-      </w:r>
-      <w:proofErr w:type="spellStart"/>
-      <w:r>
-        <w:t>diagrama</w:t>
-      </w:r>
-      <w:proofErr w:type="spellEnd"/>
-      <w:proofErr w:type="gramEnd"/>
-      <w:r>
-        <w:t xml:space="preserve"> </w:t>
-      </w:r>
-      <w:proofErr w:type="spellStart"/>
-      <w:r>
-        <w:t>representado</w:t>
-      </w:r>
-      <w:proofErr w:type="spellEnd"/>
-      <w:r>
-        <w:t xml:space="preserve"> </w:t>
-      </w:r>
-      <w:proofErr w:type="spellStart"/>
-      <w:r>
-        <w:t>na</w:t>
-      </w:r>
-      <w:proofErr w:type="spellEnd"/>
-      <w:r>
-        <w:t xml:space="preserve"> </w:t>
-      </w:r>
-      <w:proofErr w:type="spellStart"/>
-      <w:r>
-        <w:t>figura</w:t>
-      </w:r>
-      <w:proofErr w:type="spellEnd"/>
-      <w:r>
-        <w:t xml:space="preserve"> 1 </w:t>
-      </w:r>
-      <w:proofErr w:type="spellStart"/>
-      <w:r>
-        <w:t>podemos</w:t>
-      </w:r>
-      <w:proofErr w:type="spellEnd"/>
-      <w:r>
-        <w:t xml:space="preserve"> </w:t>
-      </w:r>
-      <w:proofErr w:type="spellStart"/>
-      <w:r>
-        <w:t>observar</w:t>
-      </w:r>
-      <w:proofErr w:type="spellEnd"/>
-      <w:r>
-        <w:t xml:space="preserve"> </w:t>
-      </w:r>
-      <w:proofErr w:type="spellStart"/>
-      <w:r>
-        <w:t>os</w:t>
-      </w:r>
-      <w:proofErr w:type="spellEnd"/>
-      <w:r>
-        <w:t xml:space="preserve"> </w:t>
-      </w:r>
-      <w:proofErr w:type="spellStart"/>
-      <w:r>
-        <w:t>casos</w:t>
-      </w:r>
-      <w:proofErr w:type="spellEnd"/>
-      <w:r>
-        <w:t xml:space="preserve"> de </w:t>
-      </w:r>
-      <w:proofErr w:type="spellStart"/>
-      <w:r>
-        <w:t>utilização</w:t>
-      </w:r>
-      <w:proofErr w:type="spellEnd"/>
-      <w:r>
-        <w:t xml:space="preserve"> do </w:t>
-      </w:r>
-      <w:proofErr w:type="spellStart"/>
-      <w:r>
-        <w:t>ator</w:t>
-      </w:r>
-      <w:proofErr w:type="spellEnd"/>
-      <w:r>
-        <w:t xml:space="preserve"> professor:</w:t>
+      <w:r>
+        <w:t xml:space="preserve">Recorrendo ao </w:t>
+      </w:r>
+      <w:r>
+        <w:t xml:space="preserve"> diagrama representado na figura 1 podemos observar os casos de utilização do ator professor:</w:t>
       </w:r>
     </w:p>
     <w:p>
@@ -4395,18 +3687,8 @@
           <w:szCs w:val="24"/>
           <w:lang w:val="pt-PT"/>
         </w:rPr>
-        <w:t xml:space="preserve"> Casos de Utilização do </w:t>
-      </w:r>
-      <w:proofErr w:type="spellStart"/>
-      <w:r>
-        <w:rPr>
-          <w:sz w:val="24"/>
-          <w:szCs w:val="24"/>
-          <w:lang w:val="pt-PT"/>
-        </w:rPr>
-        <w:t>BackOffice</w:t>
-      </w:r>
-      <w:proofErr w:type="spellEnd"/>
+        <w:t xml:space="preserve"> Casos de Utilização do BackOffice</w:t>
+      </w:r>
     </w:p>
     <w:p>
       <w:pPr>
@@ -4472,39 +3754,7 @@
         <w:t>Fig</w:t>
       </w:r>
       <w:r>
-        <w:t xml:space="preserve">.2 - </w:t>
-      </w:r>
-      <w:proofErr w:type="spellStart"/>
-      <w:r>
-        <w:t>Casos</w:t>
-      </w:r>
-      <w:proofErr w:type="spellEnd"/>
-      <w:r>
-        <w:t xml:space="preserve"> de </w:t>
-      </w:r>
-      <w:proofErr w:type="spellStart"/>
-      <w:r>
-        <w:t>Utilização</w:t>
-      </w:r>
-      <w:proofErr w:type="spellEnd"/>
-      <w:r>
-        <w:t xml:space="preserve"> do </w:t>
-      </w:r>
-      <w:proofErr w:type="spellStart"/>
-      <w:r>
-        <w:t>ator</w:t>
-      </w:r>
-      <w:proofErr w:type="spellEnd"/>
-      <w:r>
-        <w:t xml:space="preserve"> professor e </w:t>
-      </w:r>
-      <w:proofErr w:type="spellStart"/>
-      <w:r>
-        <w:t>administrador</w:t>
-      </w:r>
-      <w:proofErr w:type="spellEnd"/>
-      <w:r>
-        <w:t>.</w:t>
+        <w:t>.2 - Casos de Utilização do ator professor e administrador.</w:t>
       </w:r>
     </w:p>
     <w:p>
@@ -4516,103 +3766,8 @@
       <w:pPr>
         <w:spacing w:before="0" w:after="0" w:line="240" w:lineRule="auto"/>
       </w:pPr>
-      <w:proofErr w:type="spellStart"/>
-      <w:r>
-        <w:t>Recorrendo</w:t>
-      </w:r>
-      <w:proofErr w:type="spellEnd"/>
-      <w:r>
-        <w:t xml:space="preserve"> </w:t>
-      </w:r>
-      <w:proofErr w:type="spellStart"/>
-      <w:proofErr w:type="gramStart"/>
-      <w:r>
-        <w:t>ao</w:t>
-      </w:r>
-      <w:proofErr w:type="spellEnd"/>
-      <w:r>
-        <w:t xml:space="preserve">  </w:t>
-      </w:r>
-      <w:proofErr w:type="spellStart"/>
-      <w:r>
-        <w:t>diagrama</w:t>
-      </w:r>
-      <w:proofErr w:type="spellEnd"/>
-      <w:proofErr w:type="gramEnd"/>
-      <w:r>
-        <w:t xml:space="preserve"> </w:t>
-      </w:r>
-      <w:proofErr w:type="spellStart"/>
-      <w:r>
-        <w:t>representado</w:t>
-      </w:r>
-      <w:proofErr w:type="spellEnd"/>
-      <w:r>
-        <w:t xml:space="preserve"> </w:t>
-      </w:r>
-      <w:proofErr w:type="spellStart"/>
-      <w:r>
-        <w:t>na</w:t>
-      </w:r>
-      <w:proofErr w:type="spellEnd"/>
-      <w:r>
-        <w:t xml:space="preserve"> </w:t>
-      </w:r>
-      <w:proofErr w:type="spellStart"/>
-      <w:r>
-        <w:t>figura</w:t>
-      </w:r>
-      <w:proofErr w:type="spellEnd"/>
-      <w:r>
-        <w:t xml:space="preserve"> 2 </w:t>
-      </w:r>
-      <w:proofErr w:type="spellStart"/>
-      <w:r>
-        <w:t>podemos</w:t>
-      </w:r>
-      <w:proofErr w:type="spellEnd"/>
-      <w:r>
-        <w:t xml:space="preserve"> </w:t>
-      </w:r>
-      <w:proofErr w:type="spellStart"/>
-      <w:r>
-        <w:t>observar</w:t>
-      </w:r>
-      <w:proofErr w:type="spellEnd"/>
-      <w:r>
-        <w:t xml:space="preserve"> </w:t>
-      </w:r>
-      <w:proofErr w:type="spellStart"/>
-      <w:r>
-        <w:t>os</w:t>
-      </w:r>
-      <w:proofErr w:type="spellEnd"/>
-      <w:r>
-        <w:t xml:space="preserve"> </w:t>
-      </w:r>
-      <w:proofErr w:type="spellStart"/>
-      <w:r>
-        <w:t>casos</w:t>
-      </w:r>
-      <w:proofErr w:type="spellEnd"/>
-      <w:r>
-        <w:t xml:space="preserve"> de </w:t>
-      </w:r>
-      <w:proofErr w:type="spellStart"/>
-      <w:r>
-        <w:t>utilização</w:t>
-      </w:r>
-      <w:proofErr w:type="spellEnd"/>
-      <w:r>
-        <w:t xml:space="preserve"> do </w:t>
-      </w:r>
-      <w:proofErr w:type="spellStart"/>
-      <w:r>
-        <w:t>ator</w:t>
-      </w:r>
-      <w:proofErr w:type="spellEnd"/>
-      <w:r>
-        <w:t xml:space="preserve"> professor:</w:t>
+      <w:r>
+        <w:t>Recorrendo ao  diagrama representado na figura 2 podemos observar os casos de utilização do ator professor:</w:t>
       </w:r>
     </w:p>
     <w:p>
@@ -5180,47 +4335,13 @@
           <w:sz w:val="32"/>
         </w:rPr>
       </w:pPr>
-      <w:proofErr w:type="spellStart"/>
       <w:r>
         <w:rPr>
           <w:color w:val="FF7B0F" w:themeColor="accent2"/>
           <w:sz w:val="32"/>
         </w:rPr>
-        <w:t>Falta</w:t>
-      </w:r>
-      <w:proofErr w:type="spellEnd"/>
-      <w:r>
-        <w:rPr>
-          <w:color w:val="FF7B0F" w:themeColor="accent2"/>
-          <w:sz w:val="32"/>
-        </w:rPr>
-        <w:t xml:space="preserve"> </w:t>
-      </w:r>
-      <w:proofErr w:type="spellStart"/>
-      <w:r>
-        <w:rPr>
-          <w:color w:val="FF7B0F" w:themeColor="accent2"/>
-          <w:sz w:val="32"/>
-        </w:rPr>
-        <w:t>diagrama</w:t>
-      </w:r>
-      <w:proofErr w:type="spellEnd"/>
-      <w:r>
-        <w:rPr>
-          <w:color w:val="FF7B0F" w:themeColor="accent2"/>
-          <w:sz w:val="32"/>
-        </w:rPr>
-        <w:t xml:space="preserve"> de </w:t>
-      </w:r>
-      <w:proofErr w:type="spellStart"/>
-      <w:r>
-        <w:rPr>
-          <w:color w:val="FF7B0F" w:themeColor="accent2"/>
-          <w:sz w:val="32"/>
-        </w:rPr>
-        <w:t>actividades</w:t>
-      </w:r>
-      <w:proofErr w:type="spellEnd"/>
+        <w:t>Falta diagrama de actividades</w:t>
+      </w:r>
     </w:p>
     <w:p>
       <w:pPr>
@@ -5797,43 +4918,7 @@
                 <w:szCs w:val="22"/>
                 <w:lang w:val="pt-PT"/>
               </w:rPr>
-              <w:t xml:space="preserve">Seleccionar </w:t>
-            </w:r>
-            <w:proofErr w:type="spellStart"/>
-            <w:r>
-              <w:rPr>
-                <w:sz w:val="22"/>
-                <w:szCs w:val="22"/>
-                <w:lang w:val="pt-PT"/>
-              </w:rPr>
-              <w:t>Corrigir</w:t>
-            </w:r>
-            <w:proofErr w:type="spellEnd"/>
-            <w:r>
-              <w:rPr>
-                <w:sz w:val="22"/>
-                <w:szCs w:val="22"/>
-                <w:lang w:val="pt-PT"/>
-              </w:rPr>
-              <w:t xml:space="preserve"> </w:t>
-            </w:r>
-            <w:proofErr w:type="spellStart"/>
-            <w:r>
-              <w:rPr>
-                <w:sz w:val="22"/>
-                <w:szCs w:val="22"/>
-                <w:lang w:val="pt-PT"/>
-              </w:rPr>
-              <w:t>Teste</w:t>
-            </w:r>
-            <w:proofErr w:type="spellEnd"/>
-            <w:r>
-              <w:rPr>
-                <w:sz w:val="22"/>
-                <w:szCs w:val="22"/>
-                <w:lang w:val="pt-PT"/>
-              </w:rPr>
-              <w:t>;</w:t>
+              <w:t>Seleccionar Corrigir Teste;</w:t>
             </w:r>
           </w:p>
           <w:p>
@@ -5854,41 +4939,13 @@
                 <w:lang w:val="pt-PT"/>
               </w:rPr>
             </w:pPr>
-            <w:proofErr w:type="spellStart"/>
             <w:r>
               <w:rPr>
                 <w:sz w:val="22"/>
                 <w:szCs w:val="22"/>
                 <w:lang w:val="pt-PT"/>
               </w:rPr>
-              <w:t>Seleccionar</w:t>
-            </w:r>
-            <w:proofErr w:type="spellEnd"/>
-            <w:r>
-              <w:rPr>
-                <w:sz w:val="22"/>
-                <w:szCs w:val="22"/>
-                <w:lang w:val="pt-PT"/>
-              </w:rPr>
-              <w:t xml:space="preserve"> </w:t>
-            </w:r>
-            <w:proofErr w:type="spellStart"/>
-            <w:r>
-              <w:rPr>
-                <w:sz w:val="22"/>
-                <w:szCs w:val="22"/>
-                <w:lang w:val="pt-PT"/>
-              </w:rPr>
-              <w:t>Disciplina</w:t>
-            </w:r>
-            <w:proofErr w:type="spellEnd"/>
-            <w:r>
-              <w:rPr>
-                <w:sz w:val="22"/>
-                <w:szCs w:val="22"/>
-                <w:lang w:val="pt-PT"/>
-              </w:rPr>
-              <w:t>;</w:t>
+              <w:t>Seleccionar Disciplina;</w:t>
             </w:r>
           </w:p>
           <w:p>
@@ -5909,59 +4966,13 @@
                 <w:lang w:val="pt-PT"/>
               </w:rPr>
             </w:pPr>
-            <w:proofErr w:type="spellStart"/>
             <w:r>
               <w:rPr>
                 <w:sz w:val="22"/>
                 <w:szCs w:val="22"/>
                 <w:lang w:val="pt-PT"/>
               </w:rPr>
-              <w:t>Seleccionar</w:t>
-            </w:r>
-            <w:proofErr w:type="spellEnd"/>
-            <w:r>
-              <w:rPr>
-                <w:sz w:val="22"/>
-                <w:szCs w:val="22"/>
-                <w:lang w:val="pt-PT"/>
-              </w:rPr>
-              <w:t xml:space="preserve"> o </w:t>
-            </w:r>
-            <w:proofErr w:type="spellStart"/>
-            <w:r>
-              <w:rPr>
-                <w:sz w:val="22"/>
-                <w:szCs w:val="22"/>
-                <w:lang w:val="pt-PT"/>
-              </w:rPr>
-              <w:t>tipo</w:t>
-            </w:r>
-            <w:proofErr w:type="spellEnd"/>
-            <w:r>
-              <w:rPr>
-                <w:sz w:val="22"/>
-                <w:szCs w:val="22"/>
-                <w:lang w:val="pt-PT"/>
-              </w:rPr>
-              <w:t xml:space="preserve"> de </w:t>
-            </w:r>
-            <w:proofErr w:type="spellStart"/>
-            <w:r>
-              <w:rPr>
-                <w:sz w:val="22"/>
-                <w:szCs w:val="22"/>
-                <w:lang w:val="pt-PT"/>
-              </w:rPr>
-              <w:t>teste</w:t>
-            </w:r>
-            <w:proofErr w:type="spellEnd"/>
-            <w:r>
-              <w:rPr>
-                <w:sz w:val="22"/>
-                <w:szCs w:val="22"/>
-                <w:lang w:val="pt-PT"/>
-              </w:rPr>
-              <w:t>;</w:t>
+              <w:t>Seleccionar o tipo de teste;</w:t>
             </w:r>
           </w:p>
           <w:p>
@@ -5982,95 +4993,13 @@
                 <w:lang w:val="pt-PT"/>
               </w:rPr>
             </w:pPr>
-            <w:proofErr w:type="spellStart"/>
             <w:r>
               <w:rPr>
                 <w:sz w:val="22"/>
                 <w:szCs w:val="22"/>
                 <w:lang w:val="pt-PT"/>
               </w:rPr>
-              <w:t>Selecciona</w:t>
-            </w:r>
-            <w:proofErr w:type="spellEnd"/>
-            <w:r>
-              <w:rPr>
-                <w:sz w:val="22"/>
-                <w:szCs w:val="22"/>
-                <w:lang w:val="pt-PT"/>
-              </w:rPr>
-              <w:t xml:space="preserve"> o </w:t>
-            </w:r>
-            <w:proofErr w:type="spellStart"/>
-            <w:r>
-              <w:rPr>
-                <w:sz w:val="22"/>
-                <w:szCs w:val="22"/>
-                <w:lang w:val="pt-PT"/>
-              </w:rPr>
-              <w:t>teste</w:t>
-            </w:r>
-            <w:proofErr w:type="spellEnd"/>
-            <w:r>
-              <w:rPr>
-                <w:sz w:val="22"/>
-                <w:szCs w:val="22"/>
-                <w:lang w:val="pt-PT"/>
-              </w:rPr>
-              <w:t xml:space="preserve"> a </w:t>
-            </w:r>
-            <w:proofErr w:type="spellStart"/>
-            <w:r>
-              <w:rPr>
-                <w:sz w:val="22"/>
-                <w:szCs w:val="22"/>
-                <w:lang w:val="pt-PT"/>
-              </w:rPr>
-              <w:t>corrigir</w:t>
-            </w:r>
-            <w:proofErr w:type="spellEnd"/>
-            <w:r>
-              <w:rPr>
-                <w:sz w:val="22"/>
-                <w:szCs w:val="22"/>
-                <w:lang w:val="pt-PT"/>
-              </w:rPr>
-              <w:t xml:space="preserve"> entre </w:t>
-            </w:r>
-            <w:proofErr w:type="spellStart"/>
-            <w:r>
-              <w:rPr>
-                <w:sz w:val="22"/>
-                <w:szCs w:val="22"/>
-                <w:lang w:val="pt-PT"/>
-              </w:rPr>
-              <w:t>os</w:t>
-            </w:r>
-            <w:proofErr w:type="spellEnd"/>
-            <w:r>
-              <w:rPr>
-                <w:sz w:val="22"/>
-                <w:szCs w:val="22"/>
-                <w:lang w:val="pt-PT"/>
-              </w:rPr>
-              <w:t xml:space="preserve"> </w:t>
-            </w:r>
-            <w:proofErr w:type="spellStart"/>
-            <w:r>
-              <w:rPr>
-                <w:sz w:val="22"/>
-                <w:szCs w:val="22"/>
-                <w:lang w:val="pt-PT"/>
-              </w:rPr>
-              <w:t>realizados</w:t>
-            </w:r>
-            <w:proofErr w:type="spellEnd"/>
-            <w:r>
-              <w:rPr>
-                <w:sz w:val="22"/>
-                <w:szCs w:val="22"/>
-                <w:lang w:val="pt-PT"/>
-              </w:rPr>
-              <w:t>;</w:t>
+              <w:t>Selecciona o teste a corrigir entre os realizados;</w:t>
             </w:r>
           </w:p>
           <w:p>
@@ -6091,41 +5020,13 @@
                 <w:lang w:val="pt-PT"/>
               </w:rPr>
             </w:pPr>
-            <w:proofErr w:type="spellStart"/>
             <w:r>
               <w:rPr>
                 <w:sz w:val="22"/>
                 <w:szCs w:val="22"/>
                 <w:lang w:val="pt-PT"/>
               </w:rPr>
-              <w:t>Ouve</w:t>
-            </w:r>
-            <w:proofErr w:type="spellEnd"/>
-            <w:r>
-              <w:rPr>
-                <w:sz w:val="22"/>
-                <w:szCs w:val="22"/>
-                <w:lang w:val="pt-PT"/>
-              </w:rPr>
-              <w:t xml:space="preserve"> a </w:t>
-            </w:r>
-            <w:proofErr w:type="spellStart"/>
-            <w:r>
-              <w:rPr>
-                <w:sz w:val="22"/>
-                <w:szCs w:val="22"/>
-                <w:lang w:val="pt-PT"/>
-              </w:rPr>
-              <w:t>gravação</w:t>
-            </w:r>
-            <w:proofErr w:type="spellEnd"/>
-            <w:r>
-              <w:rPr>
-                <w:sz w:val="22"/>
-                <w:szCs w:val="22"/>
-                <w:lang w:val="pt-PT"/>
-              </w:rPr>
-              <w:t xml:space="preserve"> do aluno;</w:t>
+              <w:t>Ouve a gravação do aluno;</w:t>
             </w:r>
           </w:p>
           <w:p>
@@ -6146,23 +5047,13 @@
                 <w:lang w:val="pt-PT"/>
               </w:rPr>
             </w:pPr>
-            <w:proofErr w:type="spellStart"/>
             <w:r>
               <w:rPr>
                 <w:sz w:val="22"/>
                 <w:szCs w:val="22"/>
                 <w:lang w:val="pt-PT"/>
               </w:rPr>
-              <w:t>Corrige</w:t>
-            </w:r>
-            <w:proofErr w:type="spellEnd"/>
-            <w:r>
-              <w:rPr>
-                <w:sz w:val="22"/>
-                <w:szCs w:val="22"/>
-                <w:lang w:val="pt-PT"/>
-              </w:rPr>
-              <w:t>;</w:t>
+              <w:t>Corrige;</w:t>
             </w:r>
           </w:p>
           <w:p>
@@ -6183,41 +5074,13 @@
                 <w:szCs w:val="24"/>
               </w:rPr>
             </w:pPr>
-            <w:proofErr w:type="spellStart"/>
             <w:r>
               <w:rPr>
                 <w:sz w:val="22"/>
                 <w:szCs w:val="22"/>
                 <w:lang w:val="pt-PT"/>
               </w:rPr>
-              <w:t>Valida</w:t>
-            </w:r>
-            <w:proofErr w:type="spellEnd"/>
-            <w:r>
-              <w:rPr>
-                <w:sz w:val="22"/>
-                <w:szCs w:val="22"/>
-                <w:lang w:val="pt-PT"/>
-              </w:rPr>
-              <w:t xml:space="preserve"> a </w:t>
-            </w:r>
-            <w:proofErr w:type="spellStart"/>
-            <w:r>
-              <w:rPr>
-                <w:sz w:val="22"/>
-                <w:szCs w:val="22"/>
-                <w:lang w:val="pt-PT"/>
-              </w:rPr>
-              <w:t>correcção</w:t>
-            </w:r>
-            <w:proofErr w:type="spellEnd"/>
-            <w:r>
-              <w:rPr>
-                <w:sz w:val="22"/>
-                <w:szCs w:val="22"/>
-                <w:lang w:val="pt-PT"/>
-              </w:rPr>
-              <w:t>.</w:t>
+              <w:t>Valida a correcção.</w:t>
             </w:r>
           </w:p>
         </w:tc>
@@ -6502,29 +5365,11 @@
         <w:t>AB</w:t>
       </w:r>
       <w:r>
-        <w:t xml:space="preserve"> </w:t>
-      </w:r>
-      <w:proofErr w:type="gramStart"/>
-      <w:r>
-        <w:t>1 :</w:t>
-      </w:r>
-      <w:proofErr w:type="gramEnd"/>
-      <w:r>
-        <w:t xml:space="preserve"> Caso de utilização </w:t>
-      </w:r>
-      <w:proofErr w:type="spellStart"/>
-      <w:r>
-        <w:t>corrigir</w:t>
-      </w:r>
-      <w:proofErr w:type="spellEnd"/>
-      <w:r>
-        <w:t xml:space="preserve"> </w:t>
-      </w:r>
-      <w:proofErr w:type="spellStart"/>
-      <w:r>
-        <w:t>teste</w:t>
-      </w:r>
-      <w:proofErr w:type="spellEnd"/>
+        <w:t xml:space="preserve"> 1 : Caso de utilização </w:t>
+      </w:r>
+      <w:r>
+        <w:t>corrigir teste</w:t>
+      </w:r>
     </w:p>
     <w:p>
       <w:pPr>
@@ -6654,47 +5499,13 @@
           <w:sz w:val="32"/>
         </w:rPr>
       </w:pPr>
-      <w:proofErr w:type="spellStart"/>
       <w:r>
         <w:rPr>
           <w:color w:val="FF7B0F" w:themeColor="accent2"/>
           <w:sz w:val="32"/>
         </w:rPr>
-        <w:t>Falta</w:t>
-      </w:r>
-      <w:proofErr w:type="spellEnd"/>
-      <w:r>
-        <w:rPr>
-          <w:color w:val="FF7B0F" w:themeColor="accent2"/>
-          <w:sz w:val="32"/>
-        </w:rPr>
-        <w:t xml:space="preserve"> </w:t>
-      </w:r>
-      <w:proofErr w:type="spellStart"/>
-      <w:r>
-        <w:rPr>
-          <w:color w:val="FF7B0F" w:themeColor="accent2"/>
-          <w:sz w:val="32"/>
-        </w:rPr>
-        <w:t>diagrama</w:t>
-      </w:r>
-      <w:proofErr w:type="spellEnd"/>
-      <w:r>
-        <w:rPr>
-          <w:color w:val="FF7B0F" w:themeColor="accent2"/>
-          <w:sz w:val="32"/>
-        </w:rPr>
-        <w:t xml:space="preserve"> de </w:t>
-      </w:r>
-      <w:proofErr w:type="spellStart"/>
-      <w:r>
-        <w:rPr>
-          <w:color w:val="FF7B0F" w:themeColor="accent2"/>
-          <w:sz w:val="32"/>
-        </w:rPr>
-        <w:t>actividades</w:t>
-      </w:r>
-      <w:proofErr w:type="spellEnd"/>
+        <w:t>Falta diagrama de actividades</w:t>
+      </w:r>
     </w:p>
     <w:p>
       <w:pPr>
@@ -7606,48 +6417,14 @@
         <w:t>AB</w:t>
       </w:r>
       <w:r>
-        <w:t xml:space="preserve"> </w:t>
-      </w:r>
-      <w:proofErr w:type="gramStart"/>
-      <w:r>
-        <w:t>1 :</w:t>
-      </w:r>
-      <w:proofErr w:type="gramEnd"/>
-      <w:r>
-        <w:t xml:space="preserve"> </w:t>
-      </w:r>
-      <w:proofErr w:type="spellStart"/>
-      <w:r>
-        <w:t>Caso</w:t>
-      </w:r>
-      <w:proofErr w:type="spellEnd"/>
-      <w:r>
-        <w:t xml:space="preserve"> de </w:t>
-      </w:r>
-      <w:proofErr w:type="spellStart"/>
-      <w:r>
-        <w:t>utilização</w:t>
-      </w:r>
-      <w:proofErr w:type="spellEnd"/>
-      <w:r>
-        <w:t xml:space="preserve"> </w:t>
-      </w:r>
-      <w:proofErr w:type="spellStart"/>
+        <w:t xml:space="preserve"> 1 : Caso de utilização </w:t>
+      </w:r>
       <w:r>
         <w:t>p</w:t>
       </w:r>
       <w:r>
-        <w:t>reparar</w:t>
-      </w:r>
-      <w:proofErr w:type="spellEnd"/>
-      <w:r>
-        <w:t xml:space="preserve"> realização do </w:t>
-      </w:r>
-      <w:proofErr w:type="spellStart"/>
-      <w:r>
-        <w:t>teste</w:t>
-      </w:r>
-      <w:proofErr w:type="spellEnd"/>
+        <w:t>reparar realização do teste</w:t>
+      </w:r>
       <w:r>
         <w:t>.</w:t>
       </w:r>
@@ -8177,7 +6954,17 @@
           <w:color w:val="000000"/>
           <w:lang w:val="pt-PT"/>
         </w:rPr>
-        <w:t>5 Protótipo Exploratório</w:t>
+        <w:t>5 Protótipo Explora</w:t>
+      </w:r>
+      <w:bookmarkStart w:id="10" w:name="_GoBack"/>
+      <w:bookmarkEnd w:id="10"/>
+      <w:r>
+        <w:rPr>
+          <w:rFonts w:ascii="Arial" w:hAnsi="Arial" w:cs="Arial"/>
+          <w:color w:val="000000"/>
+          <w:lang w:val="pt-PT"/>
+        </w:rPr>
+        <w:t>tório</w:t>
       </w:r>
     </w:p>
     <w:p>
@@ -8298,45 +7085,8 @@
       <w:pPr>
         <w:spacing w:before="0" w:after="0" w:line="240" w:lineRule="auto"/>
       </w:pPr>
-      <w:proofErr w:type="spellStart"/>
-      <w:r>
-        <w:t>Fig.XPTO</w:t>
-      </w:r>
-      <w:proofErr w:type="spellEnd"/>
-      <w:r>
-        <w:t xml:space="preserve"> – </w:t>
-      </w:r>
-      <w:proofErr w:type="spellStart"/>
-      <w:r>
-        <w:t>Protótipo</w:t>
-      </w:r>
-      <w:proofErr w:type="spellEnd"/>
-      <w:r>
-        <w:t xml:space="preserve"> </w:t>
-      </w:r>
-      <w:proofErr w:type="spellStart"/>
-      <w:r>
-        <w:t>exploratório</w:t>
-      </w:r>
-      <w:proofErr w:type="spellEnd"/>
-      <w:r>
-        <w:t xml:space="preserve"> </w:t>
-      </w:r>
-      <w:proofErr w:type="spellStart"/>
-      <w:r>
-        <w:t>Sistema</w:t>
-      </w:r>
-      <w:proofErr w:type="spellEnd"/>
-      <w:r>
-        <w:t xml:space="preserve"> de </w:t>
-      </w:r>
-      <w:proofErr w:type="spellStart"/>
-      <w:r>
-        <w:t>Informação</w:t>
-      </w:r>
-      <w:proofErr w:type="spellEnd"/>
-      <w:r>
-        <w:t xml:space="preserve">. </w:t>
+      <w:r>
+        <w:t xml:space="preserve">Fig.XPTO – Protótipo exploratório Sistema de Informação. </w:t>
       </w:r>
     </w:p>
     <w:p>
@@ -8419,45 +7169,8 @@
       <w:pPr>
         <w:spacing w:before="0" w:after="0" w:line="240" w:lineRule="auto"/>
       </w:pPr>
-      <w:proofErr w:type="spellStart"/>
-      <w:r>
-        <w:t>Fig.XPTO</w:t>
-      </w:r>
-      <w:proofErr w:type="spellEnd"/>
-      <w:r>
-        <w:t xml:space="preserve"> – </w:t>
-      </w:r>
-      <w:proofErr w:type="spellStart"/>
-      <w:r>
-        <w:t>Protótipo</w:t>
-      </w:r>
-      <w:proofErr w:type="spellEnd"/>
-      <w:r>
-        <w:t xml:space="preserve"> </w:t>
-      </w:r>
-      <w:proofErr w:type="spellStart"/>
-      <w:r>
-        <w:t>exploratório</w:t>
-      </w:r>
-      <w:proofErr w:type="spellEnd"/>
-      <w:r>
-        <w:t xml:space="preserve"> </w:t>
-      </w:r>
-      <w:proofErr w:type="spellStart"/>
-      <w:r>
-        <w:t>Sistema</w:t>
-      </w:r>
-      <w:proofErr w:type="spellEnd"/>
-      <w:r>
-        <w:t xml:space="preserve"> de </w:t>
-      </w:r>
-      <w:proofErr w:type="spellStart"/>
-      <w:r>
-        <w:t>Informação</w:t>
-      </w:r>
-      <w:proofErr w:type="spellEnd"/>
-      <w:r>
-        <w:t xml:space="preserve">. </w:t>
+      <w:r>
+        <w:t xml:space="preserve">Fig.XPTO – Protótipo exploratório Sistema de Informação. </w:t>
       </w:r>
     </w:p>
     <w:p>
@@ -8469,127 +7182,8 @@
       <w:pPr>
         <w:spacing w:before="0" w:after="0" w:line="240" w:lineRule="auto"/>
       </w:pPr>
-      <w:proofErr w:type="spellStart"/>
-      <w:r>
-        <w:t>Encontramos</w:t>
-      </w:r>
-      <w:proofErr w:type="spellEnd"/>
-      <w:r>
-        <w:t xml:space="preserve"> de forma </w:t>
-      </w:r>
-      <w:proofErr w:type="spellStart"/>
-      <w:r>
-        <w:t>gráfica</w:t>
-      </w:r>
-      <w:proofErr w:type="spellEnd"/>
-      <w:r>
-        <w:t xml:space="preserve"> </w:t>
-      </w:r>
-      <w:proofErr w:type="spellStart"/>
-      <w:proofErr w:type="gramStart"/>
-      <w:r>
-        <w:t>na</w:t>
-      </w:r>
-      <w:proofErr w:type="spellEnd"/>
-      <w:proofErr w:type="gramEnd"/>
-      <w:r>
-        <w:t xml:space="preserve"> </w:t>
-      </w:r>
-      <w:proofErr w:type="spellStart"/>
-      <w:r>
-        <w:t>figura</w:t>
-      </w:r>
-      <w:proofErr w:type="spellEnd"/>
-      <w:r>
-        <w:t xml:space="preserve"> </w:t>
-      </w:r>
-      <w:proofErr w:type="spellStart"/>
-      <w:r>
-        <w:t>acima</w:t>
-      </w:r>
-      <w:proofErr w:type="spellEnd"/>
-      <w:r>
-        <w:t xml:space="preserve"> o menu </w:t>
-      </w:r>
-      <w:proofErr w:type="spellStart"/>
-      <w:r>
-        <w:t>em</w:t>
-      </w:r>
-      <w:proofErr w:type="spellEnd"/>
-      <w:r>
-        <w:t xml:space="preserve"> </w:t>
-      </w:r>
-      <w:proofErr w:type="spellStart"/>
-      <w:r>
-        <w:t>modo</w:t>
-      </w:r>
-      <w:proofErr w:type="spellEnd"/>
-      <w:r>
-        <w:t xml:space="preserve"> de professor </w:t>
-      </w:r>
-      <w:proofErr w:type="spellStart"/>
-      <w:r>
-        <w:t>que</w:t>
-      </w:r>
-      <w:proofErr w:type="spellEnd"/>
-      <w:r>
-        <w:t xml:space="preserve"> </w:t>
-      </w:r>
-      <w:proofErr w:type="spellStart"/>
-      <w:r>
-        <w:t>inclui</w:t>
-      </w:r>
-      <w:proofErr w:type="spellEnd"/>
-      <w:r>
-        <w:t xml:space="preserve"> </w:t>
-      </w:r>
-      <w:proofErr w:type="spellStart"/>
-      <w:r>
-        <w:t>criar</w:t>
-      </w:r>
-      <w:proofErr w:type="spellEnd"/>
-      <w:r>
-        <w:t xml:space="preserve">, </w:t>
-      </w:r>
-      <w:proofErr w:type="spellStart"/>
-      <w:r>
-        <w:t>corrigir</w:t>
-      </w:r>
-      <w:proofErr w:type="spellEnd"/>
-      <w:r>
-        <w:t xml:space="preserve"> </w:t>
-      </w:r>
-      <w:proofErr w:type="spellStart"/>
-      <w:r>
-        <w:t>seleccionar</w:t>
-      </w:r>
-      <w:proofErr w:type="spellEnd"/>
-      <w:r>
-        <w:t xml:space="preserve"> </w:t>
-      </w:r>
-      <w:proofErr w:type="spellStart"/>
-      <w:r>
-        <w:t>teste</w:t>
-      </w:r>
-      <w:proofErr w:type="spellEnd"/>
-      <w:r>
-        <w:t xml:space="preserve">, e </w:t>
-      </w:r>
-      <w:proofErr w:type="spellStart"/>
-      <w:r>
-        <w:t>consultar</w:t>
-      </w:r>
-      <w:proofErr w:type="spellEnd"/>
-      <w:r>
-        <w:t xml:space="preserve"> </w:t>
-      </w:r>
-      <w:proofErr w:type="spellStart"/>
-      <w:r>
-        <w:t>notas</w:t>
-      </w:r>
-      <w:proofErr w:type="spellEnd"/>
-      <w:r>
-        <w:t>.</w:t>
+      <w:r>
+        <w:t>Encontramos de forma gráfica na figura acima o menu em modo de professor que inclui criar, corrigir seleccionar teste, e consultar notas.</w:t>
       </w:r>
     </w:p>
     <w:p>
@@ -8657,45 +7251,8 @@
       <w:pPr>
         <w:spacing w:before="0" w:after="0" w:line="240" w:lineRule="auto"/>
       </w:pPr>
-      <w:proofErr w:type="spellStart"/>
-      <w:r>
-        <w:t>Fig.XPTO</w:t>
-      </w:r>
-      <w:proofErr w:type="spellEnd"/>
-      <w:r>
-        <w:t xml:space="preserve"> – </w:t>
-      </w:r>
-      <w:proofErr w:type="spellStart"/>
-      <w:r>
-        <w:t>Protótipo</w:t>
-      </w:r>
-      <w:proofErr w:type="spellEnd"/>
-      <w:r>
-        <w:t xml:space="preserve"> </w:t>
-      </w:r>
-      <w:proofErr w:type="spellStart"/>
-      <w:r>
-        <w:t>exploratório</w:t>
-      </w:r>
-      <w:proofErr w:type="spellEnd"/>
-      <w:r>
-        <w:t xml:space="preserve"> </w:t>
-      </w:r>
-      <w:proofErr w:type="spellStart"/>
-      <w:r>
-        <w:t>Sistema</w:t>
-      </w:r>
-      <w:proofErr w:type="spellEnd"/>
-      <w:r>
-        <w:t xml:space="preserve"> de </w:t>
-      </w:r>
-      <w:proofErr w:type="spellStart"/>
-      <w:r>
-        <w:t>Informação</w:t>
-      </w:r>
-      <w:proofErr w:type="spellEnd"/>
-      <w:r>
-        <w:t xml:space="preserve">. </w:t>
+      <w:r>
+        <w:t xml:space="preserve">Fig.XPTO – Protótipo exploratório Sistema de Informação. </w:t>
       </w:r>
     </w:p>
     <w:p>
@@ -8707,133 +7264,20 @@
       <w:pPr>
         <w:spacing w:before="0" w:after="0" w:line="240" w:lineRule="auto"/>
       </w:pPr>
-      <w:proofErr w:type="spellStart"/>
       <w:r>
         <w:t>C</w:t>
       </w:r>
       <w:r>
-        <w:t>riação</w:t>
-      </w:r>
-      <w:proofErr w:type="spellEnd"/>
-      <w:r>
-        <w:t xml:space="preserve"> de um </w:t>
-      </w:r>
-      <w:proofErr w:type="spellStart"/>
-      <w:r>
-        <w:t>teste</w:t>
-      </w:r>
-      <w:proofErr w:type="spellEnd"/>
-      <w:r>
-        <w:t xml:space="preserve"> de </w:t>
-      </w:r>
-      <w:proofErr w:type="spellStart"/>
-      <w:r>
-        <w:t>leitura</w:t>
-      </w:r>
-      <w:proofErr w:type="spellEnd"/>
-      <w:r>
-        <w:t xml:space="preserve"> (</w:t>
-      </w:r>
-      <w:proofErr w:type="spellStart"/>
+        <w:t>riação de um teste de leitura (</w:t>
+      </w:r>
       <w:r>
         <w:rPr>
           <w:color w:val="FF7B0F" w:themeColor="accent2"/>
           <w:sz w:val="24"/>
           <w:szCs w:val="24"/>
         </w:rPr>
-        <w:t>Falta</w:t>
-      </w:r>
-      <w:proofErr w:type="spellEnd"/>
-      <w:r>
-        <w:rPr>
-          <w:color w:val="FF7B0F" w:themeColor="accent2"/>
-          <w:sz w:val="24"/>
-          <w:szCs w:val="24"/>
-        </w:rPr>
-        <w:t xml:space="preserve"> </w:t>
-      </w:r>
-      <w:proofErr w:type="spellStart"/>
-      <w:r>
-        <w:rPr>
-          <w:color w:val="FF7B0F" w:themeColor="accent2"/>
-          <w:sz w:val="24"/>
-          <w:szCs w:val="24"/>
-        </w:rPr>
-        <w:t>incluir</w:t>
-      </w:r>
-      <w:proofErr w:type="spellEnd"/>
-      <w:r>
-        <w:rPr>
-          <w:color w:val="FF7B0F" w:themeColor="accent2"/>
-          <w:sz w:val="24"/>
-          <w:szCs w:val="24"/>
-        </w:rPr>
-        <w:t xml:space="preserve"> </w:t>
-      </w:r>
-      <w:proofErr w:type="spellStart"/>
-      <w:r>
-        <w:rPr>
-          <w:color w:val="FF7B0F" w:themeColor="accent2"/>
-          <w:sz w:val="24"/>
-          <w:szCs w:val="24"/>
-        </w:rPr>
-        <w:t>opção</w:t>
-      </w:r>
-      <w:proofErr w:type="spellEnd"/>
-      <w:r>
-        <w:rPr>
-          <w:color w:val="FF7B0F" w:themeColor="accent2"/>
-          <w:sz w:val="24"/>
-          <w:szCs w:val="24"/>
-        </w:rPr>
-        <w:t xml:space="preserve"> de </w:t>
-      </w:r>
-      <w:proofErr w:type="spellStart"/>
-      <w:r>
-        <w:rPr>
-          <w:color w:val="FF7B0F" w:themeColor="accent2"/>
-          <w:sz w:val="24"/>
-          <w:szCs w:val="24"/>
-        </w:rPr>
-        <w:t>colocar</w:t>
-      </w:r>
-      <w:proofErr w:type="spellEnd"/>
-      <w:r>
-        <w:rPr>
-          <w:color w:val="FF7B0F" w:themeColor="accent2"/>
-          <w:sz w:val="24"/>
-          <w:szCs w:val="24"/>
-        </w:rPr>
-        <w:t xml:space="preserve"> </w:t>
-      </w:r>
-      <w:proofErr w:type="spellStart"/>
-      <w:r>
-        <w:rPr>
-          <w:color w:val="FF7B0F" w:themeColor="accent2"/>
-          <w:sz w:val="24"/>
-          <w:szCs w:val="24"/>
-        </w:rPr>
-        <w:t>em</w:t>
-      </w:r>
-      <w:proofErr w:type="spellEnd"/>
-      <w:r>
-        <w:rPr>
-          <w:color w:val="FF7B0F" w:themeColor="accent2"/>
-          <w:sz w:val="24"/>
-          <w:szCs w:val="24"/>
-        </w:rPr>
-        <w:t xml:space="preserve"> </w:t>
-      </w:r>
-      <w:proofErr w:type="spellStart"/>
-      <w:r>
-        <w:rPr>
-          <w:color w:val="FF7B0F" w:themeColor="accent2"/>
-          <w:sz w:val="24"/>
-          <w:szCs w:val="24"/>
-        </w:rPr>
-        <w:t>poema</w:t>
-      </w:r>
-      <w:proofErr w:type="spellEnd"/>
+        <w:t>Falta incluir opção de colocar em poema</w:t>
+      </w:r>
       <w:r>
         <w:t>)</w:t>
       </w:r>
@@ -9103,6 +7547,7 @@
               <w:dataBinding w:prefixMappings="xmlns:ns0='http://purl.org/dc/elements/1.1/' xmlns:ns1='http://schemas.openxmlformats.org/package/2006/metadata/core-properties' " w:xpath="/ns1:coreProperties[1]/ns0:description[1]" w:storeItemID="{6C3C8BC8-F283-45AE-878A-BAB7291924A1}"/>
               <w:text w:multiLine="1"/>
             </w:sdtPr>
+            <w:sdtEndPr/>
             <w:sdtContent>
               <w:r>
                 <w:rPr>
@@ -9191,7 +7636,7 @@
               <w:color w:val="F95F56" w:themeColor="accent1" w:themeTint="BF"/>
               <w:lang w:val="pt-BR"/>
             </w:rPr>
-            <w:t>6</w:t>
+            <w:t>12</w:t>
           </w:r>
           <w:r>
             <w:rPr>
@@ -13983,7 +12428,7 @@
 </file>
 
 <file path=customXml/itemProps2.xml><?xml version="1.0" encoding="utf-8"?>
-<ds:datastoreItem xmlns:ds="http://schemas.openxmlformats.org/officeDocument/2006/customXml" ds:itemID="{14905BAB-DB0D-9F45-A3C6-72F365545566}">
+<ds:datastoreItem xmlns:ds="http://schemas.openxmlformats.org/officeDocument/2006/customXml" ds:itemID="{2BB38ED2-41FE-734F-957F-79ECB0FCB4EB}">
   <ds:schemaRefs>
     <ds:schemaRef ds:uri="http://schemas.openxmlformats.org/officeDocument/2006/bibliography"/>
   </ds:schemaRefs>

</xml_diff>

<commit_message>
Changes to the AnaliseDoSistema(emconstrucao).docx doc.
</commit_message>
<xml_diff>
--- a/AnaliseDoSistema(emconstrucao).docx
+++ b/AnaliseDoSistema(emconstrucao).docx
@@ -1127,7 +1127,21 @@
         <w:rPr>
           <w:lang w:val="pt-PT"/>
         </w:rPr>
-        <w:t xml:space="preserve">rso a um tablet. </w:t>
+        <w:t xml:space="preserve">rso a um </w:t>
+      </w:r>
+      <w:proofErr w:type="spellStart"/>
+      <w:r>
+        <w:rPr>
+          <w:lang w:val="pt-PT"/>
+        </w:rPr>
+        <w:t>tablet</w:t>
+      </w:r>
+      <w:proofErr w:type="spellEnd"/>
+      <w:r>
+        <w:rPr>
+          <w:lang w:val="pt-PT"/>
+        </w:rPr>
+        <w:t xml:space="preserve">. </w:t>
       </w:r>
     </w:p>
     <w:p>
@@ -1143,7 +1157,21 @@
           <w:lang w:val="pt-PT"/>
         </w:rPr>
         <w:tab/>
-        <w:t>O sistema será composto por uma aplicação Android e o respetivo sistema de informação.</w:t>
+        <w:t xml:space="preserve">O sistema será composto por uma aplicação </w:t>
+      </w:r>
+      <w:proofErr w:type="spellStart"/>
+      <w:r>
+        <w:rPr>
+          <w:lang w:val="pt-PT"/>
+        </w:rPr>
+        <w:t>Android</w:t>
+      </w:r>
+      <w:proofErr w:type="spellEnd"/>
+      <w:r>
+        <w:rPr>
+          <w:lang w:val="pt-PT"/>
+        </w:rPr>
+        <w:t xml:space="preserve"> e o respetivo sistema de informação.</w:t>
       </w:r>
     </w:p>
     <w:p>
@@ -1167,9 +1195,18 @@
           <w:sz w:val="24"/>
           <w:lang w:val="pt-PT"/>
         </w:rPr>
-        <w:t>.1.1 Aplicação para tablet</w:t>
+        <w:t xml:space="preserve">.1.1 Aplicação para </w:t>
+      </w:r>
+      <w:proofErr w:type="spellStart"/>
+      <w:r>
+        <w:rPr>
+          <w:sz w:val="24"/>
+          <w:lang w:val="pt-PT"/>
+        </w:rPr>
+        <w:t>tablet</w:t>
       </w:r>
       <w:bookmarkEnd w:id="2"/>
+      <w:proofErr w:type="spellEnd"/>
     </w:p>
     <w:p>
       <w:pPr>
@@ -1191,7 +1228,35 @@
         <w:rPr>
           <w:lang w:val="pt-PT"/>
         </w:rPr>
-        <w:t>A aplicação Android deverá permitir dois tipos de acessos, o do Professor, para fazer a correção dos testes na própria aplicação e o do aluno que através do interface do tablet deverá realizar os testes propostos pelo professor.</w:t>
+        <w:t xml:space="preserve">A aplicação </w:t>
+      </w:r>
+      <w:proofErr w:type="spellStart"/>
+      <w:r>
+        <w:rPr>
+          <w:lang w:val="pt-PT"/>
+        </w:rPr>
+        <w:t>Android</w:t>
+      </w:r>
+      <w:proofErr w:type="spellEnd"/>
+      <w:r>
+        <w:rPr>
+          <w:lang w:val="pt-PT"/>
+        </w:rPr>
+        <w:t xml:space="preserve"> deverá permitir dois tipos de acessos, o do Professor, para fazer a correção dos testes na própria aplicação e o do aluno que através do interface do </w:t>
+      </w:r>
+      <w:proofErr w:type="spellStart"/>
+      <w:r>
+        <w:rPr>
+          <w:lang w:val="pt-PT"/>
+        </w:rPr>
+        <w:t>tablet</w:t>
+      </w:r>
+      <w:proofErr w:type="spellEnd"/>
+      <w:r>
+        <w:rPr>
+          <w:lang w:val="pt-PT"/>
+        </w:rPr>
+        <w:t xml:space="preserve"> deverá realizar os testes propostos pelo professor.</w:t>
       </w:r>
     </w:p>
     <w:p>
@@ -1245,7 +1310,21 @@
         <w:rPr>
           <w:lang w:val="pt-PT"/>
         </w:rPr>
-        <w:t>formulários web.</w:t>
+        <w:t xml:space="preserve">formulários </w:t>
+      </w:r>
+      <w:proofErr w:type="spellStart"/>
+      <w:r>
+        <w:rPr>
+          <w:lang w:val="pt-PT"/>
+        </w:rPr>
+        <w:t>web</w:t>
+      </w:r>
+      <w:proofErr w:type="spellEnd"/>
+      <w:r>
+        <w:rPr>
+          <w:lang w:val="pt-PT"/>
+        </w:rPr>
+        <w:t>.</w:t>
       </w:r>
     </w:p>
     <w:p>
@@ -1513,13 +1592,41 @@
           <w:lang w:val="pt-PT"/>
         </w:rPr>
       </w:pPr>
-      <w:r>
-        <w:rPr>
-          <w:rFonts w:ascii="Arial" w:hAnsi="Arial" w:cs="Arial"/>
-          <w:color w:val="000000"/>
-          <w:lang w:val="pt-PT"/>
-        </w:rPr>
-        <w:t>eRecorder (Aplicação para android);</w:t>
+      <w:proofErr w:type="spellStart"/>
+      <w:r>
+        <w:rPr>
+          <w:rFonts w:ascii="Arial" w:hAnsi="Arial" w:cs="Arial"/>
+          <w:color w:val="000000"/>
+          <w:lang w:val="pt-PT"/>
+        </w:rPr>
+        <w:t>eRecorder</w:t>
+      </w:r>
+      <w:proofErr w:type="spellEnd"/>
+      <w:r>
+        <w:rPr>
+          <w:rFonts w:ascii="Arial" w:hAnsi="Arial" w:cs="Arial"/>
+          <w:color w:val="000000"/>
+          <w:lang w:val="pt-PT"/>
+        </w:rPr>
+        <w:t xml:space="preserve"> (Aplicação para </w:t>
+      </w:r>
+      <w:proofErr w:type="spellStart"/>
+      <w:r>
+        <w:rPr>
+          <w:rFonts w:ascii="Arial" w:hAnsi="Arial" w:cs="Arial"/>
+          <w:color w:val="000000"/>
+          <w:lang w:val="pt-PT"/>
+        </w:rPr>
+        <w:t>android</w:t>
+      </w:r>
+      <w:proofErr w:type="spellEnd"/>
+      <w:r>
+        <w:rPr>
+          <w:rFonts w:ascii="Arial" w:hAnsi="Arial" w:cs="Arial"/>
+          <w:color w:val="000000"/>
+          <w:lang w:val="pt-PT"/>
+        </w:rPr>
+        <w:t>);</w:t>
       </w:r>
     </w:p>
     <w:p>
@@ -1539,13 +1646,77 @@
           <w:lang w:val="pt-PT"/>
         </w:rPr>
       </w:pPr>
-      <w:r>
-        <w:rPr>
-          <w:rFonts w:ascii="Arial" w:hAnsi="Arial" w:cs="Arial"/>
-          <w:color w:val="000000"/>
-          <w:lang w:val="pt-PT"/>
-        </w:rPr>
-        <w:t>Smart Voice Recorder (Aplicação para Android);</w:t>
+      <w:proofErr w:type="spellStart"/>
+      <w:r>
+        <w:rPr>
+          <w:rFonts w:ascii="Arial" w:hAnsi="Arial" w:cs="Arial"/>
+          <w:color w:val="000000"/>
+          <w:lang w:val="pt-PT"/>
+        </w:rPr>
+        <w:t>Smart</w:t>
+      </w:r>
+      <w:proofErr w:type="spellEnd"/>
+      <w:r>
+        <w:rPr>
+          <w:rFonts w:ascii="Arial" w:hAnsi="Arial" w:cs="Arial"/>
+          <w:color w:val="000000"/>
+          <w:lang w:val="pt-PT"/>
+        </w:rPr>
+        <w:t xml:space="preserve"> </w:t>
+      </w:r>
+      <w:proofErr w:type="spellStart"/>
+      <w:r>
+        <w:rPr>
+          <w:rFonts w:ascii="Arial" w:hAnsi="Arial" w:cs="Arial"/>
+          <w:color w:val="000000"/>
+          <w:lang w:val="pt-PT"/>
+        </w:rPr>
+        <w:t>Voice</w:t>
+      </w:r>
+      <w:proofErr w:type="spellEnd"/>
+      <w:r>
+        <w:rPr>
+          <w:rFonts w:ascii="Arial" w:hAnsi="Arial" w:cs="Arial"/>
+          <w:color w:val="000000"/>
+          <w:lang w:val="pt-PT"/>
+        </w:rPr>
+        <w:t xml:space="preserve"> </w:t>
+      </w:r>
+      <w:proofErr w:type="spellStart"/>
+      <w:r>
+        <w:rPr>
+          <w:rFonts w:ascii="Arial" w:hAnsi="Arial" w:cs="Arial"/>
+          <w:color w:val="000000"/>
+          <w:lang w:val="pt-PT"/>
+        </w:rPr>
+        <w:t>Recorder</w:t>
+      </w:r>
+      <w:proofErr w:type="spellEnd"/>
+      <w:r>
+        <w:rPr>
+          <w:rFonts w:ascii="Arial" w:hAnsi="Arial" w:cs="Arial"/>
+          <w:color w:val="000000"/>
+          <w:lang w:val="pt-PT"/>
+        </w:rPr>
+        <w:t xml:space="preserve"> (Aplicação para </w:t>
+      </w:r>
+      <w:proofErr w:type="spellStart"/>
+      <w:r>
+        <w:rPr>
+          <w:rFonts w:ascii="Arial" w:hAnsi="Arial" w:cs="Arial"/>
+          <w:color w:val="000000"/>
+          <w:lang w:val="pt-PT"/>
+        </w:rPr>
+        <w:t>Android</w:t>
+      </w:r>
+      <w:proofErr w:type="spellEnd"/>
+      <w:r>
+        <w:rPr>
+          <w:rFonts w:ascii="Arial" w:hAnsi="Arial" w:cs="Arial"/>
+          <w:color w:val="000000"/>
+          <w:lang w:val="pt-PT"/>
+        </w:rPr>
+        <w:t>);</w:t>
       </w:r>
     </w:p>
     <w:p>
@@ -1566,13 +1737,59 @@
           <w:lang w:val="pt-PT"/>
         </w:rPr>
       </w:pPr>
-      <w:r>
-        <w:rPr>
-          <w:rFonts w:ascii="Arial" w:hAnsi="Arial" w:cs="Arial"/>
-          <w:color w:val="000000"/>
-          <w:lang w:val="pt-PT"/>
-        </w:rPr>
-        <w:t>Voice Recorder Pro. (Aplicação para Android);</w:t>
+      <w:proofErr w:type="spellStart"/>
+      <w:r>
+        <w:rPr>
+          <w:rFonts w:ascii="Arial" w:hAnsi="Arial" w:cs="Arial"/>
+          <w:color w:val="000000"/>
+          <w:lang w:val="pt-PT"/>
+        </w:rPr>
+        <w:t>Voice</w:t>
+      </w:r>
+      <w:proofErr w:type="spellEnd"/>
+      <w:r>
+        <w:rPr>
+          <w:rFonts w:ascii="Arial" w:hAnsi="Arial" w:cs="Arial"/>
+          <w:color w:val="000000"/>
+          <w:lang w:val="pt-PT"/>
+        </w:rPr>
+        <w:t xml:space="preserve"> </w:t>
+      </w:r>
+      <w:proofErr w:type="spellStart"/>
+      <w:r>
+        <w:rPr>
+          <w:rFonts w:ascii="Arial" w:hAnsi="Arial" w:cs="Arial"/>
+          <w:color w:val="000000"/>
+          <w:lang w:val="pt-PT"/>
+        </w:rPr>
+        <w:t>Recorder</w:t>
+      </w:r>
+      <w:proofErr w:type="spellEnd"/>
+      <w:r>
+        <w:rPr>
+          <w:rFonts w:ascii="Arial" w:hAnsi="Arial" w:cs="Arial"/>
+          <w:color w:val="000000"/>
+          <w:lang w:val="pt-PT"/>
+        </w:rPr>
+        <w:t xml:space="preserve"> Pro. (Aplicação para </w:t>
+      </w:r>
+      <w:proofErr w:type="spellStart"/>
+      <w:r>
+        <w:rPr>
+          <w:rFonts w:ascii="Arial" w:hAnsi="Arial" w:cs="Arial"/>
+          <w:color w:val="000000"/>
+          <w:lang w:val="pt-PT"/>
+        </w:rPr>
+        <w:t>Android</w:t>
+      </w:r>
+      <w:proofErr w:type="spellEnd"/>
+      <w:r>
+        <w:rPr>
+          <w:rFonts w:ascii="Arial" w:hAnsi="Arial" w:cs="Arial"/>
+          <w:color w:val="000000"/>
+          <w:lang w:val="pt-PT"/>
+        </w:rPr>
+        <w:t>);</w:t>
       </w:r>
     </w:p>
     <w:p>
@@ -1635,13 +1852,41 @@
           <w:lang w:val="pt-PT"/>
         </w:rPr>
       </w:pPr>
-      <w:r>
-        <w:rPr>
-          <w:rFonts w:ascii="Arial" w:hAnsi="Arial" w:cs="Arial"/>
-          <w:color w:val="000000"/>
-          <w:lang w:val="pt-PT"/>
-        </w:rPr>
-        <w:t>ListNote Fala-para-texto Notas (Aplicação para Android);</w:t>
+      <w:proofErr w:type="spellStart"/>
+      <w:r>
+        <w:rPr>
+          <w:rFonts w:ascii="Arial" w:hAnsi="Arial" w:cs="Arial"/>
+          <w:color w:val="000000"/>
+          <w:lang w:val="pt-PT"/>
+        </w:rPr>
+        <w:t>ListNote</w:t>
+      </w:r>
+      <w:proofErr w:type="spellEnd"/>
+      <w:r>
+        <w:rPr>
+          <w:rFonts w:ascii="Arial" w:hAnsi="Arial" w:cs="Arial"/>
+          <w:color w:val="000000"/>
+          <w:lang w:val="pt-PT"/>
+        </w:rPr>
+        <w:t xml:space="preserve"> Fala-para-texto Notas (Aplicação para </w:t>
+      </w:r>
+      <w:proofErr w:type="spellStart"/>
+      <w:r>
+        <w:rPr>
+          <w:rFonts w:ascii="Arial" w:hAnsi="Arial" w:cs="Arial"/>
+          <w:color w:val="000000"/>
+          <w:lang w:val="pt-PT"/>
+        </w:rPr>
+        <w:t>Android</w:t>
+      </w:r>
+      <w:proofErr w:type="spellEnd"/>
+      <w:r>
+        <w:rPr>
+          <w:rFonts w:ascii="Arial" w:hAnsi="Arial" w:cs="Arial"/>
+          <w:color w:val="000000"/>
+          <w:lang w:val="pt-PT"/>
+        </w:rPr>
+        <w:t>);</w:t>
       </w:r>
     </w:p>
     <w:p>
@@ -1661,13 +1906,59 @@
           <w:lang w:val="pt-PT"/>
         </w:rPr>
       </w:pPr>
-      <w:r>
-        <w:rPr>
-          <w:rFonts w:ascii="Arial" w:hAnsi="Arial" w:cs="Arial"/>
-          <w:color w:val="000000"/>
-          <w:lang w:val="pt-PT"/>
-        </w:rPr>
-        <w:t>Speach to text (Aplicação para Android);</w:t>
+      <w:proofErr w:type="spellStart"/>
+      <w:r>
+        <w:rPr>
+          <w:rFonts w:ascii="Arial" w:hAnsi="Arial" w:cs="Arial"/>
+          <w:color w:val="000000"/>
+          <w:lang w:val="pt-PT"/>
+        </w:rPr>
+        <w:t>Speach</w:t>
+      </w:r>
+      <w:proofErr w:type="spellEnd"/>
+      <w:r>
+        <w:rPr>
+          <w:rFonts w:ascii="Arial" w:hAnsi="Arial" w:cs="Arial"/>
+          <w:color w:val="000000"/>
+          <w:lang w:val="pt-PT"/>
+        </w:rPr>
+        <w:t xml:space="preserve"> to </w:t>
+      </w:r>
+      <w:proofErr w:type="spellStart"/>
+      <w:r>
+        <w:rPr>
+          <w:rFonts w:ascii="Arial" w:hAnsi="Arial" w:cs="Arial"/>
+          <w:color w:val="000000"/>
+          <w:lang w:val="pt-PT"/>
+        </w:rPr>
+        <w:t>text</w:t>
+      </w:r>
+      <w:proofErr w:type="spellEnd"/>
+      <w:r>
+        <w:rPr>
+          <w:rFonts w:ascii="Arial" w:hAnsi="Arial" w:cs="Arial"/>
+          <w:color w:val="000000"/>
+          <w:lang w:val="pt-PT"/>
+        </w:rPr>
+        <w:t xml:space="preserve"> (Aplicação para </w:t>
+      </w:r>
+      <w:proofErr w:type="spellStart"/>
+      <w:r>
+        <w:rPr>
+          <w:rFonts w:ascii="Arial" w:hAnsi="Arial" w:cs="Arial"/>
+          <w:color w:val="000000"/>
+          <w:lang w:val="pt-PT"/>
+        </w:rPr>
+        <w:t>Android</w:t>
+      </w:r>
+      <w:proofErr w:type="spellEnd"/>
+      <w:r>
+        <w:rPr>
+          <w:rFonts w:ascii="Arial" w:hAnsi="Arial" w:cs="Arial"/>
+          <w:color w:val="000000"/>
+          <w:lang w:val="pt-PT"/>
+        </w:rPr>
+        <w:t>);</w:t>
       </w:r>
     </w:p>
     <w:p>
@@ -1691,7 +1982,55 @@
           <w:rFonts w:ascii="Arial" w:hAnsi="Arial" w:cs="Arial"/>
           <w:color w:val="000000"/>
         </w:rPr>
-        <w:t>Text to speach - Voice to text (Aplicação para Android);</w:t>
+        <w:t xml:space="preserve">Text to </w:t>
+      </w:r>
+      <w:proofErr w:type="spellStart"/>
+      <w:r>
+        <w:rPr>
+          <w:rFonts w:ascii="Arial" w:hAnsi="Arial" w:cs="Arial"/>
+          <w:color w:val="000000"/>
+        </w:rPr>
+        <w:t>speach</w:t>
+      </w:r>
+      <w:proofErr w:type="spellEnd"/>
+      <w:r>
+        <w:rPr>
+          <w:rFonts w:ascii="Arial" w:hAnsi="Arial" w:cs="Arial"/>
+          <w:color w:val="000000"/>
+        </w:rPr>
+        <w:t xml:space="preserve"> - Voice to text (</w:t>
+      </w:r>
+      <w:proofErr w:type="spellStart"/>
+      <w:r>
+        <w:rPr>
+          <w:rFonts w:ascii="Arial" w:hAnsi="Arial" w:cs="Arial"/>
+          <w:color w:val="000000"/>
+        </w:rPr>
+        <w:t>Aplicação</w:t>
+      </w:r>
+      <w:proofErr w:type="spellEnd"/>
+      <w:r>
+        <w:rPr>
+          <w:rFonts w:ascii="Arial" w:hAnsi="Arial" w:cs="Arial"/>
+          <w:color w:val="000000"/>
+        </w:rPr>
+        <w:t xml:space="preserve"> </w:t>
+      </w:r>
+      <w:proofErr w:type="spellStart"/>
+      <w:r>
+        <w:rPr>
+          <w:rFonts w:ascii="Arial" w:hAnsi="Arial" w:cs="Arial"/>
+          <w:color w:val="000000"/>
+        </w:rPr>
+        <w:t>para</w:t>
+      </w:r>
+      <w:proofErr w:type="spellEnd"/>
+      <w:r>
+        <w:rPr>
+          <w:rFonts w:ascii="Arial" w:hAnsi="Arial" w:cs="Arial"/>
+          <w:color w:val="000000"/>
+        </w:rPr>
+        <w:t xml:space="preserve"> Android);</w:t>
       </w:r>
     </w:p>
     <w:p>
@@ -1730,9 +2069,18 @@
           <w:sz w:val="24"/>
           <w:lang w:val="pt-PT"/>
         </w:rPr>
-        <w:t>Software Open Source</w:t>
+        <w:t xml:space="preserve">Software Open </w:t>
+      </w:r>
+      <w:proofErr w:type="spellStart"/>
+      <w:r>
+        <w:rPr>
+          <w:sz w:val="24"/>
+          <w:lang w:val="pt-PT"/>
+        </w:rPr>
+        <w:t>Source</w:t>
       </w:r>
       <w:bookmarkEnd w:id="9"/>
+      <w:proofErr w:type="spellEnd"/>
     </w:p>
     <w:p>
       <w:pPr>
@@ -1758,7 +2106,43 @@
           <w:color w:val="000000"/>
           <w:lang w:val="pt-PT"/>
         </w:rPr>
-        <w:t>Mi sound recorder (Aplica</w:t>
+        <w:t xml:space="preserve">Mi </w:t>
+      </w:r>
+      <w:proofErr w:type="spellStart"/>
+      <w:r>
+        <w:rPr>
+          <w:rFonts w:ascii="Arial" w:hAnsi="Arial" w:cs="Arial"/>
+          <w:color w:val="000000"/>
+          <w:lang w:val="pt-PT"/>
+        </w:rPr>
+        <w:t>sound</w:t>
+      </w:r>
+      <w:proofErr w:type="spellEnd"/>
+      <w:r>
+        <w:rPr>
+          <w:rFonts w:ascii="Arial" w:hAnsi="Arial" w:cs="Arial"/>
+          <w:color w:val="000000"/>
+          <w:lang w:val="pt-PT"/>
+        </w:rPr>
+        <w:t xml:space="preserve"> </w:t>
+      </w:r>
+      <w:proofErr w:type="spellStart"/>
+      <w:r>
+        <w:rPr>
+          <w:rFonts w:ascii="Arial" w:hAnsi="Arial" w:cs="Arial"/>
+          <w:color w:val="000000"/>
+          <w:lang w:val="pt-PT"/>
+        </w:rPr>
+        <w:t>recorder</w:t>
+      </w:r>
+      <w:proofErr w:type="spellEnd"/>
+      <w:r>
+        <w:rPr>
+          <w:rFonts w:ascii="Arial" w:hAnsi="Arial" w:cs="Arial"/>
+          <w:color w:val="000000"/>
+          <w:lang w:val="pt-PT"/>
+        </w:rPr>
+        <w:t xml:space="preserve"> (Aplica</w:t>
       </w:r>
       <w:r>
         <w:rPr>
@@ -1774,7 +2158,25 @@
           <w:color w:val="000000"/>
           <w:lang w:val="pt-PT"/>
         </w:rPr>
-        <w:t>o para Android);</w:t>
+        <w:t xml:space="preserve">o para </w:t>
+      </w:r>
+      <w:proofErr w:type="spellStart"/>
+      <w:r>
+        <w:rPr>
+          <w:rFonts w:ascii="Arial" w:hAnsi="Arial" w:cs="Arial"/>
+          <w:color w:val="000000"/>
+          <w:lang w:val="pt-PT"/>
+        </w:rPr>
+        <w:t>Android</w:t>
+      </w:r>
+      <w:proofErr w:type="spellEnd"/>
+      <w:r>
+        <w:rPr>
+          <w:rFonts w:ascii="Arial" w:hAnsi="Arial" w:cs="Arial"/>
+          <w:color w:val="000000"/>
+          <w:lang w:val="pt-PT"/>
+        </w:rPr>
+        <w:t>);</w:t>
       </w:r>
     </w:p>
     <w:p>
@@ -1794,13 +2196,23 @@
           <w:lang w:val="pt-PT"/>
         </w:rPr>
       </w:pPr>
-      <w:r>
-        <w:rPr>
-          <w:rFonts w:ascii="Arial" w:hAnsi="Arial" w:cs="Arial"/>
-          <w:color w:val="000000"/>
-          <w:lang w:val="pt-PT"/>
-        </w:rPr>
-        <w:t>Auphonic Software (</w:t>
+      <w:proofErr w:type="spellStart"/>
+      <w:r>
+        <w:rPr>
+          <w:rFonts w:ascii="Arial" w:hAnsi="Arial" w:cs="Arial"/>
+          <w:color w:val="000000"/>
+          <w:lang w:val="pt-PT"/>
+        </w:rPr>
+        <w:t>Auphonic</w:t>
+      </w:r>
+      <w:proofErr w:type="spellEnd"/>
+      <w:r>
+        <w:rPr>
+          <w:rFonts w:ascii="Arial" w:hAnsi="Arial" w:cs="Arial"/>
+          <w:color w:val="000000"/>
+          <w:lang w:val="pt-PT"/>
+        </w:rPr>
+        <w:t xml:space="preserve"> Software (</w:t>
       </w:r>
       <w:r>
         <w:rPr>
@@ -1832,7 +2244,43 @@
           <w:color w:val="000000"/>
           <w:lang w:val="pt-PT"/>
         </w:rPr>
-        <w:t>para Android &amp; Iphone);</w:t>
+        <w:t xml:space="preserve">para </w:t>
+      </w:r>
+      <w:proofErr w:type="spellStart"/>
+      <w:r>
+        <w:rPr>
+          <w:rFonts w:ascii="Arial" w:hAnsi="Arial" w:cs="Arial"/>
+          <w:color w:val="000000"/>
+          <w:lang w:val="pt-PT"/>
+        </w:rPr>
+        <w:t>Android</w:t>
+      </w:r>
+      <w:proofErr w:type="spellEnd"/>
+      <w:r>
+        <w:rPr>
+          <w:rFonts w:ascii="Arial" w:hAnsi="Arial" w:cs="Arial"/>
+          <w:color w:val="000000"/>
+          <w:lang w:val="pt-PT"/>
+        </w:rPr>
+        <w:t xml:space="preserve"> &amp; </w:t>
+      </w:r>
+      <w:proofErr w:type="spellStart"/>
+      <w:r>
+        <w:rPr>
+          <w:rFonts w:ascii="Arial" w:hAnsi="Arial" w:cs="Arial"/>
+          <w:color w:val="000000"/>
+          <w:lang w:val="pt-PT"/>
+        </w:rPr>
+        <w:t>Iphone</w:t>
+      </w:r>
+      <w:proofErr w:type="spellEnd"/>
+      <w:r>
+        <w:rPr>
+          <w:rFonts w:ascii="Arial" w:hAnsi="Arial" w:cs="Arial"/>
+          <w:color w:val="000000"/>
+          <w:lang w:val="pt-PT"/>
+        </w:rPr>
+        <w:t>);</w:t>
       </w:r>
     </w:p>
     <w:p>
@@ -1852,13 +2300,59 @@
           <w:lang w:val="pt-PT"/>
         </w:rPr>
       </w:pPr>
-      <w:r>
-        <w:rPr>
-          <w:rFonts w:ascii="Arial" w:hAnsi="Arial" w:cs="Arial"/>
-          <w:color w:val="000000"/>
-          <w:lang w:val="pt-PT"/>
-        </w:rPr>
-        <w:t>Android Voice Recognition Tutorial;</w:t>
+      <w:proofErr w:type="spellStart"/>
+      <w:r>
+        <w:rPr>
+          <w:rFonts w:ascii="Arial" w:hAnsi="Arial" w:cs="Arial"/>
+          <w:color w:val="000000"/>
+          <w:lang w:val="pt-PT"/>
+        </w:rPr>
+        <w:t>Android</w:t>
+      </w:r>
+      <w:proofErr w:type="spellEnd"/>
+      <w:r>
+        <w:rPr>
+          <w:rFonts w:ascii="Arial" w:hAnsi="Arial" w:cs="Arial"/>
+          <w:color w:val="000000"/>
+          <w:lang w:val="pt-PT"/>
+        </w:rPr>
+        <w:t xml:space="preserve"> </w:t>
+      </w:r>
+      <w:proofErr w:type="spellStart"/>
+      <w:r>
+        <w:rPr>
+          <w:rFonts w:ascii="Arial" w:hAnsi="Arial" w:cs="Arial"/>
+          <w:color w:val="000000"/>
+          <w:lang w:val="pt-PT"/>
+        </w:rPr>
+        <w:t>Voice</w:t>
+      </w:r>
+      <w:proofErr w:type="spellEnd"/>
+      <w:r>
+        <w:rPr>
+          <w:rFonts w:ascii="Arial" w:hAnsi="Arial" w:cs="Arial"/>
+          <w:color w:val="000000"/>
+          <w:lang w:val="pt-PT"/>
+        </w:rPr>
+        <w:t xml:space="preserve"> </w:t>
+      </w:r>
+      <w:proofErr w:type="spellStart"/>
+      <w:r>
+        <w:rPr>
+          <w:rFonts w:ascii="Arial" w:hAnsi="Arial" w:cs="Arial"/>
+          <w:color w:val="000000"/>
+          <w:lang w:val="pt-PT"/>
+        </w:rPr>
+        <w:t>Recognition</w:t>
+      </w:r>
+      <w:proofErr w:type="spellEnd"/>
+      <w:r>
+        <w:rPr>
+          <w:rFonts w:ascii="Arial" w:hAnsi="Arial" w:cs="Arial"/>
+          <w:color w:val="000000"/>
+          <w:lang w:val="pt-PT"/>
+        </w:rPr>
+        <w:t xml:space="preserve"> Tutorial;</w:t>
       </w:r>
     </w:p>
     <w:p>
@@ -1878,13 +2372,41 @@
           <w:lang w:val="pt-PT"/>
         </w:rPr>
       </w:pPr>
-      <w:r>
-        <w:rPr>
-          <w:rFonts w:ascii="Arial" w:hAnsi="Arial" w:cs="Arial"/>
-          <w:color w:val="000000"/>
-          <w:lang w:val="pt-PT"/>
-        </w:rPr>
-        <w:t>Rehearsal Assistant (</w:t>
+      <w:proofErr w:type="spellStart"/>
+      <w:r>
+        <w:rPr>
+          <w:rFonts w:ascii="Arial" w:hAnsi="Arial" w:cs="Arial"/>
+          <w:color w:val="000000"/>
+          <w:lang w:val="pt-PT"/>
+        </w:rPr>
+        <w:t>Rehearsal</w:t>
+      </w:r>
+      <w:proofErr w:type="spellEnd"/>
+      <w:r>
+        <w:rPr>
+          <w:rFonts w:ascii="Arial" w:hAnsi="Arial" w:cs="Arial"/>
+          <w:color w:val="000000"/>
+          <w:lang w:val="pt-PT"/>
+        </w:rPr>
+        <w:t xml:space="preserve"> </w:t>
+      </w:r>
+      <w:proofErr w:type="spellStart"/>
+      <w:r>
+        <w:rPr>
+          <w:rFonts w:ascii="Arial" w:hAnsi="Arial" w:cs="Arial"/>
+          <w:color w:val="000000"/>
+          <w:lang w:val="pt-PT"/>
+        </w:rPr>
+        <w:t>Assistant</w:t>
+      </w:r>
+      <w:proofErr w:type="spellEnd"/>
+      <w:r>
+        <w:rPr>
+          <w:rFonts w:ascii="Arial" w:hAnsi="Arial" w:cs="Arial"/>
+          <w:color w:val="000000"/>
+          <w:lang w:val="pt-PT"/>
+        </w:rPr>
+        <w:t xml:space="preserve"> (</w:t>
       </w:r>
       <w:r>
         <w:rPr>
@@ -1916,7 +2438,25 @@
           <w:color w:val="000000"/>
           <w:lang w:val="pt-PT"/>
         </w:rPr>
-        <w:t>para Android);</w:t>
+        <w:t xml:space="preserve">para </w:t>
+      </w:r>
+      <w:proofErr w:type="spellStart"/>
+      <w:r>
+        <w:rPr>
+          <w:rFonts w:ascii="Arial" w:hAnsi="Arial" w:cs="Arial"/>
+          <w:color w:val="000000"/>
+          <w:lang w:val="pt-PT"/>
+        </w:rPr>
+        <w:t>Android</w:t>
+      </w:r>
+      <w:proofErr w:type="spellEnd"/>
+      <w:r>
+        <w:rPr>
+          <w:rFonts w:ascii="Arial" w:hAnsi="Arial" w:cs="Arial"/>
+          <w:color w:val="000000"/>
+          <w:lang w:val="pt-PT"/>
+        </w:rPr>
+        <w:t>);</w:t>
       </w:r>
     </w:p>
     <w:p>
@@ -1992,6 +2532,7 @@
                 <w:lang w:val="pt-PT"/>
               </w:rPr>
             </w:pPr>
+            <w:proofErr w:type="spellStart"/>
             <w:r>
               <w:rPr>
                 <w:rFonts w:ascii="Arial" w:hAnsi="Arial" w:cs="Arial"/>
@@ -2000,6 +2541,7 @@
               </w:rPr>
               <w:t>Android</w:t>
             </w:r>
+            <w:proofErr w:type="spellEnd"/>
           </w:p>
         </w:tc>
         <w:tc>
@@ -2065,8 +2607,18 @@
                 <w:color w:val="000000"/>
                 <w:lang w:val="pt-PT"/>
               </w:rPr>
-              <w:t>Open Source</w:t>
+              <w:t xml:space="preserve">Open </w:t>
             </w:r>
+            <w:proofErr w:type="spellStart"/>
+            <w:r>
+              <w:rPr>
+                <w:rFonts w:ascii="Arial" w:hAnsi="Arial" w:cs="Arial"/>
+                <w:color w:val="000000"/>
+                <w:lang w:val="pt-PT"/>
+              </w:rPr>
+              <w:t>Source</w:t>
+            </w:r>
+            <w:proofErr w:type="spellEnd"/>
           </w:p>
         </w:tc>
         <w:tc>
@@ -2091,7 +2643,25 @@
                 <w:color w:val="000000"/>
                 <w:lang w:val="pt-PT"/>
               </w:rPr>
-              <w:t>Software Informático que respeita as quatro liberdades definidas pela Free Software Foundation</w:t>
+              <w:t xml:space="preserve">Software Informático que respeita as quatro liberdades definidas pela </w:t>
+            </w:r>
+            <w:proofErr w:type="spellStart"/>
+            <w:r>
+              <w:rPr>
+                <w:rFonts w:ascii="Arial" w:hAnsi="Arial" w:cs="Arial"/>
+                <w:color w:val="000000"/>
+                <w:lang w:val="pt-PT"/>
+              </w:rPr>
+              <w:t>Free</w:t>
+            </w:r>
+            <w:proofErr w:type="spellEnd"/>
+            <w:r>
+              <w:rPr>
+                <w:rFonts w:ascii="Arial" w:hAnsi="Arial" w:cs="Arial"/>
+                <w:color w:val="000000"/>
+                <w:lang w:val="pt-PT"/>
+              </w:rPr>
+              <w:t xml:space="preserve"> Software Foundation</w:t>
             </w:r>
           </w:p>
         </w:tc>
@@ -2943,10 +3513,10 @@
           <w:color w:val="000000"/>
         </w:rPr>
         <w:drawing>
-          <wp:inline distT="0" distB="0" distL="0" distR="0" wp14:anchorId="6ADBD734" wp14:editId="515C714E">
-            <wp:extent cx="4908251" cy="3372062"/>
-            <wp:effectExtent l="0" t="0" r="0" b="6350"/>
-            <wp:docPr id="4" name="Picture 4"/>
+          <wp:inline distT="0" distB="0" distL="0" distR="0" wp14:anchorId="65B62BDA" wp14:editId="4D73CF78">
+            <wp:extent cx="4803049" cy="3425190"/>
+            <wp:effectExtent l="0" t="0" r="0" b="3810"/>
+            <wp:docPr id="11" name="Picture 11"/>
             <wp:cNvGraphicFramePr>
               <a:graphicFrameLocks xmlns:a="http://schemas.openxmlformats.org/drawingml/2006/main" noChangeAspect="1"/>
             </wp:cNvGraphicFramePr>
@@ -2972,7 +3542,7 @@
                   <pic:spPr>
                     <a:xfrm>
                       <a:off x="0" y="0"/>
-                      <a:ext cx="4911616" cy="3374374"/>
+                      <a:ext cx="4803623" cy="3425599"/>
                     </a:xfrm>
                     <a:prstGeom prst="rect">
                       <a:avLst/>
@@ -2993,10 +3563,42 @@
         <w:t>Fig</w:t>
       </w:r>
       <w:r>
-        <w:t>.1 - Casos de Utili</w:t>
-      </w:r>
-      <w:r>
-        <w:t>zação do ator professor e aluno.</w:t>
+        <w:t xml:space="preserve">.1 - </w:t>
+      </w:r>
+      <w:proofErr w:type="spellStart"/>
+      <w:r>
+        <w:t>Casos</w:t>
+      </w:r>
+      <w:proofErr w:type="spellEnd"/>
+      <w:r>
+        <w:t xml:space="preserve"> de </w:t>
+      </w:r>
+      <w:proofErr w:type="spellStart"/>
+      <w:r>
+        <w:t>Utili</w:t>
+      </w:r>
+      <w:r>
+        <w:t>zação</w:t>
+      </w:r>
+      <w:proofErr w:type="spellEnd"/>
+      <w:r>
+        <w:t xml:space="preserve"> do </w:t>
+      </w:r>
+      <w:proofErr w:type="spellStart"/>
+      <w:r>
+        <w:t>ator</w:t>
+      </w:r>
+      <w:proofErr w:type="spellEnd"/>
+      <w:r>
+        <w:t xml:space="preserve"> professor e </w:t>
+      </w:r>
+      <w:proofErr w:type="spellStart"/>
+      <w:r>
+        <w:t>aluno</w:t>
+      </w:r>
+      <w:proofErr w:type="spellEnd"/>
+      <w:r>
+        <w:t>.</w:t>
       </w:r>
     </w:p>
     <w:p>
@@ -3008,11 +3610,106 @@
       <w:pPr>
         <w:spacing w:before="0" w:after="0" w:line="240" w:lineRule="auto"/>
       </w:pPr>
-      <w:r>
-        <w:t xml:space="preserve">Recorrendo ao </w:t>
-      </w:r>
-      <w:r>
-        <w:t xml:space="preserve"> diagrama representado na figura 1 podemos observar os casos de utilização do ator professor:</w:t>
+      <w:proofErr w:type="spellStart"/>
+      <w:r>
+        <w:t>Recorrendo</w:t>
+      </w:r>
+      <w:proofErr w:type="spellEnd"/>
+      <w:r>
+        <w:t xml:space="preserve"> </w:t>
+      </w:r>
+      <w:proofErr w:type="spellStart"/>
+      <w:proofErr w:type="gramStart"/>
+      <w:r>
+        <w:t>ao</w:t>
+      </w:r>
+      <w:proofErr w:type="spellEnd"/>
+      <w:r>
+        <w:t xml:space="preserve"> </w:t>
+      </w:r>
+      <w:r>
+        <w:t xml:space="preserve"> </w:t>
+      </w:r>
+      <w:proofErr w:type="spellStart"/>
+      <w:r>
+        <w:t>diagrama</w:t>
+      </w:r>
+      <w:proofErr w:type="spellEnd"/>
+      <w:proofErr w:type="gramEnd"/>
+      <w:r>
+        <w:t xml:space="preserve"> </w:t>
+      </w:r>
+      <w:proofErr w:type="spellStart"/>
+      <w:r>
+        <w:t>representado</w:t>
+      </w:r>
+      <w:proofErr w:type="spellEnd"/>
+      <w:r>
+        <w:t xml:space="preserve"> </w:t>
+      </w:r>
+      <w:proofErr w:type="spellStart"/>
+      <w:r>
+        <w:t>na</w:t>
+      </w:r>
+      <w:proofErr w:type="spellEnd"/>
+      <w:r>
+        <w:t xml:space="preserve"> </w:t>
+      </w:r>
+      <w:proofErr w:type="spellStart"/>
+      <w:r>
+        <w:t>figura</w:t>
+      </w:r>
+      <w:proofErr w:type="spellEnd"/>
+      <w:r>
+        <w:t xml:space="preserve"> 1 </w:t>
+      </w:r>
+      <w:proofErr w:type="spellStart"/>
+      <w:r>
+        <w:t>podemos</w:t>
+      </w:r>
+      <w:proofErr w:type="spellEnd"/>
+      <w:r>
+        <w:t xml:space="preserve"> </w:t>
+      </w:r>
+      <w:proofErr w:type="spellStart"/>
+      <w:r>
+        <w:t>observar</w:t>
+      </w:r>
+      <w:proofErr w:type="spellEnd"/>
+      <w:r>
+        <w:t xml:space="preserve"> </w:t>
+      </w:r>
+      <w:proofErr w:type="spellStart"/>
+      <w:r>
+        <w:t>os</w:t>
+      </w:r>
+      <w:proofErr w:type="spellEnd"/>
+      <w:r>
+        <w:t xml:space="preserve"> </w:t>
+      </w:r>
+      <w:proofErr w:type="spellStart"/>
+      <w:r>
+        <w:t>casos</w:t>
+      </w:r>
+      <w:proofErr w:type="spellEnd"/>
+      <w:r>
+        <w:t xml:space="preserve"> de </w:t>
+      </w:r>
+      <w:proofErr w:type="spellStart"/>
+      <w:r>
+        <w:t>utilização</w:t>
+      </w:r>
+      <w:proofErr w:type="spellEnd"/>
+      <w:r>
+        <w:t xml:space="preserve"> do </w:t>
+      </w:r>
+      <w:proofErr w:type="spellStart"/>
+      <w:r>
+        <w:t>ator</w:t>
+      </w:r>
+      <w:proofErr w:type="spellEnd"/>
+      <w:r>
+        <w:t xml:space="preserve"> professor:</w:t>
       </w:r>
     </w:p>
     <w:p>
@@ -3666,8 +4363,18 @@
           <w:szCs w:val="24"/>
           <w:lang w:val="pt-PT"/>
         </w:rPr>
-        <w:t xml:space="preserve"> Casos de Utilização do BackOffice</w:t>
-      </w:r>
+        <w:t xml:space="preserve"> Casos de Utilização do </w:t>
+      </w:r>
+      <w:proofErr w:type="spellStart"/>
+      <w:r>
+        <w:rPr>
+          <w:sz w:val="24"/>
+          <w:szCs w:val="24"/>
+          <w:lang w:val="pt-PT"/>
+        </w:rPr>
+        <w:t>BackOffice</w:t>
+      </w:r>
+      <w:proofErr w:type="spellEnd"/>
     </w:p>
     <w:p>
       <w:pPr>
@@ -3683,10 +4390,10 @@
           <w:noProof/>
         </w:rPr>
         <w:drawing>
-          <wp:inline distT="0" distB="0" distL="0" distR="0" wp14:anchorId="3A189E3C" wp14:editId="6BAA71A1">
-            <wp:extent cx="5368502" cy="3714750"/>
-            <wp:effectExtent l="0" t="0" r="0" b="0"/>
-            <wp:docPr id="2" name="Picture 2"/>
+          <wp:inline distT="0" distB="0" distL="0" distR="0" wp14:anchorId="7E22CD0B" wp14:editId="56DFD650">
+            <wp:extent cx="5396865" cy="3899535"/>
+            <wp:effectExtent l="0" t="0" r="0" b="12065"/>
+            <wp:docPr id="12" name="Picture 12"/>
             <wp:cNvGraphicFramePr>
               <a:graphicFrameLocks xmlns:a="http://schemas.openxmlformats.org/drawingml/2006/main" noChangeAspect="1"/>
             </wp:cNvGraphicFramePr>
@@ -3694,7 +4401,7 @@
               <a:graphicData uri="http://schemas.openxmlformats.org/drawingml/2006/picture">
                 <pic:pic xmlns:pic="http://schemas.openxmlformats.org/drawingml/2006/picture">
                   <pic:nvPicPr>
-                    <pic:cNvPr id="0" name="merda.jpg"/>
+                    <pic:cNvPr id="0" name="BackOffice.png"/>
                     <pic:cNvPicPr/>
                   </pic:nvPicPr>
                   <pic:blipFill>
@@ -3712,7 +4419,7 @@
                   <pic:spPr>
                     <a:xfrm>
                       <a:off x="0" y="0"/>
-                      <a:ext cx="5368502" cy="3714750"/>
+                      <a:ext cx="5396865" cy="3899535"/>
                     </a:xfrm>
                     <a:prstGeom prst="rect">
                       <a:avLst/>
@@ -3724,6 +4431,8 @@
           </wp:inline>
         </w:drawing>
       </w:r>
+      <w:bookmarkStart w:id="10" w:name="_GoBack"/>
+      <w:bookmarkEnd w:id="10"/>
     </w:p>
     <w:p>
       <w:pPr>
@@ -3733,7 +4442,39 @@
         <w:t>Fig</w:t>
       </w:r>
       <w:r>
-        <w:t>.2 - Casos de Utilização do ator professor e administrador.</w:t>
+        <w:t xml:space="preserve">.2 - </w:t>
+      </w:r>
+      <w:proofErr w:type="spellStart"/>
+      <w:r>
+        <w:t>Casos</w:t>
+      </w:r>
+      <w:proofErr w:type="spellEnd"/>
+      <w:r>
+        <w:t xml:space="preserve"> de </w:t>
+      </w:r>
+      <w:proofErr w:type="spellStart"/>
+      <w:r>
+        <w:t>Utilização</w:t>
+      </w:r>
+      <w:proofErr w:type="spellEnd"/>
+      <w:r>
+        <w:t xml:space="preserve"> do </w:t>
+      </w:r>
+      <w:proofErr w:type="spellStart"/>
+      <w:r>
+        <w:t>ator</w:t>
+      </w:r>
+      <w:proofErr w:type="spellEnd"/>
+      <w:r>
+        <w:t xml:space="preserve"> professor e </w:t>
+      </w:r>
+      <w:proofErr w:type="spellStart"/>
+      <w:r>
+        <w:t>administrador</w:t>
+      </w:r>
+      <w:proofErr w:type="spellEnd"/>
+      <w:r>
+        <w:t>.</w:t>
       </w:r>
     </w:p>
     <w:p>
@@ -3745,8 +4486,103 @@
       <w:pPr>
         <w:spacing w:before="0" w:after="0" w:line="240" w:lineRule="auto"/>
       </w:pPr>
-      <w:r>
-        <w:t>Recorrendo ao  diagrama representado na figura 2 podemos observar os casos de utilização do ator professor:</w:t>
+      <w:proofErr w:type="spellStart"/>
+      <w:r>
+        <w:t>Recorrendo</w:t>
+      </w:r>
+      <w:proofErr w:type="spellEnd"/>
+      <w:r>
+        <w:t xml:space="preserve"> </w:t>
+      </w:r>
+      <w:proofErr w:type="spellStart"/>
+      <w:proofErr w:type="gramStart"/>
+      <w:r>
+        <w:t>ao</w:t>
+      </w:r>
+      <w:proofErr w:type="spellEnd"/>
+      <w:r>
+        <w:t xml:space="preserve">  </w:t>
+      </w:r>
+      <w:proofErr w:type="spellStart"/>
+      <w:r>
+        <w:t>diagrama</w:t>
+      </w:r>
+      <w:proofErr w:type="spellEnd"/>
+      <w:proofErr w:type="gramEnd"/>
+      <w:r>
+        <w:t xml:space="preserve"> </w:t>
+      </w:r>
+      <w:proofErr w:type="spellStart"/>
+      <w:r>
+        <w:t>representado</w:t>
+      </w:r>
+      <w:proofErr w:type="spellEnd"/>
+      <w:r>
+        <w:t xml:space="preserve"> </w:t>
+      </w:r>
+      <w:proofErr w:type="spellStart"/>
+      <w:r>
+        <w:t>na</w:t>
+      </w:r>
+      <w:proofErr w:type="spellEnd"/>
+      <w:r>
+        <w:t xml:space="preserve"> </w:t>
+      </w:r>
+      <w:proofErr w:type="spellStart"/>
+      <w:r>
+        <w:t>figura</w:t>
+      </w:r>
+      <w:proofErr w:type="spellEnd"/>
+      <w:r>
+        <w:t xml:space="preserve"> 2 </w:t>
+      </w:r>
+      <w:proofErr w:type="spellStart"/>
+      <w:r>
+        <w:t>podemos</w:t>
+      </w:r>
+      <w:proofErr w:type="spellEnd"/>
+      <w:r>
+        <w:t xml:space="preserve"> </w:t>
+      </w:r>
+      <w:proofErr w:type="spellStart"/>
+      <w:r>
+        <w:t>observar</w:t>
+      </w:r>
+      <w:proofErr w:type="spellEnd"/>
+      <w:r>
+        <w:t xml:space="preserve"> </w:t>
+      </w:r>
+      <w:proofErr w:type="spellStart"/>
+      <w:r>
+        <w:t>os</w:t>
+      </w:r>
+      <w:proofErr w:type="spellEnd"/>
+      <w:r>
+        <w:t xml:space="preserve"> </w:t>
+      </w:r>
+      <w:proofErr w:type="spellStart"/>
+      <w:r>
+        <w:t>casos</w:t>
+      </w:r>
+      <w:proofErr w:type="spellEnd"/>
+      <w:r>
+        <w:t xml:space="preserve"> de </w:t>
+      </w:r>
+      <w:proofErr w:type="spellStart"/>
+      <w:r>
+        <w:t>utilização</w:t>
+      </w:r>
+      <w:proofErr w:type="spellEnd"/>
+      <w:r>
+        <w:t xml:space="preserve"> do </w:t>
+      </w:r>
+      <w:proofErr w:type="spellStart"/>
+      <w:r>
+        <w:t>ator</w:t>
+      </w:r>
+      <w:proofErr w:type="spellEnd"/>
+      <w:r>
+        <w:t xml:space="preserve"> professor:</w:t>
       </w:r>
     </w:p>
     <w:p>
@@ -4219,7 +5055,6 @@
           <w:color w:val="000000"/>
           <w:lang w:val="pt-PT"/>
         </w:rPr>
-        <w:lastRenderedPageBreak/>
         <w:t xml:space="preserve">2.4 Descrição dos </w:t>
       </w:r>
       <w:r>
@@ -4310,23 +5145,106 @@
     <w:p>
       <w:pPr>
         <w:spacing w:before="0" w:after="0" w:line="240" w:lineRule="auto"/>
-        <w:rPr>
-          <w:color w:val="FF7B0F" w:themeColor="accent2"/>
-          <w:sz w:val="32"/>
-        </w:rPr>
-      </w:pPr>
-      <w:r>
-        <w:rPr>
-          <w:color w:val="FF7B0F" w:themeColor="accent2"/>
-          <w:sz w:val="32"/>
-        </w:rPr>
-        <w:t>Falta diagrama de actividades</w:t>
+      </w:pPr>
+      <w:r>
+        <w:rPr>
+          <w:noProof/>
+        </w:rPr>
+        <w:drawing>
+          <wp:inline distT="0" distB="0" distL="0" distR="0" wp14:anchorId="596C547F" wp14:editId="16053BAF">
+            <wp:extent cx="4352544" cy="6547104"/>
+            <wp:effectExtent l="0" t="0" r="0" b="6350"/>
+            <wp:docPr id="7" name="Picture 7"/>
+            <wp:cNvGraphicFramePr>
+              <a:graphicFrameLocks xmlns:a="http://schemas.openxmlformats.org/drawingml/2006/main" noChangeAspect="1"/>
+            </wp:cNvGraphicFramePr>
+            <a:graphic xmlns:a="http://schemas.openxmlformats.org/drawingml/2006/main">
+              <a:graphicData uri="http://schemas.openxmlformats.org/drawingml/2006/picture">
+                <pic:pic xmlns:pic="http://schemas.openxmlformats.org/drawingml/2006/picture">
+                  <pic:nvPicPr>
+                    <pic:cNvPr id="0" name="CorrigirTeste.png"/>
+                    <pic:cNvPicPr/>
+                  </pic:nvPicPr>
+                  <pic:blipFill>
+                    <a:blip r:embed="rId14">
+                      <a:extLst>
+                        <a:ext uri="{28A0092B-C50C-407E-A947-70E740481C1C}">
+                          <a14:useLocalDpi xmlns:a14="http://schemas.microsoft.com/office/drawing/2010/main" val="0"/>
+                        </a:ext>
+                      </a:extLst>
+                    </a:blip>
+                    <a:stretch>
+                      <a:fillRect/>
+                    </a:stretch>
+                  </pic:blipFill>
+                  <pic:spPr>
+                    <a:xfrm>
+                      <a:off x="0" y="0"/>
+                      <a:ext cx="4352544" cy="6547104"/>
+                    </a:xfrm>
+                    <a:prstGeom prst="rect">
+                      <a:avLst/>
+                    </a:prstGeom>
+                  </pic:spPr>
+                </pic:pic>
+              </a:graphicData>
+            </a:graphic>
+          </wp:inline>
+        </w:drawing>
       </w:r>
     </w:p>
     <w:p>
       <w:pPr>
         <w:spacing w:before="0" w:after="0" w:line="240" w:lineRule="auto"/>
       </w:pPr>
+      <w:r>
+        <w:lastRenderedPageBreak/>
+        <w:t>Fig</w:t>
+      </w:r>
+      <w:r>
+        <w:t>.3</w:t>
+      </w:r>
+      <w:r>
+        <w:t xml:space="preserve"> </w:t>
+      </w:r>
+      <w:r>
+        <w:t>–</w:t>
+      </w:r>
+      <w:r>
+        <w:t xml:space="preserve"> </w:t>
+      </w:r>
+      <w:proofErr w:type="spellStart"/>
+      <w:r>
+        <w:t>Diagrama</w:t>
+      </w:r>
+      <w:proofErr w:type="spellEnd"/>
+      <w:r>
+        <w:t xml:space="preserve"> de </w:t>
+      </w:r>
+      <w:proofErr w:type="spellStart"/>
+      <w:r>
+        <w:t>actividades</w:t>
+      </w:r>
+      <w:proofErr w:type="spellEnd"/>
+      <w:r>
+        <w:t xml:space="preserve"> do C.U. </w:t>
+      </w:r>
+      <w:proofErr w:type="spellStart"/>
+      <w:r>
+        <w:t>corrigir</w:t>
+      </w:r>
+      <w:proofErr w:type="spellEnd"/>
+      <w:r>
+        <w:t xml:space="preserve"> </w:t>
+      </w:r>
+      <w:proofErr w:type="spellStart"/>
+      <w:r>
+        <w:t>teste</w:t>
+      </w:r>
+      <w:proofErr w:type="spellEnd"/>
+      <w:r>
+        <w:t>.</w:t>
+      </w:r>
     </w:p>
     <w:p>
       <w:pPr>
@@ -4548,8 +5466,6 @@
               </w:rPr>
               <w:t>.</w:t>
             </w:r>
-            <w:bookmarkStart w:id="10" w:name="_GoBack"/>
-            <w:bookmarkEnd w:id="10"/>
           </w:p>
         </w:tc>
       </w:tr>
@@ -5270,7 +6186,47 @@
         <w:t>AB</w:t>
       </w:r>
       <w:r>
-        <w:t xml:space="preserve"> 1 : Caso de utilização XPTO</w:t>
+        <w:t xml:space="preserve"> </w:t>
+      </w:r>
+      <w:proofErr w:type="gramStart"/>
+      <w:r>
+        <w:t>1 :</w:t>
+      </w:r>
+      <w:proofErr w:type="gramEnd"/>
+      <w:r>
+        <w:t xml:space="preserve"> </w:t>
+      </w:r>
+      <w:proofErr w:type="spellStart"/>
+      <w:r>
+        <w:t>Caso</w:t>
+      </w:r>
+      <w:proofErr w:type="spellEnd"/>
+      <w:r>
+        <w:t xml:space="preserve"> de </w:t>
+      </w:r>
+      <w:proofErr w:type="spellStart"/>
+      <w:r>
+        <w:t>utilização</w:t>
+      </w:r>
+      <w:proofErr w:type="spellEnd"/>
+      <w:r>
+        <w:t xml:space="preserve"> </w:t>
+      </w:r>
+      <w:proofErr w:type="spellStart"/>
+      <w:r>
+        <w:t>Corrigir</w:t>
+      </w:r>
+      <w:proofErr w:type="spellEnd"/>
+      <w:r>
+        <w:t xml:space="preserve"> </w:t>
+      </w:r>
+      <w:proofErr w:type="spellStart"/>
+      <w:r>
+        <w:t>Teste</w:t>
+      </w:r>
+      <w:proofErr w:type="spellEnd"/>
+      <w:r>
+        <w:t>.</w:t>
       </w:r>
     </w:p>
     <w:p>
@@ -5340,6 +6296,46 @@
     </w:p>
     <w:p>
       <w:pPr>
+        <w:spacing w:before="0" w:after="0" w:line="240" w:lineRule="auto"/>
+      </w:pPr>
+    </w:p>
+    <w:p>
+      <w:pPr>
+        <w:spacing w:before="0" w:after="0" w:line="240" w:lineRule="auto"/>
+      </w:pPr>
+    </w:p>
+    <w:p>
+      <w:pPr>
+        <w:spacing w:before="0" w:after="0" w:line="240" w:lineRule="auto"/>
+      </w:pPr>
+    </w:p>
+    <w:p>
+      <w:pPr>
+        <w:spacing w:before="0" w:after="0" w:line="240" w:lineRule="auto"/>
+      </w:pPr>
+    </w:p>
+    <w:p>
+      <w:pPr>
+        <w:spacing w:before="0" w:after="0" w:line="240" w:lineRule="auto"/>
+      </w:pPr>
+    </w:p>
+    <w:p>
+      <w:pPr>
+        <w:spacing w:before="0" w:after="0" w:line="240" w:lineRule="auto"/>
+      </w:pPr>
+    </w:p>
+    <w:p>
+      <w:pPr>
+        <w:spacing w:before="0" w:after="0" w:line="240" w:lineRule="auto"/>
+      </w:pPr>
+    </w:p>
+    <w:p>
+      <w:pPr>
+        <w:spacing w:before="0" w:after="0" w:line="240" w:lineRule="auto"/>
+      </w:pPr>
+    </w:p>
+    <w:p>
+      <w:pPr>
         <w:pStyle w:val="Heading2"/>
         <w:rPr>
           <w:sz w:val="24"/>
@@ -5377,7 +6373,23 @@
           <w:szCs w:val="24"/>
           <w:lang w:val="pt-PT"/>
         </w:rPr>
-        <w:t>Preparar a realização do teste para o aulo</w:t>
+        <w:t>Preparar a realização do teste para o a</w:t>
+      </w:r>
+      <w:r>
+        <w:rPr>
+          <w:sz w:val="24"/>
+          <w:szCs w:val="24"/>
+          <w:lang w:val="pt-PT"/>
+        </w:rPr>
+        <w:t>lun</w:t>
+      </w:r>
+      <w:r>
+        <w:rPr>
+          <w:sz w:val="24"/>
+          <w:szCs w:val="24"/>
+          <w:lang w:val="pt-PT"/>
+        </w:rPr>
+        <w:t>o</w:t>
       </w:r>
     </w:p>
     <w:p>
@@ -5388,7 +6400,53 @@
     <w:p>
       <w:pPr>
         <w:spacing w:before="0" w:after="0" w:line="240" w:lineRule="auto"/>
-      </w:pPr>
+        <w:jc w:val="center"/>
+        <w:rPr>
+          <w:color w:val="FF7B0F" w:themeColor="accent2"/>
+          <w:sz w:val="44"/>
+        </w:rPr>
+      </w:pPr>
+      <w:proofErr w:type="spellStart"/>
+      <w:r>
+        <w:rPr>
+          <w:color w:val="FF7B0F" w:themeColor="accent2"/>
+          <w:sz w:val="44"/>
+        </w:rPr>
+        <w:t>Falta</w:t>
+      </w:r>
+      <w:proofErr w:type="spellEnd"/>
+      <w:r>
+        <w:rPr>
+          <w:color w:val="FF7B0F" w:themeColor="accent2"/>
+          <w:sz w:val="44"/>
+        </w:rPr>
+        <w:t xml:space="preserve"> </w:t>
+      </w:r>
+      <w:proofErr w:type="spellStart"/>
+      <w:r>
+        <w:rPr>
+          <w:color w:val="FF7B0F" w:themeColor="accent2"/>
+          <w:sz w:val="44"/>
+        </w:rPr>
+        <w:t>diagrama</w:t>
+      </w:r>
+      <w:proofErr w:type="spellEnd"/>
+      <w:r>
+        <w:rPr>
+          <w:color w:val="FF7B0F" w:themeColor="accent2"/>
+          <w:sz w:val="44"/>
+        </w:rPr>
+        <w:t xml:space="preserve"> de </w:t>
+      </w:r>
+      <w:proofErr w:type="spellStart"/>
+      <w:r>
+        <w:rPr>
+          <w:color w:val="FF7B0F" w:themeColor="accent2"/>
+          <w:sz w:val="44"/>
+        </w:rPr>
+        <w:t>actividades</w:t>
+      </w:r>
+      <w:proofErr w:type="spellEnd"/>
     </w:p>
     <w:p>
       <w:pPr>
@@ -6388,7 +7446,31 @@
         <w:t>AB</w:t>
       </w:r>
       <w:r>
-        <w:t xml:space="preserve"> 1 : Caso de utilização XPTO</w:t>
+        <w:t xml:space="preserve"> </w:t>
+      </w:r>
+      <w:proofErr w:type="gramStart"/>
+      <w:r>
+        <w:t>1 :</w:t>
+      </w:r>
+      <w:proofErr w:type="gramEnd"/>
+      <w:r>
+        <w:t xml:space="preserve"> </w:t>
+      </w:r>
+      <w:proofErr w:type="spellStart"/>
+      <w:r>
+        <w:t>Caso</w:t>
+      </w:r>
+      <w:proofErr w:type="spellEnd"/>
+      <w:r>
+        <w:t xml:space="preserve"> de </w:t>
+      </w:r>
+      <w:proofErr w:type="spellStart"/>
+      <w:r>
+        <w:t>utilização</w:t>
+      </w:r>
+      <w:proofErr w:type="spellEnd"/>
+      <w:r>
+        <w:t xml:space="preserve"> XPTO</w:t>
       </w:r>
     </w:p>
     <w:p>
@@ -6598,7 +7680,7 @@
                     <pic:cNvPicPr/>
                   </pic:nvPicPr>
                   <pic:blipFill>
-                    <a:blip r:embed="rId14">
+                    <a:blip r:embed="rId15">
                       <a:extLst>
                         <a:ext uri="{28A0092B-C50C-407E-A947-70E740481C1C}">
                           <a14:useLocalDpi xmlns:a14="http://schemas.microsoft.com/office/drawing/2010/main" val="0"/>
@@ -6781,7 +7863,7 @@
                     <pic:cNvPicPr/>
                   </pic:nvPicPr>
                   <pic:blipFill>
-                    <a:blip r:embed="rId15">
+                    <a:blip r:embed="rId16">
                       <a:extLst>
                         <a:ext uri="{28A0092B-C50C-407E-A947-70E740481C1C}">
                           <a14:useLocalDpi xmlns:a14="http://schemas.microsoft.com/office/drawing/2010/main" val="0"/>
@@ -7006,7 +8088,7 @@
                     <pic:cNvPicPr/>
                   </pic:nvPicPr>
                   <pic:blipFill>
-                    <a:blip r:embed="rId16">
+                    <a:blip r:embed="rId17">
                       <a:extLst>
                         <a:ext uri="{28A0092B-C50C-407E-A947-70E740481C1C}">
                           <a14:useLocalDpi xmlns:a14="http://schemas.microsoft.com/office/drawing/2010/main" val="0"/>
@@ -7037,8 +8119,45 @@
       <w:pPr>
         <w:spacing w:before="0" w:after="0" w:line="240" w:lineRule="auto"/>
       </w:pPr>
-      <w:r>
-        <w:t xml:space="preserve">Fig.XPTO – Protótipo exploratório Sistema de Informação. </w:t>
+      <w:proofErr w:type="spellStart"/>
+      <w:r>
+        <w:t>Fig.XPTO</w:t>
+      </w:r>
+      <w:proofErr w:type="spellEnd"/>
+      <w:r>
+        <w:t xml:space="preserve"> – </w:t>
+      </w:r>
+      <w:proofErr w:type="spellStart"/>
+      <w:r>
+        <w:t>Protótipo</w:t>
+      </w:r>
+      <w:proofErr w:type="spellEnd"/>
+      <w:r>
+        <w:t xml:space="preserve"> </w:t>
+      </w:r>
+      <w:proofErr w:type="spellStart"/>
+      <w:r>
+        <w:t>exploratório</w:t>
+      </w:r>
+      <w:proofErr w:type="spellEnd"/>
+      <w:r>
+        <w:t xml:space="preserve"> </w:t>
+      </w:r>
+      <w:proofErr w:type="spellStart"/>
+      <w:r>
+        <w:t>Sistema</w:t>
+      </w:r>
+      <w:proofErr w:type="spellEnd"/>
+      <w:r>
+        <w:t xml:space="preserve"> de </w:t>
+      </w:r>
+      <w:proofErr w:type="spellStart"/>
+      <w:r>
+        <w:t>Informação</w:t>
+      </w:r>
+      <w:proofErr w:type="spellEnd"/>
+      <w:r>
+        <w:t xml:space="preserve">. </w:t>
       </w:r>
     </w:p>
     <w:p>
@@ -7073,6 +8192,7 @@
         <w:rPr>
           <w:noProof/>
         </w:rPr>
+        <w:lastRenderedPageBreak/>
         <w:drawing>
           <wp:inline distT="0" distB="0" distL="0" distR="0" wp14:anchorId="08A65805" wp14:editId="31D531B8">
             <wp:extent cx="4225502" cy="2641000"/>
@@ -7089,7 +8209,7 @@
                     <pic:cNvPicPr/>
                   </pic:nvPicPr>
                   <pic:blipFill>
-                    <a:blip r:embed="rId17">
+                    <a:blip r:embed="rId18">
                       <a:extLst>
                         <a:ext uri="{28A0092B-C50C-407E-A947-70E740481C1C}">
                           <a14:useLocalDpi xmlns:a14="http://schemas.microsoft.com/office/drawing/2010/main" val="0"/>
@@ -7120,9 +8240,45 @@
       <w:pPr>
         <w:spacing w:before="0" w:after="0" w:line="240" w:lineRule="auto"/>
       </w:pPr>
-      <w:r>
-        <w:lastRenderedPageBreak/>
-        <w:t xml:space="preserve">Fig.XPTO – Protótipo exploratório Sistema de Informação. </w:t>
+      <w:proofErr w:type="spellStart"/>
+      <w:r>
+        <w:t>Fig.XPTO</w:t>
+      </w:r>
+      <w:proofErr w:type="spellEnd"/>
+      <w:r>
+        <w:t xml:space="preserve"> – </w:t>
+      </w:r>
+      <w:proofErr w:type="spellStart"/>
+      <w:r>
+        <w:t>Protótipo</w:t>
+      </w:r>
+      <w:proofErr w:type="spellEnd"/>
+      <w:r>
+        <w:t xml:space="preserve"> </w:t>
+      </w:r>
+      <w:proofErr w:type="spellStart"/>
+      <w:r>
+        <w:t>exploratório</w:t>
+      </w:r>
+      <w:proofErr w:type="spellEnd"/>
+      <w:r>
+        <w:t xml:space="preserve"> </w:t>
+      </w:r>
+      <w:proofErr w:type="spellStart"/>
+      <w:r>
+        <w:t>Sistema</w:t>
+      </w:r>
+      <w:proofErr w:type="spellEnd"/>
+      <w:r>
+        <w:t xml:space="preserve"> de </w:t>
+      </w:r>
+      <w:proofErr w:type="spellStart"/>
+      <w:r>
+        <w:t>Informação</w:t>
+      </w:r>
+      <w:proofErr w:type="spellEnd"/>
+      <w:r>
+        <w:t xml:space="preserve">. </w:t>
       </w:r>
     </w:p>
     <w:p>
@@ -7134,8 +8290,127 @@
       <w:pPr>
         <w:spacing w:before="0" w:after="0" w:line="240" w:lineRule="auto"/>
       </w:pPr>
-      <w:r>
-        <w:t>Encontramos de forma gráfica na figura acima o menu em modo de professor que inclui criar, corrigir seleccionar teste, e consultar notas.</w:t>
+      <w:proofErr w:type="spellStart"/>
+      <w:r>
+        <w:t>Encontramos</w:t>
+      </w:r>
+      <w:proofErr w:type="spellEnd"/>
+      <w:r>
+        <w:t xml:space="preserve"> de forma </w:t>
+      </w:r>
+      <w:proofErr w:type="spellStart"/>
+      <w:r>
+        <w:t>gráfica</w:t>
+      </w:r>
+      <w:proofErr w:type="spellEnd"/>
+      <w:r>
+        <w:t xml:space="preserve"> </w:t>
+      </w:r>
+      <w:proofErr w:type="spellStart"/>
+      <w:proofErr w:type="gramStart"/>
+      <w:r>
+        <w:t>na</w:t>
+      </w:r>
+      <w:proofErr w:type="spellEnd"/>
+      <w:proofErr w:type="gramEnd"/>
+      <w:r>
+        <w:t xml:space="preserve"> </w:t>
+      </w:r>
+      <w:proofErr w:type="spellStart"/>
+      <w:r>
+        <w:t>figura</w:t>
+      </w:r>
+      <w:proofErr w:type="spellEnd"/>
+      <w:r>
+        <w:t xml:space="preserve"> </w:t>
+      </w:r>
+      <w:proofErr w:type="spellStart"/>
+      <w:r>
+        <w:t>acima</w:t>
+      </w:r>
+      <w:proofErr w:type="spellEnd"/>
+      <w:r>
+        <w:t xml:space="preserve"> o menu </w:t>
+      </w:r>
+      <w:proofErr w:type="spellStart"/>
+      <w:r>
+        <w:t>em</w:t>
+      </w:r>
+      <w:proofErr w:type="spellEnd"/>
+      <w:r>
+        <w:t xml:space="preserve"> </w:t>
+      </w:r>
+      <w:proofErr w:type="spellStart"/>
+      <w:r>
+        <w:t>modo</w:t>
+      </w:r>
+      <w:proofErr w:type="spellEnd"/>
+      <w:r>
+        <w:t xml:space="preserve"> de professor </w:t>
+      </w:r>
+      <w:proofErr w:type="spellStart"/>
+      <w:r>
+        <w:t>que</w:t>
+      </w:r>
+      <w:proofErr w:type="spellEnd"/>
+      <w:r>
+        <w:t xml:space="preserve"> </w:t>
+      </w:r>
+      <w:proofErr w:type="spellStart"/>
+      <w:r>
+        <w:t>inclui</w:t>
+      </w:r>
+      <w:proofErr w:type="spellEnd"/>
+      <w:r>
+        <w:t xml:space="preserve"> </w:t>
+      </w:r>
+      <w:proofErr w:type="spellStart"/>
+      <w:r>
+        <w:t>criar</w:t>
+      </w:r>
+      <w:proofErr w:type="spellEnd"/>
+      <w:r>
+        <w:t xml:space="preserve">, </w:t>
+      </w:r>
+      <w:proofErr w:type="spellStart"/>
+      <w:r>
+        <w:t>corrigir</w:t>
+      </w:r>
+      <w:proofErr w:type="spellEnd"/>
+      <w:r>
+        <w:t xml:space="preserve"> </w:t>
+      </w:r>
+      <w:proofErr w:type="spellStart"/>
+      <w:r>
+        <w:t>seleccionar</w:t>
+      </w:r>
+      <w:proofErr w:type="spellEnd"/>
+      <w:r>
+        <w:t xml:space="preserve"> </w:t>
+      </w:r>
+      <w:proofErr w:type="spellStart"/>
+      <w:r>
+        <w:t>teste</w:t>
+      </w:r>
+      <w:proofErr w:type="spellEnd"/>
+      <w:r>
+        <w:t xml:space="preserve">, e </w:t>
+      </w:r>
+      <w:proofErr w:type="spellStart"/>
+      <w:r>
+        <w:t>consultar</w:t>
+      </w:r>
+      <w:proofErr w:type="spellEnd"/>
+      <w:r>
+        <w:t xml:space="preserve"> </w:t>
+      </w:r>
+      <w:proofErr w:type="spellStart"/>
+      <w:r>
+        <w:t>notas</w:t>
+      </w:r>
+      <w:proofErr w:type="spellEnd"/>
+      <w:r>
+        <w:t>.</w:t>
       </w:r>
     </w:p>
     <w:p>
@@ -7167,7 +8442,7 @@
                     <pic:cNvPicPr/>
                   </pic:nvPicPr>
                   <pic:blipFill>
-                    <a:blip r:embed="rId18">
+                    <a:blip r:embed="rId19">
                       <a:extLst>
                         <a:ext uri="{28A0092B-C50C-407E-A947-70E740481C1C}">
                           <a14:useLocalDpi xmlns:a14="http://schemas.microsoft.com/office/drawing/2010/main" val="0"/>
@@ -7203,8 +8478,45 @@
       <w:pPr>
         <w:spacing w:before="0" w:after="0" w:line="240" w:lineRule="auto"/>
       </w:pPr>
-      <w:r>
-        <w:t xml:space="preserve">Fig.XPTO – Protótipo exploratório Sistema de Informação. </w:t>
+      <w:proofErr w:type="spellStart"/>
+      <w:r>
+        <w:t>Fig.XPTO</w:t>
+      </w:r>
+      <w:proofErr w:type="spellEnd"/>
+      <w:r>
+        <w:t xml:space="preserve"> – </w:t>
+      </w:r>
+      <w:proofErr w:type="spellStart"/>
+      <w:r>
+        <w:t>Protótipo</w:t>
+      </w:r>
+      <w:proofErr w:type="spellEnd"/>
+      <w:r>
+        <w:t xml:space="preserve"> </w:t>
+      </w:r>
+      <w:proofErr w:type="spellStart"/>
+      <w:r>
+        <w:t>exploratório</w:t>
+      </w:r>
+      <w:proofErr w:type="spellEnd"/>
+      <w:r>
+        <w:t xml:space="preserve"> </w:t>
+      </w:r>
+      <w:proofErr w:type="spellStart"/>
+      <w:r>
+        <w:t>Sistema</w:t>
+      </w:r>
+      <w:proofErr w:type="spellEnd"/>
+      <w:r>
+        <w:t xml:space="preserve"> de </w:t>
+      </w:r>
+      <w:proofErr w:type="spellStart"/>
+      <w:r>
+        <w:t>Informação</w:t>
+      </w:r>
+      <w:proofErr w:type="spellEnd"/>
+      <w:r>
+        <w:t xml:space="preserve">. </w:t>
       </w:r>
     </w:p>
     <w:p>
@@ -7216,27 +8528,140 @@
       <w:pPr>
         <w:spacing w:before="0" w:after="0" w:line="240" w:lineRule="auto"/>
       </w:pPr>
+      <w:proofErr w:type="spellStart"/>
       <w:r>
         <w:t>C</w:t>
       </w:r>
       <w:r>
-        <w:t>riação de um teste de leitura (</w:t>
-      </w:r>
+        <w:t>riação</w:t>
+      </w:r>
+      <w:proofErr w:type="spellEnd"/>
+      <w:r>
+        <w:t xml:space="preserve"> de um </w:t>
+      </w:r>
+      <w:proofErr w:type="spellStart"/>
+      <w:r>
+        <w:t>teste</w:t>
+      </w:r>
+      <w:proofErr w:type="spellEnd"/>
+      <w:r>
+        <w:t xml:space="preserve"> de </w:t>
+      </w:r>
+      <w:proofErr w:type="spellStart"/>
+      <w:r>
+        <w:t>leitura</w:t>
+      </w:r>
+      <w:proofErr w:type="spellEnd"/>
+      <w:r>
+        <w:t xml:space="preserve"> (</w:t>
+      </w:r>
+      <w:proofErr w:type="spellStart"/>
       <w:r>
         <w:rPr>
           <w:color w:val="FF7B0F" w:themeColor="accent2"/>
           <w:sz w:val="24"/>
           <w:szCs w:val="24"/>
         </w:rPr>
-        <w:t>Falta incluir opção de colocar em poema</w:t>
-      </w:r>
+        <w:t>Falta</w:t>
+      </w:r>
+      <w:proofErr w:type="spellEnd"/>
+      <w:r>
+        <w:rPr>
+          <w:color w:val="FF7B0F" w:themeColor="accent2"/>
+          <w:sz w:val="24"/>
+          <w:szCs w:val="24"/>
+        </w:rPr>
+        <w:t xml:space="preserve"> </w:t>
+      </w:r>
+      <w:proofErr w:type="spellStart"/>
+      <w:r>
+        <w:rPr>
+          <w:color w:val="FF7B0F" w:themeColor="accent2"/>
+          <w:sz w:val="24"/>
+          <w:szCs w:val="24"/>
+        </w:rPr>
+        <w:t>incluir</w:t>
+      </w:r>
+      <w:proofErr w:type="spellEnd"/>
+      <w:r>
+        <w:rPr>
+          <w:color w:val="FF7B0F" w:themeColor="accent2"/>
+          <w:sz w:val="24"/>
+          <w:szCs w:val="24"/>
+        </w:rPr>
+        <w:t xml:space="preserve"> </w:t>
+      </w:r>
+      <w:proofErr w:type="spellStart"/>
+      <w:r>
+        <w:rPr>
+          <w:color w:val="FF7B0F" w:themeColor="accent2"/>
+          <w:sz w:val="24"/>
+          <w:szCs w:val="24"/>
+        </w:rPr>
+        <w:t>opção</w:t>
+      </w:r>
+      <w:proofErr w:type="spellEnd"/>
+      <w:r>
+        <w:rPr>
+          <w:color w:val="FF7B0F" w:themeColor="accent2"/>
+          <w:sz w:val="24"/>
+          <w:szCs w:val="24"/>
+        </w:rPr>
+        <w:t xml:space="preserve"> de </w:t>
+      </w:r>
+      <w:proofErr w:type="spellStart"/>
+      <w:r>
+        <w:rPr>
+          <w:color w:val="FF7B0F" w:themeColor="accent2"/>
+          <w:sz w:val="24"/>
+          <w:szCs w:val="24"/>
+        </w:rPr>
+        <w:t>colocar</w:t>
+      </w:r>
+      <w:proofErr w:type="spellEnd"/>
+      <w:r>
+        <w:rPr>
+          <w:color w:val="FF7B0F" w:themeColor="accent2"/>
+          <w:sz w:val="24"/>
+          <w:szCs w:val="24"/>
+        </w:rPr>
+        <w:t xml:space="preserve"> </w:t>
+      </w:r>
+      <w:proofErr w:type="spellStart"/>
+      <w:r>
+        <w:rPr>
+          <w:color w:val="FF7B0F" w:themeColor="accent2"/>
+          <w:sz w:val="24"/>
+          <w:szCs w:val="24"/>
+        </w:rPr>
+        <w:t>em</w:t>
+      </w:r>
+      <w:proofErr w:type="spellEnd"/>
+      <w:r>
+        <w:rPr>
+          <w:color w:val="FF7B0F" w:themeColor="accent2"/>
+          <w:sz w:val="24"/>
+          <w:szCs w:val="24"/>
+        </w:rPr>
+        <w:t xml:space="preserve"> </w:t>
+      </w:r>
+      <w:proofErr w:type="spellStart"/>
+      <w:r>
+        <w:rPr>
+          <w:color w:val="FF7B0F" w:themeColor="accent2"/>
+          <w:sz w:val="24"/>
+          <w:szCs w:val="24"/>
+        </w:rPr>
+        <w:t>poema</w:t>
+      </w:r>
+      <w:proofErr w:type="spellEnd"/>
       <w:r>
         <w:t>)</w:t>
       </w:r>
     </w:p>
     <w:sectPr>
-      <w:headerReference w:type="default" r:id="rId19"/>
-      <w:footerReference w:type="default" r:id="rId20"/>
+      <w:headerReference w:type="default" r:id="rId20"/>
+      <w:footerReference w:type="default" r:id="rId21"/>
       <w:pgSz w:w="11901" w:h="16817" w:code="1"/>
       <w:pgMar w:top="1417" w:right="1701" w:bottom="1417" w:left="1701" w:header="578" w:footer="720" w:gutter="0"/>
       <w:cols w:space="720"/>
@@ -7541,6 +8966,11 @@
                   <w:lang w:val="pt-PT"/>
                 </w:rPr>
                 <w:br/>
+              </w:r>
+              <w:r>
+                <w:rPr>
+                  <w:lang w:val="pt-PT"/>
+                </w:rPr>
                 <w:t xml:space="preserve">Projeto de Sistemas de Informação </w:t>
               </w:r>
               <w:r>
@@ -7587,7 +9017,7 @@
               <w:color w:val="F95F56" w:themeColor="accent1" w:themeTint="BF"/>
               <w:lang w:val="pt-BR"/>
             </w:rPr>
-            <w:t>8</w:t>
+            <w:t>15</w:t>
           </w:r>
           <w:r>
             <w:rPr>
@@ -12290,7 +13720,7 @@
 </file>
 
 <file path=customXml/itemProps2.xml><?xml version="1.0" encoding="utf-8"?>
-<ds:datastoreItem xmlns:ds="http://schemas.openxmlformats.org/officeDocument/2006/customXml" ds:itemID="{02A1F346-7503-1141-B29C-16D7785C8AA2}">
+<ds:datastoreItem xmlns:ds="http://schemas.openxmlformats.org/officeDocument/2006/customXml" ds:itemID="{617CF9C0-E4A2-5E4B-A275-E0B8D306946E}">
   <ds:schemaRefs>
     <ds:schemaRef ds:uri="http://schemas.openxmlformats.org/officeDocument/2006/bibliography"/>
   </ds:schemaRefs>

</xml_diff>

<commit_message>
Some changes to the AnaliseDoSistema(emconstrucao).docx. Use case update.
</commit_message>
<xml_diff>
--- a/AnaliseDoSistema(emconstrucao).docx
+++ b/AnaliseDoSistema(emconstrucao).docx
@@ -4431,8 +4431,6 @@
           </wp:inline>
         </w:drawing>
       </w:r>
-      <w:bookmarkStart w:id="10" w:name="_GoBack"/>
-      <w:bookmarkEnd w:id="10"/>
     </w:p>
     <w:p>
       <w:pPr>
@@ -5151,9 +5149,9 @@
           <w:noProof/>
         </w:rPr>
         <w:drawing>
-          <wp:inline distT="0" distB="0" distL="0" distR="0" wp14:anchorId="596C547F" wp14:editId="16053BAF">
-            <wp:extent cx="4352544" cy="6547104"/>
-            <wp:effectExtent l="0" t="0" r="0" b="6350"/>
+          <wp:inline distT="0" distB="0" distL="0" distR="0" wp14:anchorId="596C547F" wp14:editId="40D83BFA">
+            <wp:extent cx="4352290" cy="6369866"/>
+            <wp:effectExtent l="0" t="0" r="0" b="5715"/>
             <wp:docPr id="7" name="Picture 7"/>
             <wp:cNvGraphicFramePr>
               <a:graphicFrameLocks xmlns:a="http://schemas.openxmlformats.org/drawingml/2006/main" noChangeAspect="1"/>
@@ -5180,7 +5178,7 @@
                   <pic:spPr>
                     <a:xfrm>
                       <a:off x="0" y="0"/>
-                      <a:ext cx="4352544" cy="6547104"/>
+                      <a:ext cx="4352544" cy="6370238"/>
                     </a:xfrm>
                     <a:prstGeom prst="rect">
                       <a:avLst/>
@@ -5198,20 +5196,7 @@
         <w:spacing w:before="0" w:after="0" w:line="240" w:lineRule="auto"/>
       </w:pPr>
       <w:r>
-        <w:lastRenderedPageBreak/>
-        <w:t>Fig</w:t>
-      </w:r>
-      <w:r>
-        <w:t>.3</w:t>
-      </w:r>
-      <w:r>
-        <w:t xml:space="preserve"> </w:t>
-      </w:r>
-      <w:r>
-        <w:t>–</w:t>
-      </w:r>
-      <w:r>
-        <w:t xml:space="preserve"> </w:t>
+        <w:t xml:space="preserve">Fig.3 – </w:t>
       </w:r>
       <w:proofErr w:type="spellStart"/>
       <w:r>
@@ -6326,16 +6311,6 @@
     </w:p>
     <w:p>
       <w:pPr>
-        <w:spacing w:before="0" w:after="0" w:line="240" w:lineRule="auto"/>
-      </w:pPr>
-    </w:p>
-    <w:p>
-      <w:pPr>
-        <w:spacing w:before="0" w:after="0" w:line="240" w:lineRule="auto"/>
-      </w:pPr>
-    </w:p>
-    <w:p>
-      <w:pPr>
         <w:pStyle w:val="Heading2"/>
         <w:rPr>
           <w:sz w:val="24"/>
@@ -6349,6 +6324,7 @@
           <w:szCs w:val="24"/>
           <w:lang w:val="pt-PT"/>
         </w:rPr>
+        <w:lastRenderedPageBreak/>
         <w:t>2.4.1</w:t>
       </w:r>
       <w:r>
@@ -6663,7 +6639,15 @@
                 <w:szCs w:val="22"/>
                 <w:lang w:val="pt-PT"/>
               </w:rPr>
-              <w:t>Correcção de um teste</w:t>
+              <w:t>Preparar realização</w:t>
+            </w:r>
+            <w:r>
+              <w:rPr>
+                <w:sz w:val="22"/>
+                <w:szCs w:val="22"/>
+                <w:lang w:val="pt-PT"/>
+              </w:rPr>
+              <w:t xml:space="preserve"> de um teste</w:t>
             </w:r>
           </w:p>
         </w:tc>
@@ -6786,155 +6770,7 @@
                 <w:szCs w:val="22"/>
                 <w:lang w:val="pt-PT"/>
               </w:rPr>
-              <w:t>O utilizador deverá:</w:t>
-            </w:r>
-          </w:p>
-          <w:p>
-            <w:pPr>
-              <w:pStyle w:val="ListParagraph"/>
-              <w:numPr>
-                <w:ilvl w:val="0"/>
-                <w:numId w:val="17"/>
-              </w:numPr>
-              <w:autoSpaceDE w:val="0"/>
-              <w:autoSpaceDN w:val="0"/>
-              <w:adjustRightInd w:val="0"/>
-              <w:spacing w:before="0" w:after="0"/>
-              <w:cnfStyle w:val="000000010000" w:firstRow="0" w:lastRow="0" w:firstColumn="0" w:lastColumn="0" w:oddVBand="0" w:evenVBand="0" w:oddHBand="0" w:evenHBand="1" w:firstRowFirstColumn="0" w:firstRowLastColumn="0" w:lastRowFirstColumn="0" w:lastRowLastColumn="0"/>
-              <w:rPr>
-                <w:sz w:val="22"/>
-                <w:szCs w:val="22"/>
-                <w:lang w:val="pt-PT"/>
-              </w:rPr>
-            </w:pPr>
-            <w:r>
-              <w:rPr>
-                <w:sz w:val="22"/>
-                <w:szCs w:val="22"/>
-                <w:lang w:val="pt-PT"/>
-              </w:rPr>
-              <w:t>Escolher Escola</w:t>
-            </w:r>
-            <w:r>
-              <w:rPr>
-                <w:sz w:val="22"/>
-                <w:szCs w:val="22"/>
-                <w:lang w:val="pt-PT"/>
-              </w:rPr>
-              <w:t>;</w:t>
-            </w:r>
-            <w:r>
-              <w:rPr>
-                <w:sz w:val="22"/>
-                <w:szCs w:val="22"/>
-                <w:lang w:val="pt-PT"/>
-              </w:rPr>
-              <w:t xml:space="preserve"> </w:t>
-            </w:r>
-          </w:p>
-          <w:p>
-            <w:pPr>
-              <w:pStyle w:val="ListParagraph"/>
-              <w:numPr>
-                <w:ilvl w:val="0"/>
-                <w:numId w:val="17"/>
-              </w:numPr>
-              <w:autoSpaceDE w:val="0"/>
-              <w:autoSpaceDN w:val="0"/>
-              <w:adjustRightInd w:val="0"/>
-              <w:spacing w:before="0" w:after="0"/>
-              <w:cnfStyle w:val="000000010000" w:firstRow="0" w:lastRow="0" w:firstColumn="0" w:lastColumn="0" w:oddVBand="0" w:evenVBand="0" w:oddHBand="0" w:evenHBand="1" w:firstRowFirstColumn="0" w:firstRowLastColumn="0" w:lastRowFirstColumn="0" w:lastRowLastColumn="0"/>
-              <w:rPr>
-                <w:sz w:val="22"/>
-                <w:szCs w:val="22"/>
-                <w:lang w:val="pt-PT"/>
-              </w:rPr>
-            </w:pPr>
-            <w:r>
-              <w:rPr>
-                <w:sz w:val="22"/>
-                <w:szCs w:val="22"/>
-                <w:lang w:val="pt-PT"/>
-              </w:rPr>
-              <w:t>Escolher Professor</w:t>
-            </w:r>
-            <w:r>
-              <w:rPr>
-                <w:sz w:val="22"/>
-                <w:szCs w:val="22"/>
-                <w:lang w:val="pt-PT"/>
-              </w:rPr>
-              <w:t>;</w:t>
-            </w:r>
-          </w:p>
-          <w:p>
-            <w:pPr>
-              <w:pStyle w:val="ListParagraph"/>
-              <w:numPr>
-                <w:ilvl w:val="0"/>
-                <w:numId w:val="17"/>
-              </w:numPr>
-              <w:autoSpaceDE w:val="0"/>
-              <w:autoSpaceDN w:val="0"/>
-              <w:adjustRightInd w:val="0"/>
-              <w:spacing w:before="0" w:after="0"/>
-              <w:cnfStyle w:val="000000010000" w:firstRow="0" w:lastRow="0" w:firstColumn="0" w:lastColumn="0" w:oddVBand="0" w:evenVBand="0" w:oddHBand="0" w:evenHBand="1" w:firstRowFirstColumn="0" w:firstRowLastColumn="0" w:lastRowFirstColumn="0" w:lastRowLastColumn="0"/>
-              <w:rPr>
-                <w:sz w:val="22"/>
-                <w:szCs w:val="22"/>
-                <w:lang w:val="pt-PT"/>
-              </w:rPr>
-            </w:pPr>
-            <w:r>
-              <w:rPr>
-                <w:sz w:val="22"/>
-                <w:szCs w:val="22"/>
-                <w:lang w:val="pt-PT"/>
-              </w:rPr>
-              <w:t>Escolher Turma</w:t>
-            </w:r>
-            <w:r>
-              <w:rPr>
-                <w:sz w:val="22"/>
-                <w:szCs w:val="22"/>
-                <w:lang w:val="pt-PT"/>
-              </w:rPr>
-              <w:t>;</w:t>
-            </w:r>
-          </w:p>
-          <w:p>
-            <w:pPr>
-              <w:pStyle w:val="ListParagraph"/>
-              <w:numPr>
-                <w:ilvl w:val="0"/>
-                <w:numId w:val="17"/>
-              </w:numPr>
-              <w:autoSpaceDE w:val="0"/>
-              <w:autoSpaceDN w:val="0"/>
-              <w:adjustRightInd w:val="0"/>
-              <w:spacing w:before="0" w:after="0"/>
-              <w:cnfStyle w:val="000000010000" w:firstRow="0" w:lastRow="0" w:firstColumn="0" w:lastColumn="0" w:oddVBand="0" w:evenVBand="0" w:oddHBand="0" w:evenHBand="1" w:firstRowFirstColumn="0" w:firstRowLastColumn="0" w:lastRowFirstColumn="0" w:lastRowLastColumn="0"/>
-              <w:rPr>
-                <w:sz w:val="22"/>
-                <w:szCs w:val="22"/>
-                <w:lang w:val="pt-PT"/>
-              </w:rPr>
-            </w:pPr>
-            <w:r>
-              <w:rPr>
-                <w:sz w:val="22"/>
-                <w:szCs w:val="22"/>
-                <w:lang w:val="pt-PT"/>
-              </w:rPr>
-              <w:t>Seleccionar Aluno</w:t>
-            </w:r>
-            <w:r>
-              <w:rPr>
-                <w:sz w:val="22"/>
-                <w:szCs w:val="22"/>
-                <w:lang w:val="pt-PT"/>
-              </w:rPr>
-              <w:t>;</w:t>
+              <w:t>Deverão existir testes submetidos pelo  professor passíveis de realização.</w:t>
             </w:r>
           </w:p>
           <w:p>
@@ -6951,6 +6787,61 @@
                 <w:lang w:val="pt-PT"/>
               </w:rPr>
             </w:pPr>
+          </w:p>
+          <w:p>
+            <w:pPr>
+              <w:autoSpaceDE w:val="0"/>
+              <w:autoSpaceDN w:val="0"/>
+              <w:adjustRightInd w:val="0"/>
+              <w:spacing w:before="0" w:after="0"/>
+              <w:ind w:left="1080"/>
+              <w:cnfStyle w:val="000000010000" w:firstRow="0" w:lastRow="0" w:firstColumn="0" w:lastColumn="0" w:oddVBand="0" w:evenVBand="0" w:oddHBand="0" w:evenHBand="1" w:firstRowFirstColumn="0" w:firstRowLastColumn="0" w:lastRowFirstColumn="0" w:lastRowLastColumn="0"/>
+              <w:rPr>
+                <w:sz w:val="22"/>
+                <w:szCs w:val="22"/>
+                <w:lang w:val="pt-PT"/>
+              </w:rPr>
+            </w:pPr>
+            <w:r>
+              <w:rPr>
+                <w:sz w:val="22"/>
+                <w:szCs w:val="22"/>
+                <w:lang w:val="pt-PT"/>
+              </w:rPr>
+              <w:t>O professor deverá e</w:t>
+            </w:r>
+            <w:r>
+              <w:rPr>
+                <w:sz w:val="22"/>
+                <w:szCs w:val="22"/>
+                <w:lang w:val="pt-PT"/>
+              </w:rPr>
+              <w:t>scolher</w:t>
+            </w:r>
+            <w:r>
+              <w:rPr>
+                <w:sz w:val="22"/>
+                <w:szCs w:val="22"/>
+                <w:lang w:val="pt-PT"/>
+              </w:rPr>
+              <w:t xml:space="preserve"> a </w:t>
+            </w:r>
+            <w:r>
+              <w:rPr>
+                <w:sz w:val="22"/>
+                <w:szCs w:val="22"/>
+                <w:lang w:val="pt-PT"/>
+              </w:rPr>
+              <w:t xml:space="preserve"> Escola</w:t>
+            </w:r>
+            <w:r>
+              <w:rPr>
+                <w:sz w:val="22"/>
+                <w:szCs w:val="22"/>
+                <w:lang w:val="pt-PT"/>
+              </w:rPr>
+              <w:t>, escolher o professor, escolher a turma, seleccionar o aluno.</w:t>
+            </w:r>
           </w:p>
         </w:tc>
       </w:tr>
@@ -7019,7 +6910,7 @@
               <w:pStyle w:val="ListParagraph"/>
               <w:numPr>
                 <w:ilvl w:val="0"/>
-                <w:numId w:val="16"/>
+                <w:numId w:val="19"/>
               </w:numPr>
               <w:autoSpaceDE w:val="0"/>
               <w:autoSpaceDN w:val="0"/>
@@ -7038,7 +6929,15 @@
                 <w:szCs w:val="22"/>
                 <w:lang w:val="pt-PT"/>
               </w:rPr>
-              <w:t>Seleccionar Corrigir Teste;</w:t>
+              <w:t>Seleccionar Realizar Teste</w:t>
+            </w:r>
+            <w:r>
+              <w:rPr>
+                <w:sz w:val="22"/>
+                <w:szCs w:val="22"/>
+                <w:lang w:val="pt-PT"/>
+              </w:rPr>
+              <w:t>;</w:t>
             </w:r>
           </w:p>
           <w:p>
@@ -7046,7 +6945,7 @@
               <w:pStyle w:val="ListParagraph"/>
               <w:numPr>
                 <w:ilvl w:val="0"/>
-                <w:numId w:val="16"/>
+                <w:numId w:val="19"/>
               </w:numPr>
               <w:autoSpaceDE w:val="0"/>
               <w:autoSpaceDN w:val="0"/>
@@ -7073,7 +6972,7 @@
               <w:pStyle w:val="ListParagraph"/>
               <w:numPr>
                 <w:ilvl w:val="0"/>
-                <w:numId w:val="16"/>
+                <w:numId w:val="19"/>
               </w:numPr>
               <w:autoSpaceDE w:val="0"/>
               <w:autoSpaceDN w:val="0"/>
@@ -7100,7 +6999,7 @@
               <w:pStyle w:val="ListParagraph"/>
               <w:numPr>
                 <w:ilvl w:val="0"/>
-                <w:numId w:val="16"/>
+                <w:numId w:val="19"/>
               </w:numPr>
               <w:autoSpaceDE w:val="0"/>
               <w:autoSpaceDN w:val="0"/>
@@ -7119,88 +7018,23 @@
                 <w:szCs w:val="22"/>
                 <w:lang w:val="pt-PT"/>
               </w:rPr>
-              <w:t>Selecciona o teste a corrigir entre os realizados;</w:t>
+              <w:t>Selecciona o teste</w:t>
             </w:r>
-          </w:p>
-          <w:p>
-            <w:pPr>
-              <w:pStyle w:val="ListParagraph"/>
-              <w:numPr>
-                <w:ilvl w:val="0"/>
-                <w:numId w:val="16"/>
-              </w:numPr>
-              <w:autoSpaceDE w:val="0"/>
-              <w:autoSpaceDN w:val="0"/>
-              <w:adjustRightInd w:val="0"/>
-              <w:spacing w:before="0" w:after="0"/>
-              <w:cnfStyle w:val="000000100000" w:firstRow="0" w:lastRow="0" w:firstColumn="0" w:lastColumn="0" w:oddVBand="0" w:evenVBand="0" w:oddHBand="1" w:evenHBand="0" w:firstRowFirstColumn="0" w:firstRowLastColumn="0" w:lastRowFirstColumn="0" w:lastRowLastColumn="0"/>
+            <w:r>
               <w:rPr>
                 <w:sz w:val="22"/>
                 <w:szCs w:val="22"/>
                 <w:lang w:val="pt-PT"/>
               </w:rPr>
-            </w:pPr>
+              <w:t xml:space="preserve"> a realizar</w:t>
+            </w:r>
             <w:r>
               <w:rPr>
                 <w:sz w:val="22"/>
                 <w:szCs w:val="22"/>
                 <w:lang w:val="pt-PT"/>
               </w:rPr>
-              <w:t>Ouve a gravação do aluno;</w:t>
-            </w:r>
-          </w:p>
-          <w:p>
-            <w:pPr>
-              <w:pStyle w:val="ListParagraph"/>
-              <w:numPr>
-                <w:ilvl w:val="0"/>
-                <w:numId w:val="16"/>
-              </w:numPr>
-              <w:autoSpaceDE w:val="0"/>
-              <w:autoSpaceDN w:val="0"/>
-              <w:adjustRightInd w:val="0"/>
-              <w:spacing w:before="0" w:after="0"/>
-              <w:cnfStyle w:val="000000100000" w:firstRow="0" w:lastRow="0" w:firstColumn="0" w:lastColumn="0" w:oddVBand="0" w:evenVBand="0" w:oddHBand="1" w:evenHBand="0" w:firstRowFirstColumn="0" w:firstRowLastColumn="0" w:lastRowFirstColumn="0" w:lastRowLastColumn="0"/>
-              <w:rPr>
-                <w:sz w:val="22"/>
-                <w:szCs w:val="22"/>
-                <w:lang w:val="pt-PT"/>
-              </w:rPr>
-            </w:pPr>
-            <w:r>
-              <w:rPr>
-                <w:sz w:val="22"/>
-                <w:szCs w:val="22"/>
-                <w:lang w:val="pt-PT"/>
-              </w:rPr>
-              <w:t>Corrige;</w:t>
-            </w:r>
-          </w:p>
-          <w:p>
-            <w:pPr>
-              <w:pStyle w:val="ListParagraph"/>
-              <w:numPr>
-                <w:ilvl w:val="0"/>
-                <w:numId w:val="16"/>
-              </w:numPr>
-              <w:autoSpaceDE w:val="0"/>
-              <w:autoSpaceDN w:val="0"/>
-              <w:adjustRightInd w:val="0"/>
-              <w:spacing w:before="0" w:after="0"/>
-              <w:cnfStyle w:val="000000100000" w:firstRow="0" w:lastRow="0" w:firstColumn="0" w:lastColumn="0" w:oddVBand="0" w:evenVBand="0" w:oddHBand="1" w:evenHBand="0" w:firstRowFirstColumn="0" w:firstRowLastColumn="0" w:lastRowFirstColumn="0" w:lastRowLastColumn="0"/>
-              <w:rPr>
-                <w:rFonts w:ascii="Helvetica" w:hAnsi="Helvetica" w:cs="Helvetica"/>
-                <w:sz w:val="24"/>
-                <w:szCs w:val="24"/>
-              </w:rPr>
-            </w:pPr>
-            <w:r>
-              <w:rPr>
-                <w:sz w:val="22"/>
-                <w:szCs w:val="22"/>
-                <w:lang w:val="pt-PT"/>
-              </w:rPr>
-              <w:t>Valida a correcção.</w:t>
+              <w:t>.</w:t>
             </w:r>
           </w:p>
         </w:tc>
@@ -7262,16 +7096,15 @@
                 <w:szCs w:val="22"/>
                 <w:lang w:val="pt-PT"/>
               </w:rPr>
-              <w:t>4</w:t>
+              <w:t xml:space="preserve"> O </w:t>
             </w:r>
             <w:r>
               <w:rPr>
                 <w:sz w:val="22"/>
                 <w:szCs w:val="22"/>
-                <w:vertAlign w:val="superscript"/>
-                <w:lang w:val="pt-PT"/>
-              </w:rPr>
-              <w:t>a</w:t>
+                <w:lang w:val="pt-PT"/>
+              </w:rPr>
+              <w:t>professor</w:t>
             </w:r>
             <w:r>
               <w:rPr>
@@ -7279,7 +7112,23 @@
                 <w:szCs w:val="22"/>
                 <w:lang w:val="pt-PT"/>
               </w:rPr>
-              <w:t xml:space="preserve"> . O utilizador cancela a correcção do teste.</w:t>
+              <w:t xml:space="preserve"> cancela a </w:t>
+            </w:r>
+            <w:r>
+              <w:rPr>
+                <w:sz w:val="22"/>
+                <w:szCs w:val="22"/>
+                <w:lang w:val="pt-PT"/>
+              </w:rPr>
+              <w:t>realização</w:t>
+            </w:r>
+            <w:r>
+              <w:rPr>
+                <w:sz w:val="22"/>
+                <w:szCs w:val="22"/>
+                <w:lang w:val="pt-PT"/>
+              </w:rPr>
+              <w:t xml:space="preserve"> do teste.</w:t>
             </w:r>
           </w:p>
         </w:tc>
@@ -7470,7 +7319,26 @@
       </w:r>
       <w:proofErr w:type="spellEnd"/>
       <w:r>
-        <w:t xml:space="preserve"> XPTO</w:t>
+        <w:t xml:space="preserve"> </w:t>
+      </w:r>
+      <w:r>
+        <w:t xml:space="preserve">preparer </w:t>
+      </w:r>
+      <w:proofErr w:type="spellStart"/>
+      <w:r>
+        <w:t>realização</w:t>
+      </w:r>
+      <w:proofErr w:type="spellEnd"/>
+      <w:r>
+        <w:t xml:space="preserve"> do </w:t>
+      </w:r>
+      <w:proofErr w:type="spellStart"/>
+      <w:r>
+        <w:t>teste</w:t>
+      </w:r>
+      <w:proofErr w:type="spellEnd"/>
+      <w:r>
+        <w:t>.</w:t>
       </w:r>
     </w:p>
     <w:p>
@@ -7487,6 +7355,2107 @@
       <w:pPr>
         <w:spacing w:before="0" w:after="0" w:line="240" w:lineRule="auto"/>
       </w:pPr>
+    </w:p>
+    <w:p>
+      <w:pPr>
+        <w:spacing w:before="0" w:after="0" w:line="240" w:lineRule="auto"/>
+      </w:pPr>
+    </w:p>
+    <w:p>
+      <w:pPr>
+        <w:spacing w:before="0" w:after="0" w:line="240" w:lineRule="auto"/>
+      </w:pPr>
+    </w:p>
+    <w:p>
+      <w:pPr>
+        <w:spacing w:before="0" w:after="0" w:line="240" w:lineRule="auto"/>
+      </w:pPr>
+    </w:p>
+    <w:p>
+      <w:pPr>
+        <w:spacing w:before="0" w:after="0" w:line="240" w:lineRule="auto"/>
+      </w:pPr>
+    </w:p>
+    <w:p>
+      <w:pPr>
+        <w:spacing w:before="0" w:after="0" w:line="240" w:lineRule="auto"/>
+      </w:pPr>
+    </w:p>
+    <w:p>
+      <w:pPr>
+        <w:spacing w:before="0" w:after="0" w:line="240" w:lineRule="auto"/>
+      </w:pPr>
+    </w:p>
+    <w:p>
+      <w:pPr>
+        <w:spacing w:before="0" w:after="0" w:line="240" w:lineRule="auto"/>
+      </w:pPr>
+    </w:p>
+    <w:p>
+      <w:pPr>
+        <w:spacing w:before="0" w:after="0" w:line="240" w:lineRule="auto"/>
+      </w:pPr>
+    </w:p>
+    <w:p>
+      <w:pPr>
+        <w:spacing w:before="0" w:after="0" w:line="240" w:lineRule="auto"/>
+      </w:pPr>
+    </w:p>
+    <w:p>
+      <w:pPr>
+        <w:spacing w:before="0" w:after="0" w:line="240" w:lineRule="auto"/>
+      </w:pPr>
+    </w:p>
+    <w:p>
+      <w:pPr>
+        <w:spacing w:before="0" w:after="0" w:line="240" w:lineRule="auto"/>
+      </w:pPr>
+    </w:p>
+    <w:p>
+      <w:pPr>
+        <w:spacing w:before="0" w:after="0" w:line="240" w:lineRule="auto"/>
+      </w:pPr>
+    </w:p>
+    <w:p>
+      <w:pPr>
+        <w:pStyle w:val="Heading2"/>
+        <w:rPr>
+          <w:sz w:val="24"/>
+          <w:szCs w:val="24"/>
+          <w:lang w:val="pt-PT"/>
+        </w:rPr>
+      </w:pPr>
+      <w:r>
+        <w:rPr>
+          <w:sz w:val="24"/>
+          <w:szCs w:val="24"/>
+          <w:lang w:val="pt-PT"/>
+        </w:rPr>
+        <w:lastRenderedPageBreak/>
+        <w:t>2.4.1</w:t>
+      </w:r>
+      <w:r>
+        <w:rPr>
+          <w:sz w:val="24"/>
+          <w:szCs w:val="24"/>
+          <w:lang w:val="pt-PT"/>
+        </w:rPr>
+        <w:t>.3</w:t>
+      </w:r>
+      <w:r>
+        <w:rPr>
+          <w:sz w:val="24"/>
+          <w:szCs w:val="24"/>
+          <w:lang w:val="pt-PT"/>
+        </w:rPr>
+        <w:t xml:space="preserve"> </w:t>
+      </w:r>
+      <w:r>
+        <w:rPr>
+          <w:sz w:val="24"/>
+          <w:szCs w:val="24"/>
+          <w:lang w:val="pt-PT"/>
+        </w:rPr>
+        <w:t>Efectuar Teste</w:t>
+      </w:r>
+    </w:p>
+    <w:p>
+      <w:pPr>
+        <w:spacing w:before="0" w:after="0" w:line="240" w:lineRule="auto"/>
+      </w:pPr>
+    </w:p>
+    <w:p>
+      <w:pPr>
+        <w:spacing w:before="0" w:after="0" w:line="240" w:lineRule="auto"/>
+        <w:jc w:val="center"/>
+        <w:rPr>
+          <w:color w:val="FF7B0F" w:themeColor="accent2"/>
+          <w:sz w:val="44"/>
+        </w:rPr>
+      </w:pPr>
+      <w:proofErr w:type="spellStart"/>
+      <w:r>
+        <w:rPr>
+          <w:color w:val="FF7B0F" w:themeColor="accent2"/>
+          <w:sz w:val="44"/>
+        </w:rPr>
+        <w:t>Falta</w:t>
+      </w:r>
+      <w:proofErr w:type="spellEnd"/>
+      <w:r>
+        <w:rPr>
+          <w:color w:val="FF7B0F" w:themeColor="accent2"/>
+          <w:sz w:val="44"/>
+        </w:rPr>
+        <w:t xml:space="preserve"> </w:t>
+      </w:r>
+      <w:proofErr w:type="spellStart"/>
+      <w:r>
+        <w:rPr>
+          <w:color w:val="FF7B0F" w:themeColor="accent2"/>
+          <w:sz w:val="44"/>
+        </w:rPr>
+        <w:t>diagrama</w:t>
+      </w:r>
+      <w:proofErr w:type="spellEnd"/>
+      <w:r>
+        <w:rPr>
+          <w:color w:val="FF7B0F" w:themeColor="accent2"/>
+          <w:sz w:val="44"/>
+        </w:rPr>
+        <w:t xml:space="preserve"> de </w:t>
+      </w:r>
+      <w:proofErr w:type="spellStart"/>
+      <w:r>
+        <w:rPr>
+          <w:color w:val="FF7B0F" w:themeColor="accent2"/>
+          <w:sz w:val="44"/>
+        </w:rPr>
+        <w:t>actividades</w:t>
+      </w:r>
+      <w:proofErr w:type="spellEnd"/>
+    </w:p>
+    <w:p>
+      <w:pPr>
+        <w:spacing w:before="0" w:after="0" w:line="240" w:lineRule="auto"/>
+      </w:pPr>
+    </w:p>
+    <w:p>
+      <w:pPr>
+        <w:spacing w:before="0" w:after="0" w:line="240" w:lineRule="auto"/>
+      </w:pPr>
+    </w:p>
+    <w:tbl>
+      <w:tblPr>
+        <w:tblStyle w:val="LightGrid-Accent4"/>
+        <w:tblW w:w="0" w:type="auto"/>
+        <w:tblLook w:val="04A0" w:firstRow="1" w:lastRow="0" w:firstColumn="1" w:lastColumn="0" w:noHBand="0" w:noVBand="1"/>
+      </w:tblPr>
+      <w:tblGrid>
+        <w:gridCol w:w="4208"/>
+        <w:gridCol w:w="4507"/>
+      </w:tblGrid>
+      <w:tr>
+        <w:trPr>
+          <w:cnfStyle w:val="100000000000" w:firstRow="1" w:lastRow="0" w:firstColumn="0" w:lastColumn="0" w:oddVBand="0" w:evenVBand="0" w:oddHBand="0" w:evenHBand="0" w:firstRowFirstColumn="0" w:firstRowLastColumn="0" w:lastRowFirstColumn="0" w:lastRowLastColumn="0"/>
+        </w:trPr>
+        <w:tc>
+          <w:tcPr>
+            <w:cnfStyle w:val="001000000000" w:firstRow="0" w:lastRow="0" w:firstColumn="1" w:lastColumn="0" w:oddVBand="0" w:evenVBand="0" w:oddHBand="0" w:evenHBand="0" w:firstRowFirstColumn="0" w:firstRowLastColumn="0" w:lastRowFirstColumn="0" w:lastRowLastColumn="0"/>
+            <w:tcW w:w="4208" w:type="dxa"/>
+          </w:tcPr>
+          <w:p>
+            <w:pPr>
+              <w:autoSpaceDE w:val="0"/>
+              <w:autoSpaceDN w:val="0"/>
+              <w:adjustRightInd w:val="0"/>
+              <w:spacing w:before="0" w:after="0"/>
+              <w:ind w:left="1080"/>
+              <w:rPr>
+                <w:sz w:val="24"/>
+                <w:szCs w:val="24"/>
+                <w:lang w:val="pt-PT"/>
+              </w:rPr>
+            </w:pPr>
+            <w:r>
+              <w:rPr>
+                <w:sz w:val="24"/>
+                <w:szCs w:val="24"/>
+                <w:lang w:val="pt-PT"/>
+              </w:rPr>
+              <w:t>Nome</w:t>
+            </w:r>
+            <w:r>
+              <w:rPr>
+                <w:sz w:val="24"/>
+                <w:szCs w:val="24"/>
+                <w:lang w:val="pt-PT"/>
+              </w:rPr>
+              <w:t>:</w:t>
+            </w:r>
+          </w:p>
+        </w:tc>
+        <w:tc>
+          <w:tcPr>
+            <w:tcW w:w="4507" w:type="dxa"/>
+          </w:tcPr>
+          <w:p>
+            <w:pPr>
+              <w:autoSpaceDE w:val="0"/>
+              <w:autoSpaceDN w:val="0"/>
+              <w:adjustRightInd w:val="0"/>
+              <w:spacing w:before="0" w:after="0"/>
+              <w:ind w:left="1080"/>
+              <w:cnfStyle w:val="100000000000" w:firstRow="1" w:lastRow="0" w:firstColumn="0" w:lastColumn="0" w:oddVBand="0" w:evenVBand="0" w:oddHBand="0" w:evenHBand="0" w:firstRowFirstColumn="0" w:firstRowLastColumn="0" w:lastRowFirstColumn="0" w:lastRowLastColumn="0"/>
+              <w:rPr>
+                <w:sz w:val="24"/>
+                <w:szCs w:val="24"/>
+                <w:lang w:val="pt-PT"/>
+              </w:rPr>
+            </w:pPr>
+            <w:r>
+              <w:rPr>
+                <w:sz w:val="24"/>
+                <w:szCs w:val="24"/>
+                <w:lang w:val="pt-PT"/>
+              </w:rPr>
+              <w:t>Efectuar teste</w:t>
+            </w:r>
+          </w:p>
+        </w:tc>
+      </w:tr>
+      <w:tr>
+        <w:trPr>
+          <w:cnfStyle w:val="000000100000" w:firstRow="0" w:lastRow="0" w:firstColumn="0" w:lastColumn="0" w:oddVBand="0" w:evenVBand="0" w:oddHBand="1" w:evenHBand="0" w:firstRowFirstColumn="0" w:firstRowLastColumn="0" w:lastRowFirstColumn="0" w:lastRowLastColumn="0"/>
+        </w:trPr>
+        <w:tc>
+          <w:tcPr>
+            <w:cnfStyle w:val="001000000000" w:firstRow="0" w:lastRow="0" w:firstColumn="1" w:lastColumn="0" w:oddVBand="0" w:evenVBand="0" w:oddHBand="0" w:evenHBand="0" w:firstRowFirstColumn="0" w:firstRowLastColumn="0" w:lastRowFirstColumn="0" w:lastRowLastColumn="0"/>
+            <w:tcW w:w="4208" w:type="dxa"/>
+          </w:tcPr>
+          <w:p>
+            <w:pPr>
+              <w:autoSpaceDE w:val="0"/>
+              <w:autoSpaceDN w:val="0"/>
+              <w:adjustRightInd w:val="0"/>
+              <w:spacing w:before="0" w:after="0"/>
+              <w:ind w:left="1080"/>
+              <w:rPr>
+                <w:sz w:val="24"/>
+                <w:szCs w:val="24"/>
+                <w:lang w:val="pt-PT"/>
+              </w:rPr>
+            </w:pPr>
+            <w:r>
+              <w:rPr>
+                <w:sz w:val="24"/>
+                <w:szCs w:val="24"/>
+                <w:lang w:val="pt-PT"/>
+              </w:rPr>
+              <w:t>Â</w:t>
+            </w:r>
+            <w:r>
+              <w:rPr>
+                <w:sz w:val="24"/>
+                <w:szCs w:val="24"/>
+                <w:lang w:val="pt-PT"/>
+              </w:rPr>
+              <w:t>mbito:</w:t>
+            </w:r>
+          </w:p>
+        </w:tc>
+        <w:tc>
+          <w:tcPr>
+            <w:tcW w:w="4507" w:type="dxa"/>
+          </w:tcPr>
+          <w:p>
+            <w:pPr>
+              <w:autoSpaceDE w:val="0"/>
+              <w:autoSpaceDN w:val="0"/>
+              <w:adjustRightInd w:val="0"/>
+              <w:spacing w:before="0" w:after="0"/>
+              <w:ind w:left="1080"/>
+              <w:cnfStyle w:val="000000100000" w:firstRow="0" w:lastRow="0" w:firstColumn="0" w:lastColumn="0" w:oddVBand="0" w:evenVBand="0" w:oddHBand="1" w:evenHBand="0" w:firstRowFirstColumn="0" w:firstRowLastColumn="0" w:lastRowFirstColumn="0" w:lastRowLastColumn="0"/>
+              <w:rPr>
+                <w:sz w:val="22"/>
+                <w:szCs w:val="22"/>
+                <w:lang w:val="pt-PT"/>
+              </w:rPr>
+            </w:pPr>
+            <w:r>
+              <w:rPr>
+                <w:sz w:val="22"/>
+                <w:szCs w:val="22"/>
+                <w:lang w:val="pt-PT"/>
+              </w:rPr>
+              <w:t>Letrinhas</w:t>
+            </w:r>
+          </w:p>
+        </w:tc>
+      </w:tr>
+      <w:tr>
+        <w:trPr>
+          <w:cnfStyle w:val="000000010000" w:firstRow="0" w:lastRow="0" w:firstColumn="0" w:lastColumn="0" w:oddVBand="0" w:evenVBand="0" w:oddHBand="0" w:evenHBand="1" w:firstRowFirstColumn="0" w:firstRowLastColumn="0" w:lastRowFirstColumn="0" w:lastRowLastColumn="0"/>
+        </w:trPr>
+        <w:tc>
+          <w:tcPr>
+            <w:cnfStyle w:val="001000000000" w:firstRow="0" w:lastRow="0" w:firstColumn="1" w:lastColumn="0" w:oddVBand="0" w:evenVBand="0" w:oddHBand="0" w:evenHBand="0" w:firstRowFirstColumn="0" w:firstRowLastColumn="0" w:lastRowFirstColumn="0" w:lastRowLastColumn="0"/>
+            <w:tcW w:w="4208" w:type="dxa"/>
+          </w:tcPr>
+          <w:p>
+            <w:pPr>
+              <w:autoSpaceDE w:val="0"/>
+              <w:autoSpaceDN w:val="0"/>
+              <w:adjustRightInd w:val="0"/>
+              <w:spacing w:before="0" w:after="0"/>
+              <w:ind w:left="1080"/>
+              <w:rPr>
+                <w:color w:val="FF0000"/>
+                <w:sz w:val="40"/>
+                <w:szCs w:val="40"/>
+                <w:lang w:val="pt-PT"/>
+              </w:rPr>
+            </w:pPr>
+            <w:r>
+              <w:rPr>
+                <w:sz w:val="24"/>
+                <w:szCs w:val="24"/>
+                <w:lang w:val="pt-PT"/>
+              </w:rPr>
+              <w:t>Finalidade:</w:t>
+            </w:r>
+          </w:p>
+        </w:tc>
+        <w:tc>
+          <w:tcPr>
+            <w:tcW w:w="4507" w:type="dxa"/>
+          </w:tcPr>
+          <w:p>
+            <w:pPr>
+              <w:autoSpaceDE w:val="0"/>
+              <w:autoSpaceDN w:val="0"/>
+              <w:adjustRightInd w:val="0"/>
+              <w:spacing w:before="0" w:after="0"/>
+              <w:ind w:left="1080"/>
+              <w:cnfStyle w:val="000000010000" w:firstRow="0" w:lastRow="0" w:firstColumn="0" w:lastColumn="0" w:oddVBand="0" w:evenVBand="0" w:oddHBand="0" w:evenHBand="1" w:firstRowFirstColumn="0" w:firstRowLastColumn="0" w:lastRowFirstColumn="0" w:lastRowLastColumn="0"/>
+              <w:rPr>
+                <w:sz w:val="22"/>
+                <w:szCs w:val="22"/>
+                <w:lang w:val="pt-PT"/>
+              </w:rPr>
+            </w:pPr>
+            <w:r>
+              <w:rPr>
+                <w:sz w:val="22"/>
+                <w:szCs w:val="22"/>
+                <w:lang w:val="pt-PT"/>
+              </w:rPr>
+              <w:t>Efectuar teste</w:t>
+            </w:r>
+          </w:p>
+        </w:tc>
+      </w:tr>
+      <w:tr>
+        <w:trPr>
+          <w:cnfStyle w:val="000000100000" w:firstRow="0" w:lastRow="0" w:firstColumn="0" w:lastColumn="0" w:oddVBand="0" w:evenVBand="0" w:oddHBand="1" w:evenHBand="0" w:firstRowFirstColumn="0" w:firstRowLastColumn="0" w:lastRowFirstColumn="0" w:lastRowLastColumn="0"/>
+        </w:trPr>
+        <w:tc>
+          <w:tcPr>
+            <w:cnfStyle w:val="001000000000" w:firstRow="0" w:lastRow="0" w:firstColumn="1" w:lastColumn="0" w:oddVBand="0" w:evenVBand="0" w:oddHBand="0" w:evenHBand="0" w:firstRowFirstColumn="0" w:firstRowLastColumn="0" w:lastRowFirstColumn="0" w:lastRowLastColumn="0"/>
+            <w:tcW w:w="4208" w:type="dxa"/>
+          </w:tcPr>
+          <w:p>
+            <w:pPr>
+              <w:autoSpaceDE w:val="0"/>
+              <w:autoSpaceDN w:val="0"/>
+              <w:adjustRightInd w:val="0"/>
+              <w:spacing w:before="0" w:after="0"/>
+              <w:ind w:left="1080"/>
+              <w:rPr>
+                <w:color w:val="FF0000"/>
+                <w:sz w:val="40"/>
+                <w:szCs w:val="40"/>
+                <w:lang w:val="pt-PT"/>
+              </w:rPr>
+            </w:pPr>
+            <w:r>
+              <w:rPr>
+                <w:sz w:val="24"/>
+                <w:szCs w:val="24"/>
+                <w:lang w:val="pt-PT"/>
+              </w:rPr>
+              <w:t>Atores:</w:t>
+            </w:r>
+          </w:p>
+        </w:tc>
+        <w:tc>
+          <w:tcPr>
+            <w:tcW w:w="4507" w:type="dxa"/>
+          </w:tcPr>
+          <w:p>
+            <w:pPr>
+              <w:autoSpaceDE w:val="0"/>
+              <w:autoSpaceDN w:val="0"/>
+              <w:adjustRightInd w:val="0"/>
+              <w:spacing w:before="0" w:after="0"/>
+              <w:ind w:left="1080"/>
+              <w:cnfStyle w:val="000000100000" w:firstRow="0" w:lastRow="0" w:firstColumn="0" w:lastColumn="0" w:oddVBand="0" w:evenVBand="0" w:oddHBand="1" w:evenHBand="0" w:firstRowFirstColumn="0" w:firstRowLastColumn="0" w:lastRowFirstColumn="0" w:lastRowLastColumn="0"/>
+              <w:rPr>
+                <w:sz w:val="22"/>
+                <w:szCs w:val="22"/>
+                <w:lang w:val="pt-PT"/>
+              </w:rPr>
+            </w:pPr>
+            <w:r>
+              <w:rPr>
+                <w:sz w:val="22"/>
+                <w:szCs w:val="22"/>
+                <w:lang w:val="pt-PT"/>
+              </w:rPr>
+              <w:t>Aluno</w:t>
+            </w:r>
+          </w:p>
+        </w:tc>
+      </w:tr>
+      <w:tr>
+        <w:trPr>
+          <w:cnfStyle w:val="000000010000" w:firstRow="0" w:lastRow="0" w:firstColumn="0" w:lastColumn="0" w:oddVBand="0" w:evenVBand="0" w:oddHBand="0" w:evenHBand="1" w:firstRowFirstColumn="0" w:firstRowLastColumn="0" w:lastRowFirstColumn="0" w:lastRowLastColumn="0"/>
+        </w:trPr>
+        <w:tc>
+          <w:tcPr>
+            <w:cnfStyle w:val="001000000000" w:firstRow="0" w:lastRow="0" w:firstColumn="1" w:lastColumn="0" w:oddVBand="0" w:evenVBand="0" w:oddHBand="0" w:evenHBand="0" w:firstRowFirstColumn="0" w:firstRowLastColumn="0" w:lastRowFirstColumn="0" w:lastRowLastColumn="0"/>
+            <w:tcW w:w="4208" w:type="dxa"/>
+          </w:tcPr>
+          <w:p>
+            <w:pPr>
+              <w:autoSpaceDE w:val="0"/>
+              <w:autoSpaceDN w:val="0"/>
+              <w:adjustRightInd w:val="0"/>
+              <w:spacing w:before="0" w:after="0"/>
+              <w:ind w:left="1080"/>
+              <w:rPr>
+                <w:sz w:val="24"/>
+                <w:szCs w:val="24"/>
+                <w:lang w:val="pt-PT"/>
+              </w:rPr>
+            </w:pPr>
+            <w:r>
+              <w:rPr>
+                <w:sz w:val="24"/>
+                <w:szCs w:val="24"/>
+                <w:lang w:val="pt-PT"/>
+              </w:rPr>
+              <w:t>Pré-condições:</w:t>
+            </w:r>
+          </w:p>
+        </w:tc>
+        <w:tc>
+          <w:tcPr>
+            <w:tcW w:w="4507" w:type="dxa"/>
+          </w:tcPr>
+          <w:p>
+            <w:pPr>
+              <w:autoSpaceDE w:val="0"/>
+              <w:autoSpaceDN w:val="0"/>
+              <w:adjustRightInd w:val="0"/>
+              <w:spacing w:before="0" w:after="0"/>
+              <w:ind w:left="1080"/>
+              <w:cnfStyle w:val="000000010000" w:firstRow="0" w:lastRow="0" w:firstColumn="0" w:lastColumn="0" w:oddVBand="0" w:evenVBand="0" w:oddHBand="0" w:evenHBand="1" w:firstRowFirstColumn="0" w:firstRowLastColumn="0" w:lastRowFirstColumn="0" w:lastRowLastColumn="0"/>
+              <w:rPr>
+                <w:sz w:val="22"/>
+                <w:szCs w:val="22"/>
+                <w:lang w:val="pt-PT"/>
+              </w:rPr>
+            </w:pPr>
+            <w:r>
+              <w:rPr>
+                <w:sz w:val="22"/>
+                <w:szCs w:val="22"/>
+                <w:lang w:val="pt-PT"/>
+              </w:rPr>
+              <w:t>Deverão existir testes submetidos pelo  professor passíveis de realização.</w:t>
+            </w:r>
+          </w:p>
+          <w:p>
+            <w:pPr>
+              <w:autoSpaceDE w:val="0"/>
+              <w:autoSpaceDN w:val="0"/>
+              <w:adjustRightInd w:val="0"/>
+              <w:spacing w:before="0" w:after="0"/>
+              <w:ind w:left="1080"/>
+              <w:cnfStyle w:val="000000010000" w:firstRow="0" w:lastRow="0" w:firstColumn="0" w:lastColumn="0" w:oddVBand="0" w:evenVBand="0" w:oddHBand="0" w:evenHBand="1" w:firstRowFirstColumn="0" w:firstRowLastColumn="0" w:lastRowFirstColumn="0" w:lastRowLastColumn="0"/>
+              <w:rPr>
+                <w:sz w:val="22"/>
+                <w:szCs w:val="22"/>
+                <w:lang w:val="pt-PT"/>
+              </w:rPr>
+            </w:pPr>
+          </w:p>
+          <w:p>
+            <w:pPr>
+              <w:autoSpaceDE w:val="0"/>
+              <w:autoSpaceDN w:val="0"/>
+              <w:adjustRightInd w:val="0"/>
+              <w:spacing w:before="0" w:after="0"/>
+              <w:ind w:left="1080"/>
+              <w:cnfStyle w:val="000000010000" w:firstRow="0" w:lastRow="0" w:firstColumn="0" w:lastColumn="0" w:oddVBand="0" w:evenVBand="0" w:oddHBand="0" w:evenHBand="1" w:firstRowFirstColumn="0" w:firstRowLastColumn="0" w:lastRowFirstColumn="0" w:lastRowLastColumn="0"/>
+              <w:rPr>
+                <w:sz w:val="22"/>
+                <w:szCs w:val="22"/>
+                <w:lang w:val="pt-PT"/>
+              </w:rPr>
+            </w:pPr>
+            <w:r>
+              <w:rPr>
+                <w:sz w:val="22"/>
+                <w:szCs w:val="22"/>
+                <w:lang w:val="pt-PT"/>
+              </w:rPr>
+              <w:t xml:space="preserve">O professor deverá ter preparado a realização do teste. </w:t>
+            </w:r>
+          </w:p>
+        </w:tc>
+      </w:tr>
+      <w:tr>
+        <w:trPr>
+          <w:cnfStyle w:val="000000100000" w:firstRow="0" w:lastRow="0" w:firstColumn="0" w:lastColumn="0" w:oddVBand="0" w:evenVBand="0" w:oddHBand="1" w:evenHBand="0" w:firstRowFirstColumn="0" w:firstRowLastColumn="0" w:lastRowFirstColumn="0" w:lastRowLastColumn="0"/>
+        </w:trPr>
+        <w:tc>
+          <w:tcPr>
+            <w:cnfStyle w:val="001000000000" w:firstRow="0" w:lastRow="0" w:firstColumn="1" w:lastColumn="0" w:oddVBand="0" w:evenVBand="0" w:oddHBand="0" w:evenHBand="0" w:firstRowFirstColumn="0" w:firstRowLastColumn="0" w:lastRowFirstColumn="0" w:lastRowLastColumn="0"/>
+            <w:tcW w:w="4208" w:type="dxa"/>
+          </w:tcPr>
+          <w:p>
+            <w:pPr>
+              <w:autoSpaceDE w:val="0"/>
+              <w:autoSpaceDN w:val="0"/>
+              <w:adjustRightInd w:val="0"/>
+              <w:spacing w:before="0" w:after="0"/>
+              <w:ind w:left="1080"/>
+              <w:rPr>
+                <w:color w:val="FF0000"/>
+                <w:sz w:val="40"/>
+                <w:szCs w:val="40"/>
+                <w:lang w:val="pt-PT"/>
+              </w:rPr>
+            </w:pPr>
+            <w:r>
+              <w:rPr>
+                <w:sz w:val="24"/>
+                <w:szCs w:val="24"/>
+                <w:lang w:val="pt-PT"/>
+              </w:rPr>
+              <w:t>Sequência típica dos eventos:</w:t>
+            </w:r>
+          </w:p>
+        </w:tc>
+        <w:tc>
+          <w:tcPr>
+            <w:tcW w:w="4507" w:type="dxa"/>
+          </w:tcPr>
+          <w:p>
+            <w:pPr>
+              <w:autoSpaceDE w:val="0"/>
+              <w:autoSpaceDN w:val="0"/>
+              <w:adjustRightInd w:val="0"/>
+              <w:spacing w:before="0" w:after="0"/>
+              <w:ind w:left="1080"/>
+              <w:cnfStyle w:val="000000100000" w:firstRow="0" w:lastRow="0" w:firstColumn="0" w:lastColumn="0" w:oddVBand="0" w:evenVBand="0" w:oddHBand="1" w:evenHBand="0" w:firstRowFirstColumn="0" w:firstRowLastColumn="0" w:lastRowFirstColumn="0" w:lastRowLastColumn="0"/>
+              <w:rPr>
+                <w:sz w:val="22"/>
+                <w:szCs w:val="22"/>
+                <w:lang w:val="pt-PT"/>
+              </w:rPr>
+            </w:pPr>
+            <w:r>
+              <w:rPr>
+                <w:sz w:val="22"/>
+                <w:szCs w:val="22"/>
+                <w:lang w:val="pt-PT"/>
+              </w:rPr>
+              <w:t>O utilizador deve:</w:t>
+            </w:r>
+          </w:p>
+          <w:p>
+            <w:pPr>
+              <w:pStyle w:val="ListParagraph"/>
+              <w:numPr>
+                <w:ilvl w:val="0"/>
+                <w:numId w:val="20"/>
+              </w:numPr>
+              <w:autoSpaceDE w:val="0"/>
+              <w:autoSpaceDN w:val="0"/>
+              <w:adjustRightInd w:val="0"/>
+              <w:spacing w:before="0" w:after="0"/>
+              <w:cnfStyle w:val="000000100000" w:firstRow="0" w:lastRow="0" w:firstColumn="0" w:lastColumn="0" w:oddVBand="0" w:evenVBand="0" w:oddHBand="1" w:evenHBand="0" w:firstRowFirstColumn="0" w:firstRowLastColumn="0" w:lastRowFirstColumn="0" w:lastRowLastColumn="0"/>
+              <w:rPr>
+                <w:sz w:val="22"/>
+                <w:szCs w:val="22"/>
+                <w:lang w:val="pt-PT"/>
+              </w:rPr>
+            </w:pPr>
+            <w:r>
+              <w:rPr>
+                <w:sz w:val="22"/>
+                <w:szCs w:val="22"/>
+                <w:lang w:val="pt-PT"/>
+              </w:rPr>
+              <w:t>Efectuar a avaliação consoante o tipo de teste</w:t>
+            </w:r>
+            <w:r>
+              <w:rPr>
+                <w:sz w:val="22"/>
+                <w:szCs w:val="22"/>
+                <w:lang w:val="pt-PT"/>
+              </w:rPr>
+              <w:t>;</w:t>
+            </w:r>
+          </w:p>
+          <w:p>
+            <w:pPr>
+              <w:pStyle w:val="ListParagraph"/>
+              <w:numPr>
+                <w:ilvl w:val="0"/>
+                <w:numId w:val="20"/>
+              </w:numPr>
+              <w:autoSpaceDE w:val="0"/>
+              <w:autoSpaceDN w:val="0"/>
+              <w:adjustRightInd w:val="0"/>
+              <w:spacing w:before="0" w:after="0"/>
+              <w:cnfStyle w:val="000000100000" w:firstRow="0" w:lastRow="0" w:firstColumn="0" w:lastColumn="0" w:oddVBand="0" w:evenVBand="0" w:oddHBand="1" w:evenHBand="0" w:firstRowFirstColumn="0" w:firstRowLastColumn="0" w:lastRowFirstColumn="0" w:lastRowLastColumn="0"/>
+              <w:rPr>
+                <w:sz w:val="22"/>
+                <w:szCs w:val="22"/>
+                <w:lang w:val="pt-PT"/>
+              </w:rPr>
+            </w:pPr>
+            <w:r>
+              <w:rPr>
+                <w:sz w:val="22"/>
+                <w:szCs w:val="22"/>
+                <w:lang w:val="pt-PT"/>
+              </w:rPr>
+              <w:t>Submeter este para avaliação.</w:t>
+            </w:r>
+          </w:p>
+        </w:tc>
+      </w:tr>
+      <w:tr>
+        <w:trPr>
+          <w:cnfStyle w:val="000000010000" w:firstRow="0" w:lastRow="0" w:firstColumn="0" w:lastColumn="0" w:oddVBand="0" w:evenVBand="0" w:oddHBand="0" w:evenHBand="1" w:firstRowFirstColumn="0" w:firstRowLastColumn="0" w:lastRowFirstColumn="0" w:lastRowLastColumn="0"/>
+        </w:trPr>
+        <w:tc>
+          <w:tcPr>
+            <w:cnfStyle w:val="001000000000" w:firstRow="0" w:lastRow="0" w:firstColumn="1" w:lastColumn="0" w:oddVBand="0" w:evenVBand="0" w:oddHBand="0" w:evenHBand="0" w:firstRowFirstColumn="0" w:firstRowLastColumn="0" w:lastRowFirstColumn="0" w:lastRowLastColumn="0"/>
+            <w:tcW w:w="4208" w:type="dxa"/>
+          </w:tcPr>
+          <w:p>
+            <w:pPr>
+              <w:autoSpaceDE w:val="0"/>
+              <w:autoSpaceDN w:val="0"/>
+              <w:adjustRightInd w:val="0"/>
+              <w:spacing w:before="0" w:after="0"/>
+              <w:ind w:left="1080"/>
+              <w:rPr>
+                <w:color w:val="FF0000"/>
+                <w:sz w:val="40"/>
+                <w:szCs w:val="40"/>
+                <w:lang w:val="pt-PT"/>
+              </w:rPr>
+            </w:pPr>
+            <w:r>
+              <w:rPr>
+                <w:sz w:val="24"/>
+                <w:szCs w:val="24"/>
+                <w:lang w:val="pt-PT"/>
+              </w:rPr>
+              <w:t>Sequência alternativa e extensões:</w:t>
+            </w:r>
+          </w:p>
+        </w:tc>
+        <w:tc>
+          <w:tcPr>
+            <w:tcW w:w="4507" w:type="dxa"/>
+          </w:tcPr>
+          <w:p>
+            <w:pPr>
+              <w:autoSpaceDE w:val="0"/>
+              <w:autoSpaceDN w:val="0"/>
+              <w:adjustRightInd w:val="0"/>
+              <w:spacing w:before="0" w:after="0"/>
+              <w:ind w:left="1080"/>
+              <w:cnfStyle w:val="000000010000" w:firstRow="0" w:lastRow="0" w:firstColumn="0" w:lastColumn="0" w:oddVBand="0" w:evenVBand="0" w:oddHBand="0" w:evenHBand="1" w:firstRowFirstColumn="0" w:firstRowLastColumn="0" w:lastRowFirstColumn="0" w:lastRowLastColumn="0"/>
+              <w:rPr>
+                <w:sz w:val="22"/>
+                <w:szCs w:val="22"/>
+                <w:lang w:val="pt-PT"/>
+              </w:rPr>
+            </w:pPr>
+            <w:r>
+              <w:rPr>
+                <w:sz w:val="22"/>
+                <w:szCs w:val="22"/>
+                <w:lang w:val="pt-PT"/>
+              </w:rPr>
+              <w:t>1</w:t>
+            </w:r>
+            <w:r>
+              <w:rPr>
+                <w:sz w:val="22"/>
+                <w:szCs w:val="22"/>
+                <w:lang w:val="pt-PT"/>
+              </w:rPr>
+              <w:t>a. Se disponíveis poderá ouvir demonstrações;</w:t>
+            </w:r>
+          </w:p>
+          <w:p>
+            <w:pPr>
+              <w:autoSpaceDE w:val="0"/>
+              <w:autoSpaceDN w:val="0"/>
+              <w:adjustRightInd w:val="0"/>
+              <w:spacing w:before="0" w:after="0"/>
+              <w:ind w:left="1080"/>
+              <w:cnfStyle w:val="000000010000" w:firstRow="0" w:lastRow="0" w:firstColumn="0" w:lastColumn="0" w:oddVBand="0" w:evenVBand="0" w:oddHBand="0" w:evenHBand="1" w:firstRowFirstColumn="0" w:firstRowLastColumn="0" w:lastRowFirstColumn="0" w:lastRowLastColumn="0"/>
+              <w:rPr>
+                <w:sz w:val="22"/>
+                <w:szCs w:val="22"/>
+                <w:lang w:val="pt-PT"/>
+              </w:rPr>
+            </w:pPr>
+            <w:r>
+              <w:rPr>
+                <w:sz w:val="22"/>
+                <w:szCs w:val="22"/>
+                <w:lang w:val="pt-PT"/>
+              </w:rPr>
+              <w:t>2b. O utilizador não submete a avaliação, cancelando a realização do teste.</w:t>
+            </w:r>
+          </w:p>
+        </w:tc>
+      </w:tr>
+      <w:tr>
+        <w:trPr>
+          <w:cnfStyle w:val="000000100000" w:firstRow="0" w:lastRow="0" w:firstColumn="0" w:lastColumn="0" w:oddVBand="0" w:evenVBand="0" w:oddHBand="1" w:evenHBand="0" w:firstRowFirstColumn="0" w:firstRowLastColumn="0" w:lastRowFirstColumn="0" w:lastRowLastColumn="0"/>
+        </w:trPr>
+        <w:tc>
+          <w:tcPr>
+            <w:cnfStyle w:val="001000000000" w:firstRow="0" w:lastRow="0" w:firstColumn="1" w:lastColumn="0" w:oddVBand="0" w:evenVBand="0" w:oddHBand="0" w:evenHBand="0" w:firstRowFirstColumn="0" w:firstRowLastColumn="0" w:lastRowFirstColumn="0" w:lastRowLastColumn="0"/>
+            <w:tcW w:w="4208" w:type="dxa"/>
+          </w:tcPr>
+          <w:p>
+            <w:pPr>
+              <w:autoSpaceDE w:val="0"/>
+              <w:autoSpaceDN w:val="0"/>
+              <w:adjustRightInd w:val="0"/>
+              <w:spacing w:before="0" w:after="0"/>
+              <w:ind w:left="1080"/>
+              <w:rPr>
+                <w:sz w:val="24"/>
+                <w:szCs w:val="24"/>
+                <w:lang w:val="pt-PT"/>
+              </w:rPr>
+            </w:pPr>
+            <w:r>
+              <w:rPr>
+                <w:sz w:val="24"/>
+                <w:szCs w:val="24"/>
+                <w:lang w:val="pt-PT"/>
+              </w:rPr>
+              <w:t>Requisitos especiais:</w:t>
+            </w:r>
+          </w:p>
+        </w:tc>
+        <w:tc>
+          <w:tcPr>
+            <w:tcW w:w="4507" w:type="dxa"/>
+          </w:tcPr>
+          <w:p>
+            <w:pPr>
+              <w:autoSpaceDE w:val="0"/>
+              <w:autoSpaceDN w:val="0"/>
+              <w:adjustRightInd w:val="0"/>
+              <w:spacing w:before="0" w:after="0"/>
+              <w:ind w:left="1080"/>
+              <w:cnfStyle w:val="000000100000" w:firstRow="0" w:lastRow="0" w:firstColumn="0" w:lastColumn="0" w:oddVBand="0" w:evenVBand="0" w:oddHBand="1" w:evenHBand="0" w:firstRowFirstColumn="0" w:firstRowLastColumn="0" w:lastRowFirstColumn="0" w:lastRowLastColumn="0"/>
+              <w:rPr>
+                <w:sz w:val="22"/>
+                <w:szCs w:val="22"/>
+                <w:lang w:val="pt-PT"/>
+              </w:rPr>
+            </w:pPr>
+            <w:r>
+              <w:rPr>
+                <w:sz w:val="22"/>
+                <w:szCs w:val="22"/>
+                <w:lang w:val="pt-PT"/>
+              </w:rPr>
+              <w:t>Nenhum</w:t>
+            </w:r>
+          </w:p>
+        </w:tc>
+      </w:tr>
+      <w:tr>
+        <w:trPr>
+          <w:cnfStyle w:val="000000010000" w:firstRow="0" w:lastRow="0" w:firstColumn="0" w:lastColumn="0" w:oddVBand="0" w:evenVBand="0" w:oddHBand="0" w:evenHBand="1" w:firstRowFirstColumn="0" w:firstRowLastColumn="0" w:lastRowFirstColumn="0" w:lastRowLastColumn="0"/>
+        </w:trPr>
+        <w:tc>
+          <w:tcPr>
+            <w:cnfStyle w:val="001000000000" w:firstRow="0" w:lastRow="0" w:firstColumn="1" w:lastColumn="0" w:oddVBand="0" w:evenVBand="0" w:oddHBand="0" w:evenHBand="0" w:firstRowFirstColumn="0" w:firstRowLastColumn="0" w:lastRowFirstColumn="0" w:lastRowLastColumn="0"/>
+            <w:tcW w:w="4208" w:type="dxa"/>
+          </w:tcPr>
+          <w:p>
+            <w:pPr>
+              <w:autoSpaceDE w:val="0"/>
+              <w:autoSpaceDN w:val="0"/>
+              <w:adjustRightInd w:val="0"/>
+              <w:spacing w:before="0" w:after="0"/>
+              <w:ind w:left="1080"/>
+              <w:rPr>
+                <w:sz w:val="24"/>
+                <w:szCs w:val="24"/>
+                <w:lang w:val="pt-PT"/>
+              </w:rPr>
+            </w:pPr>
+            <w:r>
+              <w:rPr>
+                <w:sz w:val="24"/>
+                <w:szCs w:val="24"/>
+                <w:lang w:val="pt-PT"/>
+              </w:rPr>
+              <w:t>Aspectos em Aberto:</w:t>
+            </w:r>
+          </w:p>
+        </w:tc>
+        <w:tc>
+          <w:tcPr>
+            <w:tcW w:w="4507" w:type="dxa"/>
+          </w:tcPr>
+          <w:p>
+            <w:pPr>
+              <w:autoSpaceDE w:val="0"/>
+              <w:autoSpaceDN w:val="0"/>
+              <w:adjustRightInd w:val="0"/>
+              <w:spacing w:before="0" w:after="0"/>
+              <w:ind w:left="1080"/>
+              <w:cnfStyle w:val="000000010000" w:firstRow="0" w:lastRow="0" w:firstColumn="0" w:lastColumn="0" w:oddVBand="0" w:evenVBand="0" w:oddHBand="0" w:evenHBand="1" w:firstRowFirstColumn="0" w:firstRowLastColumn="0" w:lastRowFirstColumn="0" w:lastRowLastColumn="0"/>
+              <w:rPr>
+                <w:sz w:val="22"/>
+                <w:szCs w:val="22"/>
+                <w:lang w:val="pt-PT"/>
+              </w:rPr>
+            </w:pPr>
+            <w:r>
+              <w:rPr>
+                <w:sz w:val="22"/>
+                <w:szCs w:val="22"/>
+                <w:lang w:val="pt-PT"/>
+              </w:rPr>
+              <w:t xml:space="preserve">Existem vários tipos de teste, cada um com algumas especificidades, estas não são descritas nesta tabela. </w:t>
+            </w:r>
+          </w:p>
+        </w:tc>
+      </w:tr>
+    </w:tbl>
+    <w:p>
+      <w:pPr>
+        <w:spacing w:before="0" w:after="0" w:line="240" w:lineRule="auto"/>
+      </w:pPr>
+      <w:r>
+        <w:rPr>
+          <w:color w:val="FF0000"/>
+          <w:sz w:val="40"/>
+          <w:szCs w:val="40"/>
+          <w:lang w:val="pt-PT"/>
+        </w:rPr>
+        <w:tab/>
+      </w:r>
+      <w:r>
+        <w:rPr>
+          <w:color w:val="FF0000"/>
+          <w:sz w:val="40"/>
+          <w:szCs w:val="40"/>
+          <w:lang w:val="pt-PT"/>
+        </w:rPr>
+        <w:tab/>
+      </w:r>
+      <w:r>
+        <w:rPr>
+          <w:color w:val="FF0000"/>
+          <w:sz w:val="40"/>
+          <w:szCs w:val="40"/>
+          <w:lang w:val="pt-PT"/>
+        </w:rPr>
+        <w:tab/>
+      </w:r>
+      <w:r>
+        <w:rPr>
+          <w:color w:val="FF0000"/>
+          <w:sz w:val="40"/>
+          <w:szCs w:val="40"/>
+          <w:lang w:val="pt-PT"/>
+        </w:rPr>
+        <w:tab/>
+      </w:r>
+      <w:r>
+        <w:t>T</w:t>
+      </w:r>
+      <w:r>
+        <w:t>AB</w:t>
+      </w:r>
+      <w:r>
+        <w:t xml:space="preserve"> </w:t>
+      </w:r>
+      <w:proofErr w:type="gramStart"/>
+      <w:r>
+        <w:t>1 :</w:t>
+      </w:r>
+      <w:proofErr w:type="gramEnd"/>
+      <w:r>
+        <w:t xml:space="preserve"> </w:t>
+      </w:r>
+      <w:proofErr w:type="spellStart"/>
+      <w:r>
+        <w:t>Caso</w:t>
+      </w:r>
+      <w:proofErr w:type="spellEnd"/>
+      <w:r>
+        <w:t xml:space="preserve"> de </w:t>
+      </w:r>
+      <w:proofErr w:type="spellStart"/>
+      <w:r>
+        <w:t>utilização</w:t>
+      </w:r>
+      <w:proofErr w:type="spellEnd"/>
+      <w:r>
+        <w:t xml:space="preserve"> </w:t>
+      </w:r>
+      <w:proofErr w:type="spellStart"/>
+      <w:r>
+        <w:t>efectuar</w:t>
+      </w:r>
+      <w:proofErr w:type="spellEnd"/>
+      <w:r>
+        <w:t xml:space="preserve"> </w:t>
+      </w:r>
+      <w:proofErr w:type="spellStart"/>
+      <w:r>
+        <w:t>teste</w:t>
+      </w:r>
+      <w:proofErr w:type="spellEnd"/>
+      <w:r>
+        <w:t>.</w:t>
+      </w:r>
+    </w:p>
+    <w:p>
+      <w:pPr>
+        <w:spacing w:before="0" w:after="0" w:line="240" w:lineRule="auto"/>
+      </w:pPr>
+    </w:p>
+    <w:p>
+      <w:pPr>
+        <w:spacing w:before="0" w:after="0" w:line="240" w:lineRule="auto"/>
+      </w:pPr>
+    </w:p>
+    <w:p>
+      <w:pPr>
+        <w:spacing w:before="0" w:after="0" w:line="240" w:lineRule="auto"/>
+      </w:pPr>
+    </w:p>
+    <w:p>
+      <w:pPr>
+        <w:spacing w:before="0" w:after="0" w:line="240" w:lineRule="auto"/>
+      </w:pPr>
+    </w:p>
+    <w:p>
+      <w:pPr>
+        <w:spacing w:before="0" w:after="0" w:line="240" w:lineRule="auto"/>
+      </w:pPr>
+    </w:p>
+    <w:p>
+      <w:pPr>
+        <w:spacing w:before="0" w:after="0" w:line="240" w:lineRule="auto"/>
+      </w:pPr>
+    </w:p>
+    <w:p>
+      <w:pPr>
+        <w:spacing w:before="0" w:after="0" w:line="240" w:lineRule="auto"/>
+      </w:pPr>
+    </w:p>
+    <w:p>
+      <w:pPr>
+        <w:spacing w:before="0" w:after="0" w:line="240" w:lineRule="auto"/>
+      </w:pPr>
+    </w:p>
+    <w:p>
+      <w:pPr>
+        <w:spacing w:before="0" w:after="0" w:line="240" w:lineRule="auto"/>
+      </w:pPr>
+    </w:p>
+    <w:p>
+      <w:pPr>
+        <w:spacing w:before="0" w:after="0" w:line="240" w:lineRule="auto"/>
+      </w:pPr>
+    </w:p>
+    <w:p>
+      <w:pPr>
+        <w:spacing w:before="0" w:after="0" w:line="240" w:lineRule="auto"/>
+      </w:pPr>
+    </w:p>
+    <w:p>
+      <w:pPr>
+        <w:spacing w:before="0" w:after="0" w:line="240" w:lineRule="auto"/>
+      </w:pPr>
+    </w:p>
+    <w:p>
+      <w:pPr>
+        <w:pStyle w:val="Heading2"/>
+        <w:rPr>
+          <w:sz w:val="24"/>
+          <w:szCs w:val="24"/>
+          <w:lang w:val="pt-PT"/>
+        </w:rPr>
+      </w:pPr>
+      <w:r>
+        <w:rPr>
+          <w:sz w:val="24"/>
+          <w:szCs w:val="24"/>
+          <w:lang w:val="pt-PT"/>
+        </w:rPr>
+        <w:lastRenderedPageBreak/>
+        <w:t>2.4.1</w:t>
+      </w:r>
+      <w:r>
+        <w:rPr>
+          <w:sz w:val="24"/>
+          <w:szCs w:val="24"/>
+          <w:lang w:val="pt-PT"/>
+        </w:rPr>
+        <w:t>.3</w:t>
+      </w:r>
+      <w:r>
+        <w:rPr>
+          <w:sz w:val="24"/>
+          <w:szCs w:val="24"/>
+          <w:lang w:val="pt-PT"/>
+        </w:rPr>
+        <w:t xml:space="preserve"> </w:t>
+      </w:r>
+      <w:r>
+        <w:rPr>
+          <w:sz w:val="24"/>
+          <w:szCs w:val="24"/>
+          <w:lang w:val="pt-PT"/>
+        </w:rPr>
+        <w:t xml:space="preserve">Efectuar </w:t>
+      </w:r>
+      <w:r>
+        <w:rPr>
+          <w:sz w:val="24"/>
+          <w:szCs w:val="24"/>
+          <w:lang w:val="pt-PT"/>
+        </w:rPr>
+        <w:t>Auto-a</w:t>
+      </w:r>
+      <w:r>
+        <w:rPr>
+          <w:sz w:val="24"/>
+          <w:szCs w:val="24"/>
+          <w:lang w:val="pt-PT"/>
+        </w:rPr>
+        <w:t>valiação</w:t>
+      </w:r>
+    </w:p>
+    <w:p>
+      <w:pPr>
+        <w:spacing w:before="0" w:after="0" w:line="240" w:lineRule="auto"/>
+      </w:pPr>
+    </w:p>
+    <w:p>
+      <w:pPr>
+        <w:spacing w:before="0" w:after="0" w:line="240" w:lineRule="auto"/>
+        <w:jc w:val="center"/>
+        <w:rPr>
+          <w:color w:val="FF7B0F" w:themeColor="accent2"/>
+          <w:sz w:val="44"/>
+        </w:rPr>
+      </w:pPr>
+      <w:proofErr w:type="spellStart"/>
+      <w:r>
+        <w:rPr>
+          <w:color w:val="FF7B0F" w:themeColor="accent2"/>
+          <w:sz w:val="44"/>
+        </w:rPr>
+        <w:t>Falta</w:t>
+      </w:r>
+      <w:proofErr w:type="spellEnd"/>
+      <w:r>
+        <w:rPr>
+          <w:color w:val="FF7B0F" w:themeColor="accent2"/>
+          <w:sz w:val="44"/>
+        </w:rPr>
+        <w:t xml:space="preserve"> </w:t>
+      </w:r>
+      <w:proofErr w:type="spellStart"/>
+      <w:r>
+        <w:rPr>
+          <w:color w:val="FF7B0F" w:themeColor="accent2"/>
+          <w:sz w:val="44"/>
+        </w:rPr>
+        <w:t>diagrama</w:t>
+      </w:r>
+      <w:proofErr w:type="spellEnd"/>
+      <w:r>
+        <w:rPr>
+          <w:color w:val="FF7B0F" w:themeColor="accent2"/>
+          <w:sz w:val="44"/>
+        </w:rPr>
+        <w:t xml:space="preserve"> de </w:t>
+      </w:r>
+      <w:proofErr w:type="spellStart"/>
+      <w:r>
+        <w:rPr>
+          <w:color w:val="FF7B0F" w:themeColor="accent2"/>
+          <w:sz w:val="44"/>
+        </w:rPr>
+        <w:t>actividades</w:t>
+      </w:r>
+      <w:proofErr w:type="spellEnd"/>
+    </w:p>
+    <w:p>
+      <w:pPr>
+        <w:spacing w:before="0" w:after="0" w:line="240" w:lineRule="auto"/>
+        <w:jc w:val="center"/>
+        <w:rPr>
+          <w:color w:val="FF7B0F" w:themeColor="accent2"/>
+          <w:sz w:val="44"/>
+        </w:rPr>
+      </w:pPr>
+      <w:proofErr w:type="spellStart"/>
+      <w:r>
+        <w:rPr>
+          <w:color w:val="FF7B0F" w:themeColor="accent2"/>
+          <w:sz w:val="44"/>
+        </w:rPr>
+        <w:t>Cuidado</w:t>
+      </w:r>
+      <w:proofErr w:type="spellEnd"/>
+      <w:r>
+        <w:rPr>
+          <w:color w:val="FF7B0F" w:themeColor="accent2"/>
+          <w:sz w:val="44"/>
+        </w:rPr>
+        <w:t xml:space="preserve"> </w:t>
+      </w:r>
+      <w:proofErr w:type="gramStart"/>
+      <w:r>
+        <w:rPr>
+          <w:color w:val="FF7B0F" w:themeColor="accent2"/>
+          <w:sz w:val="44"/>
+        </w:rPr>
+        <w:t>com</w:t>
+      </w:r>
+      <w:proofErr w:type="gramEnd"/>
+      <w:r>
+        <w:rPr>
+          <w:color w:val="FF7B0F" w:themeColor="accent2"/>
+          <w:sz w:val="44"/>
+        </w:rPr>
+        <w:t xml:space="preserve"> </w:t>
+      </w:r>
+      <w:proofErr w:type="spellStart"/>
+      <w:r>
+        <w:rPr>
+          <w:color w:val="FF7B0F" w:themeColor="accent2"/>
+          <w:sz w:val="44"/>
+        </w:rPr>
+        <w:t>este</w:t>
+      </w:r>
+      <w:proofErr w:type="spellEnd"/>
+      <w:r>
+        <w:rPr>
+          <w:color w:val="FF7B0F" w:themeColor="accent2"/>
+          <w:sz w:val="44"/>
+        </w:rPr>
+        <w:t xml:space="preserve"> </w:t>
+      </w:r>
+      <w:proofErr w:type="spellStart"/>
+      <w:r>
+        <w:rPr>
+          <w:color w:val="FF7B0F" w:themeColor="accent2"/>
+          <w:sz w:val="44"/>
+        </w:rPr>
+        <w:t>pato</w:t>
+      </w:r>
+      <w:proofErr w:type="spellEnd"/>
+      <w:r>
+        <w:rPr>
+          <w:color w:val="FF7B0F" w:themeColor="accent2"/>
+          <w:sz w:val="44"/>
+        </w:rPr>
+        <w:t>.</w:t>
+      </w:r>
+    </w:p>
+    <w:p>
+      <w:pPr>
+        <w:spacing w:before="0" w:after="0" w:line="240" w:lineRule="auto"/>
+        <w:jc w:val="center"/>
+        <w:rPr>
+          <w:color w:val="FF7B0F" w:themeColor="accent2"/>
+          <w:sz w:val="44"/>
+        </w:rPr>
+      </w:pPr>
+      <w:proofErr w:type="spellStart"/>
+      <w:r>
+        <w:rPr>
+          <w:color w:val="FF7B0F" w:themeColor="accent2"/>
+          <w:sz w:val="44"/>
+        </w:rPr>
+        <w:t>Revê</w:t>
+      </w:r>
+      <w:proofErr w:type="spellEnd"/>
+      <w:r>
+        <w:rPr>
+          <w:color w:val="FF7B0F" w:themeColor="accent2"/>
+          <w:sz w:val="44"/>
+        </w:rPr>
+        <w:t xml:space="preserve"> …</w:t>
+      </w:r>
+      <w:bookmarkStart w:id="10" w:name="_GoBack"/>
+      <w:bookmarkEnd w:id="10"/>
+    </w:p>
+    <w:p>
+      <w:pPr>
+        <w:spacing w:before="0" w:after="0" w:line="240" w:lineRule="auto"/>
+      </w:pPr>
+    </w:p>
+    <w:p>
+      <w:pPr>
+        <w:spacing w:before="0" w:after="0" w:line="240" w:lineRule="auto"/>
+      </w:pPr>
+    </w:p>
+    <w:tbl>
+      <w:tblPr>
+        <w:tblStyle w:val="LightGrid-Accent4"/>
+        <w:tblW w:w="0" w:type="auto"/>
+        <w:tblLook w:val="04A0" w:firstRow="1" w:lastRow="0" w:firstColumn="1" w:lastColumn="0" w:noHBand="0" w:noVBand="1"/>
+      </w:tblPr>
+      <w:tblGrid>
+        <w:gridCol w:w="4208"/>
+        <w:gridCol w:w="4507"/>
+      </w:tblGrid>
+      <w:tr>
+        <w:trPr>
+          <w:cnfStyle w:val="100000000000" w:firstRow="1" w:lastRow="0" w:firstColumn="0" w:lastColumn="0" w:oddVBand="0" w:evenVBand="0" w:oddHBand="0" w:evenHBand="0" w:firstRowFirstColumn="0" w:firstRowLastColumn="0" w:lastRowFirstColumn="0" w:lastRowLastColumn="0"/>
+        </w:trPr>
+        <w:tc>
+          <w:tcPr>
+            <w:cnfStyle w:val="001000000000" w:firstRow="0" w:lastRow="0" w:firstColumn="1" w:lastColumn="0" w:oddVBand="0" w:evenVBand="0" w:oddHBand="0" w:evenHBand="0" w:firstRowFirstColumn="0" w:firstRowLastColumn="0" w:lastRowFirstColumn="0" w:lastRowLastColumn="0"/>
+            <w:tcW w:w="4208" w:type="dxa"/>
+          </w:tcPr>
+          <w:p>
+            <w:pPr>
+              <w:autoSpaceDE w:val="0"/>
+              <w:autoSpaceDN w:val="0"/>
+              <w:adjustRightInd w:val="0"/>
+              <w:spacing w:before="0" w:after="0"/>
+              <w:ind w:left="1080"/>
+              <w:rPr>
+                <w:sz w:val="24"/>
+                <w:szCs w:val="24"/>
+                <w:lang w:val="pt-PT"/>
+              </w:rPr>
+            </w:pPr>
+            <w:r>
+              <w:rPr>
+                <w:sz w:val="24"/>
+                <w:szCs w:val="24"/>
+                <w:lang w:val="pt-PT"/>
+              </w:rPr>
+              <w:t>Nome</w:t>
+            </w:r>
+            <w:r>
+              <w:rPr>
+                <w:sz w:val="24"/>
+                <w:szCs w:val="24"/>
+                <w:lang w:val="pt-PT"/>
+              </w:rPr>
+              <w:t>:</w:t>
+            </w:r>
+          </w:p>
+        </w:tc>
+        <w:tc>
+          <w:tcPr>
+            <w:tcW w:w="4507" w:type="dxa"/>
+          </w:tcPr>
+          <w:p>
+            <w:pPr>
+              <w:autoSpaceDE w:val="0"/>
+              <w:autoSpaceDN w:val="0"/>
+              <w:adjustRightInd w:val="0"/>
+              <w:spacing w:before="0" w:after="0"/>
+              <w:ind w:left="1080"/>
+              <w:cnfStyle w:val="100000000000" w:firstRow="1" w:lastRow="0" w:firstColumn="0" w:lastColumn="0" w:oddVBand="0" w:evenVBand="0" w:oddHBand="0" w:evenHBand="0" w:firstRowFirstColumn="0" w:firstRowLastColumn="0" w:lastRowFirstColumn="0" w:lastRowLastColumn="0"/>
+              <w:rPr>
+                <w:sz w:val="24"/>
+                <w:szCs w:val="24"/>
+                <w:lang w:val="pt-PT"/>
+              </w:rPr>
+            </w:pPr>
+            <w:r>
+              <w:rPr>
+                <w:sz w:val="24"/>
+                <w:szCs w:val="24"/>
+                <w:lang w:val="pt-PT"/>
+              </w:rPr>
+              <w:t>Efectuar</w:t>
+            </w:r>
+            <w:r>
+              <w:rPr>
+                <w:sz w:val="24"/>
+                <w:szCs w:val="24"/>
+                <w:lang w:val="pt-PT"/>
+              </w:rPr>
+              <w:t xml:space="preserve"> Auto-avaliação</w:t>
+            </w:r>
+          </w:p>
+        </w:tc>
+      </w:tr>
+      <w:tr>
+        <w:trPr>
+          <w:cnfStyle w:val="000000100000" w:firstRow="0" w:lastRow="0" w:firstColumn="0" w:lastColumn="0" w:oddVBand="0" w:evenVBand="0" w:oddHBand="1" w:evenHBand="0" w:firstRowFirstColumn="0" w:firstRowLastColumn="0" w:lastRowFirstColumn="0" w:lastRowLastColumn="0"/>
+        </w:trPr>
+        <w:tc>
+          <w:tcPr>
+            <w:cnfStyle w:val="001000000000" w:firstRow="0" w:lastRow="0" w:firstColumn="1" w:lastColumn="0" w:oddVBand="0" w:evenVBand="0" w:oddHBand="0" w:evenHBand="0" w:firstRowFirstColumn="0" w:firstRowLastColumn="0" w:lastRowFirstColumn="0" w:lastRowLastColumn="0"/>
+            <w:tcW w:w="4208" w:type="dxa"/>
+          </w:tcPr>
+          <w:p>
+            <w:pPr>
+              <w:autoSpaceDE w:val="0"/>
+              <w:autoSpaceDN w:val="0"/>
+              <w:adjustRightInd w:val="0"/>
+              <w:spacing w:before="0" w:after="0"/>
+              <w:ind w:left="1080"/>
+              <w:rPr>
+                <w:sz w:val="24"/>
+                <w:szCs w:val="24"/>
+                <w:lang w:val="pt-PT"/>
+              </w:rPr>
+            </w:pPr>
+            <w:r>
+              <w:rPr>
+                <w:sz w:val="24"/>
+                <w:szCs w:val="24"/>
+                <w:lang w:val="pt-PT"/>
+              </w:rPr>
+              <w:t>Â</w:t>
+            </w:r>
+            <w:r>
+              <w:rPr>
+                <w:sz w:val="24"/>
+                <w:szCs w:val="24"/>
+                <w:lang w:val="pt-PT"/>
+              </w:rPr>
+              <w:t>mbito:</w:t>
+            </w:r>
+          </w:p>
+        </w:tc>
+        <w:tc>
+          <w:tcPr>
+            <w:tcW w:w="4507" w:type="dxa"/>
+          </w:tcPr>
+          <w:p>
+            <w:pPr>
+              <w:autoSpaceDE w:val="0"/>
+              <w:autoSpaceDN w:val="0"/>
+              <w:adjustRightInd w:val="0"/>
+              <w:spacing w:before="0" w:after="0"/>
+              <w:ind w:left="1080"/>
+              <w:cnfStyle w:val="000000100000" w:firstRow="0" w:lastRow="0" w:firstColumn="0" w:lastColumn="0" w:oddVBand="0" w:evenVBand="0" w:oddHBand="1" w:evenHBand="0" w:firstRowFirstColumn="0" w:firstRowLastColumn="0" w:lastRowFirstColumn="0" w:lastRowLastColumn="0"/>
+              <w:rPr>
+                <w:sz w:val="22"/>
+                <w:szCs w:val="22"/>
+                <w:lang w:val="pt-PT"/>
+              </w:rPr>
+            </w:pPr>
+            <w:r>
+              <w:rPr>
+                <w:sz w:val="22"/>
+                <w:szCs w:val="22"/>
+                <w:lang w:val="pt-PT"/>
+              </w:rPr>
+              <w:t>Letrinhas</w:t>
+            </w:r>
+          </w:p>
+        </w:tc>
+      </w:tr>
+      <w:tr>
+        <w:trPr>
+          <w:cnfStyle w:val="000000010000" w:firstRow="0" w:lastRow="0" w:firstColumn="0" w:lastColumn="0" w:oddVBand="0" w:evenVBand="0" w:oddHBand="0" w:evenHBand="1" w:firstRowFirstColumn="0" w:firstRowLastColumn="0" w:lastRowFirstColumn="0" w:lastRowLastColumn="0"/>
+        </w:trPr>
+        <w:tc>
+          <w:tcPr>
+            <w:cnfStyle w:val="001000000000" w:firstRow="0" w:lastRow="0" w:firstColumn="1" w:lastColumn="0" w:oddVBand="0" w:evenVBand="0" w:oddHBand="0" w:evenHBand="0" w:firstRowFirstColumn="0" w:firstRowLastColumn="0" w:lastRowFirstColumn="0" w:lastRowLastColumn="0"/>
+            <w:tcW w:w="4208" w:type="dxa"/>
+          </w:tcPr>
+          <w:p>
+            <w:pPr>
+              <w:autoSpaceDE w:val="0"/>
+              <w:autoSpaceDN w:val="0"/>
+              <w:adjustRightInd w:val="0"/>
+              <w:spacing w:before="0" w:after="0"/>
+              <w:ind w:left="1080"/>
+              <w:rPr>
+                <w:color w:val="FF0000"/>
+                <w:sz w:val="40"/>
+                <w:szCs w:val="40"/>
+                <w:lang w:val="pt-PT"/>
+              </w:rPr>
+            </w:pPr>
+            <w:r>
+              <w:rPr>
+                <w:sz w:val="24"/>
+                <w:szCs w:val="24"/>
+                <w:lang w:val="pt-PT"/>
+              </w:rPr>
+              <w:t>Finalidade:</w:t>
+            </w:r>
+          </w:p>
+        </w:tc>
+        <w:tc>
+          <w:tcPr>
+            <w:tcW w:w="4507" w:type="dxa"/>
+          </w:tcPr>
+          <w:p>
+            <w:pPr>
+              <w:autoSpaceDE w:val="0"/>
+              <w:autoSpaceDN w:val="0"/>
+              <w:adjustRightInd w:val="0"/>
+              <w:spacing w:before="0" w:after="0"/>
+              <w:ind w:left="1080"/>
+              <w:cnfStyle w:val="000000010000" w:firstRow="0" w:lastRow="0" w:firstColumn="0" w:lastColumn="0" w:oddVBand="0" w:evenVBand="0" w:oddHBand="0" w:evenHBand="1" w:firstRowFirstColumn="0" w:firstRowLastColumn="0" w:lastRowFirstColumn="0" w:lastRowLastColumn="0"/>
+              <w:rPr>
+                <w:sz w:val="22"/>
+                <w:szCs w:val="22"/>
+                <w:lang w:val="pt-PT"/>
+              </w:rPr>
+            </w:pPr>
+            <w:r>
+              <w:rPr>
+                <w:sz w:val="22"/>
+                <w:szCs w:val="22"/>
+                <w:lang w:val="pt-PT"/>
+              </w:rPr>
+              <w:t xml:space="preserve">O actor aluno poderá consultar testes previamente realizados por si, podendo desta forma avaliar o seu progresso. </w:t>
+            </w:r>
+          </w:p>
+        </w:tc>
+      </w:tr>
+      <w:tr>
+        <w:trPr>
+          <w:cnfStyle w:val="000000100000" w:firstRow="0" w:lastRow="0" w:firstColumn="0" w:lastColumn="0" w:oddVBand="0" w:evenVBand="0" w:oddHBand="1" w:evenHBand="0" w:firstRowFirstColumn="0" w:firstRowLastColumn="0" w:lastRowFirstColumn="0" w:lastRowLastColumn="0"/>
+        </w:trPr>
+        <w:tc>
+          <w:tcPr>
+            <w:cnfStyle w:val="001000000000" w:firstRow="0" w:lastRow="0" w:firstColumn="1" w:lastColumn="0" w:oddVBand="0" w:evenVBand="0" w:oddHBand="0" w:evenHBand="0" w:firstRowFirstColumn="0" w:firstRowLastColumn="0" w:lastRowFirstColumn="0" w:lastRowLastColumn="0"/>
+            <w:tcW w:w="4208" w:type="dxa"/>
+          </w:tcPr>
+          <w:p>
+            <w:pPr>
+              <w:autoSpaceDE w:val="0"/>
+              <w:autoSpaceDN w:val="0"/>
+              <w:adjustRightInd w:val="0"/>
+              <w:spacing w:before="0" w:after="0"/>
+              <w:ind w:left="1080"/>
+              <w:rPr>
+                <w:color w:val="FF0000"/>
+                <w:sz w:val="40"/>
+                <w:szCs w:val="40"/>
+                <w:lang w:val="pt-PT"/>
+              </w:rPr>
+            </w:pPr>
+            <w:r>
+              <w:rPr>
+                <w:sz w:val="24"/>
+                <w:szCs w:val="24"/>
+                <w:lang w:val="pt-PT"/>
+              </w:rPr>
+              <w:t>Atores:</w:t>
+            </w:r>
+          </w:p>
+        </w:tc>
+        <w:tc>
+          <w:tcPr>
+            <w:tcW w:w="4507" w:type="dxa"/>
+          </w:tcPr>
+          <w:p>
+            <w:pPr>
+              <w:autoSpaceDE w:val="0"/>
+              <w:autoSpaceDN w:val="0"/>
+              <w:adjustRightInd w:val="0"/>
+              <w:spacing w:before="0" w:after="0"/>
+              <w:ind w:left="1080"/>
+              <w:cnfStyle w:val="000000100000" w:firstRow="0" w:lastRow="0" w:firstColumn="0" w:lastColumn="0" w:oddVBand="0" w:evenVBand="0" w:oddHBand="1" w:evenHBand="0" w:firstRowFirstColumn="0" w:firstRowLastColumn="0" w:lastRowFirstColumn="0" w:lastRowLastColumn="0"/>
+              <w:rPr>
+                <w:sz w:val="22"/>
+                <w:szCs w:val="22"/>
+                <w:lang w:val="pt-PT"/>
+              </w:rPr>
+            </w:pPr>
+            <w:r>
+              <w:rPr>
+                <w:sz w:val="22"/>
+                <w:szCs w:val="22"/>
+                <w:lang w:val="pt-PT"/>
+              </w:rPr>
+              <w:t>Aluno</w:t>
+            </w:r>
+          </w:p>
+        </w:tc>
+      </w:tr>
+      <w:tr>
+        <w:trPr>
+          <w:cnfStyle w:val="000000010000" w:firstRow="0" w:lastRow="0" w:firstColumn="0" w:lastColumn="0" w:oddVBand="0" w:evenVBand="0" w:oddHBand="0" w:evenHBand="1" w:firstRowFirstColumn="0" w:firstRowLastColumn="0" w:lastRowFirstColumn="0" w:lastRowLastColumn="0"/>
+        </w:trPr>
+        <w:tc>
+          <w:tcPr>
+            <w:cnfStyle w:val="001000000000" w:firstRow="0" w:lastRow="0" w:firstColumn="1" w:lastColumn="0" w:oddVBand="0" w:evenVBand="0" w:oddHBand="0" w:evenHBand="0" w:firstRowFirstColumn="0" w:firstRowLastColumn="0" w:lastRowFirstColumn="0" w:lastRowLastColumn="0"/>
+            <w:tcW w:w="4208" w:type="dxa"/>
+          </w:tcPr>
+          <w:p>
+            <w:pPr>
+              <w:autoSpaceDE w:val="0"/>
+              <w:autoSpaceDN w:val="0"/>
+              <w:adjustRightInd w:val="0"/>
+              <w:spacing w:before="0" w:after="0"/>
+              <w:ind w:left="1080"/>
+              <w:rPr>
+                <w:sz w:val="24"/>
+                <w:szCs w:val="24"/>
+                <w:lang w:val="pt-PT"/>
+              </w:rPr>
+            </w:pPr>
+            <w:r>
+              <w:rPr>
+                <w:sz w:val="24"/>
+                <w:szCs w:val="24"/>
+                <w:lang w:val="pt-PT"/>
+              </w:rPr>
+              <w:t>Pré-condições:</w:t>
+            </w:r>
+          </w:p>
+        </w:tc>
+        <w:tc>
+          <w:tcPr>
+            <w:tcW w:w="4507" w:type="dxa"/>
+          </w:tcPr>
+          <w:p>
+            <w:pPr>
+              <w:autoSpaceDE w:val="0"/>
+              <w:autoSpaceDN w:val="0"/>
+              <w:adjustRightInd w:val="0"/>
+              <w:spacing w:before="0" w:after="0"/>
+              <w:ind w:left="1080"/>
+              <w:cnfStyle w:val="000000010000" w:firstRow="0" w:lastRow="0" w:firstColumn="0" w:lastColumn="0" w:oddVBand="0" w:evenVBand="0" w:oddHBand="0" w:evenHBand="1" w:firstRowFirstColumn="0" w:firstRowLastColumn="0" w:lastRowFirstColumn="0" w:lastRowLastColumn="0"/>
+              <w:rPr>
+                <w:sz w:val="22"/>
+                <w:szCs w:val="22"/>
+                <w:lang w:val="pt-PT"/>
+              </w:rPr>
+            </w:pPr>
+            <w:r>
+              <w:rPr>
+                <w:sz w:val="22"/>
+                <w:szCs w:val="22"/>
+                <w:lang w:val="pt-PT"/>
+              </w:rPr>
+              <w:t xml:space="preserve">Deverão existir testes </w:t>
+            </w:r>
+            <w:r>
+              <w:rPr>
+                <w:sz w:val="22"/>
+                <w:szCs w:val="22"/>
+                <w:lang w:val="pt-PT"/>
+              </w:rPr>
+              <w:t>realizados pelo aluno já submetidos.</w:t>
+            </w:r>
+          </w:p>
+          <w:p>
+            <w:pPr>
+              <w:autoSpaceDE w:val="0"/>
+              <w:autoSpaceDN w:val="0"/>
+              <w:adjustRightInd w:val="0"/>
+              <w:spacing w:before="0" w:after="0"/>
+              <w:ind w:left="1080"/>
+              <w:cnfStyle w:val="000000010000" w:firstRow="0" w:lastRow="0" w:firstColumn="0" w:lastColumn="0" w:oddVBand="0" w:evenVBand="0" w:oddHBand="0" w:evenHBand="1" w:firstRowFirstColumn="0" w:firstRowLastColumn="0" w:lastRowFirstColumn="0" w:lastRowLastColumn="0"/>
+              <w:rPr>
+                <w:sz w:val="22"/>
+                <w:szCs w:val="22"/>
+                <w:lang w:val="pt-PT"/>
+              </w:rPr>
+            </w:pPr>
+          </w:p>
+        </w:tc>
+      </w:tr>
+      <w:tr>
+        <w:trPr>
+          <w:cnfStyle w:val="000000100000" w:firstRow="0" w:lastRow="0" w:firstColumn="0" w:lastColumn="0" w:oddVBand="0" w:evenVBand="0" w:oddHBand="1" w:evenHBand="0" w:firstRowFirstColumn="0" w:firstRowLastColumn="0" w:lastRowFirstColumn="0" w:lastRowLastColumn="0"/>
+        </w:trPr>
+        <w:tc>
+          <w:tcPr>
+            <w:cnfStyle w:val="001000000000" w:firstRow="0" w:lastRow="0" w:firstColumn="1" w:lastColumn="0" w:oddVBand="0" w:evenVBand="0" w:oddHBand="0" w:evenHBand="0" w:firstRowFirstColumn="0" w:firstRowLastColumn="0" w:lastRowFirstColumn="0" w:lastRowLastColumn="0"/>
+            <w:tcW w:w="4208" w:type="dxa"/>
+          </w:tcPr>
+          <w:p>
+            <w:pPr>
+              <w:autoSpaceDE w:val="0"/>
+              <w:autoSpaceDN w:val="0"/>
+              <w:adjustRightInd w:val="0"/>
+              <w:spacing w:before="0" w:after="0"/>
+              <w:ind w:left="1080"/>
+              <w:rPr>
+                <w:color w:val="FF0000"/>
+                <w:sz w:val="40"/>
+                <w:szCs w:val="40"/>
+                <w:lang w:val="pt-PT"/>
+              </w:rPr>
+            </w:pPr>
+            <w:r>
+              <w:rPr>
+                <w:sz w:val="24"/>
+                <w:szCs w:val="24"/>
+                <w:lang w:val="pt-PT"/>
+              </w:rPr>
+              <w:t>Sequência típica dos eventos:</w:t>
+            </w:r>
+          </w:p>
+        </w:tc>
+        <w:tc>
+          <w:tcPr>
+            <w:tcW w:w="4507" w:type="dxa"/>
+          </w:tcPr>
+          <w:p>
+            <w:pPr>
+              <w:autoSpaceDE w:val="0"/>
+              <w:autoSpaceDN w:val="0"/>
+              <w:adjustRightInd w:val="0"/>
+              <w:spacing w:before="0" w:after="0"/>
+              <w:ind w:left="1080"/>
+              <w:cnfStyle w:val="000000100000" w:firstRow="0" w:lastRow="0" w:firstColumn="0" w:lastColumn="0" w:oddVBand="0" w:evenVBand="0" w:oddHBand="1" w:evenHBand="0" w:firstRowFirstColumn="0" w:firstRowLastColumn="0" w:lastRowFirstColumn="0" w:lastRowLastColumn="0"/>
+              <w:rPr>
+                <w:sz w:val="22"/>
+                <w:szCs w:val="22"/>
+                <w:lang w:val="pt-PT"/>
+              </w:rPr>
+            </w:pPr>
+            <w:r>
+              <w:rPr>
+                <w:sz w:val="22"/>
+                <w:szCs w:val="22"/>
+                <w:lang w:val="pt-PT"/>
+              </w:rPr>
+              <w:t>O utilizador deve:</w:t>
+            </w:r>
+          </w:p>
+          <w:p>
+            <w:pPr>
+              <w:pStyle w:val="ListParagraph"/>
+              <w:numPr>
+                <w:ilvl w:val="0"/>
+                <w:numId w:val="21"/>
+              </w:numPr>
+              <w:autoSpaceDE w:val="0"/>
+              <w:autoSpaceDN w:val="0"/>
+              <w:adjustRightInd w:val="0"/>
+              <w:spacing w:before="0" w:after="0"/>
+              <w:cnfStyle w:val="000000100000" w:firstRow="0" w:lastRow="0" w:firstColumn="0" w:lastColumn="0" w:oddVBand="0" w:evenVBand="0" w:oddHBand="1" w:evenHBand="0" w:firstRowFirstColumn="0" w:firstRowLastColumn="0" w:lastRowFirstColumn="0" w:lastRowLastColumn="0"/>
+              <w:rPr>
+                <w:sz w:val="22"/>
+                <w:szCs w:val="22"/>
+                <w:lang w:val="pt-PT"/>
+              </w:rPr>
+            </w:pPr>
+            <w:r>
+              <w:rPr>
+                <w:sz w:val="22"/>
+                <w:szCs w:val="22"/>
+                <w:lang w:val="pt-PT"/>
+              </w:rPr>
+              <w:t>Escolher quais os testes que pretende rever.</w:t>
+            </w:r>
+          </w:p>
+          <w:p>
+            <w:pPr>
+              <w:pStyle w:val="ListParagraph"/>
+              <w:numPr>
+                <w:ilvl w:val="0"/>
+                <w:numId w:val="21"/>
+              </w:numPr>
+              <w:autoSpaceDE w:val="0"/>
+              <w:autoSpaceDN w:val="0"/>
+              <w:adjustRightInd w:val="0"/>
+              <w:spacing w:before="0" w:after="0"/>
+              <w:cnfStyle w:val="000000100000" w:firstRow="0" w:lastRow="0" w:firstColumn="0" w:lastColumn="0" w:oddVBand="0" w:evenVBand="0" w:oddHBand="1" w:evenHBand="0" w:firstRowFirstColumn="0" w:firstRowLastColumn="0" w:lastRowFirstColumn="0" w:lastRowLastColumn="0"/>
+              <w:rPr>
+                <w:sz w:val="22"/>
+                <w:szCs w:val="22"/>
+                <w:lang w:val="pt-PT"/>
+              </w:rPr>
+            </w:pPr>
+            <w:r>
+              <w:rPr>
+                <w:sz w:val="22"/>
+                <w:szCs w:val="22"/>
+                <w:lang w:val="pt-PT"/>
+              </w:rPr>
+              <w:t>O utilizador carrega no botão de finalizar quando estiver satisfeito, avançando para outro teste.</w:t>
+            </w:r>
+          </w:p>
+        </w:tc>
+      </w:tr>
+      <w:tr>
+        <w:trPr>
+          <w:cnfStyle w:val="000000010000" w:firstRow="0" w:lastRow="0" w:firstColumn="0" w:lastColumn="0" w:oddVBand="0" w:evenVBand="0" w:oddHBand="0" w:evenHBand="1" w:firstRowFirstColumn="0" w:firstRowLastColumn="0" w:lastRowFirstColumn="0" w:lastRowLastColumn="0"/>
+        </w:trPr>
+        <w:tc>
+          <w:tcPr>
+            <w:cnfStyle w:val="001000000000" w:firstRow="0" w:lastRow="0" w:firstColumn="1" w:lastColumn="0" w:oddVBand="0" w:evenVBand="0" w:oddHBand="0" w:evenHBand="0" w:firstRowFirstColumn="0" w:firstRowLastColumn="0" w:lastRowFirstColumn="0" w:lastRowLastColumn="0"/>
+            <w:tcW w:w="4208" w:type="dxa"/>
+          </w:tcPr>
+          <w:p>
+            <w:pPr>
+              <w:autoSpaceDE w:val="0"/>
+              <w:autoSpaceDN w:val="0"/>
+              <w:adjustRightInd w:val="0"/>
+              <w:spacing w:before="0" w:after="0"/>
+              <w:ind w:left="1080"/>
+              <w:rPr>
+                <w:color w:val="FF0000"/>
+                <w:sz w:val="40"/>
+                <w:szCs w:val="40"/>
+                <w:lang w:val="pt-PT"/>
+              </w:rPr>
+            </w:pPr>
+            <w:r>
+              <w:rPr>
+                <w:sz w:val="24"/>
+                <w:szCs w:val="24"/>
+                <w:lang w:val="pt-PT"/>
+              </w:rPr>
+              <w:t>Sequência alternativa e extensões:</w:t>
+            </w:r>
+          </w:p>
+        </w:tc>
+        <w:tc>
+          <w:tcPr>
+            <w:tcW w:w="4507" w:type="dxa"/>
+          </w:tcPr>
+          <w:p>
+            <w:pPr>
+              <w:autoSpaceDE w:val="0"/>
+              <w:autoSpaceDN w:val="0"/>
+              <w:adjustRightInd w:val="0"/>
+              <w:spacing w:before="0" w:after="0"/>
+              <w:ind w:left="1080"/>
+              <w:cnfStyle w:val="000000010000" w:firstRow="0" w:lastRow="0" w:firstColumn="0" w:lastColumn="0" w:oddVBand="0" w:evenVBand="0" w:oddHBand="0" w:evenHBand="1" w:firstRowFirstColumn="0" w:firstRowLastColumn="0" w:lastRowFirstColumn="0" w:lastRowLastColumn="0"/>
+              <w:rPr>
+                <w:sz w:val="22"/>
+                <w:szCs w:val="22"/>
+                <w:lang w:val="pt-PT"/>
+              </w:rPr>
+            </w:pPr>
+            <w:r>
+              <w:rPr>
+                <w:sz w:val="22"/>
+                <w:szCs w:val="22"/>
+                <w:lang w:val="pt-PT"/>
+              </w:rPr>
+              <w:t>1a. Se disponíveis poderá ouvir demonstrações</w:t>
+            </w:r>
+            <w:r>
+              <w:rPr>
+                <w:sz w:val="22"/>
+                <w:szCs w:val="22"/>
+                <w:lang w:val="pt-PT"/>
+              </w:rPr>
+              <w:t>, comparando com as suas submissões</w:t>
+            </w:r>
+            <w:r>
+              <w:rPr>
+                <w:sz w:val="22"/>
+                <w:szCs w:val="22"/>
+                <w:lang w:val="pt-PT"/>
+              </w:rPr>
+              <w:t>;</w:t>
+            </w:r>
+          </w:p>
+          <w:p>
+            <w:pPr>
+              <w:autoSpaceDE w:val="0"/>
+              <w:autoSpaceDN w:val="0"/>
+              <w:adjustRightInd w:val="0"/>
+              <w:spacing w:before="0" w:after="0"/>
+              <w:ind w:left="1080"/>
+              <w:cnfStyle w:val="000000010000" w:firstRow="0" w:lastRow="0" w:firstColumn="0" w:lastColumn="0" w:oddVBand="0" w:evenVBand="0" w:oddHBand="0" w:evenHBand="1" w:firstRowFirstColumn="0" w:firstRowLastColumn="0" w:lastRowFirstColumn="0" w:lastRowLastColumn="0"/>
+              <w:rPr>
+                <w:sz w:val="22"/>
+                <w:szCs w:val="22"/>
+                <w:lang w:val="pt-PT"/>
+              </w:rPr>
+            </w:pPr>
+            <w:r>
+              <w:rPr>
+                <w:sz w:val="22"/>
+                <w:szCs w:val="22"/>
+                <w:lang w:val="pt-PT"/>
+              </w:rPr>
+              <w:t xml:space="preserve">1b. </w:t>
+            </w:r>
+            <w:r>
+              <w:rPr>
+                <w:sz w:val="22"/>
+                <w:szCs w:val="22"/>
+                <w:lang w:val="pt-PT"/>
+              </w:rPr>
+              <w:t>O utilizador não selecciona nenhum teste e aborta a operação.</w:t>
+            </w:r>
+          </w:p>
+          <w:p>
+            <w:pPr>
+              <w:autoSpaceDE w:val="0"/>
+              <w:autoSpaceDN w:val="0"/>
+              <w:adjustRightInd w:val="0"/>
+              <w:spacing w:before="0" w:after="0"/>
+              <w:ind w:left="1080"/>
+              <w:cnfStyle w:val="000000010000" w:firstRow="0" w:lastRow="0" w:firstColumn="0" w:lastColumn="0" w:oddVBand="0" w:evenVBand="0" w:oddHBand="0" w:evenHBand="1" w:firstRowFirstColumn="0" w:firstRowLastColumn="0" w:lastRowFirstColumn="0" w:lastRowLastColumn="0"/>
+              <w:rPr>
+                <w:sz w:val="22"/>
+                <w:szCs w:val="22"/>
+                <w:lang w:val="pt-PT"/>
+              </w:rPr>
+            </w:pPr>
+            <w:r>
+              <w:rPr>
+                <w:sz w:val="22"/>
+                <w:szCs w:val="22"/>
+                <w:lang w:val="pt-PT"/>
+              </w:rPr>
+              <w:t>2a</w:t>
+            </w:r>
+            <w:r>
+              <w:rPr>
+                <w:sz w:val="22"/>
+                <w:szCs w:val="22"/>
+                <w:lang w:val="pt-PT"/>
+              </w:rPr>
+              <w:t xml:space="preserve">. O utilizador não </w:t>
+            </w:r>
+            <w:r>
+              <w:rPr>
+                <w:sz w:val="22"/>
+                <w:szCs w:val="22"/>
+                <w:lang w:val="pt-PT"/>
+              </w:rPr>
+              <w:t>seleccionou mais testes, finalizando assim a sequencia típica de eventos.</w:t>
+            </w:r>
+          </w:p>
+        </w:tc>
+      </w:tr>
+      <w:tr>
+        <w:trPr>
+          <w:cnfStyle w:val="000000100000" w:firstRow="0" w:lastRow="0" w:firstColumn="0" w:lastColumn="0" w:oddVBand="0" w:evenVBand="0" w:oddHBand="1" w:evenHBand="0" w:firstRowFirstColumn="0" w:firstRowLastColumn="0" w:lastRowFirstColumn="0" w:lastRowLastColumn="0"/>
+        </w:trPr>
+        <w:tc>
+          <w:tcPr>
+            <w:cnfStyle w:val="001000000000" w:firstRow="0" w:lastRow="0" w:firstColumn="1" w:lastColumn="0" w:oddVBand="0" w:evenVBand="0" w:oddHBand="0" w:evenHBand="0" w:firstRowFirstColumn="0" w:firstRowLastColumn="0" w:lastRowFirstColumn="0" w:lastRowLastColumn="0"/>
+            <w:tcW w:w="4208" w:type="dxa"/>
+          </w:tcPr>
+          <w:p>
+            <w:pPr>
+              <w:autoSpaceDE w:val="0"/>
+              <w:autoSpaceDN w:val="0"/>
+              <w:adjustRightInd w:val="0"/>
+              <w:spacing w:before="0" w:after="0"/>
+              <w:ind w:left="1080"/>
+              <w:rPr>
+                <w:sz w:val="24"/>
+                <w:szCs w:val="24"/>
+                <w:lang w:val="pt-PT"/>
+              </w:rPr>
+            </w:pPr>
+            <w:r>
+              <w:rPr>
+                <w:sz w:val="24"/>
+                <w:szCs w:val="24"/>
+                <w:lang w:val="pt-PT"/>
+              </w:rPr>
+              <w:t>Requisitos especiais:</w:t>
+            </w:r>
+          </w:p>
+        </w:tc>
+        <w:tc>
+          <w:tcPr>
+            <w:tcW w:w="4507" w:type="dxa"/>
+          </w:tcPr>
+          <w:p>
+            <w:pPr>
+              <w:autoSpaceDE w:val="0"/>
+              <w:autoSpaceDN w:val="0"/>
+              <w:adjustRightInd w:val="0"/>
+              <w:spacing w:before="0" w:after="0"/>
+              <w:ind w:left="1080"/>
+              <w:cnfStyle w:val="000000100000" w:firstRow="0" w:lastRow="0" w:firstColumn="0" w:lastColumn="0" w:oddVBand="0" w:evenVBand="0" w:oddHBand="1" w:evenHBand="0" w:firstRowFirstColumn="0" w:firstRowLastColumn="0" w:lastRowFirstColumn="0" w:lastRowLastColumn="0"/>
+              <w:rPr>
+                <w:sz w:val="22"/>
+                <w:szCs w:val="22"/>
+                <w:lang w:val="pt-PT"/>
+              </w:rPr>
+            </w:pPr>
+            <w:r>
+              <w:rPr>
+                <w:sz w:val="22"/>
+                <w:szCs w:val="22"/>
+                <w:lang w:val="pt-PT"/>
+              </w:rPr>
+              <w:t>Nenhum</w:t>
+            </w:r>
+          </w:p>
+        </w:tc>
+      </w:tr>
+      <w:tr>
+        <w:trPr>
+          <w:cnfStyle w:val="000000010000" w:firstRow="0" w:lastRow="0" w:firstColumn="0" w:lastColumn="0" w:oddVBand="0" w:evenVBand="0" w:oddHBand="0" w:evenHBand="1" w:firstRowFirstColumn="0" w:firstRowLastColumn="0" w:lastRowFirstColumn="0" w:lastRowLastColumn="0"/>
+        </w:trPr>
+        <w:tc>
+          <w:tcPr>
+            <w:cnfStyle w:val="001000000000" w:firstRow="0" w:lastRow="0" w:firstColumn="1" w:lastColumn="0" w:oddVBand="0" w:evenVBand="0" w:oddHBand="0" w:evenHBand="0" w:firstRowFirstColumn="0" w:firstRowLastColumn="0" w:lastRowFirstColumn="0" w:lastRowLastColumn="0"/>
+            <w:tcW w:w="4208" w:type="dxa"/>
+          </w:tcPr>
+          <w:p>
+            <w:pPr>
+              <w:autoSpaceDE w:val="0"/>
+              <w:autoSpaceDN w:val="0"/>
+              <w:adjustRightInd w:val="0"/>
+              <w:spacing w:before="0" w:after="0"/>
+              <w:ind w:left="1080"/>
+              <w:rPr>
+                <w:sz w:val="24"/>
+                <w:szCs w:val="24"/>
+                <w:lang w:val="pt-PT"/>
+              </w:rPr>
+            </w:pPr>
+            <w:r>
+              <w:rPr>
+                <w:sz w:val="24"/>
+                <w:szCs w:val="24"/>
+                <w:lang w:val="pt-PT"/>
+              </w:rPr>
+              <w:t>Aspectos em Aberto:</w:t>
+            </w:r>
+          </w:p>
+        </w:tc>
+        <w:tc>
+          <w:tcPr>
+            <w:tcW w:w="4507" w:type="dxa"/>
+          </w:tcPr>
+          <w:p>
+            <w:pPr>
+              <w:autoSpaceDE w:val="0"/>
+              <w:autoSpaceDN w:val="0"/>
+              <w:adjustRightInd w:val="0"/>
+              <w:spacing w:before="0" w:after="0"/>
+              <w:ind w:left="1080"/>
+              <w:cnfStyle w:val="000000010000" w:firstRow="0" w:lastRow="0" w:firstColumn="0" w:lastColumn="0" w:oddVBand="0" w:evenVBand="0" w:oddHBand="0" w:evenHBand="1" w:firstRowFirstColumn="0" w:firstRowLastColumn="0" w:lastRowFirstColumn="0" w:lastRowLastColumn="0"/>
+              <w:rPr>
+                <w:sz w:val="22"/>
+                <w:szCs w:val="22"/>
+                <w:lang w:val="pt-PT"/>
+              </w:rPr>
+            </w:pPr>
+            <w:r>
+              <w:rPr>
+                <w:sz w:val="22"/>
+                <w:szCs w:val="22"/>
+                <w:lang w:val="pt-PT"/>
+              </w:rPr>
+              <w:t xml:space="preserve">Existem vários tipos de teste, cada um com algumas especificidades, estas não são descritas nesta tabela. </w:t>
+            </w:r>
+          </w:p>
+        </w:tc>
+      </w:tr>
+    </w:tbl>
+    <w:p>
+      <w:pPr>
+        <w:spacing w:before="0" w:after="0" w:line="240" w:lineRule="auto"/>
+      </w:pPr>
+      <w:r>
+        <w:rPr>
+          <w:color w:val="FF0000"/>
+          <w:sz w:val="40"/>
+          <w:szCs w:val="40"/>
+          <w:lang w:val="pt-PT"/>
+        </w:rPr>
+        <w:tab/>
+      </w:r>
+      <w:r>
+        <w:rPr>
+          <w:color w:val="FF0000"/>
+          <w:sz w:val="40"/>
+          <w:szCs w:val="40"/>
+          <w:lang w:val="pt-PT"/>
+        </w:rPr>
+        <w:tab/>
+      </w:r>
+      <w:r>
+        <w:rPr>
+          <w:color w:val="FF0000"/>
+          <w:sz w:val="40"/>
+          <w:szCs w:val="40"/>
+          <w:lang w:val="pt-PT"/>
+        </w:rPr>
+        <w:tab/>
+      </w:r>
+      <w:r>
+        <w:rPr>
+          <w:color w:val="FF0000"/>
+          <w:sz w:val="40"/>
+          <w:szCs w:val="40"/>
+          <w:lang w:val="pt-PT"/>
+        </w:rPr>
+        <w:tab/>
+      </w:r>
+      <w:r>
+        <w:t>T</w:t>
+      </w:r>
+      <w:r>
+        <w:t>AB</w:t>
+      </w:r>
+      <w:r>
+        <w:t xml:space="preserve"> </w:t>
+      </w:r>
+      <w:proofErr w:type="gramStart"/>
+      <w:r>
+        <w:t>1 :</w:t>
+      </w:r>
+      <w:proofErr w:type="gramEnd"/>
+      <w:r>
+        <w:t xml:space="preserve"> </w:t>
+      </w:r>
+      <w:proofErr w:type="spellStart"/>
+      <w:r>
+        <w:t>Caso</w:t>
+      </w:r>
+      <w:proofErr w:type="spellEnd"/>
+      <w:r>
+        <w:t xml:space="preserve"> de </w:t>
+      </w:r>
+      <w:proofErr w:type="spellStart"/>
+      <w:r>
+        <w:t>utilização</w:t>
+      </w:r>
+      <w:proofErr w:type="spellEnd"/>
+      <w:r>
+        <w:t xml:space="preserve"> </w:t>
+      </w:r>
+      <w:proofErr w:type="spellStart"/>
+      <w:r>
+        <w:t>efectuar</w:t>
+      </w:r>
+      <w:proofErr w:type="spellEnd"/>
+      <w:r>
+        <w:t xml:space="preserve"> </w:t>
+      </w:r>
+      <w:r>
+        <w:t>Auto-</w:t>
+      </w:r>
+      <w:proofErr w:type="spellStart"/>
+      <w:r>
+        <w:t>avaliação</w:t>
+      </w:r>
+      <w:proofErr w:type="spellEnd"/>
+      <w:r>
+        <w:t>.</w:t>
+      </w:r>
     </w:p>
     <w:p>
       <w:pPr>
@@ -8966,11 +10935,6 @@
                   <w:lang w:val="pt-PT"/>
                 </w:rPr>
                 <w:br/>
-              </w:r>
-              <w:r>
-                <w:rPr>
-                  <w:lang w:val="pt-PT"/>
-                </w:rPr>
                 <w:t xml:space="preserve">Projeto de Sistemas de Informação </w:t>
               </w:r>
               <w:r>
@@ -9017,7 +10981,7 @@
               <w:color w:val="F95F56" w:themeColor="accent1" w:themeTint="BF"/>
               <w:lang w:val="pt-BR"/>
             </w:rPr>
-            <w:t>15</w:t>
+            <w:t>12</w:t>
           </w:r>
           <w:r>
             <w:rPr>
@@ -9396,6 +11360,92 @@
     </w:lvl>
   </w:abstractNum>
   <w:abstractNum w:abstractNumId="5">
+    <w:nsid w:val="0F086434"/>
+    <w:multiLevelType w:val="multilevel"/>
+    <w:tmpl w:val="76701A0C"/>
+    <w:lvl w:ilvl="0">
+      <w:start w:val="1"/>
+      <w:numFmt w:val="decimal"/>
+      <w:lvlText w:val="%1."/>
+      <w:lvlJc w:val="left"/>
+      <w:pPr>
+        <w:ind w:left="1800" w:hanging="360"/>
+      </w:pPr>
+    </w:lvl>
+    <w:lvl w:ilvl="1">
+      <w:start w:val="1"/>
+      <w:numFmt w:val="lowerLetter"/>
+      <w:lvlText w:val="%2."/>
+      <w:lvlJc w:val="left"/>
+      <w:pPr>
+        <w:ind w:left="2520" w:hanging="360"/>
+      </w:pPr>
+    </w:lvl>
+    <w:lvl w:ilvl="2">
+      <w:start w:val="1"/>
+      <w:numFmt w:val="lowerRoman"/>
+      <w:lvlText w:val="%3."/>
+      <w:lvlJc w:val="right"/>
+      <w:pPr>
+        <w:ind w:left="3240" w:hanging="180"/>
+      </w:pPr>
+    </w:lvl>
+    <w:lvl w:ilvl="3">
+      <w:start w:val="1"/>
+      <w:numFmt w:val="decimal"/>
+      <w:lvlText w:val="%4."/>
+      <w:lvlJc w:val="left"/>
+      <w:pPr>
+        <w:ind w:left="3960" w:hanging="360"/>
+      </w:pPr>
+    </w:lvl>
+    <w:lvl w:ilvl="4">
+      <w:start w:val="1"/>
+      <w:numFmt w:val="lowerLetter"/>
+      <w:lvlText w:val="%5."/>
+      <w:lvlJc w:val="left"/>
+      <w:pPr>
+        <w:ind w:left="4680" w:hanging="360"/>
+      </w:pPr>
+    </w:lvl>
+    <w:lvl w:ilvl="5">
+      <w:start w:val="1"/>
+      <w:numFmt w:val="lowerRoman"/>
+      <w:lvlText w:val="%6."/>
+      <w:lvlJc w:val="right"/>
+      <w:pPr>
+        <w:ind w:left="5400" w:hanging="180"/>
+      </w:pPr>
+    </w:lvl>
+    <w:lvl w:ilvl="6">
+      <w:start w:val="1"/>
+      <w:numFmt w:val="decimal"/>
+      <w:lvlText w:val="%7."/>
+      <w:lvlJc w:val="left"/>
+      <w:pPr>
+        <w:ind w:left="6120" w:hanging="360"/>
+      </w:pPr>
+    </w:lvl>
+    <w:lvl w:ilvl="7">
+      <w:start w:val="1"/>
+      <w:numFmt w:val="lowerLetter"/>
+      <w:lvlText w:val="%8."/>
+      <w:lvlJc w:val="left"/>
+      <w:pPr>
+        <w:ind w:left="6840" w:hanging="360"/>
+      </w:pPr>
+    </w:lvl>
+    <w:lvl w:ilvl="8">
+      <w:start w:val="1"/>
+      <w:numFmt w:val="lowerRoman"/>
+      <w:lvlText w:val="%9."/>
+      <w:lvlJc w:val="right"/>
+      <w:pPr>
+        <w:ind w:left="7560" w:hanging="180"/>
+      </w:pPr>
+    </w:lvl>
+  </w:abstractNum>
+  <w:abstractNum w:abstractNumId="6">
     <w:nsid w:val="13A97526"/>
     <w:multiLevelType w:val="hybridMultilevel"/>
     <w:tmpl w:val="279291D0"/>
@@ -9508,7 +11558,93 @@
       </w:rPr>
     </w:lvl>
   </w:abstractNum>
-  <w:abstractNum w:abstractNumId="6">
+  <w:abstractNum w:abstractNumId="7">
+    <w:nsid w:val="1CB0367F"/>
+    <w:multiLevelType w:val="hybridMultilevel"/>
+    <w:tmpl w:val="B18CC668"/>
+    <w:lvl w:ilvl="0" w:tplc="0409000F">
+      <w:start w:val="1"/>
+      <w:numFmt w:val="decimal"/>
+      <w:lvlText w:val="%1."/>
+      <w:lvlJc w:val="left"/>
+      <w:pPr>
+        <w:ind w:left="1800" w:hanging="360"/>
+      </w:pPr>
+    </w:lvl>
+    <w:lvl w:ilvl="1" w:tplc="04090019" w:tentative="1">
+      <w:start w:val="1"/>
+      <w:numFmt w:val="lowerLetter"/>
+      <w:lvlText w:val="%2."/>
+      <w:lvlJc w:val="left"/>
+      <w:pPr>
+        <w:ind w:left="2520" w:hanging="360"/>
+      </w:pPr>
+    </w:lvl>
+    <w:lvl w:ilvl="2" w:tplc="0409001B" w:tentative="1">
+      <w:start w:val="1"/>
+      <w:numFmt w:val="lowerRoman"/>
+      <w:lvlText w:val="%3."/>
+      <w:lvlJc w:val="right"/>
+      <w:pPr>
+        <w:ind w:left="3240" w:hanging="180"/>
+      </w:pPr>
+    </w:lvl>
+    <w:lvl w:ilvl="3" w:tplc="0409000F" w:tentative="1">
+      <w:start w:val="1"/>
+      <w:numFmt w:val="decimal"/>
+      <w:lvlText w:val="%4."/>
+      <w:lvlJc w:val="left"/>
+      <w:pPr>
+        <w:ind w:left="3960" w:hanging="360"/>
+      </w:pPr>
+    </w:lvl>
+    <w:lvl w:ilvl="4" w:tplc="04090019" w:tentative="1">
+      <w:start w:val="1"/>
+      <w:numFmt w:val="lowerLetter"/>
+      <w:lvlText w:val="%5."/>
+      <w:lvlJc w:val="left"/>
+      <w:pPr>
+        <w:ind w:left="4680" w:hanging="360"/>
+      </w:pPr>
+    </w:lvl>
+    <w:lvl w:ilvl="5" w:tplc="0409001B" w:tentative="1">
+      <w:start w:val="1"/>
+      <w:numFmt w:val="lowerRoman"/>
+      <w:lvlText w:val="%6."/>
+      <w:lvlJc w:val="right"/>
+      <w:pPr>
+        <w:ind w:left="5400" w:hanging="180"/>
+      </w:pPr>
+    </w:lvl>
+    <w:lvl w:ilvl="6" w:tplc="0409000F" w:tentative="1">
+      <w:start w:val="1"/>
+      <w:numFmt w:val="decimal"/>
+      <w:lvlText w:val="%7."/>
+      <w:lvlJc w:val="left"/>
+      <w:pPr>
+        <w:ind w:left="6120" w:hanging="360"/>
+      </w:pPr>
+    </w:lvl>
+    <w:lvl w:ilvl="7" w:tplc="04090019" w:tentative="1">
+      <w:start w:val="1"/>
+      <w:numFmt w:val="lowerLetter"/>
+      <w:lvlText w:val="%8."/>
+      <w:lvlJc w:val="left"/>
+      <w:pPr>
+        <w:ind w:left="6840" w:hanging="360"/>
+      </w:pPr>
+    </w:lvl>
+    <w:lvl w:ilvl="8" w:tplc="0409001B" w:tentative="1">
+      <w:start w:val="1"/>
+      <w:numFmt w:val="lowerRoman"/>
+      <w:lvlText w:val="%9."/>
+      <w:lvlJc w:val="right"/>
+      <w:pPr>
+        <w:ind w:left="7560" w:hanging="180"/>
+      </w:pPr>
+    </w:lvl>
+  </w:abstractNum>
+  <w:abstractNum w:abstractNumId="8">
     <w:nsid w:val="247E3AC8"/>
     <w:multiLevelType w:val="hybridMultilevel"/>
     <w:tmpl w:val="A904751C"/>
@@ -9621,7 +11757,7 @@
       </w:rPr>
     </w:lvl>
   </w:abstractNum>
-  <w:abstractNum w:abstractNumId="7">
+  <w:abstractNum w:abstractNumId="9">
     <w:nsid w:val="29EC6BD3"/>
     <w:multiLevelType w:val="hybridMultilevel"/>
     <w:tmpl w:val="A260ED48"/>
@@ -9734,7 +11870,7 @@
       </w:rPr>
     </w:lvl>
   </w:abstractNum>
-  <w:abstractNum w:abstractNumId="8">
+  <w:abstractNum w:abstractNumId="10">
     <w:nsid w:val="2D320ADC"/>
     <w:multiLevelType w:val="hybridMultilevel"/>
     <w:tmpl w:val="E6A60516"/>
@@ -9851,7 +11987,7 @@
       </w:rPr>
     </w:lvl>
   </w:abstractNum>
-  <w:abstractNum w:abstractNumId="9">
+  <w:abstractNum w:abstractNumId="11">
     <w:nsid w:val="35F369CB"/>
     <w:multiLevelType w:val="hybridMultilevel"/>
     <w:tmpl w:val="6FC07668"/>
@@ -9968,7 +12104,7 @@
       </w:rPr>
     </w:lvl>
   </w:abstractNum>
-  <w:abstractNum w:abstractNumId="10">
+  <w:abstractNum w:abstractNumId="12">
     <w:nsid w:val="3F0A171E"/>
     <w:multiLevelType w:val="hybridMultilevel"/>
     <w:tmpl w:val="06183820"/>
@@ -10081,7 +12217,7 @@
       </w:rPr>
     </w:lvl>
   </w:abstractNum>
-  <w:abstractNum w:abstractNumId="11">
+  <w:abstractNum w:abstractNumId="13">
     <w:nsid w:val="417279D1"/>
     <w:multiLevelType w:val="hybridMultilevel"/>
     <w:tmpl w:val="7F0A370E"/>
@@ -10194,7 +12330,7 @@
       </w:rPr>
     </w:lvl>
   </w:abstractNum>
-  <w:abstractNum w:abstractNumId="12">
+  <w:abstractNum w:abstractNumId="14">
     <w:nsid w:val="41ED7373"/>
     <w:multiLevelType w:val="hybridMultilevel"/>
     <w:tmpl w:val="8AF4552A"/>
@@ -10307,7 +12443,7 @@
       </w:rPr>
     </w:lvl>
   </w:abstractNum>
-  <w:abstractNum w:abstractNumId="13">
+  <w:abstractNum w:abstractNumId="15">
     <w:nsid w:val="43AB29AF"/>
     <w:multiLevelType w:val="hybridMultilevel"/>
     <w:tmpl w:val="B688ED92"/>
@@ -10420,7 +12556,7 @@
       </w:rPr>
     </w:lvl>
   </w:abstractNum>
-  <w:abstractNum w:abstractNumId="14">
+  <w:abstractNum w:abstractNumId="16">
     <w:nsid w:val="579D72B8"/>
     <w:multiLevelType w:val="hybridMultilevel"/>
     <w:tmpl w:val="9526626E"/>
@@ -10533,7 +12669,7 @@
       </w:rPr>
     </w:lvl>
   </w:abstractNum>
-  <w:abstractNum w:abstractNumId="15">
+  <w:abstractNum w:abstractNumId="17">
     <w:nsid w:val="5AF81AD3"/>
     <w:multiLevelType w:val="hybridMultilevel"/>
     <w:tmpl w:val="76701A0C"/>
@@ -10619,7 +12755,7 @@
       </w:pPr>
     </w:lvl>
   </w:abstractNum>
-  <w:abstractNum w:abstractNumId="16">
+  <w:abstractNum w:abstractNumId="18">
     <w:nsid w:val="5E92621E"/>
     <w:multiLevelType w:val="hybridMultilevel"/>
     <w:tmpl w:val="D7961F0E"/>
@@ -10731,11 +12867,183 @@
       </w:rPr>
     </w:lvl>
   </w:abstractNum>
+  <w:abstractNum w:abstractNumId="19">
+    <w:nsid w:val="6851496F"/>
+    <w:multiLevelType w:val="hybridMultilevel"/>
+    <w:tmpl w:val="B18CC668"/>
+    <w:lvl w:ilvl="0" w:tplc="0409000F">
+      <w:start w:val="1"/>
+      <w:numFmt w:val="decimal"/>
+      <w:lvlText w:val="%1."/>
+      <w:lvlJc w:val="left"/>
+      <w:pPr>
+        <w:ind w:left="1800" w:hanging="360"/>
+      </w:pPr>
+    </w:lvl>
+    <w:lvl w:ilvl="1" w:tplc="04090019" w:tentative="1">
+      <w:start w:val="1"/>
+      <w:numFmt w:val="lowerLetter"/>
+      <w:lvlText w:val="%2."/>
+      <w:lvlJc w:val="left"/>
+      <w:pPr>
+        <w:ind w:left="2520" w:hanging="360"/>
+      </w:pPr>
+    </w:lvl>
+    <w:lvl w:ilvl="2" w:tplc="0409001B" w:tentative="1">
+      <w:start w:val="1"/>
+      <w:numFmt w:val="lowerRoman"/>
+      <w:lvlText w:val="%3."/>
+      <w:lvlJc w:val="right"/>
+      <w:pPr>
+        <w:ind w:left="3240" w:hanging="180"/>
+      </w:pPr>
+    </w:lvl>
+    <w:lvl w:ilvl="3" w:tplc="0409000F" w:tentative="1">
+      <w:start w:val="1"/>
+      <w:numFmt w:val="decimal"/>
+      <w:lvlText w:val="%4."/>
+      <w:lvlJc w:val="left"/>
+      <w:pPr>
+        <w:ind w:left="3960" w:hanging="360"/>
+      </w:pPr>
+    </w:lvl>
+    <w:lvl w:ilvl="4" w:tplc="04090019" w:tentative="1">
+      <w:start w:val="1"/>
+      <w:numFmt w:val="lowerLetter"/>
+      <w:lvlText w:val="%5."/>
+      <w:lvlJc w:val="left"/>
+      <w:pPr>
+        <w:ind w:left="4680" w:hanging="360"/>
+      </w:pPr>
+    </w:lvl>
+    <w:lvl w:ilvl="5" w:tplc="0409001B" w:tentative="1">
+      <w:start w:val="1"/>
+      <w:numFmt w:val="lowerRoman"/>
+      <w:lvlText w:val="%6."/>
+      <w:lvlJc w:val="right"/>
+      <w:pPr>
+        <w:ind w:left="5400" w:hanging="180"/>
+      </w:pPr>
+    </w:lvl>
+    <w:lvl w:ilvl="6" w:tplc="0409000F" w:tentative="1">
+      <w:start w:val="1"/>
+      <w:numFmt w:val="decimal"/>
+      <w:lvlText w:val="%7."/>
+      <w:lvlJc w:val="left"/>
+      <w:pPr>
+        <w:ind w:left="6120" w:hanging="360"/>
+      </w:pPr>
+    </w:lvl>
+    <w:lvl w:ilvl="7" w:tplc="04090019" w:tentative="1">
+      <w:start w:val="1"/>
+      <w:numFmt w:val="lowerLetter"/>
+      <w:lvlText w:val="%8."/>
+      <w:lvlJc w:val="left"/>
+      <w:pPr>
+        <w:ind w:left="6840" w:hanging="360"/>
+      </w:pPr>
+    </w:lvl>
+    <w:lvl w:ilvl="8" w:tplc="0409001B" w:tentative="1">
+      <w:start w:val="1"/>
+      <w:numFmt w:val="lowerRoman"/>
+      <w:lvlText w:val="%9."/>
+      <w:lvlJc w:val="right"/>
+      <w:pPr>
+        <w:ind w:left="7560" w:hanging="180"/>
+      </w:pPr>
+    </w:lvl>
+  </w:abstractNum>
+  <w:abstractNum w:abstractNumId="20">
+    <w:nsid w:val="6E4D43FF"/>
+    <w:multiLevelType w:val="hybridMultilevel"/>
+    <w:tmpl w:val="B18CC668"/>
+    <w:lvl w:ilvl="0" w:tplc="0409000F">
+      <w:start w:val="1"/>
+      <w:numFmt w:val="decimal"/>
+      <w:lvlText w:val="%1."/>
+      <w:lvlJc w:val="left"/>
+      <w:pPr>
+        <w:ind w:left="1800" w:hanging="360"/>
+      </w:pPr>
+    </w:lvl>
+    <w:lvl w:ilvl="1" w:tplc="04090019" w:tentative="1">
+      <w:start w:val="1"/>
+      <w:numFmt w:val="lowerLetter"/>
+      <w:lvlText w:val="%2."/>
+      <w:lvlJc w:val="left"/>
+      <w:pPr>
+        <w:ind w:left="2520" w:hanging="360"/>
+      </w:pPr>
+    </w:lvl>
+    <w:lvl w:ilvl="2" w:tplc="0409001B" w:tentative="1">
+      <w:start w:val="1"/>
+      <w:numFmt w:val="lowerRoman"/>
+      <w:lvlText w:val="%3."/>
+      <w:lvlJc w:val="right"/>
+      <w:pPr>
+        <w:ind w:left="3240" w:hanging="180"/>
+      </w:pPr>
+    </w:lvl>
+    <w:lvl w:ilvl="3" w:tplc="0409000F" w:tentative="1">
+      <w:start w:val="1"/>
+      <w:numFmt w:val="decimal"/>
+      <w:lvlText w:val="%4."/>
+      <w:lvlJc w:val="left"/>
+      <w:pPr>
+        <w:ind w:left="3960" w:hanging="360"/>
+      </w:pPr>
+    </w:lvl>
+    <w:lvl w:ilvl="4" w:tplc="04090019" w:tentative="1">
+      <w:start w:val="1"/>
+      <w:numFmt w:val="lowerLetter"/>
+      <w:lvlText w:val="%5."/>
+      <w:lvlJc w:val="left"/>
+      <w:pPr>
+        <w:ind w:left="4680" w:hanging="360"/>
+      </w:pPr>
+    </w:lvl>
+    <w:lvl w:ilvl="5" w:tplc="0409001B" w:tentative="1">
+      <w:start w:val="1"/>
+      <w:numFmt w:val="lowerRoman"/>
+      <w:lvlText w:val="%6."/>
+      <w:lvlJc w:val="right"/>
+      <w:pPr>
+        <w:ind w:left="5400" w:hanging="180"/>
+      </w:pPr>
+    </w:lvl>
+    <w:lvl w:ilvl="6" w:tplc="0409000F" w:tentative="1">
+      <w:start w:val="1"/>
+      <w:numFmt w:val="decimal"/>
+      <w:lvlText w:val="%7."/>
+      <w:lvlJc w:val="left"/>
+      <w:pPr>
+        <w:ind w:left="6120" w:hanging="360"/>
+      </w:pPr>
+    </w:lvl>
+    <w:lvl w:ilvl="7" w:tplc="04090019" w:tentative="1">
+      <w:start w:val="1"/>
+      <w:numFmt w:val="lowerLetter"/>
+      <w:lvlText w:val="%8."/>
+      <w:lvlJc w:val="left"/>
+      <w:pPr>
+        <w:ind w:left="6840" w:hanging="360"/>
+      </w:pPr>
+    </w:lvl>
+    <w:lvl w:ilvl="8" w:tplc="0409001B" w:tentative="1">
+      <w:start w:val="1"/>
+      <w:numFmt w:val="lowerRoman"/>
+      <w:lvlText w:val="%9."/>
+      <w:lvlJc w:val="right"/>
+      <w:pPr>
+        <w:ind w:left="7560" w:hanging="180"/>
+      </w:pPr>
+    </w:lvl>
+  </w:abstractNum>
   <w:num w:numId="1">
-    <w:abstractNumId w:val="16"/>
+    <w:abstractNumId w:val="18"/>
   </w:num>
   <w:num w:numId="2">
-    <w:abstractNumId w:val="9"/>
+    <w:abstractNumId w:val="11"/>
   </w:num>
   <w:num w:numId="3">
     <w:abstractNumId w:val="1"/>
@@ -10744,43 +13052,55 @@
     <w:abstractNumId w:val="0"/>
   </w:num>
   <w:num w:numId="5">
+    <w:abstractNumId w:val="10"/>
+  </w:num>
+  <w:num w:numId="6">
     <w:abstractNumId w:val="8"/>
   </w:num>
-  <w:num w:numId="6">
-    <w:abstractNumId w:val="6"/>
+  <w:num w:numId="7">
+    <w:abstractNumId w:val="14"/>
   </w:num>
-  <w:num w:numId="7">
+  <w:num w:numId="8">
+    <w:abstractNumId w:val="15"/>
+  </w:num>
+  <w:num w:numId="9">
     <w:abstractNumId w:val="12"/>
   </w:num>
-  <w:num w:numId="8">
+  <w:num w:numId="10">
     <w:abstractNumId w:val="13"/>
-  </w:num>
-  <w:num w:numId="9">
-    <w:abstractNumId w:val="10"/>
-  </w:num>
-  <w:num w:numId="10">
-    <w:abstractNumId w:val="11"/>
   </w:num>
   <w:num w:numId="11">
     <w:abstractNumId w:val="4"/>
   </w:num>
   <w:num w:numId="12">
-    <w:abstractNumId w:val="7"/>
+    <w:abstractNumId w:val="9"/>
   </w:num>
   <w:num w:numId="13">
-    <w:abstractNumId w:val="5"/>
+    <w:abstractNumId w:val="6"/>
   </w:num>
   <w:num w:numId="14">
-    <w:abstractNumId w:val="14"/>
+    <w:abstractNumId w:val="16"/>
   </w:num>
   <w:num w:numId="15">
     <w:abstractNumId w:val="3"/>
   </w:num>
   <w:num w:numId="16">
-    <w:abstractNumId w:val="15"/>
+    <w:abstractNumId w:val="17"/>
   </w:num>
   <w:num w:numId="17">
     <w:abstractNumId w:val="2"/>
+  </w:num>
+  <w:num w:numId="18">
+    <w:abstractNumId w:val="5"/>
+  </w:num>
+  <w:num w:numId="19">
+    <w:abstractNumId w:val="19"/>
+  </w:num>
+  <w:num w:numId="20">
+    <w:abstractNumId w:val="7"/>
+  </w:num>
+  <w:num w:numId="21">
+    <w:abstractNumId w:val="20"/>
   </w:num>
 </w:numbering>
 </file>
@@ -13720,7 +16040,7 @@
 </file>
 
 <file path=customXml/itemProps2.xml><?xml version="1.0" encoding="utf-8"?>
-<ds:datastoreItem xmlns:ds="http://schemas.openxmlformats.org/officeDocument/2006/customXml" ds:itemID="{617CF9C0-E4A2-5E4B-A275-E0B8D306946E}">
+<ds:datastoreItem xmlns:ds="http://schemas.openxmlformats.org/officeDocument/2006/customXml" ds:itemID="{BC5A1B4D-CA57-5B44-826F-376C4112C17E}">
   <ds:schemaRefs>
     <ds:schemaRef ds:uri="http://schemas.openxmlformats.org/officeDocument/2006/bibliography"/>
   </ds:schemaRefs>

</xml_diff>

<commit_message>
Some changes to the AnaliseDoSistema(emconstrucao.docx).docx. Changes to the use cases and visual prototype.
</commit_message>
<xml_diff>
--- a/AnaliseDoSistema(emconstrucao).docx
+++ b/AnaliseDoSistema(emconstrucao).docx
@@ -4437,6 +4437,12 @@
         <w:spacing w:before="0" w:after="0" w:line="240" w:lineRule="auto"/>
       </w:pPr>
       <w:r>
+        <w:tab/>
+      </w:r>
+      <w:r>
+        <w:tab/>
+      </w:r>
+      <w:r>
         <w:t>Fig</w:t>
       </w:r>
       <w:r>
@@ -7299,7 +7305,10 @@
       </w:r>
       <w:proofErr w:type="gramStart"/>
       <w:r>
-        <w:t>1 :</w:t>
+        <w:t>2</w:t>
+      </w:r>
+      <w:r>
+        <w:t xml:space="preserve"> :</w:t>
       </w:r>
       <w:proofErr w:type="gramEnd"/>
       <w:r>
@@ -8287,7 +8296,10 @@
       </w:r>
       <w:proofErr w:type="gramStart"/>
       <w:r>
-        <w:t>1 :</w:t>
+        <w:t>3</w:t>
+      </w:r>
+      <w:r>
+        <w:t xml:space="preserve"> :</w:t>
       </w:r>
       <w:proofErr w:type="gramEnd"/>
       <w:r>
@@ -8600,8 +8612,6 @@
         </w:rPr>
         <w:t xml:space="preserve"> …</w:t>
       </w:r>
-      <w:bookmarkStart w:id="10" w:name="_GoBack"/>
-      <w:bookmarkEnd w:id="10"/>
     </w:p>
     <w:p>
       <w:pPr>
@@ -9189,15 +9199,7 @@
                 <w:szCs w:val="22"/>
                 <w:lang w:val="pt-PT"/>
               </w:rPr>
-              <w:t xml:space="preserve">1b. </w:t>
-            </w:r>
-            <w:r>
-              <w:rPr>
-                <w:sz w:val="22"/>
-                <w:szCs w:val="22"/>
-                <w:lang w:val="pt-PT"/>
-              </w:rPr>
-              <w:t>O utilizador não selecciona nenhum teste e aborta a operação.</w:t>
+              <w:t>1b. O utilizador não selecciona nenhum teste e aborta a operação.</w:t>
             </w:r>
           </w:p>
           <w:p>
@@ -9415,6 +9417,954 @@
       </w:r>
       <w:proofErr w:type="gramStart"/>
       <w:r>
+        <w:t>4</w:t>
+      </w:r>
+      <w:r>
+        <w:t xml:space="preserve"> :</w:t>
+      </w:r>
+      <w:proofErr w:type="gramEnd"/>
+      <w:r>
+        <w:t xml:space="preserve"> </w:t>
+      </w:r>
+      <w:proofErr w:type="spellStart"/>
+      <w:r>
+        <w:t>Caso</w:t>
+      </w:r>
+      <w:proofErr w:type="spellEnd"/>
+      <w:r>
+        <w:t xml:space="preserve"> de </w:t>
+      </w:r>
+      <w:proofErr w:type="spellStart"/>
+      <w:r>
+        <w:t>utilização</w:t>
+      </w:r>
+      <w:proofErr w:type="spellEnd"/>
+      <w:r>
+        <w:t xml:space="preserve"> </w:t>
+      </w:r>
+      <w:proofErr w:type="spellStart"/>
+      <w:r>
+        <w:t>efectuar</w:t>
+      </w:r>
+      <w:proofErr w:type="spellEnd"/>
+      <w:r>
+        <w:t xml:space="preserve"> </w:t>
+      </w:r>
+      <w:r>
+        <w:t>Auto-</w:t>
+      </w:r>
+      <w:proofErr w:type="spellStart"/>
+      <w:r>
+        <w:t>avaliação</w:t>
+      </w:r>
+      <w:proofErr w:type="spellEnd"/>
+      <w:r>
+        <w:t>.</w:t>
+      </w:r>
+    </w:p>
+    <w:p>
+      <w:pPr>
+        <w:spacing w:before="0" w:after="0" w:line="240" w:lineRule="auto"/>
+      </w:pPr>
+    </w:p>
+    <w:p>
+      <w:pPr>
+        <w:pStyle w:val="Heading2"/>
+        <w:rPr>
+          <w:sz w:val="24"/>
+          <w:szCs w:val="24"/>
+          <w:lang w:val="pt-PT"/>
+        </w:rPr>
+      </w:pPr>
+      <w:r>
+        <w:rPr>
+          <w:sz w:val="24"/>
+          <w:szCs w:val="24"/>
+          <w:lang w:val="pt-PT"/>
+        </w:rPr>
+        <w:lastRenderedPageBreak/>
+        <w:t>2.4.2</w:t>
+      </w:r>
+      <w:r>
+        <w:rPr>
+          <w:sz w:val="24"/>
+          <w:szCs w:val="24"/>
+          <w:lang w:val="pt-PT"/>
+        </w:rPr>
+        <w:t xml:space="preserve"> Diagrama de actividades da </w:t>
+      </w:r>
+      <w:proofErr w:type="spellStart"/>
+      <w:r>
+        <w:rPr>
+          <w:sz w:val="24"/>
+          <w:szCs w:val="24"/>
+          <w:lang w:val="pt-PT"/>
+        </w:rPr>
+        <w:t>backoffice</w:t>
+      </w:r>
+      <w:proofErr w:type="spellEnd"/>
+    </w:p>
+    <w:p>
+      <w:pPr>
+        <w:pStyle w:val="Heading2"/>
+        <w:rPr>
+          <w:sz w:val="24"/>
+          <w:szCs w:val="24"/>
+          <w:lang w:val="pt-PT"/>
+        </w:rPr>
+      </w:pPr>
+      <w:r>
+        <w:rPr>
+          <w:sz w:val="24"/>
+          <w:szCs w:val="24"/>
+          <w:lang w:val="pt-PT"/>
+        </w:rPr>
+        <w:t>2.4.2.1</w:t>
+      </w:r>
+      <w:r>
+        <w:rPr>
+          <w:sz w:val="24"/>
+          <w:szCs w:val="24"/>
+          <w:lang w:val="pt-PT"/>
+        </w:rPr>
+        <w:t xml:space="preserve"> </w:t>
+      </w:r>
+      <w:r>
+        <w:rPr>
+          <w:sz w:val="24"/>
+          <w:szCs w:val="24"/>
+          <w:lang w:val="pt-PT"/>
+        </w:rPr>
+        <w:t>Criar novo teste</w:t>
+      </w:r>
+    </w:p>
+    <w:p>
+      <w:pPr>
+        <w:spacing w:before="0" w:after="0" w:line="240" w:lineRule="auto"/>
+        <w:jc w:val="center"/>
+        <w:rPr>
+          <w:color w:val="FF7B0F" w:themeColor="accent2"/>
+          <w:sz w:val="44"/>
+        </w:rPr>
+      </w:pPr>
+      <w:proofErr w:type="spellStart"/>
+      <w:r>
+        <w:rPr>
+          <w:color w:val="FF7B0F" w:themeColor="accent2"/>
+          <w:sz w:val="44"/>
+        </w:rPr>
+        <w:t>Falta</w:t>
+      </w:r>
+      <w:proofErr w:type="spellEnd"/>
+      <w:r>
+        <w:rPr>
+          <w:color w:val="FF7B0F" w:themeColor="accent2"/>
+          <w:sz w:val="44"/>
+        </w:rPr>
+        <w:t xml:space="preserve"> </w:t>
+      </w:r>
+      <w:proofErr w:type="spellStart"/>
+      <w:r>
+        <w:rPr>
+          <w:color w:val="FF7B0F" w:themeColor="accent2"/>
+          <w:sz w:val="44"/>
+        </w:rPr>
+        <w:t>diagrama</w:t>
+      </w:r>
+      <w:proofErr w:type="spellEnd"/>
+      <w:r>
+        <w:rPr>
+          <w:color w:val="FF7B0F" w:themeColor="accent2"/>
+          <w:sz w:val="44"/>
+        </w:rPr>
+        <w:t xml:space="preserve"> de </w:t>
+      </w:r>
+      <w:proofErr w:type="spellStart"/>
+      <w:r>
+        <w:rPr>
+          <w:color w:val="FF7B0F" w:themeColor="accent2"/>
+          <w:sz w:val="44"/>
+        </w:rPr>
+        <w:t>actividades</w:t>
+      </w:r>
+      <w:proofErr w:type="spellEnd"/>
+    </w:p>
+    <w:p>
+      <w:pPr>
+        <w:spacing w:before="0" w:after="0" w:line="240" w:lineRule="auto"/>
+        <w:jc w:val="center"/>
+        <w:rPr>
+          <w:color w:val="FF7B0F" w:themeColor="accent2"/>
+          <w:sz w:val="44"/>
+        </w:rPr>
+      </w:pPr>
+    </w:p>
+    <w:tbl>
+      <w:tblPr>
+        <w:tblStyle w:val="LightGrid-Accent4"/>
+        <w:tblW w:w="0" w:type="auto"/>
+        <w:tblLook w:val="04A0" w:firstRow="1" w:lastRow="0" w:firstColumn="1" w:lastColumn="0" w:noHBand="0" w:noVBand="1"/>
+      </w:tblPr>
+      <w:tblGrid>
+        <w:gridCol w:w="4208"/>
+        <w:gridCol w:w="4507"/>
+      </w:tblGrid>
+      <w:tr>
+        <w:trPr>
+          <w:cnfStyle w:val="100000000000" w:firstRow="1" w:lastRow="0" w:firstColumn="0" w:lastColumn="0" w:oddVBand="0" w:evenVBand="0" w:oddHBand="0" w:evenHBand="0" w:firstRowFirstColumn="0" w:firstRowLastColumn="0" w:lastRowFirstColumn="0" w:lastRowLastColumn="0"/>
+        </w:trPr>
+        <w:tc>
+          <w:tcPr>
+            <w:cnfStyle w:val="001000000000" w:firstRow="0" w:lastRow="0" w:firstColumn="1" w:lastColumn="0" w:oddVBand="0" w:evenVBand="0" w:oddHBand="0" w:evenHBand="0" w:firstRowFirstColumn="0" w:firstRowLastColumn="0" w:lastRowFirstColumn="0" w:lastRowLastColumn="0"/>
+            <w:tcW w:w="4208" w:type="dxa"/>
+          </w:tcPr>
+          <w:p>
+            <w:pPr>
+              <w:autoSpaceDE w:val="0"/>
+              <w:autoSpaceDN w:val="0"/>
+              <w:adjustRightInd w:val="0"/>
+              <w:spacing w:before="0" w:after="0"/>
+              <w:ind w:left="1080"/>
+              <w:rPr>
+                <w:sz w:val="24"/>
+                <w:szCs w:val="24"/>
+                <w:lang w:val="pt-PT"/>
+              </w:rPr>
+            </w:pPr>
+            <w:r>
+              <w:rPr>
+                <w:sz w:val="24"/>
+                <w:szCs w:val="24"/>
+                <w:lang w:val="pt-PT"/>
+              </w:rPr>
+              <w:t>Nome</w:t>
+            </w:r>
+            <w:r>
+              <w:rPr>
+                <w:sz w:val="24"/>
+                <w:szCs w:val="24"/>
+                <w:lang w:val="pt-PT"/>
+              </w:rPr>
+              <w:t>:</w:t>
+            </w:r>
+          </w:p>
+        </w:tc>
+        <w:tc>
+          <w:tcPr>
+            <w:tcW w:w="4507" w:type="dxa"/>
+          </w:tcPr>
+          <w:p>
+            <w:pPr>
+              <w:autoSpaceDE w:val="0"/>
+              <w:autoSpaceDN w:val="0"/>
+              <w:adjustRightInd w:val="0"/>
+              <w:spacing w:before="0" w:after="0"/>
+              <w:ind w:left="1080"/>
+              <w:cnfStyle w:val="100000000000" w:firstRow="1" w:lastRow="0" w:firstColumn="0" w:lastColumn="0" w:oddVBand="0" w:evenVBand="0" w:oddHBand="0" w:evenHBand="0" w:firstRowFirstColumn="0" w:firstRowLastColumn="0" w:lastRowFirstColumn="0" w:lastRowLastColumn="0"/>
+              <w:rPr>
+                <w:sz w:val="24"/>
+                <w:szCs w:val="24"/>
+                <w:lang w:val="pt-PT"/>
+              </w:rPr>
+            </w:pPr>
+            <w:r>
+              <w:rPr>
+                <w:sz w:val="24"/>
+                <w:szCs w:val="24"/>
+                <w:lang w:val="pt-PT"/>
+              </w:rPr>
+              <w:t>Criar novo teste</w:t>
+            </w:r>
+          </w:p>
+        </w:tc>
+      </w:tr>
+      <w:tr>
+        <w:trPr>
+          <w:cnfStyle w:val="000000100000" w:firstRow="0" w:lastRow="0" w:firstColumn="0" w:lastColumn="0" w:oddVBand="0" w:evenVBand="0" w:oddHBand="1" w:evenHBand="0" w:firstRowFirstColumn="0" w:firstRowLastColumn="0" w:lastRowFirstColumn="0" w:lastRowLastColumn="0"/>
+        </w:trPr>
+        <w:tc>
+          <w:tcPr>
+            <w:cnfStyle w:val="001000000000" w:firstRow="0" w:lastRow="0" w:firstColumn="1" w:lastColumn="0" w:oddVBand="0" w:evenVBand="0" w:oddHBand="0" w:evenHBand="0" w:firstRowFirstColumn="0" w:firstRowLastColumn="0" w:lastRowFirstColumn="0" w:lastRowLastColumn="0"/>
+            <w:tcW w:w="4208" w:type="dxa"/>
+          </w:tcPr>
+          <w:p>
+            <w:pPr>
+              <w:autoSpaceDE w:val="0"/>
+              <w:autoSpaceDN w:val="0"/>
+              <w:adjustRightInd w:val="0"/>
+              <w:spacing w:before="0" w:after="0"/>
+              <w:ind w:left="1080"/>
+              <w:rPr>
+                <w:sz w:val="24"/>
+                <w:szCs w:val="24"/>
+                <w:lang w:val="pt-PT"/>
+              </w:rPr>
+            </w:pPr>
+            <w:r>
+              <w:rPr>
+                <w:sz w:val="24"/>
+                <w:szCs w:val="24"/>
+                <w:lang w:val="pt-PT"/>
+              </w:rPr>
+              <w:t>Â</w:t>
+            </w:r>
+            <w:r>
+              <w:rPr>
+                <w:sz w:val="24"/>
+                <w:szCs w:val="24"/>
+                <w:lang w:val="pt-PT"/>
+              </w:rPr>
+              <w:t>mbito:</w:t>
+            </w:r>
+          </w:p>
+        </w:tc>
+        <w:tc>
+          <w:tcPr>
+            <w:tcW w:w="4507" w:type="dxa"/>
+          </w:tcPr>
+          <w:p>
+            <w:pPr>
+              <w:autoSpaceDE w:val="0"/>
+              <w:autoSpaceDN w:val="0"/>
+              <w:adjustRightInd w:val="0"/>
+              <w:spacing w:before="0" w:after="0"/>
+              <w:ind w:left="1080"/>
+              <w:cnfStyle w:val="000000100000" w:firstRow="0" w:lastRow="0" w:firstColumn="0" w:lastColumn="0" w:oddVBand="0" w:evenVBand="0" w:oddHBand="1" w:evenHBand="0" w:firstRowFirstColumn="0" w:firstRowLastColumn="0" w:lastRowFirstColumn="0" w:lastRowLastColumn="0"/>
+              <w:rPr>
+                <w:sz w:val="22"/>
+                <w:szCs w:val="22"/>
+                <w:lang w:val="pt-PT"/>
+              </w:rPr>
+            </w:pPr>
+            <w:r>
+              <w:rPr>
+                <w:sz w:val="22"/>
+                <w:szCs w:val="22"/>
+                <w:lang w:val="pt-PT"/>
+              </w:rPr>
+              <w:t>Letrinhas</w:t>
+            </w:r>
+          </w:p>
+        </w:tc>
+      </w:tr>
+      <w:tr>
+        <w:trPr>
+          <w:cnfStyle w:val="000000010000" w:firstRow="0" w:lastRow="0" w:firstColumn="0" w:lastColumn="0" w:oddVBand="0" w:evenVBand="0" w:oddHBand="0" w:evenHBand="1" w:firstRowFirstColumn="0" w:firstRowLastColumn="0" w:lastRowFirstColumn="0" w:lastRowLastColumn="0"/>
+        </w:trPr>
+        <w:tc>
+          <w:tcPr>
+            <w:cnfStyle w:val="001000000000" w:firstRow="0" w:lastRow="0" w:firstColumn="1" w:lastColumn="0" w:oddVBand="0" w:evenVBand="0" w:oddHBand="0" w:evenHBand="0" w:firstRowFirstColumn="0" w:firstRowLastColumn="0" w:lastRowFirstColumn="0" w:lastRowLastColumn="0"/>
+            <w:tcW w:w="4208" w:type="dxa"/>
+          </w:tcPr>
+          <w:p>
+            <w:pPr>
+              <w:autoSpaceDE w:val="0"/>
+              <w:autoSpaceDN w:val="0"/>
+              <w:adjustRightInd w:val="0"/>
+              <w:spacing w:before="0" w:after="0"/>
+              <w:ind w:left="1080"/>
+              <w:rPr>
+                <w:color w:val="FF0000"/>
+                <w:sz w:val="40"/>
+                <w:szCs w:val="40"/>
+                <w:lang w:val="pt-PT"/>
+              </w:rPr>
+            </w:pPr>
+            <w:r>
+              <w:rPr>
+                <w:sz w:val="24"/>
+                <w:szCs w:val="24"/>
+                <w:lang w:val="pt-PT"/>
+              </w:rPr>
+              <w:t>Finalidade:</w:t>
+            </w:r>
+          </w:p>
+        </w:tc>
+        <w:tc>
+          <w:tcPr>
+            <w:tcW w:w="4507" w:type="dxa"/>
+          </w:tcPr>
+          <w:p>
+            <w:pPr>
+              <w:autoSpaceDE w:val="0"/>
+              <w:autoSpaceDN w:val="0"/>
+              <w:adjustRightInd w:val="0"/>
+              <w:spacing w:before="0" w:after="0"/>
+              <w:ind w:left="1080"/>
+              <w:cnfStyle w:val="000000010000" w:firstRow="0" w:lastRow="0" w:firstColumn="0" w:lastColumn="0" w:oddVBand="0" w:evenVBand="0" w:oddHBand="0" w:evenHBand="1" w:firstRowFirstColumn="0" w:firstRowLastColumn="0" w:lastRowFirstColumn="0" w:lastRowLastColumn="0"/>
+              <w:rPr>
+                <w:sz w:val="22"/>
+                <w:szCs w:val="22"/>
+                <w:lang w:val="pt-PT"/>
+              </w:rPr>
+            </w:pPr>
+            <w:r>
+              <w:rPr>
+                <w:sz w:val="22"/>
+                <w:szCs w:val="22"/>
+                <w:lang w:val="pt-PT"/>
+              </w:rPr>
+              <w:t>Os actores envolvidos poderão criar testes, submetendo-os posteriormente para a Aplicação</w:t>
+            </w:r>
+            <w:r>
+              <w:rPr>
+                <w:sz w:val="22"/>
+                <w:szCs w:val="22"/>
+                <w:lang w:val="pt-PT"/>
+              </w:rPr>
+              <w:t>.</w:t>
+            </w:r>
+          </w:p>
+        </w:tc>
+      </w:tr>
+      <w:tr>
+        <w:trPr>
+          <w:cnfStyle w:val="000000100000" w:firstRow="0" w:lastRow="0" w:firstColumn="0" w:lastColumn="0" w:oddVBand="0" w:evenVBand="0" w:oddHBand="1" w:evenHBand="0" w:firstRowFirstColumn="0" w:firstRowLastColumn="0" w:lastRowFirstColumn="0" w:lastRowLastColumn="0"/>
+        </w:trPr>
+        <w:tc>
+          <w:tcPr>
+            <w:cnfStyle w:val="001000000000" w:firstRow="0" w:lastRow="0" w:firstColumn="1" w:lastColumn="0" w:oddVBand="0" w:evenVBand="0" w:oddHBand="0" w:evenHBand="0" w:firstRowFirstColumn="0" w:firstRowLastColumn="0" w:lastRowFirstColumn="0" w:lastRowLastColumn="0"/>
+            <w:tcW w:w="4208" w:type="dxa"/>
+          </w:tcPr>
+          <w:p>
+            <w:pPr>
+              <w:autoSpaceDE w:val="0"/>
+              <w:autoSpaceDN w:val="0"/>
+              <w:adjustRightInd w:val="0"/>
+              <w:spacing w:before="0" w:after="0"/>
+              <w:ind w:left="1080"/>
+              <w:rPr>
+                <w:color w:val="FF0000"/>
+                <w:sz w:val="40"/>
+                <w:szCs w:val="40"/>
+                <w:lang w:val="pt-PT"/>
+              </w:rPr>
+            </w:pPr>
+            <w:r>
+              <w:rPr>
+                <w:sz w:val="24"/>
+                <w:szCs w:val="24"/>
+                <w:lang w:val="pt-PT"/>
+              </w:rPr>
+              <w:t>Atores:</w:t>
+            </w:r>
+          </w:p>
+        </w:tc>
+        <w:tc>
+          <w:tcPr>
+            <w:tcW w:w="4507" w:type="dxa"/>
+          </w:tcPr>
+          <w:p>
+            <w:pPr>
+              <w:autoSpaceDE w:val="0"/>
+              <w:autoSpaceDN w:val="0"/>
+              <w:adjustRightInd w:val="0"/>
+              <w:spacing w:before="0" w:after="0"/>
+              <w:ind w:left="1080"/>
+              <w:cnfStyle w:val="000000100000" w:firstRow="0" w:lastRow="0" w:firstColumn="0" w:lastColumn="0" w:oddVBand="0" w:evenVBand="0" w:oddHBand="1" w:evenHBand="0" w:firstRowFirstColumn="0" w:firstRowLastColumn="0" w:lastRowFirstColumn="0" w:lastRowLastColumn="0"/>
+              <w:rPr>
+                <w:sz w:val="22"/>
+                <w:szCs w:val="22"/>
+                <w:lang w:val="pt-PT"/>
+              </w:rPr>
+            </w:pPr>
+            <w:r>
+              <w:rPr>
+                <w:sz w:val="22"/>
+                <w:szCs w:val="22"/>
+                <w:lang w:val="pt-PT"/>
+              </w:rPr>
+              <w:t>Professor, Administrador</w:t>
+            </w:r>
+          </w:p>
+        </w:tc>
+      </w:tr>
+      <w:tr>
+        <w:trPr>
+          <w:cnfStyle w:val="000000010000" w:firstRow="0" w:lastRow="0" w:firstColumn="0" w:lastColumn="0" w:oddVBand="0" w:evenVBand="0" w:oddHBand="0" w:evenHBand="1" w:firstRowFirstColumn="0" w:firstRowLastColumn="0" w:lastRowFirstColumn="0" w:lastRowLastColumn="0"/>
+        </w:trPr>
+        <w:tc>
+          <w:tcPr>
+            <w:cnfStyle w:val="001000000000" w:firstRow="0" w:lastRow="0" w:firstColumn="1" w:lastColumn="0" w:oddVBand="0" w:evenVBand="0" w:oddHBand="0" w:evenHBand="0" w:firstRowFirstColumn="0" w:firstRowLastColumn="0" w:lastRowFirstColumn="0" w:lastRowLastColumn="0"/>
+            <w:tcW w:w="4208" w:type="dxa"/>
+          </w:tcPr>
+          <w:p>
+            <w:pPr>
+              <w:autoSpaceDE w:val="0"/>
+              <w:autoSpaceDN w:val="0"/>
+              <w:adjustRightInd w:val="0"/>
+              <w:spacing w:before="0" w:after="0"/>
+              <w:ind w:left="1080"/>
+              <w:rPr>
+                <w:sz w:val="24"/>
+                <w:szCs w:val="24"/>
+                <w:lang w:val="pt-PT"/>
+              </w:rPr>
+            </w:pPr>
+            <w:r>
+              <w:rPr>
+                <w:sz w:val="24"/>
+                <w:szCs w:val="24"/>
+                <w:lang w:val="pt-PT"/>
+              </w:rPr>
+              <w:t>Pré-condições:</w:t>
+            </w:r>
+          </w:p>
+        </w:tc>
+        <w:tc>
+          <w:tcPr>
+            <w:tcW w:w="4507" w:type="dxa"/>
+          </w:tcPr>
+          <w:p>
+            <w:pPr>
+              <w:autoSpaceDE w:val="0"/>
+              <w:autoSpaceDN w:val="0"/>
+              <w:adjustRightInd w:val="0"/>
+              <w:spacing w:before="0" w:after="0"/>
+              <w:ind w:left="1080"/>
+              <w:cnfStyle w:val="000000010000" w:firstRow="0" w:lastRow="0" w:firstColumn="0" w:lastColumn="0" w:oddVBand="0" w:evenVBand="0" w:oddHBand="0" w:evenHBand="1" w:firstRowFirstColumn="0" w:firstRowLastColumn="0" w:lastRowFirstColumn="0" w:lastRowLastColumn="0"/>
+              <w:rPr>
+                <w:sz w:val="22"/>
+                <w:szCs w:val="22"/>
+                <w:lang w:val="pt-PT"/>
+              </w:rPr>
+            </w:pPr>
+            <w:r>
+              <w:rPr>
+                <w:sz w:val="22"/>
+                <w:szCs w:val="22"/>
+                <w:lang w:val="pt-PT"/>
+              </w:rPr>
+              <w:t xml:space="preserve">O utilizador deverá estar autenticado. </w:t>
+            </w:r>
+          </w:p>
+        </w:tc>
+      </w:tr>
+      <w:tr>
+        <w:trPr>
+          <w:cnfStyle w:val="000000100000" w:firstRow="0" w:lastRow="0" w:firstColumn="0" w:lastColumn="0" w:oddVBand="0" w:evenVBand="0" w:oddHBand="1" w:evenHBand="0" w:firstRowFirstColumn="0" w:firstRowLastColumn="0" w:lastRowFirstColumn="0" w:lastRowLastColumn="0"/>
+        </w:trPr>
+        <w:tc>
+          <w:tcPr>
+            <w:cnfStyle w:val="001000000000" w:firstRow="0" w:lastRow="0" w:firstColumn="1" w:lastColumn="0" w:oddVBand="0" w:evenVBand="0" w:oddHBand="0" w:evenHBand="0" w:firstRowFirstColumn="0" w:firstRowLastColumn="0" w:lastRowFirstColumn="0" w:lastRowLastColumn="0"/>
+            <w:tcW w:w="4208" w:type="dxa"/>
+          </w:tcPr>
+          <w:p>
+            <w:pPr>
+              <w:autoSpaceDE w:val="0"/>
+              <w:autoSpaceDN w:val="0"/>
+              <w:adjustRightInd w:val="0"/>
+              <w:spacing w:before="0" w:after="0"/>
+              <w:ind w:left="1080"/>
+              <w:rPr>
+                <w:color w:val="FF0000"/>
+                <w:sz w:val="40"/>
+                <w:szCs w:val="40"/>
+                <w:lang w:val="pt-PT"/>
+              </w:rPr>
+            </w:pPr>
+            <w:r>
+              <w:rPr>
+                <w:sz w:val="24"/>
+                <w:szCs w:val="24"/>
+                <w:lang w:val="pt-PT"/>
+              </w:rPr>
+              <w:t>Sequência típica dos eventos:</w:t>
+            </w:r>
+          </w:p>
+        </w:tc>
+        <w:tc>
+          <w:tcPr>
+            <w:tcW w:w="4507" w:type="dxa"/>
+          </w:tcPr>
+          <w:p>
+            <w:pPr>
+              <w:autoSpaceDE w:val="0"/>
+              <w:autoSpaceDN w:val="0"/>
+              <w:adjustRightInd w:val="0"/>
+              <w:spacing w:before="0" w:after="0"/>
+              <w:ind w:left="1080"/>
+              <w:cnfStyle w:val="000000100000" w:firstRow="0" w:lastRow="0" w:firstColumn="0" w:lastColumn="0" w:oddVBand="0" w:evenVBand="0" w:oddHBand="1" w:evenHBand="0" w:firstRowFirstColumn="0" w:firstRowLastColumn="0" w:lastRowFirstColumn="0" w:lastRowLastColumn="0"/>
+              <w:rPr>
+                <w:sz w:val="22"/>
+                <w:szCs w:val="22"/>
+                <w:lang w:val="pt-PT"/>
+              </w:rPr>
+            </w:pPr>
+            <w:r>
+              <w:rPr>
+                <w:sz w:val="22"/>
+                <w:szCs w:val="22"/>
+                <w:lang w:val="pt-PT"/>
+              </w:rPr>
+              <w:t>O utilizador deve:</w:t>
+            </w:r>
+          </w:p>
+          <w:p>
+            <w:pPr>
+              <w:pStyle w:val="ListParagraph"/>
+              <w:numPr>
+                <w:ilvl w:val="0"/>
+                <w:numId w:val="22"/>
+              </w:numPr>
+              <w:autoSpaceDE w:val="0"/>
+              <w:autoSpaceDN w:val="0"/>
+              <w:adjustRightInd w:val="0"/>
+              <w:spacing w:before="0" w:after="0"/>
+              <w:cnfStyle w:val="000000100000" w:firstRow="0" w:lastRow="0" w:firstColumn="0" w:lastColumn="0" w:oddVBand="0" w:evenVBand="0" w:oddHBand="1" w:evenHBand="0" w:firstRowFirstColumn="0" w:firstRowLastColumn="0" w:lastRowFirstColumn="0" w:lastRowLastColumn="0"/>
+              <w:rPr>
+                <w:sz w:val="22"/>
+                <w:szCs w:val="22"/>
+                <w:lang w:val="pt-PT"/>
+              </w:rPr>
+            </w:pPr>
+            <w:r>
+              <w:rPr>
+                <w:sz w:val="22"/>
+                <w:szCs w:val="22"/>
+                <w:lang w:val="pt-PT"/>
+              </w:rPr>
+              <w:t>Seleccionar o tipo de teste que pretende submeter para avaliação;</w:t>
+            </w:r>
+          </w:p>
+          <w:p>
+            <w:pPr>
+              <w:pStyle w:val="ListParagraph"/>
+              <w:numPr>
+                <w:ilvl w:val="0"/>
+                <w:numId w:val="22"/>
+              </w:numPr>
+              <w:autoSpaceDE w:val="0"/>
+              <w:autoSpaceDN w:val="0"/>
+              <w:adjustRightInd w:val="0"/>
+              <w:spacing w:before="0" w:after="0"/>
+              <w:cnfStyle w:val="000000100000" w:firstRow="0" w:lastRow="0" w:firstColumn="0" w:lastColumn="0" w:oddVBand="0" w:evenVBand="0" w:oddHBand="1" w:evenHBand="0" w:firstRowFirstColumn="0" w:firstRowLastColumn="0" w:lastRowFirstColumn="0" w:lastRowLastColumn="0"/>
+              <w:rPr>
+                <w:sz w:val="22"/>
+                <w:szCs w:val="22"/>
+                <w:lang w:val="pt-PT"/>
+              </w:rPr>
+            </w:pPr>
+            <w:r>
+              <w:rPr>
+                <w:sz w:val="22"/>
+                <w:szCs w:val="22"/>
+                <w:lang w:val="pt-PT"/>
+              </w:rPr>
+              <w:t>Preencher os devidos campos;</w:t>
+            </w:r>
+          </w:p>
+          <w:p>
+            <w:pPr>
+              <w:pStyle w:val="ListParagraph"/>
+              <w:numPr>
+                <w:ilvl w:val="0"/>
+                <w:numId w:val="22"/>
+              </w:numPr>
+              <w:autoSpaceDE w:val="0"/>
+              <w:autoSpaceDN w:val="0"/>
+              <w:adjustRightInd w:val="0"/>
+              <w:spacing w:before="0" w:after="0"/>
+              <w:cnfStyle w:val="000000100000" w:firstRow="0" w:lastRow="0" w:firstColumn="0" w:lastColumn="0" w:oddVBand="0" w:evenVBand="0" w:oddHBand="1" w:evenHBand="0" w:firstRowFirstColumn="0" w:firstRowLastColumn="0" w:lastRowFirstColumn="0" w:lastRowLastColumn="0"/>
+              <w:rPr>
+                <w:sz w:val="22"/>
+                <w:szCs w:val="22"/>
+                <w:lang w:val="pt-PT"/>
+              </w:rPr>
+            </w:pPr>
+            <w:r>
+              <w:rPr>
+                <w:sz w:val="22"/>
+                <w:szCs w:val="22"/>
+                <w:lang w:val="pt-PT"/>
+              </w:rPr>
+              <w:t>Submeter este.</w:t>
+            </w:r>
+          </w:p>
+        </w:tc>
+      </w:tr>
+      <w:tr>
+        <w:trPr>
+          <w:cnfStyle w:val="000000010000" w:firstRow="0" w:lastRow="0" w:firstColumn="0" w:lastColumn="0" w:oddVBand="0" w:evenVBand="0" w:oddHBand="0" w:evenHBand="1" w:firstRowFirstColumn="0" w:firstRowLastColumn="0" w:lastRowFirstColumn="0" w:lastRowLastColumn="0"/>
+        </w:trPr>
+        <w:tc>
+          <w:tcPr>
+            <w:cnfStyle w:val="001000000000" w:firstRow="0" w:lastRow="0" w:firstColumn="1" w:lastColumn="0" w:oddVBand="0" w:evenVBand="0" w:oddHBand="0" w:evenHBand="0" w:firstRowFirstColumn="0" w:firstRowLastColumn="0" w:lastRowFirstColumn="0" w:lastRowLastColumn="0"/>
+            <w:tcW w:w="4208" w:type="dxa"/>
+          </w:tcPr>
+          <w:p>
+            <w:pPr>
+              <w:autoSpaceDE w:val="0"/>
+              <w:autoSpaceDN w:val="0"/>
+              <w:adjustRightInd w:val="0"/>
+              <w:spacing w:before="0" w:after="0"/>
+              <w:ind w:left="1080"/>
+              <w:rPr>
+                <w:color w:val="FF0000"/>
+                <w:sz w:val="40"/>
+                <w:szCs w:val="40"/>
+                <w:lang w:val="pt-PT"/>
+              </w:rPr>
+            </w:pPr>
+            <w:r>
+              <w:rPr>
+                <w:sz w:val="24"/>
+                <w:szCs w:val="24"/>
+                <w:lang w:val="pt-PT"/>
+              </w:rPr>
+              <w:t>Sequência alternativa e extensões:</w:t>
+            </w:r>
+          </w:p>
+        </w:tc>
+        <w:tc>
+          <w:tcPr>
+            <w:tcW w:w="4507" w:type="dxa"/>
+          </w:tcPr>
+          <w:p>
+            <w:pPr>
+              <w:autoSpaceDE w:val="0"/>
+              <w:autoSpaceDN w:val="0"/>
+              <w:adjustRightInd w:val="0"/>
+              <w:spacing w:before="0" w:after="0"/>
+              <w:ind w:left="1080"/>
+              <w:cnfStyle w:val="000000010000" w:firstRow="0" w:lastRow="0" w:firstColumn="0" w:lastColumn="0" w:oddVBand="0" w:evenVBand="0" w:oddHBand="0" w:evenHBand="1" w:firstRowFirstColumn="0" w:firstRowLastColumn="0" w:lastRowFirstColumn="0" w:lastRowLastColumn="0"/>
+              <w:rPr>
+                <w:sz w:val="22"/>
+                <w:szCs w:val="22"/>
+                <w:lang w:val="pt-PT"/>
+              </w:rPr>
+            </w:pPr>
+            <w:r>
+              <w:rPr>
+                <w:sz w:val="22"/>
+                <w:szCs w:val="22"/>
+                <w:lang w:val="pt-PT"/>
+              </w:rPr>
+              <w:t>2a. Consoante o tipo de teste o utilizador deverá submeter conteúdo multimédia.</w:t>
+            </w:r>
+            <w:bookmarkStart w:id="10" w:name="_GoBack"/>
+            <w:bookmarkEnd w:id="10"/>
+          </w:p>
+          <w:p>
+            <w:pPr>
+              <w:autoSpaceDE w:val="0"/>
+              <w:autoSpaceDN w:val="0"/>
+              <w:adjustRightInd w:val="0"/>
+              <w:spacing w:before="0" w:after="0"/>
+              <w:ind w:left="1080"/>
+              <w:cnfStyle w:val="000000010000" w:firstRow="0" w:lastRow="0" w:firstColumn="0" w:lastColumn="0" w:oddVBand="0" w:evenVBand="0" w:oddHBand="0" w:evenHBand="1" w:firstRowFirstColumn="0" w:firstRowLastColumn="0" w:lastRowFirstColumn="0" w:lastRowLastColumn="0"/>
+              <w:rPr>
+                <w:sz w:val="22"/>
+                <w:szCs w:val="22"/>
+                <w:lang w:val="pt-PT"/>
+              </w:rPr>
+            </w:pPr>
+            <w:r>
+              <w:rPr>
+                <w:sz w:val="22"/>
+                <w:szCs w:val="22"/>
+                <w:lang w:val="pt-PT"/>
+              </w:rPr>
+              <w:t>3a</w:t>
+            </w:r>
+            <w:r>
+              <w:rPr>
+                <w:sz w:val="22"/>
+                <w:szCs w:val="22"/>
+                <w:lang w:val="pt-PT"/>
+              </w:rPr>
+              <w:t>.</w:t>
+            </w:r>
+            <w:r>
+              <w:rPr>
+                <w:sz w:val="22"/>
+                <w:szCs w:val="22"/>
+                <w:lang w:val="pt-PT"/>
+              </w:rPr>
+              <w:t xml:space="preserve"> O utilizador não submete o</w:t>
+            </w:r>
+            <w:r>
+              <w:rPr>
+                <w:sz w:val="22"/>
+                <w:szCs w:val="22"/>
+                <w:lang w:val="pt-PT"/>
+              </w:rPr>
+              <w:t xml:space="preserve"> </w:t>
+            </w:r>
+            <w:r>
+              <w:rPr>
+                <w:sz w:val="22"/>
+                <w:szCs w:val="22"/>
+                <w:lang w:val="pt-PT"/>
+              </w:rPr>
+              <w:t>teste</w:t>
+            </w:r>
+            <w:r>
+              <w:rPr>
+                <w:sz w:val="22"/>
+                <w:szCs w:val="22"/>
+                <w:lang w:val="pt-PT"/>
+              </w:rPr>
+              <w:t xml:space="preserve">, cancelando a </w:t>
+            </w:r>
+            <w:r>
+              <w:rPr>
+                <w:sz w:val="22"/>
+                <w:szCs w:val="22"/>
+                <w:lang w:val="pt-PT"/>
+              </w:rPr>
+              <w:t>criação</w:t>
+            </w:r>
+            <w:r>
+              <w:rPr>
+                <w:sz w:val="22"/>
+                <w:szCs w:val="22"/>
+                <w:lang w:val="pt-PT"/>
+              </w:rPr>
+              <w:t xml:space="preserve"> teste.</w:t>
+            </w:r>
+          </w:p>
+        </w:tc>
+      </w:tr>
+      <w:tr>
+        <w:trPr>
+          <w:cnfStyle w:val="000000100000" w:firstRow="0" w:lastRow="0" w:firstColumn="0" w:lastColumn="0" w:oddVBand="0" w:evenVBand="0" w:oddHBand="1" w:evenHBand="0" w:firstRowFirstColumn="0" w:firstRowLastColumn="0" w:lastRowFirstColumn="0" w:lastRowLastColumn="0"/>
+        </w:trPr>
+        <w:tc>
+          <w:tcPr>
+            <w:cnfStyle w:val="001000000000" w:firstRow="0" w:lastRow="0" w:firstColumn="1" w:lastColumn="0" w:oddVBand="0" w:evenVBand="0" w:oddHBand="0" w:evenHBand="0" w:firstRowFirstColumn="0" w:firstRowLastColumn="0" w:lastRowFirstColumn="0" w:lastRowLastColumn="0"/>
+            <w:tcW w:w="4208" w:type="dxa"/>
+          </w:tcPr>
+          <w:p>
+            <w:pPr>
+              <w:autoSpaceDE w:val="0"/>
+              <w:autoSpaceDN w:val="0"/>
+              <w:adjustRightInd w:val="0"/>
+              <w:spacing w:before="0" w:after="0"/>
+              <w:ind w:left="1080"/>
+              <w:rPr>
+                <w:sz w:val="24"/>
+                <w:szCs w:val="24"/>
+                <w:lang w:val="pt-PT"/>
+              </w:rPr>
+            </w:pPr>
+            <w:r>
+              <w:rPr>
+                <w:sz w:val="24"/>
+                <w:szCs w:val="24"/>
+                <w:lang w:val="pt-PT"/>
+              </w:rPr>
+              <w:t>Requisitos especiais:</w:t>
+            </w:r>
+          </w:p>
+        </w:tc>
+        <w:tc>
+          <w:tcPr>
+            <w:tcW w:w="4507" w:type="dxa"/>
+          </w:tcPr>
+          <w:p>
+            <w:pPr>
+              <w:autoSpaceDE w:val="0"/>
+              <w:autoSpaceDN w:val="0"/>
+              <w:adjustRightInd w:val="0"/>
+              <w:spacing w:before="0" w:after="0"/>
+              <w:ind w:left="1080"/>
+              <w:cnfStyle w:val="000000100000" w:firstRow="0" w:lastRow="0" w:firstColumn="0" w:lastColumn="0" w:oddVBand="0" w:evenVBand="0" w:oddHBand="1" w:evenHBand="0" w:firstRowFirstColumn="0" w:firstRowLastColumn="0" w:lastRowFirstColumn="0" w:lastRowLastColumn="0"/>
+              <w:rPr>
+                <w:sz w:val="22"/>
+                <w:szCs w:val="22"/>
+                <w:lang w:val="pt-PT"/>
+              </w:rPr>
+            </w:pPr>
+            <w:r>
+              <w:rPr>
+                <w:sz w:val="22"/>
+                <w:szCs w:val="22"/>
+                <w:lang w:val="pt-PT"/>
+              </w:rPr>
+              <w:t>Nenhum</w:t>
+            </w:r>
+          </w:p>
+        </w:tc>
+      </w:tr>
+      <w:tr>
+        <w:trPr>
+          <w:cnfStyle w:val="000000010000" w:firstRow="0" w:lastRow="0" w:firstColumn="0" w:lastColumn="0" w:oddVBand="0" w:evenVBand="0" w:oddHBand="0" w:evenHBand="1" w:firstRowFirstColumn="0" w:firstRowLastColumn="0" w:lastRowFirstColumn="0" w:lastRowLastColumn="0"/>
+        </w:trPr>
+        <w:tc>
+          <w:tcPr>
+            <w:cnfStyle w:val="001000000000" w:firstRow="0" w:lastRow="0" w:firstColumn="1" w:lastColumn="0" w:oddVBand="0" w:evenVBand="0" w:oddHBand="0" w:evenHBand="0" w:firstRowFirstColumn="0" w:firstRowLastColumn="0" w:lastRowFirstColumn="0" w:lastRowLastColumn="0"/>
+            <w:tcW w:w="4208" w:type="dxa"/>
+          </w:tcPr>
+          <w:p>
+            <w:pPr>
+              <w:autoSpaceDE w:val="0"/>
+              <w:autoSpaceDN w:val="0"/>
+              <w:adjustRightInd w:val="0"/>
+              <w:spacing w:before="0" w:after="0"/>
+              <w:ind w:left="1080"/>
+              <w:rPr>
+                <w:sz w:val="24"/>
+                <w:szCs w:val="24"/>
+                <w:lang w:val="pt-PT"/>
+              </w:rPr>
+            </w:pPr>
+            <w:r>
+              <w:rPr>
+                <w:sz w:val="24"/>
+                <w:szCs w:val="24"/>
+                <w:lang w:val="pt-PT"/>
+              </w:rPr>
+              <w:t>Aspectos em Aberto:</w:t>
+            </w:r>
+          </w:p>
+        </w:tc>
+        <w:tc>
+          <w:tcPr>
+            <w:tcW w:w="4507" w:type="dxa"/>
+          </w:tcPr>
+          <w:p>
+            <w:pPr>
+              <w:autoSpaceDE w:val="0"/>
+              <w:autoSpaceDN w:val="0"/>
+              <w:adjustRightInd w:val="0"/>
+              <w:spacing w:before="0" w:after="0"/>
+              <w:ind w:left="1080"/>
+              <w:cnfStyle w:val="000000010000" w:firstRow="0" w:lastRow="0" w:firstColumn="0" w:lastColumn="0" w:oddVBand="0" w:evenVBand="0" w:oddHBand="0" w:evenHBand="1" w:firstRowFirstColumn="0" w:firstRowLastColumn="0" w:lastRowFirstColumn="0" w:lastRowLastColumn="0"/>
+              <w:rPr>
+                <w:sz w:val="22"/>
+                <w:szCs w:val="22"/>
+                <w:lang w:val="pt-PT"/>
+              </w:rPr>
+            </w:pPr>
+            <w:r>
+              <w:rPr>
+                <w:sz w:val="22"/>
+                <w:szCs w:val="22"/>
+                <w:lang w:val="pt-PT"/>
+              </w:rPr>
+              <w:t xml:space="preserve">Existem vários tipos de teste, cada um com algumas especificidades, estas não são descritas nesta tabela. </w:t>
+            </w:r>
+          </w:p>
+        </w:tc>
+      </w:tr>
+    </w:tbl>
+    <w:p>
+      <w:pPr>
+        <w:spacing w:before="0" w:after="0" w:line="240" w:lineRule="auto"/>
+        <w:jc w:val="center"/>
+      </w:pPr>
+      <w:r>
+        <w:t>T</w:t>
+      </w:r>
+      <w:r>
+        <w:t>AB</w:t>
+      </w:r>
+      <w:r>
+        <w:t xml:space="preserve"> </w:t>
+      </w:r>
+      <w:proofErr w:type="gramStart"/>
+      <w:r>
         <w:t>1 :</w:t>
       </w:r>
       <w:proofErr w:type="gramEnd"/>
@@ -9443,10 +10393,7 @@
       </w:r>
       <w:proofErr w:type="spellEnd"/>
       <w:r>
-        <w:t xml:space="preserve"> </w:t>
-      </w:r>
-      <w:r>
-        <w:t>Auto-</w:t>
+        <w:t xml:space="preserve"> Auto-</w:t>
       </w:r>
       <w:proofErr w:type="spellStart"/>
       <w:r>
@@ -9456,21 +10403,6 @@
       <w:r>
         <w:t>.</w:t>
       </w:r>
-    </w:p>
-    <w:p>
-      <w:pPr>
-        <w:spacing w:before="0" w:after="0" w:line="240" w:lineRule="auto"/>
-      </w:pPr>
-    </w:p>
-    <w:p>
-      <w:pPr>
-        <w:spacing w:before="0" w:after="0" w:line="240" w:lineRule="auto"/>
-      </w:pPr>
-    </w:p>
-    <w:p>
-      <w:pPr>
-        <w:spacing w:before="0" w:after="0" w:line="240" w:lineRule="auto"/>
-      </w:pPr>
     </w:p>
     <w:p>
       <w:pPr>
@@ -10027,6 +10959,7 @@
           <w:color w:val="000000"/>
           <w:lang w:val="pt-PT"/>
         </w:rPr>
+        <w:lastRenderedPageBreak/>
         <w:t>5.2 Sistema de Informação</w:t>
       </w:r>
     </w:p>
@@ -10161,7 +11094,6 @@
         <w:rPr>
           <w:noProof/>
         </w:rPr>
-        <w:lastRenderedPageBreak/>
         <w:drawing>
           <wp:inline distT="0" distB="0" distL="0" distR="0" wp14:anchorId="08A65805" wp14:editId="31D531B8">
             <wp:extent cx="4225502" cy="2641000"/>
@@ -10395,6 +11327,7 @@
         <w:rPr>
           <w:noProof/>
         </w:rPr>
+        <w:lastRenderedPageBreak/>
         <w:drawing>
           <wp:inline distT="0" distB="0" distL="0" distR="0" wp14:anchorId="68BBB83D" wp14:editId="0DD5B6D9">
             <wp:extent cx="5396865" cy="3373120"/>
@@ -10981,7 +11914,7 @@
               <w:color w:val="F95F56" w:themeColor="accent1" w:themeTint="BF"/>
               <w:lang w:val="pt-BR"/>
             </w:rPr>
-            <w:t>12</w:t>
+            <w:t>6</w:t>
           </w:r>
           <w:r>
             <w:rPr>
@@ -12868,6 +13801,92 @@
     </w:lvl>
   </w:abstractNum>
   <w:abstractNum w:abstractNumId="19">
+    <w:nsid w:val="65F40B0D"/>
+    <w:multiLevelType w:val="hybridMultilevel"/>
+    <w:tmpl w:val="B18CC668"/>
+    <w:lvl w:ilvl="0" w:tplc="0409000F">
+      <w:start w:val="1"/>
+      <w:numFmt w:val="decimal"/>
+      <w:lvlText w:val="%1."/>
+      <w:lvlJc w:val="left"/>
+      <w:pPr>
+        <w:ind w:left="1800" w:hanging="360"/>
+      </w:pPr>
+    </w:lvl>
+    <w:lvl w:ilvl="1" w:tplc="04090019" w:tentative="1">
+      <w:start w:val="1"/>
+      <w:numFmt w:val="lowerLetter"/>
+      <w:lvlText w:val="%2."/>
+      <w:lvlJc w:val="left"/>
+      <w:pPr>
+        <w:ind w:left="2520" w:hanging="360"/>
+      </w:pPr>
+    </w:lvl>
+    <w:lvl w:ilvl="2" w:tplc="0409001B" w:tentative="1">
+      <w:start w:val="1"/>
+      <w:numFmt w:val="lowerRoman"/>
+      <w:lvlText w:val="%3."/>
+      <w:lvlJc w:val="right"/>
+      <w:pPr>
+        <w:ind w:left="3240" w:hanging="180"/>
+      </w:pPr>
+    </w:lvl>
+    <w:lvl w:ilvl="3" w:tplc="0409000F" w:tentative="1">
+      <w:start w:val="1"/>
+      <w:numFmt w:val="decimal"/>
+      <w:lvlText w:val="%4."/>
+      <w:lvlJc w:val="left"/>
+      <w:pPr>
+        <w:ind w:left="3960" w:hanging="360"/>
+      </w:pPr>
+    </w:lvl>
+    <w:lvl w:ilvl="4" w:tplc="04090019" w:tentative="1">
+      <w:start w:val="1"/>
+      <w:numFmt w:val="lowerLetter"/>
+      <w:lvlText w:val="%5."/>
+      <w:lvlJc w:val="left"/>
+      <w:pPr>
+        <w:ind w:left="4680" w:hanging="360"/>
+      </w:pPr>
+    </w:lvl>
+    <w:lvl w:ilvl="5" w:tplc="0409001B" w:tentative="1">
+      <w:start w:val="1"/>
+      <w:numFmt w:val="lowerRoman"/>
+      <w:lvlText w:val="%6."/>
+      <w:lvlJc w:val="right"/>
+      <w:pPr>
+        <w:ind w:left="5400" w:hanging="180"/>
+      </w:pPr>
+    </w:lvl>
+    <w:lvl w:ilvl="6" w:tplc="0409000F" w:tentative="1">
+      <w:start w:val="1"/>
+      <w:numFmt w:val="decimal"/>
+      <w:lvlText w:val="%7."/>
+      <w:lvlJc w:val="left"/>
+      <w:pPr>
+        <w:ind w:left="6120" w:hanging="360"/>
+      </w:pPr>
+    </w:lvl>
+    <w:lvl w:ilvl="7" w:tplc="04090019" w:tentative="1">
+      <w:start w:val="1"/>
+      <w:numFmt w:val="lowerLetter"/>
+      <w:lvlText w:val="%8."/>
+      <w:lvlJc w:val="left"/>
+      <w:pPr>
+        <w:ind w:left="6840" w:hanging="360"/>
+      </w:pPr>
+    </w:lvl>
+    <w:lvl w:ilvl="8" w:tplc="0409001B" w:tentative="1">
+      <w:start w:val="1"/>
+      <w:numFmt w:val="lowerRoman"/>
+      <w:lvlText w:val="%9."/>
+      <w:lvlJc w:val="right"/>
+      <w:pPr>
+        <w:ind w:left="7560" w:hanging="180"/>
+      </w:pPr>
+    </w:lvl>
+  </w:abstractNum>
+  <w:abstractNum w:abstractNumId="20">
     <w:nsid w:val="6851496F"/>
     <w:multiLevelType w:val="hybridMultilevel"/>
     <w:tmpl w:val="B18CC668"/>
@@ -12953,7 +13972,7 @@
       </w:pPr>
     </w:lvl>
   </w:abstractNum>
-  <w:abstractNum w:abstractNumId="20">
+  <w:abstractNum w:abstractNumId="21">
     <w:nsid w:val="6E4D43FF"/>
     <w:multiLevelType w:val="hybridMultilevel"/>
     <w:tmpl w:val="B18CC668"/>
@@ -13094,13 +14113,16 @@
     <w:abstractNumId w:val="5"/>
   </w:num>
   <w:num w:numId="19">
-    <w:abstractNumId w:val="19"/>
+    <w:abstractNumId w:val="20"/>
   </w:num>
   <w:num w:numId="20">
     <w:abstractNumId w:val="7"/>
   </w:num>
   <w:num w:numId="21">
-    <w:abstractNumId w:val="20"/>
+    <w:abstractNumId w:val="21"/>
+  </w:num>
+  <w:num w:numId="22">
+    <w:abstractNumId w:val="19"/>
   </w:num>
 </w:numbering>
 </file>
@@ -16040,7 +17062,7 @@
 </file>
 
 <file path=customXml/itemProps2.xml><?xml version="1.0" encoding="utf-8"?>
-<ds:datastoreItem xmlns:ds="http://schemas.openxmlformats.org/officeDocument/2006/customXml" ds:itemID="{BC5A1B4D-CA57-5B44-826F-376C4112C17E}">
+<ds:datastoreItem xmlns:ds="http://schemas.openxmlformats.org/officeDocument/2006/customXml" ds:itemID="{8AF87A73-B7B6-9B44-B64B-6FC2117B26E9}">
   <ds:schemaRefs>
     <ds:schemaRef ds:uri="http://schemas.openxmlformats.org/officeDocument/2006/bibliography"/>
   </ds:schemaRefs>

</xml_diff>

<commit_message>
Changes to the AnaliseDoSitema(emconstrucao).docx. Adds to the activity diagrams
</commit_message>
<xml_diff>
--- a/AnaliseDoSistema(emconstrucao).docx
+++ b/AnaliseDoSistema(emconstrucao).docx
@@ -234,6 +234,8 @@
               <w:lang w:val="pt-PT"/>
             </w:rPr>
           </w:pPr>
+          <w:bookmarkStart w:id="0" w:name="_GoBack"/>
+          <w:bookmarkEnd w:id="0"/>
         </w:p>
         <w:sdt>
           <w:sdtPr>
@@ -1015,7 +1017,7 @@
           <w:lang w:val="pt-PT"/>
         </w:rPr>
       </w:pPr>
-      <w:bookmarkStart w:id="0" w:name="_Toc385362356"/>
+      <w:bookmarkStart w:id="1" w:name="_Toc385362356"/>
       <w:r>
         <w:rPr>
           <w:lang w:val="pt-PT"/>
@@ -1023,7 +1025,7 @@
         <w:lastRenderedPageBreak/>
         <w:t>1.Introdução</w:t>
       </w:r>
-      <w:bookmarkEnd w:id="0"/>
+      <w:bookmarkEnd w:id="1"/>
     </w:p>
     <w:p>
       <w:pPr>
@@ -1039,14 +1041,14 @@
           <w:lang w:val="pt-PT"/>
         </w:rPr>
       </w:pPr>
-      <w:bookmarkStart w:id="1" w:name="_Toc385362357"/>
+      <w:bookmarkStart w:id="2" w:name="_Toc385362357"/>
       <w:r>
         <w:rPr>
           <w:lang w:val="pt-PT"/>
         </w:rPr>
         <w:t>1.1 Visão Geral do Sistema</w:t>
       </w:r>
-      <w:bookmarkEnd w:id="1"/>
+      <w:bookmarkEnd w:id="2"/>
     </w:p>
     <w:p>
       <w:pPr>
@@ -1182,7 +1184,7 @@
           <w:lang w:val="pt-PT"/>
         </w:rPr>
       </w:pPr>
-      <w:bookmarkStart w:id="2" w:name="_Toc385362358"/>
+      <w:bookmarkStart w:id="3" w:name="_Toc385362358"/>
       <w:r>
         <w:rPr>
           <w:sz w:val="24"/>
@@ -1205,7 +1207,7 @@
         </w:rPr>
         <w:t>tablet</w:t>
       </w:r>
-      <w:bookmarkEnd w:id="2"/>
+      <w:bookmarkEnd w:id="3"/>
       <w:proofErr w:type="spellEnd"/>
     </w:p>
     <w:p>
@@ -1267,7 +1269,7 @@
           <w:lang w:val="pt-PT"/>
         </w:rPr>
       </w:pPr>
-      <w:bookmarkStart w:id="3" w:name="_Toc385362359"/>
+      <w:bookmarkStart w:id="4" w:name="_Toc385362359"/>
       <w:r>
         <w:rPr>
           <w:sz w:val="24"/>
@@ -1275,7 +1277,7 @@
         </w:rPr>
         <w:t>1.1.2 Sistema de Informação</w:t>
       </w:r>
-      <w:bookmarkEnd w:id="3"/>
+      <w:bookmarkEnd w:id="4"/>
     </w:p>
     <w:p>
       <w:pPr>
@@ -1334,14 +1336,14 @@
           <w:lang w:val="pt-PT"/>
         </w:rPr>
       </w:pPr>
-      <w:bookmarkStart w:id="4" w:name="_Toc385362360"/>
+      <w:bookmarkStart w:id="5" w:name="_Toc385362360"/>
       <w:r>
         <w:rPr>
           <w:lang w:val="pt-PT"/>
         </w:rPr>
         <w:t>1.2 Objetivos</w:t>
       </w:r>
-      <w:bookmarkEnd w:id="4"/>
+      <w:bookmarkEnd w:id="5"/>
     </w:p>
     <w:p>
       <w:pPr>
@@ -1433,7 +1435,7 @@
           <w:lang w:val="pt-PT"/>
         </w:rPr>
       </w:pPr>
-      <w:bookmarkStart w:id="5" w:name="_Toc385362361"/>
+      <w:bookmarkStart w:id="6" w:name="_Toc385362361"/>
       <w:r>
         <w:rPr>
           <w:lang w:val="pt-PT"/>
@@ -1441,7 +1443,7 @@
         <w:lastRenderedPageBreak/>
         <w:t>1.3 Cliente</w:t>
       </w:r>
-      <w:bookmarkEnd w:id="5"/>
+      <w:bookmarkEnd w:id="6"/>
     </w:p>
     <w:p>
       <w:pPr>
@@ -1483,14 +1485,14 @@
           <w:lang w:val="pt-PT"/>
         </w:rPr>
       </w:pPr>
-      <w:bookmarkStart w:id="6" w:name="_Toc385362362"/>
+      <w:bookmarkStart w:id="7" w:name="_Toc385362362"/>
       <w:r>
         <w:rPr>
           <w:lang w:val="pt-PT"/>
         </w:rPr>
         <w:t>1.4 Fontes e Material de Referência</w:t>
       </w:r>
-      <w:bookmarkEnd w:id="6"/>
+      <w:bookmarkEnd w:id="7"/>
     </w:p>
     <w:p>
       <w:pPr>
@@ -1557,7 +1559,7 @@
           <w:lang w:val="pt-PT"/>
         </w:rPr>
       </w:pPr>
-      <w:bookmarkStart w:id="7" w:name="_Toc385362363"/>
+      <w:bookmarkStart w:id="8" w:name="_Toc385362363"/>
       <w:r>
         <w:rPr>
           <w:sz w:val="24"/>
@@ -1572,7 +1574,7 @@
         </w:rPr>
         <w:t>Aplicações para gravação de voz</w:t>
       </w:r>
-      <w:bookmarkEnd w:id="7"/>
+      <w:bookmarkEnd w:id="8"/>
     </w:p>
     <w:p>
       <w:pPr>
@@ -1818,7 +1820,7 @@
           <w:lang w:val="pt-PT"/>
         </w:rPr>
       </w:pPr>
-      <w:bookmarkStart w:id="8" w:name="_Toc385362364"/>
+      <w:bookmarkStart w:id="9" w:name="_Toc385362364"/>
       <w:r>
         <w:rPr>
           <w:sz w:val="24"/>
@@ -1833,7 +1835,7 @@
         </w:rPr>
         <w:t>Aplicações de Tradução de voz para Texto</w:t>
       </w:r>
-      <w:bookmarkEnd w:id="8"/>
+      <w:bookmarkEnd w:id="9"/>
     </w:p>
     <w:p>
       <w:pPr>
@@ -2056,7 +2058,7 @@
           <w:lang w:val="pt-PT"/>
         </w:rPr>
       </w:pPr>
-      <w:bookmarkStart w:id="9" w:name="_Toc385362365"/>
+      <w:bookmarkStart w:id="10" w:name="_Toc385362365"/>
       <w:r>
         <w:rPr>
           <w:sz w:val="24"/>
@@ -2079,7 +2081,7 @@
         </w:rPr>
         <w:t>Source</w:t>
       </w:r>
-      <w:bookmarkEnd w:id="9"/>
+      <w:bookmarkEnd w:id="10"/>
       <w:proofErr w:type="spellEnd"/>
     </w:p>
     <w:p>
@@ -10142,8 +10144,6 @@
               </w:rPr>
               <w:t>2a. Consoante o tipo de teste o utilizador deverá submeter conteúdo multimédia.</w:t>
             </w:r>
-            <w:bookmarkStart w:id="10" w:name="_GoBack"/>
-            <w:bookmarkEnd w:id="10"/>
           </w:p>
           <w:p>
             <w:pPr>
@@ -10389,15 +10389,15 @@
       </w:r>
       <w:proofErr w:type="spellStart"/>
       <w:r>
-        <w:t>efectuar</w:t>
+        <w:t>Criar</w:t>
       </w:r>
       <w:proofErr w:type="spellEnd"/>
       <w:r>
-        <w:t xml:space="preserve"> Auto-</w:t>
+        <w:t xml:space="preserve"> </w:t>
       </w:r>
       <w:proofErr w:type="spellStart"/>
       <w:r>
-        <w:t>avaliação</w:t>
+        <w:t>teste</w:t>
       </w:r>
       <w:proofErr w:type="spellEnd"/>
       <w:r>
@@ -10466,34 +10466,3092 @@
     </w:p>
     <w:p>
       <w:pPr>
-        <w:spacing w:before="0" w:after="0" w:line="240" w:lineRule="auto"/>
-      </w:pPr>
-    </w:p>
-    <w:p>
-      <w:pPr>
-        <w:spacing w:before="0" w:after="0" w:line="240" w:lineRule="auto"/>
-      </w:pPr>
-    </w:p>
-    <w:p>
-      <w:pPr>
-        <w:spacing w:before="0" w:after="0" w:line="240" w:lineRule="auto"/>
-      </w:pPr>
-    </w:p>
-    <w:p>
-      <w:pPr>
         <w:pStyle w:val="Heading2"/>
         <w:rPr>
-          <w:rFonts w:ascii="Arial" w:hAnsi="Arial" w:cs="Arial"/>
-          <w:color w:val="000000"/>
-          <w:lang w:val="pt-PT"/>
-        </w:rPr>
-      </w:pPr>
-      <w:r>
-        <w:rPr>
-          <w:rFonts w:ascii="Arial" w:hAnsi="Arial" w:cs="Arial"/>
-          <w:color w:val="000000"/>
-          <w:lang w:val="pt-PT"/>
-        </w:rPr>
+          <w:sz w:val="24"/>
+          <w:szCs w:val="24"/>
+          <w:lang w:val="pt-PT"/>
+        </w:rPr>
+      </w:pPr>
+      <w:r>
+        <w:rPr>
+          <w:sz w:val="24"/>
+          <w:szCs w:val="24"/>
+          <w:lang w:val="pt-PT"/>
+        </w:rPr>
+        <w:lastRenderedPageBreak/>
+        <w:t>2.4.2.2</w:t>
+      </w:r>
+      <w:r>
+        <w:rPr>
+          <w:sz w:val="24"/>
+          <w:szCs w:val="24"/>
+          <w:lang w:val="pt-PT"/>
+        </w:rPr>
+        <w:t xml:space="preserve"> </w:t>
+      </w:r>
+      <w:r>
+        <w:rPr>
+          <w:sz w:val="24"/>
+          <w:szCs w:val="24"/>
+          <w:lang w:val="pt-PT"/>
+        </w:rPr>
+        <w:t>Criar registo de professor</w:t>
+      </w:r>
+    </w:p>
+    <w:p>
+      <w:pPr>
+        <w:spacing w:before="0" w:after="0" w:line="240" w:lineRule="auto"/>
+        <w:jc w:val="center"/>
+        <w:rPr>
+          <w:color w:val="FF7B0F" w:themeColor="accent2"/>
+          <w:sz w:val="44"/>
+        </w:rPr>
+      </w:pPr>
+      <w:proofErr w:type="spellStart"/>
+      <w:r>
+        <w:rPr>
+          <w:color w:val="FF7B0F" w:themeColor="accent2"/>
+          <w:sz w:val="44"/>
+        </w:rPr>
+        <w:t>Falta</w:t>
+      </w:r>
+      <w:proofErr w:type="spellEnd"/>
+      <w:r>
+        <w:rPr>
+          <w:color w:val="FF7B0F" w:themeColor="accent2"/>
+          <w:sz w:val="44"/>
+        </w:rPr>
+        <w:t xml:space="preserve"> </w:t>
+      </w:r>
+      <w:proofErr w:type="spellStart"/>
+      <w:r>
+        <w:rPr>
+          <w:color w:val="FF7B0F" w:themeColor="accent2"/>
+          <w:sz w:val="44"/>
+        </w:rPr>
+        <w:t>diagrama</w:t>
+      </w:r>
+      <w:proofErr w:type="spellEnd"/>
+      <w:r>
+        <w:rPr>
+          <w:color w:val="FF7B0F" w:themeColor="accent2"/>
+          <w:sz w:val="44"/>
+        </w:rPr>
+        <w:t xml:space="preserve"> de </w:t>
+      </w:r>
+      <w:proofErr w:type="spellStart"/>
+      <w:r>
+        <w:rPr>
+          <w:color w:val="FF7B0F" w:themeColor="accent2"/>
+          <w:sz w:val="44"/>
+        </w:rPr>
+        <w:t>actividades</w:t>
+      </w:r>
+      <w:proofErr w:type="spellEnd"/>
+    </w:p>
+    <w:p>
+      <w:pPr>
+        <w:spacing w:before="0" w:after="0" w:line="240" w:lineRule="auto"/>
+        <w:jc w:val="center"/>
+        <w:rPr>
+          <w:color w:val="FF7B0F" w:themeColor="accent2"/>
+          <w:sz w:val="44"/>
+        </w:rPr>
+      </w:pPr>
+    </w:p>
+    <w:tbl>
+      <w:tblPr>
+        <w:tblStyle w:val="LightGrid-Accent4"/>
+        <w:tblW w:w="0" w:type="auto"/>
+        <w:tblLook w:val="04A0" w:firstRow="1" w:lastRow="0" w:firstColumn="1" w:lastColumn="0" w:noHBand="0" w:noVBand="1"/>
+      </w:tblPr>
+      <w:tblGrid>
+        <w:gridCol w:w="4208"/>
+        <w:gridCol w:w="4507"/>
+      </w:tblGrid>
+      <w:tr>
+        <w:trPr>
+          <w:cnfStyle w:val="100000000000" w:firstRow="1" w:lastRow="0" w:firstColumn="0" w:lastColumn="0" w:oddVBand="0" w:evenVBand="0" w:oddHBand="0" w:evenHBand="0" w:firstRowFirstColumn="0" w:firstRowLastColumn="0" w:lastRowFirstColumn="0" w:lastRowLastColumn="0"/>
+        </w:trPr>
+        <w:tc>
+          <w:tcPr>
+            <w:cnfStyle w:val="001000000000" w:firstRow="0" w:lastRow="0" w:firstColumn="1" w:lastColumn="0" w:oddVBand="0" w:evenVBand="0" w:oddHBand="0" w:evenHBand="0" w:firstRowFirstColumn="0" w:firstRowLastColumn="0" w:lastRowFirstColumn="0" w:lastRowLastColumn="0"/>
+            <w:tcW w:w="4208" w:type="dxa"/>
+          </w:tcPr>
+          <w:p>
+            <w:pPr>
+              <w:autoSpaceDE w:val="0"/>
+              <w:autoSpaceDN w:val="0"/>
+              <w:adjustRightInd w:val="0"/>
+              <w:spacing w:before="0" w:after="0"/>
+              <w:ind w:left="1080"/>
+              <w:rPr>
+                <w:sz w:val="24"/>
+                <w:szCs w:val="24"/>
+                <w:lang w:val="pt-PT"/>
+              </w:rPr>
+            </w:pPr>
+            <w:r>
+              <w:rPr>
+                <w:sz w:val="24"/>
+                <w:szCs w:val="24"/>
+                <w:lang w:val="pt-PT"/>
+              </w:rPr>
+              <w:t>Nome</w:t>
+            </w:r>
+            <w:r>
+              <w:rPr>
+                <w:sz w:val="24"/>
+                <w:szCs w:val="24"/>
+                <w:lang w:val="pt-PT"/>
+              </w:rPr>
+              <w:t>:</w:t>
+            </w:r>
+          </w:p>
+        </w:tc>
+        <w:tc>
+          <w:tcPr>
+            <w:tcW w:w="4507" w:type="dxa"/>
+          </w:tcPr>
+          <w:p>
+            <w:pPr>
+              <w:autoSpaceDE w:val="0"/>
+              <w:autoSpaceDN w:val="0"/>
+              <w:adjustRightInd w:val="0"/>
+              <w:spacing w:before="0" w:after="0"/>
+              <w:ind w:left="1080"/>
+              <w:cnfStyle w:val="100000000000" w:firstRow="1" w:lastRow="0" w:firstColumn="0" w:lastColumn="0" w:oddVBand="0" w:evenVBand="0" w:oddHBand="0" w:evenHBand="0" w:firstRowFirstColumn="0" w:firstRowLastColumn="0" w:lastRowFirstColumn="0" w:lastRowLastColumn="0"/>
+              <w:rPr>
+                <w:sz w:val="24"/>
+                <w:szCs w:val="24"/>
+                <w:lang w:val="pt-PT"/>
+              </w:rPr>
+            </w:pPr>
+            <w:r>
+              <w:rPr>
+                <w:sz w:val="24"/>
+                <w:szCs w:val="24"/>
+                <w:lang w:val="pt-PT"/>
+              </w:rPr>
+              <w:t>Criar registo de professor</w:t>
+            </w:r>
+          </w:p>
+        </w:tc>
+      </w:tr>
+      <w:tr>
+        <w:trPr>
+          <w:cnfStyle w:val="000000100000" w:firstRow="0" w:lastRow="0" w:firstColumn="0" w:lastColumn="0" w:oddVBand="0" w:evenVBand="0" w:oddHBand="1" w:evenHBand="0" w:firstRowFirstColumn="0" w:firstRowLastColumn="0" w:lastRowFirstColumn="0" w:lastRowLastColumn="0"/>
+        </w:trPr>
+        <w:tc>
+          <w:tcPr>
+            <w:cnfStyle w:val="001000000000" w:firstRow="0" w:lastRow="0" w:firstColumn="1" w:lastColumn="0" w:oddVBand="0" w:evenVBand="0" w:oddHBand="0" w:evenHBand="0" w:firstRowFirstColumn="0" w:firstRowLastColumn="0" w:lastRowFirstColumn="0" w:lastRowLastColumn="0"/>
+            <w:tcW w:w="4208" w:type="dxa"/>
+          </w:tcPr>
+          <w:p>
+            <w:pPr>
+              <w:autoSpaceDE w:val="0"/>
+              <w:autoSpaceDN w:val="0"/>
+              <w:adjustRightInd w:val="0"/>
+              <w:spacing w:before="0" w:after="0"/>
+              <w:ind w:left="1080"/>
+              <w:rPr>
+                <w:sz w:val="24"/>
+                <w:szCs w:val="24"/>
+                <w:lang w:val="pt-PT"/>
+              </w:rPr>
+            </w:pPr>
+            <w:r>
+              <w:rPr>
+                <w:sz w:val="24"/>
+                <w:szCs w:val="24"/>
+                <w:lang w:val="pt-PT"/>
+              </w:rPr>
+              <w:t>Â</w:t>
+            </w:r>
+            <w:r>
+              <w:rPr>
+                <w:sz w:val="24"/>
+                <w:szCs w:val="24"/>
+                <w:lang w:val="pt-PT"/>
+              </w:rPr>
+              <w:t>mbito:</w:t>
+            </w:r>
+          </w:p>
+        </w:tc>
+        <w:tc>
+          <w:tcPr>
+            <w:tcW w:w="4507" w:type="dxa"/>
+          </w:tcPr>
+          <w:p>
+            <w:pPr>
+              <w:autoSpaceDE w:val="0"/>
+              <w:autoSpaceDN w:val="0"/>
+              <w:adjustRightInd w:val="0"/>
+              <w:spacing w:before="0" w:after="0"/>
+              <w:ind w:left="1080"/>
+              <w:cnfStyle w:val="000000100000" w:firstRow="0" w:lastRow="0" w:firstColumn="0" w:lastColumn="0" w:oddVBand="0" w:evenVBand="0" w:oddHBand="1" w:evenHBand="0" w:firstRowFirstColumn="0" w:firstRowLastColumn="0" w:lastRowFirstColumn="0" w:lastRowLastColumn="0"/>
+              <w:rPr>
+                <w:sz w:val="22"/>
+                <w:szCs w:val="22"/>
+                <w:lang w:val="pt-PT"/>
+              </w:rPr>
+            </w:pPr>
+            <w:r>
+              <w:rPr>
+                <w:sz w:val="22"/>
+                <w:szCs w:val="22"/>
+                <w:lang w:val="pt-PT"/>
+              </w:rPr>
+              <w:t>Letrinhas</w:t>
+            </w:r>
+          </w:p>
+        </w:tc>
+      </w:tr>
+      <w:tr>
+        <w:trPr>
+          <w:cnfStyle w:val="000000010000" w:firstRow="0" w:lastRow="0" w:firstColumn="0" w:lastColumn="0" w:oddVBand="0" w:evenVBand="0" w:oddHBand="0" w:evenHBand="1" w:firstRowFirstColumn="0" w:firstRowLastColumn="0" w:lastRowFirstColumn="0" w:lastRowLastColumn="0"/>
+        </w:trPr>
+        <w:tc>
+          <w:tcPr>
+            <w:cnfStyle w:val="001000000000" w:firstRow="0" w:lastRow="0" w:firstColumn="1" w:lastColumn="0" w:oddVBand="0" w:evenVBand="0" w:oddHBand="0" w:evenHBand="0" w:firstRowFirstColumn="0" w:firstRowLastColumn="0" w:lastRowFirstColumn="0" w:lastRowLastColumn="0"/>
+            <w:tcW w:w="4208" w:type="dxa"/>
+          </w:tcPr>
+          <w:p>
+            <w:pPr>
+              <w:autoSpaceDE w:val="0"/>
+              <w:autoSpaceDN w:val="0"/>
+              <w:adjustRightInd w:val="0"/>
+              <w:spacing w:before="0" w:after="0"/>
+              <w:ind w:left="1080"/>
+              <w:rPr>
+                <w:color w:val="FF0000"/>
+                <w:sz w:val="40"/>
+                <w:szCs w:val="40"/>
+                <w:lang w:val="pt-PT"/>
+              </w:rPr>
+            </w:pPr>
+            <w:r>
+              <w:rPr>
+                <w:sz w:val="24"/>
+                <w:szCs w:val="24"/>
+                <w:lang w:val="pt-PT"/>
+              </w:rPr>
+              <w:t>Finalidade:</w:t>
+            </w:r>
+          </w:p>
+        </w:tc>
+        <w:tc>
+          <w:tcPr>
+            <w:tcW w:w="4507" w:type="dxa"/>
+          </w:tcPr>
+          <w:p>
+            <w:pPr>
+              <w:autoSpaceDE w:val="0"/>
+              <w:autoSpaceDN w:val="0"/>
+              <w:adjustRightInd w:val="0"/>
+              <w:spacing w:before="0" w:after="0"/>
+              <w:ind w:left="1080"/>
+              <w:cnfStyle w:val="000000010000" w:firstRow="0" w:lastRow="0" w:firstColumn="0" w:lastColumn="0" w:oddVBand="0" w:evenVBand="0" w:oddHBand="0" w:evenHBand="1" w:firstRowFirstColumn="0" w:firstRowLastColumn="0" w:lastRowFirstColumn="0" w:lastRowLastColumn="0"/>
+              <w:rPr>
+                <w:sz w:val="22"/>
+                <w:szCs w:val="22"/>
+                <w:lang w:val="pt-PT"/>
+              </w:rPr>
+            </w:pPr>
+            <w:r>
+              <w:rPr>
+                <w:sz w:val="22"/>
+                <w:szCs w:val="22"/>
+                <w:lang w:val="pt-PT"/>
+              </w:rPr>
+              <w:t>Os actores envolvidos poderão,</w:t>
+            </w:r>
+            <w:r>
+              <w:rPr>
+                <w:sz w:val="22"/>
+                <w:szCs w:val="22"/>
+                <w:lang w:val="pt-PT"/>
+              </w:rPr>
+              <w:t xml:space="preserve"> adicionar professores.</w:t>
+            </w:r>
+          </w:p>
+        </w:tc>
+      </w:tr>
+      <w:tr>
+        <w:trPr>
+          <w:cnfStyle w:val="000000100000" w:firstRow="0" w:lastRow="0" w:firstColumn="0" w:lastColumn="0" w:oddVBand="0" w:evenVBand="0" w:oddHBand="1" w:evenHBand="0" w:firstRowFirstColumn="0" w:firstRowLastColumn="0" w:lastRowFirstColumn="0" w:lastRowLastColumn="0"/>
+        </w:trPr>
+        <w:tc>
+          <w:tcPr>
+            <w:cnfStyle w:val="001000000000" w:firstRow="0" w:lastRow="0" w:firstColumn="1" w:lastColumn="0" w:oddVBand="0" w:evenVBand="0" w:oddHBand="0" w:evenHBand="0" w:firstRowFirstColumn="0" w:firstRowLastColumn="0" w:lastRowFirstColumn="0" w:lastRowLastColumn="0"/>
+            <w:tcW w:w="4208" w:type="dxa"/>
+          </w:tcPr>
+          <w:p>
+            <w:pPr>
+              <w:autoSpaceDE w:val="0"/>
+              <w:autoSpaceDN w:val="0"/>
+              <w:adjustRightInd w:val="0"/>
+              <w:spacing w:before="0" w:after="0"/>
+              <w:ind w:left="1080"/>
+              <w:rPr>
+                <w:color w:val="FF0000"/>
+                <w:sz w:val="40"/>
+                <w:szCs w:val="40"/>
+                <w:lang w:val="pt-PT"/>
+              </w:rPr>
+            </w:pPr>
+            <w:r>
+              <w:rPr>
+                <w:sz w:val="24"/>
+                <w:szCs w:val="24"/>
+                <w:lang w:val="pt-PT"/>
+              </w:rPr>
+              <w:t>Atores:</w:t>
+            </w:r>
+          </w:p>
+        </w:tc>
+        <w:tc>
+          <w:tcPr>
+            <w:tcW w:w="4507" w:type="dxa"/>
+          </w:tcPr>
+          <w:p>
+            <w:pPr>
+              <w:autoSpaceDE w:val="0"/>
+              <w:autoSpaceDN w:val="0"/>
+              <w:adjustRightInd w:val="0"/>
+              <w:spacing w:before="0" w:after="0"/>
+              <w:ind w:left="1080"/>
+              <w:cnfStyle w:val="000000100000" w:firstRow="0" w:lastRow="0" w:firstColumn="0" w:lastColumn="0" w:oddVBand="0" w:evenVBand="0" w:oddHBand="1" w:evenHBand="0" w:firstRowFirstColumn="0" w:firstRowLastColumn="0" w:lastRowFirstColumn="0" w:lastRowLastColumn="0"/>
+              <w:rPr>
+                <w:sz w:val="22"/>
+                <w:szCs w:val="22"/>
+                <w:lang w:val="pt-PT"/>
+              </w:rPr>
+            </w:pPr>
+            <w:r>
+              <w:rPr>
+                <w:sz w:val="22"/>
+                <w:szCs w:val="22"/>
+                <w:lang w:val="pt-PT"/>
+              </w:rPr>
+              <w:t>Administrador</w:t>
+            </w:r>
+          </w:p>
+        </w:tc>
+      </w:tr>
+      <w:tr>
+        <w:trPr>
+          <w:cnfStyle w:val="000000010000" w:firstRow="0" w:lastRow="0" w:firstColumn="0" w:lastColumn="0" w:oddVBand="0" w:evenVBand="0" w:oddHBand="0" w:evenHBand="1" w:firstRowFirstColumn="0" w:firstRowLastColumn="0" w:lastRowFirstColumn="0" w:lastRowLastColumn="0"/>
+        </w:trPr>
+        <w:tc>
+          <w:tcPr>
+            <w:cnfStyle w:val="001000000000" w:firstRow="0" w:lastRow="0" w:firstColumn="1" w:lastColumn="0" w:oddVBand="0" w:evenVBand="0" w:oddHBand="0" w:evenHBand="0" w:firstRowFirstColumn="0" w:firstRowLastColumn="0" w:lastRowFirstColumn="0" w:lastRowLastColumn="0"/>
+            <w:tcW w:w="4208" w:type="dxa"/>
+          </w:tcPr>
+          <w:p>
+            <w:pPr>
+              <w:autoSpaceDE w:val="0"/>
+              <w:autoSpaceDN w:val="0"/>
+              <w:adjustRightInd w:val="0"/>
+              <w:spacing w:before="0" w:after="0"/>
+              <w:ind w:left="1080"/>
+              <w:rPr>
+                <w:sz w:val="24"/>
+                <w:szCs w:val="24"/>
+                <w:lang w:val="pt-PT"/>
+              </w:rPr>
+            </w:pPr>
+            <w:r>
+              <w:rPr>
+                <w:sz w:val="24"/>
+                <w:szCs w:val="24"/>
+                <w:lang w:val="pt-PT"/>
+              </w:rPr>
+              <w:t>Pré-condições:</w:t>
+            </w:r>
+          </w:p>
+        </w:tc>
+        <w:tc>
+          <w:tcPr>
+            <w:tcW w:w="4507" w:type="dxa"/>
+          </w:tcPr>
+          <w:p>
+            <w:pPr>
+              <w:autoSpaceDE w:val="0"/>
+              <w:autoSpaceDN w:val="0"/>
+              <w:adjustRightInd w:val="0"/>
+              <w:spacing w:before="0" w:after="0"/>
+              <w:ind w:left="1080"/>
+              <w:cnfStyle w:val="000000010000" w:firstRow="0" w:lastRow="0" w:firstColumn="0" w:lastColumn="0" w:oddVBand="0" w:evenVBand="0" w:oddHBand="0" w:evenHBand="1" w:firstRowFirstColumn="0" w:firstRowLastColumn="0" w:lastRowFirstColumn="0" w:lastRowLastColumn="0"/>
+              <w:rPr>
+                <w:sz w:val="22"/>
+                <w:szCs w:val="22"/>
+                <w:lang w:val="pt-PT"/>
+              </w:rPr>
+            </w:pPr>
+            <w:r>
+              <w:rPr>
+                <w:sz w:val="22"/>
+                <w:szCs w:val="22"/>
+                <w:lang w:val="pt-PT"/>
+              </w:rPr>
+              <w:t xml:space="preserve">O </w:t>
+            </w:r>
+            <w:r>
+              <w:rPr>
+                <w:sz w:val="22"/>
+                <w:szCs w:val="22"/>
+                <w:lang w:val="pt-PT"/>
+              </w:rPr>
+              <w:t>administrador</w:t>
+            </w:r>
+            <w:r>
+              <w:rPr>
+                <w:sz w:val="22"/>
+                <w:szCs w:val="22"/>
+                <w:lang w:val="pt-PT"/>
+              </w:rPr>
+              <w:t xml:space="preserve"> deverá estar autenticado. </w:t>
+            </w:r>
+          </w:p>
+        </w:tc>
+      </w:tr>
+      <w:tr>
+        <w:trPr>
+          <w:cnfStyle w:val="000000100000" w:firstRow="0" w:lastRow="0" w:firstColumn="0" w:lastColumn="0" w:oddVBand="0" w:evenVBand="0" w:oddHBand="1" w:evenHBand="0" w:firstRowFirstColumn="0" w:firstRowLastColumn="0" w:lastRowFirstColumn="0" w:lastRowLastColumn="0"/>
+        </w:trPr>
+        <w:tc>
+          <w:tcPr>
+            <w:cnfStyle w:val="001000000000" w:firstRow="0" w:lastRow="0" w:firstColumn="1" w:lastColumn="0" w:oddVBand="0" w:evenVBand="0" w:oddHBand="0" w:evenHBand="0" w:firstRowFirstColumn="0" w:firstRowLastColumn="0" w:lastRowFirstColumn="0" w:lastRowLastColumn="0"/>
+            <w:tcW w:w="4208" w:type="dxa"/>
+          </w:tcPr>
+          <w:p>
+            <w:pPr>
+              <w:autoSpaceDE w:val="0"/>
+              <w:autoSpaceDN w:val="0"/>
+              <w:adjustRightInd w:val="0"/>
+              <w:spacing w:before="0" w:after="0"/>
+              <w:ind w:left="1080"/>
+              <w:rPr>
+                <w:color w:val="FF0000"/>
+                <w:sz w:val="40"/>
+                <w:szCs w:val="40"/>
+                <w:lang w:val="pt-PT"/>
+              </w:rPr>
+            </w:pPr>
+            <w:r>
+              <w:rPr>
+                <w:sz w:val="24"/>
+                <w:szCs w:val="24"/>
+                <w:lang w:val="pt-PT"/>
+              </w:rPr>
+              <w:t>Sequência típica dos eventos:</w:t>
+            </w:r>
+          </w:p>
+        </w:tc>
+        <w:tc>
+          <w:tcPr>
+            <w:tcW w:w="4507" w:type="dxa"/>
+          </w:tcPr>
+          <w:p>
+            <w:pPr>
+              <w:autoSpaceDE w:val="0"/>
+              <w:autoSpaceDN w:val="0"/>
+              <w:adjustRightInd w:val="0"/>
+              <w:spacing w:before="0" w:after="0"/>
+              <w:ind w:left="1080"/>
+              <w:cnfStyle w:val="000000100000" w:firstRow="0" w:lastRow="0" w:firstColumn="0" w:lastColumn="0" w:oddVBand="0" w:evenVBand="0" w:oddHBand="1" w:evenHBand="0" w:firstRowFirstColumn="0" w:firstRowLastColumn="0" w:lastRowFirstColumn="0" w:lastRowLastColumn="0"/>
+              <w:rPr>
+                <w:sz w:val="22"/>
+                <w:szCs w:val="22"/>
+                <w:lang w:val="pt-PT"/>
+              </w:rPr>
+            </w:pPr>
+            <w:r>
+              <w:rPr>
+                <w:sz w:val="22"/>
+                <w:szCs w:val="22"/>
+                <w:lang w:val="pt-PT"/>
+              </w:rPr>
+              <w:t>O utilizador deve:</w:t>
+            </w:r>
+          </w:p>
+          <w:p>
+            <w:pPr>
+              <w:pStyle w:val="ListParagraph"/>
+              <w:numPr>
+                <w:ilvl w:val="0"/>
+                <w:numId w:val="23"/>
+              </w:numPr>
+              <w:autoSpaceDE w:val="0"/>
+              <w:autoSpaceDN w:val="0"/>
+              <w:adjustRightInd w:val="0"/>
+              <w:spacing w:before="0" w:after="0"/>
+              <w:cnfStyle w:val="000000100000" w:firstRow="0" w:lastRow="0" w:firstColumn="0" w:lastColumn="0" w:oddVBand="0" w:evenVBand="0" w:oddHBand="1" w:evenHBand="0" w:firstRowFirstColumn="0" w:firstRowLastColumn="0" w:lastRowFirstColumn="0" w:lastRowLastColumn="0"/>
+              <w:rPr>
+                <w:sz w:val="22"/>
+                <w:szCs w:val="22"/>
+                <w:lang w:val="pt-PT"/>
+              </w:rPr>
+            </w:pPr>
+            <w:r>
+              <w:rPr>
+                <w:sz w:val="22"/>
+                <w:szCs w:val="22"/>
+                <w:lang w:val="pt-PT"/>
+              </w:rPr>
+              <w:t xml:space="preserve">Seleccionar </w:t>
+            </w:r>
+            <w:r>
+              <w:rPr>
+                <w:sz w:val="22"/>
+                <w:szCs w:val="22"/>
+                <w:lang w:val="pt-PT"/>
+              </w:rPr>
+              <w:t>“Adicionar Professor”;</w:t>
+            </w:r>
+          </w:p>
+          <w:p>
+            <w:pPr>
+              <w:pStyle w:val="ListParagraph"/>
+              <w:numPr>
+                <w:ilvl w:val="0"/>
+                <w:numId w:val="23"/>
+              </w:numPr>
+              <w:autoSpaceDE w:val="0"/>
+              <w:autoSpaceDN w:val="0"/>
+              <w:adjustRightInd w:val="0"/>
+              <w:spacing w:before="0" w:after="0"/>
+              <w:cnfStyle w:val="000000100000" w:firstRow="0" w:lastRow="0" w:firstColumn="0" w:lastColumn="0" w:oddVBand="0" w:evenVBand="0" w:oddHBand="1" w:evenHBand="0" w:firstRowFirstColumn="0" w:firstRowLastColumn="0" w:lastRowFirstColumn="0" w:lastRowLastColumn="0"/>
+              <w:rPr>
+                <w:sz w:val="22"/>
+                <w:szCs w:val="22"/>
+                <w:lang w:val="pt-PT"/>
+              </w:rPr>
+            </w:pPr>
+            <w:r>
+              <w:rPr>
+                <w:sz w:val="22"/>
+                <w:szCs w:val="22"/>
+                <w:lang w:val="pt-PT"/>
+              </w:rPr>
+              <w:t xml:space="preserve">Preencher os </w:t>
+            </w:r>
+            <w:r>
+              <w:rPr>
+                <w:sz w:val="22"/>
+                <w:szCs w:val="22"/>
+                <w:lang w:val="pt-PT"/>
+              </w:rPr>
+              <w:t xml:space="preserve">devidos  campos (nome, email, </w:t>
+            </w:r>
+            <w:proofErr w:type="spellStart"/>
+            <w:r>
+              <w:rPr>
+                <w:sz w:val="22"/>
+                <w:szCs w:val="22"/>
+                <w:lang w:val="pt-PT"/>
+              </w:rPr>
+              <w:t>telef</w:t>
+            </w:r>
+            <w:proofErr w:type="spellEnd"/>
+            <w:r>
+              <w:rPr>
+                <w:sz w:val="22"/>
+                <w:szCs w:val="22"/>
+                <w:lang w:val="pt-PT"/>
+              </w:rPr>
+              <w:t xml:space="preserve">, </w:t>
+            </w:r>
+            <w:proofErr w:type="spellStart"/>
+            <w:r>
+              <w:rPr>
+                <w:sz w:val="22"/>
+                <w:szCs w:val="22"/>
+                <w:lang w:val="pt-PT"/>
+              </w:rPr>
+              <w:t>username</w:t>
+            </w:r>
+            <w:proofErr w:type="spellEnd"/>
+            <w:r>
+              <w:rPr>
+                <w:sz w:val="22"/>
+                <w:szCs w:val="22"/>
+                <w:lang w:val="pt-PT"/>
+              </w:rPr>
+              <w:t xml:space="preserve">, </w:t>
+            </w:r>
+            <w:proofErr w:type="spellStart"/>
+            <w:r>
+              <w:rPr>
+                <w:sz w:val="22"/>
+                <w:szCs w:val="22"/>
+                <w:lang w:val="pt-PT"/>
+              </w:rPr>
+              <w:t>pin</w:t>
+            </w:r>
+            <w:proofErr w:type="spellEnd"/>
+            <w:r>
+              <w:rPr>
+                <w:sz w:val="22"/>
+                <w:szCs w:val="22"/>
+                <w:lang w:val="pt-PT"/>
+              </w:rPr>
+              <w:t xml:space="preserve">, escola </w:t>
+            </w:r>
+            <w:r>
+              <w:rPr>
+                <w:sz w:val="22"/>
+                <w:szCs w:val="22"/>
+                <w:lang w:val="pt-PT"/>
+              </w:rPr>
+              <w:t xml:space="preserve"> e fotografia</w:t>
+            </w:r>
+            <w:r>
+              <w:rPr>
+                <w:sz w:val="22"/>
+                <w:szCs w:val="22"/>
+                <w:lang w:val="pt-PT"/>
+              </w:rPr>
+              <w:t>)</w:t>
+            </w:r>
+            <w:r>
+              <w:rPr>
+                <w:sz w:val="22"/>
+                <w:szCs w:val="22"/>
+                <w:lang w:val="pt-PT"/>
+              </w:rPr>
+              <w:t>;</w:t>
+            </w:r>
+          </w:p>
+          <w:p>
+            <w:pPr>
+              <w:pStyle w:val="ListParagraph"/>
+              <w:numPr>
+                <w:ilvl w:val="0"/>
+                <w:numId w:val="23"/>
+              </w:numPr>
+              <w:autoSpaceDE w:val="0"/>
+              <w:autoSpaceDN w:val="0"/>
+              <w:adjustRightInd w:val="0"/>
+              <w:spacing w:before="0" w:after="0"/>
+              <w:cnfStyle w:val="000000100000" w:firstRow="0" w:lastRow="0" w:firstColumn="0" w:lastColumn="0" w:oddVBand="0" w:evenVBand="0" w:oddHBand="1" w:evenHBand="0" w:firstRowFirstColumn="0" w:firstRowLastColumn="0" w:lastRowFirstColumn="0" w:lastRowLastColumn="0"/>
+              <w:rPr>
+                <w:sz w:val="22"/>
+                <w:szCs w:val="22"/>
+                <w:lang w:val="pt-PT"/>
+              </w:rPr>
+            </w:pPr>
+            <w:r>
+              <w:rPr>
+                <w:sz w:val="22"/>
+                <w:szCs w:val="22"/>
+                <w:lang w:val="pt-PT"/>
+              </w:rPr>
+              <w:t>Pressionar</w:t>
+            </w:r>
+            <w:r>
+              <w:rPr>
+                <w:sz w:val="22"/>
+                <w:szCs w:val="22"/>
+                <w:lang w:val="pt-PT"/>
+              </w:rPr>
+              <w:t xml:space="preserve"> adicionar</w:t>
+            </w:r>
+            <w:r>
+              <w:rPr>
+                <w:sz w:val="22"/>
+                <w:szCs w:val="22"/>
+                <w:lang w:val="pt-PT"/>
+              </w:rPr>
+              <w:t>.</w:t>
+            </w:r>
+          </w:p>
+        </w:tc>
+      </w:tr>
+      <w:tr>
+        <w:trPr>
+          <w:cnfStyle w:val="000000010000" w:firstRow="0" w:lastRow="0" w:firstColumn="0" w:lastColumn="0" w:oddVBand="0" w:evenVBand="0" w:oddHBand="0" w:evenHBand="1" w:firstRowFirstColumn="0" w:firstRowLastColumn="0" w:lastRowFirstColumn="0" w:lastRowLastColumn="0"/>
+        </w:trPr>
+        <w:tc>
+          <w:tcPr>
+            <w:cnfStyle w:val="001000000000" w:firstRow="0" w:lastRow="0" w:firstColumn="1" w:lastColumn="0" w:oddVBand="0" w:evenVBand="0" w:oddHBand="0" w:evenHBand="0" w:firstRowFirstColumn="0" w:firstRowLastColumn="0" w:lastRowFirstColumn="0" w:lastRowLastColumn="0"/>
+            <w:tcW w:w="4208" w:type="dxa"/>
+          </w:tcPr>
+          <w:p>
+            <w:pPr>
+              <w:autoSpaceDE w:val="0"/>
+              <w:autoSpaceDN w:val="0"/>
+              <w:adjustRightInd w:val="0"/>
+              <w:spacing w:before="0" w:after="0"/>
+              <w:ind w:left="1080"/>
+              <w:rPr>
+                <w:color w:val="FF0000"/>
+                <w:sz w:val="40"/>
+                <w:szCs w:val="40"/>
+                <w:lang w:val="pt-PT"/>
+              </w:rPr>
+            </w:pPr>
+            <w:r>
+              <w:rPr>
+                <w:sz w:val="24"/>
+                <w:szCs w:val="24"/>
+                <w:lang w:val="pt-PT"/>
+              </w:rPr>
+              <w:t>Sequência alternativa e extensões:</w:t>
+            </w:r>
+          </w:p>
+        </w:tc>
+        <w:tc>
+          <w:tcPr>
+            <w:tcW w:w="4507" w:type="dxa"/>
+          </w:tcPr>
+          <w:p>
+            <w:pPr>
+              <w:autoSpaceDE w:val="0"/>
+              <w:autoSpaceDN w:val="0"/>
+              <w:adjustRightInd w:val="0"/>
+              <w:spacing w:before="0" w:after="0"/>
+              <w:ind w:left="1080"/>
+              <w:cnfStyle w:val="000000010000" w:firstRow="0" w:lastRow="0" w:firstColumn="0" w:lastColumn="0" w:oddVBand="0" w:evenVBand="0" w:oddHBand="0" w:evenHBand="1" w:firstRowFirstColumn="0" w:firstRowLastColumn="0" w:lastRowFirstColumn="0" w:lastRowLastColumn="0"/>
+              <w:rPr>
+                <w:sz w:val="22"/>
+                <w:szCs w:val="22"/>
+                <w:lang w:val="pt-PT"/>
+              </w:rPr>
+            </w:pPr>
+            <w:r>
+              <w:rPr>
+                <w:sz w:val="22"/>
+                <w:szCs w:val="22"/>
+                <w:lang w:val="pt-PT"/>
+              </w:rPr>
+              <w:t xml:space="preserve">3a. O utilizador não submete o </w:t>
+            </w:r>
+            <w:r>
+              <w:rPr>
+                <w:sz w:val="22"/>
+                <w:szCs w:val="22"/>
+                <w:lang w:val="pt-PT"/>
+              </w:rPr>
+              <w:t>professor</w:t>
+            </w:r>
+            <w:r>
+              <w:rPr>
+                <w:sz w:val="22"/>
+                <w:szCs w:val="22"/>
+                <w:lang w:val="pt-PT"/>
+              </w:rPr>
+              <w:t xml:space="preserve">, cancelando a </w:t>
+            </w:r>
+            <w:r>
+              <w:rPr>
+                <w:sz w:val="22"/>
+                <w:szCs w:val="22"/>
+                <w:lang w:val="pt-PT"/>
+              </w:rPr>
+              <w:t>inserção</w:t>
+            </w:r>
+            <w:r>
+              <w:rPr>
+                <w:sz w:val="22"/>
+                <w:szCs w:val="22"/>
+                <w:lang w:val="pt-PT"/>
+              </w:rPr>
+              <w:t xml:space="preserve"> </w:t>
+            </w:r>
+            <w:r>
+              <w:rPr>
+                <w:sz w:val="22"/>
+                <w:szCs w:val="22"/>
+                <w:lang w:val="pt-PT"/>
+              </w:rPr>
+              <w:t>deste no sistema</w:t>
+            </w:r>
+            <w:r>
+              <w:rPr>
+                <w:sz w:val="22"/>
+                <w:szCs w:val="22"/>
+                <w:lang w:val="pt-PT"/>
+              </w:rPr>
+              <w:t>.</w:t>
+            </w:r>
+          </w:p>
+        </w:tc>
+      </w:tr>
+      <w:tr>
+        <w:trPr>
+          <w:cnfStyle w:val="000000100000" w:firstRow="0" w:lastRow="0" w:firstColumn="0" w:lastColumn="0" w:oddVBand="0" w:evenVBand="0" w:oddHBand="1" w:evenHBand="0" w:firstRowFirstColumn="0" w:firstRowLastColumn="0" w:lastRowFirstColumn="0" w:lastRowLastColumn="0"/>
+        </w:trPr>
+        <w:tc>
+          <w:tcPr>
+            <w:cnfStyle w:val="001000000000" w:firstRow="0" w:lastRow="0" w:firstColumn="1" w:lastColumn="0" w:oddVBand="0" w:evenVBand="0" w:oddHBand="0" w:evenHBand="0" w:firstRowFirstColumn="0" w:firstRowLastColumn="0" w:lastRowFirstColumn="0" w:lastRowLastColumn="0"/>
+            <w:tcW w:w="4208" w:type="dxa"/>
+          </w:tcPr>
+          <w:p>
+            <w:pPr>
+              <w:autoSpaceDE w:val="0"/>
+              <w:autoSpaceDN w:val="0"/>
+              <w:adjustRightInd w:val="0"/>
+              <w:spacing w:before="0" w:after="0"/>
+              <w:ind w:left="1080"/>
+              <w:rPr>
+                <w:sz w:val="24"/>
+                <w:szCs w:val="24"/>
+                <w:lang w:val="pt-PT"/>
+              </w:rPr>
+            </w:pPr>
+            <w:r>
+              <w:rPr>
+                <w:sz w:val="24"/>
+                <w:szCs w:val="24"/>
+                <w:lang w:val="pt-PT"/>
+              </w:rPr>
+              <w:t>Requisitos especiais:</w:t>
+            </w:r>
+          </w:p>
+        </w:tc>
+        <w:tc>
+          <w:tcPr>
+            <w:tcW w:w="4507" w:type="dxa"/>
+          </w:tcPr>
+          <w:p>
+            <w:pPr>
+              <w:autoSpaceDE w:val="0"/>
+              <w:autoSpaceDN w:val="0"/>
+              <w:adjustRightInd w:val="0"/>
+              <w:spacing w:before="0" w:after="0"/>
+              <w:ind w:left="1080"/>
+              <w:cnfStyle w:val="000000100000" w:firstRow="0" w:lastRow="0" w:firstColumn="0" w:lastColumn="0" w:oddVBand="0" w:evenVBand="0" w:oddHBand="1" w:evenHBand="0" w:firstRowFirstColumn="0" w:firstRowLastColumn="0" w:lastRowFirstColumn="0" w:lastRowLastColumn="0"/>
+              <w:rPr>
+                <w:sz w:val="22"/>
+                <w:szCs w:val="22"/>
+                <w:lang w:val="pt-PT"/>
+              </w:rPr>
+            </w:pPr>
+            <w:r>
+              <w:rPr>
+                <w:sz w:val="22"/>
+                <w:szCs w:val="22"/>
+                <w:lang w:val="pt-PT"/>
+              </w:rPr>
+              <w:t>Nenhum</w:t>
+            </w:r>
+          </w:p>
+        </w:tc>
+      </w:tr>
+      <w:tr>
+        <w:trPr>
+          <w:cnfStyle w:val="000000010000" w:firstRow="0" w:lastRow="0" w:firstColumn="0" w:lastColumn="0" w:oddVBand="0" w:evenVBand="0" w:oddHBand="0" w:evenHBand="1" w:firstRowFirstColumn="0" w:firstRowLastColumn="0" w:lastRowFirstColumn="0" w:lastRowLastColumn="0"/>
+        </w:trPr>
+        <w:tc>
+          <w:tcPr>
+            <w:cnfStyle w:val="001000000000" w:firstRow="0" w:lastRow="0" w:firstColumn="1" w:lastColumn="0" w:oddVBand="0" w:evenVBand="0" w:oddHBand="0" w:evenHBand="0" w:firstRowFirstColumn="0" w:firstRowLastColumn="0" w:lastRowFirstColumn="0" w:lastRowLastColumn="0"/>
+            <w:tcW w:w="4208" w:type="dxa"/>
+          </w:tcPr>
+          <w:p>
+            <w:pPr>
+              <w:autoSpaceDE w:val="0"/>
+              <w:autoSpaceDN w:val="0"/>
+              <w:adjustRightInd w:val="0"/>
+              <w:spacing w:before="0" w:after="0"/>
+              <w:ind w:left="1080"/>
+              <w:rPr>
+                <w:sz w:val="24"/>
+                <w:szCs w:val="24"/>
+                <w:lang w:val="pt-PT"/>
+              </w:rPr>
+            </w:pPr>
+            <w:r>
+              <w:rPr>
+                <w:sz w:val="24"/>
+                <w:szCs w:val="24"/>
+                <w:lang w:val="pt-PT"/>
+              </w:rPr>
+              <w:t>Aspectos em Aberto:</w:t>
+            </w:r>
+          </w:p>
+        </w:tc>
+        <w:tc>
+          <w:tcPr>
+            <w:tcW w:w="4507" w:type="dxa"/>
+          </w:tcPr>
+          <w:p>
+            <w:pPr>
+              <w:autoSpaceDE w:val="0"/>
+              <w:autoSpaceDN w:val="0"/>
+              <w:adjustRightInd w:val="0"/>
+              <w:spacing w:before="0" w:after="0"/>
+              <w:ind w:left="1080"/>
+              <w:cnfStyle w:val="000000010000" w:firstRow="0" w:lastRow="0" w:firstColumn="0" w:lastColumn="0" w:oddVBand="0" w:evenVBand="0" w:oddHBand="0" w:evenHBand="1" w:firstRowFirstColumn="0" w:firstRowLastColumn="0" w:lastRowFirstColumn="0" w:lastRowLastColumn="0"/>
+              <w:rPr>
+                <w:sz w:val="22"/>
+                <w:szCs w:val="22"/>
+                <w:lang w:val="pt-PT"/>
+              </w:rPr>
+            </w:pPr>
+          </w:p>
+        </w:tc>
+      </w:tr>
+    </w:tbl>
+    <w:p>
+      <w:pPr>
+        <w:spacing w:before="0" w:after="0" w:line="240" w:lineRule="auto"/>
+        <w:jc w:val="center"/>
+      </w:pPr>
+      <w:r>
+        <w:t>T</w:t>
+      </w:r>
+      <w:r>
+        <w:t>AB</w:t>
+      </w:r>
+      <w:r>
+        <w:t xml:space="preserve"> </w:t>
+      </w:r>
+      <w:proofErr w:type="gramStart"/>
+      <w:r>
+        <w:t>1 :</w:t>
+      </w:r>
+      <w:proofErr w:type="gramEnd"/>
+      <w:r>
+        <w:t xml:space="preserve"> </w:t>
+      </w:r>
+      <w:proofErr w:type="spellStart"/>
+      <w:r>
+        <w:t>Caso</w:t>
+      </w:r>
+      <w:proofErr w:type="spellEnd"/>
+      <w:r>
+        <w:t xml:space="preserve"> de </w:t>
+      </w:r>
+      <w:proofErr w:type="spellStart"/>
+      <w:r>
+        <w:t>utilização</w:t>
+      </w:r>
+      <w:proofErr w:type="spellEnd"/>
+      <w:r>
+        <w:t xml:space="preserve"> </w:t>
+      </w:r>
+      <w:proofErr w:type="spellStart"/>
+      <w:r>
+        <w:t>criar</w:t>
+      </w:r>
+      <w:proofErr w:type="spellEnd"/>
+      <w:r>
+        <w:t xml:space="preserve"> </w:t>
+      </w:r>
+      <w:proofErr w:type="spellStart"/>
+      <w:r>
+        <w:t>registo</w:t>
+      </w:r>
+      <w:proofErr w:type="spellEnd"/>
+      <w:r>
+        <w:t xml:space="preserve"> de professor</w:t>
+      </w:r>
+      <w:r>
+        <w:t>.</w:t>
+      </w:r>
+    </w:p>
+    <w:p>
+      <w:pPr>
+        <w:spacing w:before="0" w:after="0" w:line="240" w:lineRule="auto"/>
+      </w:pPr>
+    </w:p>
+    <w:p>
+      <w:pPr>
+        <w:spacing w:before="0" w:after="0" w:line="240" w:lineRule="auto"/>
+      </w:pPr>
+    </w:p>
+    <w:p>
+      <w:pPr>
+        <w:spacing w:before="0" w:after="0" w:line="240" w:lineRule="auto"/>
+      </w:pPr>
+    </w:p>
+    <w:p>
+      <w:pPr>
+        <w:spacing w:before="0" w:after="0" w:line="240" w:lineRule="auto"/>
+      </w:pPr>
+    </w:p>
+    <w:p>
+      <w:pPr>
+        <w:spacing w:before="0" w:after="0" w:line="240" w:lineRule="auto"/>
+      </w:pPr>
+    </w:p>
+    <w:p>
+      <w:pPr>
+        <w:spacing w:before="0" w:after="0" w:line="240" w:lineRule="auto"/>
+      </w:pPr>
+    </w:p>
+    <w:p>
+      <w:pPr>
+        <w:spacing w:before="0" w:after="0" w:line="240" w:lineRule="auto"/>
+      </w:pPr>
+    </w:p>
+    <w:p>
+      <w:pPr>
+        <w:spacing w:before="0" w:after="0" w:line="240" w:lineRule="auto"/>
+      </w:pPr>
+    </w:p>
+    <w:p>
+      <w:pPr>
+        <w:spacing w:before="0" w:after="0" w:line="240" w:lineRule="auto"/>
+      </w:pPr>
+    </w:p>
+    <w:p>
+      <w:pPr>
+        <w:spacing w:before="0" w:after="0" w:line="240" w:lineRule="auto"/>
+      </w:pPr>
+    </w:p>
+    <w:p>
+      <w:pPr>
+        <w:spacing w:before="0" w:after="0" w:line="240" w:lineRule="auto"/>
+      </w:pPr>
+    </w:p>
+    <w:p>
+      <w:pPr>
+        <w:spacing w:before="0" w:after="0" w:line="240" w:lineRule="auto"/>
+      </w:pPr>
+    </w:p>
+    <w:p>
+      <w:pPr>
+        <w:spacing w:before="0" w:after="0" w:line="240" w:lineRule="auto"/>
+      </w:pPr>
+    </w:p>
+    <w:p>
+      <w:pPr>
+        <w:spacing w:before="0" w:after="0" w:line="240" w:lineRule="auto"/>
+      </w:pPr>
+    </w:p>
+    <w:p>
+      <w:pPr>
+        <w:spacing w:before="0" w:after="0" w:line="240" w:lineRule="auto"/>
+      </w:pPr>
+    </w:p>
+    <w:p>
+      <w:pPr>
+        <w:spacing w:before="0" w:after="0" w:line="240" w:lineRule="auto"/>
+      </w:pPr>
+    </w:p>
+    <w:p>
+      <w:pPr>
+        <w:spacing w:before="0" w:after="0" w:line="240" w:lineRule="auto"/>
+      </w:pPr>
+    </w:p>
+    <w:p>
+      <w:pPr>
+        <w:spacing w:before="0" w:after="0" w:line="240" w:lineRule="auto"/>
+      </w:pPr>
+    </w:p>
+    <w:p>
+      <w:pPr>
+        <w:pStyle w:val="Heading2"/>
+        <w:rPr>
+          <w:sz w:val="24"/>
+          <w:szCs w:val="24"/>
+          <w:lang w:val="pt-PT"/>
+        </w:rPr>
+      </w:pPr>
+      <w:r>
+        <w:rPr>
+          <w:sz w:val="24"/>
+          <w:szCs w:val="24"/>
+          <w:lang w:val="pt-PT"/>
+        </w:rPr>
+        <w:lastRenderedPageBreak/>
+        <w:t>2.4.2.3</w:t>
+      </w:r>
+      <w:r>
+        <w:rPr>
+          <w:sz w:val="24"/>
+          <w:szCs w:val="24"/>
+          <w:lang w:val="pt-PT"/>
+        </w:rPr>
+        <w:t xml:space="preserve"> </w:t>
+      </w:r>
+      <w:r>
+        <w:rPr>
+          <w:sz w:val="24"/>
+          <w:szCs w:val="24"/>
+          <w:lang w:val="pt-PT"/>
+        </w:rPr>
+        <w:t>Criar registo de aluno</w:t>
+      </w:r>
+    </w:p>
+    <w:p>
+      <w:pPr>
+        <w:spacing w:before="0" w:after="0" w:line="240" w:lineRule="auto"/>
+        <w:jc w:val="center"/>
+        <w:rPr>
+          <w:color w:val="FF7B0F" w:themeColor="accent2"/>
+          <w:sz w:val="44"/>
+        </w:rPr>
+      </w:pPr>
+      <w:proofErr w:type="spellStart"/>
+      <w:r>
+        <w:rPr>
+          <w:color w:val="FF7B0F" w:themeColor="accent2"/>
+          <w:sz w:val="44"/>
+        </w:rPr>
+        <w:t>Falta</w:t>
+      </w:r>
+      <w:proofErr w:type="spellEnd"/>
+      <w:r>
+        <w:rPr>
+          <w:color w:val="FF7B0F" w:themeColor="accent2"/>
+          <w:sz w:val="44"/>
+        </w:rPr>
+        <w:t xml:space="preserve"> </w:t>
+      </w:r>
+      <w:proofErr w:type="spellStart"/>
+      <w:r>
+        <w:rPr>
+          <w:color w:val="FF7B0F" w:themeColor="accent2"/>
+          <w:sz w:val="44"/>
+        </w:rPr>
+        <w:t>diagrama</w:t>
+      </w:r>
+      <w:proofErr w:type="spellEnd"/>
+      <w:r>
+        <w:rPr>
+          <w:color w:val="FF7B0F" w:themeColor="accent2"/>
+          <w:sz w:val="44"/>
+        </w:rPr>
+        <w:t xml:space="preserve"> de </w:t>
+      </w:r>
+      <w:proofErr w:type="spellStart"/>
+      <w:r>
+        <w:rPr>
+          <w:color w:val="FF7B0F" w:themeColor="accent2"/>
+          <w:sz w:val="44"/>
+        </w:rPr>
+        <w:t>actividades</w:t>
+      </w:r>
+      <w:proofErr w:type="spellEnd"/>
+    </w:p>
+    <w:p>
+      <w:pPr>
+        <w:spacing w:before="0" w:after="0" w:line="240" w:lineRule="auto"/>
+        <w:jc w:val="center"/>
+        <w:rPr>
+          <w:color w:val="FF7B0F" w:themeColor="accent2"/>
+          <w:sz w:val="44"/>
+        </w:rPr>
+      </w:pPr>
+    </w:p>
+    <w:tbl>
+      <w:tblPr>
+        <w:tblStyle w:val="LightGrid-Accent4"/>
+        <w:tblW w:w="0" w:type="auto"/>
+        <w:tblLook w:val="04A0" w:firstRow="1" w:lastRow="0" w:firstColumn="1" w:lastColumn="0" w:noHBand="0" w:noVBand="1"/>
+      </w:tblPr>
+      <w:tblGrid>
+        <w:gridCol w:w="4208"/>
+        <w:gridCol w:w="4507"/>
+      </w:tblGrid>
+      <w:tr>
+        <w:trPr>
+          <w:cnfStyle w:val="100000000000" w:firstRow="1" w:lastRow="0" w:firstColumn="0" w:lastColumn="0" w:oddVBand="0" w:evenVBand="0" w:oddHBand="0" w:evenHBand="0" w:firstRowFirstColumn="0" w:firstRowLastColumn="0" w:lastRowFirstColumn="0" w:lastRowLastColumn="0"/>
+        </w:trPr>
+        <w:tc>
+          <w:tcPr>
+            <w:cnfStyle w:val="001000000000" w:firstRow="0" w:lastRow="0" w:firstColumn="1" w:lastColumn="0" w:oddVBand="0" w:evenVBand="0" w:oddHBand="0" w:evenHBand="0" w:firstRowFirstColumn="0" w:firstRowLastColumn="0" w:lastRowFirstColumn="0" w:lastRowLastColumn="0"/>
+            <w:tcW w:w="4208" w:type="dxa"/>
+          </w:tcPr>
+          <w:p>
+            <w:pPr>
+              <w:autoSpaceDE w:val="0"/>
+              <w:autoSpaceDN w:val="0"/>
+              <w:adjustRightInd w:val="0"/>
+              <w:spacing w:before="0" w:after="0"/>
+              <w:ind w:left="1080"/>
+              <w:rPr>
+                <w:sz w:val="24"/>
+                <w:szCs w:val="24"/>
+                <w:lang w:val="pt-PT"/>
+              </w:rPr>
+            </w:pPr>
+            <w:r>
+              <w:rPr>
+                <w:sz w:val="24"/>
+                <w:szCs w:val="24"/>
+                <w:lang w:val="pt-PT"/>
+              </w:rPr>
+              <w:t>Nome</w:t>
+            </w:r>
+            <w:r>
+              <w:rPr>
+                <w:sz w:val="24"/>
+                <w:szCs w:val="24"/>
+                <w:lang w:val="pt-PT"/>
+              </w:rPr>
+              <w:t>:</w:t>
+            </w:r>
+          </w:p>
+        </w:tc>
+        <w:tc>
+          <w:tcPr>
+            <w:tcW w:w="4507" w:type="dxa"/>
+          </w:tcPr>
+          <w:p>
+            <w:pPr>
+              <w:autoSpaceDE w:val="0"/>
+              <w:autoSpaceDN w:val="0"/>
+              <w:adjustRightInd w:val="0"/>
+              <w:spacing w:before="0" w:after="0"/>
+              <w:ind w:left="1080"/>
+              <w:cnfStyle w:val="100000000000" w:firstRow="1" w:lastRow="0" w:firstColumn="0" w:lastColumn="0" w:oddVBand="0" w:evenVBand="0" w:oddHBand="0" w:evenHBand="0" w:firstRowFirstColumn="0" w:firstRowLastColumn="0" w:lastRowFirstColumn="0" w:lastRowLastColumn="0"/>
+              <w:rPr>
+                <w:sz w:val="24"/>
+                <w:szCs w:val="24"/>
+                <w:lang w:val="pt-PT"/>
+              </w:rPr>
+            </w:pPr>
+            <w:r>
+              <w:rPr>
+                <w:sz w:val="24"/>
+                <w:szCs w:val="24"/>
+                <w:lang w:val="pt-PT"/>
+              </w:rPr>
+              <w:t>Criar registo de aluno</w:t>
+            </w:r>
+          </w:p>
+        </w:tc>
+      </w:tr>
+      <w:tr>
+        <w:trPr>
+          <w:cnfStyle w:val="000000100000" w:firstRow="0" w:lastRow="0" w:firstColumn="0" w:lastColumn="0" w:oddVBand="0" w:evenVBand="0" w:oddHBand="1" w:evenHBand="0" w:firstRowFirstColumn="0" w:firstRowLastColumn="0" w:lastRowFirstColumn="0" w:lastRowLastColumn="0"/>
+        </w:trPr>
+        <w:tc>
+          <w:tcPr>
+            <w:cnfStyle w:val="001000000000" w:firstRow="0" w:lastRow="0" w:firstColumn="1" w:lastColumn="0" w:oddVBand="0" w:evenVBand="0" w:oddHBand="0" w:evenHBand="0" w:firstRowFirstColumn="0" w:firstRowLastColumn="0" w:lastRowFirstColumn="0" w:lastRowLastColumn="0"/>
+            <w:tcW w:w="4208" w:type="dxa"/>
+          </w:tcPr>
+          <w:p>
+            <w:pPr>
+              <w:autoSpaceDE w:val="0"/>
+              <w:autoSpaceDN w:val="0"/>
+              <w:adjustRightInd w:val="0"/>
+              <w:spacing w:before="0" w:after="0"/>
+              <w:ind w:left="1080"/>
+              <w:rPr>
+                <w:sz w:val="24"/>
+                <w:szCs w:val="24"/>
+                <w:lang w:val="pt-PT"/>
+              </w:rPr>
+            </w:pPr>
+            <w:r>
+              <w:rPr>
+                <w:sz w:val="24"/>
+                <w:szCs w:val="24"/>
+                <w:lang w:val="pt-PT"/>
+              </w:rPr>
+              <w:t>Â</w:t>
+            </w:r>
+            <w:r>
+              <w:rPr>
+                <w:sz w:val="24"/>
+                <w:szCs w:val="24"/>
+                <w:lang w:val="pt-PT"/>
+              </w:rPr>
+              <w:t>mbito:</w:t>
+            </w:r>
+          </w:p>
+        </w:tc>
+        <w:tc>
+          <w:tcPr>
+            <w:tcW w:w="4507" w:type="dxa"/>
+          </w:tcPr>
+          <w:p>
+            <w:pPr>
+              <w:autoSpaceDE w:val="0"/>
+              <w:autoSpaceDN w:val="0"/>
+              <w:adjustRightInd w:val="0"/>
+              <w:spacing w:before="0" w:after="0"/>
+              <w:ind w:left="1080"/>
+              <w:cnfStyle w:val="000000100000" w:firstRow="0" w:lastRow="0" w:firstColumn="0" w:lastColumn="0" w:oddVBand="0" w:evenVBand="0" w:oddHBand="1" w:evenHBand="0" w:firstRowFirstColumn="0" w:firstRowLastColumn="0" w:lastRowFirstColumn="0" w:lastRowLastColumn="0"/>
+              <w:rPr>
+                <w:sz w:val="22"/>
+                <w:szCs w:val="22"/>
+                <w:lang w:val="pt-PT"/>
+              </w:rPr>
+            </w:pPr>
+            <w:r>
+              <w:rPr>
+                <w:sz w:val="22"/>
+                <w:szCs w:val="22"/>
+                <w:lang w:val="pt-PT"/>
+              </w:rPr>
+              <w:t>Letrinhas</w:t>
+            </w:r>
+          </w:p>
+        </w:tc>
+      </w:tr>
+      <w:tr>
+        <w:trPr>
+          <w:cnfStyle w:val="000000010000" w:firstRow="0" w:lastRow="0" w:firstColumn="0" w:lastColumn="0" w:oddVBand="0" w:evenVBand="0" w:oddHBand="0" w:evenHBand="1" w:firstRowFirstColumn="0" w:firstRowLastColumn="0" w:lastRowFirstColumn="0" w:lastRowLastColumn="0"/>
+        </w:trPr>
+        <w:tc>
+          <w:tcPr>
+            <w:cnfStyle w:val="001000000000" w:firstRow="0" w:lastRow="0" w:firstColumn="1" w:lastColumn="0" w:oddVBand="0" w:evenVBand="0" w:oddHBand="0" w:evenHBand="0" w:firstRowFirstColumn="0" w:firstRowLastColumn="0" w:lastRowFirstColumn="0" w:lastRowLastColumn="0"/>
+            <w:tcW w:w="4208" w:type="dxa"/>
+          </w:tcPr>
+          <w:p>
+            <w:pPr>
+              <w:autoSpaceDE w:val="0"/>
+              <w:autoSpaceDN w:val="0"/>
+              <w:adjustRightInd w:val="0"/>
+              <w:spacing w:before="0" w:after="0"/>
+              <w:ind w:left="1080"/>
+              <w:rPr>
+                <w:color w:val="FF0000"/>
+                <w:sz w:val="40"/>
+                <w:szCs w:val="40"/>
+                <w:lang w:val="pt-PT"/>
+              </w:rPr>
+            </w:pPr>
+            <w:r>
+              <w:rPr>
+                <w:sz w:val="24"/>
+                <w:szCs w:val="24"/>
+                <w:lang w:val="pt-PT"/>
+              </w:rPr>
+              <w:t>Finalidade:</w:t>
+            </w:r>
+          </w:p>
+        </w:tc>
+        <w:tc>
+          <w:tcPr>
+            <w:tcW w:w="4507" w:type="dxa"/>
+          </w:tcPr>
+          <w:p>
+            <w:pPr>
+              <w:autoSpaceDE w:val="0"/>
+              <w:autoSpaceDN w:val="0"/>
+              <w:adjustRightInd w:val="0"/>
+              <w:spacing w:before="0" w:after="0"/>
+              <w:ind w:left="1080"/>
+              <w:cnfStyle w:val="000000010000" w:firstRow="0" w:lastRow="0" w:firstColumn="0" w:lastColumn="0" w:oddVBand="0" w:evenVBand="0" w:oddHBand="0" w:evenHBand="1" w:firstRowFirstColumn="0" w:firstRowLastColumn="0" w:lastRowFirstColumn="0" w:lastRowLastColumn="0"/>
+              <w:rPr>
+                <w:sz w:val="22"/>
+                <w:szCs w:val="22"/>
+                <w:lang w:val="pt-PT"/>
+              </w:rPr>
+            </w:pPr>
+            <w:r>
+              <w:rPr>
+                <w:sz w:val="22"/>
+                <w:szCs w:val="22"/>
+                <w:lang w:val="pt-PT"/>
+              </w:rPr>
+              <w:t>Os actores envolvidos poderão inserir alunos no sistema.</w:t>
+            </w:r>
+          </w:p>
+        </w:tc>
+      </w:tr>
+      <w:tr>
+        <w:trPr>
+          <w:cnfStyle w:val="000000100000" w:firstRow="0" w:lastRow="0" w:firstColumn="0" w:lastColumn="0" w:oddVBand="0" w:evenVBand="0" w:oddHBand="1" w:evenHBand="0" w:firstRowFirstColumn="0" w:firstRowLastColumn="0" w:lastRowFirstColumn="0" w:lastRowLastColumn="0"/>
+        </w:trPr>
+        <w:tc>
+          <w:tcPr>
+            <w:cnfStyle w:val="001000000000" w:firstRow="0" w:lastRow="0" w:firstColumn="1" w:lastColumn="0" w:oddVBand="0" w:evenVBand="0" w:oddHBand="0" w:evenHBand="0" w:firstRowFirstColumn="0" w:firstRowLastColumn="0" w:lastRowFirstColumn="0" w:lastRowLastColumn="0"/>
+            <w:tcW w:w="4208" w:type="dxa"/>
+          </w:tcPr>
+          <w:p>
+            <w:pPr>
+              <w:autoSpaceDE w:val="0"/>
+              <w:autoSpaceDN w:val="0"/>
+              <w:adjustRightInd w:val="0"/>
+              <w:spacing w:before="0" w:after="0"/>
+              <w:ind w:left="1080"/>
+              <w:rPr>
+                <w:color w:val="FF0000"/>
+                <w:sz w:val="40"/>
+                <w:szCs w:val="40"/>
+                <w:lang w:val="pt-PT"/>
+              </w:rPr>
+            </w:pPr>
+            <w:r>
+              <w:rPr>
+                <w:sz w:val="24"/>
+                <w:szCs w:val="24"/>
+                <w:lang w:val="pt-PT"/>
+              </w:rPr>
+              <w:t>Atores:</w:t>
+            </w:r>
+          </w:p>
+        </w:tc>
+        <w:tc>
+          <w:tcPr>
+            <w:tcW w:w="4507" w:type="dxa"/>
+          </w:tcPr>
+          <w:p>
+            <w:pPr>
+              <w:autoSpaceDE w:val="0"/>
+              <w:autoSpaceDN w:val="0"/>
+              <w:adjustRightInd w:val="0"/>
+              <w:spacing w:before="0" w:after="0"/>
+              <w:ind w:left="1080"/>
+              <w:cnfStyle w:val="000000100000" w:firstRow="0" w:lastRow="0" w:firstColumn="0" w:lastColumn="0" w:oddVBand="0" w:evenVBand="0" w:oddHBand="1" w:evenHBand="0" w:firstRowFirstColumn="0" w:firstRowLastColumn="0" w:lastRowFirstColumn="0" w:lastRowLastColumn="0"/>
+              <w:rPr>
+                <w:sz w:val="22"/>
+                <w:szCs w:val="22"/>
+                <w:lang w:val="pt-PT"/>
+              </w:rPr>
+            </w:pPr>
+            <w:r>
+              <w:rPr>
+                <w:sz w:val="22"/>
+                <w:szCs w:val="22"/>
+                <w:lang w:val="pt-PT"/>
+              </w:rPr>
+              <w:t>Administrador</w:t>
+            </w:r>
+          </w:p>
+        </w:tc>
+      </w:tr>
+      <w:tr>
+        <w:trPr>
+          <w:cnfStyle w:val="000000010000" w:firstRow="0" w:lastRow="0" w:firstColumn="0" w:lastColumn="0" w:oddVBand="0" w:evenVBand="0" w:oddHBand="0" w:evenHBand="1" w:firstRowFirstColumn="0" w:firstRowLastColumn="0" w:lastRowFirstColumn="0" w:lastRowLastColumn="0"/>
+        </w:trPr>
+        <w:tc>
+          <w:tcPr>
+            <w:cnfStyle w:val="001000000000" w:firstRow="0" w:lastRow="0" w:firstColumn="1" w:lastColumn="0" w:oddVBand="0" w:evenVBand="0" w:oddHBand="0" w:evenHBand="0" w:firstRowFirstColumn="0" w:firstRowLastColumn="0" w:lastRowFirstColumn="0" w:lastRowLastColumn="0"/>
+            <w:tcW w:w="4208" w:type="dxa"/>
+          </w:tcPr>
+          <w:p>
+            <w:pPr>
+              <w:autoSpaceDE w:val="0"/>
+              <w:autoSpaceDN w:val="0"/>
+              <w:adjustRightInd w:val="0"/>
+              <w:spacing w:before="0" w:after="0"/>
+              <w:ind w:left="1080"/>
+              <w:rPr>
+                <w:sz w:val="24"/>
+                <w:szCs w:val="24"/>
+                <w:lang w:val="pt-PT"/>
+              </w:rPr>
+            </w:pPr>
+            <w:r>
+              <w:rPr>
+                <w:sz w:val="24"/>
+                <w:szCs w:val="24"/>
+                <w:lang w:val="pt-PT"/>
+              </w:rPr>
+              <w:t>Pré-condições:</w:t>
+            </w:r>
+          </w:p>
+        </w:tc>
+        <w:tc>
+          <w:tcPr>
+            <w:tcW w:w="4507" w:type="dxa"/>
+          </w:tcPr>
+          <w:p>
+            <w:pPr>
+              <w:autoSpaceDE w:val="0"/>
+              <w:autoSpaceDN w:val="0"/>
+              <w:adjustRightInd w:val="0"/>
+              <w:spacing w:before="0" w:after="0"/>
+              <w:ind w:left="1080"/>
+              <w:cnfStyle w:val="000000010000" w:firstRow="0" w:lastRow="0" w:firstColumn="0" w:lastColumn="0" w:oddVBand="0" w:evenVBand="0" w:oddHBand="0" w:evenHBand="1" w:firstRowFirstColumn="0" w:firstRowLastColumn="0" w:lastRowFirstColumn="0" w:lastRowLastColumn="0"/>
+              <w:rPr>
+                <w:sz w:val="22"/>
+                <w:szCs w:val="22"/>
+                <w:lang w:val="pt-PT"/>
+              </w:rPr>
+            </w:pPr>
+            <w:r>
+              <w:rPr>
+                <w:sz w:val="22"/>
+                <w:szCs w:val="22"/>
+                <w:lang w:val="pt-PT"/>
+              </w:rPr>
+              <w:t xml:space="preserve">O administrador deverá estar autenticado. </w:t>
+            </w:r>
+          </w:p>
+        </w:tc>
+      </w:tr>
+      <w:tr>
+        <w:trPr>
+          <w:cnfStyle w:val="000000100000" w:firstRow="0" w:lastRow="0" w:firstColumn="0" w:lastColumn="0" w:oddVBand="0" w:evenVBand="0" w:oddHBand="1" w:evenHBand="0" w:firstRowFirstColumn="0" w:firstRowLastColumn="0" w:lastRowFirstColumn="0" w:lastRowLastColumn="0"/>
+        </w:trPr>
+        <w:tc>
+          <w:tcPr>
+            <w:cnfStyle w:val="001000000000" w:firstRow="0" w:lastRow="0" w:firstColumn="1" w:lastColumn="0" w:oddVBand="0" w:evenVBand="0" w:oddHBand="0" w:evenHBand="0" w:firstRowFirstColumn="0" w:firstRowLastColumn="0" w:lastRowFirstColumn="0" w:lastRowLastColumn="0"/>
+            <w:tcW w:w="4208" w:type="dxa"/>
+          </w:tcPr>
+          <w:p>
+            <w:pPr>
+              <w:autoSpaceDE w:val="0"/>
+              <w:autoSpaceDN w:val="0"/>
+              <w:adjustRightInd w:val="0"/>
+              <w:spacing w:before="0" w:after="0"/>
+              <w:ind w:left="1080"/>
+              <w:rPr>
+                <w:color w:val="FF0000"/>
+                <w:sz w:val="40"/>
+                <w:szCs w:val="40"/>
+                <w:lang w:val="pt-PT"/>
+              </w:rPr>
+            </w:pPr>
+            <w:r>
+              <w:rPr>
+                <w:sz w:val="24"/>
+                <w:szCs w:val="24"/>
+                <w:lang w:val="pt-PT"/>
+              </w:rPr>
+              <w:t>Sequência típica dos eventos:</w:t>
+            </w:r>
+          </w:p>
+        </w:tc>
+        <w:tc>
+          <w:tcPr>
+            <w:tcW w:w="4507" w:type="dxa"/>
+          </w:tcPr>
+          <w:p>
+            <w:pPr>
+              <w:autoSpaceDE w:val="0"/>
+              <w:autoSpaceDN w:val="0"/>
+              <w:adjustRightInd w:val="0"/>
+              <w:spacing w:before="0" w:after="0"/>
+              <w:ind w:left="1080"/>
+              <w:cnfStyle w:val="000000100000" w:firstRow="0" w:lastRow="0" w:firstColumn="0" w:lastColumn="0" w:oddVBand="0" w:evenVBand="0" w:oddHBand="1" w:evenHBand="0" w:firstRowFirstColumn="0" w:firstRowLastColumn="0" w:lastRowFirstColumn="0" w:lastRowLastColumn="0"/>
+              <w:rPr>
+                <w:sz w:val="22"/>
+                <w:szCs w:val="22"/>
+                <w:lang w:val="pt-PT"/>
+              </w:rPr>
+            </w:pPr>
+            <w:r>
+              <w:rPr>
+                <w:sz w:val="22"/>
+                <w:szCs w:val="22"/>
+                <w:lang w:val="pt-PT"/>
+              </w:rPr>
+              <w:t>O utilizador deve:</w:t>
+            </w:r>
+          </w:p>
+          <w:p>
+            <w:pPr>
+              <w:pStyle w:val="ListParagraph"/>
+              <w:numPr>
+                <w:ilvl w:val="0"/>
+                <w:numId w:val="24"/>
+              </w:numPr>
+              <w:autoSpaceDE w:val="0"/>
+              <w:autoSpaceDN w:val="0"/>
+              <w:adjustRightInd w:val="0"/>
+              <w:spacing w:before="0" w:after="0"/>
+              <w:cnfStyle w:val="000000100000" w:firstRow="0" w:lastRow="0" w:firstColumn="0" w:lastColumn="0" w:oddVBand="0" w:evenVBand="0" w:oddHBand="1" w:evenHBand="0" w:firstRowFirstColumn="0" w:firstRowLastColumn="0" w:lastRowFirstColumn="0" w:lastRowLastColumn="0"/>
+              <w:rPr>
+                <w:sz w:val="22"/>
+                <w:szCs w:val="22"/>
+                <w:lang w:val="pt-PT"/>
+              </w:rPr>
+            </w:pPr>
+            <w:r>
+              <w:rPr>
+                <w:sz w:val="22"/>
+                <w:szCs w:val="22"/>
+                <w:lang w:val="pt-PT"/>
+              </w:rPr>
+              <w:t xml:space="preserve">Seleccionar “Adicionar </w:t>
+            </w:r>
+            <w:r>
+              <w:rPr>
+                <w:sz w:val="22"/>
+                <w:szCs w:val="22"/>
+                <w:lang w:val="pt-PT"/>
+              </w:rPr>
+              <w:t>Aluno</w:t>
+            </w:r>
+            <w:r>
+              <w:rPr>
+                <w:sz w:val="22"/>
+                <w:szCs w:val="22"/>
+                <w:lang w:val="pt-PT"/>
+              </w:rPr>
+              <w:t>”;</w:t>
+            </w:r>
+          </w:p>
+          <w:p>
+            <w:pPr>
+              <w:pStyle w:val="ListParagraph"/>
+              <w:numPr>
+                <w:ilvl w:val="0"/>
+                <w:numId w:val="24"/>
+              </w:numPr>
+              <w:autoSpaceDE w:val="0"/>
+              <w:autoSpaceDN w:val="0"/>
+              <w:adjustRightInd w:val="0"/>
+              <w:spacing w:before="0" w:after="0"/>
+              <w:cnfStyle w:val="000000100000" w:firstRow="0" w:lastRow="0" w:firstColumn="0" w:lastColumn="0" w:oddVBand="0" w:evenVBand="0" w:oddHBand="1" w:evenHBand="0" w:firstRowFirstColumn="0" w:firstRowLastColumn="0" w:lastRowFirstColumn="0" w:lastRowLastColumn="0"/>
+              <w:rPr>
+                <w:sz w:val="22"/>
+                <w:szCs w:val="22"/>
+                <w:lang w:val="pt-PT"/>
+              </w:rPr>
+            </w:pPr>
+            <w:r>
+              <w:rPr>
+                <w:sz w:val="22"/>
+                <w:szCs w:val="22"/>
+                <w:lang w:val="pt-PT"/>
+              </w:rPr>
+              <w:t xml:space="preserve">Preencher os devidos  campos (nome, </w:t>
+            </w:r>
+            <w:r>
+              <w:rPr>
+                <w:sz w:val="22"/>
+                <w:szCs w:val="22"/>
+                <w:lang w:val="pt-PT"/>
+              </w:rPr>
+              <w:t>escola</w:t>
+            </w:r>
+            <w:r>
+              <w:rPr>
+                <w:sz w:val="22"/>
+                <w:szCs w:val="22"/>
+                <w:lang w:val="pt-PT"/>
+              </w:rPr>
+              <w:t xml:space="preserve">, </w:t>
+            </w:r>
+            <w:r>
+              <w:rPr>
+                <w:sz w:val="22"/>
+                <w:szCs w:val="22"/>
+                <w:lang w:val="pt-PT"/>
+              </w:rPr>
+              <w:t>turma e</w:t>
+            </w:r>
+            <w:r>
+              <w:rPr>
+                <w:sz w:val="22"/>
+                <w:szCs w:val="22"/>
+                <w:lang w:val="pt-PT"/>
+              </w:rPr>
+              <w:t xml:space="preserve"> fotografia);</w:t>
+            </w:r>
+          </w:p>
+          <w:p>
+            <w:pPr>
+              <w:pStyle w:val="ListParagraph"/>
+              <w:numPr>
+                <w:ilvl w:val="0"/>
+                <w:numId w:val="24"/>
+              </w:numPr>
+              <w:autoSpaceDE w:val="0"/>
+              <w:autoSpaceDN w:val="0"/>
+              <w:adjustRightInd w:val="0"/>
+              <w:spacing w:before="0" w:after="0"/>
+              <w:cnfStyle w:val="000000100000" w:firstRow="0" w:lastRow="0" w:firstColumn="0" w:lastColumn="0" w:oddVBand="0" w:evenVBand="0" w:oddHBand="1" w:evenHBand="0" w:firstRowFirstColumn="0" w:firstRowLastColumn="0" w:lastRowFirstColumn="0" w:lastRowLastColumn="0"/>
+              <w:rPr>
+                <w:sz w:val="22"/>
+                <w:szCs w:val="22"/>
+                <w:lang w:val="pt-PT"/>
+              </w:rPr>
+            </w:pPr>
+            <w:r>
+              <w:rPr>
+                <w:sz w:val="22"/>
+                <w:szCs w:val="22"/>
+                <w:lang w:val="pt-PT"/>
+              </w:rPr>
+              <w:t>Pressionar</w:t>
+            </w:r>
+            <w:r>
+              <w:rPr>
+                <w:sz w:val="22"/>
+                <w:szCs w:val="22"/>
+                <w:lang w:val="pt-PT"/>
+              </w:rPr>
+              <w:t xml:space="preserve"> adicionar.</w:t>
+            </w:r>
+          </w:p>
+        </w:tc>
+      </w:tr>
+      <w:tr>
+        <w:trPr>
+          <w:cnfStyle w:val="000000010000" w:firstRow="0" w:lastRow="0" w:firstColumn="0" w:lastColumn="0" w:oddVBand="0" w:evenVBand="0" w:oddHBand="0" w:evenHBand="1" w:firstRowFirstColumn="0" w:firstRowLastColumn="0" w:lastRowFirstColumn="0" w:lastRowLastColumn="0"/>
+        </w:trPr>
+        <w:tc>
+          <w:tcPr>
+            <w:cnfStyle w:val="001000000000" w:firstRow="0" w:lastRow="0" w:firstColumn="1" w:lastColumn="0" w:oddVBand="0" w:evenVBand="0" w:oddHBand="0" w:evenHBand="0" w:firstRowFirstColumn="0" w:firstRowLastColumn="0" w:lastRowFirstColumn="0" w:lastRowLastColumn="0"/>
+            <w:tcW w:w="4208" w:type="dxa"/>
+          </w:tcPr>
+          <w:p>
+            <w:pPr>
+              <w:autoSpaceDE w:val="0"/>
+              <w:autoSpaceDN w:val="0"/>
+              <w:adjustRightInd w:val="0"/>
+              <w:spacing w:before="0" w:after="0"/>
+              <w:ind w:left="1080"/>
+              <w:rPr>
+                <w:color w:val="FF0000"/>
+                <w:sz w:val="40"/>
+                <w:szCs w:val="40"/>
+                <w:lang w:val="pt-PT"/>
+              </w:rPr>
+            </w:pPr>
+            <w:r>
+              <w:rPr>
+                <w:sz w:val="24"/>
+                <w:szCs w:val="24"/>
+                <w:lang w:val="pt-PT"/>
+              </w:rPr>
+              <w:t>Sequência alternativa e extensões:</w:t>
+            </w:r>
+          </w:p>
+        </w:tc>
+        <w:tc>
+          <w:tcPr>
+            <w:tcW w:w="4507" w:type="dxa"/>
+          </w:tcPr>
+          <w:p>
+            <w:pPr>
+              <w:autoSpaceDE w:val="0"/>
+              <w:autoSpaceDN w:val="0"/>
+              <w:adjustRightInd w:val="0"/>
+              <w:spacing w:before="0" w:after="0"/>
+              <w:ind w:left="1080"/>
+              <w:cnfStyle w:val="000000010000" w:firstRow="0" w:lastRow="0" w:firstColumn="0" w:lastColumn="0" w:oddVBand="0" w:evenVBand="0" w:oddHBand="0" w:evenHBand="1" w:firstRowFirstColumn="0" w:firstRowLastColumn="0" w:lastRowFirstColumn="0" w:lastRowLastColumn="0"/>
+              <w:rPr>
+                <w:sz w:val="22"/>
+                <w:szCs w:val="22"/>
+                <w:lang w:val="pt-PT"/>
+              </w:rPr>
+            </w:pPr>
+            <w:r>
+              <w:rPr>
+                <w:sz w:val="22"/>
+                <w:szCs w:val="22"/>
+                <w:lang w:val="pt-PT"/>
+              </w:rPr>
+              <w:t xml:space="preserve">3a. O utilizador não submete o </w:t>
+            </w:r>
+            <w:r>
+              <w:rPr>
+                <w:sz w:val="22"/>
+                <w:szCs w:val="22"/>
+                <w:lang w:val="pt-PT"/>
+              </w:rPr>
+              <w:t>aluno</w:t>
+            </w:r>
+            <w:r>
+              <w:rPr>
+                <w:sz w:val="22"/>
+                <w:szCs w:val="22"/>
+                <w:lang w:val="pt-PT"/>
+              </w:rPr>
+              <w:t>, cancelando a inserção deste no sistema.</w:t>
+            </w:r>
+          </w:p>
+        </w:tc>
+      </w:tr>
+      <w:tr>
+        <w:trPr>
+          <w:cnfStyle w:val="000000100000" w:firstRow="0" w:lastRow="0" w:firstColumn="0" w:lastColumn="0" w:oddVBand="0" w:evenVBand="0" w:oddHBand="1" w:evenHBand="0" w:firstRowFirstColumn="0" w:firstRowLastColumn="0" w:lastRowFirstColumn="0" w:lastRowLastColumn="0"/>
+        </w:trPr>
+        <w:tc>
+          <w:tcPr>
+            <w:cnfStyle w:val="001000000000" w:firstRow="0" w:lastRow="0" w:firstColumn="1" w:lastColumn="0" w:oddVBand="0" w:evenVBand="0" w:oddHBand="0" w:evenHBand="0" w:firstRowFirstColumn="0" w:firstRowLastColumn="0" w:lastRowFirstColumn="0" w:lastRowLastColumn="0"/>
+            <w:tcW w:w="4208" w:type="dxa"/>
+          </w:tcPr>
+          <w:p>
+            <w:pPr>
+              <w:autoSpaceDE w:val="0"/>
+              <w:autoSpaceDN w:val="0"/>
+              <w:adjustRightInd w:val="0"/>
+              <w:spacing w:before="0" w:after="0"/>
+              <w:ind w:left="1080"/>
+              <w:rPr>
+                <w:sz w:val="24"/>
+                <w:szCs w:val="24"/>
+                <w:lang w:val="pt-PT"/>
+              </w:rPr>
+            </w:pPr>
+            <w:r>
+              <w:rPr>
+                <w:sz w:val="24"/>
+                <w:szCs w:val="24"/>
+                <w:lang w:val="pt-PT"/>
+              </w:rPr>
+              <w:t>Requisitos especiais:</w:t>
+            </w:r>
+          </w:p>
+        </w:tc>
+        <w:tc>
+          <w:tcPr>
+            <w:tcW w:w="4507" w:type="dxa"/>
+          </w:tcPr>
+          <w:p>
+            <w:pPr>
+              <w:autoSpaceDE w:val="0"/>
+              <w:autoSpaceDN w:val="0"/>
+              <w:adjustRightInd w:val="0"/>
+              <w:spacing w:before="0" w:after="0"/>
+              <w:ind w:left="1080"/>
+              <w:cnfStyle w:val="000000100000" w:firstRow="0" w:lastRow="0" w:firstColumn="0" w:lastColumn="0" w:oddVBand="0" w:evenVBand="0" w:oddHBand="1" w:evenHBand="0" w:firstRowFirstColumn="0" w:firstRowLastColumn="0" w:lastRowFirstColumn="0" w:lastRowLastColumn="0"/>
+              <w:rPr>
+                <w:sz w:val="22"/>
+                <w:szCs w:val="22"/>
+                <w:lang w:val="pt-PT"/>
+              </w:rPr>
+            </w:pPr>
+            <w:r>
+              <w:rPr>
+                <w:sz w:val="22"/>
+                <w:szCs w:val="22"/>
+                <w:lang w:val="pt-PT"/>
+              </w:rPr>
+              <w:t>Nenhum</w:t>
+            </w:r>
+          </w:p>
+        </w:tc>
+      </w:tr>
+      <w:tr>
+        <w:trPr>
+          <w:cnfStyle w:val="000000010000" w:firstRow="0" w:lastRow="0" w:firstColumn="0" w:lastColumn="0" w:oddVBand="0" w:evenVBand="0" w:oddHBand="0" w:evenHBand="1" w:firstRowFirstColumn="0" w:firstRowLastColumn="0" w:lastRowFirstColumn="0" w:lastRowLastColumn="0"/>
+        </w:trPr>
+        <w:tc>
+          <w:tcPr>
+            <w:cnfStyle w:val="001000000000" w:firstRow="0" w:lastRow="0" w:firstColumn="1" w:lastColumn="0" w:oddVBand="0" w:evenVBand="0" w:oddHBand="0" w:evenHBand="0" w:firstRowFirstColumn="0" w:firstRowLastColumn="0" w:lastRowFirstColumn="0" w:lastRowLastColumn="0"/>
+            <w:tcW w:w="4208" w:type="dxa"/>
+          </w:tcPr>
+          <w:p>
+            <w:pPr>
+              <w:autoSpaceDE w:val="0"/>
+              <w:autoSpaceDN w:val="0"/>
+              <w:adjustRightInd w:val="0"/>
+              <w:spacing w:before="0" w:after="0"/>
+              <w:ind w:left="1080"/>
+              <w:rPr>
+                <w:sz w:val="24"/>
+                <w:szCs w:val="24"/>
+                <w:lang w:val="pt-PT"/>
+              </w:rPr>
+            </w:pPr>
+            <w:r>
+              <w:rPr>
+                <w:sz w:val="24"/>
+                <w:szCs w:val="24"/>
+                <w:lang w:val="pt-PT"/>
+              </w:rPr>
+              <w:t>Aspectos em Aberto:</w:t>
+            </w:r>
+          </w:p>
+        </w:tc>
+        <w:tc>
+          <w:tcPr>
+            <w:tcW w:w="4507" w:type="dxa"/>
+          </w:tcPr>
+          <w:p>
+            <w:pPr>
+              <w:autoSpaceDE w:val="0"/>
+              <w:autoSpaceDN w:val="0"/>
+              <w:adjustRightInd w:val="0"/>
+              <w:spacing w:before="0" w:after="0"/>
+              <w:ind w:left="1080"/>
+              <w:cnfStyle w:val="000000010000" w:firstRow="0" w:lastRow="0" w:firstColumn="0" w:lastColumn="0" w:oddVBand="0" w:evenVBand="0" w:oddHBand="0" w:evenHBand="1" w:firstRowFirstColumn="0" w:firstRowLastColumn="0" w:lastRowFirstColumn="0" w:lastRowLastColumn="0"/>
+              <w:rPr>
+                <w:sz w:val="22"/>
+                <w:szCs w:val="22"/>
+                <w:lang w:val="pt-PT"/>
+              </w:rPr>
+            </w:pPr>
+          </w:p>
+        </w:tc>
+      </w:tr>
+    </w:tbl>
+    <w:p>
+      <w:pPr>
+        <w:spacing w:before="0" w:after="0" w:line="240" w:lineRule="auto"/>
+        <w:jc w:val="center"/>
+      </w:pPr>
+      <w:r>
+        <w:t>T</w:t>
+      </w:r>
+      <w:r>
+        <w:t>AB</w:t>
+      </w:r>
+      <w:r>
+        <w:t xml:space="preserve"> </w:t>
+      </w:r>
+      <w:proofErr w:type="gramStart"/>
+      <w:r>
+        <w:t>1 :</w:t>
+      </w:r>
+      <w:proofErr w:type="gramEnd"/>
+      <w:r>
+        <w:t xml:space="preserve"> </w:t>
+      </w:r>
+      <w:proofErr w:type="spellStart"/>
+      <w:r>
+        <w:t>Caso</w:t>
+      </w:r>
+      <w:proofErr w:type="spellEnd"/>
+      <w:r>
+        <w:t xml:space="preserve"> de </w:t>
+      </w:r>
+      <w:proofErr w:type="spellStart"/>
+      <w:r>
+        <w:t>utilização</w:t>
+      </w:r>
+      <w:proofErr w:type="spellEnd"/>
+      <w:r>
+        <w:t xml:space="preserve"> </w:t>
+      </w:r>
+      <w:r>
+        <w:t xml:space="preserve"> </w:t>
+      </w:r>
+      <w:proofErr w:type="spellStart"/>
+      <w:r>
+        <w:t>criar</w:t>
+      </w:r>
+      <w:proofErr w:type="spellEnd"/>
+      <w:r>
+        <w:t xml:space="preserve"> </w:t>
+      </w:r>
+      <w:proofErr w:type="spellStart"/>
+      <w:r>
+        <w:t>registo</w:t>
+      </w:r>
+      <w:proofErr w:type="spellEnd"/>
+      <w:r>
+        <w:t xml:space="preserve"> do </w:t>
+      </w:r>
+      <w:proofErr w:type="spellStart"/>
+      <w:r>
+        <w:t>aluno</w:t>
+      </w:r>
+      <w:proofErr w:type="spellEnd"/>
+      <w:r>
+        <w:t>.</w:t>
+      </w:r>
+    </w:p>
+    <w:p>
+      <w:pPr>
+        <w:spacing w:before="0" w:after="0" w:line="240" w:lineRule="auto"/>
+      </w:pPr>
+    </w:p>
+    <w:p>
+      <w:pPr>
+        <w:spacing w:before="0" w:after="0" w:line="240" w:lineRule="auto"/>
+      </w:pPr>
+    </w:p>
+    <w:p>
+      <w:pPr>
+        <w:spacing w:before="0" w:after="0" w:line="240" w:lineRule="auto"/>
+      </w:pPr>
+    </w:p>
+    <w:p>
+      <w:pPr>
+        <w:spacing w:before="0" w:after="0" w:line="240" w:lineRule="auto"/>
+      </w:pPr>
+    </w:p>
+    <w:p>
+      <w:pPr>
+        <w:spacing w:before="0" w:after="0" w:line="240" w:lineRule="auto"/>
+      </w:pPr>
+    </w:p>
+    <w:p>
+      <w:pPr>
+        <w:spacing w:before="0" w:after="0" w:line="240" w:lineRule="auto"/>
+      </w:pPr>
+    </w:p>
+    <w:p>
+      <w:pPr>
+        <w:spacing w:before="0" w:after="0" w:line="240" w:lineRule="auto"/>
+      </w:pPr>
+    </w:p>
+    <w:p>
+      <w:pPr>
+        <w:spacing w:before="0" w:after="0" w:line="240" w:lineRule="auto"/>
+      </w:pPr>
+    </w:p>
+    <w:p>
+      <w:pPr>
+        <w:spacing w:before="0" w:after="0" w:line="240" w:lineRule="auto"/>
+      </w:pPr>
+    </w:p>
+    <w:p>
+      <w:pPr>
+        <w:spacing w:before="0" w:after="0" w:line="240" w:lineRule="auto"/>
+      </w:pPr>
+    </w:p>
+    <w:p>
+      <w:pPr>
+        <w:spacing w:before="0" w:after="0" w:line="240" w:lineRule="auto"/>
+      </w:pPr>
+    </w:p>
+    <w:p>
+      <w:pPr>
+        <w:spacing w:before="0" w:after="0" w:line="240" w:lineRule="auto"/>
+      </w:pPr>
+    </w:p>
+    <w:p>
+      <w:pPr>
+        <w:spacing w:before="0" w:after="0" w:line="240" w:lineRule="auto"/>
+      </w:pPr>
+    </w:p>
+    <w:p>
+      <w:pPr>
+        <w:spacing w:before="0" w:after="0" w:line="240" w:lineRule="auto"/>
+      </w:pPr>
+    </w:p>
+    <w:p>
+      <w:pPr>
+        <w:spacing w:before="0" w:after="0" w:line="240" w:lineRule="auto"/>
+      </w:pPr>
+    </w:p>
+    <w:p>
+      <w:pPr>
+        <w:spacing w:before="0" w:after="0" w:line="240" w:lineRule="auto"/>
+      </w:pPr>
+    </w:p>
+    <w:p>
+      <w:pPr>
+        <w:spacing w:before="0" w:after="0" w:line="240" w:lineRule="auto"/>
+      </w:pPr>
+    </w:p>
+    <w:p>
+      <w:pPr>
+        <w:spacing w:before="0" w:after="0" w:line="240" w:lineRule="auto"/>
+      </w:pPr>
+    </w:p>
+    <w:p>
+      <w:pPr>
+        <w:spacing w:before="0" w:after="0" w:line="240" w:lineRule="auto"/>
+      </w:pPr>
+    </w:p>
+    <w:p>
+      <w:pPr>
+        <w:spacing w:before="0" w:after="0" w:line="240" w:lineRule="auto"/>
+      </w:pPr>
+    </w:p>
+    <w:p>
+      <w:pPr>
+        <w:pStyle w:val="Heading2"/>
+        <w:rPr>
+          <w:sz w:val="24"/>
+          <w:szCs w:val="24"/>
+          <w:lang w:val="pt-PT"/>
+        </w:rPr>
+      </w:pPr>
+      <w:r>
+        <w:rPr>
+          <w:sz w:val="24"/>
+          <w:szCs w:val="24"/>
+          <w:lang w:val="pt-PT"/>
+        </w:rPr>
+        <w:lastRenderedPageBreak/>
+        <w:t>2.4.2.4</w:t>
+      </w:r>
+      <w:r>
+        <w:rPr>
+          <w:sz w:val="24"/>
+          <w:szCs w:val="24"/>
+          <w:lang w:val="pt-PT"/>
+        </w:rPr>
+        <w:t xml:space="preserve"> </w:t>
+      </w:r>
+      <w:r>
+        <w:rPr>
+          <w:sz w:val="24"/>
+          <w:szCs w:val="24"/>
+          <w:lang w:val="pt-PT"/>
+        </w:rPr>
+        <w:t>Criar registo de aluno</w:t>
+      </w:r>
+    </w:p>
+    <w:p>
+      <w:pPr>
+        <w:spacing w:before="0" w:after="0" w:line="240" w:lineRule="auto"/>
+        <w:jc w:val="center"/>
+        <w:rPr>
+          <w:color w:val="FF7B0F" w:themeColor="accent2"/>
+          <w:sz w:val="44"/>
+        </w:rPr>
+      </w:pPr>
+      <w:proofErr w:type="spellStart"/>
+      <w:r>
+        <w:rPr>
+          <w:color w:val="FF7B0F" w:themeColor="accent2"/>
+          <w:sz w:val="44"/>
+        </w:rPr>
+        <w:t>Falta</w:t>
+      </w:r>
+      <w:proofErr w:type="spellEnd"/>
+      <w:r>
+        <w:rPr>
+          <w:color w:val="FF7B0F" w:themeColor="accent2"/>
+          <w:sz w:val="44"/>
+        </w:rPr>
+        <w:t xml:space="preserve"> </w:t>
+      </w:r>
+      <w:proofErr w:type="spellStart"/>
+      <w:r>
+        <w:rPr>
+          <w:color w:val="FF7B0F" w:themeColor="accent2"/>
+          <w:sz w:val="44"/>
+        </w:rPr>
+        <w:t>diagrama</w:t>
+      </w:r>
+      <w:proofErr w:type="spellEnd"/>
+      <w:r>
+        <w:rPr>
+          <w:color w:val="FF7B0F" w:themeColor="accent2"/>
+          <w:sz w:val="44"/>
+        </w:rPr>
+        <w:t xml:space="preserve"> de </w:t>
+      </w:r>
+      <w:proofErr w:type="spellStart"/>
+      <w:r>
+        <w:rPr>
+          <w:color w:val="FF7B0F" w:themeColor="accent2"/>
+          <w:sz w:val="44"/>
+        </w:rPr>
+        <w:t>actividades</w:t>
+      </w:r>
+      <w:proofErr w:type="spellEnd"/>
+    </w:p>
+    <w:p>
+      <w:pPr>
+        <w:spacing w:before="0" w:after="0" w:line="240" w:lineRule="auto"/>
+        <w:jc w:val="center"/>
+        <w:rPr>
+          <w:color w:val="FF7B0F" w:themeColor="accent2"/>
+          <w:sz w:val="44"/>
+        </w:rPr>
+      </w:pPr>
+    </w:p>
+    <w:tbl>
+      <w:tblPr>
+        <w:tblStyle w:val="LightGrid-Accent4"/>
+        <w:tblW w:w="0" w:type="auto"/>
+        <w:tblLook w:val="04A0" w:firstRow="1" w:lastRow="0" w:firstColumn="1" w:lastColumn="0" w:noHBand="0" w:noVBand="1"/>
+      </w:tblPr>
+      <w:tblGrid>
+        <w:gridCol w:w="4208"/>
+        <w:gridCol w:w="4507"/>
+      </w:tblGrid>
+      <w:tr>
+        <w:trPr>
+          <w:cnfStyle w:val="100000000000" w:firstRow="1" w:lastRow="0" w:firstColumn="0" w:lastColumn="0" w:oddVBand="0" w:evenVBand="0" w:oddHBand="0" w:evenHBand="0" w:firstRowFirstColumn="0" w:firstRowLastColumn="0" w:lastRowFirstColumn="0" w:lastRowLastColumn="0"/>
+        </w:trPr>
+        <w:tc>
+          <w:tcPr>
+            <w:cnfStyle w:val="001000000000" w:firstRow="0" w:lastRow="0" w:firstColumn="1" w:lastColumn="0" w:oddVBand="0" w:evenVBand="0" w:oddHBand="0" w:evenHBand="0" w:firstRowFirstColumn="0" w:firstRowLastColumn="0" w:lastRowFirstColumn="0" w:lastRowLastColumn="0"/>
+            <w:tcW w:w="4208" w:type="dxa"/>
+          </w:tcPr>
+          <w:p>
+            <w:pPr>
+              <w:autoSpaceDE w:val="0"/>
+              <w:autoSpaceDN w:val="0"/>
+              <w:adjustRightInd w:val="0"/>
+              <w:spacing w:before="0" w:after="0"/>
+              <w:ind w:left="1080"/>
+              <w:rPr>
+                <w:sz w:val="24"/>
+                <w:szCs w:val="24"/>
+                <w:lang w:val="pt-PT"/>
+              </w:rPr>
+            </w:pPr>
+            <w:r>
+              <w:rPr>
+                <w:sz w:val="24"/>
+                <w:szCs w:val="24"/>
+                <w:lang w:val="pt-PT"/>
+              </w:rPr>
+              <w:t>Nome</w:t>
+            </w:r>
+            <w:r>
+              <w:rPr>
+                <w:sz w:val="24"/>
+                <w:szCs w:val="24"/>
+                <w:lang w:val="pt-PT"/>
+              </w:rPr>
+              <w:t>:</w:t>
+            </w:r>
+          </w:p>
+        </w:tc>
+        <w:tc>
+          <w:tcPr>
+            <w:tcW w:w="4507" w:type="dxa"/>
+          </w:tcPr>
+          <w:p>
+            <w:pPr>
+              <w:autoSpaceDE w:val="0"/>
+              <w:autoSpaceDN w:val="0"/>
+              <w:adjustRightInd w:val="0"/>
+              <w:spacing w:before="0" w:after="0"/>
+              <w:ind w:left="1080"/>
+              <w:cnfStyle w:val="100000000000" w:firstRow="1" w:lastRow="0" w:firstColumn="0" w:lastColumn="0" w:oddVBand="0" w:evenVBand="0" w:oddHBand="0" w:evenHBand="0" w:firstRowFirstColumn="0" w:firstRowLastColumn="0" w:lastRowFirstColumn="0" w:lastRowLastColumn="0"/>
+              <w:rPr>
+                <w:sz w:val="24"/>
+                <w:szCs w:val="24"/>
+                <w:lang w:val="pt-PT"/>
+              </w:rPr>
+            </w:pPr>
+            <w:r>
+              <w:rPr>
+                <w:sz w:val="24"/>
+                <w:szCs w:val="24"/>
+                <w:lang w:val="pt-PT"/>
+              </w:rPr>
+              <w:t xml:space="preserve">Criar </w:t>
+            </w:r>
+            <w:r>
+              <w:rPr>
+                <w:sz w:val="24"/>
+                <w:szCs w:val="24"/>
+                <w:lang w:val="pt-PT"/>
+              </w:rPr>
+              <w:t>escola</w:t>
+            </w:r>
+          </w:p>
+        </w:tc>
+      </w:tr>
+      <w:tr>
+        <w:trPr>
+          <w:cnfStyle w:val="000000100000" w:firstRow="0" w:lastRow="0" w:firstColumn="0" w:lastColumn="0" w:oddVBand="0" w:evenVBand="0" w:oddHBand="1" w:evenHBand="0" w:firstRowFirstColumn="0" w:firstRowLastColumn="0" w:lastRowFirstColumn="0" w:lastRowLastColumn="0"/>
+        </w:trPr>
+        <w:tc>
+          <w:tcPr>
+            <w:cnfStyle w:val="001000000000" w:firstRow="0" w:lastRow="0" w:firstColumn="1" w:lastColumn="0" w:oddVBand="0" w:evenVBand="0" w:oddHBand="0" w:evenHBand="0" w:firstRowFirstColumn="0" w:firstRowLastColumn="0" w:lastRowFirstColumn="0" w:lastRowLastColumn="0"/>
+            <w:tcW w:w="4208" w:type="dxa"/>
+          </w:tcPr>
+          <w:p>
+            <w:pPr>
+              <w:autoSpaceDE w:val="0"/>
+              <w:autoSpaceDN w:val="0"/>
+              <w:adjustRightInd w:val="0"/>
+              <w:spacing w:before="0" w:after="0"/>
+              <w:ind w:left="1080"/>
+              <w:rPr>
+                <w:sz w:val="24"/>
+                <w:szCs w:val="24"/>
+                <w:lang w:val="pt-PT"/>
+              </w:rPr>
+            </w:pPr>
+            <w:r>
+              <w:rPr>
+                <w:sz w:val="24"/>
+                <w:szCs w:val="24"/>
+                <w:lang w:val="pt-PT"/>
+              </w:rPr>
+              <w:t>Â</w:t>
+            </w:r>
+            <w:r>
+              <w:rPr>
+                <w:sz w:val="24"/>
+                <w:szCs w:val="24"/>
+                <w:lang w:val="pt-PT"/>
+              </w:rPr>
+              <w:t>mbito:</w:t>
+            </w:r>
+          </w:p>
+        </w:tc>
+        <w:tc>
+          <w:tcPr>
+            <w:tcW w:w="4507" w:type="dxa"/>
+          </w:tcPr>
+          <w:p>
+            <w:pPr>
+              <w:autoSpaceDE w:val="0"/>
+              <w:autoSpaceDN w:val="0"/>
+              <w:adjustRightInd w:val="0"/>
+              <w:spacing w:before="0" w:after="0"/>
+              <w:ind w:left="1080"/>
+              <w:cnfStyle w:val="000000100000" w:firstRow="0" w:lastRow="0" w:firstColumn="0" w:lastColumn="0" w:oddVBand="0" w:evenVBand="0" w:oddHBand="1" w:evenHBand="0" w:firstRowFirstColumn="0" w:firstRowLastColumn="0" w:lastRowFirstColumn="0" w:lastRowLastColumn="0"/>
+              <w:rPr>
+                <w:sz w:val="22"/>
+                <w:szCs w:val="22"/>
+                <w:lang w:val="pt-PT"/>
+              </w:rPr>
+            </w:pPr>
+            <w:r>
+              <w:rPr>
+                <w:sz w:val="22"/>
+                <w:szCs w:val="22"/>
+                <w:lang w:val="pt-PT"/>
+              </w:rPr>
+              <w:t>Letrinhas</w:t>
+            </w:r>
+          </w:p>
+        </w:tc>
+      </w:tr>
+      <w:tr>
+        <w:trPr>
+          <w:cnfStyle w:val="000000010000" w:firstRow="0" w:lastRow="0" w:firstColumn="0" w:lastColumn="0" w:oddVBand="0" w:evenVBand="0" w:oddHBand="0" w:evenHBand="1" w:firstRowFirstColumn="0" w:firstRowLastColumn="0" w:lastRowFirstColumn="0" w:lastRowLastColumn="0"/>
+        </w:trPr>
+        <w:tc>
+          <w:tcPr>
+            <w:cnfStyle w:val="001000000000" w:firstRow="0" w:lastRow="0" w:firstColumn="1" w:lastColumn="0" w:oddVBand="0" w:evenVBand="0" w:oddHBand="0" w:evenHBand="0" w:firstRowFirstColumn="0" w:firstRowLastColumn="0" w:lastRowFirstColumn="0" w:lastRowLastColumn="0"/>
+            <w:tcW w:w="4208" w:type="dxa"/>
+          </w:tcPr>
+          <w:p>
+            <w:pPr>
+              <w:autoSpaceDE w:val="0"/>
+              <w:autoSpaceDN w:val="0"/>
+              <w:adjustRightInd w:val="0"/>
+              <w:spacing w:before="0" w:after="0"/>
+              <w:ind w:left="1080"/>
+              <w:rPr>
+                <w:color w:val="FF0000"/>
+                <w:sz w:val="40"/>
+                <w:szCs w:val="40"/>
+                <w:lang w:val="pt-PT"/>
+              </w:rPr>
+            </w:pPr>
+            <w:r>
+              <w:rPr>
+                <w:sz w:val="24"/>
+                <w:szCs w:val="24"/>
+                <w:lang w:val="pt-PT"/>
+              </w:rPr>
+              <w:t>Finalidade:</w:t>
+            </w:r>
+          </w:p>
+        </w:tc>
+        <w:tc>
+          <w:tcPr>
+            <w:tcW w:w="4507" w:type="dxa"/>
+          </w:tcPr>
+          <w:p>
+            <w:pPr>
+              <w:autoSpaceDE w:val="0"/>
+              <w:autoSpaceDN w:val="0"/>
+              <w:adjustRightInd w:val="0"/>
+              <w:spacing w:before="0" w:after="0"/>
+              <w:ind w:left="1080"/>
+              <w:cnfStyle w:val="000000010000" w:firstRow="0" w:lastRow="0" w:firstColumn="0" w:lastColumn="0" w:oddVBand="0" w:evenVBand="0" w:oddHBand="0" w:evenHBand="1" w:firstRowFirstColumn="0" w:firstRowLastColumn="0" w:lastRowFirstColumn="0" w:lastRowLastColumn="0"/>
+              <w:rPr>
+                <w:sz w:val="22"/>
+                <w:szCs w:val="22"/>
+                <w:lang w:val="pt-PT"/>
+              </w:rPr>
+            </w:pPr>
+            <w:r>
+              <w:rPr>
+                <w:sz w:val="22"/>
+                <w:szCs w:val="22"/>
+                <w:lang w:val="pt-PT"/>
+              </w:rPr>
+              <w:t xml:space="preserve">Os actores envolvidos poderão inserir </w:t>
+            </w:r>
+            <w:r>
+              <w:rPr>
+                <w:sz w:val="22"/>
+                <w:szCs w:val="22"/>
+                <w:lang w:val="pt-PT"/>
+              </w:rPr>
+              <w:t>escolas</w:t>
+            </w:r>
+            <w:r>
+              <w:rPr>
+                <w:sz w:val="22"/>
+                <w:szCs w:val="22"/>
+                <w:lang w:val="pt-PT"/>
+              </w:rPr>
+              <w:t xml:space="preserve"> no sistema.</w:t>
+            </w:r>
+          </w:p>
+        </w:tc>
+      </w:tr>
+      <w:tr>
+        <w:trPr>
+          <w:cnfStyle w:val="000000100000" w:firstRow="0" w:lastRow="0" w:firstColumn="0" w:lastColumn="0" w:oddVBand="0" w:evenVBand="0" w:oddHBand="1" w:evenHBand="0" w:firstRowFirstColumn="0" w:firstRowLastColumn="0" w:lastRowFirstColumn="0" w:lastRowLastColumn="0"/>
+        </w:trPr>
+        <w:tc>
+          <w:tcPr>
+            <w:cnfStyle w:val="001000000000" w:firstRow="0" w:lastRow="0" w:firstColumn="1" w:lastColumn="0" w:oddVBand="0" w:evenVBand="0" w:oddHBand="0" w:evenHBand="0" w:firstRowFirstColumn="0" w:firstRowLastColumn="0" w:lastRowFirstColumn="0" w:lastRowLastColumn="0"/>
+            <w:tcW w:w="4208" w:type="dxa"/>
+          </w:tcPr>
+          <w:p>
+            <w:pPr>
+              <w:autoSpaceDE w:val="0"/>
+              <w:autoSpaceDN w:val="0"/>
+              <w:adjustRightInd w:val="0"/>
+              <w:spacing w:before="0" w:after="0"/>
+              <w:ind w:left="1080"/>
+              <w:rPr>
+                <w:color w:val="FF0000"/>
+                <w:sz w:val="40"/>
+                <w:szCs w:val="40"/>
+                <w:lang w:val="pt-PT"/>
+              </w:rPr>
+            </w:pPr>
+            <w:r>
+              <w:rPr>
+                <w:sz w:val="24"/>
+                <w:szCs w:val="24"/>
+                <w:lang w:val="pt-PT"/>
+              </w:rPr>
+              <w:t>Atores:</w:t>
+            </w:r>
+          </w:p>
+        </w:tc>
+        <w:tc>
+          <w:tcPr>
+            <w:tcW w:w="4507" w:type="dxa"/>
+          </w:tcPr>
+          <w:p>
+            <w:pPr>
+              <w:autoSpaceDE w:val="0"/>
+              <w:autoSpaceDN w:val="0"/>
+              <w:adjustRightInd w:val="0"/>
+              <w:spacing w:before="0" w:after="0"/>
+              <w:ind w:left="1080"/>
+              <w:cnfStyle w:val="000000100000" w:firstRow="0" w:lastRow="0" w:firstColumn="0" w:lastColumn="0" w:oddVBand="0" w:evenVBand="0" w:oddHBand="1" w:evenHBand="0" w:firstRowFirstColumn="0" w:firstRowLastColumn="0" w:lastRowFirstColumn="0" w:lastRowLastColumn="0"/>
+              <w:rPr>
+                <w:sz w:val="22"/>
+                <w:szCs w:val="22"/>
+                <w:lang w:val="pt-PT"/>
+              </w:rPr>
+            </w:pPr>
+            <w:r>
+              <w:rPr>
+                <w:sz w:val="22"/>
+                <w:szCs w:val="22"/>
+                <w:lang w:val="pt-PT"/>
+              </w:rPr>
+              <w:t>Administrador</w:t>
+            </w:r>
+          </w:p>
+        </w:tc>
+      </w:tr>
+      <w:tr>
+        <w:trPr>
+          <w:cnfStyle w:val="000000010000" w:firstRow="0" w:lastRow="0" w:firstColumn="0" w:lastColumn="0" w:oddVBand="0" w:evenVBand="0" w:oddHBand="0" w:evenHBand="1" w:firstRowFirstColumn="0" w:firstRowLastColumn="0" w:lastRowFirstColumn="0" w:lastRowLastColumn="0"/>
+        </w:trPr>
+        <w:tc>
+          <w:tcPr>
+            <w:cnfStyle w:val="001000000000" w:firstRow="0" w:lastRow="0" w:firstColumn="1" w:lastColumn="0" w:oddVBand="0" w:evenVBand="0" w:oddHBand="0" w:evenHBand="0" w:firstRowFirstColumn="0" w:firstRowLastColumn="0" w:lastRowFirstColumn="0" w:lastRowLastColumn="0"/>
+            <w:tcW w:w="4208" w:type="dxa"/>
+          </w:tcPr>
+          <w:p>
+            <w:pPr>
+              <w:autoSpaceDE w:val="0"/>
+              <w:autoSpaceDN w:val="0"/>
+              <w:adjustRightInd w:val="0"/>
+              <w:spacing w:before="0" w:after="0"/>
+              <w:ind w:left="1080"/>
+              <w:rPr>
+                <w:sz w:val="24"/>
+                <w:szCs w:val="24"/>
+                <w:lang w:val="pt-PT"/>
+              </w:rPr>
+            </w:pPr>
+            <w:r>
+              <w:rPr>
+                <w:sz w:val="24"/>
+                <w:szCs w:val="24"/>
+                <w:lang w:val="pt-PT"/>
+              </w:rPr>
+              <w:t>Pré-condições:</w:t>
+            </w:r>
+          </w:p>
+        </w:tc>
+        <w:tc>
+          <w:tcPr>
+            <w:tcW w:w="4507" w:type="dxa"/>
+          </w:tcPr>
+          <w:p>
+            <w:pPr>
+              <w:autoSpaceDE w:val="0"/>
+              <w:autoSpaceDN w:val="0"/>
+              <w:adjustRightInd w:val="0"/>
+              <w:spacing w:before="0" w:after="0"/>
+              <w:ind w:left="1080"/>
+              <w:cnfStyle w:val="000000010000" w:firstRow="0" w:lastRow="0" w:firstColumn="0" w:lastColumn="0" w:oddVBand="0" w:evenVBand="0" w:oddHBand="0" w:evenHBand="1" w:firstRowFirstColumn="0" w:firstRowLastColumn="0" w:lastRowFirstColumn="0" w:lastRowLastColumn="0"/>
+              <w:rPr>
+                <w:sz w:val="22"/>
+                <w:szCs w:val="22"/>
+                <w:lang w:val="pt-PT"/>
+              </w:rPr>
+            </w:pPr>
+            <w:r>
+              <w:rPr>
+                <w:sz w:val="22"/>
+                <w:szCs w:val="22"/>
+                <w:lang w:val="pt-PT"/>
+              </w:rPr>
+              <w:t xml:space="preserve">O administrador deverá estar autenticado. </w:t>
+            </w:r>
+          </w:p>
+        </w:tc>
+      </w:tr>
+      <w:tr>
+        <w:trPr>
+          <w:cnfStyle w:val="000000100000" w:firstRow="0" w:lastRow="0" w:firstColumn="0" w:lastColumn="0" w:oddVBand="0" w:evenVBand="0" w:oddHBand="1" w:evenHBand="0" w:firstRowFirstColumn="0" w:firstRowLastColumn="0" w:lastRowFirstColumn="0" w:lastRowLastColumn="0"/>
+        </w:trPr>
+        <w:tc>
+          <w:tcPr>
+            <w:cnfStyle w:val="001000000000" w:firstRow="0" w:lastRow="0" w:firstColumn="1" w:lastColumn="0" w:oddVBand="0" w:evenVBand="0" w:oddHBand="0" w:evenHBand="0" w:firstRowFirstColumn="0" w:firstRowLastColumn="0" w:lastRowFirstColumn="0" w:lastRowLastColumn="0"/>
+            <w:tcW w:w="4208" w:type="dxa"/>
+          </w:tcPr>
+          <w:p>
+            <w:pPr>
+              <w:autoSpaceDE w:val="0"/>
+              <w:autoSpaceDN w:val="0"/>
+              <w:adjustRightInd w:val="0"/>
+              <w:spacing w:before="0" w:after="0"/>
+              <w:ind w:left="1080"/>
+              <w:rPr>
+                <w:color w:val="FF0000"/>
+                <w:sz w:val="40"/>
+                <w:szCs w:val="40"/>
+                <w:lang w:val="pt-PT"/>
+              </w:rPr>
+            </w:pPr>
+            <w:r>
+              <w:rPr>
+                <w:sz w:val="24"/>
+                <w:szCs w:val="24"/>
+                <w:lang w:val="pt-PT"/>
+              </w:rPr>
+              <w:t>Sequência típica dos eventos:</w:t>
+            </w:r>
+          </w:p>
+        </w:tc>
+        <w:tc>
+          <w:tcPr>
+            <w:tcW w:w="4507" w:type="dxa"/>
+          </w:tcPr>
+          <w:p>
+            <w:pPr>
+              <w:autoSpaceDE w:val="0"/>
+              <w:autoSpaceDN w:val="0"/>
+              <w:adjustRightInd w:val="0"/>
+              <w:spacing w:before="0" w:after="0"/>
+              <w:ind w:left="1080"/>
+              <w:cnfStyle w:val="000000100000" w:firstRow="0" w:lastRow="0" w:firstColumn="0" w:lastColumn="0" w:oddVBand="0" w:evenVBand="0" w:oddHBand="1" w:evenHBand="0" w:firstRowFirstColumn="0" w:firstRowLastColumn="0" w:lastRowFirstColumn="0" w:lastRowLastColumn="0"/>
+              <w:rPr>
+                <w:sz w:val="22"/>
+                <w:szCs w:val="22"/>
+                <w:lang w:val="pt-PT"/>
+              </w:rPr>
+            </w:pPr>
+            <w:r>
+              <w:rPr>
+                <w:sz w:val="22"/>
+                <w:szCs w:val="22"/>
+                <w:lang w:val="pt-PT"/>
+              </w:rPr>
+              <w:t>O utilizador deve:</w:t>
+            </w:r>
+          </w:p>
+          <w:p>
+            <w:pPr>
+              <w:pStyle w:val="ListParagraph"/>
+              <w:numPr>
+                <w:ilvl w:val="0"/>
+                <w:numId w:val="25"/>
+              </w:numPr>
+              <w:autoSpaceDE w:val="0"/>
+              <w:autoSpaceDN w:val="0"/>
+              <w:adjustRightInd w:val="0"/>
+              <w:spacing w:before="0" w:after="0"/>
+              <w:cnfStyle w:val="000000100000" w:firstRow="0" w:lastRow="0" w:firstColumn="0" w:lastColumn="0" w:oddVBand="0" w:evenVBand="0" w:oddHBand="1" w:evenHBand="0" w:firstRowFirstColumn="0" w:firstRowLastColumn="0" w:lastRowFirstColumn="0" w:lastRowLastColumn="0"/>
+              <w:rPr>
+                <w:sz w:val="22"/>
+                <w:szCs w:val="22"/>
+                <w:lang w:val="pt-PT"/>
+              </w:rPr>
+            </w:pPr>
+            <w:r>
+              <w:rPr>
+                <w:sz w:val="22"/>
+                <w:szCs w:val="22"/>
+                <w:lang w:val="pt-PT"/>
+              </w:rPr>
+              <w:t xml:space="preserve">Seleccionar “Adicionar </w:t>
+            </w:r>
+            <w:r>
+              <w:rPr>
+                <w:sz w:val="22"/>
+                <w:szCs w:val="22"/>
+                <w:lang w:val="pt-PT"/>
+              </w:rPr>
+              <w:t>Escola</w:t>
+            </w:r>
+            <w:r>
+              <w:rPr>
+                <w:sz w:val="22"/>
+                <w:szCs w:val="22"/>
+                <w:lang w:val="pt-PT"/>
+              </w:rPr>
+              <w:t>”;</w:t>
+            </w:r>
+          </w:p>
+          <w:p>
+            <w:pPr>
+              <w:pStyle w:val="ListParagraph"/>
+              <w:numPr>
+                <w:ilvl w:val="0"/>
+                <w:numId w:val="25"/>
+              </w:numPr>
+              <w:autoSpaceDE w:val="0"/>
+              <w:autoSpaceDN w:val="0"/>
+              <w:adjustRightInd w:val="0"/>
+              <w:spacing w:before="0" w:after="0"/>
+              <w:cnfStyle w:val="000000100000" w:firstRow="0" w:lastRow="0" w:firstColumn="0" w:lastColumn="0" w:oddVBand="0" w:evenVBand="0" w:oddHBand="1" w:evenHBand="0" w:firstRowFirstColumn="0" w:firstRowLastColumn="0" w:lastRowFirstColumn="0" w:lastRowLastColumn="0"/>
+              <w:rPr>
+                <w:sz w:val="22"/>
+                <w:szCs w:val="22"/>
+                <w:lang w:val="pt-PT"/>
+              </w:rPr>
+            </w:pPr>
+            <w:r>
+              <w:rPr>
+                <w:sz w:val="22"/>
+                <w:szCs w:val="22"/>
+                <w:lang w:val="pt-PT"/>
+              </w:rPr>
+              <w:t xml:space="preserve">Preencher os devidos  campos (nome, </w:t>
+            </w:r>
+            <w:r>
+              <w:rPr>
+                <w:sz w:val="22"/>
+                <w:szCs w:val="22"/>
+                <w:lang w:val="pt-PT"/>
+              </w:rPr>
+              <w:t>morada</w:t>
+            </w:r>
+            <w:r>
+              <w:rPr>
+                <w:sz w:val="22"/>
+                <w:szCs w:val="22"/>
+                <w:lang w:val="pt-PT"/>
+              </w:rPr>
+              <w:t xml:space="preserve">, </w:t>
+            </w:r>
+            <w:r>
+              <w:rPr>
+                <w:sz w:val="22"/>
+                <w:szCs w:val="22"/>
+                <w:lang w:val="pt-PT"/>
+              </w:rPr>
+              <w:t>fotogra</w:t>
+            </w:r>
+            <w:r>
+              <w:rPr>
+                <w:sz w:val="22"/>
+                <w:szCs w:val="22"/>
+                <w:lang w:val="pt-PT"/>
+              </w:rPr>
+              <w:t>fia);</w:t>
+            </w:r>
+          </w:p>
+          <w:p>
+            <w:pPr>
+              <w:pStyle w:val="ListParagraph"/>
+              <w:numPr>
+                <w:ilvl w:val="0"/>
+                <w:numId w:val="25"/>
+              </w:numPr>
+              <w:autoSpaceDE w:val="0"/>
+              <w:autoSpaceDN w:val="0"/>
+              <w:adjustRightInd w:val="0"/>
+              <w:spacing w:before="0" w:after="0"/>
+              <w:cnfStyle w:val="000000100000" w:firstRow="0" w:lastRow="0" w:firstColumn="0" w:lastColumn="0" w:oddVBand="0" w:evenVBand="0" w:oddHBand="1" w:evenHBand="0" w:firstRowFirstColumn="0" w:firstRowLastColumn="0" w:lastRowFirstColumn="0" w:lastRowLastColumn="0"/>
+              <w:rPr>
+                <w:sz w:val="22"/>
+                <w:szCs w:val="22"/>
+                <w:lang w:val="pt-PT"/>
+              </w:rPr>
+            </w:pPr>
+            <w:r>
+              <w:rPr>
+                <w:sz w:val="22"/>
+                <w:szCs w:val="22"/>
+                <w:lang w:val="pt-PT"/>
+              </w:rPr>
+              <w:t>Pressionar adicionar.</w:t>
+            </w:r>
+          </w:p>
+        </w:tc>
+      </w:tr>
+      <w:tr>
+        <w:trPr>
+          <w:cnfStyle w:val="000000010000" w:firstRow="0" w:lastRow="0" w:firstColumn="0" w:lastColumn="0" w:oddVBand="0" w:evenVBand="0" w:oddHBand="0" w:evenHBand="1" w:firstRowFirstColumn="0" w:firstRowLastColumn="0" w:lastRowFirstColumn="0" w:lastRowLastColumn="0"/>
+        </w:trPr>
+        <w:tc>
+          <w:tcPr>
+            <w:cnfStyle w:val="001000000000" w:firstRow="0" w:lastRow="0" w:firstColumn="1" w:lastColumn="0" w:oddVBand="0" w:evenVBand="0" w:oddHBand="0" w:evenHBand="0" w:firstRowFirstColumn="0" w:firstRowLastColumn="0" w:lastRowFirstColumn="0" w:lastRowLastColumn="0"/>
+            <w:tcW w:w="4208" w:type="dxa"/>
+          </w:tcPr>
+          <w:p>
+            <w:pPr>
+              <w:autoSpaceDE w:val="0"/>
+              <w:autoSpaceDN w:val="0"/>
+              <w:adjustRightInd w:val="0"/>
+              <w:spacing w:before="0" w:after="0"/>
+              <w:ind w:left="1080"/>
+              <w:rPr>
+                <w:color w:val="FF0000"/>
+                <w:sz w:val="40"/>
+                <w:szCs w:val="40"/>
+                <w:lang w:val="pt-PT"/>
+              </w:rPr>
+            </w:pPr>
+            <w:r>
+              <w:rPr>
+                <w:sz w:val="24"/>
+                <w:szCs w:val="24"/>
+                <w:lang w:val="pt-PT"/>
+              </w:rPr>
+              <w:t>Sequência alternativa e extensões:</w:t>
+            </w:r>
+          </w:p>
+        </w:tc>
+        <w:tc>
+          <w:tcPr>
+            <w:tcW w:w="4507" w:type="dxa"/>
+          </w:tcPr>
+          <w:p>
+            <w:pPr>
+              <w:autoSpaceDE w:val="0"/>
+              <w:autoSpaceDN w:val="0"/>
+              <w:adjustRightInd w:val="0"/>
+              <w:spacing w:before="0" w:after="0"/>
+              <w:ind w:left="1080"/>
+              <w:cnfStyle w:val="000000010000" w:firstRow="0" w:lastRow="0" w:firstColumn="0" w:lastColumn="0" w:oddVBand="0" w:evenVBand="0" w:oddHBand="0" w:evenHBand="1" w:firstRowFirstColumn="0" w:firstRowLastColumn="0" w:lastRowFirstColumn="0" w:lastRowLastColumn="0"/>
+              <w:rPr>
+                <w:sz w:val="22"/>
+                <w:szCs w:val="22"/>
+                <w:lang w:val="pt-PT"/>
+              </w:rPr>
+            </w:pPr>
+            <w:r>
+              <w:rPr>
+                <w:sz w:val="22"/>
+                <w:szCs w:val="22"/>
+                <w:lang w:val="pt-PT"/>
+              </w:rPr>
+              <w:t>3a. O utilizador não submete a</w:t>
+            </w:r>
+            <w:r>
+              <w:rPr>
+                <w:sz w:val="22"/>
+                <w:szCs w:val="22"/>
+                <w:lang w:val="pt-PT"/>
+              </w:rPr>
+              <w:t xml:space="preserve"> </w:t>
+            </w:r>
+            <w:r>
+              <w:rPr>
+                <w:sz w:val="22"/>
+                <w:szCs w:val="22"/>
+                <w:lang w:val="pt-PT"/>
+              </w:rPr>
+              <w:t>escola, cancelando a inserção desta</w:t>
+            </w:r>
+            <w:r>
+              <w:rPr>
+                <w:sz w:val="22"/>
+                <w:szCs w:val="22"/>
+                <w:lang w:val="pt-PT"/>
+              </w:rPr>
+              <w:t xml:space="preserve"> no sistema.</w:t>
+            </w:r>
+          </w:p>
+        </w:tc>
+      </w:tr>
+      <w:tr>
+        <w:trPr>
+          <w:cnfStyle w:val="000000100000" w:firstRow="0" w:lastRow="0" w:firstColumn="0" w:lastColumn="0" w:oddVBand="0" w:evenVBand="0" w:oddHBand="1" w:evenHBand="0" w:firstRowFirstColumn="0" w:firstRowLastColumn="0" w:lastRowFirstColumn="0" w:lastRowLastColumn="0"/>
+        </w:trPr>
+        <w:tc>
+          <w:tcPr>
+            <w:cnfStyle w:val="001000000000" w:firstRow="0" w:lastRow="0" w:firstColumn="1" w:lastColumn="0" w:oddVBand="0" w:evenVBand="0" w:oddHBand="0" w:evenHBand="0" w:firstRowFirstColumn="0" w:firstRowLastColumn="0" w:lastRowFirstColumn="0" w:lastRowLastColumn="0"/>
+            <w:tcW w:w="4208" w:type="dxa"/>
+          </w:tcPr>
+          <w:p>
+            <w:pPr>
+              <w:autoSpaceDE w:val="0"/>
+              <w:autoSpaceDN w:val="0"/>
+              <w:adjustRightInd w:val="0"/>
+              <w:spacing w:before="0" w:after="0"/>
+              <w:ind w:left="1080"/>
+              <w:rPr>
+                <w:sz w:val="24"/>
+                <w:szCs w:val="24"/>
+                <w:lang w:val="pt-PT"/>
+              </w:rPr>
+            </w:pPr>
+            <w:r>
+              <w:rPr>
+                <w:sz w:val="24"/>
+                <w:szCs w:val="24"/>
+                <w:lang w:val="pt-PT"/>
+              </w:rPr>
+              <w:t>Requisitos especiais:</w:t>
+            </w:r>
+          </w:p>
+        </w:tc>
+        <w:tc>
+          <w:tcPr>
+            <w:tcW w:w="4507" w:type="dxa"/>
+          </w:tcPr>
+          <w:p>
+            <w:pPr>
+              <w:autoSpaceDE w:val="0"/>
+              <w:autoSpaceDN w:val="0"/>
+              <w:adjustRightInd w:val="0"/>
+              <w:spacing w:before="0" w:after="0"/>
+              <w:ind w:left="1080"/>
+              <w:cnfStyle w:val="000000100000" w:firstRow="0" w:lastRow="0" w:firstColumn="0" w:lastColumn="0" w:oddVBand="0" w:evenVBand="0" w:oddHBand="1" w:evenHBand="0" w:firstRowFirstColumn="0" w:firstRowLastColumn="0" w:lastRowFirstColumn="0" w:lastRowLastColumn="0"/>
+              <w:rPr>
+                <w:sz w:val="22"/>
+                <w:szCs w:val="22"/>
+                <w:lang w:val="pt-PT"/>
+              </w:rPr>
+            </w:pPr>
+            <w:r>
+              <w:rPr>
+                <w:sz w:val="22"/>
+                <w:szCs w:val="22"/>
+                <w:lang w:val="pt-PT"/>
+              </w:rPr>
+              <w:t>Nenhum</w:t>
+            </w:r>
+          </w:p>
+        </w:tc>
+      </w:tr>
+      <w:tr>
+        <w:trPr>
+          <w:cnfStyle w:val="000000010000" w:firstRow="0" w:lastRow="0" w:firstColumn="0" w:lastColumn="0" w:oddVBand="0" w:evenVBand="0" w:oddHBand="0" w:evenHBand="1" w:firstRowFirstColumn="0" w:firstRowLastColumn="0" w:lastRowFirstColumn="0" w:lastRowLastColumn="0"/>
+        </w:trPr>
+        <w:tc>
+          <w:tcPr>
+            <w:cnfStyle w:val="001000000000" w:firstRow="0" w:lastRow="0" w:firstColumn="1" w:lastColumn="0" w:oddVBand="0" w:evenVBand="0" w:oddHBand="0" w:evenHBand="0" w:firstRowFirstColumn="0" w:firstRowLastColumn="0" w:lastRowFirstColumn="0" w:lastRowLastColumn="0"/>
+            <w:tcW w:w="4208" w:type="dxa"/>
+          </w:tcPr>
+          <w:p>
+            <w:pPr>
+              <w:autoSpaceDE w:val="0"/>
+              <w:autoSpaceDN w:val="0"/>
+              <w:adjustRightInd w:val="0"/>
+              <w:spacing w:before="0" w:after="0"/>
+              <w:ind w:left="1080"/>
+              <w:rPr>
+                <w:sz w:val="24"/>
+                <w:szCs w:val="24"/>
+                <w:lang w:val="pt-PT"/>
+              </w:rPr>
+            </w:pPr>
+            <w:r>
+              <w:rPr>
+                <w:sz w:val="24"/>
+                <w:szCs w:val="24"/>
+                <w:lang w:val="pt-PT"/>
+              </w:rPr>
+              <w:t>Aspectos em Aberto:</w:t>
+            </w:r>
+          </w:p>
+        </w:tc>
+        <w:tc>
+          <w:tcPr>
+            <w:tcW w:w="4507" w:type="dxa"/>
+          </w:tcPr>
+          <w:p>
+            <w:pPr>
+              <w:autoSpaceDE w:val="0"/>
+              <w:autoSpaceDN w:val="0"/>
+              <w:adjustRightInd w:val="0"/>
+              <w:spacing w:before="0" w:after="0"/>
+              <w:ind w:left="1080"/>
+              <w:cnfStyle w:val="000000010000" w:firstRow="0" w:lastRow="0" w:firstColumn="0" w:lastColumn="0" w:oddVBand="0" w:evenVBand="0" w:oddHBand="0" w:evenHBand="1" w:firstRowFirstColumn="0" w:firstRowLastColumn="0" w:lastRowFirstColumn="0" w:lastRowLastColumn="0"/>
+              <w:rPr>
+                <w:sz w:val="22"/>
+                <w:szCs w:val="22"/>
+                <w:lang w:val="pt-PT"/>
+              </w:rPr>
+            </w:pPr>
+          </w:p>
+        </w:tc>
+      </w:tr>
+    </w:tbl>
+    <w:p>
+      <w:pPr>
+        <w:spacing w:before="0" w:after="0" w:line="240" w:lineRule="auto"/>
+        <w:jc w:val="center"/>
+      </w:pPr>
+      <w:r>
+        <w:t>T</w:t>
+      </w:r>
+      <w:r>
+        <w:t>AB</w:t>
+      </w:r>
+      <w:r>
+        <w:t xml:space="preserve"> </w:t>
+      </w:r>
+      <w:proofErr w:type="gramStart"/>
+      <w:r>
+        <w:t>1 :</w:t>
+      </w:r>
+      <w:proofErr w:type="gramEnd"/>
+      <w:r>
+        <w:t xml:space="preserve"> </w:t>
+      </w:r>
+      <w:proofErr w:type="spellStart"/>
+      <w:r>
+        <w:t>Caso</w:t>
+      </w:r>
+      <w:proofErr w:type="spellEnd"/>
+      <w:r>
+        <w:t xml:space="preserve"> de </w:t>
+      </w:r>
+      <w:proofErr w:type="spellStart"/>
+      <w:r>
+        <w:t>utilização</w:t>
+      </w:r>
+      <w:proofErr w:type="spellEnd"/>
+      <w:r>
+        <w:t xml:space="preserve"> </w:t>
+      </w:r>
+      <w:r>
+        <w:t xml:space="preserve"> </w:t>
+      </w:r>
+      <w:proofErr w:type="spellStart"/>
+      <w:r>
+        <w:t>criar</w:t>
+      </w:r>
+      <w:proofErr w:type="spellEnd"/>
+      <w:r>
+        <w:t xml:space="preserve"> </w:t>
+      </w:r>
+      <w:proofErr w:type="spellStart"/>
+      <w:r>
+        <w:t>registo</w:t>
+      </w:r>
+      <w:proofErr w:type="spellEnd"/>
+      <w:r>
+        <w:t xml:space="preserve"> do </w:t>
+      </w:r>
+      <w:proofErr w:type="spellStart"/>
+      <w:r>
+        <w:t>aluno</w:t>
+      </w:r>
+      <w:proofErr w:type="spellEnd"/>
+      <w:r>
+        <w:t>.</w:t>
+      </w:r>
+    </w:p>
+    <w:p>
+      <w:pPr>
+        <w:spacing w:before="0" w:after="0" w:line="240" w:lineRule="auto"/>
+      </w:pPr>
+    </w:p>
+    <w:p>
+      <w:pPr>
+        <w:spacing w:before="0" w:after="0" w:line="240" w:lineRule="auto"/>
+      </w:pPr>
+    </w:p>
+    <w:p>
+      <w:pPr>
+        <w:spacing w:before="0" w:after="0" w:line="240" w:lineRule="auto"/>
+      </w:pPr>
+    </w:p>
+    <w:p>
+      <w:pPr>
+        <w:spacing w:before="0" w:after="0" w:line="240" w:lineRule="auto"/>
+      </w:pPr>
+    </w:p>
+    <w:p>
+      <w:pPr>
+        <w:spacing w:before="0" w:after="0" w:line="240" w:lineRule="auto"/>
+      </w:pPr>
+    </w:p>
+    <w:p>
+      <w:pPr>
+        <w:spacing w:before="0" w:after="0" w:line="240" w:lineRule="auto"/>
+      </w:pPr>
+    </w:p>
+    <w:p>
+      <w:pPr>
+        <w:spacing w:before="0" w:after="0" w:line="240" w:lineRule="auto"/>
+      </w:pPr>
+    </w:p>
+    <w:p>
+      <w:pPr>
+        <w:spacing w:before="0" w:after="0" w:line="240" w:lineRule="auto"/>
+      </w:pPr>
+    </w:p>
+    <w:p>
+      <w:pPr>
+        <w:spacing w:before="0" w:after="0" w:line="240" w:lineRule="auto"/>
+      </w:pPr>
+    </w:p>
+    <w:p>
+      <w:pPr>
+        <w:spacing w:before="0" w:after="0" w:line="240" w:lineRule="auto"/>
+      </w:pPr>
+    </w:p>
+    <w:p>
+      <w:pPr>
+        <w:spacing w:before="0" w:after="0" w:line="240" w:lineRule="auto"/>
+      </w:pPr>
+    </w:p>
+    <w:p>
+      <w:pPr>
+        <w:spacing w:before="0" w:after="0" w:line="240" w:lineRule="auto"/>
+      </w:pPr>
+    </w:p>
+    <w:p>
+      <w:pPr>
+        <w:spacing w:before="0" w:after="0" w:line="240" w:lineRule="auto"/>
+      </w:pPr>
+    </w:p>
+    <w:p>
+      <w:pPr>
+        <w:spacing w:before="0" w:after="0" w:line="240" w:lineRule="auto"/>
+      </w:pPr>
+    </w:p>
+    <w:p>
+      <w:pPr>
+        <w:spacing w:before="0" w:after="0" w:line="240" w:lineRule="auto"/>
+      </w:pPr>
+    </w:p>
+    <w:p>
+      <w:pPr>
+        <w:spacing w:before="0" w:after="0" w:line="240" w:lineRule="auto"/>
+      </w:pPr>
+    </w:p>
+    <w:p>
+      <w:pPr>
+        <w:spacing w:before="0" w:after="0" w:line="240" w:lineRule="auto"/>
+      </w:pPr>
+    </w:p>
+    <w:p>
+      <w:pPr>
+        <w:spacing w:before="0" w:after="0" w:line="240" w:lineRule="auto"/>
+      </w:pPr>
+    </w:p>
+    <w:p>
+      <w:pPr>
+        <w:spacing w:before="0" w:after="0" w:line="240" w:lineRule="auto"/>
+      </w:pPr>
+    </w:p>
+    <w:p>
+      <w:pPr>
+        <w:pStyle w:val="Heading2"/>
+        <w:rPr>
+          <w:rFonts w:ascii="Arial" w:hAnsi="Arial" w:cs="Arial"/>
+          <w:color w:val="000000"/>
+          <w:lang w:val="pt-PT"/>
+        </w:rPr>
+      </w:pPr>
+      <w:r>
+        <w:rPr>
+          <w:rFonts w:ascii="Arial" w:hAnsi="Arial" w:cs="Arial"/>
+          <w:color w:val="000000"/>
+          <w:lang w:val="pt-PT"/>
+        </w:rPr>
+        <w:lastRenderedPageBreak/>
         <w:t>3 Modelo do Domínio</w:t>
       </w:r>
     </w:p>
@@ -10695,6 +13753,7 @@
           <w:color w:val="000000"/>
           <w:lang w:val="pt-PT"/>
         </w:rPr>
+        <w:lastRenderedPageBreak/>
         <w:t>4 Modelo de Dados Persistente</w:t>
       </w:r>
     </w:p>
@@ -10899,6 +13958,7 @@
           <w:color w:val="000000"/>
           <w:lang w:val="pt-PT"/>
         </w:rPr>
+        <w:lastRenderedPageBreak/>
         <w:t>5 Protótipo Exploratório</w:t>
       </w:r>
     </w:p>
@@ -10959,21 +14019,21 @@
           <w:color w:val="000000"/>
           <w:lang w:val="pt-PT"/>
         </w:rPr>
+        <w:t>5.2 Sistema de Informação</w:t>
+      </w:r>
+    </w:p>
+    <w:p>
+      <w:pPr>
+        <w:rPr>
+          <w:color w:val="FF7B0F" w:themeColor="accent2"/>
+          <w:lang w:val="pt-PT"/>
+        </w:rPr>
+      </w:pPr>
+      <w:r>
+        <w:rPr>
+          <w:noProof/>
+        </w:rPr>
         <w:lastRenderedPageBreak/>
-        <w:t>5.2 Sistema de Informação</w:t>
-      </w:r>
-    </w:p>
-    <w:p>
-      <w:pPr>
-        <w:rPr>
-          <w:color w:val="FF7B0F" w:themeColor="accent2"/>
-          <w:lang w:val="pt-PT"/>
-        </w:rPr>
-      </w:pPr>
-      <w:r>
-        <w:rPr>
-          <w:noProof/>
-        </w:rPr>
         <w:drawing>
           <wp:inline distT="0" distB="0" distL="0" distR="0" wp14:anchorId="0EB661FE" wp14:editId="267B299C">
             <wp:extent cx="4087949" cy="2555028"/>
@@ -11914,7 +14974,7 @@
               <w:color w:val="F95F56" w:themeColor="accent1" w:themeTint="BF"/>
               <w:lang w:val="pt-BR"/>
             </w:rPr>
-            <w:t>6</w:t>
+            <w:t>2</w:t>
           </w:r>
           <w:r>
             <w:rPr>
@@ -12492,6 +15552,92 @@
     </w:lvl>
   </w:abstractNum>
   <w:abstractNum w:abstractNumId="7">
+    <w:nsid w:val="17927C0D"/>
+    <w:multiLevelType w:val="hybridMultilevel"/>
+    <w:tmpl w:val="B18CC668"/>
+    <w:lvl w:ilvl="0" w:tplc="0409000F">
+      <w:start w:val="1"/>
+      <w:numFmt w:val="decimal"/>
+      <w:lvlText w:val="%1."/>
+      <w:lvlJc w:val="left"/>
+      <w:pPr>
+        <w:ind w:left="1800" w:hanging="360"/>
+      </w:pPr>
+    </w:lvl>
+    <w:lvl w:ilvl="1" w:tplc="04090019" w:tentative="1">
+      <w:start w:val="1"/>
+      <w:numFmt w:val="lowerLetter"/>
+      <w:lvlText w:val="%2."/>
+      <w:lvlJc w:val="left"/>
+      <w:pPr>
+        <w:ind w:left="2520" w:hanging="360"/>
+      </w:pPr>
+    </w:lvl>
+    <w:lvl w:ilvl="2" w:tplc="0409001B" w:tentative="1">
+      <w:start w:val="1"/>
+      <w:numFmt w:val="lowerRoman"/>
+      <w:lvlText w:val="%3."/>
+      <w:lvlJc w:val="right"/>
+      <w:pPr>
+        <w:ind w:left="3240" w:hanging="180"/>
+      </w:pPr>
+    </w:lvl>
+    <w:lvl w:ilvl="3" w:tplc="0409000F" w:tentative="1">
+      <w:start w:val="1"/>
+      <w:numFmt w:val="decimal"/>
+      <w:lvlText w:val="%4."/>
+      <w:lvlJc w:val="left"/>
+      <w:pPr>
+        <w:ind w:left="3960" w:hanging="360"/>
+      </w:pPr>
+    </w:lvl>
+    <w:lvl w:ilvl="4" w:tplc="04090019" w:tentative="1">
+      <w:start w:val="1"/>
+      <w:numFmt w:val="lowerLetter"/>
+      <w:lvlText w:val="%5."/>
+      <w:lvlJc w:val="left"/>
+      <w:pPr>
+        <w:ind w:left="4680" w:hanging="360"/>
+      </w:pPr>
+    </w:lvl>
+    <w:lvl w:ilvl="5" w:tplc="0409001B" w:tentative="1">
+      <w:start w:val="1"/>
+      <w:numFmt w:val="lowerRoman"/>
+      <w:lvlText w:val="%6."/>
+      <w:lvlJc w:val="right"/>
+      <w:pPr>
+        <w:ind w:left="5400" w:hanging="180"/>
+      </w:pPr>
+    </w:lvl>
+    <w:lvl w:ilvl="6" w:tplc="0409000F" w:tentative="1">
+      <w:start w:val="1"/>
+      <w:numFmt w:val="decimal"/>
+      <w:lvlText w:val="%7."/>
+      <w:lvlJc w:val="left"/>
+      <w:pPr>
+        <w:ind w:left="6120" w:hanging="360"/>
+      </w:pPr>
+    </w:lvl>
+    <w:lvl w:ilvl="7" w:tplc="04090019" w:tentative="1">
+      <w:start w:val="1"/>
+      <w:numFmt w:val="lowerLetter"/>
+      <w:lvlText w:val="%8."/>
+      <w:lvlJc w:val="left"/>
+      <w:pPr>
+        <w:ind w:left="6840" w:hanging="360"/>
+      </w:pPr>
+    </w:lvl>
+    <w:lvl w:ilvl="8" w:tplc="0409001B" w:tentative="1">
+      <w:start w:val="1"/>
+      <w:numFmt w:val="lowerRoman"/>
+      <w:lvlText w:val="%9."/>
+      <w:lvlJc w:val="right"/>
+      <w:pPr>
+        <w:ind w:left="7560" w:hanging="180"/>
+      </w:pPr>
+    </w:lvl>
+  </w:abstractNum>
+  <w:abstractNum w:abstractNumId="8">
     <w:nsid w:val="1CB0367F"/>
     <w:multiLevelType w:val="hybridMultilevel"/>
     <w:tmpl w:val="B18CC668"/>
@@ -12577,7 +15723,7 @@
       </w:pPr>
     </w:lvl>
   </w:abstractNum>
-  <w:abstractNum w:abstractNumId="8">
+  <w:abstractNum w:abstractNumId="9">
     <w:nsid w:val="247E3AC8"/>
     <w:multiLevelType w:val="hybridMultilevel"/>
     <w:tmpl w:val="A904751C"/>
@@ -12690,7 +15836,7 @@
       </w:rPr>
     </w:lvl>
   </w:abstractNum>
-  <w:abstractNum w:abstractNumId="9">
+  <w:abstractNum w:abstractNumId="10">
     <w:nsid w:val="29EC6BD3"/>
     <w:multiLevelType w:val="hybridMultilevel"/>
     <w:tmpl w:val="A260ED48"/>
@@ -12803,7 +15949,7 @@
       </w:rPr>
     </w:lvl>
   </w:abstractNum>
-  <w:abstractNum w:abstractNumId="10">
+  <w:abstractNum w:abstractNumId="11">
     <w:nsid w:val="2D320ADC"/>
     <w:multiLevelType w:val="hybridMultilevel"/>
     <w:tmpl w:val="E6A60516"/>
@@ -12920,7 +16066,7 @@
       </w:rPr>
     </w:lvl>
   </w:abstractNum>
-  <w:abstractNum w:abstractNumId="11">
+  <w:abstractNum w:abstractNumId="12">
     <w:nsid w:val="35F369CB"/>
     <w:multiLevelType w:val="hybridMultilevel"/>
     <w:tmpl w:val="6FC07668"/>
@@ -13037,7 +16183,7 @@
       </w:rPr>
     </w:lvl>
   </w:abstractNum>
-  <w:abstractNum w:abstractNumId="12">
+  <w:abstractNum w:abstractNumId="13">
     <w:nsid w:val="3F0A171E"/>
     <w:multiLevelType w:val="hybridMultilevel"/>
     <w:tmpl w:val="06183820"/>
@@ -13150,7 +16296,7 @@
       </w:rPr>
     </w:lvl>
   </w:abstractNum>
-  <w:abstractNum w:abstractNumId="13">
+  <w:abstractNum w:abstractNumId="14">
     <w:nsid w:val="417279D1"/>
     <w:multiLevelType w:val="hybridMultilevel"/>
     <w:tmpl w:val="7F0A370E"/>
@@ -13263,7 +16409,7 @@
       </w:rPr>
     </w:lvl>
   </w:abstractNum>
-  <w:abstractNum w:abstractNumId="14">
+  <w:abstractNum w:abstractNumId="15">
     <w:nsid w:val="41ED7373"/>
     <w:multiLevelType w:val="hybridMultilevel"/>
     <w:tmpl w:val="8AF4552A"/>
@@ -13376,7 +16522,7 @@
       </w:rPr>
     </w:lvl>
   </w:abstractNum>
-  <w:abstractNum w:abstractNumId="15">
+  <w:abstractNum w:abstractNumId="16">
     <w:nsid w:val="43AB29AF"/>
     <w:multiLevelType w:val="hybridMultilevel"/>
     <w:tmpl w:val="B688ED92"/>
@@ -13489,7 +16635,93 @@
       </w:rPr>
     </w:lvl>
   </w:abstractNum>
-  <w:abstractNum w:abstractNumId="16">
+  <w:abstractNum w:abstractNumId="17">
+    <w:nsid w:val="4877324B"/>
+    <w:multiLevelType w:val="hybridMultilevel"/>
+    <w:tmpl w:val="B18CC668"/>
+    <w:lvl w:ilvl="0" w:tplc="0409000F">
+      <w:start w:val="1"/>
+      <w:numFmt w:val="decimal"/>
+      <w:lvlText w:val="%1."/>
+      <w:lvlJc w:val="left"/>
+      <w:pPr>
+        <w:ind w:left="1800" w:hanging="360"/>
+      </w:pPr>
+    </w:lvl>
+    <w:lvl w:ilvl="1" w:tplc="04090019" w:tentative="1">
+      <w:start w:val="1"/>
+      <w:numFmt w:val="lowerLetter"/>
+      <w:lvlText w:val="%2."/>
+      <w:lvlJc w:val="left"/>
+      <w:pPr>
+        <w:ind w:left="2520" w:hanging="360"/>
+      </w:pPr>
+    </w:lvl>
+    <w:lvl w:ilvl="2" w:tplc="0409001B" w:tentative="1">
+      <w:start w:val="1"/>
+      <w:numFmt w:val="lowerRoman"/>
+      <w:lvlText w:val="%3."/>
+      <w:lvlJc w:val="right"/>
+      <w:pPr>
+        <w:ind w:left="3240" w:hanging="180"/>
+      </w:pPr>
+    </w:lvl>
+    <w:lvl w:ilvl="3" w:tplc="0409000F" w:tentative="1">
+      <w:start w:val="1"/>
+      <w:numFmt w:val="decimal"/>
+      <w:lvlText w:val="%4."/>
+      <w:lvlJc w:val="left"/>
+      <w:pPr>
+        <w:ind w:left="3960" w:hanging="360"/>
+      </w:pPr>
+    </w:lvl>
+    <w:lvl w:ilvl="4" w:tplc="04090019" w:tentative="1">
+      <w:start w:val="1"/>
+      <w:numFmt w:val="lowerLetter"/>
+      <w:lvlText w:val="%5."/>
+      <w:lvlJc w:val="left"/>
+      <w:pPr>
+        <w:ind w:left="4680" w:hanging="360"/>
+      </w:pPr>
+    </w:lvl>
+    <w:lvl w:ilvl="5" w:tplc="0409001B" w:tentative="1">
+      <w:start w:val="1"/>
+      <w:numFmt w:val="lowerRoman"/>
+      <w:lvlText w:val="%6."/>
+      <w:lvlJc w:val="right"/>
+      <w:pPr>
+        <w:ind w:left="5400" w:hanging="180"/>
+      </w:pPr>
+    </w:lvl>
+    <w:lvl w:ilvl="6" w:tplc="0409000F" w:tentative="1">
+      <w:start w:val="1"/>
+      <w:numFmt w:val="decimal"/>
+      <w:lvlText w:val="%7."/>
+      <w:lvlJc w:val="left"/>
+      <w:pPr>
+        <w:ind w:left="6120" w:hanging="360"/>
+      </w:pPr>
+    </w:lvl>
+    <w:lvl w:ilvl="7" w:tplc="04090019" w:tentative="1">
+      <w:start w:val="1"/>
+      <w:numFmt w:val="lowerLetter"/>
+      <w:lvlText w:val="%8."/>
+      <w:lvlJc w:val="left"/>
+      <w:pPr>
+        <w:ind w:left="6840" w:hanging="360"/>
+      </w:pPr>
+    </w:lvl>
+    <w:lvl w:ilvl="8" w:tplc="0409001B" w:tentative="1">
+      <w:start w:val="1"/>
+      <w:numFmt w:val="lowerRoman"/>
+      <w:lvlText w:val="%9."/>
+      <w:lvlJc w:val="right"/>
+      <w:pPr>
+        <w:ind w:left="7560" w:hanging="180"/>
+      </w:pPr>
+    </w:lvl>
+  </w:abstractNum>
+  <w:abstractNum w:abstractNumId="18">
     <w:nsid w:val="579D72B8"/>
     <w:multiLevelType w:val="hybridMultilevel"/>
     <w:tmpl w:val="9526626E"/>
@@ -13602,7 +16834,7 @@
       </w:rPr>
     </w:lvl>
   </w:abstractNum>
-  <w:abstractNum w:abstractNumId="17">
+  <w:abstractNum w:abstractNumId="19">
     <w:nsid w:val="5AF81AD3"/>
     <w:multiLevelType w:val="hybridMultilevel"/>
     <w:tmpl w:val="76701A0C"/>
@@ -13688,7 +16920,7 @@
       </w:pPr>
     </w:lvl>
   </w:abstractNum>
-  <w:abstractNum w:abstractNumId="18">
+  <w:abstractNum w:abstractNumId="20">
     <w:nsid w:val="5E92621E"/>
     <w:multiLevelType w:val="hybridMultilevel"/>
     <w:tmpl w:val="D7961F0E"/>
@@ -13800,7 +17032,93 @@
       </w:rPr>
     </w:lvl>
   </w:abstractNum>
-  <w:abstractNum w:abstractNumId="19">
+  <w:abstractNum w:abstractNumId="21">
+    <w:nsid w:val="65B64FFE"/>
+    <w:multiLevelType w:val="hybridMultilevel"/>
+    <w:tmpl w:val="B18CC668"/>
+    <w:lvl w:ilvl="0" w:tplc="0409000F">
+      <w:start w:val="1"/>
+      <w:numFmt w:val="decimal"/>
+      <w:lvlText w:val="%1."/>
+      <w:lvlJc w:val="left"/>
+      <w:pPr>
+        <w:ind w:left="1800" w:hanging="360"/>
+      </w:pPr>
+    </w:lvl>
+    <w:lvl w:ilvl="1" w:tplc="04090019" w:tentative="1">
+      <w:start w:val="1"/>
+      <w:numFmt w:val="lowerLetter"/>
+      <w:lvlText w:val="%2."/>
+      <w:lvlJc w:val="left"/>
+      <w:pPr>
+        <w:ind w:left="2520" w:hanging="360"/>
+      </w:pPr>
+    </w:lvl>
+    <w:lvl w:ilvl="2" w:tplc="0409001B" w:tentative="1">
+      <w:start w:val="1"/>
+      <w:numFmt w:val="lowerRoman"/>
+      <w:lvlText w:val="%3."/>
+      <w:lvlJc w:val="right"/>
+      <w:pPr>
+        <w:ind w:left="3240" w:hanging="180"/>
+      </w:pPr>
+    </w:lvl>
+    <w:lvl w:ilvl="3" w:tplc="0409000F" w:tentative="1">
+      <w:start w:val="1"/>
+      <w:numFmt w:val="decimal"/>
+      <w:lvlText w:val="%4."/>
+      <w:lvlJc w:val="left"/>
+      <w:pPr>
+        <w:ind w:left="3960" w:hanging="360"/>
+      </w:pPr>
+    </w:lvl>
+    <w:lvl w:ilvl="4" w:tplc="04090019" w:tentative="1">
+      <w:start w:val="1"/>
+      <w:numFmt w:val="lowerLetter"/>
+      <w:lvlText w:val="%5."/>
+      <w:lvlJc w:val="left"/>
+      <w:pPr>
+        <w:ind w:left="4680" w:hanging="360"/>
+      </w:pPr>
+    </w:lvl>
+    <w:lvl w:ilvl="5" w:tplc="0409001B" w:tentative="1">
+      <w:start w:val="1"/>
+      <w:numFmt w:val="lowerRoman"/>
+      <w:lvlText w:val="%6."/>
+      <w:lvlJc w:val="right"/>
+      <w:pPr>
+        <w:ind w:left="5400" w:hanging="180"/>
+      </w:pPr>
+    </w:lvl>
+    <w:lvl w:ilvl="6" w:tplc="0409000F" w:tentative="1">
+      <w:start w:val="1"/>
+      <w:numFmt w:val="decimal"/>
+      <w:lvlText w:val="%7."/>
+      <w:lvlJc w:val="left"/>
+      <w:pPr>
+        <w:ind w:left="6120" w:hanging="360"/>
+      </w:pPr>
+    </w:lvl>
+    <w:lvl w:ilvl="7" w:tplc="04090019" w:tentative="1">
+      <w:start w:val="1"/>
+      <w:numFmt w:val="lowerLetter"/>
+      <w:lvlText w:val="%8."/>
+      <w:lvlJc w:val="left"/>
+      <w:pPr>
+        <w:ind w:left="6840" w:hanging="360"/>
+      </w:pPr>
+    </w:lvl>
+    <w:lvl w:ilvl="8" w:tplc="0409001B" w:tentative="1">
+      <w:start w:val="1"/>
+      <w:numFmt w:val="lowerRoman"/>
+      <w:lvlText w:val="%9."/>
+      <w:lvlJc w:val="right"/>
+      <w:pPr>
+        <w:ind w:left="7560" w:hanging="180"/>
+      </w:pPr>
+    </w:lvl>
+  </w:abstractNum>
+  <w:abstractNum w:abstractNumId="22">
     <w:nsid w:val="65F40B0D"/>
     <w:multiLevelType w:val="hybridMultilevel"/>
     <w:tmpl w:val="B18CC668"/>
@@ -13886,7 +17204,7 @@
       </w:pPr>
     </w:lvl>
   </w:abstractNum>
-  <w:abstractNum w:abstractNumId="20">
+  <w:abstractNum w:abstractNumId="23">
     <w:nsid w:val="6851496F"/>
     <w:multiLevelType w:val="hybridMultilevel"/>
     <w:tmpl w:val="B18CC668"/>
@@ -13972,7 +17290,7 @@
       </w:pPr>
     </w:lvl>
   </w:abstractNum>
-  <w:abstractNum w:abstractNumId="21">
+  <w:abstractNum w:abstractNumId="24">
     <w:nsid w:val="6E4D43FF"/>
     <w:multiLevelType w:val="hybridMultilevel"/>
     <w:tmpl w:val="B18CC668"/>
@@ -14059,10 +17377,10 @@
     </w:lvl>
   </w:abstractNum>
   <w:num w:numId="1">
-    <w:abstractNumId w:val="18"/>
+    <w:abstractNumId w:val="20"/>
   </w:num>
   <w:num w:numId="2">
-    <w:abstractNumId w:val="11"/>
+    <w:abstractNumId w:val="12"/>
   </w:num>
   <w:num w:numId="3">
     <w:abstractNumId w:val="1"/>
@@ -14071,40 +17389,40 @@
     <w:abstractNumId w:val="0"/>
   </w:num>
   <w:num w:numId="5">
-    <w:abstractNumId w:val="10"/>
+    <w:abstractNumId w:val="11"/>
   </w:num>
   <w:num w:numId="6">
-    <w:abstractNumId w:val="8"/>
+    <w:abstractNumId w:val="9"/>
   </w:num>
   <w:num w:numId="7">
-    <w:abstractNumId w:val="14"/>
+    <w:abstractNumId w:val="15"/>
   </w:num>
   <w:num w:numId="8">
-    <w:abstractNumId w:val="15"/>
+    <w:abstractNumId w:val="16"/>
   </w:num>
   <w:num w:numId="9">
-    <w:abstractNumId w:val="12"/>
+    <w:abstractNumId w:val="13"/>
   </w:num>
   <w:num w:numId="10">
-    <w:abstractNumId w:val="13"/>
+    <w:abstractNumId w:val="14"/>
   </w:num>
   <w:num w:numId="11">
     <w:abstractNumId w:val="4"/>
   </w:num>
   <w:num w:numId="12">
-    <w:abstractNumId w:val="9"/>
+    <w:abstractNumId w:val="10"/>
   </w:num>
   <w:num w:numId="13">
     <w:abstractNumId w:val="6"/>
   </w:num>
   <w:num w:numId="14">
-    <w:abstractNumId w:val="16"/>
+    <w:abstractNumId w:val="18"/>
   </w:num>
   <w:num w:numId="15">
     <w:abstractNumId w:val="3"/>
   </w:num>
   <w:num w:numId="16">
-    <w:abstractNumId w:val="17"/>
+    <w:abstractNumId w:val="19"/>
   </w:num>
   <w:num w:numId="17">
     <w:abstractNumId w:val="2"/>
@@ -14113,16 +17431,25 @@
     <w:abstractNumId w:val="5"/>
   </w:num>
   <w:num w:numId="19">
-    <w:abstractNumId w:val="20"/>
+    <w:abstractNumId w:val="23"/>
   </w:num>
   <w:num w:numId="20">
-    <w:abstractNumId w:val="7"/>
+    <w:abstractNumId w:val="8"/>
   </w:num>
   <w:num w:numId="21">
+    <w:abstractNumId w:val="24"/>
+  </w:num>
+  <w:num w:numId="22">
+    <w:abstractNumId w:val="22"/>
+  </w:num>
+  <w:num w:numId="23">
     <w:abstractNumId w:val="21"/>
   </w:num>
-  <w:num w:numId="22">
-    <w:abstractNumId w:val="19"/>
+  <w:num w:numId="24">
+    <w:abstractNumId w:val="17"/>
+  </w:num>
+  <w:num w:numId="25">
+    <w:abstractNumId w:val="7"/>
   </w:num>
 </w:numbering>
 </file>
@@ -17062,7 +20389,7 @@
 </file>
 
 <file path=customXml/itemProps2.xml><?xml version="1.0" encoding="utf-8"?>
-<ds:datastoreItem xmlns:ds="http://schemas.openxmlformats.org/officeDocument/2006/customXml" ds:itemID="{8AF87A73-B7B6-9B44-B64B-6FC2117B26E9}">
+<ds:datastoreItem xmlns:ds="http://schemas.openxmlformats.org/officeDocument/2006/customXml" ds:itemID="{A431CA3A-AEE5-9B4F-9240-03A74B4BDBB7}">
   <ds:schemaRefs>
     <ds:schemaRef ds:uri="http://schemas.openxmlformats.org/officeDocument/2006/bibliography"/>
   </ds:schemaRefs>

</xml_diff>

<commit_message>
Some changes to the AnaliseDoSistema(emconstrucao).docx.
</commit_message>
<xml_diff>
--- a/AnaliseDoSistema(emconstrucao).docx
+++ b/AnaliseDoSistema(emconstrucao).docx
@@ -234,8 +234,6 @@
               <w:lang w:val="pt-PT"/>
             </w:rPr>
           </w:pPr>
-          <w:bookmarkStart w:id="0" w:name="_GoBack"/>
-          <w:bookmarkEnd w:id="0"/>
         </w:p>
         <w:sdt>
           <w:sdtPr>
@@ -1017,7 +1015,7 @@
           <w:lang w:val="pt-PT"/>
         </w:rPr>
       </w:pPr>
-      <w:bookmarkStart w:id="1" w:name="_Toc385362356"/>
+      <w:bookmarkStart w:id="0" w:name="_Toc385362356"/>
       <w:r>
         <w:rPr>
           <w:lang w:val="pt-PT"/>
@@ -1025,30 +1023,30 @@
         <w:lastRenderedPageBreak/>
         <w:t>1.Introdução</w:t>
       </w:r>
+      <w:bookmarkEnd w:id="0"/>
+    </w:p>
+    <w:p>
+      <w:pPr>
+        <w:rPr>
+          <w:lang w:val="pt-BR"/>
+        </w:rPr>
+      </w:pPr>
+    </w:p>
+    <w:p>
+      <w:pPr>
+        <w:pStyle w:val="Heading2"/>
+        <w:rPr>
+          <w:lang w:val="pt-PT"/>
+        </w:rPr>
+      </w:pPr>
+      <w:bookmarkStart w:id="1" w:name="_Toc385362357"/>
+      <w:r>
+        <w:rPr>
+          <w:lang w:val="pt-PT"/>
+        </w:rPr>
+        <w:t>1.1 Visão Geral do Sistema</w:t>
+      </w:r>
       <w:bookmarkEnd w:id="1"/>
-    </w:p>
-    <w:p>
-      <w:pPr>
-        <w:rPr>
-          <w:lang w:val="pt-BR"/>
-        </w:rPr>
-      </w:pPr>
-    </w:p>
-    <w:p>
-      <w:pPr>
-        <w:pStyle w:val="Heading2"/>
-        <w:rPr>
-          <w:lang w:val="pt-PT"/>
-        </w:rPr>
-      </w:pPr>
-      <w:bookmarkStart w:id="2" w:name="_Toc385362357"/>
-      <w:r>
-        <w:rPr>
-          <w:lang w:val="pt-PT"/>
-        </w:rPr>
-        <w:t>1.1 Visão Geral do Sistema</w:t>
-      </w:r>
-      <w:bookmarkEnd w:id="2"/>
     </w:p>
     <w:p>
       <w:pPr>
@@ -1184,7 +1182,7 @@
           <w:lang w:val="pt-PT"/>
         </w:rPr>
       </w:pPr>
-      <w:bookmarkStart w:id="3" w:name="_Toc385362358"/>
+      <w:bookmarkStart w:id="2" w:name="_Toc385362358"/>
       <w:r>
         <w:rPr>
           <w:sz w:val="24"/>
@@ -1207,7 +1205,7 @@
         </w:rPr>
         <w:t>tablet</w:t>
       </w:r>
-      <w:bookmarkEnd w:id="3"/>
+      <w:bookmarkEnd w:id="2"/>
       <w:proofErr w:type="spellEnd"/>
     </w:p>
     <w:p>
@@ -1269,7 +1267,7 @@
           <w:lang w:val="pt-PT"/>
         </w:rPr>
       </w:pPr>
-      <w:bookmarkStart w:id="4" w:name="_Toc385362359"/>
+      <w:bookmarkStart w:id="3" w:name="_Toc385362359"/>
       <w:r>
         <w:rPr>
           <w:sz w:val="24"/>
@@ -1277,7 +1275,7 @@
         </w:rPr>
         <w:t>1.1.2 Sistema de Informação</w:t>
       </w:r>
-      <w:bookmarkEnd w:id="4"/>
+      <w:bookmarkEnd w:id="3"/>
     </w:p>
     <w:p>
       <w:pPr>
@@ -1336,14 +1334,14 @@
           <w:lang w:val="pt-PT"/>
         </w:rPr>
       </w:pPr>
-      <w:bookmarkStart w:id="5" w:name="_Toc385362360"/>
+      <w:bookmarkStart w:id="4" w:name="_Toc385362360"/>
       <w:r>
         <w:rPr>
           <w:lang w:val="pt-PT"/>
         </w:rPr>
         <w:t>1.2 Objetivos</w:t>
       </w:r>
-      <w:bookmarkEnd w:id="5"/>
+      <w:bookmarkEnd w:id="4"/>
     </w:p>
     <w:p>
       <w:pPr>
@@ -1435,7 +1433,7 @@
           <w:lang w:val="pt-PT"/>
         </w:rPr>
       </w:pPr>
-      <w:bookmarkStart w:id="6" w:name="_Toc385362361"/>
+      <w:bookmarkStart w:id="5" w:name="_Toc385362361"/>
       <w:r>
         <w:rPr>
           <w:lang w:val="pt-PT"/>
@@ -1443,7 +1441,7 @@
         <w:lastRenderedPageBreak/>
         <w:t>1.3 Cliente</w:t>
       </w:r>
-      <w:bookmarkEnd w:id="6"/>
+      <w:bookmarkEnd w:id="5"/>
     </w:p>
     <w:p>
       <w:pPr>
@@ -1485,14 +1483,14 @@
           <w:lang w:val="pt-PT"/>
         </w:rPr>
       </w:pPr>
-      <w:bookmarkStart w:id="7" w:name="_Toc385362362"/>
+      <w:bookmarkStart w:id="6" w:name="_Toc385362362"/>
       <w:r>
         <w:rPr>
           <w:lang w:val="pt-PT"/>
         </w:rPr>
         <w:t>1.4 Fontes e Material de Referência</w:t>
       </w:r>
-      <w:bookmarkEnd w:id="7"/>
+      <w:bookmarkEnd w:id="6"/>
     </w:p>
     <w:p>
       <w:pPr>
@@ -1559,7 +1557,7 @@
           <w:lang w:val="pt-PT"/>
         </w:rPr>
       </w:pPr>
-      <w:bookmarkStart w:id="8" w:name="_Toc385362363"/>
+      <w:bookmarkStart w:id="7" w:name="_Toc385362363"/>
       <w:r>
         <w:rPr>
           <w:sz w:val="24"/>
@@ -1574,7 +1572,7 @@
         </w:rPr>
         <w:t>Aplicações para gravação de voz</w:t>
       </w:r>
-      <w:bookmarkEnd w:id="8"/>
+      <w:bookmarkEnd w:id="7"/>
     </w:p>
     <w:p>
       <w:pPr>
@@ -1820,7 +1818,7 @@
           <w:lang w:val="pt-PT"/>
         </w:rPr>
       </w:pPr>
-      <w:bookmarkStart w:id="9" w:name="_Toc385362364"/>
+      <w:bookmarkStart w:id="8" w:name="_Toc385362364"/>
       <w:r>
         <w:rPr>
           <w:sz w:val="24"/>
@@ -1835,7 +1833,7 @@
         </w:rPr>
         <w:t>Aplicações de Tradução de voz para Texto</w:t>
       </w:r>
-      <w:bookmarkEnd w:id="9"/>
+      <w:bookmarkEnd w:id="8"/>
     </w:p>
     <w:p>
       <w:pPr>
@@ -2058,7 +2056,7 @@
           <w:lang w:val="pt-PT"/>
         </w:rPr>
       </w:pPr>
-      <w:bookmarkStart w:id="10" w:name="_Toc385362365"/>
+      <w:bookmarkStart w:id="9" w:name="_Toc385362365"/>
       <w:r>
         <w:rPr>
           <w:sz w:val="24"/>
@@ -2081,7 +2079,7 @@
         </w:rPr>
         <w:t>Source</w:t>
       </w:r>
-      <w:bookmarkEnd w:id="10"/>
+      <w:bookmarkEnd w:id="9"/>
       <w:proofErr w:type="spellEnd"/>
     </w:p>
     <w:p>
@@ -12700,15 +12698,7 @@
                 <w:szCs w:val="24"/>
                 <w:lang w:val="pt-PT"/>
               </w:rPr>
-              <w:t xml:space="preserve">Criar </w:t>
-            </w:r>
-            <w:r>
-              <w:rPr>
-                <w:sz w:val="24"/>
-                <w:szCs w:val="24"/>
-                <w:lang w:val="pt-PT"/>
-              </w:rPr>
-              <w:t>escola</w:t>
+              <w:t>Criar escola</w:t>
             </w:r>
           </w:p>
         </w:tc>
@@ -12839,23 +12829,7 @@
                 <w:szCs w:val="22"/>
                 <w:lang w:val="pt-PT"/>
               </w:rPr>
-              <w:t xml:space="preserve">Os actores envolvidos poderão inserir </w:t>
-            </w:r>
-            <w:r>
-              <w:rPr>
-                <w:sz w:val="22"/>
-                <w:szCs w:val="22"/>
-                <w:lang w:val="pt-PT"/>
-              </w:rPr>
-              <w:t>escolas</w:t>
-            </w:r>
-            <w:r>
-              <w:rPr>
-                <w:sz w:val="22"/>
-                <w:szCs w:val="22"/>
-                <w:lang w:val="pt-PT"/>
-              </w:rPr>
-              <w:t xml:space="preserve"> no sistema.</w:t>
+              <w:t>Os actores envolvidos poderão inserir escolas no sistema.</w:t>
             </w:r>
           </w:p>
         </w:tc>
@@ -13067,23 +13041,7 @@
                 <w:szCs w:val="22"/>
                 <w:lang w:val="pt-PT"/>
               </w:rPr>
-              <w:t xml:space="preserve">Seleccionar “Adicionar </w:t>
-            </w:r>
-            <w:r>
-              <w:rPr>
-                <w:sz w:val="22"/>
-                <w:szCs w:val="22"/>
-                <w:lang w:val="pt-PT"/>
-              </w:rPr>
-              <w:t>Escola</w:t>
-            </w:r>
-            <w:r>
-              <w:rPr>
-                <w:sz w:val="22"/>
-                <w:szCs w:val="22"/>
-                <w:lang w:val="pt-PT"/>
-              </w:rPr>
-              <w:t>”;</w:t>
+              <w:t>Seleccionar “Adicionar Escola”;</w:t>
             </w:r>
           </w:p>
           <w:p>
@@ -13110,39 +13068,7 @@
                 <w:szCs w:val="22"/>
                 <w:lang w:val="pt-PT"/>
               </w:rPr>
-              <w:t xml:space="preserve">Preencher os devidos  campos (nome, </w:t>
-            </w:r>
-            <w:r>
-              <w:rPr>
-                <w:sz w:val="22"/>
-                <w:szCs w:val="22"/>
-                <w:lang w:val="pt-PT"/>
-              </w:rPr>
-              <w:t>morada</w:t>
-            </w:r>
-            <w:r>
-              <w:rPr>
-                <w:sz w:val="22"/>
-                <w:szCs w:val="22"/>
-                <w:lang w:val="pt-PT"/>
-              </w:rPr>
-              <w:t xml:space="preserve">, </w:t>
-            </w:r>
-            <w:r>
-              <w:rPr>
-                <w:sz w:val="22"/>
-                <w:szCs w:val="22"/>
-                <w:lang w:val="pt-PT"/>
-              </w:rPr>
-              <w:t>fotogra</w:t>
-            </w:r>
-            <w:r>
-              <w:rPr>
-                <w:sz w:val="22"/>
-                <w:szCs w:val="22"/>
-                <w:lang w:val="pt-PT"/>
-              </w:rPr>
-              <w:t>fia);</w:t>
+              <w:t>Preencher os devidos  campos (nome, morada, fotografia);</w:t>
             </w:r>
           </w:p>
           <w:p>
@@ -13231,31 +13157,7 @@
                 <w:szCs w:val="22"/>
                 <w:lang w:val="pt-PT"/>
               </w:rPr>
-              <w:t>3a. O utilizador não submete a</w:t>
-            </w:r>
-            <w:r>
-              <w:rPr>
-                <w:sz w:val="22"/>
-                <w:szCs w:val="22"/>
-                <w:lang w:val="pt-PT"/>
-              </w:rPr>
-              <w:t xml:space="preserve"> </w:t>
-            </w:r>
-            <w:r>
-              <w:rPr>
-                <w:sz w:val="22"/>
-                <w:szCs w:val="22"/>
-                <w:lang w:val="pt-PT"/>
-              </w:rPr>
-              <w:t>escola, cancelando a inserção desta</w:t>
-            </w:r>
-            <w:r>
-              <w:rPr>
-                <w:sz w:val="22"/>
-                <w:szCs w:val="22"/>
-                <w:lang w:val="pt-PT"/>
-              </w:rPr>
-              <w:t xml:space="preserve"> no sistema.</w:t>
+              <w:t>3a. O utilizador não submete a escola, cancelando a inserção desta no sistema.</w:t>
             </w:r>
           </w:p>
         </w:tc>
@@ -13583,88 +13485,157 @@
         </w:rPr>
       </w:pPr>
     </w:p>
-    <w:p/>
-    <w:p>
-      <w:pPr>
-        <w:pStyle w:val="Heading2"/>
-        <w:rPr>
-          <w:rFonts w:ascii="Arial" w:hAnsi="Arial" w:cs="Arial"/>
-          <w:color w:val="000000"/>
-          <w:lang w:val="pt-PT"/>
-        </w:rPr>
-      </w:pPr>
-      <w:r>
-        <w:rPr>
-          <w:rFonts w:ascii="Arial" w:hAnsi="Arial" w:cs="Arial"/>
-          <w:color w:val="000000"/>
-          <w:lang w:val="pt-PT"/>
-        </w:rPr>
-        <w:t>4</w:t>
-      </w:r>
-      <w:r>
-        <w:rPr>
-          <w:rFonts w:ascii="Arial" w:hAnsi="Arial" w:cs="Arial"/>
-          <w:color w:val="000000"/>
-          <w:lang w:val="pt-PT"/>
-        </w:rPr>
-        <w:t xml:space="preserve">.1 </w:t>
-      </w:r>
-      <w:r>
-        <w:rPr>
-          <w:rFonts w:ascii="Arial" w:hAnsi="Arial" w:cs="Arial"/>
-          <w:color w:val="000000"/>
-          <w:lang w:val="pt-PT"/>
-        </w:rPr>
-        <w:t>Sistema de Informação</w:t>
-      </w:r>
-    </w:p>
-    <w:p>
-      <w:r>
-        <w:rPr>
-          <w:noProof/>
-        </w:rPr>
-        <w:drawing>
-          <wp:inline distT="0" distB="0" distL="0" distR="0" wp14:anchorId="585AE36D" wp14:editId="1F37AD47">
-            <wp:extent cx="3867150" cy="3390900"/>
-            <wp:effectExtent l="0" t="0" r="0" b="12700"/>
-            <wp:docPr id="10" name="Picture 10"/>
-            <wp:cNvGraphicFramePr>
-              <a:graphicFrameLocks xmlns:a="http://schemas.openxmlformats.org/drawingml/2006/main" noChangeAspect="1"/>
-            </wp:cNvGraphicFramePr>
-            <a:graphic xmlns:a="http://schemas.openxmlformats.org/drawingml/2006/main">
-              <a:graphicData uri="http://schemas.openxmlformats.org/drawingml/2006/picture">
-                <pic:pic xmlns:pic="http://schemas.openxmlformats.org/drawingml/2006/picture">
-                  <pic:nvPicPr>
-                    <pic:cNvPr id="0" name="Diagrama de Classes.png"/>
-                    <pic:cNvPicPr/>
-                  </pic:nvPicPr>
-                  <pic:blipFill>
-                    <a:blip r:embed="rId15">
-                      <a:extLst>
-                        <a:ext uri="{28A0092B-C50C-407E-A947-70E740481C1C}">
-                          <a14:useLocalDpi xmlns:a14="http://schemas.microsoft.com/office/drawing/2010/main" val="0"/>
-                        </a:ext>
-                      </a:extLst>
-                    </a:blip>
-                    <a:stretch>
-                      <a:fillRect/>
-                    </a:stretch>
-                  </pic:blipFill>
-                  <pic:spPr>
-                    <a:xfrm>
-                      <a:off x="0" y="0"/>
-                      <a:ext cx="3867150" cy="3390900"/>
-                    </a:xfrm>
-                    <a:prstGeom prst="rect">
-                      <a:avLst/>
-                    </a:prstGeom>
-                  </pic:spPr>
-                </pic:pic>
-              </a:graphicData>
-            </a:graphic>
-          </wp:inline>
-        </w:drawing>
-      </w:r>
+    <w:p>
+      <w:pPr>
+        <w:rPr>
+          <w:color w:val="FF7B0F" w:themeColor="accent2"/>
+          <w:sz w:val="40"/>
+          <w:szCs w:val="40"/>
+        </w:rPr>
+      </w:pPr>
+      <w:r>
+        <w:tab/>
+      </w:r>
+      <w:proofErr w:type="spellStart"/>
+      <w:r>
+        <w:rPr>
+          <w:color w:val="FF7B0F" w:themeColor="accent2"/>
+          <w:sz w:val="40"/>
+          <w:szCs w:val="40"/>
+        </w:rPr>
+        <w:t>Artur</w:t>
+      </w:r>
+      <w:proofErr w:type="spellEnd"/>
+      <w:r>
+        <w:rPr>
+          <w:color w:val="FF7B0F" w:themeColor="accent2"/>
+          <w:sz w:val="40"/>
+          <w:szCs w:val="40"/>
+        </w:rPr>
+        <w:t xml:space="preserve"> </w:t>
+      </w:r>
+      <w:proofErr w:type="spellStart"/>
+      <w:r>
+        <w:rPr>
+          <w:color w:val="FF7B0F" w:themeColor="accent2"/>
+          <w:sz w:val="40"/>
+          <w:szCs w:val="40"/>
+        </w:rPr>
+        <w:t>digrama</w:t>
+      </w:r>
+      <w:proofErr w:type="spellEnd"/>
+      <w:r>
+        <w:rPr>
+          <w:color w:val="FF7B0F" w:themeColor="accent2"/>
+          <w:sz w:val="40"/>
+          <w:szCs w:val="40"/>
+        </w:rPr>
+        <w:t xml:space="preserve"> de classes da app</w:t>
+      </w:r>
+    </w:p>
+    <w:p>
+      <w:pPr>
+        <w:rPr>
+          <w:color w:val="FF7B0F" w:themeColor="accent2"/>
+          <w:lang w:val="pt-PT"/>
+        </w:rPr>
+      </w:pPr>
+    </w:p>
+    <w:p>
+      <w:pPr>
+        <w:rPr>
+          <w:color w:val="FF7B0F" w:themeColor="accent2"/>
+          <w:lang w:val="pt-PT"/>
+        </w:rPr>
+      </w:pPr>
+    </w:p>
+    <w:p>
+      <w:pPr>
+        <w:rPr>
+          <w:color w:val="FF7B0F" w:themeColor="accent2"/>
+          <w:lang w:val="pt-PT"/>
+        </w:rPr>
+      </w:pPr>
+    </w:p>
+    <w:p>
+      <w:pPr>
+        <w:rPr>
+          <w:color w:val="FF7B0F" w:themeColor="accent2"/>
+          <w:lang w:val="pt-PT"/>
+        </w:rPr>
+      </w:pPr>
+    </w:p>
+    <w:p>
+      <w:pPr>
+        <w:rPr>
+          <w:color w:val="FF7B0F" w:themeColor="accent2"/>
+          <w:lang w:val="pt-PT"/>
+        </w:rPr>
+      </w:pPr>
+    </w:p>
+    <w:p>
+      <w:pPr>
+        <w:rPr>
+          <w:color w:val="FF7B0F" w:themeColor="accent2"/>
+          <w:lang w:val="pt-PT"/>
+        </w:rPr>
+      </w:pPr>
+    </w:p>
+    <w:p>
+      <w:pPr>
+        <w:rPr>
+          <w:color w:val="FF7B0F" w:themeColor="accent2"/>
+          <w:lang w:val="pt-PT"/>
+        </w:rPr>
+      </w:pPr>
+    </w:p>
+    <w:p>
+      <w:pPr>
+        <w:rPr>
+          <w:color w:val="FF7B0F" w:themeColor="accent2"/>
+          <w:lang w:val="pt-PT"/>
+        </w:rPr>
+      </w:pPr>
+    </w:p>
+    <w:p>
+      <w:pPr>
+        <w:rPr>
+          <w:color w:val="FF7B0F" w:themeColor="accent2"/>
+          <w:lang w:val="pt-PT"/>
+        </w:rPr>
+      </w:pPr>
+    </w:p>
+    <w:p>
+      <w:pPr>
+        <w:rPr>
+          <w:color w:val="FF7B0F" w:themeColor="accent2"/>
+          <w:lang w:val="pt-PT"/>
+        </w:rPr>
+      </w:pPr>
+    </w:p>
+    <w:p>
+      <w:pPr>
+        <w:rPr>
+          <w:color w:val="FF7B0F" w:themeColor="accent2"/>
+          <w:lang w:val="pt-PT"/>
+        </w:rPr>
+      </w:pPr>
+    </w:p>
+    <w:p>
+      <w:pPr>
+        <w:rPr>
+          <w:color w:val="FF7B0F" w:themeColor="accent2"/>
+          <w:lang w:val="pt-PT"/>
+        </w:rPr>
+      </w:pPr>
+    </w:p>
+    <w:p>
+      <w:pPr>
+        <w:rPr>
+          <w:color w:val="FF7B0F" w:themeColor="accent2"/>
+          <w:lang w:val="pt-PT"/>
+        </w:rPr>
+      </w:pPr>
     </w:p>
     <w:p>
       <w:pPr>
@@ -13772,20 +13743,242 @@
           <w:color w:val="000000"/>
           <w:lang w:val="pt-PT"/>
         </w:rPr>
-        <w:t>4</w:t>
-      </w:r>
-      <w:r>
-        <w:rPr>
-          <w:rFonts w:ascii="Arial" w:hAnsi="Arial" w:cs="Arial"/>
-          <w:color w:val="000000"/>
-          <w:lang w:val="pt-PT"/>
-        </w:rPr>
-        <w:t xml:space="preserve">.1 Aplicação </w:t>
+        <w:t>4.1 Sistema de Informação</w:t>
       </w:r>
     </w:p>
     <w:p/>
     <w:p>
       <w:pPr>
+        <w:jc w:val="center"/>
+        <w:rPr>
+          <w:color w:val="FF7B0F" w:themeColor="accent2"/>
+          <w:sz w:val="40"/>
+          <w:szCs w:val="40"/>
+        </w:rPr>
+      </w:pPr>
+      <w:proofErr w:type="spellStart"/>
+      <w:r>
+        <w:rPr>
+          <w:color w:val="FF7B0F" w:themeColor="accent2"/>
+          <w:sz w:val="40"/>
+          <w:szCs w:val="40"/>
+        </w:rPr>
+        <w:t>Artur</w:t>
+      </w:r>
+      <w:proofErr w:type="spellEnd"/>
+      <w:r>
+        <w:rPr>
+          <w:color w:val="FF7B0F" w:themeColor="accent2"/>
+          <w:sz w:val="40"/>
+          <w:szCs w:val="40"/>
+        </w:rPr>
+        <w:t xml:space="preserve"> </w:t>
+      </w:r>
+      <w:proofErr w:type="spellStart"/>
+      <w:r>
+        <w:rPr>
+          <w:color w:val="FF7B0F" w:themeColor="accent2"/>
+          <w:sz w:val="40"/>
+          <w:szCs w:val="40"/>
+        </w:rPr>
+        <w:t>digrama</w:t>
+      </w:r>
+      <w:proofErr w:type="spellEnd"/>
+      <w:r>
+        <w:rPr>
+          <w:color w:val="FF7B0F" w:themeColor="accent2"/>
+          <w:sz w:val="40"/>
+          <w:szCs w:val="40"/>
+        </w:rPr>
+        <w:t xml:space="preserve"> da base de dados</w:t>
+      </w:r>
+    </w:p>
+    <w:p>
+      <w:pPr>
+        <w:rPr>
+          <w:color w:val="FF7B0F" w:themeColor="accent2"/>
+          <w:lang w:val="pt-PT"/>
+        </w:rPr>
+      </w:pPr>
+    </w:p>
+    <w:p>
+      <w:pPr>
+        <w:rPr>
+          <w:color w:val="FF7B0F" w:themeColor="accent2"/>
+          <w:lang w:val="pt-PT"/>
+        </w:rPr>
+      </w:pPr>
+    </w:p>
+    <w:p>
+      <w:pPr>
+        <w:rPr>
+          <w:color w:val="FF7B0F" w:themeColor="accent2"/>
+          <w:lang w:val="pt-PT"/>
+        </w:rPr>
+      </w:pPr>
+    </w:p>
+    <w:p>
+      <w:pPr>
+        <w:rPr>
+          <w:color w:val="FF7B0F" w:themeColor="accent2"/>
+          <w:lang w:val="pt-PT"/>
+        </w:rPr>
+      </w:pPr>
+    </w:p>
+    <w:p>
+      <w:pPr>
+        <w:rPr>
+          <w:color w:val="FF7B0F" w:themeColor="accent2"/>
+          <w:lang w:val="pt-PT"/>
+        </w:rPr>
+      </w:pPr>
+    </w:p>
+    <w:p>
+      <w:pPr>
+        <w:rPr>
+          <w:color w:val="FF7B0F" w:themeColor="accent2"/>
+          <w:lang w:val="pt-PT"/>
+        </w:rPr>
+      </w:pPr>
+    </w:p>
+    <w:p>
+      <w:pPr>
+        <w:rPr>
+          <w:color w:val="FF7B0F" w:themeColor="accent2"/>
+          <w:lang w:val="pt-PT"/>
+        </w:rPr>
+      </w:pPr>
+    </w:p>
+    <w:p>
+      <w:pPr>
+        <w:rPr>
+          <w:color w:val="FF7B0F" w:themeColor="accent2"/>
+          <w:lang w:val="pt-PT"/>
+        </w:rPr>
+      </w:pPr>
+    </w:p>
+    <w:p>
+      <w:pPr>
+        <w:rPr>
+          <w:color w:val="FF7B0F" w:themeColor="accent2"/>
+          <w:lang w:val="pt-PT"/>
+        </w:rPr>
+      </w:pPr>
+    </w:p>
+    <w:p>
+      <w:pPr>
+        <w:rPr>
+          <w:color w:val="FF7B0F" w:themeColor="accent2"/>
+          <w:lang w:val="pt-PT"/>
+        </w:rPr>
+      </w:pPr>
+    </w:p>
+    <w:p>
+      <w:pPr>
+        <w:rPr>
+          <w:color w:val="FF7B0F" w:themeColor="accent2"/>
+          <w:lang w:val="pt-PT"/>
+        </w:rPr>
+      </w:pPr>
+    </w:p>
+    <w:p>
+      <w:pPr>
+        <w:rPr>
+          <w:color w:val="FF7B0F" w:themeColor="accent2"/>
+          <w:lang w:val="pt-PT"/>
+        </w:rPr>
+      </w:pPr>
+    </w:p>
+    <w:p>
+      <w:pPr>
+        <w:rPr>
+          <w:color w:val="FF7B0F" w:themeColor="accent2"/>
+          <w:lang w:val="pt-PT"/>
+        </w:rPr>
+      </w:pPr>
+    </w:p>
+    <w:p>
+      <w:pPr>
+        <w:rPr>
+          <w:color w:val="FF7B0F" w:themeColor="accent2"/>
+          <w:lang w:val="pt-PT"/>
+        </w:rPr>
+      </w:pPr>
+    </w:p>
+    <w:p>
+      <w:pPr>
+        <w:rPr>
+          <w:color w:val="FF7B0F" w:themeColor="accent2"/>
+          <w:lang w:val="pt-PT"/>
+        </w:rPr>
+      </w:pPr>
+    </w:p>
+    <w:p>
+      <w:pPr>
+        <w:rPr>
+          <w:color w:val="FF7B0F" w:themeColor="accent2"/>
+          <w:lang w:val="pt-PT"/>
+        </w:rPr>
+      </w:pPr>
+    </w:p>
+    <w:p>
+      <w:pPr>
+        <w:rPr>
+          <w:color w:val="FF7B0F" w:themeColor="accent2"/>
+          <w:lang w:val="pt-PT"/>
+        </w:rPr>
+      </w:pPr>
+    </w:p>
+    <w:p>
+      <w:pPr>
+        <w:rPr>
+          <w:color w:val="FF7B0F" w:themeColor="accent2"/>
+          <w:lang w:val="pt-PT"/>
+        </w:rPr>
+      </w:pPr>
+    </w:p>
+    <w:p>
+      <w:pPr>
+        <w:rPr>
+          <w:color w:val="FF7B0F" w:themeColor="accent2"/>
+          <w:lang w:val="pt-PT"/>
+        </w:rPr>
+      </w:pPr>
+    </w:p>
+    <w:p>
+      <w:pPr>
+        <w:rPr>
+          <w:color w:val="FF7B0F" w:themeColor="accent2"/>
+          <w:lang w:val="pt-PT"/>
+        </w:rPr>
+      </w:pPr>
+    </w:p>
+    <w:p>
+      <w:pPr>
+        <w:rPr>
+          <w:color w:val="FF7B0F" w:themeColor="accent2"/>
+          <w:lang w:val="pt-PT"/>
+        </w:rPr>
+      </w:pPr>
+    </w:p>
+    <w:p>
+      <w:pPr>
+        <w:rPr>
+          <w:color w:val="FF7B0F" w:themeColor="accent2"/>
+          <w:lang w:val="pt-PT"/>
+        </w:rPr>
+      </w:pPr>
+    </w:p>
+    <w:p>
+      <w:pPr>
+        <w:rPr>
+          <w:color w:val="FF7B0F" w:themeColor="accent2"/>
+          <w:lang w:val="pt-PT"/>
+        </w:rPr>
+      </w:pPr>
+    </w:p>
+    <w:p>
+      <w:pPr>
         <w:pStyle w:val="Heading2"/>
         <w:rPr>
           <w:rFonts w:ascii="Arial" w:hAnsi="Arial" w:cs="Arial"/>
@@ -13799,186 +13992,89 @@
           <w:color w:val="000000"/>
           <w:lang w:val="pt-PT"/>
         </w:rPr>
-        <w:t>4.1 Sistema de Informação</w:t>
-      </w:r>
-    </w:p>
-    <w:p>
-      <w:r>
-        <w:rPr>
-          <w:noProof/>
-        </w:rPr>
-        <w:drawing>
-          <wp:inline distT="0" distB="0" distL="0" distR="0" wp14:anchorId="2615E5C5" wp14:editId="226CE3FA">
-            <wp:extent cx="5396865" cy="3401060"/>
-            <wp:effectExtent l="0" t="0" r="0" b="2540"/>
-            <wp:docPr id="9" name="Picture 9"/>
-            <wp:cNvGraphicFramePr>
-              <a:graphicFrameLocks xmlns:a="http://schemas.openxmlformats.org/drawingml/2006/main" noChangeAspect="1"/>
-            </wp:cNvGraphicFramePr>
-            <a:graphic xmlns:a="http://schemas.openxmlformats.org/drawingml/2006/main">
-              <a:graphicData uri="http://schemas.openxmlformats.org/drawingml/2006/picture">
-                <pic:pic xmlns:pic="http://schemas.openxmlformats.org/drawingml/2006/picture">
-                  <pic:nvPicPr>
-                    <pic:cNvPr id="0" name="Modelo de Dados Persistente.png"/>
-                    <pic:cNvPicPr/>
-                  </pic:nvPicPr>
-                  <pic:blipFill>
-                    <a:blip r:embed="rId16">
-                      <a:extLst>
-                        <a:ext uri="{28A0092B-C50C-407E-A947-70E740481C1C}">
-                          <a14:useLocalDpi xmlns:a14="http://schemas.microsoft.com/office/drawing/2010/main" val="0"/>
-                        </a:ext>
-                      </a:extLst>
-                    </a:blip>
-                    <a:stretch>
-                      <a:fillRect/>
-                    </a:stretch>
-                  </pic:blipFill>
-                  <pic:spPr>
-                    <a:xfrm>
-                      <a:off x="0" y="0"/>
-                      <a:ext cx="5396865" cy="3401060"/>
-                    </a:xfrm>
-                    <a:prstGeom prst="rect">
-                      <a:avLst/>
-                    </a:prstGeom>
-                  </pic:spPr>
-                </pic:pic>
-              </a:graphicData>
-            </a:graphic>
-          </wp:inline>
-        </w:drawing>
-      </w:r>
-    </w:p>
-    <w:p>
-      <w:pPr>
+        <w:t>5 Protótipo Exploratório</w:t>
+      </w:r>
+    </w:p>
+    <w:p>
+      <w:pPr>
+        <w:pStyle w:val="Heading2"/>
+        <w:rPr>
+          <w:rFonts w:ascii="Arial" w:hAnsi="Arial" w:cs="Arial"/>
+          <w:color w:val="000000"/>
+          <w:lang w:val="pt-PT"/>
+        </w:rPr>
+      </w:pPr>
+      <w:r>
+        <w:rPr>
+          <w:rFonts w:ascii="Arial" w:hAnsi="Arial" w:cs="Arial"/>
+          <w:color w:val="000000"/>
+          <w:lang w:val="pt-PT"/>
+        </w:rPr>
+        <w:t>5.1 Aplicação</w:t>
+      </w:r>
+    </w:p>
+    <w:p/>
+    <w:p>
+      <w:pPr>
+        <w:jc w:val="center"/>
         <w:rPr>
           <w:color w:val="FF7B0F" w:themeColor="accent2"/>
-          <w:lang w:val="pt-PT"/>
-        </w:rPr>
-      </w:pPr>
-      <w:r>
-        <w:rPr>
-          <w:lang w:val="pt-PT"/>
-        </w:rPr>
-        <w:t xml:space="preserve">O modelo de domínio mostra a estrutura principal do nosso sistema. </w:t>
-      </w:r>
+          <w:sz w:val="40"/>
+          <w:szCs w:val="40"/>
+        </w:rPr>
+      </w:pPr>
       <w:r>
         <w:rPr>
           <w:color w:val="FF7B0F" w:themeColor="accent2"/>
-          <w:lang w:val="pt-PT"/>
-        </w:rPr>
-        <w:t>±±±±±±±±±±±±§</w:t>
-      </w:r>
-    </w:p>
-    <w:p>
-      <w:pPr>
+          <w:sz w:val="40"/>
+          <w:szCs w:val="40"/>
+        </w:rPr>
+        <w:t>André</w:t>
+      </w:r>
+      <w:r>
         <w:rPr>
           <w:color w:val="FF7B0F" w:themeColor="accent2"/>
-          <w:lang w:val="pt-PT"/>
-        </w:rPr>
-      </w:pPr>
-    </w:p>
-    <w:p>
-      <w:pPr>
+          <w:sz w:val="40"/>
+          <w:szCs w:val="40"/>
+        </w:rPr>
+        <w:t xml:space="preserve"> </w:t>
+      </w:r>
+      <w:r>
         <w:rPr>
           <w:color w:val="FF7B0F" w:themeColor="accent2"/>
-          <w:lang w:val="pt-PT"/>
-        </w:rPr>
-      </w:pPr>
-    </w:p>
-    <w:p>
-      <w:pPr>
+          <w:sz w:val="40"/>
+          <w:szCs w:val="40"/>
+        </w:rPr>
+        <w:t xml:space="preserve">dos Santos a </w:t>
+      </w:r>
+      <w:proofErr w:type="spellStart"/>
+      <w:r>
         <w:rPr>
           <w:color w:val="FF7B0F" w:themeColor="accent2"/>
-          <w:lang w:val="pt-PT"/>
-        </w:rPr>
-      </w:pPr>
-    </w:p>
-    <w:p>
-      <w:pPr>
+          <w:sz w:val="40"/>
+          <w:szCs w:val="40"/>
+        </w:rPr>
+        <w:t>trabalhar</w:t>
+      </w:r>
+      <w:proofErr w:type="spellEnd"/>
+      <w:r>
         <w:rPr>
           <w:color w:val="FF7B0F" w:themeColor="accent2"/>
-          <w:lang w:val="pt-PT"/>
-        </w:rPr>
-      </w:pPr>
-    </w:p>
-    <w:p>
-      <w:pPr>
+          <w:sz w:val="40"/>
+          <w:szCs w:val="40"/>
+        </w:rPr>
+        <w:t xml:space="preserve"> </w:t>
+      </w:r>
+      <w:proofErr w:type="spellStart"/>
+      <w:r>
         <w:rPr>
           <w:color w:val="FF7B0F" w:themeColor="accent2"/>
-          <w:lang w:val="pt-PT"/>
-        </w:rPr>
-      </w:pPr>
-    </w:p>
-    <w:p>
-      <w:pPr>
-        <w:rPr>
-          <w:color w:val="FF7B0F" w:themeColor="accent2"/>
-          <w:lang w:val="pt-PT"/>
-        </w:rPr>
-      </w:pPr>
-    </w:p>
-    <w:p>
-      <w:pPr>
-        <w:rPr>
-          <w:color w:val="FF7B0F" w:themeColor="accent2"/>
-          <w:lang w:val="pt-PT"/>
-        </w:rPr>
-      </w:pPr>
-    </w:p>
-    <w:p>
-      <w:pPr>
-        <w:rPr>
-          <w:color w:val="FF7B0F" w:themeColor="accent2"/>
-          <w:lang w:val="pt-PT"/>
-        </w:rPr>
-      </w:pPr>
-    </w:p>
-    <w:p>
-      <w:pPr>
-        <w:rPr>
-          <w:color w:val="FF7B0F" w:themeColor="accent2"/>
-          <w:lang w:val="pt-PT"/>
-        </w:rPr>
-      </w:pPr>
-    </w:p>
-    <w:p>
-      <w:pPr>
-        <w:pStyle w:val="Heading2"/>
-        <w:rPr>
-          <w:rFonts w:ascii="Arial" w:hAnsi="Arial" w:cs="Arial"/>
-          <w:color w:val="000000"/>
-          <w:lang w:val="pt-PT"/>
-        </w:rPr>
-      </w:pPr>
-      <w:r>
-        <w:rPr>
-          <w:rFonts w:ascii="Arial" w:hAnsi="Arial" w:cs="Arial"/>
-          <w:color w:val="000000"/>
-          <w:lang w:val="pt-PT"/>
-        </w:rPr>
-        <w:lastRenderedPageBreak/>
-        <w:t>5 Protótipo Exploratório</w:t>
-      </w:r>
-    </w:p>
-    <w:p>
-      <w:pPr>
-        <w:pStyle w:val="Heading2"/>
-        <w:rPr>
-          <w:rFonts w:ascii="Arial" w:hAnsi="Arial" w:cs="Arial"/>
-          <w:color w:val="000000"/>
-          <w:lang w:val="pt-PT"/>
-        </w:rPr>
-      </w:pPr>
-      <w:r>
-        <w:rPr>
-          <w:rFonts w:ascii="Arial" w:hAnsi="Arial" w:cs="Arial"/>
-          <w:color w:val="000000"/>
-          <w:lang w:val="pt-PT"/>
-        </w:rPr>
-        <w:t>5.1 Aplicação</w:t>
-      </w:r>
+          <w:sz w:val="40"/>
+          <w:szCs w:val="40"/>
+        </w:rPr>
+        <w:t>nisto</w:t>
+      </w:r>
+      <w:proofErr w:type="spellEnd"/>
     </w:p>
     <w:p/>
     <w:p/>
@@ -14003,7 +14099,6 @@
     <w:p/>
     <w:p/>
     <w:p/>
-    <w:p/>
     <w:p>
       <w:pPr>
         <w:pStyle w:val="Heading2"/>
@@ -14024,606 +14119,68 @@
     </w:p>
     <w:p>
       <w:pPr>
+        <w:jc w:val="center"/>
         <w:rPr>
           <w:color w:val="FF7B0F" w:themeColor="accent2"/>
-          <w:lang w:val="pt-PT"/>
-        </w:rPr>
-      </w:pPr>
-      <w:r>
-        <w:rPr>
-          <w:noProof/>
-        </w:rPr>
-        <w:lastRenderedPageBreak/>
-        <w:drawing>
-          <wp:inline distT="0" distB="0" distL="0" distR="0" wp14:anchorId="0EB661FE" wp14:editId="267B299C">
-            <wp:extent cx="4087949" cy="2555028"/>
-            <wp:effectExtent l="0" t="0" r="1905" b="10795"/>
-            <wp:docPr id="5" name="Picture 5"/>
-            <wp:cNvGraphicFramePr>
-              <a:graphicFrameLocks xmlns:a="http://schemas.openxmlformats.org/drawingml/2006/main" noChangeAspect="1"/>
-            </wp:cNvGraphicFramePr>
-            <a:graphic xmlns:a="http://schemas.openxmlformats.org/drawingml/2006/main">
-              <a:graphicData uri="http://schemas.openxmlformats.org/drawingml/2006/picture">
-                <pic:pic xmlns:pic="http://schemas.openxmlformats.org/drawingml/2006/picture">
-                  <pic:nvPicPr>
-                    <pic:cNvPr id="0" name="1-Log-In.png"/>
-                    <pic:cNvPicPr/>
-                  </pic:nvPicPr>
-                  <pic:blipFill>
-                    <a:blip r:embed="rId17">
-                      <a:extLst>
-                        <a:ext uri="{28A0092B-C50C-407E-A947-70E740481C1C}">
-                          <a14:useLocalDpi xmlns:a14="http://schemas.microsoft.com/office/drawing/2010/main" val="0"/>
-                        </a:ext>
-                      </a:extLst>
-                    </a:blip>
-                    <a:stretch>
-                      <a:fillRect/>
-                    </a:stretch>
-                  </pic:blipFill>
-                  <pic:spPr>
-                    <a:xfrm>
-                      <a:off x="0" y="0"/>
-                      <a:ext cx="4088484" cy="2555362"/>
-                    </a:xfrm>
-                    <a:prstGeom prst="rect">
-                      <a:avLst/>
-                    </a:prstGeom>
-                  </pic:spPr>
-                </pic:pic>
-              </a:graphicData>
-            </a:graphic>
-          </wp:inline>
-        </w:drawing>
-      </w:r>
-    </w:p>
-    <w:p>
-      <w:pPr>
-        <w:spacing w:before="0" w:after="0" w:line="240" w:lineRule="auto"/>
-      </w:pPr>
+          <w:sz w:val="40"/>
+          <w:szCs w:val="40"/>
+        </w:rPr>
+      </w:pPr>
+      <w:r>
+        <w:rPr>
+          <w:color w:val="FF7B0F" w:themeColor="accent2"/>
+          <w:sz w:val="40"/>
+          <w:szCs w:val="40"/>
+        </w:rPr>
+        <w:t>André</w:t>
+      </w:r>
+      <w:bookmarkStart w:id="10" w:name="_GoBack"/>
+      <w:bookmarkEnd w:id="10"/>
+      <w:r>
+        <w:rPr>
+          <w:color w:val="FF7B0F" w:themeColor="accent2"/>
+          <w:sz w:val="40"/>
+          <w:szCs w:val="40"/>
+        </w:rPr>
+        <w:t xml:space="preserve"> dos Santos a </w:t>
+      </w:r>
       <w:proofErr w:type="spellStart"/>
       <w:r>
-        <w:t>Fig.XPTO</w:t>
+        <w:rPr>
+          <w:color w:val="FF7B0F" w:themeColor="accent2"/>
+          <w:sz w:val="40"/>
+          <w:szCs w:val="40"/>
+        </w:rPr>
+        <w:t>trabalhar</w:t>
       </w:r>
       <w:proofErr w:type="spellEnd"/>
       <w:r>
-        <w:t xml:space="preserve"> – </w:t>
+        <w:rPr>
+          <w:color w:val="FF7B0F" w:themeColor="accent2"/>
+          <w:sz w:val="40"/>
+          <w:szCs w:val="40"/>
+        </w:rPr>
+        <w:t xml:space="preserve"> </w:t>
       </w:r>
       <w:proofErr w:type="spellStart"/>
       <w:r>
-        <w:t>Protótipo</w:t>
+        <w:rPr>
+          <w:color w:val="FF7B0F" w:themeColor="accent2"/>
+          <w:sz w:val="40"/>
+          <w:szCs w:val="40"/>
+        </w:rPr>
+        <w:t>nisto</w:t>
       </w:r>
       <w:proofErr w:type="spellEnd"/>
-      <w:r>
-        <w:t xml:space="preserve"> </w:t>
-      </w:r>
-      <w:proofErr w:type="spellStart"/>
-      <w:r>
-        <w:t>exploratório</w:t>
-      </w:r>
-      <w:proofErr w:type="spellEnd"/>
-      <w:r>
-        <w:t xml:space="preserve"> </w:t>
-      </w:r>
-      <w:proofErr w:type="spellStart"/>
-      <w:r>
-        <w:t>Sistema</w:t>
-      </w:r>
-      <w:proofErr w:type="spellEnd"/>
-      <w:r>
-        <w:t xml:space="preserve"> de </w:t>
-      </w:r>
-      <w:proofErr w:type="spellStart"/>
-      <w:r>
-        <w:t>Informação</w:t>
-      </w:r>
-      <w:proofErr w:type="spellEnd"/>
-      <w:r>
-        <w:t xml:space="preserve">. </w:t>
-      </w:r>
-    </w:p>
-    <w:p>
-      <w:pPr>
-        <w:spacing w:before="0" w:after="0" w:line="240" w:lineRule="auto"/>
-      </w:pPr>
-    </w:p>
-    <w:p>
-      <w:pPr>
-        <w:spacing w:after="200"/>
-        <w:jc w:val="both"/>
-        <w:rPr>
-          <w:lang w:val="pt-PT"/>
-        </w:rPr>
-      </w:pPr>
-      <w:r>
-        <w:rPr>
-          <w:lang w:val="pt-PT"/>
-        </w:rPr>
-        <w:t>Nesta primeira figura do protótipo exploratório do sistema de informação, podemos observar um formulário de autenticação.</w:t>
-      </w:r>
-    </w:p>
-    <w:p>
-      <w:pPr>
-        <w:spacing w:after="200"/>
-        <w:jc w:val="both"/>
-        <w:rPr>
-          <w:lang w:val="pt-PT"/>
-        </w:rPr>
-      </w:pPr>
-      <w:r>
-        <w:rPr>
-          <w:noProof/>
-        </w:rPr>
-        <w:drawing>
-          <wp:inline distT="0" distB="0" distL="0" distR="0" wp14:anchorId="08A65805" wp14:editId="31D531B8">
-            <wp:extent cx="4225502" cy="2641000"/>
-            <wp:effectExtent l="0" t="0" r="0" b="635"/>
-            <wp:docPr id="6" name="Picture 6"/>
-            <wp:cNvGraphicFramePr>
-              <a:graphicFrameLocks xmlns:a="http://schemas.openxmlformats.org/drawingml/2006/main" noChangeAspect="1"/>
-            </wp:cNvGraphicFramePr>
-            <a:graphic xmlns:a="http://schemas.openxmlformats.org/drawingml/2006/main">
-              <a:graphicData uri="http://schemas.openxmlformats.org/drawingml/2006/picture">
-                <pic:pic xmlns:pic="http://schemas.openxmlformats.org/drawingml/2006/picture">
-                  <pic:nvPicPr>
-                    <pic:cNvPr id="0" name="2-Home.png"/>
-                    <pic:cNvPicPr/>
-                  </pic:nvPicPr>
-                  <pic:blipFill>
-                    <a:blip r:embed="rId18">
-                      <a:extLst>
-                        <a:ext uri="{28A0092B-C50C-407E-A947-70E740481C1C}">
-                          <a14:useLocalDpi xmlns:a14="http://schemas.microsoft.com/office/drawing/2010/main" val="0"/>
-                        </a:ext>
-                      </a:extLst>
-                    </a:blip>
-                    <a:stretch>
-                      <a:fillRect/>
-                    </a:stretch>
-                  </pic:blipFill>
-                  <pic:spPr>
-                    <a:xfrm>
-                      <a:off x="0" y="0"/>
-                      <a:ext cx="4226067" cy="2641353"/>
-                    </a:xfrm>
-                    <a:prstGeom prst="rect">
-                      <a:avLst/>
-                    </a:prstGeom>
-                  </pic:spPr>
-                </pic:pic>
-              </a:graphicData>
-            </a:graphic>
-          </wp:inline>
-        </w:drawing>
-      </w:r>
-    </w:p>
-    <w:p>
-      <w:pPr>
-        <w:spacing w:before="0" w:after="0" w:line="240" w:lineRule="auto"/>
-      </w:pPr>
-      <w:proofErr w:type="spellStart"/>
-      <w:r>
-        <w:t>Fig.XPTO</w:t>
-      </w:r>
-      <w:proofErr w:type="spellEnd"/>
-      <w:r>
-        <w:t xml:space="preserve"> – </w:t>
-      </w:r>
-      <w:proofErr w:type="spellStart"/>
-      <w:r>
-        <w:t>Protótipo</w:t>
-      </w:r>
-      <w:proofErr w:type="spellEnd"/>
-      <w:r>
-        <w:t xml:space="preserve"> </w:t>
-      </w:r>
-      <w:proofErr w:type="spellStart"/>
-      <w:r>
-        <w:t>exploratório</w:t>
-      </w:r>
-      <w:proofErr w:type="spellEnd"/>
-      <w:r>
-        <w:t xml:space="preserve"> </w:t>
-      </w:r>
-      <w:proofErr w:type="spellStart"/>
-      <w:r>
-        <w:t>Sistema</w:t>
-      </w:r>
-      <w:proofErr w:type="spellEnd"/>
-      <w:r>
-        <w:t xml:space="preserve"> de </w:t>
-      </w:r>
-      <w:proofErr w:type="spellStart"/>
-      <w:r>
-        <w:t>Informação</w:t>
-      </w:r>
-      <w:proofErr w:type="spellEnd"/>
-      <w:r>
-        <w:t xml:space="preserve">. </w:t>
-      </w:r>
-    </w:p>
-    <w:p>
-      <w:pPr>
-        <w:spacing w:before="0" w:after="0" w:line="240" w:lineRule="auto"/>
-      </w:pPr>
-    </w:p>
-    <w:p>
-      <w:pPr>
-        <w:spacing w:before="0" w:after="0" w:line="240" w:lineRule="auto"/>
-      </w:pPr>
-      <w:proofErr w:type="spellStart"/>
-      <w:r>
-        <w:t>Encontramos</w:t>
-      </w:r>
-      <w:proofErr w:type="spellEnd"/>
-      <w:r>
-        <w:t xml:space="preserve"> de forma </w:t>
-      </w:r>
-      <w:proofErr w:type="spellStart"/>
-      <w:r>
-        <w:t>gráfica</w:t>
-      </w:r>
-      <w:proofErr w:type="spellEnd"/>
-      <w:r>
-        <w:t xml:space="preserve"> </w:t>
-      </w:r>
-      <w:proofErr w:type="spellStart"/>
-      <w:proofErr w:type="gramStart"/>
-      <w:r>
-        <w:t>na</w:t>
-      </w:r>
-      <w:proofErr w:type="spellEnd"/>
-      <w:proofErr w:type="gramEnd"/>
-      <w:r>
-        <w:t xml:space="preserve"> </w:t>
-      </w:r>
-      <w:proofErr w:type="spellStart"/>
-      <w:r>
-        <w:t>figura</w:t>
-      </w:r>
-      <w:proofErr w:type="spellEnd"/>
-      <w:r>
-        <w:t xml:space="preserve"> </w:t>
-      </w:r>
-      <w:proofErr w:type="spellStart"/>
-      <w:r>
-        <w:t>acima</w:t>
-      </w:r>
-      <w:proofErr w:type="spellEnd"/>
-      <w:r>
-        <w:t xml:space="preserve"> o menu </w:t>
-      </w:r>
-      <w:proofErr w:type="spellStart"/>
-      <w:r>
-        <w:t>em</w:t>
-      </w:r>
-      <w:proofErr w:type="spellEnd"/>
-      <w:r>
-        <w:t xml:space="preserve"> </w:t>
-      </w:r>
-      <w:proofErr w:type="spellStart"/>
-      <w:r>
-        <w:t>modo</w:t>
-      </w:r>
-      <w:proofErr w:type="spellEnd"/>
-      <w:r>
-        <w:t xml:space="preserve"> de professor </w:t>
-      </w:r>
-      <w:proofErr w:type="spellStart"/>
-      <w:r>
-        <w:t>que</w:t>
-      </w:r>
-      <w:proofErr w:type="spellEnd"/>
-      <w:r>
-        <w:t xml:space="preserve"> </w:t>
-      </w:r>
-      <w:proofErr w:type="spellStart"/>
-      <w:r>
-        <w:t>inclui</w:t>
-      </w:r>
-      <w:proofErr w:type="spellEnd"/>
-      <w:r>
-        <w:t xml:space="preserve"> </w:t>
-      </w:r>
-      <w:proofErr w:type="spellStart"/>
-      <w:r>
-        <w:t>criar</w:t>
-      </w:r>
-      <w:proofErr w:type="spellEnd"/>
-      <w:r>
-        <w:t xml:space="preserve">, </w:t>
-      </w:r>
-      <w:proofErr w:type="spellStart"/>
-      <w:r>
-        <w:t>corrigir</w:t>
-      </w:r>
-      <w:proofErr w:type="spellEnd"/>
-      <w:r>
-        <w:t xml:space="preserve"> </w:t>
-      </w:r>
-      <w:proofErr w:type="spellStart"/>
-      <w:r>
-        <w:t>seleccionar</w:t>
-      </w:r>
-      <w:proofErr w:type="spellEnd"/>
-      <w:r>
-        <w:t xml:space="preserve"> </w:t>
-      </w:r>
-      <w:proofErr w:type="spellStart"/>
-      <w:r>
-        <w:t>teste</w:t>
-      </w:r>
-      <w:proofErr w:type="spellEnd"/>
-      <w:r>
-        <w:t xml:space="preserve">, e </w:t>
-      </w:r>
-      <w:proofErr w:type="spellStart"/>
-      <w:r>
-        <w:t>consultar</w:t>
-      </w:r>
-      <w:proofErr w:type="spellEnd"/>
-      <w:r>
-        <w:t xml:space="preserve"> </w:t>
-      </w:r>
-      <w:proofErr w:type="spellStart"/>
-      <w:r>
-        <w:t>notas</w:t>
-      </w:r>
-      <w:proofErr w:type="spellEnd"/>
-      <w:r>
-        <w:t>.</w:t>
-      </w:r>
-    </w:p>
-    <w:p>
-      <w:pPr>
-        <w:spacing w:before="0" w:after="0" w:line="240" w:lineRule="auto"/>
-      </w:pPr>
-    </w:p>
-    <w:p>
-      <w:pPr>
-        <w:spacing w:before="0" w:after="0" w:line="240" w:lineRule="auto"/>
-      </w:pPr>
-      <w:r>
-        <w:rPr>
-          <w:noProof/>
-        </w:rPr>
-        <w:lastRenderedPageBreak/>
-        <w:drawing>
-          <wp:inline distT="0" distB="0" distL="0" distR="0" wp14:anchorId="68BBB83D" wp14:editId="0DD5B6D9">
-            <wp:extent cx="5396865" cy="3373120"/>
-            <wp:effectExtent l="0" t="0" r="0" b="5080"/>
-            <wp:docPr id="8" name="Picture 8"/>
-            <wp:cNvGraphicFramePr>
-              <a:graphicFrameLocks xmlns:a="http://schemas.openxmlformats.org/drawingml/2006/main" noChangeAspect="1"/>
-            </wp:cNvGraphicFramePr>
-            <a:graphic xmlns:a="http://schemas.openxmlformats.org/drawingml/2006/main">
-              <a:graphicData uri="http://schemas.openxmlformats.org/drawingml/2006/picture">
-                <pic:pic xmlns:pic="http://schemas.openxmlformats.org/drawingml/2006/picture">
-                  <pic:nvPicPr>
-                    <pic:cNvPr id="0" name="4-Teste Leitura.png"/>
-                    <pic:cNvPicPr/>
-                  </pic:nvPicPr>
-                  <pic:blipFill>
-                    <a:blip r:embed="rId19">
-                      <a:extLst>
-                        <a:ext uri="{28A0092B-C50C-407E-A947-70E740481C1C}">
-                          <a14:useLocalDpi xmlns:a14="http://schemas.microsoft.com/office/drawing/2010/main" val="0"/>
-                        </a:ext>
-                      </a:extLst>
-                    </a:blip>
-                    <a:stretch>
-                      <a:fillRect/>
-                    </a:stretch>
-                  </pic:blipFill>
-                  <pic:spPr>
-                    <a:xfrm>
-                      <a:off x="0" y="0"/>
-                      <a:ext cx="5396865" cy="3373120"/>
-                    </a:xfrm>
-                    <a:prstGeom prst="rect">
-                      <a:avLst/>
-                    </a:prstGeom>
-                  </pic:spPr>
-                </pic:pic>
-              </a:graphicData>
-            </a:graphic>
-          </wp:inline>
-        </w:drawing>
-      </w:r>
-    </w:p>
-    <w:p>
-      <w:pPr>
-        <w:spacing w:before="0" w:after="0" w:line="240" w:lineRule="auto"/>
-      </w:pPr>
-    </w:p>
-    <w:p>
-      <w:pPr>
-        <w:spacing w:before="0" w:after="0" w:line="240" w:lineRule="auto"/>
-      </w:pPr>
-      <w:proofErr w:type="spellStart"/>
-      <w:r>
-        <w:t>Fig.XPTO</w:t>
-      </w:r>
-      <w:proofErr w:type="spellEnd"/>
-      <w:r>
-        <w:t xml:space="preserve"> – </w:t>
-      </w:r>
-      <w:proofErr w:type="spellStart"/>
-      <w:r>
-        <w:t>Protótipo</w:t>
-      </w:r>
-      <w:proofErr w:type="spellEnd"/>
-      <w:r>
-        <w:t xml:space="preserve"> </w:t>
-      </w:r>
-      <w:proofErr w:type="spellStart"/>
-      <w:r>
-        <w:t>exploratório</w:t>
-      </w:r>
-      <w:proofErr w:type="spellEnd"/>
-      <w:r>
-        <w:t xml:space="preserve"> </w:t>
-      </w:r>
-      <w:proofErr w:type="spellStart"/>
-      <w:r>
-        <w:t>Sistema</w:t>
-      </w:r>
-      <w:proofErr w:type="spellEnd"/>
-      <w:r>
-        <w:t xml:space="preserve"> de </w:t>
-      </w:r>
-      <w:proofErr w:type="spellStart"/>
-      <w:r>
-        <w:t>Informação</w:t>
-      </w:r>
-      <w:proofErr w:type="spellEnd"/>
-      <w:r>
-        <w:t xml:space="preserve">. </w:t>
-      </w:r>
-    </w:p>
-    <w:p>
-      <w:pPr>
-        <w:spacing w:before="0" w:after="0" w:line="240" w:lineRule="auto"/>
-      </w:pPr>
-    </w:p>
-    <w:p>
-      <w:pPr>
-        <w:spacing w:before="0" w:after="0" w:line="240" w:lineRule="auto"/>
-      </w:pPr>
-      <w:proofErr w:type="spellStart"/>
-      <w:r>
-        <w:t>C</w:t>
-      </w:r>
-      <w:r>
-        <w:t>riação</w:t>
-      </w:r>
-      <w:proofErr w:type="spellEnd"/>
-      <w:r>
-        <w:t xml:space="preserve"> de um </w:t>
-      </w:r>
-      <w:proofErr w:type="spellStart"/>
-      <w:r>
-        <w:t>teste</w:t>
-      </w:r>
-      <w:proofErr w:type="spellEnd"/>
-      <w:r>
-        <w:t xml:space="preserve"> de </w:t>
-      </w:r>
-      <w:proofErr w:type="spellStart"/>
-      <w:r>
-        <w:t>leitura</w:t>
-      </w:r>
-      <w:proofErr w:type="spellEnd"/>
-      <w:r>
-        <w:t xml:space="preserve"> (</w:t>
-      </w:r>
-      <w:proofErr w:type="spellStart"/>
-      <w:r>
-        <w:rPr>
-          <w:color w:val="FF7B0F" w:themeColor="accent2"/>
-          <w:sz w:val="24"/>
-          <w:szCs w:val="24"/>
-        </w:rPr>
-        <w:t>Falta</w:t>
-      </w:r>
-      <w:proofErr w:type="spellEnd"/>
-      <w:r>
-        <w:rPr>
-          <w:color w:val="FF7B0F" w:themeColor="accent2"/>
-          <w:sz w:val="24"/>
-          <w:szCs w:val="24"/>
-        </w:rPr>
-        <w:t xml:space="preserve"> </w:t>
-      </w:r>
-      <w:proofErr w:type="spellStart"/>
-      <w:r>
-        <w:rPr>
-          <w:color w:val="FF7B0F" w:themeColor="accent2"/>
-          <w:sz w:val="24"/>
-          <w:szCs w:val="24"/>
-        </w:rPr>
-        <w:t>incluir</w:t>
-      </w:r>
-      <w:proofErr w:type="spellEnd"/>
-      <w:r>
-        <w:rPr>
-          <w:color w:val="FF7B0F" w:themeColor="accent2"/>
-          <w:sz w:val="24"/>
-          <w:szCs w:val="24"/>
-        </w:rPr>
-        <w:t xml:space="preserve"> </w:t>
-      </w:r>
-      <w:proofErr w:type="spellStart"/>
-      <w:r>
-        <w:rPr>
-          <w:color w:val="FF7B0F" w:themeColor="accent2"/>
-          <w:sz w:val="24"/>
-          <w:szCs w:val="24"/>
-        </w:rPr>
-        <w:t>opção</w:t>
-      </w:r>
-      <w:proofErr w:type="spellEnd"/>
-      <w:r>
-        <w:rPr>
-          <w:color w:val="FF7B0F" w:themeColor="accent2"/>
-          <w:sz w:val="24"/>
-          <w:szCs w:val="24"/>
-        </w:rPr>
-        <w:t xml:space="preserve"> de </w:t>
-      </w:r>
-      <w:proofErr w:type="spellStart"/>
-      <w:r>
-        <w:rPr>
-          <w:color w:val="FF7B0F" w:themeColor="accent2"/>
-          <w:sz w:val="24"/>
-          <w:szCs w:val="24"/>
-        </w:rPr>
-        <w:t>colocar</w:t>
-      </w:r>
-      <w:proofErr w:type="spellEnd"/>
-      <w:r>
-        <w:rPr>
-          <w:color w:val="FF7B0F" w:themeColor="accent2"/>
-          <w:sz w:val="24"/>
-          <w:szCs w:val="24"/>
-        </w:rPr>
-        <w:t xml:space="preserve"> </w:t>
-      </w:r>
-      <w:proofErr w:type="spellStart"/>
-      <w:r>
-        <w:rPr>
-          <w:color w:val="FF7B0F" w:themeColor="accent2"/>
-          <w:sz w:val="24"/>
-          <w:szCs w:val="24"/>
-        </w:rPr>
-        <w:t>em</w:t>
-      </w:r>
-      <w:proofErr w:type="spellEnd"/>
-      <w:r>
-        <w:rPr>
-          <w:color w:val="FF7B0F" w:themeColor="accent2"/>
-          <w:sz w:val="24"/>
-          <w:szCs w:val="24"/>
-        </w:rPr>
-        <w:t xml:space="preserve"> </w:t>
-      </w:r>
-      <w:proofErr w:type="spellStart"/>
-      <w:r>
-        <w:rPr>
-          <w:color w:val="FF7B0F" w:themeColor="accent2"/>
-          <w:sz w:val="24"/>
-          <w:szCs w:val="24"/>
-        </w:rPr>
-        <w:t>poema</w:t>
-      </w:r>
-      <w:proofErr w:type="spellEnd"/>
-      <w:r>
-        <w:t>)</w:t>
-      </w:r>
+    </w:p>
+    <w:p>
+      <w:pPr>
+        <w:spacing w:before="0" w:after="0" w:line="240" w:lineRule="auto"/>
+      </w:pPr>
     </w:p>
     <w:sectPr>
-      <w:headerReference w:type="default" r:id="rId20"/>
-      <w:footerReference w:type="default" r:id="rId21"/>
+      <w:headerReference w:type="default" r:id="rId15"/>
+      <w:footerReference w:type="default" r:id="rId16"/>
       <w:pgSz w:w="11901" w:h="16817" w:code="1"/>
       <w:pgMar w:top="1417" w:right="1701" w:bottom="1417" w:left="1701" w:header="578" w:footer="720" w:gutter="0"/>
       <w:cols w:space="720"/>
@@ -14974,7 +14531,7 @@
               <w:color w:val="F95F56" w:themeColor="accent1" w:themeTint="BF"/>
               <w:lang w:val="pt-BR"/>
             </w:rPr>
-            <w:t>2</w:t>
+            <w:t>19</w:t>
           </w:r>
           <w:r>
             <w:rPr>
@@ -20389,7 +19946,7 @@
 </file>
 
 <file path=customXml/itemProps2.xml><?xml version="1.0" encoding="utf-8"?>
-<ds:datastoreItem xmlns:ds="http://schemas.openxmlformats.org/officeDocument/2006/customXml" ds:itemID="{A431CA3A-AEE5-9B4F-9240-03A74B4BDBB7}">
+<ds:datastoreItem xmlns:ds="http://schemas.openxmlformats.org/officeDocument/2006/customXml" ds:itemID="{7837B074-7E2E-FB43-A1A4-3D645D0C9614}">
   <ds:schemaRefs>
     <ds:schemaRef ds:uri="http://schemas.openxmlformats.org/officeDocument/2006/bibliography"/>
   </ds:schemaRefs>

</xml_diff>